<commit_message>
add markov and nlp section
</commit_message>
<xml_diff>
--- a/Chapters/BachmeierNDIS9902.ch2.docx
+++ b/Chapters/BachmeierNDIS9902.ch2.docx
@@ -1,6 +1,6 @@
 
 <file path=word/document.xml><?xml version="1.0" encoding="utf-8"?>
-<w:document xmlns:wpc="http://schemas.microsoft.com/office/word/2010/wordprocessingCanvas" xmlns:cx="http://schemas.microsoft.com/office/drawing/2014/chartex" xmlns:cx1="http://schemas.microsoft.com/office/drawing/2015/9/8/chartex" xmlns:cx2="http://schemas.microsoft.com/office/drawing/2015/10/21/chartex" xmlns:cx3="http://schemas.microsoft.com/office/drawing/2016/5/9/chartex" xmlns:cx4="http://schemas.microsoft.com/office/drawing/2016/5/10/chartex" xmlns:cx5="http://schemas.microsoft.com/office/drawing/2016/5/11/chartex" xmlns:cx6="http://schemas.microsoft.com/office/drawing/2016/5/12/chartex" xmlns:cx7="http://schemas.microsoft.com/office/drawing/2016/5/13/chartex" xmlns:cx8="http://schemas.microsoft.com/office/drawing/2016/5/14/chartex" xmlns:mc="http://schemas.openxmlformats.org/markup-compatibility/2006" xmlns:aink="http://schemas.microsoft.com/office/drawing/2016/ink" xmlns:am3d="http://schemas.microsoft.com/office/drawing/2017/model3d" xmlns:o="urn:schemas-microsoft-com:office:office" xmlns:r="http://schemas.openxmlformats.org/officeDocument/2006/relationships" xmlns:m="http://schemas.openxmlformats.org/officeDocument/2006/math" xmlns:v="urn:schemas-microsoft-com:vml" xmlns:wp14="http://schemas.microsoft.com/office/word/2010/wordprocessingDrawing" xmlns:wp="http://schemas.openxmlformats.org/drawingml/2006/wordprocessingDrawing" xmlns:w10="urn:schemas-microsoft-com:office:word" xmlns:w="http://schemas.openxmlformats.org/wordprocessingml/2006/main" xmlns:w14="http://schemas.microsoft.com/office/word/2010/wordml" xmlns:w15="http://schemas.microsoft.com/office/word/2012/wordml" xmlns:w16cex="http://schemas.microsoft.com/office/word/2018/wordml/cex" xmlns:w16cid="http://schemas.microsoft.com/office/word/2016/wordml/cid" xmlns:w16="http://schemas.microsoft.com/office/word/2018/wordml" xmlns:w16sdtdh="http://schemas.microsoft.com/office/word/2020/wordml/sdtdatahash" xmlns:w16se="http://schemas.microsoft.com/office/word/2015/wordml/symex" xmlns:wpg="http://schemas.microsoft.com/office/word/2010/wordprocessingGroup" xmlns:wpi="http://schemas.microsoft.com/office/word/2010/wordprocessingInk" xmlns:wne="http://schemas.microsoft.com/office/word/2006/wordml" xmlns:wps="http://schemas.microsoft.com/office/word/2010/wordprocessingShape" mc:Ignorable="w14 w15 w16se w16cid w16 w16cex w16sdtdh wp14">
+<w:document xmlns:wpc="http://schemas.microsoft.com/office/word/2010/wordprocessingCanvas" xmlns:cx="http://schemas.microsoft.com/office/drawing/2014/chartex" xmlns:cx1="http://schemas.microsoft.com/office/drawing/2015/9/8/chartex" xmlns:cx2="http://schemas.microsoft.com/office/drawing/2015/10/21/chartex" xmlns:cx3="http://schemas.microsoft.com/office/drawing/2016/5/9/chartex" xmlns:cx4="http://schemas.microsoft.com/office/drawing/2016/5/10/chartex" xmlns:cx5="http://schemas.microsoft.com/office/drawing/2016/5/11/chartex" xmlns:cx6="http://schemas.microsoft.com/office/drawing/2016/5/12/chartex" xmlns:cx7="http://schemas.microsoft.com/office/drawing/2016/5/13/chartex" xmlns:cx8="http://schemas.microsoft.com/office/drawing/2016/5/14/chartex" xmlns:mc="http://schemas.openxmlformats.org/markup-compatibility/2006" xmlns:aink="http://schemas.microsoft.com/office/drawing/2016/ink" xmlns:am3d="http://schemas.microsoft.com/office/drawing/2017/model3d" xmlns:o="urn:schemas-microsoft-com:office:office" xmlns:oel="http://schemas.microsoft.com/office/2019/extlst" xmlns:r="http://schemas.openxmlformats.org/officeDocument/2006/relationships" xmlns:m="http://schemas.openxmlformats.org/officeDocument/2006/math" xmlns:v="urn:schemas-microsoft-com:vml" xmlns:wp14="http://schemas.microsoft.com/office/word/2010/wordprocessingDrawing" xmlns:wp="http://schemas.openxmlformats.org/drawingml/2006/wordprocessingDrawing" xmlns:w10="urn:schemas-microsoft-com:office:word" xmlns:w="http://schemas.openxmlformats.org/wordprocessingml/2006/main" xmlns:w14="http://schemas.microsoft.com/office/word/2010/wordml" xmlns:w15="http://schemas.microsoft.com/office/word/2012/wordml" xmlns:w16cex="http://schemas.microsoft.com/office/word/2018/wordml/cex" xmlns:w16cid="http://schemas.microsoft.com/office/word/2016/wordml/cid" xmlns:w16="http://schemas.microsoft.com/office/word/2018/wordml" xmlns:w16sdtdh="http://schemas.microsoft.com/office/word/2020/wordml/sdtdatahash" xmlns:w16se="http://schemas.microsoft.com/office/word/2015/wordml/symex" xmlns:wpg="http://schemas.microsoft.com/office/word/2010/wordprocessingGroup" xmlns:wpi="http://schemas.microsoft.com/office/word/2010/wordprocessingInk" xmlns:wne="http://schemas.microsoft.com/office/word/2006/wordml" xmlns:wps="http://schemas.microsoft.com/office/word/2010/wordprocessingShape" mc:Ignorable="w14 w15 w16se w16cid w16 w16cex w16sdtdh wp14">
   <w:body>
     <w:p/>
     <w:p/>
@@ -210,7 +210,15 @@
         <w:t>surveys</w:t>
       </w:r>
       <w:r>
-        <w:t xml:space="preserve">, challenges, and opportunities on the constructive research project’s core concepts (see Table 1). The breath-first search uncovered several themes that drove depth-first investigations. For instance, researchers are approaching hyper-scale ML training with custom hardware acceleration and continuous learning-at-the-edge methods (Plus Company Updates, 2021; Prapas et al., 2021). In other cases, themes like </w:t>
+        <w:t xml:space="preserve">, challenges, and opportunities on the constructive research project’s core concepts (see Table 1). The breath-first search uncovered several themes that drove depth-first investigations. For instance, researchers are approaching hyper-scale ML training with custom hardware acceleration and continuous learning-at-the-edge methods (Plus Company Updates, 2021; </w:t>
+      </w:r>
+      <w:proofErr w:type="spellStart"/>
+      <w:r>
+        <w:t>Prapas</w:t>
+      </w:r>
+      <w:proofErr w:type="spellEnd"/>
+      <w:r>
+        <w:t xml:space="preserve"> et al., 2021). In other cases, themes like </w:t>
       </w:r>
       <w:r>
         <w:rPr>
@@ -327,7 +335,15 @@
               <w:cnfStyle w:val="000000100000" w:firstRow="0" w:lastRow="0" w:firstColumn="0" w:lastColumn="0" w:oddVBand="0" w:evenVBand="0" w:oddHBand="1" w:evenHBand="0" w:firstRowFirstColumn="0" w:firstRowLastColumn="0" w:lastRowFirstColumn="0" w:lastRowLastColumn="0"/>
             </w:pPr>
             <w:r>
-              <w:t>(elderly care or special needs) and industry</w:t>
+              <w:t>(</w:t>
+            </w:r>
+            <w:proofErr w:type="gramStart"/>
+            <w:r>
+              <w:t>elderly</w:t>
+            </w:r>
+            <w:proofErr w:type="gramEnd"/>
+            <w:r>
+              <w:t xml:space="preserve"> care or special needs) and industry</w:t>
             </w:r>
           </w:p>
           <w:p>
@@ -340,7 +356,15 @@
               <w:cnfStyle w:val="000000100000" w:firstRow="0" w:lastRow="0" w:firstColumn="0" w:lastColumn="0" w:oddVBand="0" w:evenVBand="0" w:oddHBand="1" w:evenHBand="0" w:firstRowFirstColumn="0" w:firstRowLastColumn="0" w:lastRowFirstColumn="0" w:lastRowLastColumn="0"/>
             </w:pPr>
             <w:r>
-              <w:t>(global or internal) and (disabled or medical)</w:t>
+              <w:t>(</w:t>
+            </w:r>
+            <w:proofErr w:type="gramStart"/>
+            <w:r>
+              <w:t>global</w:t>
+            </w:r>
+            <w:proofErr w:type="gramEnd"/>
+            <w:r>
+              <w:t xml:space="preserve"> or internal) and (disabled or medical)</w:t>
             </w:r>
           </w:p>
         </w:tc>
@@ -418,7 +442,15 @@
               <w:cnfStyle w:val="000000100000" w:firstRow="0" w:lastRow="0" w:firstColumn="0" w:lastColumn="0" w:oddVBand="0" w:evenVBand="0" w:oddHBand="1" w:evenHBand="0" w:firstRowFirstColumn="0" w:firstRowLastColumn="0" w:lastRowFirstColumn="0" w:lastRowLastColumn="0"/>
             </w:pPr>
             <w:r>
-              <w:t>(human activity recognition or HAR) and (computer vision or CV)</w:t>
+              <w:t>(</w:t>
+            </w:r>
+            <w:proofErr w:type="gramStart"/>
+            <w:r>
+              <w:t>human</w:t>
+            </w:r>
+            <w:proofErr w:type="gramEnd"/>
+            <w:r>
+              <w:t xml:space="preserve"> activity recognition or HAR) and (computer vision or CV)</w:t>
             </w:r>
           </w:p>
           <w:p>
@@ -523,7 +555,15 @@
               <w:cnfStyle w:val="000000100000" w:firstRow="0" w:lastRow="0" w:firstColumn="0" w:lastColumn="0" w:oddVBand="0" w:evenVBand="0" w:oddHBand="1" w:evenHBand="0" w:firstRowFirstColumn="0" w:firstRowLastColumn="0" w:lastRowFirstColumn="0" w:lastRowLastColumn="0"/>
             </w:pPr>
             <w:r>
-              <w:t>(dynamic or synthetic or virtual) environment testing</w:t>
+              <w:t>(</w:t>
+            </w:r>
+            <w:proofErr w:type="gramStart"/>
+            <w:r>
+              <w:t>dynamic</w:t>
+            </w:r>
+            <w:proofErr w:type="gramEnd"/>
+            <w:r>
+              <w:t xml:space="preserve"> or synthetic or virtual) environment testing</w:t>
             </w:r>
           </w:p>
         </w:tc>
@@ -646,7 +686,15 @@
         </w:sdtContent>
       </w:sdt>
       <w:r>
-        <w:t xml:space="preserve">. These studies identify a problem, build artifacts, and communicate the implementation’s unique value (Hevner et al., 2004). In addition, many researchers follow this process to build proof-of-concept and execute case studies. This methodology is appropriate for examining elderly and special needs care solutions. After </w:t>
+        <w:t>. These studies identify a problem, build artifacts, and communicate the implementation’s unique value (</w:t>
+      </w:r>
+      <w:proofErr w:type="spellStart"/>
+      <w:r>
+        <w:t>Hevner</w:t>
+      </w:r>
+      <w:proofErr w:type="spellEnd"/>
+      <w:r>
+        <w:t xml:space="preserve"> et al., 2004). In addition, many researchers follow this process to build proof-of-concept and execute case studies. This methodology is appropriate for examining elderly and special needs care solutions. After </w:t>
       </w:r>
       <w:r>
         <w:t>creat</w:t>
@@ -932,7 +980,15 @@
         </w:sdtContent>
       </w:sdt>
       <w:r>
-        <w:t xml:space="preserve">. More recently, Iivari (2020) criticizes the debate stating that constructive research must first and foremost produce high-quality artifacts. She advocates for “less theory, but better design theory (pg. 504),” especially within rapidly evolving industries like Information Technology and Communication. Zeller (2014) would agree with this position, adding success criteria that the artifacts are “challenging, elegant and useful.”  This research project aligns with these requirements by focusing on connecting artifacts with </w:t>
+        <w:t xml:space="preserve">. More recently, </w:t>
+      </w:r>
+      <w:proofErr w:type="spellStart"/>
+      <w:r>
+        <w:t>Iivari</w:t>
+      </w:r>
+      <w:proofErr w:type="spellEnd"/>
+      <w:r>
+        <w:t xml:space="preserve"> (2020) criticizes the debate stating that constructive research must first and foremost produce high-quality artifacts. She advocates for “less theory, but better design theory (pg. 504),” especially within rapidly evolving industries like Information Technology and Communication. Zeller (2014) would agree with this position, adding success criteria that the artifacts are “challenging, elegant and useful.”  This research project aligns with these requirements by focusing on connecting artifacts with </w:t>
       </w:r>
       <w:r>
         <w:t>patient</w:t>
@@ -1086,7 +1142,15 @@
         <w:t>instruments for CV and HAR experimentation with humanoid agents.</w:t>
       </w:r>
       <w:r>
-        <w:t xml:space="preserve"> Aspects of this framework appear in other publications (Gu et al., 2021; Banjarey et al., 2021). However, utilizing humanoid subjects with HAR and CV is not a mainstream topic in surveyed literature.</w:t>
+        <w:t xml:space="preserve"> Aspects of this framework appear in other publications (Gu et al., 2021; </w:t>
+      </w:r>
+      <w:proofErr w:type="spellStart"/>
+      <w:r>
+        <w:t>Banjarey</w:t>
+      </w:r>
+      <w:proofErr w:type="spellEnd"/>
+      <w:r>
+        <w:t xml:space="preserve"> et al., 2021). However, utilizing humanoid subjects with HAR and CV is not a mainstream topic in surveyed literature.</w:t>
       </w:r>
     </w:p>
     <w:p>
@@ -1192,7 +1256,23 @@
           <w:i/>
           <w:iCs/>
         </w:rPr>
-        <w:t>This section is a placeholder for compiling notes from the Industry state section. It attempts to frame the business environment and limitations that create the need for additional research.</w:t>
+        <w:t xml:space="preserve">This section is a placeholder for compiling notes from the </w:t>
+      </w:r>
+      <w:proofErr w:type="gramStart"/>
+      <w:r>
+        <w:rPr>
+          <w:i/>
+          <w:iCs/>
+        </w:rPr>
+        <w:t>Industry</w:t>
+      </w:r>
+      <w:proofErr w:type="gramEnd"/>
+      <w:r>
+        <w:rPr>
+          <w:i/>
+          <w:iCs/>
+        </w:rPr>
+        <w:t xml:space="preserve"> state section. It attempts to frame the business environment and limitations that create the need for additional research.</w:t>
       </w:r>
     </w:p>
     <w:p>
@@ -1226,6 +1306,7 @@
           <w:id w:val="1293474922"/>
           <w:citation/>
         </w:sdtPr>
+        <w:sdtEndPr/>
         <w:sdtContent>
           <w:r>
             <w:fldChar w:fldCharType="begin"/>
@@ -1308,6 +1389,7 @@
           <w:id w:val="1291627639"/>
           <w:citation/>
         </w:sdtPr>
+        <w:sdtEndPr/>
         <w:sdtContent>
           <w:r>
             <w:fldChar w:fldCharType="begin"/>
@@ -1384,6 +1466,7 @@
           <w:id w:val="-1227373944"/>
           <w:citation/>
         </w:sdtPr>
+        <w:sdtEndPr/>
         <w:sdtContent>
           <w:r>
             <w:fldChar w:fldCharType="begin"/>
@@ -1469,6 +1552,7 @@
           <w:id w:val="-568721065"/>
           <w:citation/>
         </w:sdtPr>
+        <w:sdtEndPr/>
         <w:sdtContent>
           <w:r>
             <w:fldChar w:fldCharType="begin"/>
@@ -1548,6 +1632,7 @@
           <w:id w:val="682178450"/>
           <w:citation/>
         </w:sdtPr>
+        <w:sdtEndPr/>
         <w:sdtContent>
           <w:r>
             <w:fldChar w:fldCharType="begin"/>
@@ -1595,6 +1680,7 @@
           <w:id w:val="-2144716055"/>
           <w:citation/>
         </w:sdtPr>
+        <w:sdtEndPr/>
         <w:sdtContent>
           <w:r>
             <w:fldChar w:fldCharType="begin"/>
@@ -1635,8 +1721,13 @@
         <w:pStyle w:val="Heading2"/>
       </w:pPr>
       <w:r>
-        <w:t>How does computer vision work</w:t>
-      </w:r>
+        <w:t xml:space="preserve">How does computer vision </w:t>
+      </w:r>
+      <w:proofErr w:type="gramStart"/>
+      <w:r>
+        <w:t>work</w:t>
+      </w:r>
+      <w:proofErr w:type="gramEnd"/>
     </w:p>
     <w:p>
       <w:r>
@@ -1672,6 +1763,9 @@
       </w:sdt>
       <w:r>
         <w:t>.</w:t>
+      </w:r>
+      <w:r>
+        <w:t xml:space="preserve"> Researchers expand on these different subsystems to implement their specific use cases.</w:t>
       </w:r>
     </w:p>
     <w:p>
@@ -1739,7 +1833,20 @@
           <w:rFonts w:eastAsiaTheme="minorEastAsia"/>
         </w:rPr>
         <w:tab/>
-        <w:t>Bajcsy (1988) proposed that vision is an active process, and a hierarchy of decisions must occur. Each layer within the hierarchical map must encode the likelihood of a prediction within the context of the previous layer. For instance, when a person sees a cat, their brain uses different neuron groups to identify edges-to-shapes, shapes-to-labels, and aggregate labels to object names. Today, AI/ML practitioners call this construct the “hidden layers” within neural network architectures.</w:t>
+      </w:r>
+      <w:proofErr w:type="spellStart"/>
+      <w:r>
+        <w:rPr>
+          <w:rFonts w:eastAsiaTheme="minorEastAsia"/>
+        </w:rPr>
+        <w:t>Bajcsy</w:t>
+      </w:r>
+      <w:proofErr w:type="spellEnd"/>
+      <w:r>
+        <w:rPr>
+          <w:rFonts w:eastAsiaTheme="minorEastAsia"/>
+        </w:rPr>
+        <w:t xml:space="preserve"> (1988) proposed that vision is an active process, and a hierarchy of decisions must occur. Each layer within the hierarchical map must encode the likelihood of a prediction within the context of the previous layer. For instance, when a person sees a cat, their brain uses different neuron groups to identify edges-to-shapes, shapes-to-labels, and aggregate labels to object names. Today, AI/ML practitioners call this construct the “hidden layers” within neural network architectures.</w:t>
       </w:r>
     </w:p>
     <w:p>
@@ -1805,7 +1912,15 @@
     <w:p>
       <w:r>
         <w:tab/>
-        <w:t xml:space="preserve">In 1996, Kaelbling et al. proposed encoding these systems as policy maps that activate through an abstract reward function. Their notion of </w:t>
+        <w:t xml:space="preserve">In 1996, </w:t>
+      </w:r>
+      <w:proofErr w:type="spellStart"/>
+      <w:r>
+        <w:t>Kaelbling</w:t>
+      </w:r>
+      <w:proofErr w:type="spellEnd"/>
+      <w:r>
+        <w:t xml:space="preserve"> et al. proposed encoding these systems as policy maps that activate through an abstract reward function. Their notion of </w:t>
       </w:r>
       <w:r>
         <w:rPr>
@@ -1827,13 +1942,1241 @@
         <w:pStyle w:val="Heading2"/>
       </w:pPr>
       <w:r>
+        <w:t>Incorporating Markov Chains</w:t>
+      </w:r>
+    </w:p>
+    <w:p>
+      <w:pPr>
+        <w:ind w:firstLine="720"/>
+      </w:pPr>
+      <w:r>
+        <w:t>A core challenge to applying basic statistics to real-world data is the assumption that each action is independent. However, many scenarios contain a conditional state transition probability dependent on the current state. If the stock market falls 5%, should an investor buy? The binary question requires a contextually sensitive answer that considers their net position (short the market), outlook (2008 financial crisis versus 2017 Trump bump), and similar factors. Markov chains provide the mathematical basis for making statistical models that incorporate these dependencies</w:t>
+      </w:r>
+      <w:sdt>
+        <w:sdtPr>
+          <w:id w:val="473109469"/>
+          <w:citation/>
+        </w:sdtPr>
+        <w:sdtContent>
+          <w:r>
+            <w:fldChar w:fldCharType="begin"/>
+          </w:r>
+          <w:r>
+            <w:instrText xml:space="preserve"> CITATION Kah14 \l 1033 </w:instrText>
+          </w:r>
+          <w:r>
+            <w:fldChar w:fldCharType="separate"/>
+          </w:r>
+          <w:r>
+            <w:rPr>
+              <w:noProof/>
+            </w:rPr>
+            <w:t xml:space="preserve"> (Kahn Academy, 2014)</w:t>
+          </w:r>
+          <w:r>
+            <w:fldChar w:fldCharType="end"/>
+          </w:r>
+        </w:sdtContent>
+      </w:sdt>
+      <w:r>
+        <w:t xml:space="preserve">. Creating the hypothetical purchasing model (see Figure 1) begins with a state diagram representing the different actions available. Then Monte Carlo solutions can approximate each edge’s weight by random sampling and recording the decisions. At the same time, multiple use-cases can follow the same model, the scenario-specific decision weights. For instance, consider the differences between investing in (a) 401k retirement account that only adds index funds versus (b) delta-neutral (directionless) options trader. This trait is </w:t>
+      </w:r>
+      <w:proofErr w:type="gramStart"/>
+      <w:r>
+        <w:t>similar to</w:t>
+      </w:r>
+      <w:proofErr w:type="gramEnd"/>
+      <w:r>
+        <w:t xml:space="preserve"> other algorithms where efficient training requires relevant facts to specific questions.</w:t>
+      </w:r>
+    </w:p>
+    <w:p>
+      <w:pPr>
+        <w:pStyle w:val="Caption"/>
+      </w:pPr>
+    </w:p>
+    <w:p>
+      <w:pPr>
+        <w:pStyle w:val="Caption"/>
+      </w:pPr>
+      <w:r>
+        <w:t xml:space="preserve">Figure </w:t>
+      </w:r>
+      <w:r>
+        <w:fldChar w:fldCharType="begin"/>
+      </w:r>
+      <w:r>
+        <w:instrText xml:space="preserve"> SEQ Figure \* ARABIC </w:instrText>
+      </w:r>
+      <w:r>
+        <w:fldChar w:fldCharType="separate"/>
+      </w:r>
+      <w:r>
+        <w:rPr>
+          <w:noProof/>
+        </w:rPr>
+        <w:t>1</w:t>
+      </w:r>
+      <w:r>
+        <w:rPr>
+          <w:noProof/>
+        </w:rPr>
+        <w:fldChar w:fldCharType="end"/>
+      </w:r>
+      <w:r>
+        <w:t>: Purchasing Model</w:t>
+      </w:r>
+    </w:p>
+    <w:p>
+      <w:pPr>
+        <w:jc w:val="center"/>
+      </w:pPr>
+      <w:r>
+        <w:rPr>
+          <w:noProof/>
+        </w:rPr>
+        <w:drawing>
+          <wp:inline distT="0" distB="0" distL="0" distR="0" wp14:anchorId="13E0BCF2" wp14:editId="0A7CA748">
+            <wp:extent cx="3942907" cy="2038350"/>
+            <wp:effectExtent l="0" t="0" r="635" b="0"/>
+            <wp:docPr id="4" name="Picture 4" descr="Diagram, schematic&#10;&#10;Description automatically generated"/>
+            <wp:cNvGraphicFramePr>
+              <a:graphicFrameLocks xmlns:a="http://schemas.openxmlformats.org/drawingml/2006/main" noChangeAspect="1"/>
+            </wp:cNvGraphicFramePr>
+            <a:graphic xmlns:a="http://schemas.openxmlformats.org/drawingml/2006/main">
+              <a:graphicData uri="http://schemas.openxmlformats.org/drawingml/2006/picture">
+                <pic:pic xmlns:pic="http://schemas.openxmlformats.org/drawingml/2006/picture">
+                  <pic:nvPicPr>
+                    <pic:cNvPr id="4" name="Picture 4" descr="Diagram, schematic&#10;&#10;Description automatically generated"/>
+                    <pic:cNvPicPr/>
+                  </pic:nvPicPr>
+                  <pic:blipFill>
+                    <a:blip r:embed="rId12"/>
+                    <a:stretch>
+                      <a:fillRect/>
+                    </a:stretch>
+                  </pic:blipFill>
+                  <pic:spPr>
+                    <a:xfrm>
+                      <a:off x="0" y="0"/>
+                      <a:ext cx="4044509" cy="2090875"/>
+                    </a:xfrm>
+                    <a:prstGeom prst="rect">
+                      <a:avLst/>
+                    </a:prstGeom>
+                  </pic:spPr>
+                </pic:pic>
+              </a:graphicData>
+            </a:graphic>
+          </wp:inline>
+        </w:drawing>
+      </w:r>
+    </w:p>
+    <w:p>
+      <w:pPr>
+        <w:pStyle w:val="Heading3"/>
+      </w:pPr>
+      <w:r>
+        <w:lastRenderedPageBreak/>
+        <w:t>Markov Experiment</w:t>
+      </w:r>
+    </w:p>
+    <w:p>
+      <w:r>
+        <w:tab/>
+        <w:t>Many online tutorials recommend exploring Markov chains as a solution to predict the next token in a sequence. Mason (20</w:t>
+      </w:r>
+      <w:r>
+        <w:t>20</w:t>
+      </w:r>
+      <w:r>
+        <w:t xml:space="preserve">) maintains an open-source repository </w:t>
+      </w:r>
+      <w:proofErr w:type="gramStart"/>
+      <w:r>
+        <w:t>of  Shakespeare</w:t>
+      </w:r>
+      <w:proofErr w:type="gramEnd"/>
+      <w:r>
+        <w:t xml:space="preserve"> plays, which is easy to mine for different related sentences. An experiment began with downloading each script and normalizing the text into a corpus of lowercase words. Next, an iterator constructs a </w:t>
+      </w:r>
+      <w:proofErr w:type="spellStart"/>
+      <w:r>
+        <w:t>word_dictionary</w:t>
+      </w:r>
+      <w:proofErr w:type="spellEnd"/>
+      <w:r>
+        <w:t xml:space="preserve"> that maps n-gram tuples to a word bag of immediately following values. Then traversal of the Markov model chooses a random starting point, then selects a random next word, iterating until a stop condition. Across the test iterations, tests of different n-gram sizes (degrees of freedom) ranged from one to six. The higher the count, the more natural the sentences sound, primarily due to overfitting. Even at low n-gram terms, a frequent challenge arose from many unique words causing long sequences of static choices. </w:t>
+      </w:r>
+    </w:p>
+    <w:p>
+      <w:pPr>
+        <w:pStyle w:val="Caption"/>
+      </w:pPr>
+      <w:r>
+        <w:t xml:space="preserve">Figure </w:t>
+      </w:r>
+      <w:r>
+        <w:fldChar w:fldCharType="begin"/>
+      </w:r>
+      <w:r>
+        <w:instrText xml:space="preserve"> SEQ Figure \* ARABIC </w:instrText>
+      </w:r>
+      <w:r>
+        <w:fldChar w:fldCharType="separate"/>
+      </w:r>
+      <w:r>
+        <w:rPr>
+          <w:noProof/>
+        </w:rPr>
+        <w:t>2</w:t>
+      </w:r>
+      <w:r>
+        <w:rPr>
+          <w:noProof/>
+        </w:rPr>
+        <w:fldChar w:fldCharType="end"/>
+      </w:r>
+      <w:r>
+        <w:t xml:space="preserve"> n-gram Examples</w:t>
+      </w:r>
+    </w:p>
+    <w:p>
+      <w:pPr>
+        <w:jc w:val="center"/>
+      </w:pPr>
+      <w:r>
+        <w:rPr>
+          <w:noProof/>
+        </w:rPr>
+        <w:drawing>
+          <wp:inline distT="0" distB="0" distL="0" distR="0" wp14:anchorId="4538EDF9" wp14:editId="4BC954E0">
+            <wp:extent cx="5048250" cy="3874642"/>
+            <wp:effectExtent l="0" t="0" r="0" b="0"/>
+            <wp:docPr id="5" name="Picture 5" descr="Graphical user interface, text, application&#10;&#10;Description automatically generated"/>
+            <wp:cNvGraphicFramePr>
+              <a:graphicFrameLocks xmlns:a="http://schemas.openxmlformats.org/drawingml/2006/main" noChangeAspect="1"/>
+            </wp:cNvGraphicFramePr>
+            <a:graphic xmlns:a="http://schemas.openxmlformats.org/drawingml/2006/main">
+              <a:graphicData uri="http://schemas.openxmlformats.org/drawingml/2006/picture">
+                <pic:pic xmlns:pic="http://schemas.openxmlformats.org/drawingml/2006/picture">
+                  <pic:nvPicPr>
+                    <pic:cNvPr id="5" name="Picture 5" descr="Graphical user interface, text, application&#10;&#10;Description automatically generated"/>
+                    <pic:cNvPicPr/>
+                  </pic:nvPicPr>
+                  <pic:blipFill>
+                    <a:blip r:embed="rId13"/>
+                    <a:stretch>
+                      <a:fillRect/>
+                    </a:stretch>
+                  </pic:blipFill>
+                  <pic:spPr>
+                    <a:xfrm>
+                      <a:off x="0" y="0"/>
+                      <a:ext cx="5231435" cy="4015240"/>
+                    </a:xfrm>
+                    <a:prstGeom prst="rect">
+                      <a:avLst/>
+                    </a:prstGeom>
+                  </pic:spPr>
+                </pic:pic>
+              </a:graphicData>
+            </a:graphic>
+          </wp:inline>
+        </w:drawing>
+      </w:r>
+    </w:p>
+    <w:p>
+      <w:pPr>
+        <w:pStyle w:val="Heading3"/>
+      </w:pPr>
+      <w:r>
+        <w:lastRenderedPageBreak/>
+        <w:t>Neural Networks</w:t>
+      </w:r>
+    </w:p>
+    <w:p>
+      <w:r>
+        <w:tab/>
+        <w:t>A Multi-Layer Perceptron (MLP) algorithm aims to map a non-parametric set of inputs to a parametric set of outputs by approximating an intermediary mapping function (the hidden layer). A fully connected graph can represent this structure. All inputs connect to the hidden layer, which connects to all outputs. Next, an iterative process forward-feeds examples through the network. Lastly, backpropagation updates the network weights and performs error corrections concerning the expected value</w:t>
+      </w:r>
+      <w:sdt>
+        <w:sdtPr>
+          <w:id w:val="-1042279222"/>
+          <w:citation/>
+        </w:sdtPr>
+        <w:sdtContent>
+          <w:r>
+            <w:fldChar w:fldCharType="begin"/>
+          </w:r>
+          <w:r>
+            <w:instrText xml:space="preserve"> CITATION NgA16 \l 1033 </w:instrText>
+          </w:r>
+          <w:r>
+            <w:fldChar w:fldCharType="separate"/>
+          </w:r>
+          <w:r>
+            <w:rPr>
+              <w:noProof/>
+            </w:rPr>
+            <w:t xml:space="preserve"> (Ng, 2016)</w:t>
+          </w:r>
+          <w:r>
+            <w:fldChar w:fldCharType="end"/>
+          </w:r>
+        </w:sdtContent>
+      </w:sdt>
+      <w:r>
+        <w:t xml:space="preserve">. According to </w:t>
+      </w:r>
+      <w:proofErr w:type="spellStart"/>
+      <w:r>
+        <w:t>Fridman</w:t>
+      </w:r>
+      <w:proofErr w:type="spellEnd"/>
+      <w:r>
+        <w:t xml:space="preserve"> (2017), backpropagation is a recursive process of taking the partial derivative of two logic gates and applying a weighted update. He expands on the idea of these connected graphs with an example of image classification passing through several three layers (extracting edges, corners, object parts, and object identities). While the mathematical basis and engineering steps are somewhat procedural, the efficient design of the network architecture requires both art and science.</w:t>
+      </w:r>
+    </w:p>
+    <w:p>
+      <w:pPr>
+        <w:ind w:firstLine="720"/>
+      </w:pPr>
+      <w:r>
+        <w:t xml:space="preserve">Perhaps the artfulness comes from a lack of planning or awareness of how the </w:t>
+      </w:r>
+      <w:r>
+        <w:rPr>
+          <w:i/>
+          <w:iCs/>
+        </w:rPr>
+        <w:t>ensemble</w:t>
+      </w:r>
+      <w:r>
+        <w:t xml:space="preserve"> of distinct training subsystems combines. There is no reason to assume that every node is fully connected or has an edge weight above zero (see Figure 3). A logical representation might consider feature ‘x1’ connected to N neurons that regress one output, with feature ‘x2’ implementing some classification pattern. These network segments produce signals that collaborate to provide a more productive inference about the broader topology. These network segment microstructures extrapolate and remain present in more complex architectures. The solutions by both </w:t>
+      </w:r>
+      <w:proofErr w:type="spellStart"/>
+      <w:r>
+        <w:t>BellKor</w:t>
+      </w:r>
+      <w:proofErr w:type="spellEnd"/>
+      <w:r>
+        <w:t xml:space="preserve"> (2007) and Li et al. (2019) suggest that this assumption is generally accurate. </w:t>
+      </w:r>
+    </w:p>
+    <w:p>
+      <w:pPr>
+        <w:ind w:firstLine="720"/>
+      </w:pPr>
+    </w:p>
+    <w:p>
+      <w:pPr>
+        <w:rPr>
+          <w:sz w:val="18"/>
+          <w:szCs w:val="18"/>
+        </w:rPr>
+      </w:pPr>
+      <w:r>
+        <w:br w:type="page"/>
+      </w:r>
+    </w:p>
+    <w:p>
+      <w:pPr>
+        <w:pStyle w:val="Caption"/>
+      </w:pPr>
+      <w:r>
+        <w:lastRenderedPageBreak/>
+        <w:t xml:space="preserve">Figure </w:t>
+      </w:r>
+      <w:r>
+        <w:fldChar w:fldCharType="begin"/>
+      </w:r>
+      <w:r>
+        <w:instrText xml:space="preserve"> SEQ Figure \* ARABIC </w:instrText>
+      </w:r>
+      <w:r>
+        <w:fldChar w:fldCharType="separate"/>
+      </w:r>
+      <w:r>
+        <w:rPr>
+          <w:noProof/>
+        </w:rPr>
+        <w:t>3</w:t>
+      </w:r>
+      <w:r>
+        <w:rPr>
+          <w:noProof/>
+        </w:rPr>
+        <w:fldChar w:fldCharType="end"/>
+      </w:r>
+      <w:r>
+        <w:t xml:space="preserve"> GANN Architecture </w:t>
+      </w:r>
+      <w:sdt>
+        <w:sdtPr>
+          <w:id w:val="53901982"/>
+          <w:citation/>
+        </w:sdtPr>
+        <w:sdtContent>
+          <w:r>
+            <w:fldChar w:fldCharType="begin"/>
+          </w:r>
+          <w:r>
+            <w:instrText xml:space="preserve">CITATION Placeholder1 \p 399 \l 1033 </w:instrText>
+          </w:r>
+          <w:r>
+            <w:fldChar w:fldCharType="separate"/>
+          </w:r>
+          <w:r>
+            <w:rPr>
+              <w:noProof/>
+            </w:rPr>
+            <w:t>(de Waal &amp; du Toit, 2011, p. 399)</w:t>
+          </w:r>
+          <w:r>
+            <w:fldChar w:fldCharType="end"/>
+          </w:r>
+        </w:sdtContent>
+      </w:sdt>
+    </w:p>
+    <w:p>
+      <w:pPr>
+        <w:jc w:val="center"/>
+      </w:pPr>
+      <w:r>
+        <w:rPr>
+          <w:noProof/>
+        </w:rPr>
+        <w:drawing>
+          <wp:inline distT="0" distB="0" distL="0" distR="0" wp14:anchorId="22A5C75E" wp14:editId="49EE5268">
+            <wp:extent cx="5291611" cy="3857625"/>
+            <wp:effectExtent l="0" t="0" r="4445" b="0"/>
+            <wp:docPr id="6" name="Picture 6" descr="Diagram&#10;&#10;Description automatically generated"/>
+            <wp:cNvGraphicFramePr>
+              <a:graphicFrameLocks xmlns:a="http://schemas.openxmlformats.org/drawingml/2006/main" noChangeAspect="1"/>
+            </wp:cNvGraphicFramePr>
+            <a:graphic xmlns:a="http://schemas.openxmlformats.org/drawingml/2006/main">
+              <a:graphicData uri="http://schemas.openxmlformats.org/drawingml/2006/picture">
+                <pic:pic xmlns:pic="http://schemas.openxmlformats.org/drawingml/2006/picture">
+                  <pic:nvPicPr>
+                    <pic:cNvPr id="6" name="Picture 6" descr="Diagram&#10;&#10;Description automatically generated"/>
+                    <pic:cNvPicPr/>
+                  </pic:nvPicPr>
+                  <pic:blipFill>
+                    <a:blip r:embed="rId14"/>
+                    <a:stretch>
+                      <a:fillRect/>
+                    </a:stretch>
+                  </pic:blipFill>
+                  <pic:spPr>
+                    <a:xfrm>
+                      <a:off x="0" y="0"/>
+                      <a:ext cx="5415944" cy="3948264"/>
+                    </a:xfrm>
+                    <a:prstGeom prst="rect">
+                      <a:avLst/>
+                    </a:prstGeom>
+                  </pic:spPr>
+                </pic:pic>
+              </a:graphicData>
+            </a:graphic>
+          </wp:inline>
+        </w:drawing>
+      </w:r>
+    </w:p>
+    <w:p>
+      <w:pPr>
+        <w:pStyle w:val="Heading3"/>
+      </w:pPr>
+      <w:r>
+        <w:t>Neural Network Experiment</w:t>
+      </w:r>
+    </w:p>
+    <w:p>
+      <w:pPr>
+        <w:ind w:firstLine="720"/>
+      </w:pPr>
+      <w:r>
+        <w:t xml:space="preserve">Consider the scenario of mapping 28x28 images of clothing to ten categorical labels (e.g., hats versus coats). The number of input features (neurons) is 784, and there will be ten output neurons—how many neurons should exist in the middle? </w:t>
+      </w:r>
+      <w:proofErr w:type="spellStart"/>
+      <w:r>
+        <w:t>Rosebrock</w:t>
+      </w:r>
+      <w:proofErr w:type="spellEnd"/>
+      <w:r>
+        <w:t xml:space="preserve"> (2019) provides an example solution (see Figure 4) to Fashion MNIST that begins with feature reduction through two max-pooling hidden layers and batch normalization. After cleaning, the solution uses a single 512-neuron hidden layer to predict one of ten output categories (with </w:t>
+      </w:r>
+      <w:proofErr w:type="spellStart"/>
+      <w:r>
+        <w:t>softmax</w:t>
+      </w:r>
+      <w:proofErr w:type="spellEnd"/>
+      <w:r>
+        <w:t xml:space="preserve">). Reducing the hidden layer's size to 128 or 256 has minimal impact on the cross-validation scores, though </w:t>
+      </w:r>
+      <w:proofErr w:type="gramStart"/>
+      <w:r>
+        <w:t>really low</w:t>
+      </w:r>
+      <w:proofErr w:type="gramEnd"/>
+      <w:r>
+        <w:t xml:space="preserve"> values of 5 to 16 negatively impact accuracy. In this specific example, changing the activation functions (e.g., </w:t>
+      </w:r>
+      <w:proofErr w:type="spellStart"/>
+      <w:r>
+        <w:t>softmax</w:t>
+      </w:r>
+      <w:proofErr w:type="spellEnd"/>
+      <w:r>
+        <w:t xml:space="preserve"> to tan-h) creates more performance fluctuation than any other knob, with model accuracy ranging from 20 to 85%. </w:t>
+      </w:r>
+    </w:p>
+    <w:p>
+      <w:pPr>
+        <w:pStyle w:val="Caption"/>
+      </w:pPr>
+      <w:r>
+        <w:lastRenderedPageBreak/>
+        <w:t xml:space="preserve">Figure </w:t>
+      </w:r>
+      <w:r>
+        <w:fldChar w:fldCharType="begin"/>
+      </w:r>
+      <w:r>
+        <w:instrText xml:space="preserve"> SEQ Figure \* ARABIC </w:instrText>
+      </w:r>
+      <w:r>
+        <w:fldChar w:fldCharType="separate"/>
+      </w:r>
+      <w:r>
+        <w:rPr>
+          <w:noProof/>
+        </w:rPr>
+        <w:t>4</w:t>
+      </w:r>
+      <w:r>
+        <w:rPr>
+          <w:noProof/>
+        </w:rPr>
+        <w:fldChar w:fldCharType="end"/>
+      </w:r>
+      <w:r>
+        <w:t>: Fashion MNIST</w:t>
+      </w:r>
+    </w:p>
+    <w:p>
+      <w:pPr>
+        <w:jc w:val="center"/>
+      </w:pPr>
+      <w:r>
+        <w:rPr>
+          <w:noProof/>
+        </w:rPr>
+        <w:drawing>
+          <wp:inline distT="0" distB="0" distL="0" distR="0" wp14:anchorId="03FFD3CB" wp14:editId="1D92274C">
+            <wp:extent cx="5800852" cy="3143250"/>
+            <wp:effectExtent l="0" t="0" r="9525" b="0"/>
+            <wp:docPr id="7" name="Picture 7" descr="Diagram, schematic&#10;&#10;Description automatically generated"/>
+            <wp:cNvGraphicFramePr>
+              <a:graphicFrameLocks xmlns:a="http://schemas.openxmlformats.org/drawingml/2006/main" noChangeAspect="1"/>
+            </wp:cNvGraphicFramePr>
+            <a:graphic xmlns:a="http://schemas.openxmlformats.org/drawingml/2006/main">
+              <a:graphicData uri="http://schemas.openxmlformats.org/drawingml/2006/picture">
+                <pic:pic xmlns:pic="http://schemas.openxmlformats.org/drawingml/2006/picture">
+                  <pic:nvPicPr>
+                    <pic:cNvPr id="7" name="Picture 7" descr="Diagram, schematic&#10;&#10;Description automatically generated"/>
+                    <pic:cNvPicPr/>
+                  </pic:nvPicPr>
+                  <pic:blipFill>
+                    <a:blip r:embed="rId15"/>
+                    <a:stretch>
+                      <a:fillRect/>
+                    </a:stretch>
+                  </pic:blipFill>
+                  <pic:spPr>
+                    <a:xfrm>
+                      <a:off x="0" y="0"/>
+                      <a:ext cx="6253354" cy="3388443"/>
+                    </a:xfrm>
+                    <a:prstGeom prst="rect">
+                      <a:avLst/>
+                    </a:prstGeom>
+                  </pic:spPr>
+                </pic:pic>
+              </a:graphicData>
+            </a:graphic>
+          </wp:inline>
+        </w:drawing>
+      </w:r>
+    </w:p>
+    <w:p>
+      <w:pPr>
+        <w:pStyle w:val="Heading3"/>
+      </w:pPr>
+      <w:r>
+        <w:t>Observations</w:t>
+      </w:r>
+    </w:p>
+    <w:p>
+      <w:pPr>
+        <w:ind w:firstLine="720"/>
+      </w:pPr>
+      <w:r>
+        <w:t>The first and most critical step in any data mining exercise is to determine the question and discover supporting evidence. Until this action occurs, the business is unlikely to have a successful deliverable and will spend excessive resources investigating irrelevant materials. After clearly articulating the business value, the engineer teams can perform broad filtration of data sources based on their ability to address those questions. During filtration, having a logical framework can improve the search process through partition pruning of the relevant data stores. For instance, if the business operates in Michigan, there is potentially minimal value in exploring Texas-specific data. After coalescing the supporting facts into a central location, cleaning and curation processes need to confirm that the data is complete and pristine. Perfect information needs to be both the right size and volume, or it might be incompatible with the analysis algorithms. For example, an instance learning algorithm expects individual records, not aggregate counts.</w:t>
+      </w:r>
+    </w:p>
+    <w:p>
+      <w:r>
+        <w:lastRenderedPageBreak/>
+        <w:tab/>
+        <w:t>Markov Chains and Neural Networks are two strategies for making predictions on data through graph-like structures. Unlike basis statistics, Markov removes the need for actions to be independent and instead expresses them as weighted state machines. These state machines can improve accuracy in workflows, such as guessing the next word in a sentence. Neural Networks and related MLP algorithms rely on weighted graphs and backpropagation to make predictions. While there is some artfulness, an alternative perspective asks if these are ensembles of small network segments. Evidence towards this interpretation exists in multiple advanced papers and helps to demystify the “machine learning black box.”  It also means that several related concepts, patterns, and practices of data processing networks should also appear within more advanced neural network architectures.</w:t>
+      </w:r>
+    </w:p>
+    <w:p>
+      <w:pPr>
+        <w:pStyle w:val="Heading2"/>
+      </w:pPr>
+      <w:r>
+        <w:t xml:space="preserve">How does sequence analysis </w:t>
+      </w:r>
+      <w:proofErr w:type="gramStart"/>
+      <w:r>
+        <w:t>work</w:t>
+      </w:r>
+      <w:proofErr w:type="gramEnd"/>
+    </w:p>
+    <w:p>
+      <w:pPr>
+        <w:ind w:firstLine="720"/>
+      </w:pPr>
+      <w:commentRangeStart w:id="3"/>
+      <w:r>
+        <w:t xml:space="preserve">Natural </w:t>
+      </w:r>
+      <w:commentRangeEnd w:id="3"/>
+      <w:r>
+        <w:rPr>
+          <w:rStyle w:val="CommentReference"/>
+        </w:rPr>
+        <w:commentReference w:id="3"/>
+      </w:r>
+      <w:r>
+        <w:t>Language Processing (NLP) sits at the intersection of artificial intelligence, human language, and computer science.</w:t>
+      </w:r>
+    </w:p>
+    <w:p>
+      <w:pPr>
+        <w:pStyle w:val="Heading3"/>
+      </w:pPr>
+      <w:r>
+        <w:t>Language Parsing</w:t>
+      </w:r>
+    </w:p>
+    <w:p>
+      <w:pPr>
+        <w:ind w:firstLine="720"/>
+      </w:pPr>
+      <w:r>
+        <w:t>NLP systems typically begin with sentence normalization, combining and annotating tokens, and finally performing custom business logic (see Figure 1)</w:t>
+      </w:r>
+      <w:sdt>
+        <w:sdtPr>
+          <w:id w:val="1861773403"/>
+          <w:citation/>
+        </w:sdtPr>
+        <w:sdtContent>
+          <w:r>
+            <w:fldChar w:fldCharType="begin"/>
+          </w:r>
+          <w:r>
+            <w:instrText xml:space="preserve"> CITATION Edu18 \l 1033 </w:instrText>
+          </w:r>
+          <w:r>
+            <w:fldChar w:fldCharType="separate"/>
+          </w:r>
+          <w:r>
+            <w:rPr>
+              <w:noProof/>
+            </w:rPr>
+            <w:t xml:space="preserve"> (Edureka, 2018)</w:t>
+          </w:r>
+          <w:r>
+            <w:fldChar w:fldCharType="end"/>
+          </w:r>
+        </w:sdtContent>
+      </w:sdt>
+      <w:r>
+        <w:t xml:space="preserve">. Using </w:t>
+      </w:r>
+      <w:proofErr w:type="spellStart"/>
+      <w:r>
+        <w:t>Lemmatiziation</w:t>
+      </w:r>
+      <w:proofErr w:type="spellEnd"/>
+      <w:r>
+        <w:t xml:space="preserve"> and Stemming strategies enables the parsers to reduce the variability between sentences, such as removing verb-tensing. Next, annotations are associated with the words by subsystems like Named Entity Recognition (NER) that discover the sentence’s critical components. After chunking related tokens together, the scenario-specific business logic can operate on a semantic representation of the text. Depending on the use case, these steps could be massive subsystems or single lines of code.</w:t>
+      </w:r>
+    </w:p>
+    <w:p>
+      <w:pPr>
+        <w:ind w:firstLine="720"/>
+      </w:pPr>
+    </w:p>
+    <w:p>
+      <w:pPr>
+        <w:pStyle w:val="Caption"/>
+      </w:pPr>
+    </w:p>
+    <w:p>
+      <w:pPr>
+        <w:pStyle w:val="Caption"/>
+      </w:pPr>
+      <w:r>
+        <w:lastRenderedPageBreak/>
+        <w:t>Figure 1: NLP Process</w:t>
+      </w:r>
+    </w:p>
+    <w:p>
+      <w:pPr>
+        <w:jc w:val="center"/>
+      </w:pPr>
+      <w:r>
+        <w:rPr>
+          <w:noProof/>
+        </w:rPr>
+        <w:drawing>
+          <wp:inline distT="0" distB="0" distL="0" distR="0" wp14:anchorId="40362E98" wp14:editId="79A644C6">
+            <wp:extent cx="5570082" cy="4134119"/>
+            <wp:effectExtent l="0" t="0" r="0" b="0"/>
+            <wp:docPr id="8" name="Picture 8" descr="Diagram&#10;&#10;Description automatically generated with medium confidence"/>
+            <wp:cNvGraphicFramePr>
+              <a:graphicFrameLocks xmlns:a="http://schemas.openxmlformats.org/drawingml/2006/main" noChangeAspect="1"/>
+            </wp:cNvGraphicFramePr>
+            <a:graphic xmlns:a="http://schemas.openxmlformats.org/drawingml/2006/main">
+              <a:graphicData uri="http://schemas.openxmlformats.org/drawingml/2006/picture">
+                <pic:pic xmlns:pic="http://schemas.openxmlformats.org/drawingml/2006/picture">
+                  <pic:nvPicPr>
+                    <pic:cNvPr id="8" name="Picture 8" descr="Diagram&#10;&#10;Description automatically generated with medium confidence"/>
+                    <pic:cNvPicPr/>
+                  </pic:nvPicPr>
+                  <pic:blipFill>
+                    <a:blip r:embed="rId16"/>
+                    <a:stretch>
+                      <a:fillRect/>
+                    </a:stretch>
+                  </pic:blipFill>
+                  <pic:spPr>
+                    <a:xfrm>
+                      <a:off x="0" y="0"/>
+                      <a:ext cx="5682268" cy="4217384"/>
+                    </a:xfrm>
+                    <a:prstGeom prst="rect">
+                      <a:avLst/>
+                    </a:prstGeom>
+                  </pic:spPr>
+                </pic:pic>
+              </a:graphicData>
+            </a:graphic>
+          </wp:inline>
+        </w:drawing>
+      </w:r>
+    </w:p>
+    <w:p>
+      <w:pPr>
+        <w:pStyle w:val="Heading3"/>
+      </w:pPr>
+      <w:r>
+        <w:t>Deep Learning</w:t>
+      </w:r>
+    </w:p>
+    <w:p>
+      <w:r>
+        <w:tab/>
+        <w:t>NLP appears across various use cases like language translation, speech-to-text, and sentiment analysis. In biology, animal brains accomplish these tasks through meshes of neurons that transmit signals across connected synaptic (transforming) and activation (filtering) links</w:t>
+      </w:r>
+      <w:sdt>
+        <w:sdtPr>
+          <w:id w:val="39250102"/>
+          <w:citation/>
+        </w:sdtPr>
+        <w:sdtContent>
+          <w:r>
+            <w:fldChar w:fldCharType="begin"/>
+          </w:r>
+          <w:r>
+            <w:instrText xml:space="preserve"> CITATION Kel16 \l 1033 </w:instrText>
+          </w:r>
+          <w:r>
+            <w:fldChar w:fldCharType="separate"/>
+          </w:r>
+          <w:r>
+            <w:rPr>
+              <w:noProof/>
+            </w:rPr>
+            <w:t xml:space="preserve"> (Keller, Liu, &amp; Fogel, 2016)</w:t>
+          </w:r>
+          <w:r>
+            <w:fldChar w:fldCharType="end"/>
+          </w:r>
+        </w:sdtContent>
+      </w:sdt>
+      <w:r>
+        <w:t>. Computer scientists mimic this behavior with Deep Learning on Neural Networks, essentially weighted graphs. Generally, NLP architectures use Recurrent Neural Network (RNN) structures containing connectivity loops to previous layers (see Figure 2). More advanced designs include subnets for memory retention (</w:t>
+      </w:r>
+      <w:commentRangeStart w:id="4"/>
+      <w:r>
+        <w:t xml:space="preserve">see Table 1), </w:t>
+      </w:r>
+      <w:commentRangeEnd w:id="4"/>
+      <w:r>
+        <w:rPr>
+          <w:rStyle w:val="CommentReference"/>
+        </w:rPr>
+        <w:commentReference w:id="4"/>
+      </w:r>
+      <w:r>
+        <w:t>encoding and decoding segments, and greater parallelization from attention vectors</w:t>
+      </w:r>
+      <w:sdt>
+        <w:sdtPr>
+          <w:id w:val="-261768471"/>
+          <w:citation/>
+        </w:sdtPr>
+        <w:sdtContent>
+          <w:r>
+            <w:fldChar w:fldCharType="begin"/>
+          </w:r>
+          <w:r>
+            <w:instrText xml:space="preserve"> CITATION FuZ19 \l 1033 </w:instrText>
+          </w:r>
+          <w:r>
+            <w:fldChar w:fldCharType="separate"/>
+          </w:r>
+          <w:r>
+            <w:rPr>
+              <w:noProof/>
+            </w:rPr>
+            <w:t xml:space="preserve"> (Fu, 2019)</w:t>
+          </w:r>
+          <w:r>
+            <w:fldChar w:fldCharType="end"/>
+          </w:r>
+        </w:sdtContent>
+      </w:sdt>
+      <w:r>
+        <w:t>. Researchers and engineers can add or remove these subsystems to optimize a specific use case.</w:t>
+      </w:r>
+    </w:p>
+    <w:p>
+      <w:pPr>
+        <w:pStyle w:val="Caption"/>
+      </w:pPr>
+    </w:p>
+    <w:p>
+      <w:pPr>
+        <w:pStyle w:val="Caption"/>
+      </w:pPr>
+      <w:r>
+        <w:lastRenderedPageBreak/>
+        <w:t>Table 1: Example progressions of N.N. architecture complexity</w:t>
+      </w:r>
+    </w:p>
+    <w:tbl>
+      <w:tblPr>
+        <w:tblStyle w:val="GridTable4"/>
+        <w:tblW w:w="0" w:type="auto"/>
+        <w:tblLook w:val="04A0" w:firstRow="1" w:lastRow="0" w:firstColumn="1" w:lastColumn="0" w:noHBand="0" w:noVBand="1"/>
+      </w:tblPr>
+      <w:tblGrid>
+        <w:gridCol w:w="2965"/>
+        <w:gridCol w:w="6385"/>
+      </w:tblGrid>
+      <w:tr>
+        <w:trPr>
+          <w:cnfStyle w:val="100000000000" w:firstRow="1" w:lastRow="0" w:firstColumn="0" w:lastColumn="0" w:oddVBand="0" w:evenVBand="0" w:oddHBand="0" w:evenHBand="0" w:firstRowFirstColumn="0" w:firstRowLastColumn="0" w:lastRowFirstColumn="0" w:lastRowLastColumn="0"/>
+        </w:trPr>
+        <w:tc>
+          <w:tcPr>
+            <w:cnfStyle w:val="001000000000" w:firstRow="0" w:lastRow="0" w:firstColumn="1" w:lastColumn="0" w:oddVBand="0" w:evenVBand="0" w:oddHBand="0" w:evenHBand="0" w:firstRowFirstColumn="0" w:firstRowLastColumn="0" w:lastRowFirstColumn="0" w:lastRowLastColumn="0"/>
+            <w:tcW w:w="2965" w:type="dxa"/>
+          </w:tcPr>
+          <w:p>
+            <w:pPr>
+              <w:jc w:val="center"/>
+            </w:pPr>
+            <w:r>
+              <w:t>Algorithm</w:t>
+            </w:r>
+          </w:p>
+        </w:tc>
+        <w:tc>
+          <w:tcPr>
+            <w:tcW w:w="6385" w:type="dxa"/>
+          </w:tcPr>
+          <w:p>
+            <w:pPr>
+              <w:jc w:val="center"/>
+              <w:cnfStyle w:val="100000000000" w:firstRow="1" w:lastRow="0" w:firstColumn="0" w:lastColumn="0" w:oddVBand="0" w:evenVBand="0" w:oddHBand="0" w:evenHBand="0" w:firstRowFirstColumn="0" w:firstRowLastColumn="0" w:lastRowFirstColumn="0" w:lastRowLastColumn="0"/>
+            </w:pPr>
+            <w:r>
+              <w:t>Description</w:t>
+            </w:r>
+          </w:p>
+        </w:tc>
+      </w:tr>
+      <w:tr>
+        <w:trPr>
+          <w:cnfStyle w:val="000000100000" w:firstRow="0" w:lastRow="0" w:firstColumn="0" w:lastColumn="0" w:oddVBand="0" w:evenVBand="0" w:oddHBand="1" w:evenHBand="0" w:firstRowFirstColumn="0" w:firstRowLastColumn="0" w:lastRowFirstColumn="0" w:lastRowLastColumn="0"/>
+        </w:trPr>
+        <w:tc>
+          <w:tcPr>
+            <w:cnfStyle w:val="001000000000" w:firstRow="0" w:lastRow="0" w:firstColumn="1" w:lastColumn="0" w:oddVBand="0" w:evenVBand="0" w:oddHBand="0" w:evenHBand="0" w:firstRowFirstColumn="0" w:firstRowLastColumn="0" w:lastRowFirstColumn="0" w:lastRowLastColumn="0"/>
+            <w:tcW w:w="2965" w:type="dxa"/>
+          </w:tcPr>
+          <w:p>
+            <w:r>
+              <w:t>seq2seq</w:t>
+            </w:r>
+          </w:p>
+        </w:tc>
+        <w:tc>
+          <w:tcPr>
+            <w:tcW w:w="6385" w:type="dxa"/>
+          </w:tcPr>
+          <w:p>
+            <w:pPr>
+              <w:cnfStyle w:val="000000100000" w:firstRow="0" w:lastRow="0" w:firstColumn="0" w:lastColumn="0" w:oddVBand="0" w:evenVBand="0" w:oddHBand="1" w:evenHBand="0" w:firstRowFirstColumn="0" w:firstRowLastColumn="0" w:lastRowFirstColumn="0" w:lastRowLastColumn="0"/>
+            </w:pPr>
+            <w:r>
+              <w:t>Simple Recurrent N.N. (RNN) for a token sequence to sequence prediction. These systems are easy to implement but lack memory</w:t>
+            </w:r>
+          </w:p>
+        </w:tc>
+      </w:tr>
+      <w:tr>
+        <w:tc>
+          <w:tcPr>
+            <w:cnfStyle w:val="001000000000" w:firstRow="0" w:lastRow="0" w:firstColumn="1" w:lastColumn="0" w:oddVBand="0" w:evenVBand="0" w:oddHBand="0" w:evenHBand="0" w:firstRowFirstColumn="0" w:firstRowLastColumn="0" w:lastRowFirstColumn="0" w:lastRowLastColumn="0"/>
+            <w:tcW w:w="2965" w:type="dxa"/>
+          </w:tcPr>
+          <w:p>
+            <w:r>
+              <w:t xml:space="preserve">Long </w:t>
+            </w:r>
+            <w:proofErr w:type="gramStart"/>
+            <w:r>
+              <w:t>Short Term</w:t>
+            </w:r>
+            <w:proofErr w:type="gramEnd"/>
+            <w:r>
+              <w:t xml:space="preserve"> Memory</w:t>
+            </w:r>
+          </w:p>
+        </w:tc>
+        <w:tc>
+          <w:tcPr>
+            <w:tcW w:w="6385" w:type="dxa"/>
+          </w:tcPr>
+          <w:p>
+            <w:pPr>
+              <w:cnfStyle w:val="000000000000" w:firstRow="0" w:lastRow="0" w:firstColumn="0" w:lastColumn="0" w:oddVBand="0" w:evenVBand="0" w:oddHBand="0" w:evenHBand="0" w:firstRowFirstColumn="0" w:firstRowLastColumn="0" w:lastRowFirstColumn="0" w:lastRowLastColumn="0"/>
+            </w:pPr>
+            <w:r>
+              <w:t>Extends the seq2seq by including a “long term” cache to hold context information</w:t>
+            </w:r>
+          </w:p>
+        </w:tc>
+      </w:tr>
+      <w:tr>
+        <w:trPr>
+          <w:cnfStyle w:val="000000100000" w:firstRow="0" w:lastRow="0" w:firstColumn="0" w:lastColumn="0" w:oddVBand="0" w:evenVBand="0" w:oddHBand="1" w:evenHBand="0" w:firstRowFirstColumn="0" w:firstRowLastColumn="0" w:lastRowFirstColumn="0" w:lastRowLastColumn="0"/>
+        </w:trPr>
+        <w:tc>
+          <w:tcPr>
+            <w:cnfStyle w:val="001000000000" w:firstRow="0" w:lastRow="0" w:firstColumn="1" w:lastColumn="0" w:oddVBand="0" w:evenVBand="0" w:oddHBand="0" w:evenHBand="0" w:firstRowFirstColumn="0" w:firstRowLastColumn="0" w:lastRowFirstColumn="0" w:lastRowLastColumn="0"/>
+            <w:tcW w:w="2965" w:type="dxa"/>
+          </w:tcPr>
+          <w:p>
+            <w:r>
+              <w:t>Transformers</w:t>
+            </w:r>
+            <w:r>
+              <w:br/>
+            </w:r>
+          </w:p>
+        </w:tc>
+        <w:tc>
+          <w:tcPr>
+            <w:tcW w:w="6385" w:type="dxa"/>
+          </w:tcPr>
+          <w:p>
+            <w:pPr>
+              <w:cnfStyle w:val="000000100000" w:firstRow="0" w:lastRow="0" w:firstColumn="0" w:lastColumn="0" w:oddVBand="0" w:evenVBand="0" w:oddHBand="1" w:evenHBand="0" w:firstRowFirstColumn="0" w:firstRowLastColumn="0" w:lastRowFirstColumn="0" w:lastRowLastColumn="0"/>
+            </w:pPr>
+            <w:r>
+              <w:t>State of the art solution for massively parallel NLP through attention vectors and position encoding</w:t>
+            </w:r>
+          </w:p>
+        </w:tc>
+      </w:tr>
+    </w:tbl>
+    <w:p/>
+    <w:p>
+      <w:pPr>
+        <w:pStyle w:val="Caption"/>
+      </w:pPr>
+      <w:r>
+        <w:t>Figure 2: Abstract Diagram of Differences</w:t>
+      </w:r>
+    </w:p>
+    <w:p>
+      <w:pPr>
+        <w:jc w:val="center"/>
+      </w:pPr>
+      <w:r>
+        <w:rPr>
+          <w:noProof/>
+        </w:rPr>
+        <w:drawing>
+          <wp:inline distT="0" distB="0" distL="0" distR="0" wp14:anchorId="7AA94BAC" wp14:editId="4BC90D7B">
+            <wp:extent cx="5407882" cy="3940935"/>
+            <wp:effectExtent l="0" t="0" r="2540" b="2540"/>
+            <wp:docPr id="9" name="Picture 9" descr="Diagram&#10;&#10;Description automatically generated"/>
+            <wp:cNvGraphicFramePr>
+              <a:graphicFrameLocks xmlns:a="http://schemas.openxmlformats.org/drawingml/2006/main" noChangeAspect="1"/>
+            </wp:cNvGraphicFramePr>
+            <a:graphic xmlns:a="http://schemas.openxmlformats.org/drawingml/2006/main">
+              <a:graphicData uri="http://schemas.openxmlformats.org/drawingml/2006/picture">
+                <pic:pic xmlns:pic="http://schemas.openxmlformats.org/drawingml/2006/picture">
+                  <pic:nvPicPr>
+                    <pic:cNvPr id="9" name="Picture 9" descr="Diagram&#10;&#10;Description automatically generated"/>
+                    <pic:cNvPicPr/>
+                  </pic:nvPicPr>
+                  <pic:blipFill>
+                    <a:blip r:embed="rId17"/>
+                    <a:stretch>
+                      <a:fillRect/>
+                    </a:stretch>
+                  </pic:blipFill>
+                  <pic:spPr>
+                    <a:xfrm>
+                      <a:off x="0" y="0"/>
+                      <a:ext cx="5675122" cy="4135683"/>
+                    </a:xfrm>
+                    <a:prstGeom prst="rect">
+                      <a:avLst/>
+                    </a:prstGeom>
+                  </pic:spPr>
+                </pic:pic>
+              </a:graphicData>
+            </a:graphic>
+          </wp:inline>
+        </w:drawing>
+      </w:r>
+    </w:p>
+    <w:p>
+      <w:pPr>
+        <w:pStyle w:val="Heading3"/>
+      </w:pPr>
+      <w:r>
+        <w:t>Feature Extraction Process</w:t>
+      </w:r>
+    </w:p>
+    <w:p>
+      <w:r>
+        <w:tab/>
+        <w:t>The first steps to any business intelligence problem are identifying the specific questions and locating facts to support answers</w:t>
+      </w:r>
+      <w:sdt>
+        <w:sdtPr>
+          <w:id w:val="-625160074"/>
+          <w:citation/>
+        </w:sdtPr>
+        <w:sdtContent>
+          <w:r>
+            <w:fldChar w:fldCharType="begin"/>
+          </w:r>
+          <w:r>
+            <w:instrText xml:space="preserve"> CITATION Sne15 \l 1033 </w:instrText>
+          </w:r>
+          <w:r>
+            <w:fldChar w:fldCharType="separate"/>
+          </w:r>
+          <w:r>
+            <w:rPr>
+              <w:noProof/>
+            </w:rPr>
+            <w:t xml:space="preserve"> (Snee, 2015)</w:t>
+          </w:r>
+          <w:r>
+            <w:fldChar w:fldCharType="end"/>
+          </w:r>
+        </w:sdtContent>
+      </w:sdt>
+      <w:r>
+        <w:t xml:space="preserve">. When researchers ignore this preparation, it produces garbage-in/garbage-out results. For instance, </w:t>
+      </w:r>
+      <w:proofErr w:type="spellStart"/>
+      <w:r>
+        <w:t>Alsudias</w:t>
+      </w:r>
+      <w:proofErr w:type="spellEnd"/>
+      <w:r>
+        <w:t xml:space="preserve"> et al. (2014) built an NLP system for predicting where the user was during the submission (e.g., restaurant or nightclub). </w:t>
+      </w:r>
+      <w:r>
+        <w:lastRenderedPageBreak/>
+        <w:t>Their approach extracts keywords from Yelp reviews (using term frequency), business metadata (e.g., name and location), and tweet metadata (e.g., timestamp). These features flow into a random forest classifier that determines the user’s location with a 74% accuracy. However, using only the business metadata produces an 88% accuracy, indicating that these additional details provide negative value.</w:t>
+      </w:r>
+    </w:p>
+    <w:p>
+      <w:r>
+        <w:tab/>
+      </w:r>
+      <w:commentRangeStart w:id="5"/>
+      <w:r>
+        <w:t xml:space="preserve">NPAC </w:t>
+      </w:r>
+      <w:commentRangeEnd w:id="5"/>
+      <w:r>
+        <w:rPr>
+          <w:rStyle w:val="CommentReference"/>
+        </w:rPr>
+        <w:commentReference w:id="5"/>
+      </w:r>
+      <w:r>
+        <w:t>has specific requirements to model social media users’ speech patterns and creates new content in their voices. The Feature Extraction Process must therefore consider the user’s metadata (e.g., age and locale), the online community properties (e.g., forum name), the posted content, and any quality ratings (e.g., Facebook Likes). There are several considerations to augment this process. For instance, adding a filtration step to remove comments with negative ratings might create more well-liked personalities. However, it could also be advantageous to generate trolls that argue an alternative position, reinforcing NPAC’s position that the other side is illegitimate or less sophisticated.</w:t>
+      </w:r>
+    </w:p>
+    <w:p>
+      <w:pPr>
+        <w:pStyle w:val="Heading3"/>
+      </w:pPr>
+      <w:r>
+        <w:t>Training Process</w:t>
+      </w:r>
+    </w:p>
+    <w:p>
+      <w:r>
+        <w:tab/>
+        <w:t>Around 2014, GAN (Generative Adversarial) Networks became the state-of-the-art approach to producing high-quality fabricated content</w:t>
+      </w:r>
+      <w:sdt>
+        <w:sdtPr>
+          <w:id w:val="-1457558552"/>
+          <w:citation/>
+        </w:sdtPr>
+        <w:sdtContent>
+          <w:r>
+            <w:fldChar w:fldCharType="begin"/>
+          </w:r>
+          <w:r>
+            <w:instrText xml:space="preserve"> CITATION Fri20 \l 1033 </w:instrText>
+          </w:r>
+          <w:r>
+            <w:fldChar w:fldCharType="separate"/>
+          </w:r>
+          <w:r>
+            <w:rPr>
+              <w:noProof/>
+            </w:rPr>
+            <w:t xml:space="preserve"> (Fridman, Deep Learning State of the Art, 2020)</w:t>
+          </w:r>
+          <w:r>
+            <w:fldChar w:fldCharType="end"/>
+          </w:r>
+        </w:sdtContent>
+      </w:sdt>
+      <w:r>
+        <w:t xml:space="preserve">. These systems utilize a feedback loop between a Generative N.N. (GNN) and Discriminator N.N. (DNN). Each iteration outputs a ‘Deep-Fake’ asset and assesses its likelihood of being legitimate. This process enables both systems to learn from one another, continuously improving. According to </w:t>
+      </w:r>
+      <w:proofErr w:type="spellStart"/>
+      <w:r>
+        <w:t>Fridman</w:t>
+      </w:r>
+      <w:proofErr w:type="spellEnd"/>
+      <w:r>
+        <w:t xml:space="preserve"> (2020), detecting Deep Fakes is an arms race because any advances in DNN naturally improve GNN results. NPAC leverages this methodology for self-teaching its systems to deliver more accurate content (see Figure 4). The organization’s solution uses the NLP transformer to improve parallelization over LSTM and a </w:t>
+      </w:r>
+      <w:r>
+        <w:lastRenderedPageBreak/>
+        <w:t xml:space="preserve">second RNN classification network. Periodic snapshots archive the content and model state for offline troubleshooting use cases during the training process.  </w:t>
+      </w:r>
+    </w:p>
+    <w:p>
+      <w:pPr>
+        <w:pStyle w:val="Caption"/>
+      </w:pPr>
+      <w:r>
+        <w:t>Figure 4: Training Configuration</w:t>
+      </w:r>
+    </w:p>
+    <w:p>
+      <w:pPr>
+        <w:jc w:val="center"/>
+      </w:pPr>
+      <w:r>
+        <w:rPr>
+          <w:noProof/>
+        </w:rPr>
+        <w:drawing>
+          <wp:inline distT="0" distB="0" distL="0" distR="0" wp14:anchorId="6D2C1EFB" wp14:editId="50AD723A">
+            <wp:extent cx="5346485" cy="3013656"/>
+            <wp:effectExtent l="0" t="0" r="6985" b="0"/>
+            <wp:docPr id="10" name="Picture 10" descr="Diagram, schematic&#10;&#10;Description automatically generated"/>
+            <wp:cNvGraphicFramePr>
+              <a:graphicFrameLocks xmlns:a="http://schemas.openxmlformats.org/drawingml/2006/main" noChangeAspect="1"/>
+            </wp:cNvGraphicFramePr>
+            <a:graphic xmlns:a="http://schemas.openxmlformats.org/drawingml/2006/main">
+              <a:graphicData uri="http://schemas.openxmlformats.org/drawingml/2006/picture">
+                <pic:pic xmlns:pic="http://schemas.openxmlformats.org/drawingml/2006/picture">
+                  <pic:nvPicPr>
+                    <pic:cNvPr id="10" name="Picture 10" descr="Diagram, schematic&#10;&#10;Description automatically generated"/>
+                    <pic:cNvPicPr/>
+                  </pic:nvPicPr>
+                  <pic:blipFill>
+                    <a:blip r:embed="rId18"/>
+                    <a:stretch>
+                      <a:fillRect/>
+                    </a:stretch>
+                  </pic:blipFill>
+                  <pic:spPr>
+                    <a:xfrm>
+                      <a:off x="0" y="0"/>
+                      <a:ext cx="5408881" cy="3048827"/>
+                    </a:xfrm>
+                    <a:prstGeom prst="rect">
+                      <a:avLst/>
+                    </a:prstGeom>
+                  </pic:spPr>
+                </pic:pic>
+              </a:graphicData>
+            </a:graphic>
+          </wp:inline>
+        </w:drawing>
+      </w:r>
+    </w:p>
+    <w:p>
+      <w:pPr>
+        <w:pStyle w:val="Heading2"/>
+      </w:pPr>
+      <w:r>
         <w:t>Recognizing human activities</w:t>
       </w:r>
     </w:p>
     <w:p>
       <w:r>
         <w:tab/>
-        <w:t xml:space="preserve">One critical application of CV is to detect human activities from photos, images, and video streams. This capability is essential for personalizing systems across the healthcare, smart home, and safety industries (Gu et al., 2021). Adapting traditional ML tactics to human activity recognition (HAR) is laborious, error-prone, and challenging. Researchers mitigate these issues with deep learning models (Gu et al., 2021; Banjarey et al., 2021). There are several algorithm families used to model these predictions. </w:t>
+        <w:t xml:space="preserve">One critical application of CV is to detect human activities from photos, images, and video streams. This capability is essential for personalizing systems across the healthcare, smart home, and safety industries (Gu et al., 2021). Adapting traditional ML tactics to human activity recognition (HAR) is laborious, error-prone, and challenging. Researchers mitigate these issues with deep learning models (Gu et al., 2021; </w:t>
+      </w:r>
+      <w:proofErr w:type="spellStart"/>
+      <w:r>
+        <w:t>Banjarey</w:t>
+      </w:r>
+      <w:proofErr w:type="spellEnd"/>
+      <w:r>
+        <w:t xml:space="preserve"> et al., 2021). There are several algorithm families used to model these predictions. </w:t>
       </w:r>
     </w:p>
     <w:p>
@@ -1860,6 +3203,7 @@
     </w:p>
     <w:p>
       <w:r>
+        <w:lastRenderedPageBreak/>
         <w:tab/>
         <w:t>A preceding section examined the biological constructs that enable primates’ vision</w:t>
       </w:r>
@@ -1872,19 +3216,22 @@
         <w:ind w:firstLine="360"/>
       </w:pPr>
       <w:r>
-        <w:t>A neural network consists of th</w:t>
-      </w:r>
-      <w:r>
-        <w:t>ree building blocks' input, hidden, and output layer</w:t>
-      </w:r>
-      <w:r>
-        <w:t>s. For instance, an animal image classification system might assign 64x64 pixel images into ten predetermined categories. This example requires an input layer with 4096 neurons, an output layer of ten neurons, and some hidden layers in the middle. Adding more hidden layers enables extracting more details from the image, similar to object edges (layer-1), ears (layer-2), cat’s ears (layer-3), and a tiger’s ears (layer-4)</w:t>
+        <w:t xml:space="preserve">A neural network consists of three building blocks' input, hidden, and output layers. For instance, an animal image classification system might assign 64x64 pixel images into ten predetermined categories. This example requires an input layer with 4096 neurons, an output layer of ten neurons, and some hidden layers in the middle. Adding more hidden layers enables extracting more details from the image, </w:t>
+      </w:r>
+      <w:proofErr w:type="gramStart"/>
+      <w:r>
+        <w:t>similar to</w:t>
+      </w:r>
+      <w:proofErr w:type="gramEnd"/>
+      <w:r>
+        <w:t xml:space="preserve"> object edges (layer-1), ears (layer-2), cat’s ears (layer-3), and a tiger’s ears (layer-4)</w:t>
       </w:r>
       <w:sdt>
         <w:sdtPr>
           <w:id w:val="1463693127"/>
           <w:citation/>
         </w:sdtPr>
+        <w:sdtEndPr/>
         <w:sdtContent>
           <w:r>
             <w:fldChar w:fldCharType="begin"/>
@@ -1899,7 +3246,7 @@
             <w:rPr>
               <w:noProof/>
             </w:rPr>
-            <w:t xml:space="preserve"> (Fridman, 2017)</w:t>
+            <w:t xml:space="preserve"> (Fridman, MIT 6.S094: Introduction to Deep Learning and Self-Driving Cars, 2017)</w:t>
           </w:r>
           <w:r>
             <w:fldChar w:fldCharType="end"/>
@@ -1915,7 +3262,6 @@
         <w:ind w:firstLine="360"/>
       </w:pPr>
       <w:r>
-        <w:lastRenderedPageBreak/>
         <w:t>Experts suggest that a fully trained model requires at least ten observations per parameter</w:t>
       </w:r>
       <w:sdt>
@@ -1923,6 +3269,7 @@
           <w:id w:val="1305733482"/>
           <w:citation/>
         </w:sdtPr>
+        <w:sdtEndPr/>
         <w:sdtContent>
           <w:r>
             <w:fldChar w:fldCharType="begin"/>
@@ -1952,6 +3299,7 @@
           <w:id w:val="-437139977"/>
           <w:citation/>
         </w:sdtPr>
+        <w:sdtEndPr/>
         <w:sdtContent>
           <w:r>
             <w:fldChar w:fldCharType="begin"/>
@@ -1974,7 +3322,13 @@
         </w:sdtContent>
       </w:sdt>
       <w:r>
-        <w:t>. For instance, the input layer could feed into a series of pooling transforms that downgrade the resolution by averaging every 2x2 pixels. Another tactic might focus on connecting and evaluating local segments of neurons before outputting into global join constructs and prognostication output (see Figure 1). Meanwhile, other situations like estimating housing prices perform better with fully connected shallow pipelines. While standard architectures exist for many classes of predictions, some experimentation is necessary.</w:t>
+        <w:t xml:space="preserve">. For instance, the input layer could feed into a series of pooling transforms that downgrade the resolution by averaging every 2x2 pixels. Another tactic might focus on connecting and evaluating local segments of neurons before outputting into global join constructs and prognostication output (see Figure </w:t>
+      </w:r>
+      <w:r>
+        <w:t>5</w:t>
+      </w:r>
+      <w:r>
+        <w:t>). Meanwhile, other situations like estimating housing prices perform better with fully connected shallow pipelines. While standard architectures exist for many classes of predictions, some experimentation is necessary.</w:t>
       </w:r>
     </w:p>
     <w:p>
@@ -1982,7 +3336,13 @@
         <w:pStyle w:val="Caption"/>
       </w:pPr>
       <w:r>
-        <w:t>Figure 1: Network Structure</w:t>
+        <w:t xml:space="preserve">Figure </w:t>
+      </w:r>
+      <w:r>
+        <w:t>5</w:t>
+      </w:r>
+      <w:r>
+        <w:t>: Network Structure</w:t>
       </w:r>
     </w:p>
     <w:p>
@@ -1993,6 +3353,7 @@
         <w:rPr>
           <w:noProof/>
         </w:rPr>
+        <w:lastRenderedPageBreak/>
         <w:drawing>
           <wp:inline distT="0" distB="0" distL="0" distR="0" wp14:anchorId="135282AD" wp14:editId="4F50AB4E">
             <wp:extent cx="3223072" cy="2443655"/>
@@ -2011,7 +3372,7 @@
                     </pic:cNvPicPr>
                   </pic:nvPicPr>
                   <pic:blipFill>
-                    <a:blip r:embed="rId12" cstate="print">
+                    <a:blip r:embed="rId19" cstate="print">
                       <a:extLst>
                         <a:ext uri="{28A0092B-C50C-407E-A947-70E740481C1C}">
                           <a14:useLocalDpi xmlns:a14="http://schemas.microsoft.com/office/drawing/2010/main" val="0"/>
@@ -2049,7 +3410,15 @@
         <w:pStyle w:val="Heading3"/>
       </w:pPr>
       <w:r>
-        <w:t>Recurrent Nural Networks (RNN)</w:t>
+        <w:t xml:space="preserve">Recurrent </w:t>
+      </w:r>
+      <w:proofErr w:type="spellStart"/>
+      <w:r>
+        <w:t>Nural</w:t>
+      </w:r>
+      <w:proofErr w:type="spellEnd"/>
+      <w:r>
+        <w:t xml:space="preserve"> Networks (RNN)</w:t>
       </w:r>
     </w:p>
     <w:p/>
@@ -2070,11 +3439,7 @@
         <w:t>Graph Convolutional Neural Networks (G-CNN)</w:t>
       </w:r>
     </w:p>
-    <w:p>
-      <w:pPr>
-        <w:pStyle w:val="Heading3"/>
-      </w:pPr>
-    </w:p>
+    <w:p/>
     <w:p>
       <w:pPr>
         <w:pStyle w:val="Heading2"/>
@@ -2089,8 +3454,13 @@
         <w:t xml:space="preserve"> (HAR)</w:t>
       </w:r>
       <w:r>
-        <w:t xml:space="preserve"> work</w:t>
-      </w:r>
+        <w:t xml:space="preserve"> </w:t>
+      </w:r>
+      <w:proofErr w:type="gramStart"/>
+      <w:r>
+        <w:t>work</w:t>
+      </w:r>
+      <w:proofErr w:type="gramEnd"/>
     </w:p>
     <w:p>
       <w:r>
@@ -2192,24 +3562,17 @@
     </w:p>
     <w:p>
       <w:pPr>
-        <w:rPr>
-          <w:b/>
-          <w:i/>
-          <w:iCs/>
-        </w:rPr>
-      </w:pPr>
-      <w:r>
-        <w:br w:type="page"/>
-      </w:r>
-    </w:p>
-    <w:p>
-      <w:pPr>
         <w:pStyle w:val="Heading2"/>
       </w:pPr>
       <w:r>
         <w:lastRenderedPageBreak/>
-        <w:t>How does ML model training work</w:t>
-      </w:r>
+        <w:t xml:space="preserve">How does ML model training </w:t>
+      </w:r>
+      <w:proofErr w:type="gramStart"/>
+      <w:r>
+        <w:t>work</w:t>
+      </w:r>
+      <w:proofErr w:type="gramEnd"/>
     </w:p>
     <w:p>
       <w:pPr>
@@ -2274,13 +3637,7 @@
         <w:ind w:firstLine="720"/>
       </w:pPr>
       <w:r>
-        <w:t xml:space="preserve">Engineers consistently find that maintaining monolithic technologies requires substantial overhead. Alternatively, using microsystem architectures enables them to build and replace components rapidly in isolation. A similar idea exists with simulations with a decomposition of the environment into multiple intelligent agents (see Table </w:t>
-      </w:r>
-      <w:r>
-        <w:t>3</w:t>
-      </w:r>
-      <w:r>
-        <w:t xml:space="preserve">). </w:t>
+        <w:t xml:space="preserve">Engineers consistently find that maintaining monolithic technologies requires substantial overhead. Alternatively, using microsystem architectures enables them to build and replace components rapidly in isolation. A similar idea exists with simulations with a decomposition of the environment into multiple intelligent agents (see Table 3). </w:t>
       </w:r>
     </w:p>
     <w:p>
@@ -2288,13 +3645,7 @@
         <w:pStyle w:val="Caption"/>
       </w:pPr>
       <w:r>
-        <w:t xml:space="preserve">Table </w:t>
-      </w:r>
-      <w:r>
-        <w:t>3</w:t>
-      </w:r>
-      <w:r>
-        <w:t>: Principal Components</w:t>
+        <w:t>Table 3: Principal Components</w:t>
       </w:r>
     </w:p>
     <w:tbl>
@@ -2722,25 +4073,30 @@
         <w:ind w:firstLine="720"/>
       </w:pPr>
       <w:r>
-        <w:t xml:space="preserve">A simulation experiment first identifies the environment, participants, and one or more objectives. Each participant, called an agent, attempts to complete </w:t>
-      </w:r>
-      <w:r>
-        <w:t>their</w:t>
-      </w:r>
+        <w:t xml:space="preserve">A simulation experiment first identifies the environment, participants, and one or more objectives. Each participant, called an agent, attempts to complete their aim under guiding rules and principles. For instance, </w:t>
+      </w:r>
+      <w:proofErr w:type="spellStart"/>
+      <w:r>
+        <w:t>NetLogo’s</w:t>
+      </w:r>
+      <w:proofErr w:type="spellEnd"/>
       <w:r>
         <w:t xml:space="preserve"> </w:t>
       </w:r>
-      <w:r>
-        <w:t>aim</w:t>
-      </w:r>
-      <w:r>
-        <w:t xml:space="preserve"> under guiding rules and principles. For instance, NetLogo’s BeeSmart environment contains multiple bees that try to maximize food production from various honey pots within a given scene</w:t>
+      <w:proofErr w:type="spellStart"/>
+      <w:r>
+        <w:t>BeeSmart</w:t>
+      </w:r>
+      <w:proofErr w:type="spellEnd"/>
+      <w:r>
+        <w:t xml:space="preserve"> environment contains multiple bees that try to maximize food production from various honey pots within a given scene</w:t>
       </w:r>
       <w:sdt>
         <w:sdtPr>
           <w:id w:val="282005456"/>
           <w:citation/>
         </w:sdtPr>
+        <w:sdtEndPr/>
         <w:sdtContent>
           <w:r>
             <w:fldChar w:fldCharType="begin"/>
@@ -2769,16 +4125,7 @@
         <w:t xml:space="preserve">it </w:t>
       </w:r>
       <w:r>
-        <w:t xml:space="preserve">discovers </w:t>
-      </w:r>
-      <w:r>
-        <w:t xml:space="preserve">a </w:t>
-      </w:r>
-      <w:r>
-        <w:t>food source</w:t>
-      </w:r>
-      <w:r>
-        <w:t>. After some time, the colony will divide across multiple honey pots and compare site values with neighboring peers. Eventually, the bees converge to the optimal configuration that provides the maximum food for the hive.</w:t>
+        <w:t>discovers a food source. After some time, the colony will divide across multiple honey pots and compare site values with neighboring peers. Eventually, the bees converge to the optimal configuration that provides the maximum food for the hive.</w:t>
       </w:r>
     </w:p>
     <w:p>
@@ -2786,13 +4133,22 @@
         <w:pStyle w:val="Caption"/>
       </w:pPr>
       <w:r>
-        <w:t xml:space="preserve">Figure 1: BeeSmart Simulation </w:t>
+        <w:t xml:space="preserve">Figure 1: </w:t>
+      </w:r>
+      <w:proofErr w:type="spellStart"/>
+      <w:r>
+        <w:t>BeeSmart</w:t>
+      </w:r>
+      <w:proofErr w:type="spellEnd"/>
+      <w:r>
+        <w:t xml:space="preserve"> Simulation </w:t>
       </w:r>
       <w:sdt>
         <w:sdtPr>
           <w:id w:val="1031689376"/>
           <w:citation/>
         </w:sdtPr>
+        <w:sdtEndPr/>
         <w:sdtContent>
           <w:r>
             <w:fldChar w:fldCharType="begin"/>
@@ -2840,7 +4196,7 @@
                     <pic:cNvPicPr/>
                   </pic:nvPicPr>
                   <pic:blipFill>
-                    <a:blip r:embed="rId13"/>
+                    <a:blip r:embed="rId20"/>
                     <a:stretch>
                       <a:fillRect/>
                     </a:stretch>
@@ -2945,6 +4301,7 @@
           <w:id w:val="-1167330100"/>
           <w:citation/>
         </w:sdtPr>
+        <w:sdtEndPr/>
         <w:sdtContent>
           <w:r>
             <w:fldChar w:fldCharType="begin"/>
@@ -3003,7 +4360,7 @@
                     <pic:cNvPicPr/>
                   </pic:nvPicPr>
                   <pic:blipFill>
-                    <a:blip r:embed="rId14"/>
+                    <a:blip r:embed="rId21"/>
                     <a:stretch>
                       <a:fillRect/>
                     </a:stretch>
@@ -3027,7 +4384,15 @@
     <w:p>
       <w:r>
         <w:tab/>
-        <w:t>The solution begins by modeling a potential answer as a vector of classification features. First, hundreds to thousands of randomly initialized instances run through the simulation to compute a per-instance score. Then a TOP-N ranking keeps the best instances, discarding the remainder. Next, a cross-breeding and mutation process mixes features from the fittest combinations to produce the offspring. Those offspring cycle through this system thousands of times until only superior specimens remain.</w:t>
+        <w:t xml:space="preserve">The solution begins by modeling a potential answer as a vector of classification features. First, hundreds to thousands of randomly initialized instances run through the simulation to compute a per-instance score. Then a TOP-N ranking keeps the best instances, discarding the remainder. Next, a </w:t>
+      </w:r>
+      <w:proofErr w:type="gramStart"/>
+      <w:r>
+        <w:t>cross-breeding</w:t>
+      </w:r>
+      <w:proofErr w:type="gramEnd"/>
+      <w:r>
+        <w:t xml:space="preserve"> and mutation process mixes features from the fittest combinations to produce the offspring. Those offspring cycle through this system thousands of times until only superior specimens remain.</w:t>
       </w:r>
     </w:p>
     <w:p>
@@ -3041,13 +4406,22 @@
     <w:p>
       <w:r>
         <w:tab/>
-        <w:t>After decomposing complex models into individual agents, a mechanism must aggregate the independent decisions into more macro observations. Cellular Automata (CA) paints this picture by grouping related swarms into “a hierarchical series of discrete systems</w:t>
+        <w:t xml:space="preserve">After decomposing complex models into individual agents, a mechanism must aggregate the independent decisions into more </w:t>
+      </w:r>
+      <w:proofErr w:type="gramStart"/>
+      <w:r>
+        <w:t>macro observations</w:t>
+      </w:r>
+      <w:proofErr w:type="gramEnd"/>
+      <w:r>
+        <w:t>. Cellular Automata (CA) paints this picture by grouping related swarms into “a hierarchical series of discrete systems</w:t>
       </w:r>
       <w:sdt>
         <w:sdtPr>
           <w:id w:val="2037301974"/>
           <w:citation/>
         </w:sdtPr>
+        <w:sdtEndPr/>
         <w:sdtContent>
           <w:r>
             <w:fldChar w:fldCharType="begin"/>
@@ -3070,19 +4444,7 @@
         </w:sdtContent>
       </w:sdt>
       <w:r>
-        <w:t>.”  Through multiple levels of aggregation, agents can feed into swarms and those individual</w:t>
-      </w:r>
-      <w:r>
-        <w:t xml:space="preserve"> </w:t>
-      </w:r>
-      <w:r>
-        <w:t>swarms into swarm</w:t>
-      </w:r>
-      <w:r>
-        <w:t xml:space="preserve"> </w:t>
-      </w:r>
-      <w:r>
-        <w:t>networks.</w:t>
+        <w:t>.”  Through multiple levels of aggregation, agents can feed into swarms and those individual swarms into swarm networks.</w:t>
       </w:r>
     </w:p>
     <w:p>
@@ -3091,25 +4453,15 @@
       </w:pPr>
       <w:r>
         <w:lastRenderedPageBreak/>
-        <w:t xml:space="preserve">For instance, a financial market environment has individual buy-and-sell participants who react to supply-and-demand fluctuations (see Figure 3). This specific example simulation contains thousands of </w:t>
-      </w:r>
-      <w:r>
-        <w:t>person</w:t>
-      </w:r>
-      <w:r>
-        <w:t>al portfolio accounts (agents) that frequently make rational transactions. An analysis could apply CA across these portfolios by aggregating the multitude of data points to improve the data’s usability for professional traders. However, an inefficiency exists within this design because some individual portfolios (agent state</w:t>
-      </w:r>
-      <w:r>
-        <w:t>s</w:t>
-      </w:r>
-      <w:r>
-        <w:t>) are nearly identical. Like the risk-free rate, other aspects do not require the fidelity that swarms of agents produce. These situations can rely on ML-ABM to approximate irrelevant details (e.g., with caches) and enable fine-grained influence over critical decisions (e.g., with swarms of agent</w:t>
-      </w:r>
-      <w:r>
-        <w:t>s</w:t>
-      </w:r>
-      <w:r>
-        <w:t xml:space="preserve">) (Hijorth et al., 2020). </w:t>
+        <w:t>For instance, a financial market environment has individual buy-and-sell participants who react to supply-and-demand fluctuations (see Figure 3). This specific example simulation contains thousands of personal portfolio accounts (agents) that frequently make rational transactions. An analysis could apply CA across these portfolios by aggregating the multitude of data points to improve the data’s usability for professional traders. However, an inefficiency exists within this design because some individual portfolios (agent states) are nearly identical. Like the risk-free rate, other aspects do not require the fidelity that swarms of agents produce. These situations can rely on ML-ABM to approximate irrelevant details (e.g., with caches) and enable fine-grained influence over critical decisions (e.g., with swarms of agents) (</w:t>
+      </w:r>
+      <w:proofErr w:type="spellStart"/>
+      <w:r>
+        <w:t>Hijorth</w:t>
+      </w:r>
+      <w:proofErr w:type="spellEnd"/>
+      <w:r>
+        <w:t xml:space="preserve"> et al., 2020). </w:t>
       </w:r>
     </w:p>
     <w:p>
@@ -3123,8 +4475,13 @@
         <w:t>o</w:t>
       </w:r>
       <w:r>
-        <w:t xml:space="preserve"> dynamic environment simulations work</w:t>
-      </w:r>
+        <w:t xml:space="preserve"> dynamic environment simulations </w:t>
+      </w:r>
+      <w:proofErr w:type="gramStart"/>
+      <w:r>
+        <w:t>work</w:t>
+      </w:r>
+      <w:proofErr w:type="gramEnd"/>
     </w:p>
     <w:p/>
     <w:p>
@@ -3206,7 +4563,7 @@
                 <w:rPr>
                   <w:noProof/>
                 </w:rPr>
-                <w:t xml:space="preserve">Bajcsy, R. (1988). Active perception. </w:t>
+                <w:t xml:space="preserve">Alsudais, A., Leroy, G., &amp; Corso, A. (2014). We Know Where You Are Tweeting From. </w:t>
               </w:r>
               <w:r>
                 <w:rPr>
@@ -3214,13 +4571,13 @@
                   <w:iCs/>
                   <w:noProof/>
                 </w:rPr>
-                <w:t>Proceedings of the IEEE, 76</w:t>
-              </w:r>
-              <w:r>
-                <w:rPr>
-                  <w:noProof/>
-                </w:rPr>
-                <w:t>(8), 966-1005. doi:10.1109/5.5968</w:t>
+                <w:t>IEEE International Congress on Big Data</w:t>
+              </w:r>
+              <w:r>
+                <w:rPr>
+                  <w:noProof/>
+                </w:rPr>
+                <w:t xml:space="preserve"> (pp. 594-600). Anchorage, AK: The Institute of Electrical and Electronics Engineers. doi:https://doi-org.proxy1.ncu.edu/10.1109/BigData.Congress.2014.91</w:t>
               </w:r>
             </w:p>
             <w:p>
@@ -3235,19 +4592,7 @@
                 <w:rPr>
                   <w:noProof/>
                 </w:rPr>
-                <w:t>Ballard, D., &amp; Zhang, R. (2021). The hierarchi</w:t>
-              </w:r>
-              <w:r>
-                <w:rPr>
-                  <w:noProof/>
-                </w:rPr>
-                <w:t>c</w:t>
-              </w:r>
-              <w:r>
-                <w:rPr>
-                  <w:noProof/>
-                </w:rPr>
-                <w:t xml:space="preserve">al evolution in human vision modeling. </w:t>
+                <w:t xml:space="preserve">Bajcsy, R. (1988). Active perception. </w:t>
               </w:r>
               <w:r>
                 <w:rPr>
@@ -3255,13 +4600,13 @@
                   <w:iCs/>
                   <w:noProof/>
                 </w:rPr>
-                <w:t>Topics in Cognitive Science, 13</w:t>
-              </w:r>
-              <w:r>
-                <w:rPr>
-                  <w:noProof/>
-                </w:rPr>
-                <w:t>(2), 309-328. doi:https://doi.org/10.1111/tops.12527</w:t>
+                <w:t>Proceedings of the IEEE, 76</w:t>
+              </w:r>
+              <w:r>
+                <w:rPr>
+                  <w:noProof/>
+                </w:rPr>
+                <w:t>(8), 966-1005. doi:10.1109/5.5968</w:t>
               </w:r>
             </w:p>
             <w:p>
@@ -3276,7 +4621,7 @@
                 <w:rPr>
                   <w:noProof/>
                 </w:rPr>
-                <w:t xml:space="preserve">Banjarey, K., Prakash, S., &amp; Kumar, D. (2021). A survey on human activity recognition using sensors and deep learning methods. </w:t>
+                <w:t xml:space="preserve">Ballard, D., &amp; Zhang, R. (2021). The hierarchial evolution in human vision modeling. </w:t>
               </w:r>
               <w:r>
                 <w:rPr>
@@ -3284,13 +4629,13 @@
                   <w:iCs/>
                   <w:noProof/>
                 </w:rPr>
-                <w:t>5th International Conference on Computing Methodologies and Communication</w:t>
-              </w:r>
-              <w:r>
-                <w:rPr>
-                  <w:noProof/>
-                </w:rPr>
-                <w:t xml:space="preserve"> (pp. 1610-1617). Erode, India: IEEE. doi:https://doi.org/10.1109/ICCMC51019.2021.9418255</w:t>
+                <w:t>Topics in Cognitive Science, 13</w:t>
+              </w:r>
+              <w:r>
+                <w:rPr>
+                  <w:noProof/>
+                </w:rPr>
+                <w:t>(2), 309-328. doi:https://doi.org/10.1111/tops.12527</w:t>
               </w:r>
             </w:p>
             <w:p>
@@ -3305,7 +4650,7 @@
                 <w:rPr>
                   <w:noProof/>
                 </w:rPr>
-                <w:t xml:space="preserve">Bryar, C., &amp; Carr, B. (2021). </w:t>
+                <w:t xml:space="preserve">Banjarey, K., Prakash, S., &amp; Kumar, D. (2021). A survey on human activity recognition using sensors and deep learning methods. </w:t>
               </w:r>
               <w:r>
                 <w:rPr>
@@ -3313,13 +4658,13 @@
                   <w:iCs/>
                   <w:noProof/>
                 </w:rPr>
-                <w:t>Working Backwards: Insights, Stories, and Secrets from Inside Amazon.</w:t>
-              </w:r>
-              <w:r>
-                <w:rPr>
-                  <w:noProof/>
-                </w:rPr>
-                <w:t xml:space="preserve"> </w:t>
+                <w:t>5th International Conference on Computing Methodologies and Communication</w:t>
+              </w:r>
+              <w:r>
+                <w:rPr>
+                  <w:noProof/>
+                </w:rPr>
+                <w:t xml:space="preserve"> (pp. 1610-1617). Erode, India: IEEE. doi:https://doi.org/10.1109/ICCMC51019.2021.9418255</w:t>
               </w:r>
             </w:p>
             <w:p>
@@ -3334,7 +4679,7 @@
                 <w:rPr>
                   <w:noProof/>
                 </w:rPr>
-                <w:t xml:space="preserve">Buchanan, B. (2005). A very brief history of artifical intelligence. </w:t>
+                <w:t xml:space="preserve">Bell, Koren, &amp; Volinsky. (2009). </w:t>
               </w:r>
               <w:r>
                 <w:rPr>
@@ -3342,13 +4687,13 @@
                   <w:iCs/>
                   <w:noProof/>
                 </w:rPr>
-                <w:t>AI Magazine, 26</w:t>
-              </w:r>
-              <w:r>
-                <w:rPr>
-                  <w:noProof/>
-                </w:rPr>
-                <w:t>(4), 53-60. Retrieved from ttps://search-ebscohost-com.proxy1.ncu.edu/login.aspx?direct=true&amp;db=ofs&amp;AN=501189619&amp;site=eds-live</w:t>
+                <w:t>The BellKor solution to the Netflix Prize.</w:t>
+              </w:r>
+              <w:r>
+                <w:rPr>
+                  <w:noProof/>
+                </w:rPr>
+                <w:t xml:space="preserve"> Retrieved from Netflix Prize: https://netflixprize.com/assets/GrandPrize2009_BPC_BellKor.pdf</w:t>
               </w:r>
             </w:p>
             <w:p>
@@ -3363,7 +4708,7 @@
                 <w:rPr>
                   <w:noProof/>
                 </w:rPr>
-                <w:t xml:space="preserve">Dickson, A., Emad, H., &amp; Adu-Agyum, J. (2018). Theoetical and conceptual framework: mandatory ingredients of quality research. </w:t>
+                <w:t xml:space="preserve">Bryar, C., &amp; Carr, B. (2021). </w:t>
               </w:r>
               <w:r>
                 <w:rPr>
@@ -3371,13 +4716,13 @@
                   <w:iCs/>
                   <w:noProof/>
                 </w:rPr>
-                <w:t>International Journal of Scientific Research, 7</w:t>
-              </w:r>
-              <w:r>
-                <w:rPr>
-                  <w:noProof/>
-                </w:rPr>
-                <w:t>, 438-441. Retrieved from https://www.researchgate.net/publication/322204158_THEORETICAL_AND_CONCEPTUAL_FRAMEWORK_MANDATORY_INGREDIENTS_OF_A_QUALITY_RESEARCH</w:t>
+                <w:t>Working Backwards: Insights, Stories, and Secrets from Inside Amazon.</w:t>
+              </w:r>
+              <w:r>
+                <w:rPr>
+                  <w:noProof/>
+                </w:rPr>
+                <w:t xml:space="preserve"> </w:t>
               </w:r>
             </w:p>
             <w:p>
@@ -3392,7 +4737,7 @@
                 <w:rPr>
                   <w:noProof/>
                 </w:rPr>
-                <w:t xml:space="preserve">Gu, F., Chung, M., Chignell, M., Valaee, S., B, Z., &amp; Liu, X. (2021). A survey on deep learning for human activity recognition. </w:t>
+                <w:t xml:space="preserve">Buchanan, B. (2005). A very brief history of artifical intelligence. </w:t>
               </w:r>
               <w:r>
                 <w:rPr>
@@ -3400,13 +4745,13 @@
                   <w:iCs/>
                   <w:noProof/>
                 </w:rPr>
-                <w:t>ACM Computing Surveys, 8</w:t>
-              </w:r>
-              <w:r>
-                <w:rPr>
-                  <w:noProof/>
-                </w:rPr>
-                <w:t>, 1-34. doi:https://doi.org/10.1145/3472290</w:t>
+                <w:t>AI Magazine, 26</w:t>
+              </w:r>
+              <w:r>
+                <w:rPr>
+                  <w:noProof/>
+                </w:rPr>
+                <w:t>(4), 53-60. Retrieved from ttps://search-ebscohost-com.proxy1.ncu.edu/login.aspx?direct=true&amp;db=ofs&amp;AN=501189619&amp;site=eds-live</w:t>
               </w:r>
             </w:p>
             <w:p>
@@ -3421,8 +4766,7 @@
                 <w:rPr>
                   <w:noProof/>
                 </w:rPr>
-                <w:lastRenderedPageBreak/>
-                <w:t xml:space="preserve">Hevner, A., March, S., Park, J., &amp; Ram, S. (2004). Design science in information systems research. </w:t>
+                <w:t xml:space="preserve">Cheng, Y., Wang, D., Zhou, P., &amp; Zhang, T. (2018, January). Model compression and acceleration for deep neural networks. </w:t>
               </w:r>
               <w:r>
                 <w:rPr>
@@ -3430,13 +4774,13 @@
                   <w:iCs/>
                   <w:noProof/>
                 </w:rPr>
-                <w:t>MIS Quarterly, 28</w:t>
-              </w:r>
-              <w:r>
-                <w:rPr>
-                  <w:noProof/>
-                </w:rPr>
-                <w:t>(1), 75-105. doi:10.2307/25148625</w:t>
+                <w:t>IEEE Signal Processing Magazine, 35</w:t>
+              </w:r>
+              <w:r>
+                <w:rPr>
+                  <w:noProof/>
+                </w:rPr>
+                <w:t>(1), 126-136. doi:https://doi-org.proxy1.ncu.edu/10.1109/MSP.2017.2765695</w:t>
               </w:r>
             </w:p>
             <w:p>
@@ -3451,7 +4795,8 @@
                 <w:rPr>
                   <w:noProof/>
                 </w:rPr>
-                <w:t xml:space="preserve">Huang, M., Rust, R., &amp; Maksimovic, V. (2019). The feeling economy: managing in the next generation of artificial intelligence. </w:t>
+                <w:lastRenderedPageBreak/>
+                <w:t xml:space="preserve">Darwin, C. (1859). </w:t>
               </w:r>
               <w:r>
                 <w:rPr>
@@ -3459,13 +4804,13 @@
                   <w:iCs/>
                   <w:noProof/>
                 </w:rPr>
-                <w:t>California Management Review, 61</w:t>
-              </w:r>
-              <w:r>
-                <w:rPr>
-                  <w:noProof/>
-                </w:rPr>
-                <w:t>(4), 43-65. doi:https://doi-org.proxy1.ncu.edu/10.1177/0008125619863436</w:t>
+                <w:t>On the origin of species.</w:t>
+              </w:r>
+              <w:r>
+                <w:rPr>
+                  <w:noProof/>
+                </w:rPr>
+                <w:t xml:space="preserve"> </w:t>
               </w:r>
             </w:p>
             <w:p>
@@ -3480,7 +4825,7 @@
                 <w:rPr>
                   <w:noProof/>
                 </w:rPr>
-                <w:t xml:space="preserve">Iivari, J. (2020). A critical look at theories in design science research. </w:t>
+                <w:t xml:space="preserve">de Waal, D., &amp; du Toit, J. (2011). Automation of generalized additive neural networks for predictive data mining. </w:t>
               </w:r>
               <w:r>
                 <w:rPr>
@@ -3488,13 +4833,13 @@
                   <w:iCs/>
                   <w:noProof/>
                 </w:rPr>
-                <w:t>Journal of the Association for Information Systems, 21</w:t>
-              </w:r>
-              <w:r>
-                <w:rPr>
-                  <w:noProof/>
-                </w:rPr>
-                <w:t>(3), 502-519. doi:doi:10.17705/1jais.00610</w:t>
+                <w:t>Applied Artificial Intelligence, 25</w:t>
+              </w:r>
+              <w:r>
+                <w:rPr>
+                  <w:noProof/>
+                </w:rPr>
+                <w:t>(5), 380-425. doi:10.1080/08839514.2011.570156</w:t>
               </w:r>
             </w:p>
             <w:p>
@@ -3509,7 +4854,7 @@
                 <w:rPr>
                   <w:noProof/>
                 </w:rPr>
-                <w:t xml:space="preserve">Lukac, D., Milic, M., &amp; Nikolic, J. (2018). From artificial intelligence to augmented age an overview. </w:t>
+                <w:t xml:space="preserve">Dickson, A., Emad, H., &amp; Adu-Agyum, J. (2018). Theoetical and conceptual framework: mandatory ingredients of quality research. </w:t>
               </w:r>
               <w:r>
                 <w:rPr>
@@ -3517,13 +4862,13 @@
                   <w:iCs/>
                   <w:noProof/>
                 </w:rPr>
-                <w:t>Zooming Innovation in Consumer Technologies Conference</w:t>
-              </w:r>
-              <w:r>
-                <w:rPr>
-                  <w:noProof/>
-                </w:rPr>
-                <w:t>, (pp. 100-103). doi:https://doi-org.proxy1.ncu.edu/10.1109/ZINC.2018.8448793</w:t>
+                <w:t>International Journal of Scientific Research, 7</w:t>
+              </w:r>
+              <w:r>
+                <w:rPr>
+                  <w:noProof/>
+                </w:rPr>
+                <w:t>, 438-441. Retrieved from https://www.researchgate.net/publication/322204158_THEORETICAL_AND_CONCEPTUAL_FRAMEWORK_MANDATORY_INGREDIENTS_OF_A_QUALITY_RESEARCH</w:t>
               </w:r>
             </w:p>
             <w:p>
@@ -3538,7 +4883,7 @@
                 <w:rPr>
                   <w:noProof/>
                 </w:rPr>
-                <w:t xml:space="preserve">Marr, D. (n.d.). </w:t>
+                <w:t xml:space="preserve">Edureka. (2018, October 16). </w:t>
               </w:r>
               <w:r>
                 <w:rPr>
@@ -3546,13 +4891,13 @@
                   <w:iCs/>
                   <w:noProof/>
                 </w:rPr>
-                <w:t>Vision a computational investigation into the human representation and processing of visual information.</w:t>
-              </w:r>
-              <w:r>
-                <w:rPr>
-                  <w:noProof/>
-                </w:rPr>
-                <w:t xml:space="preserve"> </w:t>
+                <w:t>Natural language processing in 10 minutes</w:t>
+              </w:r>
+              <w:r>
+                <w:rPr>
+                  <w:noProof/>
+                </w:rPr>
+                <w:t>. Retrieved from YouTube: https://www.youtube.com/watch?v=5ctbvkAMQO4</w:t>
               </w:r>
             </w:p>
             <w:p>
@@ -3567,7 +4912,7 @@
                 <w:rPr>
                   <w:noProof/>
                 </w:rPr>
-                <w:t xml:space="preserve">Nugroho, H., Harmanto, D., &amp; Al-Absi, H. (2018). On the Development of Smart Home Care: Application of Deep Learning for Pain Detection. </w:t>
+                <w:t xml:space="preserve">Fridman, L. (2017, January 16). </w:t>
               </w:r>
               <w:r>
                 <w:rPr>
@@ -3575,13 +4920,13 @@
                   <w:iCs/>
                   <w:noProof/>
                 </w:rPr>
-                <w:t>Biomedical Engineering and Sciences</w:t>
-              </w:r>
-              <w:r>
-                <w:rPr>
-                  <w:noProof/>
-                </w:rPr>
-                <w:t xml:space="preserve"> (pp. 612-616). IEEE. doi:10.1109/IECBES.2018.8626710</w:t>
+                <w:t>MIT 6.S094: Introduction to Deep Learning and Self-Driving Cars</w:t>
+              </w:r>
+              <w:r>
+                <w:rPr>
+                  <w:noProof/>
+                </w:rPr>
+                <w:t>. Retrieved from YouTube: https://www.youtube.com/watch?v=1L0TKZQcUtA&amp;feature=youtu.be</w:t>
               </w:r>
             </w:p>
             <w:p>
@@ -3596,7 +4941,7 @@
                 <w:rPr>
                   <w:noProof/>
                 </w:rPr>
-                <w:t xml:space="preserve">Piirainen, K., &amp; Gonzalez, R. (2013). Constructive Synergy in Design Science Research: A Comparative Analysis of Design Science Research and the Constructive Research Approach. </w:t>
+                <w:t xml:space="preserve">Fridman, L. (2020, January). </w:t>
               </w:r>
               <w:r>
                 <w:rPr>
@@ -3604,13 +4949,13 @@
                   <w:iCs/>
                   <w:noProof/>
                 </w:rPr>
-                <w:t>Liiketaloudellinen Aikakauskirja, 3</w:t>
-              </w:r>
-              <w:r>
-                <w:rPr>
-                  <w:noProof/>
-                </w:rPr>
-                <w:t>(4), 206-234. Retrieved from https://search.ebscohost.com/login.aspx?direct=true&amp;AuthType=ip,shib&amp;db=bth&amp;AN=95116694&amp;site=eds-live</w:t>
+                <w:t>Deep Learning State of the Art</w:t>
+              </w:r>
+              <w:r>
+                <w:rPr>
+                  <w:noProof/>
+                </w:rPr>
+                <w:t>. (Massachusetts Institute of Technology (MIT)) Retrieved from YouTube: https://youtu.be/0VH1Lim8gL8</w:t>
               </w:r>
             </w:p>
             <w:p>
@@ -3625,7 +4970,7 @@
                 <w:rPr>
                   <w:noProof/>
                 </w:rPr>
-                <w:t xml:space="preserve">Prapas, I., Derakshan, B., Mahirji, A., &amp; Markl, V. (2021). Continuous Training and Deployment of Deep Learning Models. </w:t>
+                <w:t xml:space="preserve">Fu, Z. (2019). An introduction of deep learning based word representation applied to natural language processing. </w:t>
               </w:r>
               <w:r>
                 <w:rPr>
@@ -3633,13 +4978,13 @@
                   <w:iCs/>
                   <w:noProof/>
                 </w:rPr>
-                <w:t>Datenbank-Spektrum, 21</w:t>
-              </w:r>
-              <w:r>
-                <w:rPr>
-                  <w:noProof/>
-                </w:rPr>
-                <w:t>(3), 203-213. doi:https://doi.org/10.1007/s13222-021-00386-8</w:t>
+                <w:t>International Conference on Machine Learning, Big Data and Business Intelligence</w:t>
+              </w:r>
+              <w:r>
+                <w:rPr>
+                  <w:noProof/>
+                </w:rPr>
+                <w:t>, (pp. 92-104). doi:https://doi-org.proxy1.ncu.edu/10.1109/MLBDBI48998.2019.00025</w:t>
               </w:r>
             </w:p>
             <w:p>
@@ -3655,7 +5000,7 @@
                   <w:noProof/>
                 </w:rPr>
                 <w:lastRenderedPageBreak/>
-                <w:t xml:space="preserve">Right Vision Media. (2021, March 5). Global data center accelerators market trajectory &amp; analytics 2020-2027. </w:t>
+                <w:t xml:space="preserve">Gu, F., Chung, M., Chignell, M., Valaee, S., B, Z., &amp; Liu, X. (2021). A survey on deep learning for human activity recognition. </w:t>
               </w:r>
               <w:r>
                 <w:rPr>
@@ -3663,13 +5008,13 @@
                   <w:iCs/>
                   <w:noProof/>
                 </w:rPr>
-                <w:t>Gale General OneFile</w:t>
-              </w:r>
-              <w:r>
-                <w:rPr>
-                  <w:noProof/>
-                </w:rPr>
-                <w:t>, NA. Retrieved from https://ink.gale.com/apps/doc/A653973707/ITOF</w:t>
+                <w:t>ACM Computing Surveys, 8</w:t>
+              </w:r>
+              <w:r>
+                <w:rPr>
+                  <w:noProof/>
+                </w:rPr>
+                <w:t>, 1-34. doi:https://doi.org/10.1145/3472290</w:t>
               </w:r>
             </w:p>
             <w:p>
@@ -3684,7 +5029,7 @@
                 <w:rPr>
                   <w:noProof/>
                 </w:rPr>
-                <w:t xml:space="preserve">Silvestrini, R. P., &amp; Sammito, G. (2012). Design of Experiments for Information Technology Systems. </w:t>
+                <w:t xml:space="preserve">Hevner, A., March, S., Park, J., &amp; Ram, S. (2004). Design science in information systems research. </w:t>
               </w:r>
               <w:r>
                 <w:rPr>
@@ -3692,13 +5037,13 @@
                   <w:iCs/>
                   <w:noProof/>
                 </w:rPr>
-                <w:t>Defense AT&amp;L, 41</w:t>
-              </w:r>
-              <w:r>
-                <w:rPr>
-                  <w:noProof/>
-                </w:rPr>
-                <w:t>(5), 30-35. Retrieved from https://search-ebscohost-com.proxy1.ncu.edu/login.aspx?direct=true&amp;db=bth&amp;AN=80409129&amp;site=eds-live</w:t>
+                <w:t>MIS Quarterly, 28</w:t>
+              </w:r>
+              <w:r>
+                <w:rPr>
+                  <w:noProof/>
+                </w:rPr>
+                <w:t>(1), 75-105. doi:10.2307/25148625</w:t>
               </w:r>
             </w:p>
             <w:p>
@@ -3713,7 +5058,7 @@
                 <w:rPr>
                   <w:noProof/>
                 </w:rPr>
-                <w:t xml:space="preserve">Tun, S., Madanian, S., &amp; Mirza, F. (2021). Internet of things (IoT) applications for elderly care: a reflective review. </w:t>
+                <w:t xml:space="preserve">Huang, M., Rust, R., &amp; Maksimovic, V. (2019). The feeling economy: managing in the next generation of artificial intelligence. </w:t>
               </w:r>
               <w:r>
                 <w:rPr>
@@ -3721,6 +5066,509 @@
                   <w:iCs/>
                   <w:noProof/>
                 </w:rPr>
+                <w:t>California Management Review, 61</w:t>
+              </w:r>
+              <w:r>
+                <w:rPr>
+                  <w:noProof/>
+                </w:rPr>
+                <w:t>(4), 43-65. doi:https://doi-org.proxy1.ncu.edu/10.1177/0008125619863436</w:t>
+              </w:r>
+            </w:p>
+            <w:p>
+              <w:pPr>
+                <w:pStyle w:val="Bibliography"/>
+                <w:ind w:left="720" w:hanging="720"/>
+                <w:rPr>
+                  <w:noProof/>
+                </w:rPr>
+              </w:pPr>
+              <w:r>
+                <w:rPr>
+                  <w:noProof/>
+                </w:rPr>
+                <w:t xml:space="preserve">Iivari, J. (2020). A critical look at theories in design science research. </w:t>
+              </w:r>
+              <w:r>
+                <w:rPr>
+                  <w:i/>
+                  <w:iCs/>
+                  <w:noProof/>
+                </w:rPr>
+                <w:t>Journal of the Association for Information Systems, 21</w:t>
+              </w:r>
+              <w:r>
+                <w:rPr>
+                  <w:noProof/>
+                </w:rPr>
+                <w:t>(3), 502-519. doi:doi:10.17705/1jais.00610</w:t>
+              </w:r>
+            </w:p>
+            <w:p>
+              <w:pPr>
+                <w:pStyle w:val="Bibliography"/>
+                <w:ind w:left="720" w:hanging="720"/>
+                <w:rPr>
+                  <w:noProof/>
+                </w:rPr>
+              </w:pPr>
+              <w:r>
+                <w:rPr>
+                  <w:noProof/>
+                </w:rPr>
+                <w:t xml:space="preserve">Kahn Academy. (2014). </w:t>
+              </w:r>
+              <w:r>
+                <w:rPr>
+                  <w:i/>
+                  <w:iCs/>
+                  <w:noProof/>
+                </w:rPr>
+                <w:t>Origin of Markov Chain</w:t>
+              </w:r>
+              <w:r>
+                <w:rPr>
+                  <w:noProof/>
+                </w:rPr>
+                <w:t>. Retrieved from Kahn Academy: https://www.khanacademy.org/computing/computer-science/informationtheory/moderninfotheory/v/markov_chains</w:t>
+              </w:r>
+            </w:p>
+            <w:p>
+              <w:pPr>
+                <w:pStyle w:val="Bibliography"/>
+                <w:ind w:left="720" w:hanging="720"/>
+                <w:rPr>
+                  <w:noProof/>
+                </w:rPr>
+              </w:pPr>
+              <w:r>
+                <w:rPr>
+                  <w:noProof/>
+                </w:rPr>
+                <w:t xml:space="preserve">Keller, J., Liu, D., &amp; Fogel, D. (2016). </w:t>
+              </w:r>
+              <w:r>
+                <w:rPr>
+                  <w:i/>
+                  <w:iCs/>
+                  <w:noProof/>
+                </w:rPr>
+                <w:t>Fundamentals of Computational Intelligence.</w:t>
+              </w:r>
+              <w:r>
+                <w:rPr>
+                  <w:noProof/>
+                </w:rPr>
+                <w:t xml:space="preserve"> John Wiley &amp; Sons.</w:t>
+              </w:r>
+            </w:p>
+            <w:p>
+              <w:pPr>
+                <w:pStyle w:val="Bibliography"/>
+                <w:ind w:left="720" w:hanging="720"/>
+                <w:rPr>
+                  <w:noProof/>
+                </w:rPr>
+              </w:pPr>
+              <w:r>
+                <w:rPr>
+                  <w:noProof/>
+                </w:rPr>
+                <w:t xml:space="preserve">Li, D., Zhao, D., Zhang, Q., &amp; Chen, Y. (2019, May). Reinforcement Learning and Deep Learning Based Lateral Control for Autonomous Driving. </w:t>
+              </w:r>
+              <w:r>
+                <w:rPr>
+                  <w:i/>
+                  <w:iCs/>
+                  <w:noProof/>
+                </w:rPr>
+                <w:t>IEEE Computational Intelligence Magazine May, 14</w:t>
+              </w:r>
+              <w:r>
+                <w:rPr>
+                  <w:noProof/>
+                </w:rPr>
+                <w:t>(2), 83-98. doi:10.1109/MCI.2019.2901089</w:t>
+              </w:r>
+            </w:p>
+            <w:p>
+              <w:pPr>
+                <w:pStyle w:val="Bibliography"/>
+                <w:ind w:left="720" w:hanging="720"/>
+                <w:rPr>
+                  <w:noProof/>
+                </w:rPr>
+              </w:pPr>
+              <w:r>
+                <w:rPr>
+                  <w:noProof/>
+                </w:rPr>
+                <w:t xml:space="preserve">Lukac, D., Milic, M., &amp; Nikolic, J. (2018). From artificial intelligence to augmented age an overview. </w:t>
+              </w:r>
+              <w:r>
+                <w:rPr>
+                  <w:i/>
+                  <w:iCs/>
+                  <w:noProof/>
+                </w:rPr>
+                <w:t>Zooming Innovation in Consumer Technologies Conference</w:t>
+              </w:r>
+              <w:r>
+                <w:rPr>
+                  <w:noProof/>
+                </w:rPr>
+                <w:t>, (pp. 100-103). doi:https://doi-org.proxy1.ncu.edu/10.1109/ZINC.2018.8448793</w:t>
+              </w:r>
+            </w:p>
+            <w:p>
+              <w:pPr>
+                <w:pStyle w:val="Bibliography"/>
+                <w:ind w:left="720" w:hanging="720"/>
+                <w:rPr>
+                  <w:noProof/>
+                </w:rPr>
+              </w:pPr>
+              <w:r>
+                <w:rPr>
+                  <w:noProof/>
+                </w:rPr>
+                <w:t xml:space="preserve">Makarenko, O., &amp; Osaulenko, V. (2018). Application of cellular automates in some models of artificial intelligence. </w:t>
+              </w:r>
+              <w:r>
+                <w:rPr>
+                  <w:i/>
+                  <w:iCs/>
+                  <w:noProof/>
+                </w:rPr>
+                <w:t xml:space="preserve">IEEE First International Conference on System Analysis &amp; </w:t>
+              </w:r>
+              <w:r>
+                <w:rPr>
+                  <w:i/>
+                  <w:iCs/>
+                  <w:noProof/>
+                </w:rPr>
+                <w:lastRenderedPageBreak/>
+                <w:t>Intelligent Computing</w:t>
+              </w:r>
+              <w:r>
+                <w:rPr>
+                  <w:noProof/>
+                </w:rPr>
+                <w:t xml:space="preserve"> (pp. 1-4). Kyiv, Kyiv City, Ukraine: Institute of Electrical and Electronics Engineers. doi:10.1109/SAIC.2018.8516837</w:t>
+              </w:r>
+            </w:p>
+            <w:p>
+              <w:pPr>
+                <w:pStyle w:val="Bibliography"/>
+                <w:ind w:left="720" w:hanging="720"/>
+                <w:rPr>
+                  <w:noProof/>
+                </w:rPr>
+              </w:pPr>
+              <w:r>
+                <w:rPr>
+                  <w:noProof/>
+                </w:rPr>
+                <w:t xml:space="preserve">Marr, D. (n.d.). </w:t>
+              </w:r>
+              <w:r>
+                <w:rPr>
+                  <w:i/>
+                  <w:iCs/>
+                  <w:noProof/>
+                </w:rPr>
+                <w:t>Vision a computational investigation into the human representation and processing of visual information.</w:t>
+              </w:r>
+              <w:r>
+                <w:rPr>
+                  <w:noProof/>
+                </w:rPr>
+                <w:t xml:space="preserve"> </w:t>
+              </w:r>
+            </w:p>
+            <w:p>
+              <w:pPr>
+                <w:pStyle w:val="Bibliography"/>
+                <w:ind w:left="720" w:hanging="720"/>
+                <w:rPr>
+                  <w:noProof/>
+                </w:rPr>
+              </w:pPr>
+              <w:r>
+                <w:rPr>
+                  <w:noProof/>
+                </w:rPr>
+                <w:t xml:space="preserve">Mason, G. (2020, March 1). </w:t>
+              </w:r>
+              <w:r>
+                <w:rPr>
+                  <w:i/>
+                  <w:iCs/>
+                  <w:noProof/>
+                </w:rPr>
+                <w:t>Shakespeare's plays</w:t>
+              </w:r>
+              <w:r>
+                <w:rPr>
+                  <w:noProof/>
+                </w:rPr>
+                <w:t>. Retrieved from OpenSource Shakespeare: https://www.opensourceshakespeare.org/views/plays/plays.php</w:t>
+              </w:r>
+            </w:p>
+            <w:p>
+              <w:pPr>
+                <w:pStyle w:val="Bibliography"/>
+                <w:ind w:left="720" w:hanging="720"/>
+                <w:rPr>
+                  <w:noProof/>
+                </w:rPr>
+              </w:pPr>
+              <w:r>
+                <w:rPr>
+                  <w:noProof/>
+                </w:rPr>
+                <w:t xml:space="preserve">Ng, A. (2016). </w:t>
+              </w:r>
+              <w:r>
+                <w:rPr>
+                  <w:i/>
+                  <w:iCs/>
+                  <w:noProof/>
+                </w:rPr>
+                <w:t>Machine Learning</w:t>
+              </w:r>
+              <w:r>
+                <w:rPr>
+                  <w:noProof/>
+                </w:rPr>
+                <w:t>. Retrieved from Coursera: https://www.coursera.org/learn/machine-learning</w:t>
+              </w:r>
+            </w:p>
+            <w:p>
+              <w:pPr>
+                <w:pStyle w:val="Bibliography"/>
+                <w:ind w:left="720" w:hanging="720"/>
+                <w:rPr>
+                  <w:noProof/>
+                </w:rPr>
+              </w:pPr>
+              <w:r>
+                <w:rPr>
+                  <w:noProof/>
+                </w:rPr>
+                <w:t xml:space="preserve">Nugroho, H., Harmanto, D., &amp; Al-Absi, H. (2018). On the Development of Smart Home Care: Application of Deep Learning for Pain Detection. </w:t>
+              </w:r>
+              <w:r>
+                <w:rPr>
+                  <w:i/>
+                  <w:iCs/>
+                  <w:noProof/>
+                </w:rPr>
+                <w:t>Biomedical Engineering and Sciences</w:t>
+              </w:r>
+              <w:r>
+                <w:rPr>
+                  <w:noProof/>
+                </w:rPr>
+                <w:t xml:space="preserve"> (pp. 612-616). IEEE. doi:10.1109/IECBES.2018.8626710</w:t>
+              </w:r>
+            </w:p>
+            <w:p>
+              <w:pPr>
+                <w:pStyle w:val="Bibliography"/>
+                <w:ind w:left="720" w:hanging="720"/>
+                <w:rPr>
+                  <w:noProof/>
+                </w:rPr>
+              </w:pPr>
+              <w:r>
+                <w:rPr>
+                  <w:noProof/>
+                </w:rPr>
+                <w:t xml:space="preserve">Piirainen, K., &amp; Gonzalez, R. (2013). Constructive Synergy in Design Science Research: A Comparative Analysis of Design Science Research and the Constructive Research Approach. </w:t>
+              </w:r>
+              <w:r>
+                <w:rPr>
+                  <w:i/>
+                  <w:iCs/>
+                  <w:noProof/>
+                </w:rPr>
+                <w:t>Liiketaloudellinen Aikakauskirja, 3</w:t>
+              </w:r>
+              <w:r>
+                <w:rPr>
+                  <w:noProof/>
+                </w:rPr>
+                <w:t>(4), 206-234. Retrieved from https://search.ebscohost.com/login.aspx?direct=true&amp;AuthType=ip,shib&amp;db=bth&amp;AN=95116694&amp;site=eds-live</w:t>
+              </w:r>
+            </w:p>
+            <w:p>
+              <w:pPr>
+                <w:pStyle w:val="Bibliography"/>
+                <w:ind w:left="720" w:hanging="720"/>
+                <w:rPr>
+                  <w:noProof/>
+                </w:rPr>
+              </w:pPr>
+              <w:r>
+                <w:rPr>
+                  <w:noProof/>
+                </w:rPr>
+                <w:t xml:space="preserve">Prapas, I., Derakshan, B., Mahirji, A., &amp; Markl, V. (2021). Continuous Training and Deployment of Deep Learning Models. </w:t>
+              </w:r>
+              <w:r>
+                <w:rPr>
+                  <w:i/>
+                  <w:iCs/>
+                  <w:noProof/>
+                </w:rPr>
+                <w:t>Datenbank-Spektrum, 21</w:t>
+              </w:r>
+              <w:r>
+                <w:rPr>
+                  <w:noProof/>
+                </w:rPr>
+                <w:t>(3), 203-213. doi:https://doi.org/10.1007/s13222-021-00386-8</w:t>
+              </w:r>
+            </w:p>
+            <w:p>
+              <w:pPr>
+                <w:pStyle w:val="Bibliography"/>
+                <w:ind w:left="720" w:hanging="720"/>
+                <w:rPr>
+                  <w:noProof/>
+                </w:rPr>
+              </w:pPr>
+              <w:r>
+                <w:rPr>
+                  <w:noProof/>
+                </w:rPr>
+                <w:t xml:space="preserve">Right Vision Media. (2021, March 5). Global data center accelerators market trajectory &amp; analytics 2020-2027. </w:t>
+              </w:r>
+              <w:r>
+                <w:rPr>
+                  <w:i/>
+                  <w:iCs/>
+                  <w:noProof/>
+                </w:rPr>
+                <w:t>Gale General OneFile</w:t>
+              </w:r>
+              <w:r>
+                <w:rPr>
+                  <w:noProof/>
+                </w:rPr>
+                <w:t>, NA. Retrieved from https://ink.gale.com/apps/doc/A653973707/ITOF</w:t>
+              </w:r>
+            </w:p>
+            <w:p>
+              <w:pPr>
+                <w:pStyle w:val="Bibliography"/>
+                <w:ind w:left="720" w:hanging="720"/>
+                <w:rPr>
+                  <w:noProof/>
+                </w:rPr>
+              </w:pPr>
+              <w:r>
+                <w:rPr>
+                  <w:noProof/>
+                </w:rPr>
+                <w:lastRenderedPageBreak/>
+                <w:t xml:space="preserve">Rosebrock, A. (2019, February 11). </w:t>
+              </w:r>
+              <w:r>
+                <w:rPr>
+                  <w:i/>
+                  <w:iCs/>
+                  <w:noProof/>
+                </w:rPr>
+                <w:t>Fashion MNIST with Keras and Deep Learning</w:t>
+              </w:r>
+              <w:r>
+                <w:rPr>
+                  <w:noProof/>
+                </w:rPr>
+                <w:t>. Retrieved from PyImageSearch: https://www.pyimagesearch.com/2019/02/11/fashion-mnist-with-keras-and-deep-learning/</w:t>
+              </w:r>
+            </w:p>
+            <w:p>
+              <w:pPr>
+                <w:pStyle w:val="Bibliography"/>
+                <w:ind w:left="720" w:hanging="720"/>
+                <w:rPr>
+                  <w:noProof/>
+                </w:rPr>
+              </w:pPr>
+              <w:r>
+                <w:rPr>
+                  <w:noProof/>
+                </w:rPr>
+                <w:t xml:space="preserve">Silvestrini, R. P., &amp; Sammito, G. (2012). Design of Experiments for Information Technology Systems. </w:t>
+              </w:r>
+              <w:r>
+                <w:rPr>
+                  <w:i/>
+                  <w:iCs/>
+                  <w:noProof/>
+                </w:rPr>
+                <w:t>Defense AT&amp;L, 41</w:t>
+              </w:r>
+              <w:r>
+                <w:rPr>
+                  <w:noProof/>
+                </w:rPr>
+                <w:t>(5), 30-35. Retrieved from https://search-ebscohost-com.proxy1.ncu.edu/login.aspx?direct=true&amp;db=bth&amp;AN=80409129&amp;site=eds-live</w:t>
+              </w:r>
+            </w:p>
+            <w:p>
+              <w:pPr>
+                <w:pStyle w:val="Bibliography"/>
+                <w:ind w:left="720" w:hanging="720"/>
+                <w:rPr>
+                  <w:noProof/>
+                </w:rPr>
+              </w:pPr>
+              <w:r>
+                <w:rPr>
+                  <w:noProof/>
+                </w:rPr>
+                <w:t xml:space="preserve">Snee, R. (2015). Practical approach to data mining. </w:t>
+              </w:r>
+              <w:r>
+                <w:rPr>
+                  <w:i/>
+                  <w:iCs/>
+                  <w:noProof/>
+                </w:rPr>
+                <w:t>Quality Engineering, 27</w:t>
+              </w:r>
+              <w:r>
+                <w:rPr>
+                  <w:noProof/>
+                </w:rPr>
+                <w:t>, 477-487. doi:10.1080/08982112.2015.1065322</w:t>
+              </w:r>
+            </w:p>
+            <w:p>
+              <w:pPr>
+                <w:pStyle w:val="Bibliography"/>
+                <w:ind w:left="720" w:hanging="720"/>
+                <w:rPr>
+                  <w:noProof/>
+                </w:rPr>
+              </w:pPr>
+              <w:r>
+                <w:rPr>
+                  <w:noProof/>
+                </w:rPr>
+                <w:t xml:space="preserve">Tun, S., Madanian, S., &amp; Mirza, F. (2021). Internet of things (IoT) applications for elderly care: a reflective review. </w:t>
+              </w:r>
+              <w:r>
+                <w:rPr>
+                  <w:i/>
+                  <w:iCs/>
+                  <w:noProof/>
+                </w:rPr>
                 <w:t>Aging Clinical &amp; Experimental Research, 33</w:t>
               </w:r>
               <w:r>
@@ -3728,6 +5576,64 @@
                   <w:noProof/>
                 </w:rPr>
                 <w:t>(4), 855-867. doi:10.1007/s40520-020-01545-9</w:t>
+              </w:r>
+            </w:p>
+            <w:p>
+              <w:pPr>
+                <w:pStyle w:val="Bibliography"/>
+                <w:ind w:left="720" w:hanging="720"/>
+                <w:rPr>
+                  <w:noProof/>
+                </w:rPr>
+              </w:pPr>
+              <w:r>
+                <w:rPr>
+                  <w:noProof/>
+                </w:rPr>
+                <w:t xml:space="preserve">Waal, d., &amp; Toit, d. (2011, May/June). Automation of generalized additive neural networks for predictive data mining. </w:t>
+              </w:r>
+              <w:r>
+                <w:rPr>
+                  <w:i/>
+                  <w:iCs/>
+                  <w:noProof/>
+                </w:rPr>
+                <w:t>Applied Artificial Intelligence, 25</w:t>
+              </w:r>
+              <w:r>
+                <w:rPr>
+                  <w:noProof/>
+                </w:rPr>
+                <w:t>(5), 380-425. doi:10.1080/08839514.2011.570156</w:t>
+              </w:r>
+            </w:p>
+            <w:p>
+              <w:pPr>
+                <w:pStyle w:val="Bibliography"/>
+                <w:ind w:left="720" w:hanging="720"/>
+                <w:rPr>
+                  <w:noProof/>
+                </w:rPr>
+              </w:pPr>
+              <w:r>
+                <w:rPr>
+                  <w:noProof/>
+                </w:rPr>
+                <w:t xml:space="preserve">Wilensky, U. (2014). </w:t>
+              </w:r>
+              <w:r>
+                <w:rPr>
+                  <w:i/>
+                  <w:iCs/>
+                  <w:noProof/>
+                </w:rPr>
+                <w:t>BeeSmart hive finding</w:t>
+              </w:r>
+              <w:r>
+                <w:rPr>
+                  <w:noProof/>
+                </w:rPr>
+                <w:t>. Retrieved from Netlogo: https://ccl.northwestern.edu/netlogo/models/BeeSmartHiveFinding</w:t>
               </w:r>
             </w:p>
             <w:p>
@@ -3775,7 +5681,7 @@
     </w:sdt>
     <w:p/>
     <w:sectPr>
-      <w:headerReference w:type="default" r:id="rId15"/>
+      <w:headerReference w:type="default" r:id="rId22"/>
       <w:pgSz w:w="12240" w:h="15840"/>
       <w:pgMar w:top="1440" w:right="1440" w:bottom="1440" w:left="1440" w:header="720" w:footer="720" w:gutter="0"/>
       <w:pgNumType w:start="1"/>
@@ -3787,7 +5693,7 @@
 </file>
 
 <file path=word/comments.xml><?xml version="1.0" encoding="utf-8"?>
-<w:comments xmlns:wpc="http://schemas.microsoft.com/office/word/2010/wordprocessingCanvas" xmlns:cx="http://schemas.microsoft.com/office/drawing/2014/chartex" xmlns:cx1="http://schemas.microsoft.com/office/drawing/2015/9/8/chartex" xmlns:cx2="http://schemas.microsoft.com/office/drawing/2015/10/21/chartex" xmlns:cx3="http://schemas.microsoft.com/office/drawing/2016/5/9/chartex" xmlns:cx4="http://schemas.microsoft.com/office/drawing/2016/5/10/chartex" xmlns:cx5="http://schemas.microsoft.com/office/drawing/2016/5/11/chartex" xmlns:cx6="http://schemas.microsoft.com/office/drawing/2016/5/12/chartex" xmlns:cx7="http://schemas.microsoft.com/office/drawing/2016/5/13/chartex" xmlns:cx8="http://schemas.microsoft.com/office/drawing/2016/5/14/chartex" xmlns:mc="http://schemas.openxmlformats.org/markup-compatibility/2006" xmlns:aink="http://schemas.microsoft.com/office/drawing/2016/ink" xmlns:am3d="http://schemas.microsoft.com/office/drawing/2017/model3d" xmlns:o="urn:schemas-microsoft-com:office:office" xmlns:r="http://schemas.openxmlformats.org/officeDocument/2006/relationships" xmlns:m="http://schemas.openxmlformats.org/officeDocument/2006/math" xmlns:v="urn:schemas-microsoft-com:vml" xmlns:wp14="http://schemas.microsoft.com/office/word/2010/wordprocessingDrawing" xmlns:wp="http://schemas.openxmlformats.org/drawingml/2006/wordprocessingDrawing" xmlns:w10="urn:schemas-microsoft-com:office:word" xmlns:w="http://schemas.openxmlformats.org/wordprocessingml/2006/main" xmlns:w14="http://schemas.microsoft.com/office/word/2010/wordml" xmlns:w15="http://schemas.microsoft.com/office/word/2012/wordml" xmlns:w16cex="http://schemas.microsoft.com/office/word/2018/wordml/cex" xmlns:w16cid="http://schemas.microsoft.com/office/word/2016/wordml/cid" xmlns:w16="http://schemas.microsoft.com/office/word/2018/wordml" xmlns:w16sdtdh="http://schemas.microsoft.com/office/word/2020/wordml/sdtdatahash" xmlns:w16se="http://schemas.microsoft.com/office/word/2015/wordml/symex" xmlns:wpg="http://schemas.microsoft.com/office/word/2010/wordprocessingGroup" xmlns:wpi="http://schemas.microsoft.com/office/word/2010/wordprocessingInk" xmlns:wne="http://schemas.microsoft.com/office/word/2006/wordml" xmlns:wps="http://schemas.microsoft.com/office/word/2010/wordprocessingShape" mc:Ignorable="w14 w15 w16se w16cid w16 w16cex w16sdtdh wp14">
+<w:comments xmlns:wpc="http://schemas.microsoft.com/office/word/2010/wordprocessingCanvas" xmlns:cx="http://schemas.microsoft.com/office/drawing/2014/chartex" xmlns:cx1="http://schemas.microsoft.com/office/drawing/2015/9/8/chartex" xmlns:cx2="http://schemas.microsoft.com/office/drawing/2015/10/21/chartex" xmlns:cx3="http://schemas.microsoft.com/office/drawing/2016/5/9/chartex" xmlns:cx4="http://schemas.microsoft.com/office/drawing/2016/5/10/chartex" xmlns:cx5="http://schemas.microsoft.com/office/drawing/2016/5/11/chartex" xmlns:cx6="http://schemas.microsoft.com/office/drawing/2016/5/12/chartex" xmlns:cx7="http://schemas.microsoft.com/office/drawing/2016/5/13/chartex" xmlns:cx8="http://schemas.microsoft.com/office/drawing/2016/5/14/chartex" xmlns:mc="http://schemas.openxmlformats.org/markup-compatibility/2006" xmlns:aink="http://schemas.microsoft.com/office/drawing/2016/ink" xmlns:am3d="http://schemas.microsoft.com/office/drawing/2017/model3d" xmlns:o="urn:schemas-microsoft-com:office:office" xmlns:oel="http://schemas.microsoft.com/office/2019/extlst" xmlns:r="http://schemas.openxmlformats.org/officeDocument/2006/relationships" xmlns:m="http://schemas.openxmlformats.org/officeDocument/2006/math" xmlns:v="urn:schemas-microsoft-com:vml" xmlns:wp14="http://schemas.microsoft.com/office/word/2010/wordprocessingDrawing" xmlns:wp="http://schemas.openxmlformats.org/drawingml/2006/wordprocessingDrawing" xmlns:w10="urn:schemas-microsoft-com:office:word" xmlns:w="http://schemas.openxmlformats.org/wordprocessingml/2006/main" xmlns:w14="http://schemas.microsoft.com/office/word/2010/wordml" xmlns:w15="http://schemas.microsoft.com/office/word/2012/wordml" xmlns:w16cex="http://schemas.microsoft.com/office/word/2018/wordml/cex" xmlns:w16cid="http://schemas.microsoft.com/office/word/2016/wordml/cid" xmlns:w16="http://schemas.microsoft.com/office/word/2018/wordml" xmlns:w16sdtdh="http://schemas.microsoft.com/office/word/2020/wordml/sdtdatahash" xmlns:w16se="http://schemas.microsoft.com/office/word/2015/wordml/symex" xmlns:wpg="http://schemas.microsoft.com/office/word/2010/wordprocessingGroup" xmlns:wpi="http://schemas.microsoft.com/office/word/2010/wordprocessingInk" xmlns:wne="http://schemas.microsoft.com/office/word/2006/wordml" xmlns:wps="http://schemas.microsoft.com/office/word/2010/wordprocessingShape" mc:Ignorable="w14 w15 w16se w16cid w16 w16cex w16sdtdh wp14">
   <w:comment w:id="0" w:author="nate nate" w:date="2022-04-24T10:46:00Z" w:initials="nn">
     <w:p>
       <w:pPr>
@@ -3817,6 +5723,54 @@
       </w:r>
       <w:r>
         <w:t>Reference?</w:t>
+      </w:r>
+    </w:p>
+  </w:comment>
+  <w:comment w:id="3" w:author="nate nate" w:date="2022-05-15T16:02:00Z" w:initials="nn">
+    <w:p>
+      <w:pPr>
+        <w:pStyle w:val="CommentText"/>
+      </w:pPr>
+      <w:r>
+        <w:rPr>
+          <w:rStyle w:val="CommentReference"/>
+        </w:rPr>
+        <w:annotationRef/>
+      </w:r>
+      <w:r>
+        <w:t>Expand on how NLP is a standard use case for RNN algorithms</w:t>
+      </w:r>
+    </w:p>
+  </w:comment>
+  <w:comment w:id="4" w:author="nate nate" w:date="2022-05-15T16:04:00Z" w:initials="nn">
+    <w:p>
+      <w:pPr>
+        <w:pStyle w:val="CommentText"/>
+      </w:pPr>
+      <w:r>
+        <w:rPr>
+          <w:rStyle w:val="CommentReference"/>
+        </w:rPr>
+        <w:annotationRef/>
+      </w:r>
+      <w:r>
+        <w:t>Which table is this?</w:t>
+      </w:r>
+    </w:p>
+  </w:comment>
+  <w:comment w:id="5" w:author="nate nate" w:date="2022-05-15T16:05:00Z" w:initials="nn">
+    <w:p>
+      <w:pPr>
+        <w:pStyle w:val="CommentText"/>
+      </w:pPr>
+      <w:r>
+        <w:rPr>
+          <w:rStyle w:val="CommentReference"/>
+        </w:rPr>
+        <w:annotationRef/>
+      </w:r>
+      <w:r>
+        <w:t>Update NPAC example to something more generic</w:t>
       </w:r>
     </w:p>
   </w:comment>
@@ -3824,28 +5778,37 @@
 </file>
 
 <file path=word/commentsExtended.xml><?xml version="1.0" encoding="utf-8"?>
-<w15:commentsEx xmlns:wpc="http://schemas.microsoft.com/office/word/2010/wordprocessingCanvas" xmlns:cx="http://schemas.microsoft.com/office/drawing/2014/chartex" xmlns:cx1="http://schemas.microsoft.com/office/drawing/2015/9/8/chartex" xmlns:cx2="http://schemas.microsoft.com/office/drawing/2015/10/21/chartex" xmlns:cx3="http://schemas.microsoft.com/office/drawing/2016/5/9/chartex" xmlns:cx4="http://schemas.microsoft.com/office/drawing/2016/5/10/chartex" xmlns:cx5="http://schemas.microsoft.com/office/drawing/2016/5/11/chartex" xmlns:cx6="http://schemas.microsoft.com/office/drawing/2016/5/12/chartex" xmlns:cx7="http://schemas.microsoft.com/office/drawing/2016/5/13/chartex" xmlns:cx8="http://schemas.microsoft.com/office/drawing/2016/5/14/chartex" xmlns:mc="http://schemas.openxmlformats.org/markup-compatibility/2006" xmlns:aink="http://schemas.microsoft.com/office/drawing/2016/ink" xmlns:am3d="http://schemas.microsoft.com/office/drawing/2017/model3d" xmlns:o="urn:schemas-microsoft-com:office:office" xmlns:r="http://schemas.openxmlformats.org/officeDocument/2006/relationships" xmlns:m="http://schemas.openxmlformats.org/officeDocument/2006/math" xmlns:v="urn:schemas-microsoft-com:vml" xmlns:wp14="http://schemas.microsoft.com/office/word/2010/wordprocessingDrawing" xmlns:wp="http://schemas.openxmlformats.org/drawingml/2006/wordprocessingDrawing" xmlns:w10="urn:schemas-microsoft-com:office:word" xmlns:w="http://schemas.openxmlformats.org/wordprocessingml/2006/main" xmlns:w14="http://schemas.microsoft.com/office/word/2010/wordml" xmlns:w15="http://schemas.microsoft.com/office/word/2012/wordml" xmlns:w16cex="http://schemas.microsoft.com/office/word/2018/wordml/cex" xmlns:w16cid="http://schemas.microsoft.com/office/word/2016/wordml/cid" xmlns:w16="http://schemas.microsoft.com/office/word/2018/wordml" xmlns:w16sdtdh="http://schemas.microsoft.com/office/word/2020/wordml/sdtdatahash" xmlns:w16se="http://schemas.microsoft.com/office/word/2015/wordml/symex" xmlns:wpg="http://schemas.microsoft.com/office/word/2010/wordprocessingGroup" xmlns:wpi="http://schemas.microsoft.com/office/word/2010/wordprocessingInk" xmlns:wne="http://schemas.microsoft.com/office/word/2006/wordml" xmlns:wps="http://schemas.microsoft.com/office/word/2010/wordprocessingShape" mc:Ignorable="w14 w15 w16se w16cid w16 w16cex w16sdtdh wp14">
+<w15:commentsEx xmlns:wpc="http://schemas.microsoft.com/office/word/2010/wordprocessingCanvas" xmlns:cx="http://schemas.microsoft.com/office/drawing/2014/chartex" xmlns:cx1="http://schemas.microsoft.com/office/drawing/2015/9/8/chartex" xmlns:cx2="http://schemas.microsoft.com/office/drawing/2015/10/21/chartex" xmlns:cx3="http://schemas.microsoft.com/office/drawing/2016/5/9/chartex" xmlns:cx4="http://schemas.microsoft.com/office/drawing/2016/5/10/chartex" xmlns:cx5="http://schemas.microsoft.com/office/drawing/2016/5/11/chartex" xmlns:cx6="http://schemas.microsoft.com/office/drawing/2016/5/12/chartex" xmlns:cx7="http://schemas.microsoft.com/office/drawing/2016/5/13/chartex" xmlns:cx8="http://schemas.microsoft.com/office/drawing/2016/5/14/chartex" xmlns:mc="http://schemas.openxmlformats.org/markup-compatibility/2006" xmlns:aink="http://schemas.microsoft.com/office/drawing/2016/ink" xmlns:am3d="http://schemas.microsoft.com/office/drawing/2017/model3d" xmlns:o="urn:schemas-microsoft-com:office:office" xmlns:oel="http://schemas.microsoft.com/office/2019/extlst" xmlns:r="http://schemas.openxmlformats.org/officeDocument/2006/relationships" xmlns:m="http://schemas.openxmlformats.org/officeDocument/2006/math" xmlns:v="urn:schemas-microsoft-com:vml" xmlns:wp14="http://schemas.microsoft.com/office/word/2010/wordprocessingDrawing" xmlns:wp="http://schemas.openxmlformats.org/drawingml/2006/wordprocessingDrawing" xmlns:w10="urn:schemas-microsoft-com:office:word" xmlns:w="http://schemas.openxmlformats.org/wordprocessingml/2006/main" xmlns:w14="http://schemas.microsoft.com/office/word/2010/wordml" xmlns:w15="http://schemas.microsoft.com/office/word/2012/wordml" xmlns:w16cex="http://schemas.microsoft.com/office/word/2018/wordml/cex" xmlns:w16cid="http://schemas.microsoft.com/office/word/2016/wordml/cid" xmlns:w16="http://schemas.microsoft.com/office/word/2018/wordml" xmlns:w16sdtdh="http://schemas.microsoft.com/office/word/2020/wordml/sdtdatahash" xmlns:w16se="http://schemas.microsoft.com/office/word/2015/wordml/symex" xmlns:wpg="http://schemas.microsoft.com/office/word/2010/wordprocessingGroup" xmlns:wpi="http://schemas.microsoft.com/office/word/2010/wordprocessingInk" xmlns:wne="http://schemas.microsoft.com/office/word/2006/wordml" xmlns:wps="http://schemas.microsoft.com/office/word/2010/wordprocessingShape" mc:Ignorable="w14 w15 w16se w16cid w16 w16cex w16sdtdh wp14">
   <w15:commentEx w15:paraId="2A40DF07" w15:done="0"/>
   <w15:commentEx w15:paraId="31E7C777" w15:done="0"/>
+  <w15:commentEx w15:paraId="51F79BB8" w15:done="0"/>
+  <w15:commentEx w15:paraId="56C368FD" w15:done="0"/>
+  <w15:commentEx w15:paraId="39E18983" w15:done="0"/>
 </w15:commentsEx>
 </file>
 
 <file path=word/commentsExtensible.xml><?xml version="1.0" encoding="utf-8"?>
-<w16cex:commentsExtensible xmlns:wpc="http://schemas.microsoft.com/office/word/2010/wordprocessingCanvas" xmlns:cx="http://schemas.microsoft.com/office/drawing/2014/chartex" xmlns:cx1="http://schemas.microsoft.com/office/drawing/2015/9/8/chartex" xmlns:cx2="http://schemas.microsoft.com/office/drawing/2015/10/21/chartex" xmlns:cx3="http://schemas.microsoft.com/office/drawing/2016/5/9/chartex" xmlns:cx4="http://schemas.microsoft.com/office/drawing/2016/5/10/chartex" xmlns:cx5="http://schemas.microsoft.com/office/drawing/2016/5/11/chartex" xmlns:cx6="http://schemas.microsoft.com/office/drawing/2016/5/12/chartex" xmlns:cx7="http://schemas.microsoft.com/office/drawing/2016/5/13/chartex" xmlns:cx8="http://schemas.microsoft.com/office/drawing/2016/5/14/chartex" xmlns:mc="http://schemas.openxmlformats.org/markup-compatibility/2006" xmlns:aink="http://schemas.microsoft.com/office/drawing/2016/ink" xmlns:am3d="http://schemas.microsoft.com/office/drawing/2017/model3d" xmlns:o="urn:schemas-microsoft-com:office:office" xmlns:r="http://schemas.openxmlformats.org/officeDocument/2006/relationships" xmlns:m="http://schemas.openxmlformats.org/officeDocument/2006/math" xmlns:v="urn:schemas-microsoft-com:vml" xmlns:wp14="http://schemas.microsoft.com/office/word/2010/wordprocessingDrawing" xmlns:wp="http://schemas.openxmlformats.org/drawingml/2006/wordprocessingDrawing" xmlns:w10="urn:schemas-microsoft-com:office:word" xmlns:w="http://schemas.openxmlformats.org/wordprocessingml/2006/main" xmlns:w14="http://schemas.microsoft.com/office/word/2010/wordml" xmlns:w15="http://schemas.microsoft.com/office/word/2012/wordml" xmlns:w16cex="http://schemas.microsoft.com/office/word/2018/wordml/cex" xmlns:w16cid="http://schemas.microsoft.com/office/word/2016/wordml/cid" xmlns:w16="http://schemas.microsoft.com/office/word/2018/wordml" xmlns:w16sdtdh="http://schemas.microsoft.com/office/word/2020/wordml/sdtdatahash" xmlns:w16se="http://schemas.microsoft.com/office/word/2015/wordml/symex" xmlns:wpg="http://schemas.microsoft.com/office/word/2010/wordprocessingGroup" xmlns:wpi="http://schemas.microsoft.com/office/word/2010/wordprocessingInk" xmlns:wne="http://schemas.microsoft.com/office/word/2006/wordml" xmlns:wps="http://schemas.microsoft.com/office/word/2010/wordprocessingShape" mc:Ignorable="w14 w15 w16se w16cid w16 w16cex w16sdtdh wp14">
+<w16cex:commentsExtensible xmlns:wpc="http://schemas.microsoft.com/office/word/2010/wordprocessingCanvas" xmlns:cx="http://schemas.microsoft.com/office/drawing/2014/chartex" xmlns:cx1="http://schemas.microsoft.com/office/drawing/2015/9/8/chartex" xmlns:cx2="http://schemas.microsoft.com/office/drawing/2015/10/21/chartex" xmlns:cx3="http://schemas.microsoft.com/office/drawing/2016/5/9/chartex" xmlns:cx4="http://schemas.microsoft.com/office/drawing/2016/5/10/chartex" xmlns:cx5="http://schemas.microsoft.com/office/drawing/2016/5/11/chartex" xmlns:cx6="http://schemas.microsoft.com/office/drawing/2016/5/12/chartex" xmlns:cx7="http://schemas.microsoft.com/office/drawing/2016/5/13/chartex" xmlns:cx8="http://schemas.microsoft.com/office/drawing/2016/5/14/chartex" xmlns:mc="http://schemas.openxmlformats.org/markup-compatibility/2006" xmlns:aink="http://schemas.microsoft.com/office/drawing/2016/ink" xmlns:am3d="http://schemas.microsoft.com/office/drawing/2017/model3d" xmlns:o="urn:schemas-microsoft-com:office:office" xmlns:oel="http://schemas.microsoft.com/office/2019/extlst" xmlns:r="http://schemas.openxmlformats.org/officeDocument/2006/relationships" xmlns:m="http://schemas.openxmlformats.org/officeDocument/2006/math" xmlns:v="urn:schemas-microsoft-com:vml" xmlns:wp14="http://schemas.microsoft.com/office/word/2010/wordprocessingDrawing" xmlns:wp="http://schemas.openxmlformats.org/drawingml/2006/wordprocessingDrawing" xmlns:w10="urn:schemas-microsoft-com:office:word" xmlns:w="http://schemas.openxmlformats.org/wordprocessingml/2006/main" xmlns:w14="http://schemas.microsoft.com/office/word/2010/wordml" xmlns:w15="http://schemas.microsoft.com/office/word/2012/wordml" xmlns:w16cex="http://schemas.microsoft.com/office/word/2018/wordml/cex" xmlns:w16cid="http://schemas.microsoft.com/office/word/2016/wordml/cid" xmlns:w16="http://schemas.microsoft.com/office/word/2018/wordml" xmlns:w16sdtdh="http://schemas.microsoft.com/office/word/2020/wordml/sdtdatahash" xmlns:w16se="http://schemas.microsoft.com/office/word/2015/wordml/symex" xmlns:wpg="http://schemas.microsoft.com/office/word/2010/wordprocessingGroup" xmlns:wpi="http://schemas.microsoft.com/office/word/2010/wordprocessingInk" xmlns:wne="http://schemas.microsoft.com/office/word/2006/wordml" xmlns:wps="http://schemas.microsoft.com/office/word/2010/wordprocessingShape" mc:Ignorable="w14 w15 w16se w16cid w16 w16cex w16sdtdh wp14">
   <w16cex:commentExtensible w16cex:durableId="260FA908" w16cex:dateUtc="2022-04-24T14:46:00Z"/>
   <w16cex:commentExtensible w16cex:durableId="260FE54A" w16cex:dateUtc="2022-04-24T19:03:00Z"/>
+  <w16cex:commentExtensible w16cex:durableId="262BA295" w16cex:dateUtc="2022-05-15T20:02:00Z"/>
+  <w16cex:commentExtensible w16cex:durableId="262BA31B" w16cex:dateUtc="2022-05-15T20:04:00Z"/>
+  <w16cex:commentExtensible w16cex:durableId="262BA34C" w16cex:dateUtc="2022-05-15T20:05:00Z"/>
 </w16cex:commentsExtensible>
 </file>
 
 <file path=word/commentsIds.xml><?xml version="1.0" encoding="utf-8"?>
-<w16cid:commentsIds xmlns:wpc="http://schemas.microsoft.com/office/word/2010/wordprocessingCanvas" xmlns:cx="http://schemas.microsoft.com/office/drawing/2014/chartex" xmlns:cx1="http://schemas.microsoft.com/office/drawing/2015/9/8/chartex" xmlns:cx2="http://schemas.microsoft.com/office/drawing/2015/10/21/chartex" xmlns:cx3="http://schemas.microsoft.com/office/drawing/2016/5/9/chartex" xmlns:cx4="http://schemas.microsoft.com/office/drawing/2016/5/10/chartex" xmlns:cx5="http://schemas.microsoft.com/office/drawing/2016/5/11/chartex" xmlns:cx6="http://schemas.microsoft.com/office/drawing/2016/5/12/chartex" xmlns:cx7="http://schemas.microsoft.com/office/drawing/2016/5/13/chartex" xmlns:cx8="http://schemas.microsoft.com/office/drawing/2016/5/14/chartex" xmlns:mc="http://schemas.openxmlformats.org/markup-compatibility/2006" xmlns:aink="http://schemas.microsoft.com/office/drawing/2016/ink" xmlns:am3d="http://schemas.microsoft.com/office/drawing/2017/model3d" xmlns:o="urn:schemas-microsoft-com:office:office" xmlns:r="http://schemas.openxmlformats.org/officeDocument/2006/relationships" xmlns:m="http://schemas.openxmlformats.org/officeDocument/2006/math" xmlns:v="urn:schemas-microsoft-com:vml" xmlns:wp14="http://schemas.microsoft.com/office/word/2010/wordprocessingDrawing" xmlns:wp="http://schemas.openxmlformats.org/drawingml/2006/wordprocessingDrawing" xmlns:w10="urn:schemas-microsoft-com:office:word" xmlns:w="http://schemas.openxmlformats.org/wordprocessingml/2006/main" xmlns:w14="http://schemas.microsoft.com/office/word/2010/wordml" xmlns:w15="http://schemas.microsoft.com/office/word/2012/wordml" xmlns:w16cex="http://schemas.microsoft.com/office/word/2018/wordml/cex" xmlns:w16cid="http://schemas.microsoft.com/office/word/2016/wordml/cid" xmlns:w16="http://schemas.microsoft.com/office/word/2018/wordml" xmlns:w16sdtdh="http://schemas.microsoft.com/office/word/2020/wordml/sdtdatahash" xmlns:w16se="http://schemas.microsoft.com/office/word/2015/wordml/symex" xmlns:wpg="http://schemas.microsoft.com/office/word/2010/wordprocessingGroup" xmlns:wpi="http://schemas.microsoft.com/office/word/2010/wordprocessingInk" xmlns:wne="http://schemas.microsoft.com/office/word/2006/wordml" xmlns:wps="http://schemas.microsoft.com/office/word/2010/wordprocessingShape" mc:Ignorable="w14 w15 w16se w16cid w16 w16cex w16sdtdh wp14">
+<w16cid:commentsIds xmlns:wpc="http://schemas.microsoft.com/office/word/2010/wordprocessingCanvas" xmlns:cx="http://schemas.microsoft.com/office/drawing/2014/chartex" xmlns:cx1="http://schemas.microsoft.com/office/drawing/2015/9/8/chartex" xmlns:cx2="http://schemas.microsoft.com/office/drawing/2015/10/21/chartex" xmlns:cx3="http://schemas.microsoft.com/office/drawing/2016/5/9/chartex" xmlns:cx4="http://schemas.microsoft.com/office/drawing/2016/5/10/chartex" xmlns:cx5="http://schemas.microsoft.com/office/drawing/2016/5/11/chartex" xmlns:cx6="http://schemas.microsoft.com/office/drawing/2016/5/12/chartex" xmlns:cx7="http://schemas.microsoft.com/office/drawing/2016/5/13/chartex" xmlns:cx8="http://schemas.microsoft.com/office/drawing/2016/5/14/chartex" xmlns:mc="http://schemas.openxmlformats.org/markup-compatibility/2006" xmlns:aink="http://schemas.microsoft.com/office/drawing/2016/ink" xmlns:am3d="http://schemas.microsoft.com/office/drawing/2017/model3d" xmlns:o="urn:schemas-microsoft-com:office:office" xmlns:oel="http://schemas.microsoft.com/office/2019/extlst" xmlns:r="http://schemas.openxmlformats.org/officeDocument/2006/relationships" xmlns:m="http://schemas.openxmlformats.org/officeDocument/2006/math" xmlns:v="urn:schemas-microsoft-com:vml" xmlns:wp14="http://schemas.microsoft.com/office/word/2010/wordprocessingDrawing" xmlns:wp="http://schemas.openxmlformats.org/drawingml/2006/wordprocessingDrawing" xmlns:w10="urn:schemas-microsoft-com:office:word" xmlns:w="http://schemas.openxmlformats.org/wordprocessingml/2006/main" xmlns:w14="http://schemas.microsoft.com/office/word/2010/wordml" xmlns:w15="http://schemas.microsoft.com/office/word/2012/wordml" xmlns:w16cex="http://schemas.microsoft.com/office/word/2018/wordml/cex" xmlns:w16cid="http://schemas.microsoft.com/office/word/2016/wordml/cid" xmlns:w16="http://schemas.microsoft.com/office/word/2018/wordml" xmlns:w16sdtdh="http://schemas.microsoft.com/office/word/2020/wordml/sdtdatahash" xmlns:w16se="http://schemas.microsoft.com/office/word/2015/wordml/symex" xmlns:wpg="http://schemas.microsoft.com/office/word/2010/wordprocessingGroup" xmlns:wpi="http://schemas.microsoft.com/office/word/2010/wordprocessingInk" xmlns:wne="http://schemas.microsoft.com/office/word/2006/wordml" xmlns:wps="http://schemas.microsoft.com/office/word/2010/wordprocessingShape" mc:Ignorable="w14 w15 w16se w16cid w16 w16cex w16sdtdh wp14">
   <w16cid:commentId w16cid:paraId="2A40DF07" w16cid:durableId="260FA908"/>
   <w16cid:commentId w16cid:paraId="31E7C777" w16cid:durableId="260FE54A"/>
+  <w16cid:commentId w16cid:paraId="51F79BB8" w16cid:durableId="262BA295"/>
+  <w16cid:commentId w16cid:paraId="56C368FD" w16cid:durableId="262BA31B"/>
+  <w16cid:commentId w16cid:paraId="39E18983" w16cid:durableId="262BA34C"/>
 </w16cid:commentsIds>
 </file>
 
 <file path=word/endnotes.xml><?xml version="1.0" encoding="utf-8"?>
-<w:endnotes xmlns:wpc="http://schemas.microsoft.com/office/word/2010/wordprocessingCanvas" xmlns:cx="http://schemas.microsoft.com/office/drawing/2014/chartex" xmlns:cx1="http://schemas.microsoft.com/office/drawing/2015/9/8/chartex" xmlns:cx2="http://schemas.microsoft.com/office/drawing/2015/10/21/chartex" xmlns:cx3="http://schemas.microsoft.com/office/drawing/2016/5/9/chartex" xmlns:cx4="http://schemas.microsoft.com/office/drawing/2016/5/10/chartex" xmlns:cx5="http://schemas.microsoft.com/office/drawing/2016/5/11/chartex" xmlns:cx6="http://schemas.microsoft.com/office/drawing/2016/5/12/chartex" xmlns:cx7="http://schemas.microsoft.com/office/drawing/2016/5/13/chartex" xmlns:cx8="http://schemas.microsoft.com/office/drawing/2016/5/14/chartex" xmlns:mc="http://schemas.openxmlformats.org/markup-compatibility/2006" xmlns:aink="http://schemas.microsoft.com/office/drawing/2016/ink" xmlns:am3d="http://schemas.microsoft.com/office/drawing/2017/model3d" xmlns:o="urn:schemas-microsoft-com:office:office" xmlns:r="http://schemas.openxmlformats.org/officeDocument/2006/relationships" xmlns:m="http://schemas.openxmlformats.org/officeDocument/2006/math" xmlns:v="urn:schemas-microsoft-com:vml" xmlns:wp14="http://schemas.microsoft.com/office/word/2010/wordprocessingDrawing" xmlns:wp="http://schemas.openxmlformats.org/drawingml/2006/wordprocessingDrawing" xmlns:w10="urn:schemas-microsoft-com:office:word" xmlns:w="http://schemas.openxmlformats.org/wordprocessingml/2006/main" xmlns:w14="http://schemas.microsoft.com/office/word/2010/wordml" xmlns:w15="http://schemas.microsoft.com/office/word/2012/wordml" xmlns:w16cex="http://schemas.microsoft.com/office/word/2018/wordml/cex" xmlns:w16cid="http://schemas.microsoft.com/office/word/2016/wordml/cid" xmlns:w16="http://schemas.microsoft.com/office/word/2018/wordml" xmlns:w16sdtdh="http://schemas.microsoft.com/office/word/2020/wordml/sdtdatahash" xmlns:w16se="http://schemas.microsoft.com/office/word/2015/wordml/symex" xmlns:wpg="http://schemas.microsoft.com/office/word/2010/wordprocessingGroup" xmlns:wpi="http://schemas.microsoft.com/office/word/2010/wordprocessingInk" xmlns:wne="http://schemas.microsoft.com/office/word/2006/wordml" xmlns:wps="http://schemas.microsoft.com/office/word/2010/wordprocessingShape" mc:Ignorable="w14 w15 w16se w16cid w16 w16cex w16sdtdh wp14">
+<w:endnotes xmlns:wpc="http://schemas.microsoft.com/office/word/2010/wordprocessingCanvas" xmlns:cx="http://schemas.microsoft.com/office/drawing/2014/chartex" xmlns:cx1="http://schemas.microsoft.com/office/drawing/2015/9/8/chartex" xmlns:cx2="http://schemas.microsoft.com/office/drawing/2015/10/21/chartex" xmlns:cx3="http://schemas.microsoft.com/office/drawing/2016/5/9/chartex" xmlns:cx4="http://schemas.microsoft.com/office/drawing/2016/5/10/chartex" xmlns:cx5="http://schemas.microsoft.com/office/drawing/2016/5/11/chartex" xmlns:cx6="http://schemas.microsoft.com/office/drawing/2016/5/12/chartex" xmlns:cx7="http://schemas.microsoft.com/office/drawing/2016/5/13/chartex" xmlns:cx8="http://schemas.microsoft.com/office/drawing/2016/5/14/chartex" xmlns:mc="http://schemas.openxmlformats.org/markup-compatibility/2006" xmlns:aink="http://schemas.microsoft.com/office/drawing/2016/ink" xmlns:am3d="http://schemas.microsoft.com/office/drawing/2017/model3d" xmlns:o="urn:schemas-microsoft-com:office:office" xmlns:oel="http://schemas.microsoft.com/office/2019/extlst" xmlns:r="http://schemas.openxmlformats.org/officeDocument/2006/relationships" xmlns:m="http://schemas.openxmlformats.org/officeDocument/2006/math" xmlns:v="urn:schemas-microsoft-com:vml" xmlns:wp14="http://schemas.microsoft.com/office/word/2010/wordprocessingDrawing" xmlns:wp="http://schemas.openxmlformats.org/drawingml/2006/wordprocessingDrawing" xmlns:w10="urn:schemas-microsoft-com:office:word" xmlns:w="http://schemas.openxmlformats.org/wordprocessingml/2006/main" xmlns:w14="http://schemas.microsoft.com/office/word/2010/wordml" xmlns:w15="http://schemas.microsoft.com/office/word/2012/wordml" xmlns:w16cex="http://schemas.microsoft.com/office/word/2018/wordml/cex" xmlns:w16cid="http://schemas.microsoft.com/office/word/2016/wordml/cid" xmlns:w16="http://schemas.microsoft.com/office/word/2018/wordml" xmlns:w16sdtdh="http://schemas.microsoft.com/office/word/2020/wordml/sdtdatahash" xmlns:w16se="http://schemas.microsoft.com/office/word/2015/wordml/symex" xmlns:wpg="http://schemas.microsoft.com/office/word/2010/wordprocessingGroup" xmlns:wpi="http://schemas.microsoft.com/office/word/2010/wordprocessingInk" xmlns:wne="http://schemas.microsoft.com/office/word/2006/wordml" xmlns:wps="http://schemas.microsoft.com/office/word/2010/wordprocessingShape" mc:Ignorable="w14 w15 w16se w16cid w16 w16cex w16sdtdh wp14">
   <w:endnote w:type="separator" w:id="-1">
     <w:p>
       <w:pPr>
@@ -3870,7 +5833,7 @@
 </file>
 
 <file path=word/footnotes.xml><?xml version="1.0" encoding="utf-8"?>
-<w:footnotes xmlns:wpc="http://schemas.microsoft.com/office/word/2010/wordprocessingCanvas" xmlns:cx="http://schemas.microsoft.com/office/drawing/2014/chartex" xmlns:cx1="http://schemas.microsoft.com/office/drawing/2015/9/8/chartex" xmlns:cx2="http://schemas.microsoft.com/office/drawing/2015/10/21/chartex" xmlns:cx3="http://schemas.microsoft.com/office/drawing/2016/5/9/chartex" xmlns:cx4="http://schemas.microsoft.com/office/drawing/2016/5/10/chartex" xmlns:cx5="http://schemas.microsoft.com/office/drawing/2016/5/11/chartex" xmlns:cx6="http://schemas.microsoft.com/office/drawing/2016/5/12/chartex" xmlns:cx7="http://schemas.microsoft.com/office/drawing/2016/5/13/chartex" xmlns:cx8="http://schemas.microsoft.com/office/drawing/2016/5/14/chartex" xmlns:mc="http://schemas.openxmlformats.org/markup-compatibility/2006" xmlns:aink="http://schemas.microsoft.com/office/drawing/2016/ink" xmlns:am3d="http://schemas.microsoft.com/office/drawing/2017/model3d" xmlns:o="urn:schemas-microsoft-com:office:office" xmlns:r="http://schemas.openxmlformats.org/officeDocument/2006/relationships" xmlns:m="http://schemas.openxmlformats.org/officeDocument/2006/math" xmlns:v="urn:schemas-microsoft-com:vml" xmlns:wp14="http://schemas.microsoft.com/office/word/2010/wordprocessingDrawing" xmlns:wp="http://schemas.openxmlformats.org/drawingml/2006/wordprocessingDrawing" xmlns:w10="urn:schemas-microsoft-com:office:word" xmlns:w="http://schemas.openxmlformats.org/wordprocessingml/2006/main" xmlns:w14="http://schemas.microsoft.com/office/word/2010/wordml" xmlns:w15="http://schemas.microsoft.com/office/word/2012/wordml" xmlns:w16cex="http://schemas.microsoft.com/office/word/2018/wordml/cex" xmlns:w16cid="http://schemas.microsoft.com/office/word/2016/wordml/cid" xmlns:w16="http://schemas.microsoft.com/office/word/2018/wordml" xmlns:w16sdtdh="http://schemas.microsoft.com/office/word/2020/wordml/sdtdatahash" xmlns:w16se="http://schemas.microsoft.com/office/word/2015/wordml/symex" xmlns:wpg="http://schemas.microsoft.com/office/word/2010/wordprocessingGroup" xmlns:wpi="http://schemas.microsoft.com/office/word/2010/wordprocessingInk" xmlns:wne="http://schemas.microsoft.com/office/word/2006/wordml" xmlns:wps="http://schemas.microsoft.com/office/word/2010/wordprocessingShape" mc:Ignorable="w14 w15 w16se w16cid w16 w16cex w16sdtdh wp14">
+<w:footnotes xmlns:wpc="http://schemas.microsoft.com/office/word/2010/wordprocessingCanvas" xmlns:cx="http://schemas.microsoft.com/office/drawing/2014/chartex" xmlns:cx1="http://schemas.microsoft.com/office/drawing/2015/9/8/chartex" xmlns:cx2="http://schemas.microsoft.com/office/drawing/2015/10/21/chartex" xmlns:cx3="http://schemas.microsoft.com/office/drawing/2016/5/9/chartex" xmlns:cx4="http://schemas.microsoft.com/office/drawing/2016/5/10/chartex" xmlns:cx5="http://schemas.microsoft.com/office/drawing/2016/5/11/chartex" xmlns:cx6="http://schemas.microsoft.com/office/drawing/2016/5/12/chartex" xmlns:cx7="http://schemas.microsoft.com/office/drawing/2016/5/13/chartex" xmlns:cx8="http://schemas.microsoft.com/office/drawing/2016/5/14/chartex" xmlns:mc="http://schemas.openxmlformats.org/markup-compatibility/2006" xmlns:aink="http://schemas.microsoft.com/office/drawing/2016/ink" xmlns:am3d="http://schemas.microsoft.com/office/drawing/2017/model3d" xmlns:o="urn:schemas-microsoft-com:office:office" xmlns:oel="http://schemas.microsoft.com/office/2019/extlst" xmlns:r="http://schemas.openxmlformats.org/officeDocument/2006/relationships" xmlns:m="http://schemas.openxmlformats.org/officeDocument/2006/math" xmlns:v="urn:schemas-microsoft-com:vml" xmlns:wp14="http://schemas.microsoft.com/office/word/2010/wordprocessingDrawing" xmlns:wp="http://schemas.openxmlformats.org/drawingml/2006/wordprocessingDrawing" xmlns:w10="urn:schemas-microsoft-com:office:word" xmlns:w="http://schemas.openxmlformats.org/wordprocessingml/2006/main" xmlns:w14="http://schemas.microsoft.com/office/word/2010/wordml" xmlns:w15="http://schemas.microsoft.com/office/word/2012/wordml" xmlns:w16cex="http://schemas.microsoft.com/office/word/2018/wordml/cex" xmlns:w16cid="http://schemas.microsoft.com/office/word/2016/wordml/cid" xmlns:w16="http://schemas.microsoft.com/office/word/2018/wordml" xmlns:w16sdtdh="http://schemas.microsoft.com/office/word/2020/wordml/sdtdatahash" xmlns:w16se="http://schemas.microsoft.com/office/word/2015/wordml/symex" xmlns:wpg="http://schemas.microsoft.com/office/word/2010/wordprocessingGroup" xmlns:wpi="http://schemas.microsoft.com/office/word/2010/wordprocessingInk" xmlns:wne="http://schemas.microsoft.com/office/word/2006/wordml" xmlns:wps="http://schemas.microsoft.com/office/word/2010/wordprocessingShape" mc:Ignorable="w14 w15 w16se w16cid w16 w16cex w16sdtdh wp14">
   <w:footnote w:type="separator" w:id="-1">
     <w:p>
       <w:pPr>
@@ -3895,7 +5858,7 @@
 </file>
 
 <file path=word/header1.xml><?xml version="1.0" encoding="utf-8"?>
-<w:hdr xmlns:wpc="http://schemas.microsoft.com/office/word/2010/wordprocessingCanvas" xmlns:cx="http://schemas.microsoft.com/office/drawing/2014/chartex" xmlns:cx1="http://schemas.microsoft.com/office/drawing/2015/9/8/chartex" xmlns:cx2="http://schemas.microsoft.com/office/drawing/2015/10/21/chartex" xmlns:cx3="http://schemas.microsoft.com/office/drawing/2016/5/9/chartex" xmlns:cx4="http://schemas.microsoft.com/office/drawing/2016/5/10/chartex" xmlns:cx5="http://schemas.microsoft.com/office/drawing/2016/5/11/chartex" xmlns:cx6="http://schemas.microsoft.com/office/drawing/2016/5/12/chartex" xmlns:cx7="http://schemas.microsoft.com/office/drawing/2016/5/13/chartex" xmlns:cx8="http://schemas.microsoft.com/office/drawing/2016/5/14/chartex" xmlns:mc="http://schemas.openxmlformats.org/markup-compatibility/2006" xmlns:aink="http://schemas.microsoft.com/office/drawing/2016/ink" xmlns:am3d="http://schemas.microsoft.com/office/drawing/2017/model3d" xmlns:o="urn:schemas-microsoft-com:office:office" xmlns:r="http://schemas.openxmlformats.org/officeDocument/2006/relationships" xmlns:m="http://schemas.openxmlformats.org/officeDocument/2006/math" xmlns:v="urn:schemas-microsoft-com:vml" xmlns:wp14="http://schemas.microsoft.com/office/word/2010/wordprocessingDrawing" xmlns:wp="http://schemas.openxmlformats.org/drawingml/2006/wordprocessingDrawing" xmlns:w10="urn:schemas-microsoft-com:office:word" xmlns:w="http://schemas.openxmlformats.org/wordprocessingml/2006/main" xmlns:w14="http://schemas.microsoft.com/office/word/2010/wordml" xmlns:w15="http://schemas.microsoft.com/office/word/2012/wordml" xmlns:w16cex="http://schemas.microsoft.com/office/word/2018/wordml/cex" xmlns:w16cid="http://schemas.microsoft.com/office/word/2016/wordml/cid" xmlns:w16="http://schemas.microsoft.com/office/word/2018/wordml" xmlns:w16sdtdh="http://schemas.microsoft.com/office/word/2020/wordml/sdtdatahash" xmlns:w16se="http://schemas.microsoft.com/office/word/2015/wordml/symex" xmlns:wpg="http://schemas.microsoft.com/office/word/2010/wordprocessingGroup" xmlns:wpi="http://schemas.microsoft.com/office/word/2010/wordprocessingInk" xmlns:wne="http://schemas.microsoft.com/office/word/2006/wordml" xmlns:wps="http://schemas.microsoft.com/office/word/2010/wordprocessingShape" mc:Ignorable="w14 w15 w16se w16cid w16 w16cex w16sdtdh wp14">
+<w:hdr xmlns:wpc="http://schemas.microsoft.com/office/word/2010/wordprocessingCanvas" xmlns:cx="http://schemas.microsoft.com/office/drawing/2014/chartex" xmlns:cx1="http://schemas.microsoft.com/office/drawing/2015/9/8/chartex" xmlns:cx2="http://schemas.microsoft.com/office/drawing/2015/10/21/chartex" xmlns:cx3="http://schemas.microsoft.com/office/drawing/2016/5/9/chartex" xmlns:cx4="http://schemas.microsoft.com/office/drawing/2016/5/10/chartex" xmlns:cx5="http://schemas.microsoft.com/office/drawing/2016/5/11/chartex" xmlns:cx6="http://schemas.microsoft.com/office/drawing/2016/5/12/chartex" xmlns:cx7="http://schemas.microsoft.com/office/drawing/2016/5/13/chartex" xmlns:cx8="http://schemas.microsoft.com/office/drawing/2016/5/14/chartex" xmlns:mc="http://schemas.openxmlformats.org/markup-compatibility/2006" xmlns:aink="http://schemas.microsoft.com/office/drawing/2016/ink" xmlns:am3d="http://schemas.microsoft.com/office/drawing/2017/model3d" xmlns:o="urn:schemas-microsoft-com:office:office" xmlns:oel="http://schemas.microsoft.com/office/2019/extlst" xmlns:r="http://schemas.openxmlformats.org/officeDocument/2006/relationships" xmlns:m="http://schemas.openxmlformats.org/officeDocument/2006/math" xmlns:v="urn:schemas-microsoft-com:vml" xmlns:wp14="http://schemas.microsoft.com/office/word/2010/wordprocessingDrawing" xmlns:wp="http://schemas.openxmlformats.org/drawingml/2006/wordprocessingDrawing" xmlns:w10="urn:schemas-microsoft-com:office:word" xmlns:w="http://schemas.openxmlformats.org/wordprocessingml/2006/main" xmlns:w14="http://schemas.microsoft.com/office/word/2010/wordml" xmlns:w15="http://schemas.microsoft.com/office/word/2012/wordml" xmlns:w16cex="http://schemas.microsoft.com/office/word/2018/wordml/cex" xmlns:w16cid="http://schemas.microsoft.com/office/word/2016/wordml/cid" xmlns:w16="http://schemas.microsoft.com/office/word/2018/wordml" xmlns:w16sdtdh="http://schemas.microsoft.com/office/word/2020/wordml/sdtdatahash" xmlns:w16se="http://schemas.microsoft.com/office/word/2015/wordml/symex" xmlns:wpg="http://schemas.microsoft.com/office/word/2010/wordprocessingGroup" xmlns:wpi="http://schemas.microsoft.com/office/word/2010/wordprocessingInk" xmlns:wne="http://schemas.microsoft.com/office/word/2006/wordml" xmlns:wps="http://schemas.microsoft.com/office/word/2010/wordprocessingShape" mc:Ignorable="w14 w15 w16se w16cid w16 w16cex w16sdtdh wp14">
   <w:p>
     <w:pPr>
       <w:pStyle w:val="Header"/>
@@ -3968,7 +5931,7 @@
 </file>
 
 <file path=word/numbering.xml><?xml version="1.0" encoding="utf-8"?>
-<w:numbering xmlns:wpc="http://schemas.microsoft.com/office/word/2010/wordprocessingCanvas" xmlns:cx="http://schemas.microsoft.com/office/drawing/2014/chartex" xmlns:cx1="http://schemas.microsoft.com/office/drawing/2015/9/8/chartex" xmlns:cx2="http://schemas.microsoft.com/office/drawing/2015/10/21/chartex" xmlns:cx3="http://schemas.microsoft.com/office/drawing/2016/5/9/chartex" xmlns:cx4="http://schemas.microsoft.com/office/drawing/2016/5/10/chartex" xmlns:cx5="http://schemas.microsoft.com/office/drawing/2016/5/11/chartex" xmlns:cx6="http://schemas.microsoft.com/office/drawing/2016/5/12/chartex" xmlns:cx7="http://schemas.microsoft.com/office/drawing/2016/5/13/chartex" xmlns:cx8="http://schemas.microsoft.com/office/drawing/2016/5/14/chartex" xmlns:mc="http://schemas.openxmlformats.org/markup-compatibility/2006" xmlns:aink="http://schemas.microsoft.com/office/drawing/2016/ink" xmlns:am3d="http://schemas.microsoft.com/office/drawing/2017/model3d" xmlns:o="urn:schemas-microsoft-com:office:office" xmlns:r="http://schemas.openxmlformats.org/officeDocument/2006/relationships" xmlns:m="http://schemas.openxmlformats.org/officeDocument/2006/math" xmlns:v="urn:schemas-microsoft-com:vml" xmlns:wp14="http://schemas.microsoft.com/office/word/2010/wordprocessingDrawing" xmlns:wp="http://schemas.openxmlformats.org/drawingml/2006/wordprocessingDrawing" xmlns:w10="urn:schemas-microsoft-com:office:word" xmlns:w="http://schemas.openxmlformats.org/wordprocessingml/2006/main" xmlns:w14="http://schemas.microsoft.com/office/word/2010/wordml" xmlns:w15="http://schemas.microsoft.com/office/word/2012/wordml" xmlns:w16cex="http://schemas.microsoft.com/office/word/2018/wordml/cex" xmlns:w16cid="http://schemas.microsoft.com/office/word/2016/wordml/cid" xmlns:w16="http://schemas.microsoft.com/office/word/2018/wordml" xmlns:w16sdtdh="http://schemas.microsoft.com/office/word/2020/wordml/sdtdatahash" xmlns:w16se="http://schemas.microsoft.com/office/word/2015/wordml/symex" xmlns:wpg="http://schemas.microsoft.com/office/word/2010/wordprocessingGroup" xmlns:wpi="http://schemas.microsoft.com/office/word/2010/wordprocessingInk" xmlns:wne="http://schemas.microsoft.com/office/word/2006/wordml" xmlns:wps="http://schemas.microsoft.com/office/word/2010/wordprocessingShape" mc:Ignorable="w14 w15 w16se w16cid w16 w16cex w16sdtdh wp14">
+<w:numbering xmlns:wpc="http://schemas.microsoft.com/office/word/2010/wordprocessingCanvas" xmlns:cx="http://schemas.microsoft.com/office/drawing/2014/chartex" xmlns:cx1="http://schemas.microsoft.com/office/drawing/2015/9/8/chartex" xmlns:cx2="http://schemas.microsoft.com/office/drawing/2015/10/21/chartex" xmlns:cx3="http://schemas.microsoft.com/office/drawing/2016/5/9/chartex" xmlns:cx4="http://schemas.microsoft.com/office/drawing/2016/5/10/chartex" xmlns:cx5="http://schemas.microsoft.com/office/drawing/2016/5/11/chartex" xmlns:cx6="http://schemas.microsoft.com/office/drawing/2016/5/12/chartex" xmlns:cx7="http://schemas.microsoft.com/office/drawing/2016/5/13/chartex" xmlns:cx8="http://schemas.microsoft.com/office/drawing/2016/5/14/chartex" xmlns:mc="http://schemas.openxmlformats.org/markup-compatibility/2006" xmlns:aink="http://schemas.microsoft.com/office/drawing/2016/ink" xmlns:am3d="http://schemas.microsoft.com/office/drawing/2017/model3d" xmlns:o="urn:schemas-microsoft-com:office:office" xmlns:oel="http://schemas.microsoft.com/office/2019/extlst" xmlns:r="http://schemas.openxmlformats.org/officeDocument/2006/relationships" xmlns:m="http://schemas.openxmlformats.org/officeDocument/2006/math" xmlns:v="urn:schemas-microsoft-com:vml" xmlns:wp14="http://schemas.microsoft.com/office/word/2010/wordprocessingDrawing" xmlns:wp="http://schemas.openxmlformats.org/drawingml/2006/wordprocessingDrawing" xmlns:w10="urn:schemas-microsoft-com:office:word" xmlns:w="http://schemas.openxmlformats.org/wordprocessingml/2006/main" xmlns:w14="http://schemas.microsoft.com/office/word/2010/wordml" xmlns:w15="http://schemas.microsoft.com/office/word/2012/wordml" xmlns:w16cex="http://schemas.microsoft.com/office/word/2018/wordml/cex" xmlns:w16cid="http://schemas.microsoft.com/office/word/2016/wordml/cid" xmlns:w16="http://schemas.microsoft.com/office/word/2018/wordml" xmlns:w16sdtdh="http://schemas.microsoft.com/office/word/2020/wordml/sdtdatahash" xmlns:w16se="http://schemas.microsoft.com/office/word/2015/wordml/symex" xmlns:wpg="http://schemas.microsoft.com/office/word/2010/wordprocessingGroup" xmlns:wpi="http://schemas.microsoft.com/office/word/2010/wordprocessingInk" xmlns:wne="http://schemas.microsoft.com/office/word/2006/wordml" xmlns:wps="http://schemas.microsoft.com/office/word/2010/wordprocessingShape" mc:Ignorable="w14 w15 w16se w16cid w16 w16cex w16sdtdh wp14">
   <w:abstractNum w:abstractNumId="0" w15:restartNumberingAfterBreak="0">
     <w:nsid w:val="03D81E9F"/>
     <w:multiLevelType w:val="hybridMultilevel"/>
@@ -4527,7 +6490,7 @@
 </file>
 
 <file path=word/people.xml><?xml version="1.0" encoding="utf-8"?>
-<w15:people xmlns:wpc="http://schemas.microsoft.com/office/word/2010/wordprocessingCanvas" xmlns:cx="http://schemas.microsoft.com/office/drawing/2014/chartex" xmlns:cx1="http://schemas.microsoft.com/office/drawing/2015/9/8/chartex" xmlns:cx2="http://schemas.microsoft.com/office/drawing/2015/10/21/chartex" xmlns:cx3="http://schemas.microsoft.com/office/drawing/2016/5/9/chartex" xmlns:cx4="http://schemas.microsoft.com/office/drawing/2016/5/10/chartex" xmlns:cx5="http://schemas.microsoft.com/office/drawing/2016/5/11/chartex" xmlns:cx6="http://schemas.microsoft.com/office/drawing/2016/5/12/chartex" xmlns:cx7="http://schemas.microsoft.com/office/drawing/2016/5/13/chartex" xmlns:cx8="http://schemas.microsoft.com/office/drawing/2016/5/14/chartex" xmlns:mc="http://schemas.openxmlformats.org/markup-compatibility/2006" xmlns:aink="http://schemas.microsoft.com/office/drawing/2016/ink" xmlns:am3d="http://schemas.microsoft.com/office/drawing/2017/model3d" xmlns:o="urn:schemas-microsoft-com:office:office" xmlns:r="http://schemas.openxmlformats.org/officeDocument/2006/relationships" xmlns:m="http://schemas.openxmlformats.org/officeDocument/2006/math" xmlns:v="urn:schemas-microsoft-com:vml" xmlns:wp14="http://schemas.microsoft.com/office/word/2010/wordprocessingDrawing" xmlns:wp="http://schemas.openxmlformats.org/drawingml/2006/wordprocessingDrawing" xmlns:w10="urn:schemas-microsoft-com:office:word" xmlns:w="http://schemas.openxmlformats.org/wordprocessingml/2006/main" xmlns:w14="http://schemas.microsoft.com/office/word/2010/wordml" xmlns:w15="http://schemas.microsoft.com/office/word/2012/wordml" xmlns:w16cex="http://schemas.microsoft.com/office/word/2018/wordml/cex" xmlns:w16cid="http://schemas.microsoft.com/office/word/2016/wordml/cid" xmlns:w16="http://schemas.microsoft.com/office/word/2018/wordml" xmlns:w16sdtdh="http://schemas.microsoft.com/office/word/2020/wordml/sdtdatahash" xmlns:w16se="http://schemas.microsoft.com/office/word/2015/wordml/symex" xmlns:wpg="http://schemas.microsoft.com/office/word/2010/wordprocessingGroup" xmlns:wpi="http://schemas.microsoft.com/office/word/2010/wordprocessingInk" xmlns:wne="http://schemas.microsoft.com/office/word/2006/wordml" xmlns:wps="http://schemas.microsoft.com/office/word/2010/wordprocessingShape" mc:Ignorable="w14 w15 w16se w16cid w16 w16cex w16sdtdh wp14">
+<w15:people xmlns:wpc="http://schemas.microsoft.com/office/word/2010/wordprocessingCanvas" xmlns:cx="http://schemas.microsoft.com/office/drawing/2014/chartex" xmlns:cx1="http://schemas.microsoft.com/office/drawing/2015/9/8/chartex" xmlns:cx2="http://schemas.microsoft.com/office/drawing/2015/10/21/chartex" xmlns:cx3="http://schemas.microsoft.com/office/drawing/2016/5/9/chartex" xmlns:cx4="http://schemas.microsoft.com/office/drawing/2016/5/10/chartex" xmlns:cx5="http://schemas.microsoft.com/office/drawing/2016/5/11/chartex" xmlns:cx6="http://schemas.microsoft.com/office/drawing/2016/5/12/chartex" xmlns:cx7="http://schemas.microsoft.com/office/drawing/2016/5/13/chartex" xmlns:cx8="http://schemas.microsoft.com/office/drawing/2016/5/14/chartex" xmlns:mc="http://schemas.openxmlformats.org/markup-compatibility/2006" xmlns:aink="http://schemas.microsoft.com/office/drawing/2016/ink" xmlns:am3d="http://schemas.microsoft.com/office/drawing/2017/model3d" xmlns:o="urn:schemas-microsoft-com:office:office" xmlns:oel="http://schemas.microsoft.com/office/2019/extlst" xmlns:r="http://schemas.openxmlformats.org/officeDocument/2006/relationships" xmlns:m="http://schemas.openxmlformats.org/officeDocument/2006/math" xmlns:v="urn:schemas-microsoft-com:vml" xmlns:wp14="http://schemas.microsoft.com/office/word/2010/wordprocessingDrawing" xmlns:wp="http://schemas.openxmlformats.org/drawingml/2006/wordprocessingDrawing" xmlns:w10="urn:schemas-microsoft-com:office:word" xmlns:w="http://schemas.openxmlformats.org/wordprocessingml/2006/main" xmlns:w14="http://schemas.microsoft.com/office/word/2010/wordml" xmlns:w15="http://schemas.microsoft.com/office/word/2012/wordml" xmlns:w16cex="http://schemas.microsoft.com/office/word/2018/wordml/cex" xmlns:w16cid="http://schemas.microsoft.com/office/word/2016/wordml/cid" xmlns:w16="http://schemas.microsoft.com/office/word/2018/wordml" xmlns:w16sdtdh="http://schemas.microsoft.com/office/word/2020/wordml/sdtdatahash" xmlns:w16se="http://schemas.microsoft.com/office/word/2015/wordml/symex" xmlns:wpg="http://schemas.microsoft.com/office/word/2010/wordprocessingGroup" xmlns:wpi="http://schemas.microsoft.com/office/word/2010/wordprocessingInk" xmlns:wne="http://schemas.microsoft.com/office/word/2006/wordml" xmlns:wps="http://schemas.microsoft.com/office/word/2010/wordprocessingShape" mc:Ignorable="w14 w15 w16se w16cid w16 w16cex w16sdtdh wp14">
   <w15:person w15:author="nate nate">
     <w15:presenceInfo w15:providerId="Windows Live" w15:userId="07ceb59a02b2b8d9"/>
   </w15:person>
@@ -4991,6 +6954,7 @@
   <w:style w:type="character" w:default="1" w:styleId="DefaultParagraphFont">
     <w:name w:val="Default Paragraph Font"/>
     <w:uiPriority w:val="1"/>
+    <w:semiHidden/>
     <w:unhideWhenUsed/>
   </w:style>
   <w:style w:type="table" w:default="1" w:styleId="TableNormal">
@@ -5711,7 +7675,7 @@
     <b:JournalName>Gale General OneFile</b:JournalName>
     <b:Pages>NA</b:Pages>
     <b:Publisher>Right Vision Media</b:Publisher>
-    <b:RefOrder>10</b:RefOrder>
+    <b:RefOrder>24</b:RefOrder>
   </b:Source>
   <b:Source>
     <b:Tag>Pra21</b:Tag>
@@ -5747,7 +7711,7 @@
     <b:Volume>21</b:Volume>
     <b:Issue>3</b:Issue>
     <b:DOI>https://doi.org/10.1007/s13222-021-00386-8</b:DOI>
-    <b:RefOrder>11</b:RefOrder>
+    <b:RefOrder>25</b:RefOrder>
   </b:Source>
   <b:Source>
     <b:Tag>Dic18</b:Tag>
@@ -5874,7 +7838,7 @@
     </b:Author>
     <b:InternetSiteTitle>YouTube</b:InternetSiteTitle>
     <b:URL>https://youtu.be/4MbixFVWwck</b:URL>
-    <b:RefOrder>12</b:RefOrder>
+    <b:RefOrder>26</b:RefOrder>
   </b:Source>
   <b:Source>
     <b:Tag>Hev04</b:Tag>
@@ -5909,7 +7873,7 @@
     <b:Volume>28</b:Volume>
     <b:Issue>1</b:Issue>
     <b:DOI>10.2307/25148625</b:DOI>
-    <b:RefOrder>13</b:RefOrder>
+    <b:RefOrder>27</b:RefOrder>
   </b:Source>
   <b:Source>
     <b:Tag>Iiv20</b:Tag>
@@ -5932,7 +7896,7 @@
     <b:Volume>21</b:Volume>
     <b:Issue>3</b:Issue>
     <b:DOI>doi:10.17705/1jais.00610</b:DOI>
-    <b:RefOrder>14</b:RefOrder>
+    <b:RefOrder>28</b:RefOrder>
   </b:Source>
   <b:Source>
     <b:Tag>Nug18</b:Tag>
@@ -5962,7 +7926,7 @@
     <b:ConferenceName>Biomedical Engineering and Sciences</b:ConferenceName>
     <b:Publisher>IEEE</b:Publisher>
     <b:DOI>10.1109/IECBES.2018.8626710</b:DOI>
-    <b:RefOrder>15</b:RefOrder>
+    <b:RefOrder>29</b:RefOrder>
   </b:Source>
   <b:Source>
     <b:Tag>Ban21</b:Tag>
@@ -5993,7 +7957,7 @@
     <b:City>Erode, India</b:City>
     <b:Publisher>IEEE</b:Publisher>
     <b:DOI>https://doi.org/10.1109/ICCMC51019.2021.9418255</b:DOI>
-    <b:RefOrder>16</b:RefOrder>
+    <b:RefOrder>30</b:RefOrder>
   </b:Source>
   <b:Source>
     <b:Tag>Mar</b:Tag>
@@ -6010,7 +7974,7 @@
         </b:NameList>
       </b:Author>
     </b:Author>
-    <b:RefOrder>17</b:RefOrder>
+    <b:RefOrder>31</b:RefOrder>
   </b:Source>
   <b:Source>
     <b:Tag>Baj88</b:Tag>
@@ -6034,7 +7998,7 @@
     <b:Volume>76</b:Volume>
     <b:Issue>8</b:Issue>
     <b:DOI>10.1109/5.5968</b:DOI>
-    <b:RefOrder>18</b:RefOrder>
+    <b:RefOrder>32</b:RefOrder>
   </b:Source>
   <b:Source>
     <b:Tag>Bal21</b:Tag>
@@ -6062,7 +8026,7 @@
     <b:Volume>13</b:Volume>
     <b:Issue>2</b:Issue>
     <b:DOI>https://doi.org/10.1111/tops.12527</b:DOI>
-    <b:RefOrder>9</b:RefOrder>
+    <b:RefOrder>11</b:RefOrder>
   </b:Source>
   <b:Source>
     <b:Tag>GuF211</b:Tag>
@@ -6105,7 +8069,7 @@
     <b:Publisher>Association for Computing Machinery</b:Publisher>
     <b:Volume>8</b:Volume>
     <b:DOI>https://doi.org/10.1145/3472290</b:DOI>
-    <b:RefOrder>19</b:RefOrder>
+    <b:RefOrder>33</b:RefOrder>
   </b:Source>
   <b:Source>
     <b:Tag>Luk18</b:Tag>
@@ -6216,7 +8180,7 @@
     <b:Volume>25</b:Volume>
     <b:Issue>5</b:Issue>
     <b:DOI>10.1080/08839514.2011.570156</b:DOI>
-    <b:RefOrder>4</b:RefOrder>
+    <b:RefOrder>9</b:RefOrder>
   </b:Source>
   <b:Source>
     <b:Tag>Kel16</b:Tag>
@@ -6243,7 +8207,7 @@
       </b:Author>
     </b:Author>
     <b:Publisher>John Wiley &amp; Sons</b:Publisher>
-    <b:RefOrder>5</b:RefOrder>
+    <b:RefOrder>10</b:RefOrder>
   </b:Source>
   <b:Source>
     <b:Tag>Fri17</b:Tag>
@@ -6265,7 +8229,7 @@
     <b:Month>January</b:Month>
     <b:Day>16</b:Day>
     <b:URL>https://www.youtube.com/watch?v=1L0TKZQcUtA&amp;feature=youtu.be</b:URL>
-    <b:RefOrder>6</b:RefOrder>
+    <b:RefOrder>19</b:RefOrder>
   </b:Source>
   <b:Source>
     <b:Tag>Sne15</b:Tag>
@@ -6287,7 +8251,7 @@
     <b:Pages>477-487</b:Pages>
     <b:Volume>27</b:Volume>
     <b:DOI>10.1080/08982112.2015.1065322</b:DOI>
-    <b:RefOrder>7</b:RefOrder>
+    <b:RefOrder>17</b:RefOrder>
   </b:Source>
   <b:Source>
     <b:Tag>Che18</b:Tag>
@@ -6323,7 +8287,7 @@
     <b:Volume>35</b:Volume>
     <b:Issue>1</b:Issue>
     <b:DOI>https://doi-org.proxy1.ncu.edu/10.1109/MSP.2017.2765695</b:DOI>
-    <b:RefOrder>8</b:RefOrder>
+    <b:RefOrder>20</b:RefOrder>
   </b:Source>
   <b:Source>
     <b:Tag>Wil14</b:Tag>
@@ -6343,7 +8307,7 @@
     </b:Author>
     <b:InternetSiteTitle>Netlogo</b:InternetSiteTitle>
     <b:URL>https://ccl.northwestern.edu/netlogo/models/BeeSmartHiveFinding</b:URL>
-    <b:RefOrder>2</b:RefOrder>
+    <b:RefOrder>21</b:RefOrder>
   </b:Source>
   <b:Source>
     <b:Tag>Dar59</b:Tag>
@@ -6361,7 +8325,7 @@
         </b:NameList>
       </b:Author>
     </b:Author>
-    <b:RefOrder>3</b:RefOrder>
+    <b:RefOrder>22</b:RefOrder>
   </b:Source>
   <b:Source>
     <b:Tag>Mak18</b:Tag>
@@ -6388,13 +8352,271 @@
     <b:Pages>1-4</b:Pages>
     <b:DOI>10.1109/SAIC.2018.8516837</b:DOI>
     <b:ConferenceName>IEEE First International Conference on System Analysis &amp; Intelligent Computing</b:ConferenceName>
-    <b:RefOrder>4</b:RefOrder>
+    <b:RefOrder>23</b:RefOrder>
+  </b:Source>
+  <b:Source>
+    <b:Tag>Kah14</b:Tag>
+    <b:SourceType>InternetSite</b:SourceType>
+    <b:Guid>{C880B407-252F-431C-9A93-E7E5E45091AD}</b:Guid>
+    <b:Title>Origin of Markov Chain</b:Title>
+    <b:Year>2014</b:Year>
+    <b:Author>
+      <b:Author>
+        <b:Corporate>Kahn Academy</b:Corporate>
+      </b:Author>
+    </b:Author>
+    <b:InternetSiteTitle>Kahn Academy</b:InternetSiteTitle>
+    <b:URL>https://www.khanacademy.org/computing/computer-science/informationtheory/moderninfotheory/v/markov_chains</b:URL>
+    <b:RefOrder>12</b:RefOrder>
+  </b:Source>
+  <b:Source>
+    <b:Tag>NgA16</b:Tag>
+    <b:SourceType>InternetSite</b:SourceType>
+    <b:Guid>{DC4C533C-57D6-45B9-8DF8-6AB645C409FE}</b:Guid>
+    <b:Author>
+      <b:Author>
+        <b:NameList>
+          <b:Person>
+            <b:Last>Ng</b:Last>
+            <b:First>A</b:First>
+          </b:Person>
+        </b:NameList>
+      </b:Author>
+    </b:Author>
+    <b:Title>Machine Learning</b:Title>
+    <b:InternetSiteTitle>Coursera</b:InternetSiteTitle>
+    <b:Year>2016</b:Year>
+    <b:URL>https://www.coursera.org/learn/machine-learning</b:URL>
+    <b:RefOrder>13</b:RefOrder>
+  </b:Source>
+  <b:Source>
+    <b:Tag>Mas20</b:Tag>
+    <b:SourceType>InternetSite</b:SourceType>
+    <b:Guid>{C50C123D-1D92-47E6-8AC0-F5130DB44D42}</b:Guid>
+    <b:Author>
+      <b:Author>
+        <b:NameList>
+          <b:Person>
+            <b:Last>Mason</b:Last>
+            <b:First>G</b:First>
+          </b:Person>
+        </b:NameList>
+      </b:Author>
+    </b:Author>
+    <b:Title>Shakespeare's plays</b:Title>
+    <b:InternetSiteTitle>OpenSource Shakespeare</b:InternetSiteTitle>
+    <b:Year>2020</b:Year>
+    <b:Month>March</b:Month>
+    <b:Day>1</b:Day>
+    <b:URL>https://www.opensourceshakespeare.org/views/plays/plays.php</b:URL>
+    <b:RefOrder>34</b:RefOrder>
+  </b:Source>
+  <b:Source>
+    <b:Tag>Bel07</b:Tag>
+    <b:SourceType>DocumentFromInternetSite</b:SourceType>
+    <b:Guid>{F9616A7B-DAC5-4DED-96CD-BBCF2208B3A0}</b:Guid>
+    <b:Author>
+      <b:Author>
+        <b:NameList>
+          <b:Person>
+            <b:Last>Bell</b:Last>
+          </b:Person>
+          <b:Person>
+            <b:Last>Koren</b:Last>
+          </b:Person>
+          <b:Person>
+            <b:Last>Volinsky</b:Last>
+          </b:Person>
+        </b:NameList>
+      </b:Author>
+    </b:Author>
+    <b:Title>The BellKor solution to the Netflix Prize</b:Title>
+    <b:Year>2009</b:Year>
+    <b:URL>https://netflixprize.com/assets/GrandPrize2009_BPC_BellKor.pdf</b:URL>
+    <b:InternetSiteTitle>Netflix Prize</b:InternetSiteTitle>
+    <b:RefOrder>35</b:RefOrder>
+  </b:Source>
+  <b:Source>
+    <b:Tag>LiZ19</b:Tag>
+    <b:SourceType>JournalArticle</b:SourceType>
+    <b:Guid>{9DF14EB8-C621-4550-9066-05D73299BB6F}</b:Guid>
+    <b:Title>Reinforcement Learning and Deep Learning Based Lateral Control for Autonomous Driving</b:Title>
+    <b:Year>2019</b:Year>
+    <b:Author>
+      <b:Author>
+        <b:NameList>
+          <b:Person>
+            <b:Last>Li</b:Last>
+            <b:First>D</b:First>
+          </b:Person>
+          <b:Person>
+            <b:Last>Zhao</b:Last>
+            <b:First>D</b:First>
+          </b:Person>
+          <b:Person>
+            <b:Last>Zhang</b:Last>
+            <b:First>Q</b:First>
+          </b:Person>
+          <b:Person>
+            <b:Last>Chen</b:Last>
+            <b:First>Y</b:First>
+          </b:Person>
+        </b:NameList>
+      </b:Author>
+    </b:Author>
+    <b:JournalName>IEEE Computational Intelligence Magazine May</b:JournalName>
+    <b:Pages>83-98</b:Pages>
+    <b:Month>May</b:Month>
+    <b:Volume>14</b:Volume>
+    <b:Issue>2</b:Issue>
+    <b:DOI>10.1109/MCI.2019.2901089</b:DOI>
+    <b:RefOrder>36</b:RefOrder>
+  </b:Source>
+  <b:Source>
+    <b:Tag>Placeholder1</b:Tag>
+    <b:SourceType>JournalArticle</b:SourceType>
+    <b:Guid>{8BB8EB5C-94D6-4C96-9B02-3BD4F2F65318}</b:Guid>
+    <b:Title>Automation of generalized additive neural networks for predictive data mining</b:Title>
+    <b:JournalName>Applied Artificial Intelligence</b:JournalName>
+    <b:Year>2011</b:Year>
+    <b:Pages>380-425</b:Pages>
+    <b:Author>
+      <b:Author>
+        <b:NameList>
+          <b:Person>
+            <b:Last>de Waal</b:Last>
+            <b:First>D</b:First>
+          </b:Person>
+          <b:Person>
+            <b:Last>du Toit</b:Last>
+            <b:First>J</b:First>
+          </b:Person>
+        </b:NameList>
+      </b:Author>
+    </b:Author>
+    <b:Volume>25</b:Volume>
+    <b:Issue>5</b:Issue>
+    <b:DOI>10.1080/08839514.2011.570156</b:DOI>
+    <b:RefOrder>14</b:RefOrder>
+  </b:Source>
+  <b:Source>
+    <b:Tag>Ros19</b:Tag>
+    <b:SourceType>InternetSite</b:SourceType>
+    <b:Guid>{DBFD986F-AA88-4598-91C5-BB4992680B70}</b:Guid>
+    <b:Author>
+      <b:Author>
+        <b:NameList>
+          <b:Person>
+            <b:Last>Rosebrock</b:Last>
+            <b:First>A</b:First>
+          </b:Person>
+        </b:NameList>
+      </b:Author>
+    </b:Author>
+    <b:Title>Fashion MNIST with Keras and Deep Learning</b:Title>
+    <b:InternetSiteTitle>PyImageSearch</b:InternetSiteTitle>
+    <b:Year>2019</b:Year>
+    <b:Month>February</b:Month>
+    <b:Day>11</b:Day>
+    <b:URL>https://www.pyimagesearch.com/2019/02/11/fashion-mnist-with-keras-and-deep-learning/</b:URL>
+    <b:RefOrder>37</b:RefOrder>
+  </b:Source>
+  <b:Source>
+    <b:Tag>Edu18</b:Tag>
+    <b:SourceType>InternetSite</b:SourceType>
+    <b:Guid>{7F912DF3-C101-4E1C-A602-0C7509B54C47}</b:Guid>
+    <b:Title>Natural language processing in 10 minutes</b:Title>
+    <b:Year>2018</b:Year>
+    <b:Author>
+      <b:Author>
+        <b:Corporate>Edureka</b:Corporate>
+      </b:Author>
+    </b:Author>
+    <b:InternetSiteTitle>YouTube</b:InternetSiteTitle>
+    <b:Month>October</b:Month>
+    <b:Day>16</b:Day>
+    <b:URL>https://www.youtube.com/watch?v=5ctbvkAMQO4</b:URL>
+    <b:RefOrder>15</b:RefOrder>
+  </b:Source>
+  <b:Source>
+    <b:Tag>FuZ19</b:Tag>
+    <b:SourceType>ConferenceProceedings</b:SourceType>
+    <b:Guid>{9D1458E3-BB8D-4B3D-A303-9F1BBBE0198D}</b:Guid>
+    <b:Title>An introduction of deep learning based word representation applied to natural language processing</b:Title>
+    <b:Year>2019</b:Year>
+    <b:Author>
+      <b:Author>
+        <b:NameList>
+          <b:Person>
+            <b:Last>Fu</b:Last>
+            <b:First>Z</b:First>
+          </b:Person>
+        </b:NameList>
+      </b:Author>
+    </b:Author>
+    <b:Pages>92-104</b:Pages>
+    <b:DOI>https://doi-org.proxy1.ncu.edu/10.1109/MLBDBI48998.2019.00025</b:DOI>
+    <b:ConferenceName>International Conference on Machine Learning, Big Data and Business Intelligence</b:ConferenceName>
+    <b:RefOrder>16</b:RefOrder>
+  </b:Source>
+  <b:Source>
+    <b:Tag>Fri20</b:Tag>
+    <b:SourceType>InternetSite</b:SourceType>
+    <b:Guid>{E2FCACA9-6130-4793-A649-4331441EDC62}</b:Guid>
+    <b:Author>
+      <b:Author>
+        <b:NameList>
+          <b:Person>
+            <b:Last>Fridman</b:Last>
+            <b:First>L</b:First>
+          </b:Person>
+        </b:NameList>
+      </b:Author>
+    </b:Author>
+    <b:Title>Deep Learning State of the Art</b:Title>
+    <b:InternetSiteTitle>YouTube</b:InternetSiteTitle>
+    <b:Year>2020</b:Year>
+    <b:Month>January</b:Month>
+    <b:URL>https://youtu.be/0VH1Lim8gL8</b:URL>
+    <b:ProductionCompany>Massachusetts Institute of Technology (MIT)</b:ProductionCompany>
+    <b:RefOrder>18</b:RefOrder>
+  </b:Source>
+  <b:Source>
+    <b:Tag>Als14</b:Tag>
+    <b:SourceType>ConferenceProceedings</b:SourceType>
+    <b:Guid>{85B691E2-CBC7-407C-916C-ABF5913A85D6}</b:Guid>
+    <b:Author>
+      <b:Author>
+        <b:NameList>
+          <b:Person>
+            <b:Last>Alsudais</b:Last>
+            <b:First>A</b:First>
+          </b:Person>
+          <b:Person>
+            <b:Last>Leroy</b:Last>
+            <b:First>G</b:First>
+          </b:Person>
+          <b:Person>
+            <b:Last>Corso</b:Last>
+            <b:First>A</b:First>
+          </b:Person>
+        </b:NameList>
+      </b:Author>
+    </b:Author>
+    <b:Title>We Know Where You Are Tweeting From</b:Title>
+    <b:Pages>594-600</b:Pages>
+    <b:Year>2014</b:Year>
+    <b:ConferenceName>IEEE International Congress on Big Data</b:ConferenceName>
+    <b:City>Anchorage, AK</b:City>
+    <b:Publisher>The Institute of Electrical and Electronics Engineers</b:Publisher>
+    <b:DOI>https://doi-org.proxy1.ncu.edu/10.1109/BigData.Congress.2014.91</b:DOI>
+    <b:RefOrder>38</b:RefOrder>
   </b:Source>
 </b:Sources>
 </file>
 
 <file path=customXml/itemProps1.xml><?xml version="1.0" encoding="utf-8"?>
-<ds:datastoreItem xmlns:ds="http://schemas.openxmlformats.org/officeDocument/2006/customXml" ds:itemID="{AFBD5E6A-AC79-45FB-ACBC-66DFD27BB315}">
+<ds:datastoreItem xmlns:ds="http://schemas.openxmlformats.org/officeDocument/2006/customXml" ds:itemID="{CFC4DCE0-CA13-4C31-BEF4-2636447F595A}">
   <ds:schemaRefs>
     <ds:schemaRef ds:uri="http://schemas.openxmlformats.org/officeDocument/2006/bibliography"/>
   </ds:schemaRefs>

</xml_diff>

<commit_message>
its late, bed time!
</commit_message>
<xml_diff>
--- a/Chapters/BachmeierNDIS9902.ch2.docx
+++ b/Chapters/BachmeierNDIS9902.ch2.docx
@@ -4419,25 +4419,6 @@
       </w:pPr>
       <w:r>
         <w:t>The most powerful artificial intelligence applications use machines to enhance human capabilities rather than replace them. Motor vehicles contain many integration points. Machine learning can handle tedious aspects of the journey with greater precision and accuracy than humans. After freeing the driver from the burden of mundane work, she can focus on value-differentiating traveling qualities, such as talking with passengers and thinking about the day ahead. Meanwhile, intelligent systems remain vigilant in the background looking for risks like a child running into the road. Another collection of machine learning tasks revolves around cruise control capabilities. These systems keep us out of harm’s way and reduce wear-and-tear on internal parts. Looking further into the future, the integration of intelligent vehicles within smart cities promises more efficient traffic shaping and risk awareness. However, the necessary infrastructure investments are unlikely to arise in the next decade. Instead, machine learning will pair vehicular telemetry into ubiquitous cloud computing to provide a similar experience.</w:t>
-      </w:r>
-    </w:p>
-    <w:p>
-      <w:pPr>
-        <w:rPr>
-          <w:i/>
-          <w:iCs/>
-        </w:rPr>
-      </w:pPr>
-    </w:p>
-    <w:p/>
-    <w:p>
-      <w:pPr>
-        <w:rPr>
-          <w:b/>
-        </w:rPr>
-      </w:pPr>
-      <w:r>
-        <w:br w:type="page"/>
       </w:r>
     </w:p>
     <w:p>

</xml_diff>

<commit_message>
take eli to intrepid
</commit_message>
<xml_diff>
--- a/Chapters/BachmeierNDIS9902.ch2.docx
+++ b/Chapters/BachmeierNDIS9902.ch2.docx
@@ -335,7 +335,15 @@
               <w:cnfStyle w:val="000000100000" w:firstRow="0" w:lastRow="0" w:firstColumn="0" w:lastColumn="0" w:oddVBand="0" w:evenVBand="0" w:oddHBand="1" w:evenHBand="0" w:firstRowFirstColumn="0" w:firstRowLastColumn="0" w:lastRowFirstColumn="0" w:lastRowLastColumn="0"/>
             </w:pPr>
             <w:r>
-              <w:t>(elderly care or special needs) and industry</w:t>
+              <w:t>(</w:t>
+            </w:r>
+            <w:proofErr w:type="gramStart"/>
+            <w:r>
+              <w:t>elderly</w:t>
+            </w:r>
+            <w:proofErr w:type="gramEnd"/>
+            <w:r>
+              <w:t xml:space="preserve"> care or special needs) and industry</w:t>
             </w:r>
           </w:p>
           <w:p>
@@ -348,7 +356,15 @@
               <w:cnfStyle w:val="000000100000" w:firstRow="0" w:lastRow="0" w:firstColumn="0" w:lastColumn="0" w:oddVBand="0" w:evenVBand="0" w:oddHBand="1" w:evenHBand="0" w:firstRowFirstColumn="0" w:firstRowLastColumn="0" w:lastRowFirstColumn="0" w:lastRowLastColumn="0"/>
             </w:pPr>
             <w:r>
-              <w:t>(global or internal) and (disabled or medical)</w:t>
+              <w:t>(</w:t>
+            </w:r>
+            <w:proofErr w:type="gramStart"/>
+            <w:r>
+              <w:t>global</w:t>
+            </w:r>
+            <w:proofErr w:type="gramEnd"/>
+            <w:r>
+              <w:t xml:space="preserve"> or internal) and (disabled or medical)</w:t>
             </w:r>
           </w:p>
         </w:tc>
@@ -426,7 +442,15 @@
               <w:cnfStyle w:val="000000100000" w:firstRow="0" w:lastRow="0" w:firstColumn="0" w:lastColumn="0" w:oddVBand="0" w:evenVBand="0" w:oddHBand="1" w:evenHBand="0" w:firstRowFirstColumn="0" w:firstRowLastColumn="0" w:lastRowFirstColumn="0" w:lastRowLastColumn="0"/>
             </w:pPr>
             <w:r>
-              <w:t>(human activity recognition or HAR) and (computer vision or CV)</w:t>
+              <w:t>(</w:t>
+            </w:r>
+            <w:proofErr w:type="gramStart"/>
+            <w:r>
+              <w:t>human</w:t>
+            </w:r>
+            <w:proofErr w:type="gramEnd"/>
+            <w:r>
+              <w:t xml:space="preserve"> activity recognition or HAR) and (computer vision or CV)</w:t>
             </w:r>
           </w:p>
           <w:p>
@@ -531,7 +555,15 @@
               <w:cnfStyle w:val="000000100000" w:firstRow="0" w:lastRow="0" w:firstColumn="0" w:lastColumn="0" w:oddVBand="0" w:evenVBand="0" w:oddHBand="1" w:evenHBand="0" w:firstRowFirstColumn="0" w:firstRowLastColumn="0" w:lastRowFirstColumn="0" w:lastRowLastColumn="0"/>
             </w:pPr>
             <w:r>
-              <w:t>(dynamic or synthetic or virtual) environment testing</w:t>
+              <w:t>(</w:t>
+            </w:r>
+            <w:proofErr w:type="gramStart"/>
+            <w:r>
+              <w:t>dynamic</w:t>
+            </w:r>
+            <w:proofErr w:type="gramEnd"/>
+            <w:r>
+              <w:t xml:space="preserve"> or synthetic or virtual) environment testing</w:t>
             </w:r>
           </w:p>
         </w:tc>
@@ -1224,7 +1256,23 @@
           <w:i/>
           <w:iCs/>
         </w:rPr>
-        <w:t>This section is a placeholder for compiling notes from the Industry state section. It attempts to frame the business environment and limitations that create the need for additional research.</w:t>
+        <w:t xml:space="preserve">This section is a placeholder for compiling notes from the </w:t>
+      </w:r>
+      <w:proofErr w:type="gramStart"/>
+      <w:r>
+        <w:rPr>
+          <w:i/>
+          <w:iCs/>
+        </w:rPr>
+        <w:t>Industry</w:t>
+      </w:r>
+      <w:proofErr w:type="gramEnd"/>
+      <w:r>
+        <w:rPr>
+          <w:i/>
+          <w:iCs/>
+        </w:rPr>
+        <w:t xml:space="preserve"> state section. It attempts to frame the business environment and limitations that create the need for additional research.</w:t>
       </w:r>
     </w:p>
     <w:p>
@@ -1673,8 +1721,13 @@
         <w:pStyle w:val="Heading2"/>
       </w:pPr>
       <w:r>
-        <w:t>How does computer vision work</w:t>
-      </w:r>
+        <w:t xml:space="preserve">How does computer vision </w:t>
+      </w:r>
+      <w:proofErr w:type="gramStart"/>
+      <w:r>
+        <w:t>work</w:t>
+      </w:r>
+      <w:proofErr w:type="gramEnd"/>
     </w:p>
     <w:p>
       <w:r>
@@ -1927,7 +1980,15 @@
         </w:sdtContent>
       </w:sdt>
       <w:r>
-        <w:t>. Creating the hypothetical purchasing model (see Figure 1) begins with a state diagram representing the different actions available. Then Monte Carlo solutions can approximate each edge’s weight by random sampling and recording the decisions. At the same time, multiple use-cases can follow the same model, the scenario-specific decision weights. For instance, consider the differences between investing in (a) 401k retirement account that only adds index funds versus (b) delta-neutral (directionless) options trader. This trait is similar to other algorithms where efficient training requires relevant facts to specific questions.</w:t>
+        <w:t xml:space="preserve">. Creating the hypothetical purchasing model (see Figure 1) begins with a state diagram representing the different actions available. Then Monte Carlo solutions can approximate each edge’s weight by random sampling and recording the decisions. At the same time, multiple use-cases can follow the same model, the scenario-specific decision weights. For instance, consider the differences between investing in (a) 401k retirement account that only adds index funds versus (b) delta-neutral (directionless) options trader. This trait is </w:t>
+      </w:r>
+      <w:proofErr w:type="gramStart"/>
+      <w:r>
+        <w:t>similar to</w:t>
+      </w:r>
+      <w:proofErr w:type="gramEnd"/>
+      <w:r>
+        <w:t xml:space="preserve"> other algorithms where efficient training requires relevant facts to specific questions.</w:t>
       </w:r>
     </w:p>
     <w:p>
@@ -2011,7 +2072,15 @@
     <w:p>
       <w:r>
         <w:tab/>
-        <w:t xml:space="preserve">Many online tutorials recommend exploring Markov chains as a solution to predict the next token in a sequence. Mason (2020) maintains an open-source repository of  Shakespeare plays, which is easy to mine for different related sentences. An experiment began with downloading each script and normalizing the text into a corpus of lowercase words. Next, an iterator constructs a </w:t>
+        <w:t xml:space="preserve">Many online tutorials recommend exploring Markov chains as a solution to predict the next token in a sequence. Mason (2020) maintains an open-source repository </w:t>
+      </w:r>
+      <w:proofErr w:type="gramStart"/>
+      <w:r>
+        <w:t>of  Shakespeare</w:t>
+      </w:r>
+      <w:proofErr w:type="gramEnd"/>
+      <w:r>
+        <w:t xml:space="preserve"> plays, which is easy to mine for different related sentences. An experiment began with downloading each script and normalizing the text into a corpus of lowercase words. Next, an iterator constructs a </w:t>
       </w:r>
       <w:proofErr w:type="spellStart"/>
       <w:r>
@@ -2302,7 +2371,15 @@
       </w:r>
       <w:proofErr w:type="spellEnd"/>
       <w:r>
-        <w:t xml:space="preserve">). Reducing the hidden layer's size to 128 or 256 has minimal impact on the cross-validation scores, though really low values of 5 to 16 negatively impact accuracy. In this specific example, changing the activation functions (e.g., </w:t>
+        <w:t xml:space="preserve">). Reducing the hidden layer's size to 128 or 256 has minimal impact on the cross-validation scores, though </w:t>
+      </w:r>
+      <w:proofErr w:type="gramStart"/>
+      <w:r>
+        <w:t>really low</w:t>
+      </w:r>
+      <w:proofErr w:type="gramEnd"/>
+      <w:r>
+        <w:t xml:space="preserve"> values of 5 to 16 negatively impact accuracy. In this specific example, changing the activation functions (e.g., </w:t>
       </w:r>
       <w:proofErr w:type="spellStart"/>
       <w:r>
@@ -2406,8 +2483,13 @@
         <w:pStyle w:val="Heading2"/>
       </w:pPr>
       <w:r>
-        <w:t>How does sequence analysis work</w:t>
-      </w:r>
+        <w:t xml:space="preserve">How does sequence analysis </w:t>
+      </w:r>
+      <w:proofErr w:type="gramStart"/>
+      <w:r>
+        <w:t>work</w:t>
+      </w:r>
+      <w:proofErr w:type="gramEnd"/>
     </w:p>
     <w:p>
       <w:pPr>
@@ -2728,7 +2810,15 @@
           </w:tcPr>
           <w:p>
             <w:r>
-              <w:t>Long Short Term Memory</w:t>
+              <w:t xml:space="preserve">Long </w:t>
+            </w:r>
+            <w:proofErr w:type="gramStart"/>
+            <w:r>
+              <w:t>Short Term</w:t>
+            </w:r>
+            <w:proofErr w:type="gramEnd"/>
+            <w:r>
+              <w:t xml:space="preserve"> Memory</w:t>
             </w:r>
           </w:p>
         </w:tc>
@@ -3076,7 +3166,15 @@
         <w:ind w:firstLine="360"/>
       </w:pPr>
       <w:r>
-        <w:t>A neural network consists of three building blocks' input, hidden, and output layers. For instance, an animal image classification system might assign 64x64 pixel images into ten predetermined categories. This example requires an input layer with 4096 neurons, an output layer of ten neurons, and some hidden layers in the middle. Adding more hidden layers enables extracting more details from the image, similar to object edges (layer-1), ears (layer-2), cat’s ears (layer-3), and a tiger’s ears (layer-4)</w:t>
+        <w:t xml:space="preserve">A neural network consists of three building blocks' input, hidden, and output layers. For instance, an animal image classification system might assign 64x64 pixel images into ten predetermined categories. This example requires an input layer with 4096 neurons, an output layer of ten neurons, and some hidden layers in the middle. Adding more hidden layers enables extracting more details from the image, </w:t>
+      </w:r>
+      <w:proofErr w:type="gramStart"/>
+      <w:r>
+        <w:t>similar to</w:t>
+      </w:r>
+      <w:proofErr w:type="gramEnd"/>
+      <w:r>
+        <w:t xml:space="preserve"> object edges (layer-1), ears (layer-2), cat’s ears (layer-3), and a tiger’s ears (layer-4)</w:t>
       </w:r>
       <w:sdt>
         <w:sdtPr>
@@ -3340,6 +3438,7 @@
         <w:t xml:space="preserve">Include transition here. CV is already demonstrating value improving passenger safety. </w:t>
       </w:r>
       <w:proofErr w:type="spellStart"/>
+      <w:proofErr w:type="gramStart"/>
       <w:r>
         <w:rPr>
           <w:i/>
@@ -3348,6 +3447,7 @@
         <w:t>Lets</w:t>
       </w:r>
       <w:proofErr w:type="spellEnd"/>
+      <w:proofErr w:type="gramEnd"/>
       <w:r>
         <w:rPr>
           <w:i/>
@@ -3811,7 +3911,15 @@
         </w:rPr>
       </w:pPr>
       <w:r>
-        <w:t xml:space="preserve">V-TORCS (Virtual The Open Racing Car Simulation) and other modern architectures address these issues using ensemble and multi-task learning methods (Li et al., 2019). Consider a decision process that feeds camera frames into an image classification Convolutional Neural Network (CNN) to extract objects and contextualize the environment (see Figure 3). CNN algorithms mimic an eye’s biological structures by normalizing neighboring pixel blocks to derive structure (Keller et al., 2016). These results flow into various expert subsystems that </w:t>
+        <w:t xml:space="preserve">V-TORCS (Virtual </w:t>
+      </w:r>
+      <w:proofErr w:type="gramStart"/>
+      <w:r>
+        <w:t>The</w:t>
+      </w:r>
+      <w:proofErr w:type="gramEnd"/>
+      <w:r>
+        <w:t xml:space="preserve"> Open Racing Car Simulation) and other modern architectures address these issues using ensemble and multi-task learning methods (Li et al., 2019). Consider a decision process that feeds camera frames into an image classification Convolutional Neural Network (CNN) to extract objects and contextualize the environment (see Figure 3). CNN algorithms mimic an eye’s biological structures by normalizing neighboring pixel blocks to derive structure (Keller et al., 2016). These results flow into various expert subsystems that </w:t>
       </w:r>
       <w:r>
         <w:lastRenderedPageBreak/>
@@ -4284,8 +4392,13 @@
         <w:t xml:space="preserve"> (HAR)</w:t>
       </w:r>
       <w:r>
-        <w:t xml:space="preserve"> work</w:t>
-      </w:r>
+        <w:t xml:space="preserve"> </w:t>
+      </w:r>
+      <w:proofErr w:type="gramStart"/>
+      <w:r>
+        <w:t>work</w:t>
+      </w:r>
+      <w:proofErr w:type="gramEnd"/>
     </w:p>
     <w:p>
       <w:r>
@@ -4390,8 +4503,13 @@
         <w:pStyle w:val="Heading2"/>
       </w:pPr>
       <w:r>
-        <w:t>How does ML model training work</w:t>
-      </w:r>
+        <w:t xml:space="preserve">How does ML model training </w:t>
+      </w:r>
+      <w:proofErr w:type="gramStart"/>
+      <w:r>
+        <w:t>work</w:t>
+      </w:r>
+      <w:proofErr w:type="gramEnd"/>
     </w:p>
     <w:p>
       <w:pPr>
@@ -4947,7 +5065,15 @@
     <w:p>
       <w:r>
         <w:tab/>
-        <w:t xml:space="preserve">Artificial intelligence is a tool that can automate mechanical tasks, pattern match data, and enhance human capabilities. Organizations can use these means to improve efficiency and reduce wastefulness. These innovations deprecate the need for specific skill sets and lower the entry barrier into other expert systems. While this causes an initial decrease number of jobs </w:t>
+        <w:t xml:space="preserve">Artificial intelligence is a tool that can automate mechanical tasks, pattern match data, and enhance human capabilities. Organizations can use these means to improve efficiency and reduce wastefulness. These innovations deprecate the need for specific skill sets and lower the entry barrier into other expert systems. While this causes an initial </w:t>
+      </w:r>
+      <w:proofErr w:type="gramStart"/>
+      <w:r>
+        <w:t>decrease</w:t>
+      </w:r>
+      <w:proofErr w:type="gramEnd"/>
+      <w:r>
+        <w:t xml:space="preserve"> number of jobs </w:t>
       </w:r>
       <w:r>
         <w:lastRenderedPageBreak/>
@@ -5746,7 +5872,15 @@
     <w:p>
       <w:r>
         <w:tab/>
-        <w:t>The solution begins by modeling a potential answer as a vector of classification features. First, hundreds to thousands of randomly initialized instances run through the simulation to compute a per-instance score. Then a TOP-N ranking keeps the best instances, discarding the remainder. Next, a cross-breeding and mutation process mixes features from the fittest combinations to produce the offspring. Those offspring cycle through this system thousands of times until only superior specimens remain.</w:t>
+        <w:t xml:space="preserve">The solution begins by modeling a potential answer as a vector of classification features. First, hundreds to thousands of randomly initialized instances run through the simulation to compute a per-instance score. Then a TOP-N ranking keeps the best instances, discarding the remainder. Next, a </w:t>
+      </w:r>
+      <w:proofErr w:type="gramStart"/>
+      <w:r>
+        <w:t>cross-breeding</w:t>
+      </w:r>
+      <w:proofErr w:type="gramEnd"/>
+      <w:r>
+        <w:t xml:space="preserve"> and mutation process mixes features from the fittest combinations to produce the offspring. Those offspring cycle through this system thousands of times until only superior specimens remain.</w:t>
       </w:r>
     </w:p>
     <w:p>
@@ -5760,7 +5894,15 @@
     <w:p>
       <w:r>
         <w:tab/>
-        <w:t>After decomposing complex models into individual agents, a mechanism must aggregate the independent decisions into more macro observations. Cellular Automata (CA) paints this picture by grouping related swarms into “a hierarchical series of discrete systems</w:t>
+        <w:t xml:space="preserve">After decomposing complex models into individual agents, a mechanism must aggregate the independent decisions into more </w:t>
+      </w:r>
+      <w:proofErr w:type="gramStart"/>
+      <w:r>
+        <w:t>macro observations</w:t>
+      </w:r>
+      <w:proofErr w:type="gramEnd"/>
+      <w:r>
+        <w:t>. Cellular Automata (CA) paints this picture by grouping related swarms into “a hierarchical series of discrete systems</w:t>
       </w:r>
       <w:sdt>
         <w:sdtPr>
@@ -5827,8 +5969,13 @@
         <w:t>o</w:t>
       </w:r>
       <w:r>
-        <w:t xml:space="preserve"> dynamic environment simulations work</w:t>
-      </w:r>
+        <w:t xml:space="preserve"> dynamic environment simulations </w:t>
+      </w:r>
+      <w:proofErr w:type="gramStart"/>
+      <w:r>
+        <w:t>work</w:t>
+      </w:r>
+      <w:proofErr w:type="gramEnd"/>
     </w:p>
     <w:p/>
     <w:p>
@@ -5866,14 +6013,13 @@
       </w:pPr>
       <w:r>
         <w:lastRenderedPageBreak/>
-        <w:t>Challenges and considerations with reproduc</w:t>
-      </w:r>
-      <w:r>
-        <w:t>i</w:t>
-      </w:r>
-      <w:r>
-        <w:t>ble ML</w:t>
-      </w:r>
+        <w:t xml:space="preserve">How does the Reproducibility crisis impact ML </w:t>
+      </w:r>
+      <w:proofErr w:type="gramStart"/>
+      <w:r>
+        <w:t>design</w:t>
+      </w:r>
+      <w:proofErr w:type="gramEnd"/>
     </w:p>
     <w:p>
       <w:r>
@@ -5959,7 +6105,42 @@
         <w:ind w:firstLine="720"/>
       </w:pPr>
       <w:r>
-        <w:t xml:space="preserve">NDIF issues also originate from incorrect industry assumptions. For instance, software taint analysis is a process for discovering security-critical variables and parameters within an application. Generally, these tools parse the underlying bytecode through language-specific Reflection APIs. Next, they build call trees and use graph analysis methodologies to discover vulnerable code paths. When researchers publish new techniques, they present their findings against existing open-source products like </w:t>
+        <w:t>NDIF issues also originate from incorrect industry assumptions</w:t>
+      </w:r>
+      <w:r>
+        <w:t xml:space="preserve"> and unknown unknowns</w:t>
+      </w:r>
+      <w:r>
+        <w:t>. For instance, software taint analysis is a process for discovering security-critical variables and parameters within an application. Generally, these tools parse the underlying bytecode through language-specific Reflection APIs. Next, they build call trees and use graph analysis methodologies to discover vulnerable code paths</w:t>
+      </w:r>
+      <w:sdt>
+        <w:sdtPr>
+          <w:id w:val="-1700926831"/>
+          <w:citation/>
+        </w:sdtPr>
+        <w:sdtContent>
+          <w:r>
+            <w:fldChar w:fldCharType="begin"/>
+          </w:r>
+          <w:r>
+            <w:instrText xml:space="preserve"> CITATION Kil172 \l 1033 </w:instrText>
+          </w:r>
+          <w:r>
+            <w:fldChar w:fldCharType="separate"/>
+          </w:r>
+          <w:r>
+            <w:rPr>
+              <w:noProof/>
+            </w:rPr>
+            <w:t xml:space="preserve"> (Kilgallon, De la Rosa, &amp; Cavazos, 2017)</w:t>
+          </w:r>
+          <w:r>
+            <w:fldChar w:fldCharType="end"/>
+          </w:r>
+        </w:sdtContent>
+      </w:sdt>
+      <w:r>
+        <w:t xml:space="preserve">. When researchers publish new techniques, they present their findings against existing open-source products like </w:t>
       </w:r>
       <w:proofErr w:type="spellStart"/>
       <w:r>
@@ -5983,7 +6164,15 @@
       </w:r>
       <w:proofErr w:type="spellEnd"/>
       <w:r>
-        <w:t>. However, the detection rate for those tools is highly-dependent on configuration-specific settings</w:t>
+        <w:t xml:space="preserve">. However, the detection rate for those tools is </w:t>
+      </w:r>
+      <w:proofErr w:type="gramStart"/>
+      <w:r>
+        <w:t>highly-dependent</w:t>
+      </w:r>
+      <w:proofErr w:type="gramEnd"/>
+      <w:r>
+        <w:t xml:space="preserve"> on configuration-specific settings</w:t>
       </w:r>
       <w:sdt>
         <w:sdtPr>
@@ -6015,7 +6204,62 @@
         <w:t>.</w:t>
       </w:r>
       <w:r>
-        <w:t xml:space="preserve"> This subtle dependency can be problematic for researchers and small businesses that lack the technical expertise necessary to support multiple competing tool chains.</w:t>
+        <w:t xml:space="preserve"> This subtle dependency can be problematic for researchers and small businesses that lack the technical expertise necessary to support multiple competing toolchains.</w:t>
+      </w:r>
+    </w:p>
+    <w:p>
+      <w:pPr>
+        <w:ind w:firstLine="720"/>
+        <w:rPr>
+          <w:i/>
+          <w:iCs/>
+        </w:rPr>
+      </w:pPr>
+      <w:r>
+        <w:rPr>
+          <w:i/>
+          <w:iCs/>
+        </w:rPr>
+        <w:t xml:space="preserve">Talk about </w:t>
+      </w:r>
+      <w:proofErr w:type="spellStart"/>
+      <w:r>
+        <w:rPr>
+          <w:i/>
+          <w:iCs/>
+        </w:rPr>
+        <w:t>Hudsons</w:t>
+      </w:r>
+      <w:proofErr w:type="spellEnd"/>
+      <w:r>
+        <w:rPr>
+          <w:i/>
+          <w:iCs/>
+        </w:rPr>
+        <w:t xml:space="preserve"> perspectives here that it’s a function of reproducibility versus replicability. He says that there’s a lot of challenges with statistical methods and that </w:t>
+      </w:r>
+      <w:proofErr w:type="spellStart"/>
+      <w:r>
+        <w:rPr>
+          <w:i/>
+          <w:iCs/>
+        </w:rPr>
+        <w:t>segways</w:t>
+      </w:r>
+      <w:proofErr w:type="spellEnd"/>
+      <w:r>
+        <w:rPr>
+          <w:i/>
+          <w:iCs/>
+        </w:rPr>
+        <w:t xml:space="preserve"> into Parker and </w:t>
+      </w:r>
+      <w:r>
+        <w:rPr>
+          <w:i/>
+          <w:iCs/>
+        </w:rPr>
+        <w:t>BachmeierNTIM7101-5.docx</w:t>
       </w:r>
     </w:p>
     <w:p>
@@ -23467,7 +23711,7 @@
     <b:JournalName>Gale General OneFile</b:JournalName>
     <b:Pages>NA</b:Pages>
     <b:Publisher>Right Vision Media</b:Publisher>
-    <b:RefOrder>37</b:RefOrder>
+    <b:RefOrder>38</b:RefOrder>
   </b:Source>
   <b:Source>
     <b:Tag>Pra21</b:Tag>
@@ -23503,7 +23747,7 @@
     <b:Volume>21</b:Volume>
     <b:Issue>3</b:Issue>
     <b:DOI>https://doi.org/10.1007/s13222-021-00386-8</b:DOI>
-    <b:RefOrder>38</b:RefOrder>
+    <b:RefOrder>39</b:RefOrder>
   </b:Source>
   <b:Source>
     <b:Tag>Dic18</b:Tag>
@@ -23630,7 +23874,7 @@
     </b:Author>
     <b:InternetSiteTitle>YouTube</b:InternetSiteTitle>
     <b:URL>https://youtu.be/4MbixFVWwck</b:URL>
-    <b:RefOrder>39</b:RefOrder>
+    <b:RefOrder>40</b:RefOrder>
   </b:Source>
   <b:Source>
     <b:Tag>Hev04</b:Tag>
@@ -23665,7 +23909,7 @@
     <b:Volume>28</b:Volume>
     <b:Issue>1</b:Issue>
     <b:DOI>10.2307/25148625</b:DOI>
-    <b:RefOrder>40</b:RefOrder>
+    <b:RefOrder>41</b:RefOrder>
   </b:Source>
   <b:Source>
     <b:Tag>Iiv20</b:Tag>
@@ -23688,7 +23932,7 @@
     <b:Volume>21</b:Volume>
     <b:Issue>3</b:Issue>
     <b:DOI>doi:10.17705/1jais.00610</b:DOI>
-    <b:RefOrder>41</b:RefOrder>
+    <b:RefOrder>42</b:RefOrder>
   </b:Source>
   <b:Source>
     <b:Tag>Nug18</b:Tag>
@@ -23718,7 +23962,7 @@
     <b:ConferenceName>Biomedical Engineering and Sciences</b:ConferenceName>
     <b:Publisher>IEEE</b:Publisher>
     <b:DOI>10.1109/IECBES.2018.8626710</b:DOI>
-    <b:RefOrder>42</b:RefOrder>
+    <b:RefOrder>43</b:RefOrder>
   </b:Source>
   <b:Source>
     <b:Tag>Ban21</b:Tag>
@@ -23749,7 +23993,7 @@
     <b:City>Erode, India</b:City>
     <b:Publisher>IEEE</b:Publisher>
     <b:DOI>https://doi.org/10.1109/ICCMC51019.2021.9418255</b:DOI>
-    <b:RefOrder>43</b:RefOrder>
+    <b:RefOrder>44</b:RefOrder>
   </b:Source>
   <b:Source>
     <b:Tag>Mar</b:Tag>
@@ -23766,7 +24010,7 @@
         </b:NameList>
       </b:Author>
     </b:Author>
-    <b:RefOrder>44</b:RefOrder>
+    <b:RefOrder>45</b:RefOrder>
   </b:Source>
   <b:Source>
     <b:Tag>Baj88</b:Tag>
@@ -23790,7 +24034,7 @@
     <b:Volume>76</b:Volume>
     <b:Issue>8</b:Issue>
     <b:DOI>10.1109/5.5968</b:DOI>
-    <b:RefOrder>45</b:RefOrder>
+    <b:RefOrder>46</b:RefOrder>
   </b:Source>
   <b:Source>
     <b:Tag>Bal21</b:Tag>
@@ -23861,7 +24105,7 @@
     <b:Publisher>Association for Computing Machinery</b:Publisher>
     <b:Volume>8</b:Volume>
     <b:DOI>https://doi.org/10.1145/3472290</b:DOI>
-    <b:RefOrder>46</b:RefOrder>
+    <b:RefOrder>47</b:RefOrder>
   </b:Source>
   <b:Source>
     <b:Tag>Luk18</b:Tag>
@@ -24201,7 +24445,7 @@
     <b:Month>March</b:Month>
     <b:Day>1</b:Day>
     <b:URL>https://www.opensourceshakespeare.org/views/plays/plays.php</b:URL>
-    <b:RefOrder>47</b:RefOrder>
+    <b:RefOrder>48</b:RefOrder>
   </b:Source>
   <b:Source>
     <b:Tag>Bel07</b:Tag>
@@ -24226,7 +24470,7 @@
     <b:Year>2009</b:Year>
     <b:URL>https://netflixprize.com/assets/GrandPrize2009_BPC_BellKor.pdf</b:URL>
     <b:InternetSiteTitle>Netflix Prize</b:InternetSiteTitle>
-    <b:RefOrder>48</b:RefOrder>
+    <b:RefOrder>49</b:RefOrder>
   </b:Source>
   <b:Source>
     <b:Tag>LiZ19</b:Tag>
@@ -24262,7 +24506,7 @@
     <b:Volume>14</b:Volume>
     <b:Issue>2</b:Issue>
     <b:DOI>10.1109/MCI.2019.2901089</b:DOI>
-    <b:RefOrder>49</b:RefOrder>
+    <b:RefOrder>50</b:RefOrder>
   </b:Source>
   <b:Source>
     <b:Tag>Placeholder1</b:Tag>
@@ -24311,7 +24555,7 @@
     <b:Month>February</b:Month>
     <b:Day>11</b:Day>
     <b:URL>https://www.pyimagesearch.com/2019/02/11/fashion-mnist-with-keras-and-deep-learning/</b:URL>
-    <b:RefOrder>50</b:RefOrder>
+    <b:RefOrder>51</b:RefOrder>
   </b:Source>
   <b:Source>
     <b:Tag>Edu18</b:Tag>
@@ -24402,7 +24646,7 @@
     <b:City>Anchorage, AK</b:City>
     <b:Publisher>The Institute of Electrical and Electronics Engineers</b:Publisher>
     <b:DOI>https://doi-org.proxy1.ncu.edu/10.1109/BigData.Congress.2014.91</b:DOI>
-    <b:RefOrder>51</b:RefOrder>
+    <b:RefOrder>52</b:RefOrder>
   </b:Source>
   <b:Source>
     <b:Tag>CDC16</b:Tag>
@@ -24717,7 +24961,7 @@
     <b:City>Amsterdam, Netherlands</b:City>
     <b:Publisher>Association for Computing Machinery</b:Publisher>
     <b:DOI>https://doi.org/10.1145/3213846.3213873</b:DOI>
-    <b:RefOrder>52</b:RefOrder>
+    <b:RefOrder>53</b:RefOrder>
   </b:Source>
   <b:Source>
     <b:Tag>Placeholder2</b:Tag>
@@ -24744,13 +24988,44 @@
       </b:Author>
     </b:Author>
     <b:JournalName>ISSTA’18, July 16–21, 2018, Amsterdam, Netherlands</b:JournalName>
+    <b:RefOrder>37</b:RefOrder>
+  </b:Source>
+  <b:Source>
+    <b:Tag>Kil172</b:Tag>
+    <b:SourceType>ConferenceProceedings</b:SourceType>
+    <b:Guid>{A1BDACE7-B0ED-4B1A-93E0-2C4501C35F26}</b:Guid>
+    <b:Author>
+      <b:Author>
+        <b:NameList>
+          <b:Person>
+            <b:Last>Kilgallon</b:Last>
+            <b:First>S</b:First>
+          </b:Person>
+          <b:Person>
+            <b:Last>De la Rosa</b:Last>
+            <b:First>L</b:First>
+          </b:Person>
+          <b:Person>
+            <b:Last>Cavazos</b:Last>
+            <b:First>J</b:First>
+          </b:Person>
+        </b:NameList>
+      </b:Author>
+    </b:Author>
+    <b:Title>Improving the effectiveness and efficiency of dynamic malware analysis with machine learning</b:Title>
+    <b:Pages>30-36</b:Pages>
+    <b:Year>2017</b:Year>
+    <b:ConferenceName>Resilience Week</b:ConferenceName>
+    <b:City>Wilmington, Delaware</b:City>
+    <b:Publisher>IEEE</b:Publisher>
+    <b:DOI>10.1109/RWEEK.2017.8088644</b:DOI>
     <b:RefOrder>36</b:RefOrder>
   </b:Source>
 </b:Sources>
 </file>
 
 <file path=customXml/itemProps1.xml><?xml version="1.0" encoding="utf-8"?>
-<ds:datastoreItem xmlns:ds="http://schemas.openxmlformats.org/officeDocument/2006/customXml" ds:itemID="{CE6B01B4-48AD-4856-9E90-1A8127BBEADF}">
+<ds:datastoreItem xmlns:ds="http://schemas.openxmlformats.org/officeDocument/2006/customXml" ds:itemID="{801E35B5-C8D8-4AFE-B2B9-53DFF4793420}">
   <ds:schemaRefs>
     <ds:schemaRef ds:uri="http://schemas.openxmlformats.org/officeDocument/2006/bibliography"/>
   </ds:schemaRefs>

</xml_diff>

<commit_message>
add articles on repro
</commit_message>
<xml_diff>
--- a/Chapters/BachmeierNDIS9902.ch2.docx
+++ b/Chapters/BachmeierNDIS9902.ch2.docx
@@ -173,6 +173,64 @@
           <w:iCs/>
         </w:rPr>
       </w:pPr>
+    </w:p>
+    <w:p>
+      <w:pPr>
+        <w:ind w:left="720"/>
+        <w:rPr>
+          <w:i/>
+          <w:iCs/>
+        </w:rPr>
+      </w:pPr>
+      <w:r>
+        <w:lastRenderedPageBreak/>
+        <w:t>Bringing together evidence across studies first requires a search of the literature; this is one of the early steps in what is sometimes called a “systematic review.” With a set of studies in hand, the next step in the review may (or may not) be a statistical approach to analyzing the published findings, usually called “</w:t>
+      </w:r>
+      <w:proofErr w:type="spellStart"/>
+      <w:r>
+        <w:t>metaanalysis</w:t>
+      </w:r>
+      <w:proofErr w:type="spellEnd"/>
+      <w:r>
+        <w:t xml:space="preserve">” or a variant thereof. Different disciplines emphasize different aspects of this </w:t>
+      </w:r>
+      <w:proofErr w:type="gramStart"/>
+      <w:r>
+        <w:t>process, and</w:t>
+      </w:r>
+      <w:proofErr w:type="gramEnd"/>
+      <w:r>
+        <w:t xml:space="preserve"> afford the process different levels of scholarly prominence</w:t>
+      </w:r>
+      <w:sdt>
+        <w:sdtPr>
+          <w:id w:val="1358392457"/>
+          <w:citation/>
+        </w:sdtPr>
+        <w:sdtContent>
+          <w:r>
+            <w:fldChar w:fldCharType="begin"/>
+          </w:r>
+          <w:r>
+            <w:instrText xml:space="preserve"> CITATION Ozi21 \l 1033 </w:instrText>
+          </w:r>
+          <w:r>
+            <w:fldChar w:fldCharType="separate"/>
+          </w:r>
+          <w:r>
+            <w:rPr>
+              <w:noProof/>
+            </w:rPr>
+            <w:t xml:space="preserve"> (Ozier, 2021)</w:t>
+          </w:r>
+          <w:r>
+            <w:fldChar w:fldCharType="end"/>
+          </w:r>
+        </w:sdtContent>
+      </w:sdt>
+      <w:r>
+        <w:t>.</w:t>
+      </w:r>
     </w:p>
     <w:p>
       <w:pPr>
@@ -2003,14 +2061,27 @@
       <w:r>
         <w:t xml:space="preserve">Figure </w:t>
       </w:r>
-      <w:fldSimple w:instr=" SEQ Figure \* ARABIC ">
-        <w:r>
-          <w:rPr>
-            <w:noProof/>
-          </w:rPr>
-          <w:t>1</w:t>
-        </w:r>
-      </w:fldSimple>
+      <w:r>
+        <w:fldChar w:fldCharType="begin"/>
+      </w:r>
+      <w:r>
+        <w:instrText xml:space="preserve"> SEQ Figure \* ARABIC </w:instrText>
+      </w:r>
+      <w:r>
+        <w:fldChar w:fldCharType="separate"/>
+      </w:r>
+      <w:r>
+        <w:rPr>
+          <w:noProof/>
+        </w:rPr>
+        <w:t>1</w:t>
+      </w:r>
+      <w:r>
+        <w:rPr>
+          <w:noProof/>
+        </w:rPr>
+        <w:fldChar w:fldCharType="end"/>
+      </w:r>
       <w:r>
         <w:t>: Purchasing Model</w:t>
       </w:r>
@@ -2098,14 +2169,27 @@
       <w:r>
         <w:t xml:space="preserve">Figure </w:t>
       </w:r>
-      <w:fldSimple w:instr=" SEQ Figure \* ARABIC ">
-        <w:r>
-          <w:rPr>
-            <w:noProof/>
-          </w:rPr>
-          <w:t>2</w:t>
-        </w:r>
-      </w:fldSimple>
+      <w:r>
+        <w:fldChar w:fldCharType="begin"/>
+      </w:r>
+      <w:r>
+        <w:instrText xml:space="preserve"> SEQ Figure \* ARABIC </w:instrText>
+      </w:r>
+      <w:r>
+        <w:fldChar w:fldCharType="separate"/>
+      </w:r>
+      <w:r>
+        <w:rPr>
+          <w:noProof/>
+        </w:rPr>
+        <w:t>2</w:t>
+      </w:r>
+      <w:r>
+        <w:rPr>
+          <w:noProof/>
+        </w:rPr>
+        <w:fldChar w:fldCharType="end"/>
+      </w:r>
       <w:r>
         <w:t xml:space="preserve"> n-gram Examples</w:t>
       </w:r>
@@ -2258,14 +2342,27 @@
         <w:lastRenderedPageBreak/>
         <w:t xml:space="preserve">Figure </w:t>
       </w:r>
-      <w:fldSimple w:instr=" SEQ Figure \* ARABIC ">
-        <w:r>
-          <w:rPr>
-            <w:noProof/>
-          </w:rPr>
-          <w:t>3</w:t>
-        </w:r>
-      </w:fldSimple>
+      <w:r>
+        <w:fldChar w:fldCharType="begin"/>
+      </w:r>
+      <w:r>
+        <w:instrText xml:space="preserve"> SEQ Figure \* ARABIC </w:instrText>
+      </w:r>
+      <w:r>
+        <w:fldChar w:fldCharType="separate"/>
+      </w:r>
+      <w:r>
+        <w:rPr>
+          <w:noProof/>
+        </w:rPr>
+        <w:t>3</w:t>
+      </w:r>
+      <w:r>
+        <w:rPr>
+          <w:noProof/>
+        </w:rPr>
+        <w:fldChar w:fldCharType="end"/>
+      </w:r>
       <w:r>
         <w:t xml:space="preserve"> GANN Architecture </w:t>
       </w:r>
@@ -2398,14 +2495,27 @@
         <w:lastRenderedPageBreak/>
         <w:t xml:space="preserve">Figure </w:t>
       </w:r>
-      <w:fldSimple w:instr=" SEQ Figure \* ARABIC ">
-        <w:r>
-          <w:rPr>
-            <w:noProof/>
-          </w:rPr>
-          <w:t>4</w:t>
-        </w:r>
-      </w:fldSimple>
+      <w:r>
+        <w:fldChar w:fldCharType="begin"/>
+      </w:r>
+      <w:r>
+        <w:instrText xml:space="preserve"> SEQ Figure \* ARABIC </w:instrText>
+      </w:r>
+      <w:r>
+        <w:fldChar w:fldCharType="separate"/>
+      </w:r>
+      <w:r>
+        <w:rPr>
+          <w:noProof/>
+        </w:rPr>
+        <w:t>4</w:t>
+      </w:r>
+      <w:r>
+        <w:rPr>
+          <w:noProof/>
+        </w:rPr>
+        <w:fldChar w:fldCharType="end"/>
+      </w:r>
       <w:r>
         <w:t>: Fashion MNIST</w:t>
       </w:r>
@@ -6110,6 +6220,7 @@
           <w:id w:val="182025738"/>
           <w:citation/>
         </w:sdtPr>
+        <w:sdtEndPr/>
         <w:sdtContent>
           <w:r>
             <w:fldChar w:fldCharType="begin"/>
@@ -6197,6 +6308,7 @@
           <w:id w:val="-1700926831"/>
           <w:citation/>
         </w:sdtPr>
+        <w:sdtEndPr/>
         <w:sdtContent>
           <w:r>
             <w:fldChar w:fldCharType="begin"/>
@@ -6258,6 +6370,7 @@
           <w:id w:val="-1864280808"/>
           <w:citation/>
         </w:sdtPr>
+        <w:sdtEndPr/>
         <w:sdtContent>
           <w:r>
             <w:fldChar w:fldCharType="begin"/>
@@ -6280,10 +6393,7 @@
         </w:sdtContent>
       </w:sdt>
       <w:r>
-        <w:t>.</w:t>
-      </w:r>
-      <w:r>
-        <w:t xml:space="preserve"> This subtle dependency can be problematic for researchers and small businesses that lack the technical expertise necessary to support multiple competing toolchains.</w:t>
+        <w:t>. This subtle dependency can be problematic for researchers and small businesses that lack the technical expertise necessary to support multiple competing toolchains.</w:t>
       </w:r>
     </w:p>
     <w:p>
@@ -6298,6 +6408,7 @@
           <w:id w:val="-1136249563"/>
           <w:citation/>
         </w:sdtPr>
+        <w:sdtEndPr/>
         <w:sdtContent>
           <w:r>
             <w:fldChar w:fldCharType="begin"/>
@@ -6694,23 +6805,7 @@
                   <w:iCs/>
                   <w:noProof/>
                 </w:rPr>
-                <w:t>A</w:t>
-              </w:r>
-              <w:r>
-                <w:rPr>
-                  <w:i/>
-                  <w:iCs/>
-                  <w:noProof/>
-                </w:rPr>
-                <w:t>.I.</w:t>
-              </w:r>
-              <w:r>
-                <w:rPr>
-                  <w:i/>
-                  <w:iCs/>
-                  <w:noProof/>
-                </w:rPr>
-                <w:t xml:space="preserve"> Magazine, 26</w:t>
+                <w:t>AI Magazine, 26</w:t>
               </w:r>
               <w:r>
                 <w:rPr>
@@ -7168,6 +7263,36 @@
                 <w:rPr>
                   <w:noProof/>
                 </w:rPr>
+                <w:t xml:space="preserve">Hudson, R. (2021). Should we strive to make science bias-free? A phiolsophical assessment of the reproducibility crisis. </w:t>
+              </w:r>
+              <w:r>
+                <w:rPr>
+                  <w:i/>
+                  <w:iCs/>
+                  <w:noProof/>
+                </w:rPr>
+                <w:t>Journal for General Philosophy of Science, 52</w:t>
+              </w:r>
+              <w:r>
+                <w:rPr>
+                  <w:noProof/>
+                </w:rPr>
+                <w:t>(3), 389-405. doi:https://doi.org/10.1007/s10838-020-09548-w</w:t>
+              </w:r>
+            </w:p>
+            <w:p>
+              <w:pPr>
+                <w:pStyle w:val="Bibliography"/>
+                <w:ind w:left="720" w:hanging="720"/>
+                <w:rPr>
+                  <w:noProof/>
+                </w:rPr>
+              </w:pPr>
+              <w:r>
+                <w:rPr>
+                  <w:noProof/>
+                </w:rPr>
+                <w:lastRenderedPageBreak/>
                 <w:t xml:space="preserve">Iivari, J. (2020). A critical look at theories in design science research. </w:t>
               </w:r>
               <w:r>
@@ -7205,16 +7330,7 @@
                   <w:iCs/>
                   <w:noProof/>
                 </w:rPr>
-                <w:t xml:space="preserve">IEEE 20th International Conference on Information Reuse and Integration for Data </w:t>
-              </w:r>
-              <w:r>
-                <w:rPr>
-                  <w:i/>
-                  <w:iCs/>
-                  <w:noProof/>
-                </w:rPr>
-                <w:lastRenderedPageBreak/>
-                <w:t>Science</w:t>
+                <w:t>IEEE 20th International Conference on Information Reuse and Integration for Data Science</w:t>
               </w:r>
               <w:r>
                 <w:rPr>
@@ -7409,6 +7525,7 @@
                 <w:rPr>
                   <w:noProof/>
                 </w:rPr>
+                <w:lastRenderedPageBreak/>
                 <w:t xml:space="preserve">Makarenko, O., &amp; Osaulenko, V. (2018). Application of cellular automates in some models of artificial intelligence. </w:t>
               </w:r>
               <w:r>
@@ -7438,7 +7555,6 @@
                 <w:rPr>
                   <w:noProof/>
                 </w:rPr>
-                <w:lastRenderedPageBreak/>
                 <w:t xml:space="preserve">Marr, D. (n.d.). </w:t>
               </w:r>
               <w:r>
@@ -7555,6 +7671,35 @@
                 <w:rPr>
                   <w:noProof/>
                 </w:rPr>
+                <w:t xml:space="preserve">Ozier, O. (2021). Replication redux: the reproducibility crisis and the case of deworming. </w:t>
+              </w:r>
+              <w:r>
+                <w:rPr>
+                  <w:i/>
+                  <w:iCs/>
+                  <w:noProof/>
+                </w:rPr>
+                <w:t>World Bank Research Observer, 36</w:t>
+              </w:r>
+              <w:r>
+                <w:rPr>
+                  <w:noProof/>
+                </w:rPr>
+                <w:t>(1), 101-130. doi:https://doi.org/10.1093/wbro/lkaa005</w:t>
+              </w:r>
+            </w:p>
+            <w:p>
+              <w:pPr>
+                <w:pStyle w:val="Bibliography"/>
+                <w:ind w:left="720" w:hanging="720"/>
+                <w:rPr>
+                  <w:noProof/>
+                </w:rPr>
+              </w:pPr>
+              <w:r>
+                <w:rPr>
+                  <w:noProof/>
+                </w:rPr>
                 <w:t xml:space="preserve">Piirainen, K., &amp; Gonzalez, R. (2013). Constructive Synergy in Design Science Research: A Comparative Analysis of Design Science Research and the Constructive Research Approach. </w:t>
               </w:r>
               <w:r>
@@ -7613,6 +7758,7 @@
                 <w:rPr>
                   <w:noProof/>
                 </w:rPr>
+                <w:lastRenderedPageBreak/>
                 <w:t xml:space="preserve">Qiu, L., Wang, Y., &amp; Rubin, J. (2018). Analyzing the Analyzers: FlowDroid/IccTA, AmanDroid, and. </w:t>
               </w:r>
               <w:r>
@@ -7671,7 +7817,6 @@
                 <w:rPr>
                   <w:noProof/>
                 </w:rPr>
-                <w:lastRenderedPageBreak/>
                 <w:t xml:space="preserve">Right Vision Media. (2021, March 5). Global data center accelerators market trajectory &amp; analytics 2020-2027. </w:t>
               </w:r>
               <w:r>
@@ -7860,6 +8005,7 @@
                 <w:rPr>
                   <w:noProof/>
                 </w:rPr>
+                <w:lastRenderedPageBreak/>
                 <w:t xml:space="preserve">Snee, R. (2015). Practical approach to data mining. </w:t>
               </w:r>
               <w:r>
@@ -7947,20 +8093,7 @@
                 <w:rPr>
                   <w:noProof/>
                 </w:rPr>
-                <w:lastRenderedPageBreak/>
-                <w:t>Upchurch, M. (2018). Robots and A</w:t>
-              </w:r>
-              <w:r>
-                <w:rPr>
-                  <w:noProof/>
-                </w:rPr>
-                <w:t>.I.</w:t>
-              </w:r>
-              <w:r>
-                <w:rPr>
-                  <w:noProof/>
-                </w:rPr>
-                <w:t xml:space="preserve"> at work: the propects for singularity. </w:t>
+                <w:t xml:space="preserve">Upchurch, M. (2018). Robots and AI at work: the propects for singularity. </w:t>
               </w:r>
               <w:r>
                 <w:rPr>
@@ -24022,7 +24155,7 @@
     <b:JournalName>Gale General OneFile</b:JournalName>
     <b:Pages>NA</b:Pages>
     <b:Publisher>Right Vision Media</b:Publisher>
-    <b:RefOrder>39</b:RefOrder>
+    <b:RefOrder>40</b:RefOrder>
   </b:Source>
   <b:Source>
     <b:Tag>Pra21</b:Tag>
@@ -24058,7 +24191,7 @@
     <b:Volume>21</b:Volume>
     <b:Issue>3</b:Issue>
     <b:DOI>https://doi.org/10.1007/s13222-021-00386-8</b:DOI>
-    <b:RefOrder>40</b:RefOrder>
+    <b:RefOrder>41</b:RefOrder>
   </b:Source>
   <b:Source>
     <b:Tag>Dic18</b:Tag>
@@ -24088,7 +24221,7 @@
     </b:Author>
     <b:Volume>7</b:Volume>
     <b:URL>https://www.researchgate.net/publication/322204158_THEORETICAL_AND_CONCEPTUAL_FRAMEWORK_MANDATORY_INGREDIENTS_OF_A_QUALITY_RESEARCH</b:URL>
-    <b:RefOrder>2</b:RefOrder>
+    <b:RefOrder>3</b:RefOrder>
   </b:Source>
   <b:Source>
     <b:Tag>Bry21</b:Tag>
@@ -24110,7 +24243,7 @@
         </b:NameList>
       </b:Author>
     </b:Author>
-    <b:RefOrder>5</b:RefOrder>
+    <b:RefOrder>6</b:RefOrder>
   </b:Source>
   <b:Source>
     <b:Tag>Sil12</b:Tag>
@@ -24138,7 +24271,7 @@
     <b:Volume>41</b:Volume>
     <b:Issue>5</b:Issue>
     <b:URL>https://search-ebscohost-com.proxy1.ncu.edu/login.aspx?direct=true&amp;db=bth&amp;AN=80409129&amp;site=eds-live</b:URL>
-    <b:RefOrder>3</b:RefOrder>
+    <b:RefOrder>4</b:RefOrder>
   </b:Source>
   <b:Source>
     <b:Tag>Pii13</b:Tag>
@@ -24165,7 +24298,7 @@
     <b:Volume>3</b:Volume>
     <b:Issue>4</b:Issue>
     <b:URL>https://search.ebscohost.com/login.aspx?direct=true&amp;AuthType=ip,shib&amp;db=bth&amp;AN=95116694&amp;site=eds-live</b:URL>
-    <b:RefOrder>4</b:RefOrder>
+    <b:RefOrder>5</b:RefOrder>
   </b:Source>
   <b:Source>
     <b:Tag>Zel14</b:Tag>
@@ -24185,7 +24318,7 @@
     </b:Author>
     <b:InternetSiteTitle>YouTube</b:InternetSiteTitle>
     <b:URL>https://youtu.be/4MbixFVWwck</b:URL>
-    <b:RefOrder>41</b:RefOrder>
+    <b:RefOrder>42</b:RefOrder>
   </b:Source>
   <b:Source>
     <b:Tag>Hev04</b:Tag>
@@ -24220,7 +24353,7 @@
     <b:Volume>28</b:Volume>
     <b:Issue>1</b:Issue>
     <b:DOI>10.2307/25148625</b:DOI>
-    <b:RefOrder>42</b:RefOrder>
+    <b:RefOrder>43</b:RefOrder>
   </b:Source>
   <b:Source>
     <b:Tag>Iiv20</b:Tag>
@@ -24243,7 +24376,7 @@
     <b:Volume>21</b:Volume>
     <b:Issue>3</b:Issue>
     <b:DOI>doi:10.17705/1jais.00610</b:DOI>
-    <b:RefOrder>43</b:RefOrder>
+    <b:RefOrder>44</b:RefOrder>
   </b:Source>
   <b:Source>
     <b:Tag>Nug18</b:Tag>
@@ -24273,7 +24406,7 @@
     <b:ConferenceName>Biomedical Engineering and Sciences</b:ConferenceName>
     <b:Publisher>IEEE</b:Publisher>
     <b:DOI>10.1109/IECBES.2018.8626710</b:DOI>
-    <b:RefOrder>44</b:RefOrder>
+    <b:RefOrder>45</b:RefOrder>
   </b:Source>
   <b:Source>
     <b:Tag>Ban21</b:Tag>
@@ -24304,7 +24437,7 @@
     <b:City>Erode, India</b:City>
     <b:Publisher>IEEE</b:Publisher>
     <b:DOI>https://doi.org/10.1109/ICCMC51019.2021.9418255</b:DOI>
-    <b:RefOrder>45</b:RefOrder>
+    <b:RefOrder>46</b:RefOrder>
   </b:Source>
   <b:Source>
     <b:Tag>Mar</b:Tag>
@@ -24321,7 +24454,7 @@
         </b:NameList>
       </b:Author>
     </b:Author>
-    <b:RefOrder>46</b:RefOrder>
+    <b:RefOrder>47</b:RefOrder>
   </b:Source>
   <b:Source>
     <b:Tag>Baj88</b:Tag>
@@ -24345,7 +24478,7 @@
     <b:Volume>76</b:Volume>
     <b:Issue>8</b:Issue>
     <b:DOI>10.1109/5.5968</b:DOI>
-    <b:RefOrder>47</b:RefOrder>
+    <b:RefOrder>48</b:RefOrder>
   </b:Source>
   <b:Source>
     <b:Tag>Bal21</b:Tag>
@@ -24373,7 +24506,7 @@
     <b:Volume>13</b:Volume>
     <b:Issue>2</b:Issue>
     <b:DOI>https://doi.org/10.1111/tops.12527</b:DOI>
-    <b:RefOrder>11</b:RefOrder>
+    <b:RefOrder>12</b:RefOrder>
   </b:Source>
   <b:Source>
     <b:Tag>GuF211</b:Tag>
@@ -24416,7 +24549,7 @@
     <b:Publisher>Association for Computing Machinery</b:Publisher>
     <b:Volume>8</b:Volume>
     <b:DOI>https://doi.org/10.1145/3472290</b:DOI>
-    <b:RefOrder>48</b:RefOrder>
+    <b:RefOrder>49</b:RefOrder>
   </b:Source>
   <b:Source>
     <b:Tag>Luk18</b:Tag>
@@ -24445,7 +24578,7 @@
     <b:Pages>100-103</b:Pages>
     <b:ConferenceName>Zooming Innovation in Consumer Technologies Conference</b:ConferenceName>
     <b:DOI>https://doi-org.proxy1.ncu.edu/10.1109/ZINC.2018.8448793</b:DOI>
-    <b:RefOrder>6</b:RefOrder>
+    <b:RefOrder>7</b:RefOrder>
   </b:Source>
   <b:Source>
     <b:Tag>Buc05</b:Tag>
@@ -24468,7 +24601,7 @@
     <b:Volume>26</b:Volume>
     <b:Issue>4</b:Issue>
     <b:URL>ttps://search-ebscohost-com.proxy1.ncu.edu/login.aspx?direct=true&amp;db=ofs&amp;AN=501189619&amp;site=eds-live</b:URL>
-    <b:RefOrder>7</b:RefOrder>
+    <b:RefOrder>8</b:RefOrder>
   </b:Source>
   <b:Source>
     <b:Tag>Hua19</b:Tag>
@@ -24499,7 +24632,7 @@
     <b:Volume>61</b:Volume>
     <b:Issue>4</b:Issue>
     <b:DOI>https://doi-org.proxy1.ncu.edu/10.1177/0008125619863436</b:DOI>
-    <b:RefOrder>8</b:RefOrder>
+    <b:RefOrder>9</b:RefOrder>
   </b:Source>
   <b:Source>
     <b:Tag>AUT11</b:Tag>
@@ -24527,7 +24660,7 @@
     <b:Volume>25</b:Volume>
     <b:Issue>5</b:Issue>
     <b:DOI>10.1080/08839514.2011.570156</b:DOI>
-    <b:RefOrder>9</b:RefOrder>
+    <b:RefOrder>10</b:RefOrder>
   </b:Source>
   <b:Source>
     <b:Tag>Kel16</b:Tag>
@@ -24554,7 +24687,7 @@
       </b:Author>
     </b:Author>
     <b:Publisher>John Wiley &amp; Sons</b:Publisher>
-    <b:RefOrder>10</b:RefOrder>
+    <b:RefOrder>11</b:RefOrder>
   </b:Source>
   <b:Source>
     <b:Tag>Fri17</b:Tag>
@@ -24576,7 +24709,7 @@
     <b:Month>January</b:Month>
     <b:Day>16</b:Day>
     <b:URL>https://www.youtube.com/watch?v=1L0TKZQcUtA&amp;feature=youtu.be</b:URL>
-    <b:RefOrder>19</b:RefOrder>
+    <b:RefOrder>20</b:RefOrder>
   </b:Source>
   <b:Source>
     <b:Tag>Sne15</b:Tag>
@@ -24598,7 +24731,7 @@
     <b:Pages>477-487</b:Pages>
     <b:Volume>27</b:Volume>
     <b:DOI>10.1080/08982112.2015.1065322</b:DOI>
-    <b:RefOrder>17</b:RefOrder>
+    <b:RefOrder>18</b:RefOrder>
   </b:Source>
   <b:Source>
     <b:Tag>Che18</b:Tag>
@@ -24634,7 +24767,7 @@
     <b:Volume>35</b:Volume>
     <b:Issue>1</b:Issue>
     <b:DOI>https://doi-org.proxy1.ncu.edu/10.1109/MSP.2017.2765695</b:DOI>
-    <b:RefOrder>20</b:RefOrder>
+    <b:RefOrder>21</b:RefOrder>
   </b:Source>
   <b:Source>
     <b:Tag>Wil14</b:Tag>
@@ -24654,7 +24787,7 @@
     </b:Author>
     <b:InternetSiteTitle>Netlogo</b:InternetSiteTitle>
     <b:URL>https://ccl.northwestern.edu/netlogo/models/BeeSmartHiveFinding</b:URL>
-    <b:RefOrder>32</b:RefOrder>
+    <b:RefOrder>33</b:RefOrder>
   </b:Source>
   <b:Source>
     <b:Tag>Dar59</b:Tag>
@@ -24672,7 +24805,7 @@
         </b:NameList>
       </b:Author>
     </b:Author>
-    <b:RefOrder>33</b:RefOrder>
+    <b:RefOrder>34</b:RefOrder>
   </b:Source>
   <b:Source>
     <b:Tag>Mak18</b:Tag>
@@ -24699,7 +24832,7 @@
     <b:Pages>1-4</b:Pages>
     <b:DOI>10.1109/SAIC.2018.8516837</b:DOI>
     <b:ConferenceName>IEEE First International Conference on System Analysis &amp; Intelligent Computing</b:ConferenceName>
-    <b:RefOrder>34</b:RefOrder>
+    <b:RefOrder>35</b:RefOrder>
   </b:Source>
   <b:Source>
     <b:Tag>Kah14</b:Tag>
@@ -24714,7 +24847,7 @@
     </b:Author>
     <b:InternetSiteTitle>Kahn Academy</b:InternetSiteTitle>
     <b:URL>https://www.khanacademy.org/computing/computer-science/informationtheory/moderninfotheory/v/markov_chains</b:URL>
-    <b:RefOrder>12</b:RefOrder>
+    <b:RefOrder>13</b:RefOrder>
   </b:Source>
   <b:Source>
     <b:Tag>NgA16</b:Tag>
@@ -24734,7 +24867,7 @@
     <b:InternetSiteTitle>Coursera</b:InternetSiteTitle>
     <b:Year>2016</b:Year>
     <b:URL>https://www.coursera.org/learn/machine-learning</b:URL>
-    <b:RefOrder>13</b:RefOrder>
+    <b:RefOrder>14</b:RefOrder>
   </b:Source>
   <b:Source>
     <b:Tag>Mas20</b:Tag>
@@ -24756,7 +24889,7 @@
     <b:Month>March</b:Month>
     <b:Day>1</b:Day>
     <b:URL>https://www.opensourceshakespeare.org/views/plays/plays.php</b:URL>
-    <b:RefOrder>49</b:RefOrder>
+    <b:RefOrder>50</b:RefOrder>
   </b:Source>
   <b:Source>
     <b:Tag>Bel07</b:Tag>
@@ -24781,7 +24914,7 @@
     <b:Year>2009</b:Year>
     <b:URL>https://netflixprize.com/assets/GrandPrize2009_BPC_BellKor.pdf</b:URL>
     <b:InternetSiteTitle>Netflix Prize</b:InternetSiteTitle>
-    <b:RefOrder>50</b:RefOrder>
+    <b:RefOrder>51</b:RefOrder>
   </b:Source>
   <b:Source>
     <b:Tag>LiZ19</b:Tag>
@@ -24817,7 +24950,7 @@
     <b:Volume>14</b:Volume>
     <b:Issue>2</b:Issue>
     <b:DOI>10.1109/MCI.2019.2901089</b:DOI>
-    <b:RefOrder>51</b:RefOrder>
+    <b:RefOrder>52</b:RefOrder>
   </b:Source>
   <b:Source>
     <b:Tag>Placeholder1</b:Tag>
@@ -24844,7 +24977,7 @@
     <b:Volume>25</b:Volume>
     <b:Issue>5</b:Issue>
     <b:DOI>10.1080/08839514.2011.570156</b:DOI>
-    <b:RefOrder>14</b:RefOrder>
+    <b:RefOrder>15</b:RefOrder>
   </b:Source>
   <b:Source>
     <b:Tag>Ros19</b:Tag>
@@ -24866,7 +24999,7 @@
     <b:Month>February</b:Month>
     <b:Day>11</b:Day>
     <b:URL>https://www.pyimagesearch.com/2019/02/11/fashion-mnist-with-keras-and-deep-learning/</b:URL>
-    <b:RefOrder>52</b:RefOrder>
+    <b:RefOrder>53</b:RefOrder>
   </b:Source>
   <b:Source>
     <b:Tag>Edu18</b:Tag>
@@ -24883,7 +25016,7 @@
     <b:Month>October</b:Month>
     <b:Day>16</b:Day>
     <b:URL>https://www.youtube.com/watch?v=5ctbvkAMQO4</b:URL>
-    <b:RefOrder>15</b:RefOrder>
+    <b:RefOrder>16</b:RefOrder>
   </b:Source>
   <b:Source>
     <b:Tag>FuZ19</b:Tag>
@@ -24904,7 +25037,7 @@
     <b:Pages>92-104</b:Pages>
     <b:DOI>https://doi-org.proxy1.ncu.edu/10.1109/MLBDBI48998.2019.00025</b:DOI>
     <b:ConferenceName>International Conference on Machine Learning, Big Data and Business Intelligence</b:ConferenceName>
-    <b:RefOrder>16</b:RefOrder>
+    <b:RefOrder>17</b:RefOrder>
   </b:Source>
   <b:Source>
     <b:Tag>Fri20</b:Tag>
@@ -24926,7 +25059,7 @@
     <b:Month>January</b:Month>
     <b:URL>https://youtu.be/0VH1Lim8gL8</b:URL>
     <b:ProductionCompany>Massachusetts Institute of Technology (MIT)</b:ProductionCompany>
-    <b:RefOrder>18</b:RefOrder>
+    <b:RefOrder>19</b:RefOrder>
   </b:Source>
   <b:Source>
     <b:Tag>Als14</b:Tag>
@@ -24957,7 +25090,7 @@
     <b:City>Anchorage, AK</b:City>
     <b:Publisher>The Institute of Electrical and Electronics Engineers</b:Publisher>
     <b:DOI>https://doi-org.proxy1.ncu.edu/10.1109/BigData.Congress.2014.91</b:DOI>
-    <b:RefOrder>53</b:RefOrder>
+    <b:RefOrder>54</b:RefOrder>
   </b:Source>
   <b:Source>
     <b:Tag>CDC16</b:Tag>
@@ -24974,7 +25107,7 @@
     <b:Month>July</b:Month>
     <b:Day>6</b:Day>
     <b:URL>https://www.cdc.gov/vitalsigns/motor-vehicle-safety/index.html</b:URL>
-    <b:RefOrder>22</b:RefOrder>
+    <b:RefOrder>23</b:RefOrder>
   </b:Source>
   <b:Source>
     <b:Tag>For12</b:Tag>
@@ -24996,7 +25129,7 @@
     <b:Month>March</b:Month>
     <b:Day>18</b:Day>
     <b:URL>https://www.nytimes.com/2012/03/18/automobiles/as-cars-are-kept-longer-200000-is-new-100000.html</b:URL>
-    <b:RefOrder>23</b:RefOrder>
+    <b:RefOrder>24</b:RefOrder>
   </b:Source>
   <b:Source>
     <b:Tag>Jac19</b:Tag>
@@ -25023,7 +25156,7 @@
     <b:City>Los Angeles, CA, USA</b:City>
     <b:Publisher>Institute of Electrical and Electronics Engineers</b:Publisher>
     <b:DOI>10.1109/IRI.2019.00019</b:DOI>
-    <b:RefOrder>24</b:RefOrder>
+    <b:RefOrder>25</b:RefOrder>
   </b:Source>
   <b:Source>
     <b:Tag>Coh13</b:Tag>
@@ -25045,7 +25178,7 @@
     <b:Month>November</b:Month>
     <b:Day>14</b:Day>
     <b:URL>https://www.fastcompany.com/3021592/the-10-smartest-cities-in-north-america</b:URL>
-    <b:RefOrder>25</b:RefOrder>
+    <b:RefOrder>26</b:RefOrder>
   </b:Source>
   <b:Source>
     <b:Tag>Hol19</b:Tag>
@@ -25072,7 +25205,7 @@
     <b:Volume>52</b:Volume>
     <b:Issue>8</b:Issue>
     <b:DOI>10.1109/MC.2019.2917455</b:DOI>
-    <b:RefOrder>26</b:RefOrder>
+    <b:RefOrder>27</b:RefOrder>
   </b:Source>
   <b:Source>
     <b:Tag>Tho19</b:Tag>
@@ -25094,7 +25227,7 @@
     <b:City>Austin, Texas</b:City>
     <b:Publisher>SciPy</b:Publisher>
     <b:URL>https://youtu.be/KChtdexd5Jo</b:URL>
-    <b:RefOrder>27</b:RefOrder>
+    <b:RefOrder>28</b:RefOrder>
   </b:Source>
   <b:Source>
     <b:Tag>Kan19</b:Tag>
@@ -25119,7 +25252,7 @@
     <b:Volume>38</b:Volume>
     <b:Issue>1</b:Issue>
     <b:DOI>10.1109/MTS.2019.2894474</b:DOI>
-    <b:RefOrder>28</b:RefOrder>
+    <b:RefOrder>29</b:RefOrder>
   </b:Source>
   <b:Source>
     <b:Tag>Asi42</b:Tag>
@@ -25137,7 +25270,7 @@
         </b:NameList>
       </b:Author>
     </b:Author>
-    <b:RefOrder>29</b:RefOrder>
+    <b:RefOrder>30</b:RefOrder>
   </b:Source>
   <b:Source>
     <b:Tag>Upc18</b:Tag>
@@ -25160,7 +25293,7 @@
     <b:Volume>33</b:Volume>
     <b:Issue>3</b:Issue>
     <b:DOI>10.1111/ntwe.12124</b:DOI>
-    <b:RefOrder>30</b:RefOrder>
+    <b:RefOrder>31</b:RefOrder>
   </b:Source>
   <b:Source>
     <b:Tag>Set18</b:Tag>
@@ -25187,7 +25320,7 @@
     <b:Publisher>Elsevier</b:Publisher>
     <b:Volume>289</b:Volume>
     <b:DOI>10.1016/j.neucom.2018.02.007</b:DOI>
-    <b:RefOrder>31</b:RefOrder>
+    <b:RefOrder>32</b:RefOrder>
   </b:Source>
   <b:Source>
     <b:Tag>Sme19</b:Tag>
@@ -25209,7 +25342,7 @@
     <b:Month>December</b:Month>
     <b:Day>4</b:Day>
     <b:URL>https://youtu.be/eBX7lPk5qmA</b:URL>
-    <b:RefOrder>21</b:RefOrder>
+    <b:RefOrder>22</b:RefOrder>
   </b:Source>
   <b:Source>
     <b:Tag>Riv21</b:Tag>
@@ -25241,7 +25374,7 @@
     <b:Publisher>IEEE</b:Publisher>
     <b:Volume>21</b:Volume>
     <b:DOI>10.1109/QRS54544.2021.00116</b:DOI>
-    <b:RefOrder>35</b:RefOrder>
+    <b:RefOrder>36</b:RefOrder>
   </b:Source>
   <b:Source>
     <b:Tag>Qiu18</b:Tag>
@@ -25272,7 +25405,7 @@
     <b:City>Amsterdam, Netherlands</b:City>
     <b:Publisher>Association for Computing Machinery</b:Publisher>
     <b:DOI>https://doi.org/10.1145/3213846.3213873</b:DOI>
-    <b:RefOrder>54</b:RefOrder>
+    <b:RefOrder>55</b:RefOrder>
   </b:Source>
   <b:Source>
     <b:Tag>Placeholder2</b:Tag>
@@ -25299,7 +25432,7 @@
       </b:Author>
     </b:Author>
     <b:JournalName>ISSTA’18, July 16–21, 2018, Amsterdam, Netherlands</b:JournalName>
-    <b:RefOrder>37</b:RefOrder>
+    <b:RefOrder>38</b:RefOrder>
   </b:Source>
   <b:Source>
     <b:Tag>Kil172</b:Tag>
@@ -25330,7 +25463,7 @@
     <b:City>Wilmington, Delaware</b:City>
     <b:Publisher>IEEE</b:Publisher>
     <b:DOI>10.1109/RWEEK.2017.8088644</b:DOI>
-    <b:RefOrder>36</b:RefOrder>
+    <b:RefOrder>37</b:RefOrder>
   </b:Source>
   <b:Source>
     <b:Tag>Hud21</b:Tag>
@@ -25354,13 +25487,37 @@
     <b:Volume>52</b:Volume>
     <b:Issue>3</b:Issue>
     <b:DOI>https://doi.org/10.1007/s10838-020-09548-w</b:DOI>
-    <b:RefOrder>38</b:RefOrder>
+    <b:RefOrder>39</b:RefOrder>
+  </b:Source>
+  <b:Source>
+    <b:Tag>Ozi21</b:Tag>
+    <b:SourceType>JournalArticle</b:SourceType>
+    <b:Guid>{6181DBAB-A7AD-454B-8B28-4BEF7486FD0F}</b:Guid>
+    <b:Title>Replication redux: the reproducibility crisis and the case of deworming</b:Title>
+    <b:Year>2021</b:Year>
+    <b:Publisher>Oxford Academic</b:Publisher>
+    <b:Author>
+      <b:Author>
+        <b:NameList>
+          <b:Person>
+            <b:Last>Ozier</b:Last>
+            <b:First>O</b:First>
+          </b:Person>
+        </b:NameList>
+      </b:Author>
+    </b:Author>
+    <b:JournalName>World Bank Research Observer</b:JournalName>
+    <b:Pages>101-130</b:Pages>
+    <b:Volume>36</b:Volume>
+    <b:Issue>1</b:Issue>
+    <b:DOI>https://doi.org/10.1093/wbro/lkaa005</b:DOI>
+    <b:RefOrder>2</b:RefOrder>
   </b:Source>
 </b:Sources>
 </file>
 
 <file path=customXml/itemProps1.xml><?xml version="1.0" encoding="utf-8"?>
-<ds:datastoreItem xmlns:ds="http://schemas.openxmlformats.org/officeDocument/2006/customXml" ds:itemID="{989A984E-FA80-4901-B791-63EAB40AB4F5}">
+<ds:datastoreItem xmlns:ds="http://schemas.openxmlformats.org/officeDocument/2006/customXml" ds:itemID="{9089CD0D-F62F-4FE8-BDAC-3BFDE4937814}">
   <ds:schemaRefs>
     <ds:schemaRef ds:uri="http://schemas.openxmlformats.org/officeDocument/2006/bibliography"/>
   </ds:schemaRefs>

</xml_diff>

<commit_message>
check on kids, sick wife
</commit_message>
<xml_diff>
--- a/Chapters/BachmeierNDIS9902.ch2.docx
+++ b/Chapters/BachmeierNDIS9902.ch2.docx
@@ -6418,22 +6418,31 @@
       <w:r>
         <w:t xml:space="preserve"> Unverified facts present a significant risk that can have cascading ramifications. </w:t>
       </w:r>
+      <w:r>
+        <w:t xml:space="preserve">Consider </w:t>
+      </w:r>
       <w:proofErr w:type="spellStart"/>
       <w:r>
         <w:t>Majoranas</w:t>
       </w:r>
       <w:proofErr w:type="spellEnd"/>
       <w:r>
-        <w:t xml:space="preserve"> are extremely sensitive nanowires that can measure individual electrons within quantum computers. </w:t>
-      </w:r>
-      <w:r>
-        <w:t>The wires operate at absolute zero temperatures and in extreme magnetic fields.</w:t>
+        <w:t>,</w:t>
       </w:r>
       <w:r>
         <w:t xml:space="preserve"> </w:t>
       </w:r>
       <w:r>
-        <w:t>This precision “plays an important role in protecting quantum information and enabling reliable computation</w:t>
+        <w:t xml:space="preserve">an </w:t>
+      </w:r>
+      <w:r>
+        <w:t>extremely sensitive nanowire</w:t>
+      </w:r>
+      <w:r>
+        <w:t xml:space="preserve"> that operates at absolute zero temperatures and in extreme magnetic fields, to measure</w:t>
+      </w:r>
+      <w:r>
+        <w:t xml:space="preserve"> individual electrons within quantum computers. This precision “plays an important role in protecting quantum information and enabling reliable computation</w:t>
       </w:r>
       <w:sdt>
         <w:sdtPr>
@@ -6465,103 +6474,23 @@
         <w:t xml:space="preserve">.” </w:t>
       </w:r>
       <w:r>
-        <w:rPr>
-          <w:i/>
-          <w:iCs/>
-        </w:rPr>
-        <w:t>Physicists encode those</w:t>
-      </w:r>
-      <w:r>
-        <w:t xml:space="preserve"> </w:t>
-      </w:r>
-      <w:r>
-        <w:rPr>
-          <w:i/>
-          <w:iCs/>
-        </w:rPr>
+        <w:t xml:space="preserve">Limited access to equipment forces many researchers to rely on computerized physics simulation processes. Recently, </w:t>
+      </w:r>
+      <w:r>
         <w:lastRenderedPageBreak/>
-        <w:t xml:space="preserve">physical properties into models for other </w:t>
-      </w:r>
-      <w:proofErr w:type="spellStart"/>
-      <w:r>
-        <w:rPr>
-          <w:i/>
-          <w:iCs/>
-        </w:rPr>
-        <w:t>rearchers</w:t>
-      </w:r>
-      <w:proofErr w:type="spellEnd"/>
-      <w:r>
-        <w:rPr>
-          <w:i/>
-          <w:iCs/>
-        </w:rPr>
-        <w:t xml:space="preserve"> to build on. And well it turns out that was </w:t>
-      </w:r>
-      <w:r>
-        <w:rPr>
-          <w:i/>
-          <w:iCs/>
-        </w:rPr>
-        <w:t xml:space="preserve">all </w:t>
-      </w:r>
-      <w:proofErr w:type="spellStart"/>
-      <w:r>
-        <w:rPr>
-          <w:i/>
-          <w:iCs/>
-        </w:rPr>
-        <w:t>badd</w:t>
-      </w:r>
-      <w:proofErr w:type="spellEnd"/>
-      <w:r>
-        <w:rPr>
-          <w:i/>
-          <w:iCs/>
-        </w:rPr>
-        <w:t xml:space="preserve"> (</w:t>
-      </w:r>
-      <w:proofErr w:type="spellStart"/>
-      <w:r>
-        <w:rPr>
-          <w:i/>
-          <w:iCs/>
-        </w:rPr>
-        <w:t>Frolox</w:t>
-      </w:r>
-      <w:proofErr w:type="spellEnd"/>
-      <w:r>
-        <w:rPr>
-          <w:i/>
-          <w:iCs/>
-        </w:rPr>
-        <w:t xml:space="preserve"> 21)</w:t>
-      </w:r>
-    </w:p>
-    <w:p>
-      <w:pPr>
-        <w:ind w:firstLine="720"/>
-      </w:pPr>
-    </w:p>
-    <w:p>
-      <w:pPr>
-        <w:ind w:firstLine="720"/>
-      </w:pPr>
-      <w:r>
-        <w:t>Another common challenge comes from collecting data before declaring the research method</w:t>
+        <w:t>Pennsylvania State University could not reproduce several foundational studies and received opposite results</w:t>
       </w:r>
       <w:sdt>
         <w:sdtPr>
-          <w:id w:val="-1136249563"/>
+          <w:id w:val="1830326431"/>
           <w:citation/>
         </w:sdtPr>
-        <w:sdtEndPr/>
         <w:sdtContent>
           <w:r>
             <w:fldChar w:fldCharType="begin"/>
           </w:r>
           <w:r>
-            <w:instrText xml:space="preserve"> CITATION Hud21 \l 1033 </w:instrText>
+            <w:instrText xml:space="preserve"> CITATION Fro21 \l 1033 </w:instrText>
           </w:r>
           <w:r>
             <w:fldChar w:fldCharType="separate"/>
@@ -6570,7 +6499,7 @@
             <w:rPr>
               <w:noProof/>
             </w:rPr>
-            <w:t xml:space="preserve"> (Hudson, 2021)</w:t>
+            <w:t xml:space="preserve"> (Frolov, 2021)</w:t>
           </w:r>
           <w:r>
             <w:fldChar w:fldCharType="end"/>
@@ -6578,7 +6507,18 @@
         </w:sdtContent>
       </w:sdt>
       <w:r>
-        <w:t xml:space="preserve">. Researchers can  </w:t>
+        <w:t xml:space="preserve">. After disproving basic expectations, researchers revisited other assumptions and found that </w:t>
+      </w:r>
+      <w:proofErr w:type="spellStart"/>
+      <w:r>
+        <w:t>atleast</w:t>
+      </w:r>
+      <w:proofErr w:type="spellEnd"/>
+      <w:r>
+        <w:t xml:space="preserve"> six other core tenants were false. </w:t>
+      </w:r>
+      <w:r>
+        <w:t>This situation highlights the criticality of continually revalidating cutting-edge technology. The body of knowledge is never precise and always evolving with new facts.</w:t>
       </w:r>
     </w:p>
     <w:p>
@@ -6586,22 +6526,169 @@
         <w:ind w:firstLine="720"/>
       </w:pPr>
       <w:r>
-        <w:t xml:space="preserve">Collecting data before declaring the research method  </w:t>
+        <w:t>Negligence and maliciousness also create reproducibility challenges. Miyakawa has handled 180 manuscripts since early 2017 and identified 41 potentially fabricated experiments. When he requested raw for these studies, “more than 97% [(40 of 41)] pulled their publication request, suggesting a possibility that the data didn’t exist from the beginning</w:t>
+      </w:r>
+      <w:r>
+        <w:t xml:space="preserve"> </w:t>
+      </w:r>
+      <w:sdt>
+        <w:sdtPr>
+          <w:id w:val="-1444990867"/>
+          <w:citation/>
+        </w:sdtPr>
+        <w:sdtContent>
+          <w:r>
+            <w:fldChar w:fldCharType="begin"/>
+          </w:r>
+          <w:r>
+            <w:instrText xml:space="preserve">CITATION Miy20 \p 1 \l 1033 </w:instrText>
+          </w:r>
+          <w:r>
+            <w:fldChar w:fldCharType="separate"/>
+          </w:r>
+          <w:r>
+            <w:rPr>
+              <w:noProof/>
+            </w:rPr>
+            <w:t>(Miyakawa, 2020, p. 1)</w:t>
+          </w:r>
+          <w:r>
+            <w:fldChar w:fldCharType="end"/>
+          </w:r>
+        </w:sdtContent>
+      </w:sdt>
+      <w:r>
+        <w:t>.” The editor claims to spot these situations by looking for data too perfect, error rates improbable, and study impact too significant. It’s relatively easy to catch blatant lies, though humans commonly only cheat a little</w:t>
+      </w:r>
+      <w:sdt>
+        <w:sdtPr>
+          <w:id w:val="1832949979"/>
+          <w:citation/>
+        </w:sdtPr>
+        <w:sdtContent>
+          <w:r>
+            <w:fldChar w:fldCharType="begin"/>
+          </w:r>
+          <w:r>
+            <w:instrText xml:space="preserve"> CITATION Ari09 \l 1033 </w:instrText>
+          </w:r>
+          <w:r>
+            <w:fldChar w:fldCharType="separate"/>
+          </w:r>
+          <w:r>
+            <w:rPr>
+              <w:noProof/>
+            </w:rPr>
+            <w:t xml:space="preserve"> (Ariely, 2009)</w:t>
+          </w:r>
+          <w:r>
+            <w:fldChar w:fldCharType="end"/>
+          </w:r>
+        </w:sdtContent>
+      </w:sdt>
+      <w:r>
+        <w:t xml:space="preserve">. Behavioral economists consistently demonstrate that people mispresent small details that lead to a better story with </w:t>
+      </w:r>
+      <w:proofErr w:type="spellStart"/>
+      <w:r>
+        <w:t>exagurated</w:t>
+      </w:r>
+      <w:proofErr w:type="spellEnd"/>
+      <w:r>
+        <w:t xml:space="preserve"> results (e.g., 75% accurate results </w:t>
+      </w:r>
+      <w:proofErr w:type="gramStart"/>
+      <w:r>
+        <w:t>becomes</w:t>
+      </w:r>
+      <w:proofErr w:type="gramEnd"/>
+      <w:r>
+        <w:t xml:space="preserve"> 85%).</w:t>
       </w:r>
     </w:p>
     <w:p>
       <w:pPr>
         <w:ind w:firstLine="720"/>
       </w:pPr>
+      <w:r>
+        <w:t xml:space="preserve">Hudson (2021) argues that researchers should focus on replicability over reproducibility. He identifies incorrect study design, </w:t>
+      </w:r>
+      <w:r>
+        <w:t>not disproving the null hypothesis</w:t>
+      </w:r>
+      <w:r>
+        <w:t>, wrong statistical methods, societal norms, and publication bias, among other factors. These factors impact research reproducibility. Therefore, researchers should accept that incorrect facts exist, and that’s because humans aim to prove what they believe. Douglas &amp; Elliott (2022) responds to Hudson’s article, asserting it conflates value-</w:t>
+      </w:r>
+      <w:proofErr w:type="spellStart"/>
+      <w:r>
+        <w:t>ladenness</w:t>
+      </w:r>
+      <w:proofErr w:type="spellEnd"/>
+      <w:r>
+        <w:t xml:space="preserve"> with bias and mispresents values as evidential factors. They state that researchers are generally well-intentioned and aim to make reliable, repeatable studies. However, it is impractical for those practitioners to wait for results to be flawless, as this means science no longer evolves. </w:t>
+      </w:r>
+      <w:r>
+        <w:t xml:space="preserve">Put another way, “all models are wrong, but </w:t>
+      </w:r>
+      <w:r>
+        <w:lastRenderedPageBreak/>
+        <w:t>some are useful</w:t>
+      </w:r>
+      <w:sdt>
+        <w:sdtPr>
+          <w:id w:val="-1358189373"/>
+          <w:citation/>
+        </w:sdtPr>
+        <w:sdtContent>
+          <w:r>
+            <w:fldChar w:fldCharType="begin"/>
+          </w:r>
+          <w:r>
+            <w:instrText xml:space="preserve"> CITATION Das19 \l 1033 </w:instrText>
+          </w:r>
+          <w:r>
+            <w:fldChar w:fldCharType="separate"/>
+          </w:r>
+          <w:r>
+            <w:rPr>
+              <w:noProof/>
+            </w:rPr>
+            <w:t xml:space="preserve"> (Das, 2019)</w:t>
+          </w:r>
+          <w:r>
+            <w:fldChar w:fldCharType="end"/>
+          </w:r>
+        </w:sdtContent>
+      </w:sdt>
+      <w:r>
+        <w:t>.”</w:t>
+      </w:r>
+      <w:r>
+        <w:t xml:space="preserve"> A</w:t>
+      </w:r>
+      <w:r>
+        <w:t xml:space="preserve">cademics </w:t>
+      </w:r>
+      <w:r>
+        <w:t xml:space="preserve">should perceive </w:t>
+      </w:r>
+      <w:r>
+        <w:t xml:space="preserve">the book of knowledge as </w:t>
+      </w:r>
+      <w:r>
+        <w:t xml:space="preserve">continually developing </w:t>
+      </w:r>
+      <w:r>
+        <w:t>principles and tenants</w:t>
+      </w:r>
+      <w:r>
+        <w:t>, where more precise instruments will eventually supersede those ideas</w:t>
+      </w:r>
+      <w:r>
+        <w:t>.</w:t>
+      </w:r>
     </w:p>
-    <w:p>
-      <w:pPr>
-        <w:ind w:firstLine="720"/>
-      </w:pPr>
-      <w:r>
-        <w:t xml:space="preserve">Hudson (2021) argues that researchers are hyper-focused on reproducibility. and that replicability is more crucial. </w:t>
-      </w:r>
-    </w:p>
+    <w:p/>
     <w:p>
       <w:pPr>
         <w:ind w:firstLine="720"/>
@@ -6614,24 +6701,34 @@
         <w:rPr>
           <w:i/>
           <w:iCs/>
+          <w:strike/>
         </w:rPr>
         <w:t xml:space="preserve">Talk about </w:t>
       </w:r>
       <w:proofErr w:type="spellStart"/>
+      <w:r>
+        <w:rPr>
+          <w:i/>
+          <w:iCs/>
+          <w:strike/>
+        </w:rPr>
+        <w:t>Hudsons</w:t>
+      </w:r>
+      <w:proofErr w:type="spellEnd"/>
+      <w:r>
+        <w:rPr>
+          <w:i/>
+          <w:iCs/>
+          <w:strike/>
+        </w:rPr>
+        <w:t xml:space="preserve"> perspectives here that it’s a function of reproducibility versus replicability</w:t>
+      </w:r>
       <w:r>
         <w:rPr>
           <w:i/>
           <w:iCs/>
         </w:rPr>
-        <w:t>Hudsons</w:t>
-      </w:r>
-      <w:proofErr w:type="spellEnd"/>
-      <w:r>
-        <w:rPr>
-          <w:i/>
-          <w:iCs/>
-        </w:rPr>
-        <w:t xml:space="preserve"> perspectives here that it’s a function of reproducibility versus replicability. He says that there’s a lot of challenges with statistical methods and that </w:t>
+        <w:t xml:space="preserve">. He says that there’s a lot of challenges with statistical methods and that </w:t>
       </w:r>
       <w:proofErr w:type="spellStart"/>
       <w:r>
@@ -6661,7 +6758,15 @@
           <w:i/>
           <w:iCs/>
         </w:rPr>
-        <w:t xml:space="preserve"> There’s also a rebuttal paper that should come into scope.</w:t>
+        <w:t xml:space="preserve"> </w:t>
+      </w:r>
+      <w:r>
+        <w:rPr>
+          <w:i/>
+          <w:iCs/>
+          <w:strike/>
+        </w:rPr>
+        <w:t>There’s also a rebuttal paper that should come into scope.</w:t>
       </w:r>
       <w:r>
         <w:rPr>
@@ -6755,6 +6860,35 @@
                   <w:noProof/>
                 </w:rPr>
                 <w:t xml:space="preserve"> (pp. 594-600). Anchorage, AK: The Institute of Electrical and Electronics Engineers. doi:https://doi-org.proxy1.ncu.edu/10.1109/BigData.Congress.2014.91</w:t>
+              </w:r>
+            </w:p>
+            <w:p>
+              <w:pPr>
+                <w:pStyle w:val="Bibliography"/>
+                <w:ind w:left="720" w:hanging="720"/>
+                <w:rPr>
+                  <w:noProof/>
+                </w:rPr>
+              </w:pPr>
+              <w:r>
+                <w:rPr>
+                  <w:noProof/>
+                </w:rPr>
+                <w:t xml:space="preserve">Ariely, D. (2009). </w:t>
+              </w:r>
+              <w:r>
+                <w:rPr>
+                  <w:i/>
+                  <w:iCs/>
+                  <w:noProof/>
+                </w:rPr>
+                <w:t>Predictably irrational: the hidden forces that shape our decisions.</w:t>
+              </w:r>
+              <w:r>
+                <w:rPr>
+                  <w:noProof/>
+                </w:rPr>
+                <w:t xml:space="preserve"> HarperCollins Publishers.</w:t>
               </w:r>
             </w:p>
             <w:p>
@@ -6972,6 +7106,7 @@
                 <w:rPr>
                   <w:noProof/>
                 </w:rPr>
+                <w:lastRenderedPageBreak/>
                 <w:t xml:space="preserve">CDC. (2016, July 6). </w:t>
               </w:r>
               <w:r>
@@ -7001,7 +7136,6 @@
                 <w:rPr>
                   <w:noProof/>
                 </w:rPr>
-                <w:lastRenderedPageBreak/>
                 <w:t xml:space="preserve">Cheng, Y., Wang, D., Zhou, P., &amp; Zhang, T. (2018, January). Model compression and acceleration for deep neural networks. </w:t>
               </w:r>
               <w:r>
@@ -7089,6 +7223,35 @@
                 <w:rPr>
                   <w:noProof/>
                 </w:rPr>
+                <w:t xml:space="preserve">Das, S. (2019). The future of fintech. </w:t>
+              </w:r>
+              <w:r>
+                <w:rPr>
+                  <w:i/>
+                  <w:iCs/>
+                  <w:noProof/>
+                </w:rPr>
+                <w:t>Financial Management 2019 Volume 48 pg., 48</w:t>
+              </w:r>
+              <w:r>
+                <w:rPr>
+                  <w:noProof/>
+                </w:rPr>
+                <w:t>(4), 981–1007. doi:10.1111/fima.12297</w:t>
+              </w:r>
+            </w:p>
+            <w:p>
+              <w:pPr>
+                <w:pStyle w:val="Bibliography"/>
+                <w:ind w:left="720" w:hanging="720"/>
+                <w:rPr>
+                  <w:noProof/>
+                </w:rPr>
+              </w:pPr>
+              <w:r>
+                <w:rPr>
+                  <w:noProof/>
+                </w:rPr>
                 <w:t xml:space="preserve">de Waal, D., &amp; du Toit, J. (2011). Automation of generalized additive neural networks for predictive data mining. </w:t>
               </w:r>
               <w:r>
@@ -7147,6 +7310,36 @@
                 <w:rPr>
                   <w:noProof/>
                 </w:rPr>
+                <w:t xml:space="preserve">Douglas, H., &amp; Elliott, K. (2022). Addressing the reproducibility crisis: a response to Hudson. </w:t>
+              </w:r>
+              <w:r>
+                <w:rPr>
+                  <w:i/>
+                  <w:iCs/>
+                  <w:noProof/>
+                </w:rPr>
+                <w:t>Journal for General Philosophy of Science</w:t>
+              </w:r>
+              <w:r>
+                <w:rPr>
+                  <w:noProof/>
+                </w:rPr>
+                <w:t>, 1-9. doi:https://doi.org/10.1007/s10838-022-09606-5</w:t>
+              </w:r>
+            </w:p>
+            <w:p>
+              <w:pPr>
+                <w:pStyle w:val="Bibliography"/>
+                <w:ind w:left="720" w:hanging="720"/>
+                <w:rPr>
+                  <w:noProof/>
+                </w:rPr>
+              </w:pPr>
+              <w:r>
+                <w:rPr>
+                  <w:noProof/>
+                </w:rPr>
+                <w:lastRenderedPageBreak/>
                 <w:t xml:space="preserve">Edureka. (2018, October 16). </w:t>
               </w:r>
               <w:r>
@@ -7205,7 +7398,6 @@
                 <w:rPr>
                   <w:noProof/>
                 </w:rPr>
-                <w:lastRenderedPageBreak/>
                 <w:t xml:space="preserve">Fridman, L. (2017, January 16). </w:t>
               </w:r>
               <w:r>
@@ -7250,6 +7442,35 @@
                   <w:noProof/>
                 </w:rPr>
                 <w:t>. (Massachusetts Institute of Technology (MIT)) Retrieved from YouTube: https://youtu.be/0VH1Lim8gL8</w:t>
+              </w:r>
+            </w:p>
+            <w:p>
+              <w:pPr>
+                <w:pStyle w:val="Bibliography"/>
+                <w:ind w:left="720" w:hanging="720"/>
+                <w:rPr>
+                  <w:noProof/>
+                </w:rPr>
+              </w:pPr>
+              <w:r>
+                <w:rPr>
+                  <w:noProof/>
+                </w:rPr>
+                <w:t xml:space="preserve">Frolov, S. (2021). Quantum computing’s reproducibility crisis: Majorana fermions. </w:t>
+              </w:r>
+              <w:r>
+                <w:rPr>
+                  <w:i/>
+                  <w:iCs/>
+                  <w:noProof/>
+                </w:rPr>
+                <w:t>Nature: International Weekly Journal of Science, 592</w:t>
+              </w:r>
+              <w:r>
+                <w:rPr>
+                  <w:noProof/>
+                </w:rPr>
+                <w:t>(7854), 350-352. doi:https://doi.org/10.1038/d41586-021-00954-8</w:t>
               </w:r>
             </w:p>
             <w:p>
@@ -7351,6 +7572,7 @@
                 <w:rPr>
                   <w:noProof/>
                 </w:rPr>
+                <w:lastRenderedPageBreak/>
                 <w:t xml:space="preserve">Hole, H., &amp; Ahmad, S. (2019). Biologically driven artificial intelligence. </w:t>
               </w:r>
               <w:r>
@@ -7438,7 +7660,6 @@
                 <w:rPr>
                   <w:noProof/>
                 </w:rPr>
-                <w:lastRenderedPageBreak/>
                 <w:t xml:space="preserve">Iivari, J. (2020). A critical look at theories in design science research. </w:t>
               </w:r>
               <w:r>
@@ -7584,6 +7805,7 @@
                 <w:rPr>
                   <w:noProof/>
                 </w:rPr>
+                <w:lastRenderedPageBreak/>
                 <w:t xml:space="preserve">Kilgallon, S., De la Rosa, L., &amp; Cavazos, J. (2017). Improving the effectiveness and efficiency of dynamic malware analysis with machine learning. </w:t>
               </w:r>
               <w:r>
@@ -7599,6 +7821,35 @@
                   <w:noProof/>
                 </w:rPr>
                 <w:t xml:space="preserve"> (pp. 30-36). Wilmington, Delaware: IEEE. doi:10.1109/RWEEK.2017.8088644</w:t>
+              </w:r>
+            </w:p>
+            <w:p>
+              <w:pPr>
+                <w:pStyle w:val="Bibliography"/>
+                <w:ind w:left="720" w:hanging="720"/>
+                <w:rPr>
+                  <w:noProof/>
+                </w:rPr>
+              </w:pPr>
+              <w:r>
+                <w:rPr>
+                  <w:noProof/>
+                </w:rPr>
+                <w:t xml:space="preserve">Langston, A. (2022, March 14). </w:t>
+              </w:r>
+              <w:r>
+                <w:rPr>
+                  <w:i/>
+                  <w:iCs/>
+                  <w:noProof/>
+                </w:rPr>
+                <w:t>In a historic milestone, Azure Quantum demonstrates formerly elusive physics needed to build scalable topological qubits</w:t>
+              </w:r>
+              <w:r>
+                <w:rPr>
+                  <w:noProof/>
+                </w:rPr>
+                <w:t>. Retrieved from Microsoft Innovation Stories: https://news.microsoft.com/innovation-stories/azure-quantum-majorana-topological-qubit/</w:t>
               </w:r>
             </w:p>
             <w:p>
@@ -7671,7 +7922,6 @@
                 <w:rPr>
                   <w:noProof/>
                 </w:rPr>
-                <w:lastRenderedPageBreak/>
                 <w:t xml:space="preserve">Makarenko, O., &amp; Osaulenko, V. (2018). Application of cellular automates in some models of artificial intelligence. </w:t>
               </w:r>
               <w:r>
@@ -7759,6 +8009,36 @@
                 <w:rPr>
                   <w:noProof/>
                 </w:rPr>
+                <w:t xml:space="preserve">Miyakawa, T. (2020). No raw data, no science: another possible source of the reproducibility crisis. </w:t>
+              </w:r>
+              <w:r>
+                <w:rPr>
+                  <w:i/>
+                  <w:iCs/>
+                  <w:noProof/>
+                </w:rPr>
+                <w:t>Molecular Brain, 13</w:t>
+              </w:r>
+              <w:r>
+                <w:rPr>
+                  <w:noProof/>
+                </w:rPr>
+                <w:t>(1). doi:https://doi.org/10.1186/s13041-020-0552-2</w:t>
+              </w:r>
+            </w:p>
+            <w:p>
+              <w:pPr>
+                <w:pStyle w:val="Bibliography"/>
+                <w:ind w:left="720" w:hanging="720"/>
+                <w:rPr>
+                  <w:noProof/>
+                </w:rPr>
+              </w:pPr>
+              <w:r>
+                <w:rPr>
+                  <w:noProof/>
+                </w:rPr>
+                <w:lastRenderedPageBreak/>
                 <w:t xml:space="preserve">Ng, A. (2016). </w:t>
               </w:r>
               <w:r>
@@ -7846,6 +8126,35 @@
                 <w:rPr>
                   <w:noProof/>
                 </w:rPr>
+                <w:t xml:space="preserve">Parker, R. (1993). Threats to the validity of research. </w:t>
+              </w:r>
+              <w:r>
+                <w:rPr>
+                  <w:i/>
+                  <w:iCs/>
+                  <w:noProof/>
+                </w:rPr>
+                <w:t>Rehabilitation Counseling Bulletin, 36</w:t>
+              </w:r>
+              <w:r>
+                <w:rPr>
+                  <w:noProof/>
+                </w:rPr>
+                <w:t>(3), 130-138. Retrieved from https://search-ebscohost-com.proxy1.ncu.edu/login.aspx?direct=true&amp;db=eric&amp;AN=EJ458938&amp;site=eds-live</w:t>
+              </w:r>
+            </w:p>
+            <w:p>
+              <w:pPr>
+                <w:pStyle w:val="Bibliography"/>
+                <w:ind w:left="720" w:hanging="720"/>
+                <w:rPr>
+                  <w:noProof/>
+                </w:rPr>
+              </w:pPr>
+              <w:r>
+                <w:rPr>
+                  <w:noProof/>
+                </w:rPr>
                 <w:t xml:space="preserve">Piirainen, K., &amp; Gonzalez, R. (2013). Constructive Synergy in Design Science Research: A Comparative Analysis of Design Science Research and the Constructive Research Approach. </w:t>
               </w:r>
               <w:r>
@@ -7904,7 +8213,6 @@
                 <w:rPr>
                   <w:noProof/>
                 </w:rPr>
-                <w:lastRenderedPageBreak/>
                 <w:t xml:space="preserve">Qiu, L., Wang, Y., &amp; Rubin, J. (2018). Analyzing the Analyzers: FlowDroid/IccTA, AmanDroid, and. </w:t>
               </w:r>
               <w:r>
@@ -7942,7 +8250,16 @@
                   <w:iCs/>
                   <w:noProof/>
                 </w:rPr>
-                <w:t>27th ACM SIGSOFT International Symposium on Software Testing and Analysis</w:t>
+                <w:t xml:space="preserve">27th ACM SIGSOFT International Symposium on Software Testing and </w:t>
+              </w:r>
+              <w:r>
+                <w:rPr>
+                  <w:i/>
+                  <w:iCs/>
+                  <w:noProof/>
+                </w:rPr>
+                <w:lastRenderedPageBreak/>
+                <w:t>Analysis</w:t>
               </w:r>
               <w:r>
                 <w:rPr>
@@ -8151,7 +8468,6 @@
                 <w:rPr>
                   <w:noProof/>
                 </w:rPr>
-                <w:lastRenderedPageBreak/>
                 <w:t xml:space="preserve">Snee, R. (2015). Practical approach to data mining. </w:t>
               </w:r>
               <w:r>
@@ -8210,6 +8526,7 @@
                 <w:rPr>
                   <w:noProof/>
                 </w:rPr>
+                <w:lastRenderedPageBreak/>
                 <w:t xml:space="preserve">Tun, S., Madanian, S., &amp; Mirza, F. (2021). Internet of things (IoT) applications for elderly care: a reflective review. </w:t>
               </w:r>
               <w:r>
@@ -24301,7 +24618,7 @@
     <b:JournalName>Gale General OneFile</b:JournalName>
     <b:Pages>NA</b:Pages>
     <b:Publisher>Right Vision Media</b:Publisher>
-    <b:RefOrder>41</b:RefOrder>
+    <b:RefOrder>44</b:RefOrder>
   </b:Source>
   <b:Source>
     <b:Tag>Pra21</b:Tag>
@@ -24337,7 +24654,7 @@
     <b:Volume>21</b:Volume>
     <b:Issue>3</b:Issue>
     <b:DOI>https://doi.org/10.1007/s13222-021-00386-8</b:DOI>
-    <b:RefOrder>42</b:RefOrder>
+    <b:RefOrder>45</b:RefOrder>
   </b:Source>
   <b:Source>
     <b:Tag>Dic18</b:Tag>
@@ -24464,7 +24781,7 @@
     </b:Author>
     <b:InternetSiteTitle>YouTube</b:InternetSiteTitle>
     <b:URL>https://youtu.be/4MbixFVWwck</b:URL>
-    <b:RefOrder>43</b:RefOrder>
+    <b:RefOrder>46</b:RefOrder>
   </b:Source>
   <b:Source>
     <b:Tag>Hev04</b:Tag>
@@ -24499,7 +24816,7 @@
     <b:Volume>28</b:Volume>
     <b:Issue>1</b:Issue>
     <b:DOI>10.2307/25148625</b:DOI>
-    <b:RefOrder>44</b:RefOrder>
+    <b:RefOrder>47</b:RefOrder>
   </b:Source>
   <b:Source>
     <b:Tag>Iiv20</b:Tag>
@@ -24522,7 +24839,7 @@
     <b:Volume>21</b:Volume>
     <b:Issue>3</b:Issue>
     <b:DOI>doi:10.17705/1jais.00610</b:DOI>
-    <b:RefOrder>45</b:RefOrder>
+    <b:RefOrder>48</b:RefOrder>
   </b:Source>
   <b:Source>
     <b:Tag>Nug18</b:Tag>
@@ -24552,7 +24869,7 @@
     <b:ConferenceName>Biomedical Engineering and Sciences</b:ConferenceName>
     <b:Publisher>IEEE</b:Publisher>
     <b:DOI>10.1109/IECBES.2018.8626710</b:DOI>
-    <b:RefOrder>46</b:RefOrder>
+    <b:RefOrder>49</b:RefOrder>
   </b:Source>
   <b:Source>
     <b:Tag>Ban21</b:Tag>
@@ -24583,7 +24900,7 @@
     <b:City>Erode, India</b:City>
     <b:Publisher>IEEE</b:Publisher>
     <b:DOI>https://doi.org/10.1109/ICCMC51019.2021.9418255</b:DOI>
-    <b:RefOrder>47</b:RefOrder>
+    <b:RefOrder>50</b:RefOrder>
   </b:Source>
   <b:Source>
     <b:Tag>Mar</b:Tag>
@@ -24600,7 +24917,7 @@
         </b:NameList>
       </b:Author>
     </b:Author>
-    <b:RefOrder>48</b:RefOrder>
+    <b:RefOrder>51</b:RefOrder>
   </b:Source>
   <b:Source>
     <b:Tag>Baj88</b:Tag>
@@ -24624,7 +24941,7 @@
     <b:Volume>76</b:Volume>
     <b:Issue>8</b:Issue>
     <b:DOI>10.1109/5.5968</b:DOI>
-    <b:RefOrder>49</b:RefOrder>
+    <b:RefOrder>52</b:RefOrder>
   </b:Source>
   <b:Source>
     <b:Tag>Bal21</b:Tag>
@@ -24695,7 +25012,7 @@
     <b:Publisher>Association for Computing Machinery</b:Publisher>
     <b:Volume>8</b:Volume>
     <b:DOI>https://doi.org/10.1145/3472290</b:DOI>
-    <b:RefOrder>50</b:RefOrder>
+    <b:RefOrder>53</b:RefOrder>
   </b:Source>
   <b:Source>
     <b:Tag>Luk18</b:Tag>
@@ -25035,7 +25352,7 @@
     <b:Month>March</b:Month>
     <b:Day>1</b:Day>
     <b:URL>https://www.opensourceshakespeare.org/views/plays/plays.php</b:URL>
-    <b:RefOrder>51</b:RefOrder>
+    <b:RefOrder>54</b:RefOrder>
   </b:Source>
   <b:Source>
     <b:Tag>Bel07</b:Tag>
@@ -25060,7 +25377,7 @@
     <b:Year>2009</b:Year>
     <b:URL>https://netflixprize.com/assets/GrandPrize2009_BPC_BellKor.pdf</b:URL>
     <b:InternetSiteTitle>Netflix Prize</b:InternetSiteTitle>
-    <b:RefOrder>52</b:RefOrder>
+    <b:RefOrder>55</b:RefOrder>
   </b:Source>
   <b:Source>
     <b:Tag>LiZ19</b:Tag>
@@ -25096,7 +25413,7 @@
     <b:Volume>14</b:Volume>
     <b:Issue>2</b:Issue>
     <b:DOI>10.1109/MCI.2019.2901089</b:DOI>
-    <b:RefOrder>53</b:RefOrder>
+    <b:RefOrder>56</b:RefOrder>
   </b:Source>
   <b:Source>
     <b:Tag>Placeholder1</b:Tag>
@@ -25145,7 +25462,7 @@
     <b:Month>February</b:Month>
     <b:Day>11</b:Day>
     <b:URL>https://www.pyimagesearch.com/2019/02/11/fashion-mnist-with-keras-and-deep-learning/</b:URL>
-    <b:RefOrder>54</b:RefOrder>
+    <b:RefOrder>57</b:RefOrder>
   </b:Source>
   <b:Source>
     <b:Tag>Edu18</b:Tag>
@@ -25236,7 +25553,7 @@
     <b:City>Anchorage, AK</b:City>
     <b:Publisher>The Institute of Electrical and Electronics Engineers</b:Publisher>
     <b:DOI>https://doi-org.proxy1.ncu.edu/10.1109/BigData.Congress.2014.91</b:DOI>
-    <b:RefOrder>55</b:RefOrder>
+    <b:RefOrder>58</b:RefOrder>
   </b:Source>
   <b:Source>
     <b:Tag>CDC16</b:Tag>
@@ -25551,7 +25868,7 @@
     <b:City>Amsterdam, Netherlands</b:City>
     <b:Publisher>Association for Computing Machinery</b:Publisher>
     <b:DOI>https://doi.org/10.1145/3213846.3213873</b:DOI>
-    <b:RefOrder>56</b:RefOrder>
+    <b:RefOrder>59</b:RefOrder>
   </b:Source>
   <b:Source>
     <b:Tag>Placeholder2</b:Tag>
@@ -25633,7 +25950,7 @@
     <b:Volume>52</b:Volume>
     <b:Issue>3</b:Issue>
     <b:DOI>https://doi.org/10.1007/s10838-020-09548-w</b:DOI>
-    <b:RefOrder>40</b:RefOrder>
+    <b:RefOrder>60</b:RefOrder>
   </b:Source>
   <b:Source>
     <b:Tag>Ozi21</b:Tag>
@@ -25681,11 +25998,151 @@
     <b:URL>https://news.microsoft.com/innovation-stories/azure-quantum-majorana-topological-qubit/</b:URL>
     <b:RefOrder>39</b:RefOrder>
   </b:Source>
+  <b:Source>
+    <b:Tag>Fro21</b:Tag>
+    <b:SourceType>JournalArticle</b:SourceType>
+    <b:Guid>{C01BDF2D-E43F-4D84-9BE6-53C3A7826FB8}</b:Guid>
+    <b:Title>Quantum computing’s reproducibility crisis: Majorana fermions</b:Title>
+    <b:Year>2021</b:Year>
+    <b:Author>
+      <b:Author>
+        <b:NameList>
+          <b:Person>
+            <b:Last>Frolov</b:Last>
+            <b:First>S</b:First>
+          </b:Person>
+        </b:NameList>
+      </b:Author>
+    </b:Author>
+    <b:JournalName>Nature: International Weekly Journal of Science</b:JournalName>
+    <b:Pages>350-352</b:Pages>
+    <b:Publisher>Nature</b:Publisher>
+    <b:Volume>592</b:Volume>
+    <b:Issue>7854</b:Issue>
+    <b:DOI>https://doi.org/10.1038/d41586-021-00954-8</b:DOI>
+    <b:RefOrder>40</b:RefOrder>
+  </b:Source>
+  <b:Source>
+    <b:Tag>Miy20</b:Tag>
+    <b:SourceType>JournalArticle</b:SourceType>
+    <b:Guid>{76743CB3-BF4A-4550-AC69-D6CA5720F612}</b:Guid>
+    <b:Title>No raw data, no science: another possible source of the reproducibility crisis</b:Title>
+    <b:JournalName>Molecular Brain</b:JournalName>
+    <b:Year>2020</b:Year>
+    <b:Publisher>Biomedical Central</b:Publisher>
+    <b:Author>
+      <b:Author>
+        <b:NameList>
+          <b:Person>
+            <b:Last>Miyakawa</b:Last>
+            <b:First>T</b:First>
+          </b:Person>
+        </b:NameList>
+      </b:Author>
+    </b:Author>
+    <b:Volume>13</b:Volume>
+    <b:Issue>1</b:Issue>
+    <b:DOI>https://doi.org/10.1186/s13041-020-0552-2</b:DOI>
+    <b:RefOrder>41</b:RefOrder>
+  </b:Source>
+  <b:Source>
+    <b:Tag>Ari09</b:Tag>
+    <b:SourceType>Book</b:SourceType>
+    <b:Guid>{39011577-59D8-4C49-BAF2-2D3EBC2D80D8}</b:Guid>
+    <b:Title>Predictably irrational: the hidden forces that shape our decisions</b:Title>
+    <b:Year>2009</b:Year>
+    <b:Author>
+      <b:Author>
+        <b:NameList>
+          <b:Person>
+            <b:Last>Ariely</b:Last>
+            <b:First>D</b:First>
+          </b:Person>
+        </b:NameList>
+      </b:Author>
+    </b:Author>
+    <b:Publisher>HarperCollins Publishers</b:Publisher>
+    <b:StandardNumber>B007C2KGV2</b:StandardNumber>
+    <b:RefOrder>42</b:RefOrder>
+  </b:Source>
+  <b:Source>
+    <b:Tag>Dou22</b:Tag>
+    <b:SourceType>JournalArticle</b:SourceType>
+    <b:Guid>{A085C04F-2075-4F68-B793-AB355FAF7B4B}</b:Guid>
+    <b:Title>Addressing the reproducibility crisis: a response to Hudson</b:Title>
+    <b:Year>2022</b:Year>
+    <b:Publisher>Springer Link</b:Publisher>
+    <b:Author>
+      <b:Author>
+        <b:NameList>
+          <b:Person>
+            <b:Last>Douglas</b:Last>
+            <b:First>H</b:First>
+          </b:Person>
+          <b:Person>
+            <b:Last>Elliott</b:Last>
+            <b:First>K</b:First>
+          </b:Person>
+        </b:NameList>
+      </b:Author>
+    </b:Author>
+    <b:JournalName>Journal for General Philosophy of Science</b:JournalName>
+    <b:Pages>1-9</b:Pages>
+    <b:DOI>https://doi.org/10.1007/s10838-022-09606-5</b:DOI>
+    <b:RefOrder>61</b:RefOrder>
+  </b:Source>
+  <b:Source>
+    <b:Tag>Das19</b:Tag>
+    <b:SourceType>JournalArticle</b:SourceType>
+    <b:Guid>{CB23FA00-4359-4672-A045-3A7E13B15976}</b:Guid>
+    <b:Title>The future of fintech</b:Title>
+    <b:Pages>981–1007</b:Pages>
+    <b:Year>2019</b:Year>
+    <b:Author>
+      <b:Author>
+        <b:NameList>
+          <b:Person>
+            <b:Last>Das</b:Last>
+            <b:First>S</b:First>
+          </b:Person>
+        </b:NameList>
+      </b:Author>
+    </b:Author>
+    <b:JournalName>Financial Management 2019 Volume 48 pg.</b:JournalName>
+    <b:Publisher>Wiley Online Library</b:Publisher>
+    <b:Volume>48</b:Volume>
+    <b:Issue>4</b:Issue>
+    <b:DOI>10.1111/fima.12297</b:DOI>
+    <b:RefOrder>43</b:RefOrder>
+  </b:Source>
+  <b:Source>
+    <b:Tag>Par93</b:Tag>
+    <b:SourceType>JournalArticle</b:SourceType>
+    <b:Guid>{CB65CEBE-CAFF-45DD-B9FE-60C6A704C69B}</b:Guid>
+    <b:Title>Threats to the validity of research</b:Title>
+    <b:Year>1993</b:Year>
+    <b:URL>https://search-ebscohost-com.proxy1.ncu.edu/login.aspx?direct=true&amp;db=eric&amp;AN=EJ458938&amp;site=eds-live</b:URL>
+    <b:Author>
+      <b:Author>
+        <b:NameList>
+          <b:Person>
+            <b:Last>Parker</b:Last>
+            <b:First>R</b:First>
+          </b:Person>
+        </b:NameList>
+      </b:Author>
+    </b:Author>
+    <b:JournalName>Rehabilitation Counseling Bulletin</b:JournalName>
+    <b:Pages>130-138</b:Pages>
+    <b:Volume>36</b:Volume>
+    <b:Issue>3</b:Issue>
+    <b:RefOrder>62</b:RefOrder>
+  </b:Source>
 </b:Sources>
 </file>
 
 <file path=customXml/itemProps1.xml><?xml version="1.0" encoding="utf-8"?>
-<ds:datastoreItem xmlns:ds="http://schemas.openxmlformats.org/officeDocument/2006/customXml" ds:itemID="{8B0760B4-7332-4A6B-8231-651072B2DBA8}">
+<ds:datastoreItem xmlns:ds="http://schemas.openxmlformats.org/officeDocument/2006/customXml" ds:itemID="{B1AE68B0-85C6-406F-B886-88AC66D0ED22}">
   <ds:schemaRefs>
     <ds:schemaRef ds:uri="http://schemas.openxmlformats.org/officeDocument/2006/bibliography"/>
   </ds:schemaRefs>

</xml_diff>

<commit_message>
add section on ethical considerations
</commit_message>
<xml_diff>
--- a/Chapters/BachmeierNDIS9902.ch2.docx
+++ b/Chapters/BachmeierNDIS9902.ch2.docx
@@ -6202,7 +6202,13 @@
       </w:pPr>
       <w:r>
         <w:lastRenderedPageBreak/>
-        <w:t xml:space="preserve">How does the Reproducibility crisis impact ML </w:t>
+        <w:t xml:space="preserve">How does the </w:t>
+      </w:r>
+      <w:r>
+        <w:t>r</w:t>
+      </w:r>
+      <w:r>
+        <w:t xml:space="preserve">eproducibility crisis impact ML </w:t>
       </w:r>
       <w:proofErr w:type="gramStart"/>
       <w:r>
@@ -6292,7 +6298,13 @@
         <w:pStyle w:val="Heading3"/>
       </w:pPr>
       <w:r>
-        <w:t>Sources of Non-determinism Introducing Factors</w:t>
+        <w:t>Sources of Non-</w:t>
+      </w:r>
+      <w:r>
+        <w:t>D</w:t>
+      </w:r>
+      <w:r>
+        <w:t>eterminism Introducing Factors</w:t>
       </w:r>
     </w:p>
     <w:p>
@@ -6512,7 +6524,7 @@
         </w:sdtContent>
       </w:sdt>
       <w:r>
-        <w:t>. After disproving basic expectations, researchers revisited other assumptions and found that at</w:t>
+        <w:t>. After disproving basic expectations, researchers revisited other assumptions and found at</w:t>
       </w:r>
       <w:r>
         <w:t xml:space="preserve"> </w:t>
@@ -6521,7 +6533,13 @@
         <w:t xml:space="preserve">least six other core tenants were false. </w:t>
       </w:r>
       <w:r>
-        <w:t xml:space="preserve">This situation highlights the criticality of revalidating technology. The body of knowledge is never precise and </w:t>
+        <w:t>This situation highlights the criticality of revalidating technolog</w:t>
+      </w:r>
+      <w:r>
+        <w:t>ical assumptions</w:t>
+      </w:r>
+      <w:r>
+        <w:t xml:space="preserve">. The body of knowledge is never precise and </w:t>
       </w:r>
       <w:r>
         <w:t>continually</w:t>
@@ -6618,7 +6636,7 @@
         <w:pStyle w:val="Heading3"/>
       </w:pPr>
       <w:r>
-        <w:t>Influence of societal norms and ethics</w:t>
+        <w:t>Influence of societal norms and ethical design</w:t>
       </w:r>
     </w:p>
     <w:p>
@@ -6634,12 +6652,66 @@
       <w:r>
         <w:t>, wrong statistical methods, societal norms, and publication bias, among other factors. These factors impact research reproducibility. Therefore, researchers should accept that incorrect facts exist, and that’s because humans aim to prove what they believe.</w:t>
       </w:r>
+      <w:r>
+        <w:t xml:space="preserve"> </w:t>
+      </w:r>
+      <w:r>
+        <w:t>Douglas &amp; Elliott (2022) responds to Hudson’s article, asserting it conflates value-</w:t>
+      </w:r>
+      <w:proofErr w:type="spellStart"/>
+      <w:r>
+        <w:t>ladenness</w:t>
+      </w:r>
+      <w:proofErr w:type="spellEnd"/>
+      <w:r>
+        <w:t xml:space="preserve"> with bias and mispresents values as evidential factors. They state that researchers are generally well-intentioned and aim to make reliable, </w:t>
+      </w:r>
+      <w:r>
+        <w:lastRenderedPageBreak/>
+        <w:t>repeatable studies. However, it is impractical for those practitioners to wait for results to be flawless, as this means science no longer evolves. Put another way, “all models are wrong, but some are useful</w:t>
+      </w:r>
+      <w:sdt>
+        <w:sdtPr>
+          <w:id w:val="-1358189373"/>
+          <w:citation/>
+        </w:sdtPr>
+        <w:sdtContent>
+          <w:r>
+            <w:fldChar w:fldCharType="begin"/>
+          </w:r>
+          <w:r>
+            <w:instrText xml:space="preserve"> CITATION Das19 \l 1033 </w:instrText>
+          </w:r>
+          <w:r>
+            <w:fldChar w:fldCharType="separate"/>
+          </w:r>
+          <w:r>
+            <w:rPr>
+              <w:noProof/>
+            </w:rPr>
+            <w:t xml:space="preserve"> (Das, 2019)</w:t>
+          </w:r>
+          <w:r>
+            <w:fldChar w:fldCharType="end"/>
+          </w:r>
+        </w:sdtContent>
+      </w:sdt>
+      <w:r>
+        <w:t>.” Academics should perceive the book of knowledge as continually developing principles and tenants, where more precise instruments will eventually supersede those ideas.</w:t>
+      </w:r>
     </w:p>
     <w:p>
-      <w:r>
-        <w:lastRenderedPageBreak/>
-        <w:tab/>
-      </w:r>
+      <w:pPr>
+        <w:pStyle w:val="Heading3"/>
+      </w:pPr>
+      <w:r>
+        <w:t>Role of ethical design</w:t>
+      </w:r>
+    </w:p>
+    <w:p>
+      <w:pPr>
+        <w:ind w:firstLine="720"/>
+      </w:pPr>
       <w:commentRangeStart w:id="9"/>
       <w:r>
         <w:t xml:space="preserve">Researchers </w:t>
@@ -6653,14 +6725,6 @@
       </w:r>
       <w:r>
         <w:t xml:space="preserve">need to manage ethical challenges that arise from their work. These issues originate from societal norms and internal biases. While several frameworks exist to guide the conversation, they can be ambiguous or focus on a subset of the problem. </w:t>
-      </w:r>
-    </w:p>
-    <w:p>
-      <w:pPr>
-        <w:pStyle w:val="Heading4"/>
-      </w:pPr>
-      <w:r>
-        <w:t>What are ethics</w:t>
       </w:r>
     </w:p>
     <w:p>
@@ -6735,54 +6799,101 @@
     </w:p>
     <w:p>
       <w:pPr>
-        <w:pStyle w:val="Heading4"/>
+        <w:pStyle w:val="Heading3"/>
       </w:pPr>
       <w:r>
-        <w:t>Influence of Bias</w:t>
+        <w:t>Internal biases</w:t>
       </w:r>
     </w:p>
     <w:p>
+      <w:pPr>
+        <w:rPr>
+          <w:strike/>
+        </w:rPr>
+      </w:pPr>
       <w:r>
         <w:tab/>
+      </w:r>
+      <w:r>
+        <w:rPr>
+          <w:strike/>
+        </w:rPr>
         <w:t>Researchers need to understand their internal biases. Everyone has historical and cultural defaults that lead to prejudices. These subtle classification differences influence language and construct our reality</w:t>
       </w:r>
       <w:sdt>
         <w:sdtPr>
+          <w:rPr>
+            <w:strike/>
+          </w:rPr>
           <w:id w:val="556896386"/>
           <w:citation/>
         </w:sdtPr>
         <w:sdtContent>
           <w:r>
+            <w:rPr>
+              <w:strike/>
+            </w:rPr>
             <w:fldChar w:fldCharType="begin"/>
           </w:r>
           <w:r>
+            <w:rPr>
+              <w:strike/>
+            </w:rPr>
             <w:instrText xml:space="preserve"> CITATION Owe17 \l 1033 </w:instrText>
           </w:r>
           <w:r>
+            <w:rPr>
+              <w:strike/>
+            </w:rPr>
             <w:fldChar w:fldCharType="separate"/>
           </w:r>
           <w:r>
             <w:rPr>
+              <w:strike/>
               <w:noProof/>
             </w:rPr>
             <w:t xml:space="preserve"> (Owen, 2017)</w:t>
           </w:r>
           <w:r>
+            <w:rPr>
+              <w:strike/>
+            </w:rPr>
             <w:fldChar w:fldCharType="end"/>
           </w:r>
         </w:sdtContent>
       </w:sdt>
       <w:r>
-        <w:t xml:space="preserve">. Picture two people, one fat, another thin. Then change those definitions to obese and anorexic. Did all four imagined people have the same gender and race? Words matter and one needs to choose them carefully. These biases sneak into our written and verbal communication. They cause us to gloss over issues of Diversity, Equity, and Inclusion (DEI). For instance, the terms such as whitelist and blacklist have a racial connotation. These modifiers become a sub-conscience reinforcement that one’s worldview is the only perspective. </w:t>
+        <w:rPr>
+          <w:strike/>
+        </w:rPr>
+        <w:t xml:space="preserve">. Picture two people, one fat, another thin. Then change those </w:t>
+      </w:r>
+      <w:r>
+        <w:rPr>
+          <w:strike/>
+        </w:rPr>
+        <w:lastRenderedPageBreak/>
+        <w:t xml:space="preserve">definitions to obese and anorexic. Did all four imagined people have the same gender and race? Words matter and one needs to choose them carefully. These biases sneak into our written and verbal communication. They cause us to gloss over issues of Diversity, Equity, and Inclusion (DEI). For instance, the terms such as whitelist and blacklist have a racial connotation. These modifiers become a sub-conscience reinforcement that one’s worldview is the only perspective. </w:t>
       </w:r>
     </w:p>
     <w:p>
       <w:pPr>
-        <w:pStyle w:val="Heading4"/>
+        <w:pStyle w:val="Heading3"/>
       </w:pPr>
       <w:r>
-        <w:lastRenderedPageBreak/>
-        <w:t>Sources of Ethical Frameworks</w:t>
+        <w:t xml:space="preserve">Sources of </w:t>
+      </w:r>
+      <w:r>
+        <w:t>e</w:t>
+      </w:r>
+      <w:r>
+        <w:t xml:space="preserve">thical </w:t>
+      </w:r>
+      <w:r>
+        <w:t>f</w:t>
+      </w:r>
+      <w:r>
+        <w:t>rameworks</w:t>
       </w:r>
     </w:p>
     <w:p>
@@ -6817,15 +6928,7 @@
         </w:sdtContent>
       </w:sdt>
       <w:r>
-        <w:t xml:space="preserve">.   The Belmont Report (1979) famously defines three core principles: respect for persons, beneficence, and justice. These tenants ask researchers to treat everyone fairly and avoid harm. However, even this simple statement has ambiguity.  </w:t>
-      </w:r>
-    </w:p>
-    <w:p>
-      <w:pPr>
-        <w:pStyle w:val="Heading4"/>
-      </w:pPr>
-      <w:r>
-        <w:t>Limitations</w:t>
+        <w:t>.   The Belmont Report (1979) famously defines three core principles: respect for persons, beneficence, and justice. These tenants ask researchers to treat everyone fairly and avoid harm. However, even this simple statement has ambiguity.</w:t>
       </w:r>
     </w:p>
     <w:p>
@@ -6844,6 +6947,7 @@
         <w:t xml:space="preserve"> et al. (2018, p. 1347) argue that the Belmont Report’s “distinction between research and practice is disappearing within the commercialization of present-day research.”  Businesses actively debate the definition of “harm” and propose a notion of “harm versus setback.”  This worldview states that any action that is not directly harmful is, at worse, an indirect setback. Roberts (2021, p. 15) proposes that researchers “must focus on risks of the research process itself, not outcome-related risks as downstream consequences are beyond the purview of ethical gatekeeping.”  Facebook has a moral (and potentially legal) mandate to protect its user’s privacy. Under Robert’s definition, the social-media juggernaut can ethically track relationships between billions of people. However, it is not bound to prevent malicious </w:t>
       </w:r>
       <w:r>
+        <w:lastRenderedPageBreak/>
         <w:t>auxiliary</w:t>
       </w:r>
       <w:r>
@@ -6855,86 +6959,13 @@
         <w:pStyle w:val="Heading3"/>
       </w:pPr>
       <w:r>
-        <w:t xml:space="preserve">Alternative </w:t>
-      </w:r>
-      <w:r>
-        <w:t>perspective</w:t>
+        <w:t>Controversial Subjects</w:t>
       </w:r>
     </w:p>
     <w:p>
-      <w:pPr>
-        <w:ind w:firstLine="720"/>
-      </w:pPr>
-      <w:r>
-        <w:t>Douglas &amp; Elliott (2022) responds to Hudson’s article, asserting it conflates value-</w:t>
-      </w:r>
-      <w:proofErr w:type="spellStart"/>
-      <w:r>
-        <w:t>ladenness</w:t>
-      </w:r>
-      <w:proofErr w:type="spellEnd"/>
-      <w:r>
-        <w:t xml:space="preserve"> with bias and mispresents values as evidential factors. They state that researchers are </w:t>
-      </w:r>
-      <w:r>
-        <w:lastRenderedPageBreak/>
-        <w:t xml:space="preserve">generally well-intentioned and aim to make reliable, repeatable studies. However, it is impractical for those practitioners to wait for results to be flawless, as this means science no longer evolves. </w:t>
-      </w:r>
-      <w:r>
-        <w:t>Put another way, “all models are wrong, but some are useful</w:t>
-      </w:r>
-      <w:sdt>
-        <w:sdtPr>
-          <w:id w:val="-1358189373"/>
-          <w:citation/>
-        </w:sdtPr>
-        <w:sdtContent>
-          <w:r>
-            <w:fldChar w:fldCharType="begin"/>
-          </w:r>
-          <w:r>
-            <w:instrText xml:space="preserve"> CITATION Das19 \l 1033 </w:instrText>
-          </w:r>
-          <w:r>
-            <w:fldChar w:fldCharType="separate"/>
-          </w:r>
-          <w:r>
-            <w:rPr>
-              <w:noProof/>
-            </w:rPr>
-            <w:t xml:space="preserve"> (Das, 2019)</w:t>
-          </w:r>
-          <w:r>
-            <w:fldChar w:fldCharType="end"/>
-          </w:r>
-        </w:sdtContent>
-      </w:sdt>
-      <w:r>
-        <w:t>.”</w:t>
-      </w:r>
-      <w:r>
-        <w:t xml:space="preserve"> A</w:t>
-      </w:r>
-      <w:r>
-        <w:t xml:space="preserve">cademics </w:t>
-      </w:r>
-      <w:r>
-        <w:t xml:space="preserve">should perceive </w:t>
-      </w:r>
-      <w:r>
-        <w:t xml:space="preserve">the book of knowledge as </w:t>
-      </w:r>
-      <w:r>
-        <w:t xml:space="preserve">continually developing </w:t>
-      </w:r>
-      <w:r>
-        <w:t>principles and tenants</w:t>
-      </w:r>
-      <w:r>
-        <w:t>, where more precise instruments will eventually supersede those ideas</w:t>
-      </w:r>
-      <w:r>
-        <w:t>.</w:t>
+      <w:r>
+        <w:tab/>
+        <w:t>Many academic and business communities embrace Diversity, Equity, and Inclusion (DEI) concepts. These ideas are becoming mainstream, and that will cause them to become shared truths and social norms. Researchers that fight against this force are likely to find exclusion and isolation. Instead, they should adopt the social standards and assume “people are people.”  However, this is often easier said than done. Human data sets contain several highly correlated variables (e.g., race and income). These statical properties prevent merely dropping an individual column and making the results racially neutral. Researchers can explicitly call out the risk in their findings, but fully addressing this situation is an open problem.</w:t>
       </w:r>
     </w:p>
     <w:p/>
@@ -7025,13 +7056,6 @@
         <w:t xml:space="preserve"> I had a paper that talked about incorrect statistical methods that’s probably from data mining or statistics. That would go nicely into this section.</w:t>
       </w:r>
     </w:p>
-    <w:p>
-      <w:r>
-        <w:br w:type="page"/>
-      </w:r>
-    </w:p>
-    <w:p/>
-    <w:p/>
     <w:p>
       <w:r>
         <w:br w:type="page"/>
@@ -9066,7 +9090,7 @@
       </w:r>
     </w:p>
   </w:comment>
-  <w:comment w:id="9" w:author="nate nate" w:date="2022-05-28T12:22:00Z" w:initials="nn">
+  <w:comment w:id="9" w:author="nate nate" w:date="2022-05-28T14:30:00Z" w:initials="nn">
     <w:p>
       <w:pPr>
         <w:pStyle w:val="CommentText"/>
@@ -9078,8 +9102,19 @@
         <w:annotationRef/>
       </w:r>
       <w:r>
+        <w:rPr>
+          <w:rStyle w:val="CommentReference"/>
+        </w:rPr>
+        <w:annotationRef/>
+      </w:r>
+      <w:r>
         <w:t>TIM7241-2</w:t>
       </w:r>
+    </w:p>
+    <w:p>
+      <w:pPr>
+        <w:pStyle w:val="CommentText"/>
+      </w:pPr>
     </w:p>
   </w:comment>
 </w:comments>
@@ -9095,7 +9130,7 @@
   <w15:commentEx w15:paraId="664BB513" w15:done="0"/>
   <w15:commentEx w15:paraId="7799D1E0" w15:done="0"/>
   <w15:commentEx w15:paraId="7346C38E" w15:done="0"/>
-  <w15:commentEx w15:paraId="7CCF3E47" w15:done="0"/>
+  <w15:commentEx w15:paraId="5417D0DD" w15:done="0"/>
 </w15:commentsEx>
 </file>
 
@@ -9109,7 +9144,7 @@
   <w16cex:commentExtensible w16cex:durableId="262BF7BA" w16cex:dateUtc="2022-05-16T02:05:00Z"/>
   <w16cex:commentExtensible w16cex:durableId="262C000F" w16cex:dateUtc="2022-05-16T02:41:00Z"/>
   <w16cex:commentExtensible w16cex:durableId="262BFB8C" w16cex:dateUtc="2022-05-16T02:22:00Z"/>
-  <w16cex:commentExtensible w16cex:durableId="263C9287" w16cex:dateUtc="2022-05-28T16:22:00Z"/>
+  <w16cex:commentExtensible w16cex:durableId="263CB06A" w16cex:dateUtc="2022-05-28T18:30:00Z"/>
 </w16cex:commentsExtensible>
 </file>
 
@@ -9123,7 +9158,7 @@
   <w16cid:commentId w16cid:paraId="664BB513" w16cid:durableId="262BF7BA"/>
   <w16cid:commentId w16cid:paraId="7799D1E0" w16cid:durableId="262C000F"/>
   <w16cid:commentId w16cid:paraId="7346C38E" w16cid:durableId="262BFB8C"/>
-  <w16cid:commentId w16cid:paraId="7CCF3E47" w16cid:durableId="263C9287"/>
+  <w16cid:commentId w16cid:paraId="5417D0DD" w16cid:durableId="263CB06A"/>
 </w16cid:commentsIds>
 </file>
 
@@ -9865,7 +9900,7 @@
     <w:lsdException w:name="toc 9" w:semiHidden="1" w:uiPriority="39" w:unhideWhenUsed="1"/>
     <w:lsdException w:name="Normal Indent" w:semiHidden="1" w:unhideWhenUsed="1"/>
     <w:lsdException w:name="footnote text" w:semiHidden="1" w:unhideWhenUsed="1"/>
-    <w:lsdException w:name="annotation text" w:semiHidden="1" w:unhideWhenUsed="1"/>
+    <w:lsdException w:name="annotation text" w:semiHidden="1" w:uiPriority="0" w:unhideWhenUsed="1"/>
     <w:lsdException w:name="header" w:semiHidden="1" w:unhideWhenUsed="1"/>
     <w:lsdException w:name="footer" w:semiHidden="1" w:unhideWhenUsed="1"/>
     <w:lsdException w:name="index heading" w:semiHidden="1" w:unhideWhenUsed="1"/>
@@ -10579,7 +10614,6 @@
     <w:name w:val="annotation reference"/>
     <w:basedOn w:val="DefaultParagraphFont"/>
     <w:uiPriority w:val="99"/>
-    <w:semiHidden/>
     <w:unhideWhenUsed/>
     <w:rsid w:val="003905FE"/>
     <w:rPr>
@@ -10591,8 +10625,6 @@
     <w:name w:val="annotation text"/>
     <w:basedOn w:val="Normal"/>
     <w:link w:val="CommentTextChar"/>
-    <w:uiPriority w:val="99"/>
-    <w:semiHidden/>
     <w:unhideWhenUsed/>
     <w:rsid w:val="003905FE"/>
     <w:pPr>
@@ -10607,8 +10639,6 @@
     <w:name w:val="Comment Text Char"/>
     <w:basedOn w:val="DefaultParagraphFont"/>
     <w:link w:val="CommentText"/>
-    <w:uiPriority w:val="99"/>
-    <w:semiHidden/>
     <w:rsid w:val="003905FE"/>
     <w:rPr>
       <w:rFonts w:ascii="Times New Roman" w:hAnsi="Times New Roman" w:cs="Times New Roman"/>
@@ -26381,7 +26411,7 @@
     <b:Volume>48</b:Volume>
     <b:Issue>4</b:Issue>
     <b:DOI>10.1111/fima.12297</b:DOI>
-    <b:RefOrder>47</b:RefOrder>
+    <b:RefOrder>43</b:RefOrder>
   </b:Source>
   <b:Source>
     <b:Tag>Par93</b:Tag>
@@ -26423,7 +26453,7 @@
       </b:Author>
     </b:Author>
     <b:Publisher>Routledge</b:Publisher>
-    <b:RefOrder>43</b:RefOrder>
+    <b:RefOrder>44</b:RefOrder>
   </b:Source>
   <b:Source>
     <b:Tag>Ger10</b:Tag>
@@ -26444,7 +26474,7 @@
     <b:InternetSiteTitle>Vimeo</b:InternetSiteTitle>
     <b:URL>https://vimeo.com/15676699</b:URL>
     <b:ProductionCompany>The Taos Institute</b:ProductionCompany>
-    <b:RefOrder>44</b:RefOrder>
+    <b:RefOrder>45</b:RefOrder>
   </b:Source>
   <b:Source>
     <b:Tag>Owe17</b:Tag>
@@ -26466,7 +26496,7 @@
     <b:Month>November</b:Month>
     <b:Day>8</b:Day>
     <b:URL>https://www.youtube.com/watch?v=6I6b3ePAZ5M</b:URL>
-    <b:RefOrder>45</b:RefOrder>
+    <b:RefOrder>46</b:RefOrder>
   </b:Source>
   <b:Source>
     <b:Tag>Tan21</b:Tag>
@@ -26489,7 +26519,7 @@
     <b:Volume>31</b:Volume>
     <b:Issue>1</b:Issue>
     <b:URL>https://search-ebscohost-com.proxy1.ncu.edu/login.aspx?direct=true&amp;db=edb&amp;AN=147839336&amp;site=eds-live</b:URL>
-    <b:RefOrder>46</b:RefOrder>
+    <b:RefOrder>47</b:RefOrder>
   </b:Source>
   <b:Source>
     <b:Tag>Off79</b:Tag>
@@ -26529,11 +26559,42 @@
     <b:DOI>10.1002/eahr.500074</b:DOI>
     <b:RefOrder>68</b:RefOrder>
   </b:Source>
+  <b:Source>
+    <b:Tag>Ada18</b:Tag>
+    <b:SourceType>JournalArticle</b:SourceType>
+    <b:Guid>{DCFAFAFF-8190-4867-83DC-364A07415875}</b:Guid>
+    <b:Title>The Belmont Report at 40: Reckoning With Time</b:Title>
+    <b:Year>2018</b:Year>
+    <b:URL>https://search-ebscohost-com.proxy1.ncu.edu/login.aspx?direct=true&amp;db=s3h&amp;AN=131743373&amp;site=eds-live</b:URL>
+    <b:Author>
+      <b:Author>
+        <b:NameList>
+          <b:Person>
+            <b:Last>Adashi</b:Last>
+            <b:First>E</b:First>
+          </b:Person>
+          <b:Person>
+            <b:Last>Walters</b:Last>
+            <b:First>L</b:First>
+          </b:Person>
+          <b:Person>
+            <b:Last>Menikoff</b:Last>
+            <b:First>J</b:First>
+          </b:Person>
+        </b:NameList>
+      </b:Author>
+    </b:Author>
+    <b:JournalName>American Journal of Public Health</b:JournalName>
+    <b:Pages>1345-1348</b:Pages>
+    <b:Volume>108</b:Volume>
+    <b:Issue>10</b:Issue>
+    <b:RefOrder>69</b:RefOrder>
+  </b:Source>
 </b:Sources>
 </file>
 
 <file path=customXml/itemProps1.xml><?xml version="1.0" encoding="utf-8"?>
-<ds:datastoreItem xmlns:ds="http://schemas.openxmlformats.org/officeDocument/2006/customXml" ds:itemID="{D9E24E06-2EA8-4C53-84B0-097164C8DADD}">
+<ds:datastoreItem xmlns:ds="http://schemas.openxmlformats.org/officeDocument/2006/customXml" ds:itemID="{AE19CDBD-163D-4FA9-B368-C8AB642FAA54}">
   <ds:schemaRefs>
     <ds:schemaRef ds:uri="http://schemas.openxmlformats.org/officeDocument/2006/bibliography"/>
   </ds:schemaRefs>

</xml_diff>

<commit_message>
check on kids upstairs
</commit_message>
<xml_diff>
--- a/Chapters/BachmeierNDIS9902.ch2.docx
+++ b/Chapters/BachmeierNDIS9902.ch2.docx
@@ -4774,7 +4774,7 @@
       </w:r>
       <w:r>
         <w:lastRenderedPageBreak/>
-        <w:t>hundreds of blue-collar jobs. Cities must also build universities and technical schools to train team members to fill these roles, further expanding the job market.</w:t>
+        <w:t>hundreds of blue-collar jobs. Cities must also build universities and technical schools to train team members to fill these roles, expanding the job market.</w:t>
       </w:r>
     </w:p>
     <w:p>
@@ -5094,7 +5094,19 @@
         </w:sdtContent>
       </w:sdt>
       <w:r>
-        <w:t>. These rules lay a foundation of ideas that devices exist to cooperate and enhance humanity. Unfortunately, the machines cannot reason and are bound to their program designs. Since machines cannot devise these criteria independently, it becomes the system engineers’ responsibility to enforce these requirements. Those decisions are predominately a matter of business priorities and vary across different use-cases. For instance, Lockheed Martin, a military weapons designer, views its human-centric role as protecting American interests at foreign nations’ expense. This perspective is radically different from other organizations yet equally valid.</w:t>
+        <w:t xml:space="preserve">. These rules lay a foundation </w:t>
+      </w:r>
+      <w:r>
+        <w:t>for</w:t>
+      </w:r>
+      <w:r>
+        <w:t xml:space="preserve"> </w:t>
+      </w:r>
+      <w:r>
+        <w:t xml:space="preserve">the </w:t>
+      </w:r>
+      <w:r>
+        <w:t>idea that devices exist to cooperate and enhance humanity. Unfortunately, the machines cannot reason and are bound to their program designs. Since machines cannot devise these criteria independently, it becomes the system engineers’ responsibility to enforce these requirements. Those decisions are predominately a matter of business priorities and vary across different use-cases. For instance, Lockheed Martin, a military weapons designer, views its human-centric role as protecting American interests at foreign nations’ expense. This perspective is radically different from other organizations yet equally valid.</w:t>
       </w:r>
     </w:p>
     <w:p>
@@ -5270,7 +5282,13 @@
       </w:r>
       <w:proofErr w:type="spellEnd"/>
       <w:r>
-        <w:t xml:space="preserve"> are open research problems for all but the most trivial systems. After solving those issues, ensuring the inclusive training data requires significant investments into unverifiable results.</w:t>
+        <w:t xml:space="preserve"> are open research problems for all but the most trivial systems. After solving those issues, ensuring </w:t>
+      </w:r>
+      <w:r>
+        <w:t xml:space="preserve">the use of only </w:t>
+      </w:r>
+      <w:r>
+        <w:t>inclusive training data requires significant investments into unverifiable results.</w:t>
       </w:r>
     </w:p>
     <w:p>
@@ -6802,7 +6820,21 @@
         <w:pStyle w:val="Heading3"/>
       </w:pPr>
       <w:r>
-        <w:t>Internal biases</w:t>
+        <w:t xml:space="preserve">Internal </w:t>
+      </w:r>
+      <w:commentRangeStart w:id="10"/>
+      <w:r>
+        <w:t>biases</w:t>
+      </w:r>
+      <w:commentRangeEnd w:id="10"/>
+      <w:r>
+        <w:rPr>
+          <w:rStyle w:val="CommentReference"/>
+          <w:b w:val="0"/>
+          <w:i w:val="0"/>
+          <w:iCs w:val="0"/>
+        </w:rPr>
+        <w:commentReference w:id="10"/>
       </w:r>
     </w:p>
     <w:p>
@@ -6965,7 +6997,21 @@
     <w:p>
       <w:r>
         <w:tab/>
-        <w:t>Many academic and business communities embrace Diversity, Equity, and Inclusion (DEI) concepts. These ideas are becoming mainstream, and that will cause them to become shared truths and social norms. Researchers that fight against this force are likely to find exclusion and isolation. Instead, they should adopt the social standards and assume “people are people.”  However, this is often easier said than done. Human data sets contain several highly correlated variables (e.g., race and income). These statical properties prevent merely dropping an individual column and making the results racially neutral. Researchers can explicitly call out the risk in their findings, but fully addressing this situation is an open problem.</w:t>
+        <w:t xml:space="preserve">Many academic and business communities embrace Diversity, Equity, and Inclusion (DEI) concepts. These ideas are becoming mainstream, and that will cause them to become shared truths and social norms. Researchers that fight against this force are likely to find exclusion and </w:t>
+      </w:r>
+      <w:commentRangeStart w:id="11"/>
+      <w:r>
+        <w:t>isolation</w:t>
+      </w:r>
+      <w:commentRangeEnd w:id="11"/>
+      <w:r>
+        <w:rPr>
+          <w:rStyle w:val="CommentReference"/>
+        </w:rPr>
+        <w:commentReference w:id="11"/>
+      </w:r>
+      <w:r>
+        <w:t>. Instead, they should adopt the social standards and assume “people are people.”  However, this is often easier said than done. Human data sets contain several highly correlated variables (e.g., race and income). These statical properties prevent merely dropping an individual column and making the results racially neutral. Researchers can explicitly call out the risk in their findings, but fully addressing this situation is an open problem.</w:t>
       </w:r>
     </w:p>
     <w:p/>
@@ -7358,7 +7404,23 @@
                   <w:iCs/>
                   <w:noProof/>
                 </w:rPr>
-                <w:t>AI Magazine, 26</w:t>
+                <w:t>A</w:t>
+              </w:r>
+              <w:r>
+                <w:rPr>
+                  <w:i/>
+                  <w:iCs/>
+                  <w:noProof/>
+                </w:rPr>
+                <w:t>.I.</w:t>
+              </w:r>
+              <w:r>
+                <w:rPr>
+                  <w:i/>
+                  <w:iCs/>
+                  <w:noProof/>
+                </w:rPr>
+                <w:t xml:space="preserve"> Magazine, 26</w:t>
               </w:r>
               <w:r>
                 <w:rPr>
@@ -8829,7 +8891,19 @@
                 <w:rPr>
                   <w:noProof/>
                 </w:rPr>
-                <w:t xml:space="preserve">Upchurch, M. (2018). Robots and AI at work: the propects for singularity. </w:t>
+                <w:t>Upchurch, M. (2018). Robots and A</w:t>
+              </w:r>
+              <w:r>
+                <w:rPr>
+                  <w:noProof/>
+                </w:rPr>
+                <w:t>.I.</w:t>
+              </w:r>
+              <w:r>
+                <w:rPr>
+                  <w:noProof/>
+                </w:rPr>
+                <w:t xml:space="preserve"> at work: the propects for singularity. </w:t>
               </w:r>
               <w:r>
                 <w:rPr>
@@ -9117,6 +9191,38 @@
       </w:pPr>
     </w:p>
   </w:comment>
+  <w:comment w:id="10" w:author="nate nate" w:date="2022-05-28T14:38:00Z" w:initials="nn">
+    <w:p>
+      <w:pPr>
+        <w:pStyle w:val="CommentText"/>
+      </w:pPr>
+      <w:r>
+        <w:rPr>
+          <w:rStyle w:val="CommentReference"/>
+        </w:rPr>
+        <w:annotationRef/>
+      </w:r>
+      <w:r>
+        <w:t>Replace this with section on Parks (1993)</w:t>
+      </w:r>
+    </w:p>
+  </w:comment>
+  <w:comment w:id="11" w:author="nate nate" w:date="2022-05-28T14:42:00Z" w:initials="nn">
+    <w:p>
+      <w:pPr>
+        <w:pStyle w:val="CommentText"/>
+      </w:pPr>
+      <w:r>
+        <w:rPr>
+          <w:rStyle w:val="CommentReference"/>
+        </w:rPr>
+        <w:annotationRef/>
+      </w:r>
+      <w:r>
+        <w:t>Source?</w:t>
+      </w:r>
+    </w:p>
+  </w:comment>
 </w:comments>
 </file>
 
@@ -9131,6 +9237,8 @@
   <w15:commentEx w15:paraId="7799D1E0" w15:done="0"/>
   <w15:commentEx w15:paraId="7346C38E" w15:done="0"/>
   <w15:commentEx w15:paraId="5417D0DD" w15:done="0"/>
+  <w15:commentEx w15:paraId="68BBE23B" w15:done="0"/>
+  <w15:commentEx w15:paraId="77C08903" w15:done="0"/>
 </w15:commentsEx>
 </file>
 
@@ -9145,6 +9253,8 @@
   <w16cex:commentExtensible w16cex:durableId="262C000F" w16cex:dateUtc="2022-05-16T02:41:00Z"/>
   <w16cex:commentExtensible w16cex:durableId="262BFB8C" w16cex:dateUtc="2022-05-16T02:22:00Z"/>
   <w16cex:commentExtensible w16cex:durableId="263CB06A" w16cex:dateUtc="2022-05-28T18:30:00Z"/>
+  <w16cex:commentExtensible w16cex:durableId="263CB24C" w16cex:dateUtc="2022-05-28T18:38:00Z"/>
+  <w16cex:commentExtensible w16cex:durableId="263CB358" w16cex:dateUtc="2022-05-28T18:42:00Z"/>
 </w16cex:commentsExtensible>
 </file>
 
@@ -9159,6 +9269,8 @@
   <w16cid:commentId w16cid:paraId="7799D1E0" w16cid:durableId="262C000F"/>
   <w16cid:commentId w16cid:paraId="7346C38E" w16cid:durableId="262BFB8C"/>
   <w16cid:commentId w16cid:paraId="5417D0DD" w16cid:durableId="263CB06A"/>
+  <w16cid:commentId w16cid:paraId="68BBE23B" w16cid:durableId="263CB24C"/>
+  <w16cid:commentId w16cid:paraId="77C08903" w16cid:durableId="263CB358"/>
 </w16cid:commentsIds>
 </file>
 

</xml_diff>

<commit_message>
this section is fairly good
</commit_message>
<xml_diff>
--- a/Chapters/BachmeierNDIS9902.ch2.docx
+++ b/Chapters/BachmeierNDIS9902.ch2.docx
@@ -6632,21 +6632,37 @@
         </w:sdtContent>
       </w:sdt>
       <w:r>
-        <w:t>. Behavioral economists consistently demonstrate that people mispresent small details that lead to a better story with exag</w:t>
+        <w:t xml:space="preserve">. Behavioral economists consistently demonstrate that people mispresent small details that lead to a better story with </w:t>
+      </w:r>
+      <w:r>
+        <w:t xml:space="preserve">believably </w:t>
+      </w:r>
+      <w:r>
+        <w:t>exag</w:t>
       </w:r>
       <w:r>
         <w:t>ge</w:t>
       </w:r>
       <w:r>
-        <w:t xml:space="preserve">rated results (e.g., 75% accurate results </w:t>
-      </w:r>
-      <w:proofErr w:type="gramStart"/>
-      <w:r>
-        <w:t>becomes</w:t>
-      </w:r>
-      <w:proofErr w:type="gramEnd"/>
-      <w:r>
-        <w:t xml:space="preserve"> 85%).</w:t>
+        <w:t xml:space="preserve">rated results (e.g., </w:t>
+      </w:r>
+      <w:r>
+        <w:t xml:space="preserve">an </w:t>
+      </w:r>
+      <w:r>
+        <w:t xml:space="preserve">75% accurate </w:t>
+      </w:r>
+      <w:r>
+        <w:t xml:space="preserve">score </w:t>
+      </w:r>
+      <w:r>
+        <w:t>becomes 8</w:t>
+      </w:r>
+      <w:r>
+        <w:t>2</w:t>
+      </w:r>
+      <w:r>
+        <w:t>%).</w:t>
       </w:r>
     </w:p>
     <w:p>
@@ -7005,13 +7021,44 @@
       </w:r>
       <w:commentRangeEnd w:id="11"/>
       <w:r>
+        <w:t xml:space="preserve"> (Owen, 2017; </w:t>
+      </w:r>
+      <w:proofErr w:type="spellStart"/>
+      <w:r>
+        <w:t>Adashi</w:t>
+      </w:r>
+      <w:proofErr w:type="spellEnd"/>
+      <w:r>
+        <w:t xml:space="preserve"> et al., 2018)</w:t>
+      </w:r>
+      <w:r>
         <w:rPr>
           <w:rStyle w:val="CommentReference"/>
         </w:rPr>
         <w:commentReference w:id="11"/>
       </w:r>
       <w:r>
-        <w:t>. Instead, they should adopt the social standards and assume “people are people.”  However, this is often easier said than done. Human data sets contain several highly correlated variables (e.g., race and income). These statical properties prevent merely dropping an individual column and making the results racially neutral. Researchers can explicitly call out the risk in their findings, but fully addressing this situation is an open problem.</w:t>
+        <w:t xml:space="preserve">. Instead, they should adopt the social standards and assume “people are people.”  However, this is often easier said than done. Human data sets contain </w:t>
+      </w:r>
+      <w:r>
+        <w:t xml:space="preserve">numerous </w:t>
+      </w:r>
+      <w:r>
+        <w:t xml:space="preserve">highly correlated variables (e.g., race and income). These statical properties prevent merely dropping an individual column and making the results racially </w:t>
+      </w:r>
+      <w:commentRangeStart w:id="12"/>
+      <w:r>
+        <w:t>neutral</w:t>
+      </w:r>
+      <w:commentRangeEnd w:id="12"/>
+      <w:r>
+        <w:rPr>
+          <w:rStyle w:val="CommentReference"/>
+        </w:rPr>
+        <w:commentReference w:id="12"/>
+      </w:r>
+      <w:r>
+        <w:t>. Researchers can explicitly call out the risk in their findings, but fully addressing this situation is an open problem.</w:t>
       </w:r>
     </w:p>
     <w:p/>
@@ -9223,6 +9270,27 @@
       </w:r>
     </w:p>
   </w:comment>
+  <w:comment w:id="12" w:author="nate nate" w:date="2022-05-28T14:53:00Z" w:initials="nn">
+    <w:p>
+      <w:pPr>
+        <w:pStyle w:val="CommentText"/>
+      </w:pPr>
+      <w:r>
+        <w:rPr>
+          <w:rStyle w:val="CommentReference"/>
+        </w:rPr>
+        <w:annotationRef/>
+      </w:r>
+      <w:proofErr w:type="spellStart"/>
+      <w:r>
+        <w:t>Anythin</w:t>
+      </w:r>
+      <w:proofErr w:type="spellEnd"/>
+      <w:r>
+        <w:t xml:space="preserve"> from stats capstone interesting to add here?</w:t>
+      </w:r>
+    </w:p>
+  </w:comment>
 </w:comments>
 </file>
 
@@ -9239,6 +9307,7 @@
   <w15:commentEx w15:paraId="5417D0DD" w15:done="0"/>
   <w15:commentEx w15:paraId="68BBE23B" w15:done="0"/>
   <w15:commentEx w15:paraId="77C08903" w15:done="0"/>
+  <w15:commentEx w15:paraId="1D094890" w15:done="0"/>
 </w15:commentsEx>
 </file>
 
@@ -9255,6 +9324,7 @@
   <w16cex:commentExtensible w16cex:durableId="263CB06A" w16cex:dateUtc="2022-05-28T18:30:00Z"/>
   <w16cex:commentExtensible w16cex:durableId="263CB24C" w16cex:dateUtc="2022-05-28T18:38:00Z"/>
   <w16cex:commentExtensible w16cex:durableId="263CB358" w16cex:dateUtc="2022-05-28T18:42:00Z"/>
+  <w16cex:commentExtensible w16cex:durableId="263CB5D6" w16cex:dateUtc="2022-05-28T18:53:00Z"/>
 </w16cex:commentsExtensible>
 </file>
 
@@ -9271,6 +9341,7 @@
   <w16cid:commentId w16cid:paraId="5417D0DD" w16cid:durableId="263CB06A"/>
   <w16cid:commentId w16cid:paraId="68BBE23B" w16cid:durableId="263CB24C"/>
   <w16cid:commentId w16cid:paraId="77C08903" w16cid:durableId="263CB358"/>
+  <w16cid:commentId w16cid:paraId="1D094890" w16cid:durableId="263CB5D6"/>
 </w16cid:commentsIds>
 </file>
 

</xml_diff>

<commit_message>
up to page 63
</commit_message>
<xml_diff>
--- a/Chapters/BachmeierNDIS9902.ch2.docx
+++ b/Chapters/BachmeierNDIS9902.ch2.docx
@@ -1349,6 +1349,409 @@
       </w:pPr>
       <w:r>
         <w:lastRenderedPageBreak/>
+        <w:t xml:space="preserve">How does data mining enable machine </w:t>
+      </w:r>
+      <w:commentRangeStart w:id="3"/>
+      <w:r>
+        <w:t>learning</w:t>
+      </w:r>
+      <w:commentRangeEnd w:id="3"/>
+      <w:r>
+        <w:rPr>
+          <w:rStyle w:val="CommentReference"/>
+          <w:b w:val="0"/>
+        </w:rPr>
+        <w:commentReference w:id="3"/>
+      </w:r>
+    </w:p>
+    <w:p>
+      <w:r>
+        <w:t>The four data-mining categories are association rule mining, clustering, classification, and regression modeling</w:t>
+      </w:r>
+      <w:sdt>
+        <w:sdtPr>
+          <w:id w:val="-785890086"/>
+          <w:citation/>
+        </w:sdtPr>
+        <w:sdtContent>
+          <w:r>
+            <w:fldChar w:fldCharType="begin"/>
+          </w:r>
+          <w:r>
+            <w:instrText xml:space="preserve"> CITATION Bar191 \l 1033 </w:instrText>
+          </w:r>
+          <w:r>
+            <w:fldChar w:fldCharType="separate"/>
+          </w:r>
+          <w:r>
+            <w:rPr>
+              <w:noProof/>
+            </w:rPr>
+            <w:t xml:space="preserve"> (Barua &amp; Mondal, 2019)</w:t>
+          </w:r>
+          <w:r>
+            <w:fldChar w:fldCharType="end"/>
+          </w:r>
+        </w:sdtContent>
+      </w:sdt>
+      <w:r>
+        <w:t xml:space="preserve">. Association rules are patterns like if </w:t>
+      </w:r>
+      <w:r>
+        <w:rPr>
+          <w:i/>
+          <w:iCs/>
+        </w:rPr>
+        <w:t>X then Y</w:t>
+      </w:r>
+      <w:r>
+        <w:rPr>
+          <w:i/>
+          <w:iCs/>
+        </w:rPr>
+        <w:t>,</w:t>
+      </w:r>
+      <w:r>
+        <w:t xml:space="preserve"> such as a person buying bread (X) is likely also to purchase butter (Y). Clustering and classification are related strategies that attempt to group similar items into buckets. The critical difference is that classification knows the bucket labels ahead of time (supervised) while clustering does not (unsupervised). For instance, a teacher gives their class a quiz and then maps them into groups by their assessment score (e.g., A, B) is a classification problem. Suppose they mapped the students on their favorite color. In that case, the groups are not deterministic, and it is a clustering scenario. Regression modeling tries to find a mathematical equation that explains the observations. A classic example estimates housing prices by considering square footage, house age, and room count</w:t>
+      </w:r>
+      <w:r>
+        <w:t>, among other features</w:t>
+      </w:r>
+      <w:r>
+        <w:t>.</w:t>
+      </w:r>
+    </w:p>
+    <w:p>
+      <w:pPr>
+        <w:ind w:firstLine="720"/>
+      </w:pPr>
+      <w:r>
+        <w:t xml:space="preserve">Across these high-level categories, numerous scenario-specific algorithms are available for different data sets. For instance, </w:t>
+      </w:r>
+      <w:proofErr w:type="spellStart"/>
+      <w:r>
+        <w:t>Apriori</w:t>
+      </w:r>
+      <w:proofErr w:type="spellEnd"/>
+      <w:r>
+        <w:t xml:space="preserve">-based Algorithms rely on the concept that subsets of frequent </w:t>
+      </w:r>
+      <w:proofErr w:type="spellStart"/>
+      <w:r>
+        <w:t>itemsets</w:t>
+      </w:r>
+      <w:proofErr w:type="spellEnd"/>
+      <w:r>
+        <w:t xml:space="preserve"> must also be frequent </w:t>
+      </w:r>
+      <w:proofErr w:type="spellStart"/>
+      <w:r>
+        <w:t>itemsets</w:t>
+      </w:r>
+      <w:proofErr w:type="spellEnd"/>
+      <w:r>
+        <w:t xml:space="preserve"> to prune the search space and timely report recommendations</w:t>
+      </w:r>
+      <w:sdt>
+        <w:sdtPr>
+          <w:id w:val="249781819"/>
+          <w:citation/>
+        </w:sdtPr>
+        <w:sdtContent>
+          <w:r>
+            <w:fldChar w:fldCharType="begin"/>
+          </w:r>
+          <w:r>
+            <w:instrText xml:space="preserve"> CITATION Gir17 \l 1033 </w:instrText>
+          </w:r>
+          <w:r>
+            <w:fldChar w:fldCharType="separate"/>
+          </w:r>
+          <w:r>
+            <w:rPr>
+              <w:noProof/>
+            </w:rPr>
+            <w:t xml:space="preserve"> (Giraldo Mejia et al., 2017)</w:t>
+          </w:r>
+          <w:r>
+            <w:fldChar w:fldCharType="end"/>
+          </w:r>
+        </w:sdtContent>
+      </w:sdt>
+      <w:r>
+        <w:t>. Another use case comes from Self-Organizing Maps that cluster or categorize arbitrary data for anomaly detection</w:t>
+      </w:r>
+      <w:sdt>
+        <w:sdtPr>
+          <w:id w:val="-905914609"/>
+          <w:citation/>
+        </w:sdtPr>
+        <w:sdtContent>
+          <w:r>
+            <w:fldChar w:fldCharType="begin"/>
+          </w:r>
+          <w:r>
+            <w:instrText xml:space="preserve">CITATION Son18 \l 1033 </w:instrText>
+          </w:r>
+          <w:r>
+            <w:fldChar w:fldCharType="separate"/>
+          </w:r>
+          <w:r>
+            <w:rPr>
+              <w:noProof/>
+            </w:rPr>
+            <w:t xml:space="preserve"> (Sonmez et al., 2018)</w:t>
+          </w:r>
+          <w:r>
+            <w:fldChar w:fldCharType="end"/>
+          </w:r>
+        </w:sdtContent>
+      </w:sdt>
+      <w:r>
+        <w:t>. Then consider Ant Colony Optimization and Genetic Algorithms, which combine random guessing and regression modeling to iterate toward optimal solutions</w:t>
+      </w:r>
+      <w:r>
+        <w:t xml:space="preserve"> (</w:t>
+      </w:r>
+      <w:proofErr w:type="spellStart"/>
+      <w:r>
+        <w:t>Mirjaili</w:t>
+      </w:r>
+      <w:proofErr w:type="spellEnd"/>
+      <w:r>
+        <w:t xml:space="preserve">, 2018; </w:t>
+      </w:r>
+      <w:proofErr w:type="spellStart"/>
+      <w:r>
+        <w:t>Leios</w:t>
+      </w:r>
+      <w:proofErr w:type="spellEnd"/>
+      <w:r>
+        <w:t>, 2017)</w:t>
+      </w:r>
+      <w:r>
+        <w:t>. Other strategies exist to handle countless other challenges like dimension reduction (e.g., Principal Component Analysis) and brute force discovery (e.g., Parameter Sweeping)</w:t>
+      </w:r>
+      <w:sdt>
+        <w:sdtPr>
+          <w:id w:val="2113320146"/>
+          <w:citation/>
+        </w:sdtPr>
+        <w:sdtContent>
+          <w:r>
+            <w:fldChar w:fldCharType="begin"/>
+          </w:r>
+          <w:r>
+            <w:instrText xml:space="preserve"> CITATION Sta17 \l 1033 </w:instrText>
+          </w:r>
+          <w:r>
+            <w:fldChar w:fldCharType="separate"/>
+          </w:r>
+          <w:r>
+            <w:rPr>
+              <w:noProof/>
+            </w:rPr>
+            <w:t xml:space="preserve"> (Starmer, 2017)</w:t>
+          </w:r>
+          <w:r>
+            <w:fldChar w:fldCharType="end"/>
+          </w:r>
+        </w:sdtContent>
+      </w:sdt>
+      <w:r>
+        <w:t>.</w:t>
+      </w:r>
+    </w:p>
+    <w:p>
+      <w:pPr>
+        <w:pStyle w:val="Heading3"/>
+      </w:pPr>
+      <w:r>
+        <w:t xml:space="preserve">Organizational </w:t>
+      </w:r>
+      <w:r>
+        <w:t>Examples</w:t>
+      </w:r>
+      <w:r>
+        <w:t xml:space="preserve"> of Data Mining</w:t>
+      </w:r>
+    </w:p>
+    <w:p>
+      <w:pPr>
+        <w:ind w:firstLine="720"/>
+      </w:pPr>
+      <w:r>
+        <w:lastRenderedPageBreak/>
+        <w:t xml:space="preserve">Many financial investment firms rely on different automated strategies to filter the sea of market data into a manageable number of options. For example, </w:t>
+      </w:r>
+      <w:proofErr w:type="spellStart"/>
+      <w:r>
+        <w:t>Fonskea</w:t>
+      </w:r>
+      <w:proofErr w:type="spellEnd"/>
+      <w:r>
+        <w:t xml:space="preserve"> and </w:t>
+      </w:r>
+      <w:proofErr w:type="spellStart"/>
+      <w:r>
+        <w:t>Liyange</w:t>
+      </w:r>
+      <w:proofErr w:type="spellEnd"/>
+      <w:r>
+        <w:t xml:space="preserve"> (2008) propose a data mining strategy that tracks related companies' correlation (e.g., FedEx and UPS) and profits from deviations. In this case, both shipping companies are likely to experience similar political and economic headwinds. </w:t>
+      </w:r>
+      <w:proofErr w:type="spellStart"/>
+      <w:r>
+        <w:t>Bhoopathi</w:t>
+      </w:r>
+      <w:proofErr w:type="spellEnd"/>
+      <w:r>
+        <w:t xml:space="preserve"> and Rama (2017) propose an </w:t>
+      </w:r>
+      <w:proofErr w:type="spellStart"/>
+      <w:r>
+        <w:t>Apriori</w:t>
+      </w:r>
+      <w:proofErr w:type="spellEnd"/>
+      <w:r>
+        <w:t xml:space="preserve">-like algorithm that attempts to derive trading signals based on implicit associations between instruments (e.g., X and Y are inversely correlated). Hargreaves and Yi (2012) use a decision tree model to filter the Australian index on fundamental data (e.g., return on equity) from 2000 companies down to a high-quality basket of the top six. Finally, George and </w:t>
+      </w:r>
+      <w:proofErr w:type="spellStart"/>
+      <w:r>
+        <w:t>Changat</w:t>
+      </w:r>
+      <w:proofErr w:type="spellEnd"/>
+      <w:r>
+        <w:t xml:space="preserve"> (2017) assess the market interdependencies by transforming daily quotes into connected graphs.</w:t>
+      </w:r>
+    </w:p>
+    <w:p>
+      <w:pPr>
+        <w:pStyle w:val="Heading3"/>
+      </w:pPr>
+      <w:r>
+        <w:t>Explain Challenges Experienced Using Data Mining</w:t>
+      </w:r>
+    </w:p>
+    <w:p>
+      <w:r>
+        <w:tab/>
+        <w:t xml:space="preserve">There is a joke that ‘70% of all statistics are made-up,’ which infers that the model is unlikely to work in practice without properly evaluating correlation versus causation. Carver (2007) touches on this point with guidance that researchers focus on relevance, not “just seeing what we want to see.”  </w:t>
+      </w:r>
+      <w:proofErr w:type="spellStart"/>
+      <w:r>
+        <w:t>Snee</w:t>
+      </w:r>
+      <w:proofErr w:type="spellEnd"/>
+      <w:r>
+        <w:t xml:space="preserve"> (2015) </w:t>
+      </w:r>
+      <w:proofErr w:type="spellStart"/>
+      <w:r>
+        <w:t>echos</w:t>
+      </w:r>
+      <w:proofErr w:type="spellEnd"/>
+      <w:r>
+        <w:t xml:space="preserve"> this point </w:t>
+      </w:r>
+      <w:proofErr w:type="gramStart"/>
+      <w:r>
+        <w:t>that high-quality models</w:t>
+      </w:r>
+      <w:proofErr w:type="gramEnd"/>
+      <w:r>
+        <w:t xml:space="preserve"> are practical and explainable. Both Fonseka &amp; Liyanage’s and George &amp; </w:t>
+      </w:r>
+      <w:proofErr w:type="spellStart"/>
+      <w:r>
+        <w:t>Changat’s</w:t>
+      </w:r>
+      <w:proofErr w:type="spellEnd"/>
+      <w:r>
+        <w:t xml:space="preserve"> did not account for the contextually sensitive results of the Great Recession occurring in parallel. </w:t>
+      </w:r>
+      <w:proofErr w:type="spellStart"/>
+      <w:r>
+        <w:t>Bhoopathi</w:t>
+      </w:r>
+      <w:proofErr w:type="spellEnd"/>
+      <w:r>
+        <w:t xml:space="preserve"> and Rama’s association rules discovered tight relationships between Intuit (creator of TurboTax) and International Fragrance—with no economic justification. Aside from </w:t>
+      </w:r>
+      <w:proofErr w:type="spellStart"/>
+      <w:r>
+        <w:t>Hargreave</w:t>
+      </w:r>
+      <w:proofErr w:type="spellEnd"/>
+      <w:r>
+        <w:t xml:space="preserve"> and Yi, none of these approaches even had a basis in modern market theory. For instance, correlations between price movements did not account for volume. The authors also limited their asset analysis to only primary assets instead of expanding into secondary assets. George &amp; </w:t>
+      </w:r>
+      <w:proofErr w:type="spellStart"/>
+      <w:r>
+        <w:t>Changat</w:t>
+      </w:r>
+      <w:proofErr w:type="spellEnd"/>
+      <w:r>
+        <w:t xml:space="preserve"> determined that banks were the most critical aspect of their network but did not investigate interest rates, GDP, or </w:t>
+      </w:r>
+      <w:r>
+        <w:lastRenderedPageBreak/>
+        <w:t xml:space="preserve">consumer credit statistics. </w:t>
+      </w:r>
+      <w:proofErr w:type="spellStart"/>
+      <w:r>
+        <w:t>Bhoopathi</w:t>
+      </w:r>
+      <w:proofErr w:type="spellEnd"/>
+      <w:r>
+        <w:t xml:space="preserve"> and Rama could have transformed the data with a moving average to smooth out noise, decreasing false-positive rules.</w:t>
+      </w:r>
+    </w:p>
+    <w:p>
+      <w:pPr>
+        <w:pStyle w:val="Heading3"/>
+      </w:pPr>
+      <w:r>
+        <w:t>Enabling Machine Learning</w:t>
+      </w:r>
+    </w:p>
+    <w:p>
+      <w:pPr>
+        <w:rPr>
+          <w:i/>
+          <w:iCs/>
+        </w:rPr>
+      </w:pPr>
+      <w:r>
+        <w:tab/>
+      </w:r>
+      <w:r>
+        <w:rPr>
+          <w:i/>
+          <w:iCs/>
+        </w:rPr>
+        <w:t xml:space="preserve">Include a short paragraph that brings together data mining as a driver for machine learning. This </w:t>
+      </w:r>
+      <w:r>
+        <w:rPr>
+          <w:i/>
+          <w:iCs/>
+        </w:rPr>
+        <w:t xml:space="preserve">section </w:t>
+      </w:r>
+      <w:r>
+        <w:rPr>
+          <w:i/>
+          <w:iCs/>
+        </w:rPr>
+        <w:t>should be around 100-200 words in length.</w:t>
+      </w:r>
+    </w:p>
+    <w:p>
+      <w:pPr>
+        <w:pStyle w:val="Heading2"/>
+      </w:pPr>
+      <w:r>
         <w:t>What exactly is “artificial intelligence”</w:t>
       </w:r>
     </w:p>
@@ -1504,7 +1907,11 @@
         <w:t>Computers and Thought</w:t>
       </w:r>
       <w:r>
-        <w:t xml:space="preserve"> centralized many ideas across the computing industry. Their literature and new programming paradigms, such as McCarthy’s LISP, lay the foundation that became machine learning. Researchers use these tools to build statistical models that represent a situation. For instance, if a customer purchases bread, what else could you recommend? Perhaps butter, jam, and deli meat.</w:t>
+        <w:t xml:space="preserve"> centralized many ideas across the computing industry. Their literature and new </w:t>
+      </w:r>
+      <w:r>
+        <w:lastRenderedPageBreak/>
+        <w:t>programming paradigms, such as McCarthy’s LISP, lay the foundation that became machine learning. Researchers use these tools to build statistical models that represent a situation. For instance, if a customer purchases bread, what else could you recommend? Perhaps butter, jam, and deli meat.</w:t>
       </w:r>
     </w:p>
     <w:p>
@@ -1516,7 +1923,6 @@
         </w:numPr>
       </w:pPr>
       <w:r>
-        <w:lastRenderedPageBreak/>
         <w:t>In 1949, neural scientists found that the human brain transmits signals between a weighted graph of neurons</w:t>
       </w:r>
       <w:sdt>
@@ -1682,6 +2088,7 @@
     </w:p>
     <w:p>
       <w:r>
+        <w:lastRenderedPageBreak/>
         <w:tab/>
         <w:t>Numerous organizations begin their journey into intelligent systems with statistical modeling and variance analysis. These approaches work for many linear models but break down non-parametric functions</w:t>
       </w:r>
@@ -1713,11 +2120,7 @@
         </w:sdtContent>
       </w:sdt>
       <w:r>
-        <w:t xml:space="preserve">. For example, a business wants to appraise houses given a collection of features about the home. Houses come in all shapes and sizes, making it challenging to compare those features directly. Instead, the appraiser must approximate a </w:t>
-      </w:r>
-      <w:r>
-        <w:lastRenderedPageBreak/>
-        <w:t>function that considers these characteristics and their weighted importance. Meanwhile, another company needs to classify handwritten digits, which requires mapping a 32x32 pixel image to its numeric value. Both scenarios and countless more require a mechanism to translate these non-parametric functions into parametric approximations.</w:t>
+        <w:t>. For example, a business wants to appraise houses given a collection of features about the home. Houses come in all shapes and sizes, making it challenging to compare those features directly. Instead, the appraiser must approximate a function that considers these characteristics and their weighted importance. Meanwhile, another company needs to classify handwritten digits, which requires mapping a 32x32 pixel image to its numeric value. Both scenarios and countless more require a mechanism to translate these non-parametric functions into parametric approximations.</w:t>
       </w:r>
     </w:p>
     <w:p>
@@ -1841,6 +2244,7 @@
         </w:rPr>
       </w:pPr>
       <w:r>
+        <w:lastRenderedPageBreak/>
         <w:tab/>
         <w:t xml:space="preserve">Primates use retinotopy to map visual input from their retina to neurons. This process incorporates a random sampling and batching procedure to activate those neurons, with different combinations producing unique classifications. Marr (1982) proposed that machines could emulate this behavior to extract intrinsic images and functional constraints. His research shows that for every point within an image </w:t>
       </w:r>
@@ -1862,14 +2266,7 @@
         <w:rPr>
           <w:rFonts w:eastAsiaTheme="minorEastAsia"/>
         </w:rPr>
-        <w:t xml:space="preserve">, it is possible to calculate its information level. </w:t>
-      </w:r>
-      <w:r>
-        <w:rPr>
-          <w:rFonts w:eastAsiaTheme="minorEastAsia"/>
-        </w:rPr>
-        <w:lastRenderedPageBreak/>
-        <w:t>Then applying a smoothing function can remove the noise and produce object detection masks! Marr’s paradigm remains foundational to modern CV methodologies even forty years later.</w:t>
+        <w:t>, it is possible to calculate its information level. Then applying a smoothing function can remove the noise and produce object detection masks! Marr’s paradigm remains foundational to modern CV methodologies even forty years later.</w:t>
       </w:r>
     </w:p>
     <w:p>
@@ -1969,6 +2366,7 @@
     </w:p>
     <w:p>
       <w:r>
+        <w:lastRenderedPageBreak/>
         <w:tab/>
         <w:t xml:space="preserve">In 1996, </w:t>
       </w:r>
@@ -1988,11 +2386,7 @@
         <w:t>reinforcement learning</w:t>
       </w:r>
       <w:r>
-        <w:t xml:space="preserve"> explains how primates program their brain using visual information. Researchers have since formalized this approach into a multi-process model where “reinforcement threads” combine to produce sophisticated composite decisions. Consider the problem of “should I eat this food?” In this </w:t>
-      </w:r>
-      <w:r>
-        <w:lastRenderedPageBreak/>
-        <w:t>situation, parallel threads predict it is a hotdog, hunger level, and availability of mustard. Their aggregate response invokes an appropriate behavior based on the visual information.</w:t>
+        <w:t xml:space="preserve"> explains how primates program their brain using visual information. Researchers have since formalized this approach into a multi-process model where “reinforcement threads” combine to produce sophisticated composite decisions. Consider the problem of “should I eat this food?” In this situation, parallel threads predict it is a hotdog, hunger level, and availability of mustard. Their aggregate response invokes an appropriate behavior based on the visual information.</w:t>
       </w:r>
     </w:p>
     <w:p>
@@ -2008,7 +2402,13 @@
         <w:ind w:firstLine="720"/>
       </w:pPr>
       <w:r>
-        <w:t>A core challenge to applying basic statistics to real-world data is the assumption that each action is independent. However, many scenarios contain a conditional state transition probability dependent on the current state. If the stock market falls 5%, should an investor buy? The binary question requires a contextually sensitive answer that considers their net position (short the market), outlook (2008 financial crisis versus 2017 Trump bump), and similar factors. Markov chains provide the mathematical basis for making statistical models that incorporate these dependencies</w:t>
+        <w:t xml:space="preserve">A core challenge to applying basic statistics to real-world data is </w:t>
+      </w:r>
+      <w:r>
+        <w:t>assuming</w:t>
+      </w:r>
+      <w:r>
+        <w:t xml:space="preserve"> that each action is independent. However, many scenarios contain a conditional state transition probability dependent on the current state. If the stock market falls 5%, should an investor buy? The binary question requires a contextually sensitive answer that considers their net position (short the market), outlook (2008 financial crisis versus 2017 Trump bump), and similar factors. Markov chains provide the mathematical basis for making statistical models that incorporate these dependencies</w:t>
       </w:r>
       <w:sdt>
         <w:sdtPr>
@@ -2094,10 +2494,11 @@
         <w:rPr>
           <w:noProof/>
         </w:rPr>
+        <w:lastRenderedPageBreak/>
         <w:drawing>
-          <wp:inline distT="0" distB="0" distL="0" distR="0" wp14:anchorId="13E0BCF2" wp14:editId="0A7CA748">
-            <wp:extent cx="3942907" cy="2038350"/>
-            <wp:effectExtent l="0" t="0" r="635" b="0"/>
+          <wp:inline distT="0" distB="0" distL="0" distR="0" wp14:anchorId="13E0BCF2" wp14:editId="1B47244C">
+            <wp:extent cx="4882571" cy="2524125"/>
+            <wp:effectExtent l="0" t="0" r="0" b="0"/>
             <wp:docPr id="4" name="Picture 4" descr="Diagram, schematic&#10;&#10;Description automatically generated"/>
             <wp:cNvGraphicFramePr>
               <a:graphicFrameLocks xmlns:a="http://schemas.openxmlformats.org/drawingml/2006/main" noChangeAspect="1"/>
@@ -2118,7 +2519,7 @@
                   <pic:spPr>
                     <a:xfrm>
                       <a:off x="0" y="0"/>
-                      <a:ext cx="4044509" cy="2090875"/>
+                      <a:ext cx="5012413" cy="2591249"/>
                     </a:xfrm>
                     <a:prstGeom prst="rect">
                       <a:avLst/>
@@ -2136,7 +2537,6 @@
         <w:pStyle w:val="Heading3"/>
       </w:pPr>
       <w:r>
-        <w:lastRenderedPageBreak/>
         <w:t>Markov Experiment</w:t>
       </w:r>
     </w:p>
@@ -2202,10 +2602,11 @@
         <w:rPr>
           <w:noProof/>
         </w:rPr>
+        <w:lastRenderedPageBreak/>
         <w:drawing>
-          <wp:inline distT="0" distB="0" distL="0" distR="0" wp14:anchorId="4538EDF9" wp14:editId="4BC954E0">
-            <wp:extent cx="5048250" cy="3874642"/>
-            <wp:effectExtent l="0" t="0" r="0" b="0"/>
+          <wp:inline distT="0" distB="0" distL="0" distR="0" wp14:anchorId="4538EDF9" wp14:editId="5306B0A8">
+            <wp:extent cx="5845144" cy="4486275"/>
+            <wp:effectExtent l="0" t="0" r="3810" b="0"/>
             <wp:docPr id="5" name="Picture 5" descr="Graphical user interface, text, application&#10;&#10;Description automatically generated"/>
             <wp:cNvGraphicFramePr>
               <a:graphicFrameLocks xmlns:a="http://schemas.openxmlformats.org/drawingml/2006/main" noChangeAspect="1"/>
@@ -2226,7 +2627,7 @@
                   <pic:spPr>
                     <a:xfrm>
                       <a:off x="0" y="0"/>
-                      <a:ext cx="5231435" cy="4015240"/>
+                      <a:ext cx="6068538" cy="4657735"/>
                     </a:xfrm>
                     <a:prstGeom prst="rect">
                       <a:avLst/>
@@ -2244,7 +2645,6 @@
         <w:pStyle w:val="Heading3"/>
       </w:pPr>
       <w:r>
-        <w:lastRenderedPageBreak/>
         <w:t>Neural Networks</w:t>
       </w:r>
     </w:p>
@@ -2289,7 +2689,11 @@
       </w:r>
       <w:proofErr w:type="spellEnd"/>
       <w:r>
-        <w:t xml:space="preserve"> (2017), backpropagation is a recursive process of taking the partial derivative of two logic gates and applying a weighted update. He expands on the idea of these connected graphs with an example of image classification passing through several three layers (extracting edges, corners, object parts, and object identities). While the mathematical basis and engineering steps are somewhat procedural, the efficient design of the network architecture requires both art and science.</w:t>
+        <w:t xml:space="preserve"> (2017), backpropagation is a recursive process of taking the partial derivative of two logic gates and applying a weighted update. He expands on the idea of these connected graphs with an example of image classification passing through several three layers (extracting edges, corners, object </w:t>
+      </w:r>
+      <w:r>
+        <w:lastRenderedPageBreak/>
+        <w:t>parts, and object identities). While the mathematical basis and engineering steps are somewhat procedural, the efficient design of the network architecture requires both art and science.</w:t>
       </w:r>
     </w:p>
     <w:p>
@@ -2307,7 +2711,13 @@
         <w:t>ensemble</w:t>
       </w:r>
       <w:r>
-        <w:t xml:space="preserve"> of distinct training subsystems combines. There is no reason to assume that every node is fully connected or has an edge weight above zero (see Figure 3). A logical representation might consider feature ‘x1’ connected to N neurons that regress one output, with feature ‘x2’ implementing some classification pattern. These network segments produce signals that collaborate to provide a more productive inference about the broader topology. These network segment microstructures extrapolate and remain present in more complex architectures. The solutions by both </w:t>
+        <w:t xml:space="preserve"> of distinct training subsystems combines. There is no reason to assume that every node is fully connected or has an edge weight above zero (see Figure 3). A logical representation might consider feature ‘x1’ connected to N neurons that regress one output, with feature ‘x2’ implementing some classification pattern. These network segments produce </w:t>
+      </w:r>
+      <w:r>
+        <w:t>collaborative signals</w:t>
+      </w:r>
+      <w:r>
+        <w:t xml:space="preserve"> to provide a more productive inference about the broader topology. These network segment microstructures extrapolate and remain present in more complex architectures. The solutions by both </w:t>
       </w:r>
       <w:proofErr w:type="spellStart"/>
       <w:r>
@@ -2316,22 +2726,6 @@
       <w:proofErr w:type="spellEnd"/>
       <w:r>
         <w:t xml:space="preserve"> (2007) and Li et al. (2019) suggest that this assumption is generally accurate. </w:t>
-      </w:r>
-    </w:p>
-    <w:p>
-      <w:pPr>
-        <w:ind w:firstLine="720"/>
-      </w:pPr>
-    </w:p>
-    <w:p>
-      <w:pPr>
-        <w:rPr>
-          <w:sz w:val="18"/>
-          <w:szCs w:val="18"/>
-        </w:rPr>
-      </w:pPr>
-      <w:r>
-        <w:br w:type="page"/>
       </w:r>
     </w:p>
     <w:p>
@@ -2339,7 +2733,6 @@
         <w:pStyle w:val="Caption"/>
       </w:pPr>
       <w:r>
-        <w:lastRenderedPageBreak/>
         <w:t xml:space="preserve">Figure </w:t>
       </w:r>
       <w:r>
@@ -2403,8 +2796,8 @@
           <w:noProof/>
         </w:rPr>
         <w:drawing>
-          <wp:inline distT="0" distB="0" distL="0" distR="0" wp14:anchorId="22A5C75E" wp14:editId="49EE5268">
-            <wp:extent cx="5291611" cy="3857625"/>
+          <wp:inline distT="0" distB="0" distL="0" distR="0" wp14:anchorId="22A5C75E" wp14:editId="03173968">
+            <wp:extent cx="5748911" cy="4191000"/>
             <wp:effectExtent l="0" t="0" r="4445" b="0"/>
             <wp:docPr id="6" name="Picture 6" descr="Diagram&#10;&#10;Description automatically generated"/>
             <wp:cNvGraphicFramePr>
@@ -2426,7 +2819,7 @@
                   <pic:spPr>
                     <a:xfrm>
                       <a:off x="0" y="0"/>
-                      <a:ext cx="5415944" cy="3948264"/>
+                      <a:ext cx="5887037" cy="4291695"/>
                     </a:xfrm>
                     <a:prstGeom prst="rect">
                       <a:avLst/>
@@ -2444,6 +2837,7 @@
         <w:pStyle w:val="Heading3"/>
       </w:pPr>
       <w:r>
+        <w:lastRenderedPageBreak/>
         <w:t>Neural Network Experiment</w:t>
       </w:r>
     </w:p>
@@ -2492,7 +2886,6 @@
         <w:pStyle w:val="Caption"/>
       </w:pPr>
       <w:r>
-        <w:lastRenderedPageBreak/>
         <w:t xml:space="preserve">Figure </w:t>
       </w:r>
       <w:r>
@@ -2529,9 +2922,9 @@
           <w:noProof/>
         </w:rPr>
         <w:drawing>
-          <wp:inline distT="0" distB="0" distL="0" distR="0" wp14:anchorId="03FFD3CB" wp14:editId="1D92274C">
-            <wp:extent cx="5800852" cy="3143250"/>
-            <wp:effectExtent l="0" t="0" r="9525" b="0"/>
+          <wp:inline distT="0" distB="0" distL="0" distR="0" wp14:anchorId="03FFD3CB" wp14:editId="12F280AC">
+            <wp:extent cx="5162550" cy="2797380"/>
+            <wp:effectExtent l="0" t="0" r="0" b="3175"/>
             <wp:docPr id="7" name="Picture 7" descr="Diagram, schematic&#10;&#10;Description automatically generated"/>
             <wp:cNvGraphicFramePr>
               <a:graphicFrameLocks xmlns:a="http://schemas.openxmlformats.org/drawingml/2006/main" noChangeAspect="1"/>
@@ -2552,7 +2945,7 @@
                   <pic:spPr>
                     <a:xfrm>
                       <a:off x="0" y="0"/>
-                      <a:ext cx="6253354" cy="3388443"/>
+                      <a:ext cx="5569449" cy="3017862"/>
                     </a:xfrm>
                     <a:prstGeom prst="rect">
                       <a:avLst/>
@@ -2578,12 +2971,27 @@
         <w:ind w:firstLine="720"/>
       </w:pPr>
       <w:r>
-        <w:t>The first and most critical step in any data mining exercise is to determine the question and discover supporting evidence. Until this action occurs, the business is unlikely to have a successful deliverable and will spend excessive resources investigating irrelevant materials. After clearly articulating the business value, the engineer teams can perform broad filtration of data sources based on their ability to address those questions. During filtration, having a logical framework can improve the search process through partition pruning of the relevant data stores. For instance, if the business operates in Michigan, there is potentially minimal value in exploring Texas-specific data. After coalescing the supporting facts into a central location, cleaning and curation processes need to confirm that the data is complete and pristine. Perfect information needs to be both the right size and volume, or it might be incompatible with the analysis algorithms. For example, an instance learning algorithm expects individual records, not aggregate counts.</w:t>
+        <w:t xml:space="preserve">The first and most critical step in any data mining exercise is </w:t>
+      </w:r>
+      <w:r>
+        <w:t>determining the question and discovering</w:t>
+      </w:r>
+      <w:r>
+        <w:t xml:space="preserve"> supporting evidence. Until this action occurs, the business is unlikely to have a </w:t>
+      </w:r>
+      <w:r>
+        <w:lastRenderedPageBreak/>
+        <w:t xml:space="preserve">successful deliverable and will spend excessive resources investigating irrelevant materials. After clearly articulating the business value, the engineer teams can perform broad filtration of data sources based on their ability to address those questions. During filtration, having a logical framework can improve the search process through partition pruning of the relevant data stores. For instance, if the business operates in Michigan, there is potentially minimal value in exploring Texas-specific data. After coalescing the supporting facts into a central location, cleaning and curation processes </w:t>
+      </w:r>
+      <w:r>
+        <w:t>must</w:t>
+      </w:r>
+      <w:r>
+        <w:t xml:space="preserve"> confirm that the data is complete and pristine. Perfect information needs to be both the right size and volume, or it might be incompatible with the analysis algorithms. For example, an instance learning algorithm expects individual records, not aggregate counts.</w:t>
       </w:r>
     </w:p>
     <w:p>
       <w:r>
-        <w:lastRenderedPageBreak/>
         <w:tab/>
         <w:t>Markov Chains and Neural Networks are two strategies for making predictions on data through graph-like structures. Unlike basis statistics, Markov removes the need for actions to be independent and instead expresses them as weighted state machines. These state machines can improve accuracy in workflows, such as guessing the next word in a sentence. Neural Networks and related MLP algorithms rely on weighted graphs and backpropagation to make predictions. While there is some artfulness, an alternative perspective asks if these are ensembles of small network segments. Evidence towards this interpretation exists in multiple advanced papers and helps to demystify the “machine learning black box.”  It also means that several related concepts, patterns, and practices of data processing networks should also appear within more advanced neural network architectures.</w:t>
       </w:r>
@@ -2605,16 +3013,16 @@
       <w:pPr>
         <w:ind w:firstLine="720"/>
       </w:pPr>
-      <w:commentRangeStart w:id="3"/>
+      <w:commentRangeStart w:id="4"/>
       <w:r>
         <w:t xml:space="preserve">Natural </w:t>
       </w:r>
-      <w:commentRangeEnd w:id="3"/>
+      <w:commentRangeEnd w:id="4"/>
       <w:r>
         <w:rPr>
           <w:rStyle w:val="CommentReference"/>
         </w:rPr>
-        <w:commentReference w:id="3"/>
+        <w:commentReference w:id="4"/>
       </w:r>
       <w:r>
         <w:t>Language Processing (NLP) sits at the intersection of artificial intelligence, human language, and computer science.</w:t>
@@ -2633,6 +3041,7 @@
         <w:ind w:firstLine="720"/>
       </w:pPr>
       <w:r>
+        <w:lastRenderedPageBreak/>
         <w:t>NLP systems typically begin with sentence normalization, combining and annotating tokens, and finally performing custom business logic (see Figure 1)</w:t>
       </w:r>
       <w:sdt>
@@ -2673,11 +3082,6 @@
       <w:r>
         <w:t xml:space="preserve"> and Stemming strategies enables the parsers to reduce the variability between sentences, such as removing verb-tensing. Next, annotations are associated with the words by subsystems like Named Entity Recognition (NER) that discover the sentence’s critical components. After chunking related tokens together, the scenario-specific business logic can operate on a semantic representation of the text. Depending on the use case, these steps could be massive subsystems or single lines of code.</w:t>
       </w:r>
-    </w:p>
-    <w:p>
-      <w:pPr>
-        <w:ind w:firstLine="720"/>
-      </w:pPr>
     </w:p>
     <w:p>
       <w:pPr>
@@ -2689,7 +3093,6 @@
         <w:pStyle w:val="Caption"/>
       </w:pPr>
       <w:r>
-        <w:lastRenderedPageBreak/>
         <w:t>Figure 1: NLP Process</w:t>
       </w:r>
     </w:p>
@@ -2702,8 +3105,8 @@
           <w:noProof/>
         </w:rPr>
         <w:drawing>
-          <wp:inline distT="0" distB="0" distL="0" distR="0" wp14:anchorId="40362E98" wp14:editId="79A644C6">
-            <wp:extent cx="5570082" cy="4134119"/>
+          <wp:inline distT="0" distB="0" distL="0" distR="0" wp14:anchorId="40362E98" wp14:editId="251E3A3C">
+            <wp:extent cx="5736553" cy="4257675"/>
             <wp:effectExtent l="0" t="0" r="0" b="0"/>
             <wp:docPr id="8" name="Picture 8" descr="Diagram&#10;&#10;Description automatically generated with medium confidence"/>
             <wp:cNvGraphicFramePr>
@@ -2725,7 +3128,7 @@
                   <pic:spPr>
                     <a:xfrm>
                       <a:off x="0" y="0"/>
-                      <a:ext cx="5682268" cy="4217384"/>
+                      <a:ext cx="5859083" cy="4348617"/>
                     </a:xfrm>
                     <a:prstGeom prst="rect">
                       <a:avLst/>
@@ -2748,6 +3151,7 @@
     </w:p>
     <w:p>
       <w:r>
+        <w:lastRenderedPageBreak/>
         <w:tab/>
         <w:t>NLP appears across various use cases like language translation, speech-to-text, and sentiment analysis. In biology, animal brains accomplish these tasks through meshes of neurons that transmit signals across connected synaptic (transforming) and activation (filtering) links</w:t>
       </w:r>
@@ -2781,16 +3185,16 @@
       <w:r>
         <w:t>. Computer scientists mimic this behavior with Deep Learning on Neural Networks, essentially weighted graphs. Generally, NLP architectures use Recurrent Neural Network (RNN) structures containing connectivity loops to previous layers (see Figure 2). More advanced designs include subnets for memory retention (</w:t>
       </w:r>
-      <w:commentRangeStart w:id="4"/>
+      <w:commentRangeStart w:id="5"/>
       <w:r>
         <w:t xml:space="preserve">see Table 1), </w:t>
       </w:r>
-      <w:commentRangeEnd w:id="4"/>
+      <w:commentRangeEnd w:id="5"/>
       <w:r>
         <w:rPr>
           <w:rStyle w:val="CommentReference"/>
         </w:rPr>
-        <w:commentReference w:id="4"/>
+        <w:commentReference w:id="5"/>
       </w:r>
       <w:r>
         <w:t>encoding and decoding segments, and greater parallelization from attention vectors</w:t>
@@ -2836,7 +3240,6 @@
         <w:pStyle w:val="Caption"/>
       </w:pPr>
       <w:r>
-        <w:lastRenderedPageBreak/>
         <w:t>Table 1: Example progressions of N.N. architecture complexity</w:t>
       </w:r>
     </w:p>
@@ -2996,6 +3399,7 @@
         <w:rPr>
           <w:noProof/>
         </w:rPr>
+        <w:lastRenderedPageBreak/>
         <w:drawing>
           <wp:inline distT="0" distB="0" distL="0" distR="0" wp14:anchorId="7AA94BAC" wp14:editId="4BC90D7B">
             <wp:extent cx="5407882" cy="3940935"/>
@@ -3082,30 +3486,30 @@
       </w:r>
       <w:proofErr w:type="spellEnd"/>
       <w:r>
-        <w:t xml:space="preserve"> et al. (2014) built an NLP system for predicting where the user was during the submission (e.g., restaurant or nightclub). </w:t>
-      </w:r>
-      <w:r>
-        <w:lastRenderedPageBreak/>
-        <w:t>Their approach extracts keywords from Yelp reviews (using term frequency), business metadata (e.g., name and location), and tweet metadata (e.g., timestamp). These features flow into a random forest classifier that determines the user’s location with a 74% accuracy. However, using only the business metadata produces an 88% accuracy, indicating that these additional details provide negative value.</w:t>
+        <w:t xml:space="preserve"> et al. (2014) built an NLP system for predicting where the user was during the submission (e.g., restaurant or nightclub). Their approach extracts keywords from Yelp reviews (using term frequency), business metadata (e.g., name and location), and tweet metadata (e.g., timestamp). These features flow into a random forest classifier that determines the user’s location with a 74% accuracy. However, using only the business metadata produces an 88% accuracy, indicating that these additional details provide negative value.</w:t>
       </w:r>
     </w:p>
     <w:p>
       <w:r>
         <w:tab/>
       </w:r>
-      <w:commentRangeStart w:id="5"/>
+      <w:commentRangeStart w:id="6"/>
       <w:r>
         <w:t xml:space="preserve">NPAC </w:t>
       </w:r>
-      <w:commentRangeEnd w:id="5"/>
+      <w:commentRangeEnd w:id="6"/>
       <w:r>
         <w:rPr>
           <w:rStyle w:val="CommentReference"/>
         </w:rPr>
-        <w:commentReference w:id="5"/>
-      </w:r>
-      <w:r>
-        <w:t>has specific requirements to model social media users’ speech patterns and creates new content in their voices. The Feature Extraction Process must therefore consider the user’s metadata (e.g., age and locale), the online community properties (e.g., forum name), the posted content, and any quality ratings (e.g., Facebook Likes). There are several considerations to augment this process. For instance, adding a filtration step to remove comments with negative ratings might create more well-liked personalities. However, it could also be advantageous to generate trolls that argue an alternative position, reinforcing NPAC’s position that the other side is illegitimate or less sophisticated.</w:t>
+        <w:commentReference w:id="6"/>
+      </w:r>
+      <w:r>
+        <w:t xml:space="preserve">has specific requirements to model social media users’ speech patterns and creates new content in their voices. The Feature Extraction Process must therefore consider the user’s </w:t>
+      </w:r>
+      <w:r>
+        <w:lastRenderedPageBreak/>
+        <w:t>metadata (e.g., age and locale), the online community properties (e.g., forum name), the posted content, and any quality ratings (e.g., Facebook Likes). There are several considerations to augment this process. For instance, adding a filtration step to remove comments with negative ratings might create more well-liked personalities. However, it could also be advantageous to generate trolls that argue an alternative position, reinforcing NPAC’s position that the other side is illegitimate or less sophisticated.</w:t>
       </w:r>
     </w:p>
     <w:p>
@@ -3157,11 +3561,7 @@
       </w:r>
       <w:proofErr w:type="spellEnd"/>
       <w:r>
-        <w:t xml:space="preserve"> (2020), detecting Deep Fakes is an arms race because any advances in DNN naturally improve GNN results. NPAC leverages this methodology for self-teaching its systems to deliver more accurate content (see Figure 4). The organization’s solution uses the NLP transformer to improve parallelization over LSTM and a </w:t>
-      </w:r>
-      <w:r>
-        <w:lastRenderedPageBreak/>
-        <w:t xml:space="preserve">second RNN classification network. Periodic snapshots archive the content and model state for offline troubleshooting use cases during the training process.  </w:t>
+        <w:t xml:space="preserve"> (2020), detecting Deep Fakes is an arms race because any advances in DNN naturally improve GNN results. NPAC leverages this methodology for self-teaching its systems to deliver more accurate content (see Figure 4). The organization’s solution uses the NLP transformer to improve parallelization over LSTM and a second RNN classification network. Periodic snapshots archive the content and model state for offline troubleshooting use cases during the training process.  </w:t>
       </w:r>
     </w:p>
     <w:p>
@@ -3180,6 +3580,7 @@
         <w:rPr>
           <w:noProof/>
         </w:rPr>
+        <w:lastRenderedPageBreak/>
         <w:drawing>
           <wp:inline distT="0" distB="0" distL="0" distR="0" wp14:anchorId="6D2C1EFB" wp14:editId="50AD723A">
             <wp:extent cx="5346485" cy="3013656"/>
@@ -3263,7 +3664,6 @@
     </w:p>
     <w:p>
       <w:r>
-        <w:lastRenderedPageBreak/>
         <w:tab/>
         <w:t>A preceding section examined the biological constructs that enable primates’ vision</w:t>
       </w:r>
@@ -3276,6 +3676,7 @@
         <w:ind w:firstLine="360"/>
       </w:pPr>
       <w:r>
+        <w:lastRenderedPageBreak/>
         <w:t xml:space="preserve">A neural network consists of three building blocks' input, hidden, and output layers. For instance, an animal image classification system might assign 64x64 pixel images into ten predetermined categories. This example requires an input layer with 4096 neurons, an output layer of ten neurons, and some hidden layers in the middle. Adding more hidden layers enables extracting more details from the image, </w:t>
       </w:r>
       <w:proofErr w:type="gramStart"/>
@@ -3517,17 +3918,17 @@
         <w:lastRenderedPageBreak/>
         <w:t xml:space="preserve">Computer vision and autonomous </w:t>
       </w:r>
-      <w:commentRangeStart w:id="6"/>
+      <w:commentRangeStart w:id="7"/>
       <w:r>
         <w:t>driving</w:t>
       </w:r>
-      <w:commentRangeEnd w:id="6"/>
+      <w:commentRangeEnd w:id="7"/>
       <w:r>
         <w:rPr>
           <w:rStyle w:val="CommentReference"/>
           <w:b w:val="0"/>
         </w:rPr>
-        <w:commentReference w:id="6"/>
+        <w:commentReference w:id="7"/>
       </w:r>
     </w:p>
     <w:p>
@@ -3625,11 +4026,11 @@
       <w:r>
         <w:t xml:space="preserve">Data collection </w:t>
       </w:r>
-      <w:commentRangeStart w:id="7"/>
+      <w:commentRangeStart w:id="8"/>
       <w:r>
         <w:t>process</w:t>
       </w:r>
-      <w:commentRangeEnd w:id="7"/>
+      <w:commentRangeEnd w:id="8"/>
       <w:r>
         <w:rPr>
           <w:rStyle w:val="CommentReference"/>
@@ -3637,7 +4038,7 @@
           <w:i w:val="0"/>
           <w:iCs w:val="0"/>
         </w:rPr>
-        <w:commentReference w:id="7"/>
+        <w:commentReference w:id="8"/>
       </w:r>
     </w:p>
     <w:p>
@@ -4700,11 +5101,11 @@
         <w:lastRenderedPageBreak/>
         <w:t xml:space="preserve">Ethical </w:t>
       </w:r>
-      <w:commentRangeStart w:id="8"/>
+      <w:commentRangeStart w:id="9"/>
       <w:r>
         <w:t>considerations of A</w:t>
       </w:r>
-      <w:commentRangeEnd w:id="8"/>
+      <w:commentRangeEnd w:id="9"/>
       <w:r>
         <w:t>.I.</w:t>
       </w:r>
@@ -4713,7 +5114,7 @@
           <w:rStyle w:val="CommentReference"/>
           <w:b w:val="0"/>
         </w:rPr>
-        <w:commentReference w:id="8"/>
+        <w:commentReference w:id="9"/>
       </w:r>
     </w:p>
     <w:p>
@@ -6746,16 +7147,16 @@
       <w:pPr>
         <w:ind w:firstLine="720"/>
       </w:pPr>
-      <w:commentRangeStart w:id="9"/>
+      <w:commentRangeStart w:id="10"/>
       <w:r>
         <w:t xml:space="preserve">Researchers </w:t>
       </w:r>
-      <w:commentRangeEnd w:id="9"/>
+      <w:commentRangeEnd w:id="10"/>
       <w:r>
         <w:rPr>
           <w:rStyle w:val="CommentReference"/>
         </w:rPr>
-        <w:commentReference w:id="9"/>
+        <w:commentReference w:id="10"/>
       </w:r>
       <w:r>
         <w:t xml:space="preserve">need to manage ethical challenges that arise from their work. These issues originate from societal norms and internal biases. While several frameworks exist to guide the conversation, they can be ambiguous or focus on a subset of the problem. </w:t>
@@ -6785,7 +7186,7 @@
             <w:rPr>
               <w:noProof/>
             </w:rPr>
-            <w:t xml:space="preserve"> (Burr, 2015)</w:t>
+            <w:t>(Burr, 2015)</w:t>
           </w:r>
           <w:r>
             <w:fldChar w:fldCharType="end"/>
@@ -6838,11 +7239,11 @@
       <w:r>
         <w:t xml:space="preserve">Internal </w:t>
       </w:r>
-      <w:commentRangeStart w:id="10"/>
+      <w:commentRangeStart w:id="11"/>
       <w:r>
         <w:t>biases</w:t>
       </w:r>
-      <w:commentRangeEnd w:id="10"/>
+      <w:commentRangeEnd w:id="11"/>
       <w:r>
         <w:rPr>
           <w:rStyle w:val="CommentReference"/>
@@ -6850,7 +7251,7 @@
           <w:i w:val="0"/>
           <w:iCs w:val="0"/>
         </w:rPr>
-        <w:commentReference w:id="10"/>
+        <w:commentReference w:id="11"/>
       </w:r>
     </w:p>
     <w:p>
@@ -6900,7 +7301,13 @@
               <w:strike/>
               <w:noProof/>
             </w:rPr>
-            <w:t xml:space="preserve"> (Owen, 2017)</w:t>
+            <w:t xml:space="preserve"> </w:t>
+          </w:r>
+          <w:r>
+            <w:rPr>
+              <w:noProof/>
+            </w:rPr>
+            <w:t>(Owen, 2017)</w:t>
           </w:r>
           <w:r>
             <w:rPr>
@@ -7015,11 +7422,11 @@
         <w:tab/>
         <w:t xml:space="preserve">Many academic and business communities embrace Diversity, Equity, and Inclusion (DEI) concepts. These ideas are becoming mainstream, and that will cause them to become shared truths and social norms. Researchers that fight against this force are likely to find exclusion and </w:t>
       </w:r>
-      <w:commentRangeStart w:id="11"/>
+      <w:commentRangeStart w:id="12"/>
       <w:r>
         <w:t>isolation</w:t>
       </w:r>
-      <w:commentRangeEnd w:id="11"/>
+      <w:commentRangeEnd w:id="12"/>
       <w:r>
         <w:t xml:space="preserve"> (Owen, 2017; </w:t>
       </w:r>
@@ -7031,31 +7438,31 @@
       <w:r>
         <w:t xml:space="preserve"> et al., 2018)</w:t>
       </w:r>
-      <w:r>
-        <w:rPr>
-          <w:rStyle w:val="CommentReference"/>
-        </w:rPr>
-        <w:commentReference w:id="11"/>
-      </w:r>
-      <w:r>
-        <w:t xml:space="preserve">. Instead, they should adopt the social standards and assume “people are people.”  However, this is often easier said than done. Human data sets contain </w:t>
-      </w:r>
-      <w:r>
-        <w:t xml:space="preserve">numerous </w:t>
-      </w:r>
-      <w:r>
-        <w:t xml:space="preserve">highly correlated variables (e.g., race and income). These statical properties prevent merely dropping an individual column and making the results racially </w:t>
-      </w:r>
-      <w:commentRangeStart w:id="12"/>
-      <w:r>
-        <w:t>neutral</w:t>
-      </w:r>
-      <w:commentRangeEnd w:id="12"/>
       <w:r>
         <w:rPr>
           <w:rStyle w:val="CommentReference"/>
         </w:rPr>
         <w:commentReference w:id="12"/>
+      </w:r>
+      <w:r>
+        <w:t xml:space="preserve">. Instead, they should adopt the social standards and assume “people are people.”  However, this is often easier said than done. Human data sets contain </w:t>
+      </w:r>
+      <w:r>
+        <w:t xml:space="preserve">numerous </w:t>
+      </w:r>
+      <w:r>
+        <w:t xml:space="preserve">highly correlated variables (e.g., race and income). These statical properties prevent merely dropping an individual column and making the results racially </w:t>
+      </w:r>
+      <w:commentRangeStart w:id="13"/>
+      <w:r>
+        <w:t>neutral</w:t>
+      </w:r>
+      <w:commentRangeEnd w:id="13"/>
+      <w:r>
+        <w:rPr>
+          <w:rStyle w:val="CommentReference"/>
+        </w:rPr>
+        <w:commentReference w:id="13"/>
       </w:r>
       <w:r>
         <w:t>. Researchers can explicitly call out the risk in their findings, but fully addressing this situation is an open problem.</w:t>
@@ -7211,6 +7618,35 @@
                 <w:rPr>
                   <w:noProof/>
                 </w:rPr>
+                <w:t xml:space="preserve">Adashi, E., Walters, L., &amp; Menikoff, J. (2018). The Belmont Report at 40: Reckoning With Time. </w:t>
+              </w:r>
+              <w:r>
+                <w:rPr>
+                  <w:i/>
+                  <w:iCs/>
+                  <w:noProof/>
+                </w:rPr>
+                <w:t>American Journal of Public Health, 108</w:t>
+              </w:r>
+              <w:r>
+                <w:rPr>
+                  <w:noProof/>
+                </w:rPr>
+                <w:t>(10), 1345-1348. Retrieved from https://search-ebscohost-com.proxy1.ncu.edu/login.aspx?direct=true&amp;db=s3h&amp;AN=131743373&amp;site=eds-live</w:t>
+              </w:r>
+            </w:p>
+            <w:p>
+              <w:pPr>
+                <w:pStyle w:val="Bibliography"/>
+                <w:ind w:left="720" w:hanging="720"/>
+                <w:rPr>
+                  <w:noProof/>
+                </w:rPr>
+              </w:pPr>
+              <w:r>
+                <w:rPr>
+                  <w:noProof/>
+                </w:rPr>
                 <w:t xml:space="preserve">Alsudais, A., Leroy, G., &amp; Corso, A. (2014). We Know Where You Are Tweeting From. </w:t>
               </w:r>
               <w:r>
@@ -7385,6 +7821,36 @@
                 <w:rPr>
                   <w:noProof/>
                 </w:rPr>
+                <w:t xml:space="preserve">Barua, H., &amp; Mondal, K. (2019). A Comprehensive Survey on Cloud Data Mining (CDM) Frameworks and Algorithms. </w:t>
+              </w:r>
+              <w:r>
+                <w:rPr>
+                  <w:i/>
+                  <w:iCs/>
+                  <w:noProof/>
+                </w:rPr>
+                <w:t>CM Computing Surveys. Sep2019, Vol. 52 Issue 5, p1-62. 62p</w:t>
+              </w:r>
+              <w:r>
+                <w:rPr>
+                  <w:noProof/>
+                </w:rPr>
+                <w:t>, 1-62.</w:t>
+              </w:r>
+            </w:p>
+            <w:p>
+              <w:pPr>
+                <w:pStyle w:val="Bibliography"/>
+                <w:ind w:left="720" w:hanging="720"/>
+                <w:rPr>
+                  <w:noProof/>
+                </w:rPr>
+              </w:pPr>
+              <w:r>
+                <w:rPr>
+                  <w:noProof/>
+                </w:rPr>
+                <w:lastRenderedPageBreak/>
                 <w:t xml:space="preserve">Bell, Koren, &amp; Volinsky. (2009). </w:t>
               </w:r>
               <w:r>
@@ -7414,6 +7880,35 @@
                 <w:rPr>
                   <w:noProof/>
                 </w:rPr>
+                <w:t xml:space="preserve">Bhoopathi, &amp; Rama. (2017). A Novel Framework for Stock Trading Analysis Using Casual Relationship Mining. </w:t>
+              </w:r>
+              <w:r>
+                <w:rPr>
+                  <w:i/>
+                  <w:iCs/>
+                  <w:noProof/>
+                </w:rPr>
+                <w:t xml:space="preserve">2017 Third International Conference on Advances in Electrical, Electronics, Information, Communication and Bio-Informatics (AEEICB) </w:t>
+              </w:r>
+              <w:r>
+                <w:rPr>
+                  <w:noProof/>
+                </w:rPr>
+                <w:t>(pp. 136-141). AEEICB.</w:t>
+              </w:r>
+            </w:p>
+            <w:p>
+              <w:pPr>
+                <w:pStyle w:val="Bibliography"/>
+                <w:ind w:left="720" w:hanging="720"/>
+                <w:rPr>
+                  <w:noProof/>
+                </w:rPr>
+              </w:pPr>
+              <w:r>
+                <w:rPr>
+                  <w:noProof/>
+                </w:rPr>
                 <w:t xml:space="preserve">Bryar, C., &amp; Carr, B. (2021). </w:t>
               </w:r>
               <w:r>
@@ -7488,7 +7983,64 @@
                 <w:rPr>
                   <w:noProof/>
                 </w:rPr>
-                <w:lastRenderedPageBreak/>
+                <w:t xml:space="preserve">Burr, V. (2015). </w:t>
+              </w:r>
+              <w:r>
+                <w:rPr>
+                  <w:i/>
+                  <w:iCs/>
+                  <w:noProof/>
+                </w:rPr>
+                <w:t>Social Constructionism.</w:t>
+              </w:r>
+              <w:r>
+                <w:rPr>
+                  <w:noProof/>
+                </w:rPr>
+                <w:t xml:space="preserve"> Routledge.</w:t>
+              </w:r>
+            </w:p>
+            <w:p>
+              <w:pPr>
+                <w:pStyle w:val="Bibliography"/>
+                <w:ind w:left="720" w:hanging="720"/>
+                <w:rPr>
+                  <w:noProof/>
+                </w:rPr>
+              </w:pPr>
+              <w:r>
+                <w:rPr>
+                  <w:noProof/>
+                </w:rPr>
+                <w:t xml:space="preserve">Carver, S. (2007). Feedback Loop. </w:t>
+              </w:r>
+              <w:r>
+                <w:rPr>
+                  <w:i/>
+                  <w:iCs/>
+                  <w:noProof/>
+                </w:rPr>
+                <w:t>Sage Reference: Encyclopedia of Social Psychology</w:t>
+              </w:r>
+              <w:r>
+                <w:rPr>
+                  <w:noProof/>
+                </w:rPr>
+                <w:t>.</w:t>
+              </w:r>
+            </w:p>
+            <w:p>
+              <w:pPr>
+                <w:pStyle w:val="Bibliography"/>
+                <w:ind w:left="720" w:hanging="720"/>
+                <w:rPr>
+                  <w:noProof/>
+                </w:rPr>
+              </w:pPr>
+              <w:r>
+                <w:rPr>
+                  <w:noProof/>
+                </w:rPr>
                 <w:t xml:space="preserve">CDC. (2016, July 6). </w:t>
               </w:r>
               <w:r>
@@ -7605,6 +8157,7 @@
                 <w:rPr>
                   <w:noProof/>
                 </w:rPr>
+                <w:lastRenderedPageBreak/>
                 <w:t xml:space="preserve">Das, S. (2019). The future of fintech. </w:t>
               </w:r>
               <w:r>
@@ -7721,7 +8274,35 @@
                 <w:rPr>
                   <w:noProof/>
                 </w:rPr>
-                <w:lastRenderedPageBreak/>
+                <w:t xml:space="preserve">Edureka. (2016). </w:t>
+              </w:r>
+              <w:r>
+                <w:rPr>
+                  <w:i/>
+                  <w:iCs/>
+                  <w:noProof/>
+                </w:rPr>
+                <w:t>What is Apriori Algorithm</w:t>
+              </w:r>
+              <w:r>
+                <w:rPr>
+                  <w:noProof/>
+                </w:rPr>
+                <w:t>. Retrieved from YouTube: https://youtu.be/guVvtZ7ZClw</w:t>
+              </w:r>
+            </w:p>
+            <w:p>
+              <w:pPr>
+                <w:pStyle w:val="Bibliography"/>
+                <w:ind w:left="720" w:hanging="720"/>
+                <w:rPr>
+                  <w:noProof/>
+                </w:rPr>
+              </w:pPr>
+              <w:r>
+                <w:rPr>
+                  <w:noProof/>
+                </w:rPr>
                 <w:t xml:space="preserve">Edureka. (2018, October 16). </w:t>
               </w:r>
               <w:r>
@@ -7751,6 +8332,36 @@
                 <w:rPr>
                   <w:noProof/>
                 </w:rPr>
+                <w:t xml:space="preserve">Fonskea, &amp; Liyanage. (2008). A Data mining algorithm to analyse stock market data using lagged correlation. </w:t>
+              </w:r>
+              <w:r>
+                <w:rPr>
+                  <w:i/>
+                  <w:iCs/>
+                  <w:noProof/>
+                </w:rPr>
+                <w:t>4th International Conference on Information and Automation for Sustainability</w:t>
+              </w:r>
+              <w:r>
+                <w:rPr>
+                  <w:noProof/>
+                </w:rPr>
+                <w:t xml:space="preserve"> (pp. 163-166). IEEE. doi:10.1109/ICIAFS.2008.4783968</w:t>
+              </w:r>
+            </w:p>
+            <w:p>
+              <w:pPr>
+                <w:pStyle w:val="Bibliography"/>
+                <w:ind w:left="720" w:hanging="720"/>
+                <w:rPr>
+                  <w:noProof/>
+                </w:rPr>
+              </w:pPr>
+              <w:r>
+                <w:rPr>
+                  <w:noProof/>
+                </w:rPr>
+                <w:lastRenderedPageBreak/>
                 <w:t xml:space="preserve">Ford, D. (2012, March 18). </w:t>
               </w:r>
               <w:r>
@@ -7896,6 +8507,64 @@
                 <w:rPr>
                   <w:noProof/>
                 </w:rPr>
+                <w:t xml:space="preserve">Gergen, K. (2010). </w:t>
+              </w:r>
+              <w:r>
+                <w:rPr>
+                  <w:i/>
+                  <w:iCs/>
+                  <w:noProof/>
+                </w:rPr>
+                <w:t>Social Constructionist Ideas, Theory and Practice</w:t>
+              </w:r>
+              <w:r>
+                <w:rPr>
+                  <w:noProof/>
+                </w:rPr>
+                <w:t>. (The Taos Institute) Retrieved from Vimeo: https://vimeo.com/15676699</w:t>
+              </w:r>
+            </w:p>
+            <w:p>
+              <w:pPr>
+                <w:pStyle w:val="Bibliography"/>
+                <w:ind w:left="720" w:hanging="720"/>
+                <w:rPr>
+                  <w:noProof/>
+                </w:rPr>
+              </w:pPr>
+              <w:r>
+                <w:rPr>
+                  <w:noProof/>
+                </w:rPr>
+                <w:t xml:space="preserve">Giraldo Mejia et al. (2017). Knowledge-based model to support decision-making when choosing between two association data mining techniques. </w:t>
+              </w:r>
+              <w:r>
+                <w:rPr>
+                  <w:i/>
+                  <w:iCs/>
+                  <w:noProof/>
+                </w:rPr>
+                <w:t>Revista Lasallista de Investigación. jul-dic 2017, Vol. 14 Issue 2</w:t>
+              </w:r>
+              <w:r>
+                <w:rPr>
+                  <w:noProof/>
+                </w:rPr>
+                <w:t>, 41-50.</w:t>
+              </w:r>
+            </w:p>
+            <w:p>
+              <w:pPr>
+                <w:pStyle w:val="Bibliography"/>
+                <w:ind w:left="720" w:hanging="720"/>
+                <w:rPr>
+                  <w:noProof/>
+                </w:rPr>
+              </w:pPr>
+              <w:r>
+                <w:rPr>
+                  <w:noProof/>
+                </w:rPr>
                 <w:t xml:space="preserve">Gu, F., Chung, M., Chignell, M., Valaee, S., B, Z., &amp; Liu, X. (2021). A survey on deep learning for human activity recognition. </w:t>
               </w:r>
               <w:r>
@@ -7925,6 +8594,7 @@
                 <w:rPr>
                   <w:noProof/>
                 </w:rPr>
+                <w:lastRenderedPageBreak/>
                 <w:t xml:space="preserve">Hevner, A., March, S., Park, J., &amp; Ram, S. (2004). Design science in information systems research. </w:t>
               </w:r>
               <w:r>
@@ -7954,7 +8624,6 @@
                 <w:rPr>
                   <w:noProof/>
                 </w:rPr>
-                <w:lastRenderedPageBreak/>
                 <w:t xml:space="preserve">Hole, H., &amp; Ahmad, S. (2019). Biologically driven artificial intelligence. </w:t>
               </w:r>
               <w:r>
@@ -8246,6 +8915,35 @@
                 <w:rPr>
                   <w:noProof/>
                 </w:rPr>
+                <w:t xml:space="preserve">LeiosOS. (2017). </w:t>
+              </w:r>
+              <w:r>
+                <w:rPr>
+                  <w:i/>
+                  <w:iCs/>
+                  <w:noProof/>
+                </w:rPr>
+                <w:t>How algorithms evolve</w:t>
+              </w:r>
+              <w:r>
+                <w:rPr>
+                  <w:noProof/>
+                </w:rPr>
+                <w:t>. Retrieved from YouTube: https://www.youtube.com/watch?v=qiKW1qX97qA</w:t>
+              </w:r>
+            </w:p>
+            <w:p>
+              <w:pPr>
+                <w:pStyle w:val="Bibliography"/>
+                <w:ind w:left="720" w:hanging="720"/>
+                <w:rPr>
+                  <w:noProof/>
+                </w:rPr>
+              </w:pPr>
+              <w:r>
+                <w:rPr>
+                  <w:noProof/>
+                </w:rPr>
                 <w:t xml:space="preserve">Li, D., Zhao, D., Zhang, Q., &amp; Chen, Y. (2019, May). Reinforcement Learning and Deep Learning Based Lateral Control for Autonomous Driving. </w:t>
               </w:r>
               <w:r>
@@ -8391,6 +9089,36 @@
                 <w:rPr>
                   <w:noProof/>
                 </w:rPr>
+                <w:lastRenderedPageBreak/>
+                <w:t xml:space="preserve">Mirjalili, A. (2018, October 4). </w:t>
+              </w:r>
+              <w:r>
+                <w:rPr>
+                  <w:i/>
+                  <w:iCs/>
+                  <w:noProof/>
+                </w:rPr>
+                <w:t>How the Ant Colony Optimization algorithm works</w:t>
+              </w:r>
+              <w:r>
+                <w:rPr>
+                  <w:noProof/>
+                </w:rPr>
+                <w:t>. Retrieved from YouTube: https://www.youtube.com/watch?v=783ZtAF4j5g</w:t>
+              </w:r>
+            </w:p>
+            <w:p>
+              <w:pPr>
+                <w:pStyle w:val="Bibliography"/>
+                <w:ind w:left="720" w:hanging="720"/>
+                <w:rPr>
+                  <w:noProof/>
+                </w:rPr>
+              </w:pPr>
+              <w:r>
+                <w:rPr>
+                  <w:noProof/>
+                </w:rPr>
                 <w:t xml:space="preserve">Miyakawa, T. (2020). No raw data, no science: another possible source of the reproducibility crisis. </w:t>
               </w:r>
               <w:r>
@@ -8420,7 +9148,6 @@
                 <w:rPr>
                   <w:noProof/>
                 </w:rPr>
-                <w:lastRenderedPageBreak/>
                 <w:t xml:space="preserve">Ng, A. (2016). </w:t>
               </w:r>
               <w:r>
@@ -8479,6 +9206,64 @@
                 <w:rPr>
                   <w:noProof/>
                 </w:rPr>
+                <w:t xml:space="preserve">Office of the Secretary. (1979). </w:t>
+              </w:r>
+              <w:r>
+                <w:rPr>
+                  <w:i/>
+                  <w:iCs/>
+                  <w:noProof/>
+                </w:rPr>
+                <w:t>The Belmont Report</w:t>
+              </w:r>
+              <w:r>
+                <w:rPr>
+                  <w:noProof/>
+                </w:rPr>
+                <w:t>. Retrieved from U.S. Department of Health and Human Services: https://www.hhs.gov/ohrp/sites/default/files/the-belmont-report-508c_FINAL.pdf</w:t>
+              </w:r>
+            </w:p>
+            <w:p>
+              <w:pPr>
+                <w:pStyle w:val="Bibliography"/>
+                <w:ind w:left="720" w:hanging="720"/>
+                <w:rPr>
+                  <w:noProof/>
+                </w:rPr>
+              </w:pPr>
+              <w:r>
+                <w:rPr>
+                  <w:noProof/>
+                </w:rPr>
+                <w:t xml:space="preserve">Owen, C. (2017, November 8). </w:t>
+              </w:r>
+              <w:r>
+                <w:rPr>
+                  <w:i/>
+                  <w:iCs/>
+                  <w:noProof/>
+                </w:rPr>
+                <w:t>A Theorical Hands-on introduction to Fouculdian Discourse Analysis</w:t>
+              </w:r>
+              <w:r>
+                <w:rPr>
+                  <w:noProof/>
+                </w:rPr>
+                <w:t>. Retrieved from YouTube: https://www.youtube.com/watch?v=6I6b3ePAZ5M</w:t>
+              </w:r>
+            </w:p>
+            <w:p>
+              <w:pPr>
+                <w:pStyle w:val="Bibliography"/>
+                <w:ind w:left="720" w:hanging="720"/>
+                <w:rPr>
+                  <w:noProof/>
+                </w:rPr>
+              </w:pPr>
+              <w:r>
+                <w:rPr>
+                  <w:noProof/>
+                </w:rPr>
                 <w:t xml:space="preserve">Ozier, O. (2021). Replication redux: the reproducibility crisis and the case of deworming. </w:t>
               </w:r>
               <w:r>
@@ -8551,7 +9336,14 @@
                 <w:rPr>
                   <w:noProof/>
                 </w:rPr>
-                <w:t>(4), 206-234. Retrieved from https://search.ebscohost.com/login.aspx?direct=true&amp;AuthType=ip,shib&amp;db=bth&amp;AN=95116694&amp;site=eds-live</w:t>
+                <w:t xml:space="preserve">(4), 206-234. Retrieved from </w:t>
+              </w:r>
+              <w:r>
+                <w:rPr>
+                  <w:noProof/>
+                </w:rPr>
+                <w:lastRenderedPageBreak/>
+                <w:t>https://search.ebscohost.com/login.aspx?direct=true&amp;AuthType=ip,shib&amp;db=bth&amp;AN=95116694&amp;site=eds-live</w:t>
               </w:r>
             </w:p>
             <w:p>
@@ -8632,16 +9424,7 @@
                   <w:iCs/>
                   <w:noProof/>
                 </w:rPr>
-                <w:t xml:space="preserve">27th ACM SIGSOFT International Symposium on Software Testing and </w:t>
-              </w:r>
-              <w:r>
-                <w:rPr>
-                  <w:i/>
-                  <w:iCs/>
-                  <w:noProof/>
-                </w:rPr>
-                <w:lastRenderedPageBreak/>
-                <w:t>Analysis</w:t>
+                <w:t>27th ACM SIGSOFT International Symposium on Software Testing and Analysis</w:t>
               </w:r>
               <w:r>
                 <w:rPr>
@@ -8734,6 +9517,35 @@
                 <w:rPr>
                   <w:noProof/>
                 </w:rPr>
+                <w:t xml:space="preserve">Roberts, C. (2021). The Ethics of Research That May Disadvantage Others. </w:t>
+              </w:r>
+              <w:r>
+                <w:rPr>
+                  <w:i/>
+                  <w:iCs/>
+                  <w:noProof/>
+                </w:rPr>
+                <w:t>Ethics &amp; Human Research, 43</w:t>
+              </w:r>
+              <w:r>
+                <w:rPr>
+                  <w:noProof/>
+                </w:rPr>
+                <w:t>(1), 2-16. doi:10.1002/eahr.500074</w:t>
+              </w:r>
+            </w:p>
+            <w:p>
+              <w:pPr>
+                <w:pStyle w:val="Bibliography"/>
+                <w:ind w:left="720" w:hanging="720"/>
+                <w:rPr>
+                  <w:noProof/>
+                </w:rPr>
+              </w:pPr>
+              <w:r>
+                <w:rPr>
+                  <w:noProof/>
+                </w:rPr>
                 <w:t xml:space="preserve">Rosebrock, A. (2019, February 11). </w:t>
               </w:r>
               <w:r>
@@ -8763,6 +9575,7 @@
                 <w:rPr>
                   <w:noProof/>
                 </w:rPr>
+                <w:lastRenderedPageBreak/>
                 <w:t xml:space="preserve">Sethi, T., &amp; Kantardzic, M. (2018). Data driven exploratory attacks on black box classifiers in adversarial. </w:t>
               </w:r>
               <w:r>
@@ -8879,6 +9692,111 @@
                 <w:rPr>
                   <w:noProof/>
                 </w:rPr>
+                <w:t>Sonmez et al. (2018). Anomaly Detection Using Data Mining Methods in I</w:t>
+              </w:r>
+              <w:r>
+                <w:rPr>
+                  <w:noProof/>
+                </w:rPr>
+                <w:t>.T.</w:t>
+              </w:r>
+              <w:r>
+                <w:rPr>
+                  <w:noProof/>
+                </w:rPr>
+                <w:t xml:space="preserve"> Systems: A Decision Support Application. </w:t>
+              </w:r>
+              <w:r>
+                <w:rPr>
+                  <w:i/>
+                  <w:iCs/>
+                  <w:noProof/>
+                </w:rPr>
+                <w:t>Sakarya University Journal of Science, 22(4)</w:t>
+              </w:r>
+              <w:r>
+                <w:rPr>
+                  <w:noProof/>
+                </w:rPr>
+                <w:t>, 1109-1123.</w:t>
+              </w:r>
+            </w:p>
+            <w:p>
+              <w:pPr>
+                <w:pStyle w:val="Bibliography"/>
+                <w:ind w:left="720" w:hanging="720"/>
+                <w:rPr>
+                  <w:noProof/>
+                </w:rPr>
+              </w:pPr>
+              <w:r>
+                <w:rPr>
+                  <w:noProof/>
+                </w:rPr>
+                <w:t xml:space="preserve">Starmer, J. (2017). </w:t>
+              </w:r>
+              <w:r>
+                <w:rPr>
+                  <w:i/>
+                  <w:iCs/>
+                  <w:noProof/>
+                </w:rPr>
+                <w:t>What is Principal Component Analysis</w:t>
+              </w:r>
+              <w:r>
+                <w:rPr>
+                  <w:noProof/>
+                </w:rPr>
+                <w:t>?</w:t>
+              </w:r>
+              <w:r>
+                <w:rPr>
+                  <w:noProof/>
+                </w:rPr>
+                <w:t xml:space="preserve"> Retrieved from YouTube: https://www.youtube.com/watch?v=HMOI_lkzW08</w:t>
+              </w:r>
+            </w:p>
+            <w:p>
+              <w:pPr>
+                <w:pStyle w:val="Bibliography"/>
+                <w:ind w:left="720" w:hanging="720"/>
+                <w:rPr>
+                  <w:noProof/>
+                </w:rPr>
+              </w:pPr>
+              <w:r>
+                <w:rPr>
+                  <w:noProof/>
+                </w:rPr>
+                <w:t xml:space="preserve">Tan, Z. (2021). Ethics Events and Conditions of Possibility. </w:t>
+              </w:r>
+              <w:r>
+                <w:rPr>
+                  <w:i/>
+                  <w:iCs/>
+                  <w:noProof/>
+                </w:rPr>
+                <w:t>Business Ethics Quarterly, 31</w:t>
+              </w:r>
+              <w:r>
+                <w:rPr>
+                  <w:noProof/>
+                </w:rPr>
+                <w:t>(1), 106-137. Retrieved from https://search-ebscohost-com.proxy1.ncu.edu/login.aspx?direct=true&amp;db=edb&amp;AN=147839336&amp;site=eds-live</w:t>
+              </w:r>
+            </w:p>
+            <w:p>
+              <w:pPr>
+                <w:pStyle w:val="Bibliography"/>
+                <w:ind w:left="720" w:hanging="720"/>
+                <w:rPr>
+                  <w:noProof/>
+                </w:rPr>
+              </w:pPr>
+              <w:r>
+                <w:rPr>
+                  <w:noProof/>
+                </w:rPr>
                 <w:t xml:space="preserve">Thomas, R. (2019). The new era of NLP. </w:t>
               </w:r>
               <w:r>
@@ -8908,7 +9826,6 @@
                 <w:rPr>
                   <w:noProof/>
                 </w:rPr>
-                <w:lastRenderedPageBreak/>
                 <w:t xml:space="preserve">Tun, S., Madanian, S., &amp; Mirza, F. (2021). Internet of things (IoT) applications for elderly care: a reflective review. </w:t>
               </w:r>
               <w:r>
@@ -8979,6 +9896,7 @@
                 <w:rPr>
                   <w:noProof/>
                 </w:rPr>
+                <w:lastRenderedPageBreak/>
                 <w:t xml:space="preserve">Waal, d., &amp; Toit, d. (2011, May/June). Automation of generalized additive neural networks for predictive data mining. </w:t>
               </w:r>
               <w:r>
@@ -9115,7 +10033,7 @@
       </w:r>
     </w:p>
   </w:comment>
-  <w:comment w:id="3" w:author="nate nate" w:date="2022-05-15T16:02:00Z" w:initials="nn">
+  <w:comment w:id="3" w:author="nate nate" w:date="2022-05-28T15:17:00Z" w:initials="nn">
     <w:p>
       <w:pPr>
         <w:pStyle w:val="CommentText"/>
@@ -9127,11 +10045,11 @@
         <w:annotationRef/>
       </w:r>
       <w:r>
-        <w:t>Expand on how NLP is a standard use case for RNN algorithms</w:t>
+        <w:t>TIM8130-1</w:t>
       </w:r>
     </w:p>
   </w:comment>
-  <w:comment w:id="4" w:author="nate nate" w:date="2022-05-15T16:04:00Z" w:initials="nn">
+  <w:comment w:id="4" w:author="nate nate" w:date="2022-05-15T16:02:00Z" w:initials="nn">
     <w:p>
       <w:pPr>
         <w:pStyle w:val="CommentText"/>
@@ -9143,11 +10061,11 @@
         <w:annotationRef/>
       </w:r>
       <w:r>
-        <w:t>Which table is this?</w:t>
+        <w:t>Expand on how NLP is a standard use case for RNN algorithms</w:t>
       </w:r>
     </w:p>
   </w:comment>
-  <w:comment w:id="5" w:author="nate nate" w:date="2022-05-15T16:05:00Z" w:initials="nn">
+  <w:comment w:id="5" w:author="nate nate" w:date="2022-05-15T16:04:00Z" w:initials="nn">
     <w:p>
       <w:pPr>
         <w:pStyle w:val="CommentText"/>
@@ -9159,11 +10077,11 @@
         <w:annotationRef/>
       </w:r>
       <w:r>
-        <w:t>Update NPAC example to something more generic</w:t>
+        <w:t>Which table is this?</w:t>
       </w:r>
     </w:p>
   </w:comment>
-  <w:comment w:id="6" w:author="nate nate" w:date="2022-05-15T22:05:00Z" w:initials="nn">
+  <w:comment w:id="6" w:author="nate nate" w:date="2022-05-15T16:05:00Z" w:initials="nn">
     <w:p>
       <w:pPr>
         <w:pStyle w:val="CommentText"/>
@@ -9175,11 +10093,11 @@
         <w:annotationRef/>
       </w:r>
       <w:r>
-        <w:t>TIM8150-5</w:t>
+        <w:t>Update NPAC example to something more generic</w:t>
       </w:r>
     </w:p>
   </w:comment>
-  <w:comment w:id="7" w:author="nate nate" w:date="2022-05-15T22:41:00Z" w:initials="nn">
+  <w:comment w:id="7" w:author="nate nate" w:date="2022-05-15T22:05:00Z" w:initials="nn">
     <w:p>
       <w:pPr>
         <w:pStyle w:val="CommentText"/>
@@ -9191,11 +10109,11 @@
         <w:annotationRef/>
       </w:r>
       <w:r>
-        <w:t>TIM8150-8</w:t>
+        <w:t>TIM8150-5</w:t>
       </w:r>
     </w:p>
   </w:comment>
-  <w:comment w:id="8" w:author="nate nate" w:date="2022-05-15T22:22:00Z" w:initials="nn">
+  <w:comment w:id="8" w:author="nate nate" w:date="2022-05-15T22:41:00Z" w:initials="nn">
     <w:p>
       <w:pPr>
         <w:pStyle w:val="CommentText"/>
@@ -9207,11 +10125,27 @@
         <w:annotationRef/>
       </w:r>
       <w:r>
-        <w:t>TIM8150-7</w:t>
+        <w:t>TIM8150-8</w:t>
       </w:r>
     </w:p>
   </w:comment>
-  <w:comment w:id="9" w:author="nate nate" w:date="2022-05-28T14:30:00Z" w:initials="nn">
+  <w:comment w:id="9" w:author="nate nate" w:date="2022-05-15T22:22:00Z" w:initials="nn">
+    <w:p>
+      <w:pPr>
+        <w:pStyle w:val="CommentText"/>
+      </w:pPr>
+      <w:r>
+        <w:rPr>
+          <w:rStyle w:val="CommentReference"/>
+        </w:rPr>
+        <w:annotationRef/>
+      </w:r>
+      <w:r>
+        <w:t>TIM8150-7</w:t>
+      </w:r>
+    </w:p>
+  </w:comment>
+  <w:comment w:id="10" w:author="nate nate" w:date="2022-05-28T14:30:00Z" w:initials="nn">
     <w:p>
       <w:pPr>
         <w:pStyle w:val="CommentText"/>
@@ -9238,7 +10172,7 @@
       </w:pPr>
     </w:p>
   </w:comment>
-  <w:comment w:id="10" w:author="nate nate" w:date="2022-05-28T14:38:00Z" w:initials="nn">
+  <w:comment w:id="11" w:author="nate nate" w:date="2022-05-28T14:38:00Z" w:initials="nn">
     <w:p>
       <w:pPr>
         <w:pStyle w:val="CommentText"/>
@@ -9254,7 +10188,7 @@
       </w:r>
     </w:p>
   </w:comment>
-  <w:comment w:id="11" w:author="nate nate" w:date="2022-05-28T14:42:00Z" w:initials="nn">
+  <w:comment w:id="12" w:author="nate nate" w:date="2022-05-28T14:42:00Z" w:initials="nn">
     <w:p>
       <w:pPr>
         <w:pStyle w:val="CommentText"/>
@@ -9270,7 +10204,7 @@
       </w:r>
     </w:p>
   </w:comment>
-  <w:comment w:id="12" w:author="nate nate" w:date="2022-05-28T14:53:00Z" w:initials="nn">
+  <w:comment w:id="13" w:author="nate nate" w:date="2022-05-28T14:53:00Z" w:initials="nn">
     <w:p>
       <w:pPr>
         <w:pStyle w:val="CommentText"/>
@@ -9298,6 +10232,7 @@
 <w15:commentsEx xmlns:wpc="http://schemas.microsoft.com/office/word/2010/wordprocessingCanvas" xmlns:cx="http://schemas.microsoft.com/office/drawing/2014/chartex" xmlns:cx1="http://schemas.microsoft.com/office/drawing/2015/9/8/chartex" xmlns:cx2="http://schemas.microsoft.com/office/drawing/2015/10/21/chartex" xmlns:cx3="http://schemas.microsoft.com/office/drawing/2016/5/9/chartex" xmlns:cx4="http://schemas.microsoft.com/office/drawing/2016/5/10/chartex" xmlns:cx5="http://schemas.microsoft.com/office/drawing/2016/5/11/chartex" xmlns:cx6="http://schemas.microsoft.com/office/drawing/2016/5/12/chartex" xmlns:cx7="http://schemas.microsoft.com/office/drawing/2016/5/13/chartex" xmlns:cx8="http://schemas.microsoft.com/office/drawing/2016/5/14/chartex" xmlns:mc="http://schemas.openxmlformats.org/markup-compatibility/2006" xmlns:aink="http://schemas.microsoft.com/office/drawing/2016/ink" xmlns:am3d="http://schemas.microsoft.com/office/drawing/2017/model3d" xmlns:o="urn:schemas-microsoft-com:office:office" xmlns:oel="http://schemas.microsoft.com/office/2019/extlst" xmlns:r="http://schemas.openxmlformats.org/officeDocument/2006/relationships" xmlns:m="http://schemas.openxmlformats.org/officeDocument/2006/math" xmlns:v="urn:schemas-microsoft-com:vml" xmlns:wp14="http://schemas.microsoft.com/office/word/2010/wordprocessingDrawing" xmlns:wp="http://schemas.openxmlformats.org/drawingml/2006/wordprocessingDrawing" xmlns:w10="urn:schemas-microsoft-com:office:word" xmlns:w="http://schemas.openxmlformats.org/wordprocessingml/2006/main" xmlns:w14="http://schemas.microsoft.com/office/word/2010/wordml" xmlns:w15="http://schemas.microsoft.com/office/word/2012/wordml" xmlns:w16cex="http://schemas.microsoft.com/office/word/2018/wordml/cex" xmlns:w16cid="http://schemas.microsoft.com/office/word/2016/wordml/cid" xmlns:w16="http://schemas.microsoft.com/office/word/2018/wordml" xmlns:w16sdtdh="http://schemas.microsoft.com/office/word/2020/wordml/sdtdatahash" xmlns:w16se="http://schemas.microsoft.com/office/word/2015/wordml/symex" xmlns:wpg="http://schemas.microsoft.com/office/word/2010/wordprocessingGroup" xmlns:wpi="http://schemas.microsoft.com/office/word/2010/wordprocessingInk" xmlns:wne="http://schemas.microsoft.com/office/word/2006/wordml" xmlns:wps="http://schemas.microsoft.com/office/word/2010/wordprocessingShape" mc:Ignorable="w14 w15 w16se w16cid w16 w16cex w16sdtdh wp14">
   <w15:commentEx w15:paraId="2A40DF07" w15:done="0"/>
   <w15:commentEx w15:paraId="31E7C777" w15:done="0"/>
+  <w15:commentEx w15:paraId="089FD622" w15:done="0"/>
   <w15:commentEx w15:paraId="51F79BB8" w15:done="0"/>
   <w15:commentEx w15:paraId="56C368FD" w15:done="0"/>
   <w15:commentEx w15:paraId="39E18983" w15:done="0"/>
@@ -9315,6 +10250,7 @@
 <w16cex:commentsExtensible xmlns:wpc="http://schemas.microsoft.com/office/word/2010/wordprocessingCanvas" xmlns:cx="http://schemas.microsoft.com/office/drawing/2014/chartex" xmlns:cx1="http://schemas.microsoft.com/office/drawing/2015/9/8/chartex" xmlns:cx2="http://schemas.microsoft.com/office/drawing/2015/10/21/chartex" xmlns:cx3="http://schemas.microsoft.com/office/drawing/2016/5/9/chartex" xmlns:cx4="http://schemas.microsoft.com/office/drawing/2016/5/10/chartex" xmlns:cx5="http://schemas.microsoft.com/office/drawing/2016/5/11/chartex" xmlns:cx6="http://schemas.microsoft.com/office/drawing/2016/5/12/chartex" xmlns:cx7="http://schemas.microsoft.com/office/drawing/2016/5/13/chartex" xmlns:cx8="http://schemas.microsoft.com/office/drawing/2016/5/14/chartex" xmlns:mc="http://schemas.openxmlformats.org/markup-compatibility/2006" xmlns:aink="http://schemas.microsoft.com/office/drawing/2016/ink" xmlns:am3d="http://schemas.microsoft.com/office/drawing/2017/model3d" xmlns:o="urn:schemas-microsoft-com:office:office" xmlns:oel="http://schemas.microsoft.com/office/2019/extlst" xmlns:r="http://schemas.openxmlformats.org/officeDocument/2006/relationships" xmlns:m="http://schemas.openxmlformats.org/officeDocument/2006/math" xmlns:v="urn:schemas-microsoft-com:vml" xmlns:wp14="http://schemas.microsoft.com/office/word/2010/wordprocessingDrawing" xmlns:wp="http://schemas.openxmlformats.org/drawingml/2006/wordprocessingDrawing" xmlns:w10="urn:schemas-microsoft-com:office:word" xmlns:w="http://schemas.openxmlformats.org/wordprocessingml/2006/main" xmlns:w14="http://schemas.microsoft.com/office/word/2010/wordml" xmlns:w15="http://schemas.microsoft.com/office/word/2012/wordml" xmlns:w16cex="http://schemas.microsoft.com/office/word/2018/wordml/cex" xmlns:w16cid="http://schemas.microsoft.com/office/word/2016/wordml/cid" xmlns:w16="http://schemas.microsoft.com/office/word/2018/wordml" xmlns:w16sdtdh="http://schemas.microsoft.com/office/word/2020/wordml/sdtdatahash" xmlns:w16se="http://schemas.microsoft.com/office/word/2015/wordml/symex" xmlns:wpg="http://schemas.microsoft.com/office/word/2010/wordprocessingGroup" xmlns:wpi="http://schemas.microsoft.com/office/word/2010/wordprocessingInk" xmlns:wne="http://schemas.microsoft.com/office/word/2006/wordml" xmlns:wps="http://schemas.microsoft.com/office/word/2010/wordprocessingShape" mc:Ignorable="w14 w15 w16se w16cid w16 w16cex w16sdtdh wp14">
   <w16cex:commentExtensible w16cex:durableId="260FA908" w16cex:dateUtc="2022-04-24T14:46:00Z"/>
   <w16cex:commentExtensible w16cex:durableId="260FE54A" w16cex:dateUtc="2022-04-24T19:03:00Z"/>
+  <w16cex:commentExtensible w16cex:durableId="263CBB82" w16cex:dateUtc="2022-05-28T19:17:00Z"/>
   <w16cex:commentExtensible w16cex:durableId="262BA295" w16cex:dateUtc="2022-05-15T20:02:00Z"/>
   <w16cex:commentExtensible w16cex:durableId="262BA31B" w16cex:dateUtc="2022-05-15T20:04:00Z"/>
   <w16cex:commentExtensible w16cex:durableId="262BA34C" w16cex:dateUtc="2022-05-15T20:05:00Z"/>
@@ -9332,6 +10268,7 @@
 <w16cid:commentsIds xmlns:wpc="http://schemas.microsoft.com/office/word/2010/wordprocessingCanvas" xmlns:cx="http://schemas.microsoft.com/office/drawing/2014/chartex" xmlns:cx1="http://schemas.microsoft.com/office/drawing/2015/9/8/chartex" xmlns:cx2="http://schemas.microsoft.com/office/drawing/2015/10/21/chartex" xmlns:cx3="http://schemas.microsoft.com/office/drawing/2016/5/9/chartex" xmlns:cx4="http://schemas.microsoft.com/office/drawing/2016/5/10/chartex" xmlns:cx5="http://schemas.microsoft.com/office/drawing/2016/5/11/chartex" xmlns:cx6="http://schemas.microsoft.com/office/drawing/2016/5/12/chartex" xmlns:cx7="http://schemas.microsoft.com/office/drawing/2016/5/13/chartex" xmlns:cx8="http://schemas.microsoft.com/office/drawing/2016/5/14/chartex" xmlns:mc="http://schemas.openxmlformats.org/markup-compatibility/2006" xmlns:aink="http://schemas.microsoft.com/office/drawing/2016/ink" xmlns:am3d="http://schemas.microsoft.com/office/drawing/2017/model3d" xmlns:o="urn:schemas-microsoft-com:office:office" xmlns:oel="http://schemas.microsoft.com/office/2019/extlst" xmlns:r="http://schemas.openxmlformats.org/officeDocument/2006/relationships" xmlns:m="http://schemas.openxmlformats.org/officeDocument/2006/math" xmlns:v="urn:schemas-microsoft-com:vml" xmlns:wp14="http://schemas.microsoft.com/office/word/2010/wordprocessingDrawing" xmlns:wp="http://schemas.openxmlformats.org/drawingml/2006/wordprocessingDrawing" xmlns:w10="urn:schemas-microsoft-com:office:word" xmlns:w="http://schemas.openxmlformats.org/wordprocessingml/2006/main" xmlns:w14="http://schemas.microsoft.com/office/word/2010/wordml" xmlns:w15="http://schemas.microsoft.com/office/word/2012/wordml" xmlns:w16cex="http://schemas.microsoft.com/office/word/2018/wordml/cex" xmlns:w16cid="http://schemas.microsoft.com/office/word/2016/wordml/cid" xmlns:w16="http://schemas.microsoft.com/office/word/2018/wordml" xmlns:w16sdtdh="http://schemas.microsoft.com/office/word/2020/wordml/sdtdatahash" xmlns:w16se="http://schemas.microsoft.com/office/word/2015/wordml/symex" xmlns:wpg="http://schemas.microsoft.com/office/word/2010/wordprocessingGroup" xmlns:wpi="http://schemas.microsoft.com/office/word/2010/wordprocessingInk" xmlns:wne="http://schemas.microsoft.com/office/word/2006/wordml" xmlns:wps="http://schemas.microsoft.com/office/word/2010/wordprocessingShape" mc:Ignorable="w14 w15 w16se w16cid w16 w16cex w16sdtdh wp14">
   <w16cid:commentId w16cid:paraId="2A40DF07" w16cid:durableId="260FA908"/>
   <w16cid:commentId w16cid:paraId="31E7C777" w16cid:durableId="260FE54A"/>
+  <w16cid:commentId w16cid:paraId="089FD622" w16cid:durableId="263CBB82"/>
   <w16cid:commentId w16cid:paraId="51F79BB8" w16cid:durableId="262BA295"/>
   <w16cid:commentId w16cid:paraId="56C368FD" w16cid:durableId="262BA31B"/>
   <w16cid:commentId w16cid:paraId="39E18983" w16cid:durableId="262BA34C"/>
@@ -25099,7 +26036,7 @@
     <b:JournalName>Gale General OneFile</b:JournalName>
     <b:Pages>NA</b:Pages>
     <b:Publisher>Right Vision Media</b:Publisher>
-    <b:RefOrder>48</b:RefOrder>
+    <b:RefOrder>52</b:RefOrder>
   </b:Source>
   <b:Source>
     <b:Tag>Pra21</b:Tag>
@@ -25135,7 +26072,7 @@
     <b:Volume>21</b:Volume>
     <b:Issue>3</b:Issue>
     <b:DOI>https://doi.org/10.1007/s13222-021-00386-8</b:DOI>
-    <b:RefOrder>49</b:RefOrder>
+    <b:RefOrder>53</b:RefOrder>
   </b:Source>
   <b:Source>
     <b:Tag>Dic18</b:Tag>
@@ -25262,7 +26199,7 @@
     </b:Author>
     <b:InternetSiteTitle>YouTube</b:InternetSiteTitle>
     <b:URL>https://youtu.be/4MbixFVWwck</b:URL>
-    <b:RefOrder>50</b:RefOrder>
+    <b:RefOrder>54</b:RefOrder>
   </b:Source>
   <b:Source>
     <b:Tag>Hev04</b:Tag>
@@ -25297,7 +26234,7 @@
     <b:Volume>28</b:Volume>
     <b:Issue>1</b:Issue>
     <b:DOI>10.2307/25148625</b:DOI>
-    <b:RefOrder>51</b:RefOrder>
+    <b:RefOrder>55</b:RefOrder>
   </b:Source>
   <b:Source>
     <b:Tag>Iiv20</b:Tag>
@@ -25320,7 +26257,7 @@
     <b:Volume>21</b:Volume>
     <b:Issue>3</b:Issue>
     <b:DOI>doi:10.17705/1jais.00610</b:DOI>
-    <b:RefOrder>52</b:RefOrder>
+    <b:RefOrder>56</b:RefOrder>
   </b:Source>
   <b:Source>
     <b:Tag>Nug18</b:Tag>
@@ -25350,7 +26287,7 @@
     <b:ConferenceName>Biomedical Engineering and Sciences</b:ConferenceName>
     <b:Publisher>IEEE</b:Publisher>
     <b:DOI>10.1109/IECBES.2018.8626710</b:DOI>
-    <b:RefOrder>53</b:RefOrder>
+    <b:RefOrder>57</b:RefOrder>
   </b:Source>
   <b:Source>
     <b:Tag>Ban21</b:Tag>
@@ -25381,7 +26318,7 @@
     <b:City>Erode, India</b:City>
     <b:Publisher>IEEE</b:Publisher>
     <b:DOI>https://doi.org/10.1109/ICCMC51019.2021.9418255</b:DOI>
-    <b:RefOrder>54</b:RefOrder>
+    <b:RefOrder>58</b:RefOrder>
   </b:Source>
   <b:Source>
     <b:Tag>Mar</b:Tag>
@@ -25398,7 +26335,7 @@
         </b:NameList>
       </b:Author>
     </b:Author>
-    <b:RefOrder>55</b:RefOrder>
+    <b:RefOrder>59</b:RefOrder>
   </b:Source>
   <b:Source>
     <b:Tag>Baj88</b:Tag>
@@ -25422,7 +26359,7 @@
     <b:Volume>76</b:Volume>
     <b:Issue>8</b:Issue>
     <b:DOI>10.1109/5.5968</b:DOI>
-    <b:RefOrder>56</b:RefOrder>
+    <b:RefOrder>60</b:RefOrder>
   </b:Source>
   <b:Source>
     <b:Tag>Bal21</b:Tag>
@@ -25450,7 +26387,7 @@
     <b:Volume>13</b:Volume>
     <b:Issue>2</b:Issue>
     <b:DOI>https://doi.org/10.1111/tops.12527</b:DOI>
-    <b:RefOrder>12</b:RefOrder>
+    <b:RefOrder>16</b:RefOrder>
   </b:Source>
   <b:Source>
     <b:Tag>GuF211</b:Tag>
@@ -25493,7 +26430,7 @@
     <b:Publisher>Association for Computing Machinery</b:Publisher>
     <b:Volume>8</b:Volume>
     <b:DOI>https://doi.org/10.1145/3472290</b:DOI>
-    <b:RefOrder>57</b:RefOrder>
+    <b:RefOrder>61</b:RefOrder>
   </b:Source>
   <b:Source>
     <b:Tag>Luk18</b:Tag>
@@ -25522,7 +26459,7 @@
     <b:Pages>100-103</b:Pages>
     <b:ConferenceName>Zooming Innovation in Consumer Technologies Conference</b:ConferenceName>
     <b:DOI>https://doi-org.proxy1.ncu.edu/10.1109/ZINC.2018.8448793</b:DOI>
-    <b:RefOrder>7</b:RefOrder>
+    <b:RefOrder>11</b:RefOrder>
   </b:Source>
   <b:Source>
     <b:Tag>Buc05</b:Tag>
@@ -25545,7 +26482,7 @@
     <b:Volume>26</b:Volume>
     <b:Issue>4</b:Issue>
     <b:URL>ttps://search-ebscohost-com.proxy1.ncu.edu/login.aspx?direct=true&amp;db=ofs&amp;AN=501189619&amp;site=eds-live</b:URL>
-    <b:RefOrder>8</b:RefOrder>
+    <b:RefOrder>12</b:RefOrder>
   </b:Source>
   <b:Source>
     <b:Tag>Hua19</b:Tag>
@@ -25576,7 +26513,7 @@
     <b:Volume>61</b:Volume>
     <b:Issue>4</b:Issue>
     <b:DOI>https://doi-org.proxy1.ncu.edu/10.1177/0008125619863436</b:DOI>
-    <b:RefOrder>9</b:RefOrder>
+    <b:RefOrder>13</b:RefOrder>
   </b:Source>
   <b:Source>
     <b:Tag>AUT11</b:Tag>
@@ -25604,7 +26541,7 @@
     <b:Volume>25</b:Volume>
     <b:Issue>5</b:Issue>
     <b:DOI>10.1080/08839514.2011.570156</b:DOI>
-    <b:RefOrder>10</b:RefOrder>
+    <b:RefOrder>14</b:RefOrder>
   </b:Source>
   <b:Source>
     <b:Tag>Kel16</b:Tag>
@@ -25631,7 +26568,7 @@
       </b:Author>
     </b:Author>
     <b:Publisher>John Wiley &amp; Sons</b:Publisher>
-    <b:RefOrder>11</b:RefOrder>
+    <b:RefOrder>15</b:RefOrder>
   </b:Source>
   <b:Source>
     <b:Tag>Fri17</b:Tag>
@@ -25653,7 +26590,7 @@
     <b:Month>January</b:Month>
     <b:Day>16</b:Day>
     <b:URL>https://www.youtube.com/watch?v=1L0TKZQcUtA&amp;feature=youtu.be</b:URL>
-    <b:RefOrder>20</b:RefOrder>
+    <b:RefOrder>24</b:RefOrder>
   </b:Source>
   <b:Source>
     <b:Tag>Sne15</b:Tag>
@@ -25675,7 +26612,7 @@
     <b:Pages>477-487</b:Pages>
     <b:Volume>27</b:Volume>
     <b:DOI>10.1080/08982112.2015.1065322</b:DOI>
-    <b:RefOrder>18</b:RefOrder>
+    <b:RefOrder>22</b:RefOrder>
   </b:Source>
   <b:Source>
     <b:Tag>Che18</b:Tag>
@@ -25711,7 +26648,7 @@
     <b:Volume>35</b:Volume>
     <b:Issue>1</b:Issue>
     <b:DOI>https://doi-org.proxy1.ncu.edu/10.1109/MSP.2017.2765695</b:DOI>
-    <b:RefOrder>21</b:RefOrder>
+    <b:RefOrder>25</b:RefOrder>
   </b:Source>
   <b:Source>
     <b:Tag>Wil14</b:Tag>
@@ -25731,7 +26668,7 @@
     </b:Author>
     <b:InternetSiteTitle>Netlogo</b:InternetSiteTitle>
     <b:URL>https://ccl.northwestern.edu/netlogo/models/BeeSmartHiveFinding</b:URL>
-    <b:RefOrder>33</b:RefOrder>
+    <b:RefOrder>37</b:RefOrder>
   </b:Source>
   <b:Source>
     <b:Tag>Dar59</b:Tag>
@@ -25749,7 +26686,7 @@
         </b:NameList>
       </b:Author>
     </b:Author>
-    <b:RefOrder>34</b:RefOrder>
+    <b:RefOrder>38</b:RefOrder>
   </b:Source>
   <b:Source>
     <b:Tag>Mak18</b:Tag>
@@ -25776,7 +26713,7 @@
     <b:Pages>1-4</b:Pages>
     <b:DOI>10.1109/SAIC.2018.8516837</b:DOI>
     <b:ConferenceName>IEEE First International Conference on System Analysis &amp; Intelligent Computing</b:ConferenceName>
-    <b:RefOrder>35</b:RefOrder>
+    <b:RefOrder>39</b:RefOrder>
   </b:Source>
   <b:Source>
     <b:Tag>Kah14</b:Tag>
@@ -25791,7 +26728,7 @@
     </b:Author>
     <b:InternetSiteTitle>Kahn Academy</b:InternetSiteTitle>
     <b:URL>https://www.khanacademy.org/computing/computer-science/informationtheory/moderninfotheory/v/markov_chains</b:URL>
-    <b:RefOrder>13</b:RefOrder>
+    <b:RefOrder>17</b:RefOrder>
   </b:Source>
   <b:Source>
     <b:Tag>NgA16</b:Tag>
@@ -25811,7 +26748,7 @@
     <b:InternetSiteTitle>Coursera</b:InternetSiteTitle>
     <b:Year>2016</b:Year>
     <b:URL>https://www.coursera.org/learn/machine-learning</b:URL>
-    <b:RefOrder>14</b:RefOrder>
+    <b:RefOrder>18</b:RefOrder>
   </b:Source>
   <b:Source>
     <b:Tag>Mas20</b:Tag>
@@ -25833,7 +26770,7 @@
     <b:Month>March</b:Month>
     <b:Day>1</b:Day>
     <b:URL>https://www.opensourceshakespeare.org/views/plays/plays.php</b:URL>
-    <b:RefOrder>58</b:RefOrder>
+    <b:RefOrder>62</b:RefOrder>
   </b:Source>
   <b:Source>
     <b:Tag>Bel07</b:Tag>
@@ -25858,7 +26795,7 @@
     <b:Year>2009</b:Year>
     <b:URL>https://netflixprize.com/assets/GrandPrize2009_BPC_BellKor.pdf</b:URL>
     <b:InternetSiteTitle>Netflix Prize</b:InternetSiteTitle>
-    <b:RefOrder>59</b:RefOrder>
+    <b:RefOrder>63</b:RefOrder>
   </b:Source>
   <b:Source>
     <b:Tag>LiZ19</b:Tag>
@@ -25894,7 +26831,7 @@
     <b:Volume>14</b:Volume>
     <b:Issue>2</b:Issue>
     <b:DOI>10.1109/MCI.2019.2901089</b:DOI>
-    <b:RefOrder>60</b:RefOrder>
+    <b:RefOrder>64</b:RefOrder>
   </b:Source>
   <b:Source>
     <b:Tag>Placeholder1</b:Tag>
@@ -25921,7 +26858,7 @@
     <b:Volume>25</b:Volume>
     <b:Issue>5</b:Issue>
     <b:DOI>10.1080/08839514.2011.570156</b:DOI>
-    <b:RefOrder>15</b:RefOrder>
+    <b:RefOrder>19</b:RefOrder>
   </b:Source>
   <b:Source>
     <b:Tag>Ros19</b:Tag>
@@ -25943,7 +26880,7 @@
     <b:Month>February</b:Month>
     <b:Day>11</b:Day>
     <b:URL>https://www.pyimagesearch.com/2019/02/11/fashion-mnist-with-keras-and-deep-learning/</b:URL>
-    <b:RefOrder>61</b:RefOrder>
+    <b:RefOrder>65</b:RefOrder>
   </b:Source>
   <b:Source>
     <b:Tag>Edu18</b:Tag>
@@ -25960,7 +26897,7 @@
     <b:Month>October</b:Month>
     <b:Day>16</b:Day>
     <b:URL>https://www.youtube.com/watch?v=5ctbvkAMQO4</b:URL>
-    <b:RefOrder>16</b:RefOrder>
+    <b:RefOrder>20</b:RefOrder>
   </b:Source>
   <b:Source>
     <b:Tag>FuZ19</b:Tag>
@@ -25981,7 +26918,7 @@
     <b:Pages>92-104</b:Pages>
     <b:DOI>https://doi-org.proxy1.ncu.edu/10.1109/MLBDBI48998.2019.00025</b:DOI>
     <b:ConferenceName>International Conference on Machine Learning, Big Data and Business Intelligence</b:ConferenceName>
-    <b:RefOrder>17</b:RefOrder>
+    <b:RefOrder>21</b:RefOrder>
   </b:Source>
   <b:Source>
     <b:Tag>Fri20</b:Tag>
@@ -26003,7 +26940,7 @@
     <b:Month>January</b:Month>
     <b:URL>https://youtu.be/0VH1Lim8gL8</b:URL>
     <b:ProductionCompany>Massachusetts Institute of Technology (MIT)</b:ProductionCompany>
-    <b:RefOrder>19</b:RefOrder>
+    <b:RefOrder>23</b:RefOrder>
   </b:Source>
   <b:Source>
     <b:Tag>Als14</b:Tag>
@@ -26034,7 +26971,7 @@
     <b:City>Anchorage, AK</b:City>
     <b:Publisher>The Institute of Electrical and Electronics Engineers</b:Publisher>
     <b:DOI>https://doi-org.proxy1.ncu.edu/10.1109/BigData.Congress.2014.91</b:DOI>
-    <b:RefOrder>62</b:RefOrder>
+    <b:RefOrder>66</b:RefOrder>
   </b:Source>
   <b:Source>
     <b:Tag>CDC16</b:Tag>
@@ -26051,7 +26988,7 @@
     <b:Month>July</b:Month>
     <b:Day>6</b:Day>
     <b:URL>https://www.cdc.gov/vitalsigns/motor-vehicle-safety/index.html</b:URL>
-    <b:RefOrder>23</b:RefOrder>
+    <b:RefOrder>27</b:RefOrder>
   </b:Source>
   <b:Source>
     <b:Tag>For12</b:Tag>
@@ -26073,7 +27010,7 @@
     <b:Month>March</b:Month>
     <b:Day>18</b:Day>
     <b:URL>https://www.nytimes.com/2012/03/18/automobiles/as-cars-are-kept-longer-200000-is-new-100000.html</b:URL>
-    <b:RefOrder>24</b:RefOrder>
+    <b:RefOrder>28</b:RefOrder>
   </b:Source>
   <b:Source>
     <b:Tag>Jac19</b:Tag>
@@ -26100,7 +27037,7 @@
     <b:City>Los Angeles, CA, USA</b:City>
     <b:Publisher>Institute of Electrical and Electronics Engineers</b:Publisher>
     <b:DOI>10.1109/IRI.2019.00019</b:DOI>
-    <b:RefOrder>25</b:RefOrder>
+    <b:RefOrder>29</b:RefOrder>
   </b:Source>
   <b:Source>
     <b:Tag>Coh13</b:Tag>
@@ -26122,7 +27059,7 @@
     <b:Month>November</b:Month>
     <b:Day>14</b:Day>
     <b:URL>https://www.fastcompany.com/3021592/the-10-smartest-cities-in-north-america</b:URL>
-    <b:RefOrder>26</b:RefOrder>
+    <b:RefOrder>30</b:RefOrder>
   </b:Source>
   <b:Source>
     <b:Tag>Hol19</b:Tag>
@@ -26149,7 +27086,7 @@
     <b:Volume>52</b:Volume>
     <b:Issue>8</b:Issue>
     <b:DOI>10.1109/MC.2019.2917455</b:DOI>
-    <b:RefOrder>27</b:RefOrder>
+    <b:RefOrder>31</b:RefOrder>
   </b:Source>
   <b:Source>
     <b:Tag>Tho19</b:Tag>
@@ -26171,7 +27108,7 @@
     <b:City>Austin, Texas</b:City>
     <b:Publisher>SciPy</b:Publisher>
     <b:URL>https://youtu.be/KChtdexd5Jo</b:URL>
-    <b:RefOrder>28</b:RefOrder>
+    <b:RefOrder>32</b:RefOrder>
   </b:Source>
   <b:Source>
     <b:Tag>Kan19</b:Tag>
@@ -26196,7 +27133,7 @@
     <b:Volume>38</b:Volume>
     <b:Issue>1</b:Issue>
     <b:DOI>10.1109/MTS.2019.2894474</b:DOI>
-    <b:RefOrder>29</b:RefOrder>
+    <b:RefOrder>33</b:RefOrder>
   </b:Source>
   <b:Source>
     <b:Tag>Asi42</b:Tag>
@@ -26214,7 +27151,7 @@
         </b:NameList>
       </b:Author>
     </b:Author>
-    <b:RefOrder>30</b:RefOrder>
+    <b:RefOrder>34</b:RefOrder>
   </b:Source>
   <b:Source>
     <b:Tag>Upc18</b:Tag>
@@ -26237,7 +27174,7 @@
     <b:Volume>33</b:Volume>
     <b:Issue>3</b:Issue>
     <b:DOI>10.1111/ntwe.12124</b:DOI>
-    <b:RefOrder>31</b:RefOrder>
+    <b:RefOrder>35</b:RefOrder>
   </b:Source>
   <b:Source>
     <b:Tag>Set18</b:Tag>
@@ -26264,7 +27201,7 @@
     <b:Publisher>Elsevier</b:Publisher>
     <b:Volume>289</b:Volume>
     <b:DOI>10.1016/j.neucom.2018.02.007</b:DOI>
-    <b:RefOrder>32</b:RefOrder>
+    <b:RefOrder>36</b:RefOrder>
   </b:Source>
   <b:Source>
     <b:Tag>Sme19</b:Tag>
@@ -26286,7 +27223,7 @@
     <b:Month>December</b:Month>
     <b:Day>4</b:Day>
     <b:URL>https://youtu.be/eBX7lPk5qmA</b:URL>
-    <b:RefOrder>22</b:RefOrder>
+    <b:RefOrder>26</b:RefOrder>
   </b:Source>
   <b:Source>
     <b:Tag>Riv21</b:Tag>
@@ -26318,7 +27255,7 @@
     <b:Publisher>IEEE</b:Publisher>
     <b:Volume>21</b:Volume>
     <b:DOI>10.1109/QRS54544.2021.00116</b:DOI>
-    <b:RefOrder>36</b:RefOrder>
+    <b:RefOrder>40</b:RefOrder>
   </b:Source>
   <b:Source>
     <b:Tag>Qiu18</b:Tag>
@@ -26349,7 +27286,7 @@
     <b:City>Amsterdam, Netherlands</b:City>
     <b:Publisher>Association for Computing Machinery</b:Publisher>
     <b:DOI>https://doi.org/10.1145/3213846.3213873</b:DOI>
-    <b:RefOrder>63</b:RefOrder>
+    <b:RefOrder>67</b:RefOrder>
   </b:Source>
   <b:Source>
     <b:Tag>Placeholder2</b:Tag>
@@ -26376,7 +27313,7 @@
       </b:Author>
     </b:Author>
     <b:JournalName>ISSTA’18, July 16–21, 2018, Amsterdam, Netherlands</b:JournalName>
-    <b:RefOrder>38</b:RefOrder>
+    <b:RefOrder>42</b:RefOrder>
   </b:Source>
   <b:Source>
     <b:Tag>Kil172</b:Tag>
@@ -26407,7 +27344,7 @@
     <b:City>Wilmington, Delaware</b:City>
     <b:Publisher>IEEE</b:Publisher>
     <b:DOI>10.1109/RWEEK.2017.8088644</b:DOI>
-    <b:RefOrder>37</b:RefOrder>
+    <b:RefOrder>41</b:RefOrder>
   </b:Source>
   <b:Source>
     <b:Tag>Hud21</b:Tag>
@@ -26431,7 +27368,7 @@
     <b:Volume>52</b:Volume>
     <b:Issue>3</b:Issue>
     <b:DOI>https://doi.org/10.1007/s10838-020-09548-w</b:DOI>
-    <b:RefOrder>64</b:RefOrder>
+    <b:RefOrder>68</b:RefOrder>
   </b:Source>
   <b:Source>
     <b:Tag>Ozi21</b:Tag>
@@ -26477,7 +27414,7 @@
     <b:Month>March</b:Month>
     <b:Day>14</b:Day>
     <b:URL>https://news.microsoft.com/innovation-stories/azure-quantum-majorana-topological-qubit/</b:URL>
-    <b:RefOrder>39</b:RefOrder>
+    <b:RefOrder>43</b:RefOrder>
   </b:Source>
   <b:Source>
     <b:Tag>Fro21</b:Tag>
@@ -26501,7 +27438,7 @@
     <b:Volume>592</b:Volume>
     <b:Issue>7854</b:Issue>
     <b:DOI>https://doi.org/10.1038/d41586-021-00954-8</b:DOI>
-    <b:RefOrder>40</b:RefOrder>
+    <b:RefOrder>44</b:RefOrder>
   </b:Source>
   <b:Source>
     <b:Tag>Miy20</b:Tag>
@@ -26524,7 +27461,7 @@
     <b:Volume>13</b:Volume>
     <b:Issue>1</b:Issue>
     <b:DOI>https://doi.org/10.1186/s13041-020-0552-2</b:DOI>
-    <b:RefOrder>41</b:RefOrder>
+    <b:RefOrder>45</b:RefOrder>
   </b:Source>
   <b:Source>
     <b:Tag>Ari09</b:Tag>
@@ -26544,7 +27481,7 @@
     </b:Author>
     <b:Publisher>HarperCollins Publishers</b:Publisher>
     <b:StandardNumber>B007C2KGV2</b:StandardNumber>
-    <b:RefOrder>42</b:RefOrder>
+    <b:RefOrder>46</b:RefOrder>
   </b:Source>
   <b:Source>
     <b:Tag>Dou22</b:Tag>
@@ -26570,7 +27507,7 @@
     <b:JournalName>Journal for General Philosophy of Science</b:JournalName>
     <b:Pages>1-9</b:Pages>
     <b:DOI>https://doi.org/10.1007/s10838-022-09606-5</b:DOI>
-    <b:RefOrder>65</b:RefOrder>
+    <b:RefOrder>69</b:RefOrder>
   </b:Source>
   <b:Source>
     <b:Tag>Das19</b:Tag>
@@ -26594,7 +27531,7 @@
     <b:Volume>48</b:Volume>
     <b:Issue>4</b:Issue>
     <b:DOI>10.1111/fima.12297</b:DOI>
-    <b:RefOrder>43</b:RefOrder>
+    <b:RefOrder>47</b:RefOrder>
   </b:Source>
   <b:Source>
     <b:Tag>Par93</b:Tag>
@@ -26617,7 +27554,7 @@
     <b:Pages>130-138</b:Pages>
     <b:Volume>36</b:Volume>
     <b:Issue>3</b:Issue>
-    <b:RefOrder>66</b:RefOrder>
+    <b:RefOrder>70</b:RefOrder>
   </b:Source>
   <b:Source>
     <b:Tag>Bur15</b:Tag>
@@ -26636,7 +27573,7 @@
       </b:Author>
     </b:Author>
     <b:Publisher>Routledge</b:Publisher>
-    <b:RefOrder>44</b:RefOrder>
+    <b:RefOrder>48</b:RefOrder>
   </b:Source>
   <b:Source>
     <b:Tag>Ger10</b:Tag>
@@ -26657,7 +27594,7 @@
     <b:InternetSiteTitle>Vimeo</b:InternetSiteTitle>
     <b:URL>https://vimeo.com/15676699</b:URL>
     <b:ProductionCompany>The Taos Institute</b:ProductionCompany>
-    <b:RefOrder>45</b:RefOrder>
+    <b:RefOrder>49</b:RefOrder>
   </b:Source>
   <b:Source>
     <b:Tag>Owe17</b:Tag>
@@ -26679,7 +27616,7 @@
     <b:Month>November</b:Month>
     <b:Day>8</b:Day>
     <b:URL>https://www.youtube.com/watch?v=6I6b3ePAZ5M</b:URL>
-    <b:RefOrder>46</b:RefOrder>
+    <b:RefOrder>50</b:RefOrder>
   </b:Source>
   <b:Source>
     <b:Tag>Tan21</b:Tag>
@@ -26702,7 +27639,7 @@
     <b:Volume>31</b:Volume>
     <b:Issue>1</b:Issue>
     <b:URL>https://search-ebscohost-com.proxy1.ncu.edu/login.aspx?direct=true&amp;db=edb&amp;AN=147839336&amp;site=eds-live</b:URL>
-    <b:RefOrder>47</b:RefOrder>
+    <b:RefOrder>51</b:RefOrder>
   </b:Source>
   <b:Source>
     <b:Tag>Off79</b:Tag>
@@ -26717,7 +27654,7 @@
     <b:InternetSiteTitle>U.S. Department of Health and Human Services</b:InternetSiteTitle>
     <b:Year>1979</b:Year>
     <b:URL>https://www.hhs.gov/ohrp/sites/default/files/the-belmont-report-508c_FINAL.pdf</b:URL>
-    <b:RefOrder>67</b:RefOrder>
+    <b:RefOrder>71</b:RefOrder>
   </b:Source>
   <b:Source>
     <b:Tag>Rob21</b:Tag>
@@ -26740,7 +27677,7 @@
     <b:Volume>43</b:Volume>
     <b:Issue>1</b:Issue>
     <b:DOI>10.1002/eahr.500074</b:DOI>
-    <b:RefOrder>68</b:RefOrder>
+    <b:RefOrder>72</b:RefOrder>
   </b:Source>
   <b:Source>
     <b:Tag>Ada18</b:Tag>
@@ -26771,13 +27708,206 @@
     <b:Pages>1345-1348</b:Pages>
     <b:Volume>108</b:Volume>
     <b:Issue>10</b:Issue>
-    <b:RefOrder>69</b:RefOrder>
+    <b:RefOrder>73</b:RefOrder>
+  </b:Source>
+  <b:Source>
+    <b:Tag>Bar191</b:Tag>
+    <b:SourceType>JournalArticle</b:SourceType>
+    <b:Guid>{903853F1-809E-483F-ADD6-0228913154B8}</b:Guid>
+    <b:Author>
+      <b:Author>
+        <b:NameList>
+          <b:Person>
+            <b:Last>Barua</b:Last>
+            <b:First>H</b:First>
+          </b:Person>
+          <b:Person>
+            <b:Last>Mondal</b:Last>
+            <b:First>K</b:First>
+          </b:Person>
+        </b:NameList>
+      </b:Author>
+    </b:Author>
+    <b:Title>A Comprehensive Survey on Cloud Data Mining (CDM) Frameworks and Algorithms</b:Title>
+    <b:JournalName>CM Computing Surveys. Sep2019, Vol. 52 Issue 5, p1-62. 62p</b:JournalName>
+    <b:Year>2019</b:Year>
+    <b:Pages>1-62</b:Pages>
+    <b:RefOrder>7</b:RefOrder>
+  </b:Source>
+  <b:Source>
+    <b:Tag>Edu16</b:Tag>
+    <b:SourceType>InternetSite</b:SourceType>
+    <b:Guid>{0E529662-9970-4B9F-86D4-99DE1E9022FB}</b:Guid>
+    <b:Title>What is Apriori Algorithm</b:Title>
+    <b:Year>2016</b:Year>
+    <b:Author>
+      <b:Author>
+        <b:Corporate>Edureka</b:Corporate>
+      </b:Author>
+    </b:Author>
+    <b:InternetSiteTitle>YouTube</b:InternetSiteTitle>
+    <b:URL>https://youtu.be/guVvtZ7ZClw</b:URL>
+    <b:RefOrder>74</b:RefOrder>
+  </b:Source>
+  <b:Source>
+    <b:Tag>Gir17</b:Tag>
+    <b:SourceType>JournalArticle</b:SourceType>
+    <b:Guid>{8429F954-E7C2-425D-A126-82BB6C397638}</b:Guid>
+    <b:Author>
+      <b:Author>
+        <b:Corporate>Giraldo Mejia et al.</b:Corporate>
+      </b:Author>
+    </b:Author>
+    <b:Title>Knowledge-based model to support decision-making when choosing between two association data mining techniques</b:Title>
+    <b:JournalName>Revista Lasallista de Investigación. jul-dic 2017, Vol. 14 Issue 2</b:JournalName>
+    <b:Year>2017</b:Year>
+    <b:Pages>41-50</b:Pages>
+    <b:RefOrder>8</b:RefOrder>
+  </b:Source>
+  <b:Source>
+    <b:Tag>Son18</b:Tag>
+    <b:SourceType>JournalArticle</b:SourceType>
+    <b:Guid>{F3F04CA1-9515-4CCE-80B8-A725A351A374}</b:Guid>
+    <b:Title>Anomaly Detection Using Data Mining Methods in IT Systems: A Decision Support Application</b:Title>
+    <b:Year>2018</b:Year>
+    <b:Author>
+      <b:Author>
+        <b:Corporate>Sonmez et al.</b:Corporate>
+      </b:Author>
+    </b:Author>
+    <b:JournalName>Sakarya University Journal of Science, 22(4)</b:JournalName>
+    <b:Pages>1109-1123</b:Pages>
+    <b:RefOrder>9</b:RefOrder>
+  </b:Source>
+  <b:Source>
+    <b:Tag>Mir18</b:Tag>
+    <b:SourceType>InternetSite</b:SourceType>
+    <b:Guid>{C86E639B-7DAB-4628-A214-8EE624074396}</b:Guid>
+    <b:Author>
+      <b:Author>
+        <b:NameList>
+          <b:Person>
+            <b:Last>Mirjalili</b:Last>
+            <b:First>A</b:First>
+          </b:Person>
+        </b:NameList>
+      </b:Author>
+    </b:Author>
+    <b:Title>How the Ant Colony Optimization algorithm works</b:Title>
+    <b:InternetSiteTitle>YouTube</b:InternetSiteTitle>
+    <b:Year>2018</b:Year>
+    <b:Month>October</b:Month>
+    <b:Day>4</b:Day>
+    <b:URL>https://www.youtube.com/watch?v=783ZtAF4j5g</b:URL>
+    <b:RefOrder>75</b:RefOrder>
+  </b:Source>
+  <b:Source>
+    <b:Tag>Lei17</b:Tag>
+    <b:SourceType>InternetSite</b:SourceType>
+    <b:Guid>{F1EF6D12-6DC0-4E7B-9605-8E6074001EC8}</b:Guid>
+    <b:Title>How algorithms evolve</b:Title>
+    <b:Year>2017</b:Year>
+    <b:Author>
+      <b:Author>
+        <b:Corporate>LeiosOS</b:Corporate>
+      </b:Author>
+    </b:Author>
+    <b:InternetSiteTitle>YouTube</b:InternetSiteTitle>
+    <b:URL>https://www.youtube.com/watch?v=qiKW1qX97qA</b:URL>
+    <b:RefOrder>76</b:RefOrder>
+  </b:Source>
+  <b:Source>
+    <b:Tag>Sta17</b:Tag>
+    <b:SourceType>InternetSite</b:SourceType>
+    <b:Guid>{AA4E156E-2AB6-4E3B-AC8A-2B00FE9FAD49}</b:Guid>
+    <b:Title>What is Principal Component Analysis</b:Title>
+    <b:Year>2017</b:Year>
+    <b:Author>
+      <b:Author>
+        <b:NameList>
+          <b:Person>
+            <b:Last>Starmer</b:Last>
+            <b:First>J</b:First>
+          </b:Person>
+        </b:NameList>
+      </b:Author>
+    </b:Author>
+    <b:InternetSiteTitle>YouTube</b:InternetSiteTitle>
+    <b:URL>https://www.youtube.com/watch?v=HMOI_lkzW08</b:URL>
+    <b:RefOrder>10</b:RefOrder>
+  </b:Source>
+  <b:Source>
+    <b:Tag>Car07</b:Tag>
+    <b:SourceType>JournalArticle</b:SourceType>
+    <b:Guid>{ACF525EC-5CA4-4D8D-ABBF-FF2243538D93}</b:Guid>
+    <b:Title>Feedback Loop</b:Title>
+    <b:Year>2007</b:Year>
+    <b:Author>
+      <b:Author>
+        <b:NameList>
+          <b:Person>
+            <b:Last>Carver</b:Last>
+            <b:First>S</b:First>
+          </b:Person>
+        </b:NameList>
+      </b:Author>
+    </b:Author>
+    <b:JournalName>Sage Reference: Encyclopedia of Social Psychology</b:JournalName>
+    <b:RefOrder>77</b:RefOrder>
+  </b:Source>
+  <b:Source>
+    <b:Tag>Fon08</b:Tag>
+    <b:SourceType>ConferenceProceedings</b:SourceType>
+    <b:Guid>{90874DCC-58F1-441F-AB45-B63635A0D4A2}</b:Guid>
+    <b:Title>A Data mining algorithm to analyse stock market data using lagged correlation</b:Title>
+    <b:Year>2008</b:Year>
+    <b:Author>
+      <b:Author>
+        <b:NameList>
+          <b:Person>
+            <b:Last>Fonskea</b:Last>
+          </b:Person>
+          <b:Person>
+            <b:Last>Liyanage</b:Last>
+          </b:Person>
+        </b:NameList>
+      </b:Author>
+    </b:Author>
+    <b:JournalName>2008 International Conference on Information and Automation for Sustainability (ICIAFS)</b:JournalName>
+    <b:Pages>163-166</b:Pages>
+    <b:Publisher>IEEE</b:Publisher>
+    <b:DOI>10.1109/ICIAFS.2008.4783968</b:DOI>
+    <b:ConferenceName>4th International Conference on Information and Automation for Sustainability</b:ConferenceName>
+    <b:RefOrder>78</b:RefOrder>
+  </b:Source>
+  <b:Source>
+    <b:Tag>Bho17</b:Tag>
+    <b:SourceType>ConferenceProceedings</b:SourceType>
+    <b:Guid>{ACAED9AA-2E5A-44C7-B8B7-BEEB900C62C6}</b:Guid>
+    <b:Author>
+      <b:Author>
+        <b:NameList>
+          <b:Person>
+            <b:Last>Bhoopathi</b:Last>
+          </b:Person>
+          <b:Person>
+            <b:Last>Rama</b:Last>
+          </b:Person>
+        </b:NameList>
+      </b:Author>
+    </b:Author>
+    <b:Title>A Novel Framework for Stock Trading Analysis Using Casual Relationship Mining</b:Title>
+    <b:Year>2017</b:Year>
+    <b:Pages>136-141</b:Pages>
+    <b:ConferenceName>2017 Third International Conference on Advances in Electrical, Electronics, Information, Communication and Bio-Informatics (AEEICB) </b:ConferenceName>
+    <b:Publisher>AEEICB</b:Publisher>
+    <b:RefOrder>79</b:RefOrder>
   </b:Source>
 </b:Sources>
 </file>
 
 <file path=customXml/itemProps1.xml><?xml version="1.0" encoding="utf-8"?>
-<ds:datastoreItem xmlns:ds="http://schemas.openxmlformats.org/officeDocument/2006/customXml" ds:itemID="{AE19CDBD-163D-4FA9-B368-C8AB642FAA54}">
+<ds:datastoreItem xmlns:ds="http://schemas.openxmlformats.org/officeDocument/2006/customXml" ds:itemID="{98757E9F-61FA-4072-832C-56D6E6F8A5C9}">
   <ds:schemaRefs>
     <ds:schemaRef ds:uri="http://schemas.openxmlformats.org/officeDocument/2006/bibliography"/>
   </ds:schemaRefs>

</xml_diff>

<commit_message>
eli wants another pouch
</commit_message>
<xml_diff>
--- a/Chapters/BachmeierNDIS9902.ch2.docx
+++ b/Chapters/BachmeierNDIS9902.ch2.docx
@@ -1349,22 +1349,18 @@
       </w:pPr>
       <w:r>
         <w:lastRenderedPageBreak/>
-        <w:t xml:space="preserve">How does data mining enable machine </w:t>
-      </w:r>
-      <w:commentRangeStart w:id="3"/>
-      <w:r>
-        <w:t>learning</w:t>
-      </w:r>
-      <w:commentRangeEnd w:id="3"/>
-      <w:r>
-        <w:rPr>
-          <w:rStyle w:val="CommentReference"/>
-          <w:b w:val="0"/>
-        </w:rPr>
-        <w:commentReference w:id="3"/>
-      </w:r>
+        <w:t xml:space="preserve">What is the role of data </w:t>
+      </w:r>
+      <w:proofErr w:type="gramStart"/>
+      <w:r>
+        <w:t>mining</w:t>
+      </w:r>
+      <w:proofErr w:type="gramEnd"/>
     </w:p>
     <w:p>
+      <w:pPr>
+        <w:ind w:firstLine="720"/>
+      </w:pPr>
       <w:r>
         <w:t>The four data-mining categories are association rule mining, clustering, classification, and regression modeling</w:t>
       </w:r>
@@ -1434,7 +1430,13 @@
       </w:r>
       <w:proofErr w:type="spellEnd"/>
       <w:r>
-        <w:t xml:space="preserve">-based Algorithms rely on the concept that subsets of frequent </w:t>
+        <w:t xml:space="preserve">-based </w:t>
+      </w:r>
+      <w:r>
+        <w:t>a</w:t>
+      </w:r>
+      <w:r>
+        <w:t xml:space="preserve">lgorithms rely on the concept that subsets of frequent </w:t>
       </w:r>
       <w:proofErr w:type="spellStart"/>
       <w:r>
@@ -1462,7 +1464,7 @@
             <w:fldChar w:fldCharType="begin"/>
           </w:r>
           <w:r>
-            <w:instrText xml:space="preserve"> CITATION Gir17 \l 1033 </w:instrText>
+            <w:instrText xml:space="preserve">CITATION Gir17 \l 1033 </w:instrText>
           </w:r>
           <w:r>
             <w:fldChar w:fldCharType="separate"/>
@@ -1471,7 +1473,7 @@
             <w:rPr>
               <w:noProof/>
             </w:rPr>
-            <w:t xml:space="preserve"> (Giraldo Mejia et al., 2017)</w:t>
+            <w:t xml:space="preserve"> (Mejia, Quintero, &amp; Builes, 2017)</w:t>
           </w:r>
           <w:r>
             <w:fldChar w:fldCharType="end"/>
@@ -1519,6 +1521,9 @@
       </w:r>
       <w:proofErr w:type="spellEnd"/>
       <w:r>
+        <w:t xml:space="preserve"> et al.</w:t>
+      </w:r>
+      <w:r>
         <w:t xml:space="preserve">, 2018; </w:t>
       </w:r>
       <w:proofErr w:type="spellStart"/>
@@ -1598,7 +1603,21 @@
       </w:r>
       <w:proofErr w:type="spellEnd"/>
       <w:r>
-        <w:t xml:space="preserve"> (2008) propose a data mining strategy that tracks related companies' correlation (e.g., FedEx and UPS) and profits from deviations. In this case, both shipping companies are likely to experience similar political and economic headwinds. </w:t>
+        <w:t xml:space="preserve"> (</w:t>
+      </w:r>
+      <w:commentRangeStart w:id="3"/>
+      <w:r>
+        <w:t>2008</w:t>
+      </w:r>
+      <w:commentRangeEnd w:id="3"/>
+      <w:r>
+        <w:rPr>
+          <w:rStyle w:val="CommentReference"/>
+        </w:rPr>
+        <w:commentReference w:id="3"/>
+      </w:r>
+      <w:r>
+        <w:t xml:space="preserve">) propose a data mining strategy that tracks related companies' correlation (e.g., FedEx and UPS) and profits from deviations. In this case, both shipping companies are likely to experience similar political and economic headwinds. </w:t>
       </w:r>
       <w:proofErr w:type="spellStart"/>
       <w:r>
@@ -1752,7 +1771,7 @@
         <w:pStyle w:val="Heading2"/>
       </w:pPr>
       <w:r>
-        <w:t>What exactly is “artificial intelligence”</w:t>
+        <w:t>What exactly is artificial intelligence</w:t>
       </w:r>
     </w:p>
     <w:p>
@@ -1842,6 +1861,9 @@
       </w:r>
     </w:p>
     <w:p>
+      <w:pPr>
+        <w:ind w:firstLine="720"/>
+      </w:pPr>
       <w:r>
         <w:t>There are three high-level categories of artificial intelligence, specifically rules and heuristics, machine learning, and deep understanding</w:t>
       </w:r>
@@ -2182,6 +2204,117 @@
         <w:pStyle w:val="Heading2"/>
       </w:pPr>
       <w:r>
+        <w:t>Evolution of neural network architectures</w:t>
+      </w:r>
+    </w:p>
+    <w:p>
+      <w:r>
+        <w:tab/>
+        <w:t xml:space="preserve">Frank Rosenblatt (1958) proposed </w:t>
+      </w:r>
+      <w:r>
+        <w:t xml:space="preserve">the </w:t>
+      </w:r>
+      <w:r>
+        <w:t>Mark I Perception as the first neural network architecture.</w:t>
+      </w:r>
+      <w:r>
+        <w:t xml:space="preserve"> This construct attempts to explain animals’ biological networks to </w:t>
+      </w:r>
+      <w:r>
+        <w:rPr>
+          <w:i/>
+          <w:iCs/>
+        </w:rPr>
+        <w:t xml:space="preserve">perceive </w:t>
+      </w:r>
+      <w:r>
+        <w:t xml:space="preserve">the world around them. The network consists of a collection of weighted sensors that converge into one or more layers of learning circuits. Mechanical devices can replicate that implementation and </w:t>
+      </w:r>
+      <w:r>
+        <w:lastRenderedPageBreak/>
+        <w:t>train the connected weights to emulate animal intelligence with noisy data.</w:t>
+      </w:r>
+      <w:r>
+        <w:t xml:space="preserve"> Since this seminal paper, researchers have expanded deep neural networks to incorporate hundreds to thousands of connectivity layers.</w:t>
+      </w:r>
+      <w:r>
+        <w:t xml:space="preserve"> However, the specific configuration remains more art than science, with researchers manually iterating through </w:t>
+      </w:r>
+      <w:proofErr w:type="gramStart"/>
+      <w:r>
+        <w:t>trial and error</w:t>
+      </w:r>
+      <w:proofErr w:type="gramEnd"/>
+      <w:r>
+        <w:t xml:space="preserve"> experimentation</w:t>
+      </w:r>
+      <w:sdt>
+        <w:sdtPr>
+          <w:id w:val="-1993172801"/>
+          <w:citation/>
+        </w:sdtPr>
+        <w:sdtContent>
+          <w:r>
+            <w:fldChar w:fldCharType="begin"/>
+          </w:r>
+          <w:r>
+            <w:instrText xml:space="preserve"> CITATION Üna21 \l 1033 </w:instrText>
+          </w:r>
+          <w:r>
+            <w:fldChar w:fldCharType="separate"/>
+          </w:r>
+          <w:r>
+            <w:rPr>
+              <w:noProof/>
+            </w:rPr>
+            <w:t xml:space="preserve"> (Ünal &amp; Başçiftçi, 2021)</w:t>
+          </w:r>
+          <w:r>
+            <w:fldChar w:fldCharType="end"/>
+          </w:r>
+        </w:sdtContent>
+      </w:sdt>
+      <w:r>
+        <w:t>. The research field has two eras, with the first being evolution of the artificial neural network (ANN) from 1989 to 2015. Then, the deep neural network (DNN) evolution became the primary focus from 2015 to the present. Now, the industry is moving so fast that information beyond two years is becoming outdated.</w:t>
+      </w:r>
+    </w:p>
+    <w:p>
+      <w:pPr>
+        <w:pStyle w:val="Heading3"/>
+      </w:pPr>
+      <w:r>
+        <w:t>Artificial neural networks</w:t>
+      </w:r>
+    </w:p>
+    <w:p>
+      <w:pPr>
+        <w:rPr>
+          <w:b/>
+        </w:rPr>
+      </w:pPr>
+      <w:r>
+        <w:tab/>
+        <w:t xml:space="preserve">Perceptron was revolutionary with its weighted signals triggering an activation function. This construct was insufficient for many scenarios and led to Multi-Layer Perceptron, which links a series of activation functions. Semantically, researchers can encode Boolean logic into these gates to derive more sophisticated insights. For instance, a network might contain two gates representing a person’s hunger level and food availability. Now, distinct signals can activate </w:t>
+      </w:r>
+      <w:proofErr w:type="gramStart"/>
+      <w:r>
+        <w:t>these influence each gate’s activation</w:t>
+      </w:r>
+      <w:proofErr w:type="gramEnd"/>
+      <w:r>
+        <w:t xml:space="preserve"> independently. Finally, depending on the activation state of all decision variables, an overarching decision can choose to eat the food.   </w:t>
+      </w:r>
+      <w:r>
+        <w:br w:type="page"/>
+      </w:r>
+    </w:p>
+    <w:p>
+      <w:pPr>
+        <w:pStyle w:val="Heading2"/>
+      </w:pPr>
+      <w:r>
+        <w:lastRenderedPageBreak/>
         <w:t xml:space="preserve">How does computer vision </w:t>
       </w:r>
       <w:proofErr w:type="gramStart"/>
@@ -2244,7 +2377,6 @@
         </w:rPr>
       </w:pPr>
       <w:r>
-        <w:lastRenderedPageBreak/>
         <w:tab/>
         <w:t xml:space="preserve">Primates use retinotopy to map visual input from their retina to neurons. This process incorporates a random sampling and batching procedure to activate those neurons, with different combinations producing unique classifications. Marr (1982) proposed that machines could emulate this behavior to extract intrinsic images and functional constraints. His research shows that for every point within an image </w:t>
       </w:r>
@@ -2345,7 +2477,11 @@
         </w:sdtContent>
       </w:sdt>
       <w:r>
-        <w:t xml:space="preserve">. They discovered that at least six separate systems stabilize objects within primate vision and implement a sophisticated data inventory system. For instance, when primates search for </w:t>
+        <w:t xml:space="preserve">. They discovered that at least six separate systems stabilize objects within primate vision and implement a sophisticated data inventory system. For instance, when </w:t>
+      </w:r>
+      <w:r>
+        <w:lastRenderedPageBreak/>
+        <w:t xml:space="preserve">primates search for </w:t>
       </w:r>
       <w:r>
         <w:rPr>
@@ -2366,7 +2502,6 @@
     </w:p>
     <w:p>
       <w:r>
-        <w:lastRenderedPageBreak/>
         <w:tab/>
         <w:t xml:space="preserve">In 1996, </w:t>
       </w:r>
@@ -2438,7 +2573,11 @@
         </w:sdtContent>
       </w:sdt>
       <w:r>
-        <w:t xml:space="preserve">. Creating the hypothetical purchasing model (see Figure 1) begins with a state diagram representing the different actions available. Then Monte Carlo solutions can approximate each edge’s weight by random sampling and recording the decisions. At the same time, multiple use-cases can follow the same model, the scenario-specific decision weights. For instance, consider the differences between investing in (a) 401k retirement account that only adds index funds versus (b) delta-neutral (directionless) options trader. This trait is </w:t>
+        <w:t xml:space="preserve">. Creating the hypothetical purchasing model (see Figure 1) begins with a state diagram representing the different actions available. Then Monte Carlo solutions can approximate each edge’s weight by random sampling and recording the decisions. At the same time, multiple use-cases can follow the same model, the scenario-specific decision weights. For instance, consider the differences between investing in (a) 401k retirement account </w:t>
+      </w:r>
+      <w:r>
+        <w:lastRenderedPageBreak/>
+        <w:t xml:space="preserve">that only adds index funds versus (b) delta-neutral (directionless) options trader. This trait is </w:t>
       </w:r>
       <w:proofErr w:type="gramStart"/>
       <w:r>
@@ -2494,7 +2633,6 @@
         <w:rPr>
           <w:noProof/>
         </w:rPr>
-        <w:lastRenderedPageBreak/>
         <w:drawing>
           <wp:inline distT="0" distB="0" distL="0" distR="0" wp14:anchorId="13E0BCF2" wp14:editId="1B47244C">
             <wp:extent cx="4882571" cy="2524125"/>
@@ -3904,6 +4042,8 @@
       <w:pPr>
         <w:rPr>
           <w:b/>
+          <w:i/>
+          <w:iCs/>
         </w:rPr>
       </w:pPr>
       <w:r>
@@ -4005,9 +4145,9 @@
           <w:noProof/>
         </w:rPr>
         <w:drawing>
-          <wp:inline distT="0" distB="0" distL="0" distR="0" wp14:anchorId="5439F387" wp14:editId="498D744E">
-            <wp:extent cx="6534150" cy="2828925"/>
-            <wp:effectExtent l="0" t="0" r="19050" b="0"/>
+          <wp:inline distT="0" distB="0" distL="0" distR="0" wp14:anchorId="5439F387" wp14:editId="126F0899">
+            <wp:extent cx="5915025" cy="2409825"/>
+            <wp:effectExtent l="0" t="0" r="9525" b="0"/>
             <wp:docPr id="14" name="Diagram 14"/>
             <wp:cNvGraphicFramePr/>
             <a:graphic xmlns:a="http://schemas.openxmlformats.org/drawingml/2006/main">
@@ -4046,11 +4186,11 @@
         <w:ind w:firstLine="720"/>
       </w:pPr>
       <w:r>
-        <w:t xml:space="preserve">Since covering each use case in full detail would fill multiple books, this section reviews these user scenarios’ commonality. The lifeblood of these systems is data, and only through synthesizing information into knowledge can they be more adaptive. These processes require </w:t>
+        <w:t xml:space="preserve">Since covering each use case in full detail would fill multiple books, this section reviews these user scenarios’ commonality. The lifeblood of these systems is data, and only through synthesizing information into knowledge can they be more adaptive. These processes require collecting telemetry, mining data, and modeling the interactions (see Figure 2). As simulations </w:t>
       </w:r>
       <w:r>
         <w:lastRenderedPageBreak/>
-        <w:t>collecting telemetry, mining data, and modeling the interactions (see Figure 2). As simulations run across that model, statistical distributions form, leading to predictive capabilities. When the model’s complexity grows or the required accuracy increases, the learning system also needs more examples to cover each scenario.</w:t>
+        <w:t>run across that model, statistical distributions form, leading to predictive capabilities. When the model’s complexity grows or the required accuracy increases, the learning system also needs more examples to cover each scenario.</w:t>
       </w:r>
     </w:p>
     <w:p>
@@ -4078,9 +4218,9 @@
           <w:noProof/>
         </w:rPr>
         <w:drawing>
-          <wp:inline distT="0" distB="0" distL="0" distR="0" wp14:anchorId="446842D1" wp14:editId="6ED8375F">
-            <wp:extent cx="5696743" cy="2476500"/>
-            <wp:effectExtent l="0" t="0" r="0" b="0"/>
+          <wp:inline distT="0" distB="0" distL="0" distR="0" wp14:anchorId="446842D1" wp14:editId="1BDBC966">
+            <wp:extent cx="5553075" cy="2414044"/>
+            <wp:effectExtent l="0" t="0" r="0" b="5715"/>
             <wp:docPr id="15" name="Picture 15" descr="A picture containing text, map, indoor&#10;&#10;Description automatically generated"/>
             <wp:cNvGraphicFramePr>
               <a:graphicFrameLocks xmlns:a="http://schemas.openxmlformats.org/drawingml/2006/main" noChangeAspect="1"/>
@@ -4101,7 +4241,7 @@
                   <pic:spPr>
                     <a:xfrm>
                       <a:off x="0" y="0"/>
-                      <a:ext cx="5766335" cy="2506753"/>
+                      <a:ext cx="5621068" cy="2443602"/>
                     </a:xfrm>
                     <a:prstGeom prst="rect">
                       <a:avLst/>
@@ -4149,11 +4289,7 @@
         </w:sdtContent>
       </w:sdt>
       <w:r>
-        <w:t>. These systems utilize a feedback loop between a Generative Neural Network (GNN) and Discriminator Neural Network (DNN). Each iteration outputs a ‘Deep-</w:t>
-      </w:r>
-      <w:r>
-        <w:lastRenderedPageBreak/>
-        <w:t>Fake’ asset and assesses its validity (see Figure 3). Under this process, both systems learn from one another, continuously improving their expertise.</w:t>
+        <w:t>. These systems utilize a feedback loop between a Generative Neural Network (GNN) and Discriminator Neural Network (DNN). Each iteration outputs a ‘Deep-Fake’ asset and assesses its validity (see Figure 3). Under this process, both systems learn from one another, continuously improving their expertise.</w:t>
       </w:r>
     </w:p>
     <w:p>
@@ -4161,6 +4297,7 @@
         <w:pStyle w:val="Caption"/>
       </w:pPr>
       <w:r>
+        <w:lastRenderedPageBreak/>
         <w:t>Figure 3: Training Configuration</w:t>
       </w:r>
     </w:p>
@@ -4291,11 +4428,11 @@
         </w:sdtContent>
       </w:sdt>
       <w:r>
-        <w:t xml:space="preserve">. These statistics are unacceptably high and require innovations that increase all participants’ safety on the road (see Figure 2). Artificial intelligence can assist in these </w:t>
+        <w:t xml:space="preserve">. These statistics are unacceptably high and require innovations that increase all participants’ safety on the road (see Figure 2). Artificial intelligence can assist in these scenarios by collecting sensor data and predicting risks and opportunities. However, numerous </w:t>
       </w:r>
       <w:r>
         <w:lastRenderedPageBreak/>
-        <w:t>scenarios by collecting sensor data and predicting risks and opportunities. However, numerous open problems exist throughout the safety domain. These challenges should not discourage investments in these areas as they are essential to public safety.</w:t>
+        <w:t>open problems exist throughout the safety domain. These challenges should not discourage investments in these areas as they are essential to public safety.</w:t>
       </w:r>
     </w:p>
     <w:p>
@@ -4358,12 +4495,12 @@
         <w:pStyle w:val="Heading3"/>
       </w:pPr>
       <w:r>
-        <w:lastRenderedPageBreak/>
         <w:t>Convenience Systems</w:t>
       </w:r>
     </w:p>
     <w:p>
       <w:r>
+        <w:lastRenderedPageBreak/>
         <w:tab/>
         <w:t>There are often long monotonous segments necessary to arrive at the destination during a road trip. This requirement forces the driver to expel significant amounts of concentration relative to the mundane task. Instead, auto-pilot systems can take the wheel and allow the motorist to relax and participate in leisure activities (e.g., conversing with passengers). Some manufacturers tackle these needs with adaptive cruise control technologies. This approach is helpful in static environments (e.g., open highways) but encounters limitations in more dynamic environments (e.g., urban cities). Researchers are closing this gap by including more sensors that feed into sophisticated reinforcement learning algorithms (</w:t>
       </w:r>
@@ -4446,11 +4583,11 @@
       </w:r>
       <w:proofErr w:type="gramEnd"/>
       <w:r>
-        <w:t xml:space="preserve"> Open Racing Car Simulation) and other modern architectures address these issues using ensemble and multi-task learning methods (Li et al., 2019). Consider a decision process that feeds camera frames into an image classification Convolutional Neural Network (CNN) to extract objects and contextualize the environment (see Figure 3). CNN algorithms mimic an eye’s biological structures by normalizing neighboring pixel blocks to derive structure (Keller et al., 2016). These results flow into various expert subsystems that </w:t>
+        <w:t xml:space="preserve"> Open Racing Car Simulation) and other modern architectures address these issues using ensemble and multi-task learning methods (Li et al., 2019). Consider a decision process that feeds camera frames into an image classification Convolutional Neural Network (CNN) to extract objects and contextualize the environment (see Figure 3). CNN algorithms mimic an eye’s biological structures by normalizing neighboring pixel blocks to derive structure (Keller et al., 2016). These results flow into various expert subsystems that control the car, such as turning the wheel or accelerating. An ensemble of subsystem </w:t>
       </w:r>
       <w:r>
         <w:lastRenderedPageBreak/>
-        <w:t>control the car, such as turning the wheel or accelerating. An ensemble of subsystem observations merges into a broader system-wide decision model that contains one or more I/O (Input/Output) controllers. Like other microsystem architectures, each subsystem’s implementation can evolve independently of peer components—enabling greater agility and innovation.</w:t>
+        <w:t>observations merges into a broader system-wide decision model that contains one or more I/O (Input/Output) controllers. Like other microsystem architectures, each subsystem’s implementation can evolve independently of peer components—enabling greater agility and innovation.</w:t>
       </w:r>
     </w:p>
     <w:p>
@@ -4736,11 +4873,11 @@
         <w:ind w:firstLine="720"/>
       </w:pPr>
       <w:r>
-        <w:t xml:space="preserve">When the driver has advance notice that a component is likely to fail, they can schedule the maintenance and minimize costs. Preventative Maintenance Systems (PMS) provides this capability by collecting component-level telemetry and looking for anomalous metrics (see Figure 4). For instance, an engine monitoring solution might observe the RPMs (Revolutions per </w:t>
+        <w:t xml:space="preserve">When the driver has advance notice that a component is likely to fail, they can schedule the maintenance and minimize costs. Preventative Maintenance Systems (PMS) provides this capability by collecting component-level telemetry and looking for anomalous metrics (see Figure 4). For instance, an engine monitoring solution might observe the RPMs (Revolutions per Minute) and the electrical output. Sensor time series data are noisy and require a curation process </w:t>
       </w:r>
       <w:r>
         <w:lastRenderedPageBreak/>
-        <w:t>Minute) and the electrical output. Sensor time series data are noisy and require a curation process (e.g., Kalman filter) to derive a stable moving average signal</w:t>
+        <w:t>(e.g., Kalman filter) to derive a stable moving average signal</w:t>
       </w:r>
       <w:sdt>
         <w:sdtPr>
@@ -4851,11 +4988,11 @@
       </w:r>
       <w:proofErr w:type="spellEnd"/>
       <w:r>
-        <w:t xml:space="preserve"> et al., 2018). The autonomous vehicle is a central participant in this ecosystem, as it transmits metrics to infrastructure (V2I) and other vehicles (V2V). These metadata feeds will enable more efficient traffic shaping, alertness to potential risks, and more insights into driver patterns (Tong et al., 2019). For instance, each driver inputs their GPS destination and follows the route in an isolated silo. Tomorrow, aspects of those routing decisions can become </w:t>
+        <w:t xml:space="preserve"> et al., 2018). The autonomous vehicle is a central participant in this ecosystem, as it transmits metrics to infrastructure (V2I) and other vehicles (V2V). These metadata feeds will enable more efficient traffic shaping, alertness to potential risks, and more insights into driver patterns (Tong et al., 2019). For instance, each driver inputs their GPS destination and follows the route in an isolated silo. Tomorrow, aspects of those routing decisions can become centralized, resulting in less route congestion. While ideas of this ideal state are already coming </w:t>
       </w:r>
       <w:r>
         <w:lastRenderedPageBreak/>
-        <w:t>centralized, resulting in less route congestion. While ideas of this ideal state are already coming to life in major cities like Seattle, Boston, and New York, the large-scale implementation is still years out</w:t>
+        <w:t>to life in major cities like Seattle, Boston, and New York, the large-scale implementation is still years out</w:t>
       </w:r>
       <w:sdt>
         <w:sdtPr>
@@ -4915,7 +5052,6 @@
         <w:pStyle w:val="Heading2"/>
       </w:pPr>
       <w:r>
-        <w:lastRenderedPageBreak/>
         <w:t>How does h</w:t>
       </w:r>
       <w:r>
@@ -4935,6 +5071,7 @@
     </w:p>
     <w:p>
       <w:r>
+        <w:lastRenderedPageBreak/>
         <w:tab/>
       </w:r>
       <w:r>
@@ -10033,7 +10170,7 @@
       </w:r>
     </w:p>
   </w:comment>
-  <w:comment w:id="3" w:author="nate nate" w:date="2022-05-28T15:17:00Z" w:initials="nn">
+  <w:comment w:id="3" w:author="nate nate" w:date="2022-05-28T15:34:00Z" w:initials="nn">
     <w:p>
       <w:pPr>
         <w:pStyle w:val="CommentText"/>
@@ -10045,7 +10182,10 @@
         <w:annotationRef/>
       </w:r>
       <w:r>
-        <w:t>TIM8130-1</w:t>
+        <w:rPr>
+          <w:rStyle w:val="CommentReference"/>
+        </w:rPr>
+        <w:t>These examples are a little old. Find more recent ones</w:t>
       </w:r>
     </w:p>
   </w:comment>
@@ -10232,7 +10372,7 @@
 <w15:commentsEx xmlns:wpc="http://schemas.microsoft.com/office/word/2010/wordprocessingCanvas" xmlns:cx="http://schemas.microsoft.com/office/drawing/2014/chartex" xmlns:cx1="http://schemas.microsoft.com/office/drawing/2015/9/8/chartex" xmlns:cx2="http://schemas.microsoft.com/office/drawing/2015/10/21/chartex" xmlns:cx3="http://schemas.microsoft.com/office/drawing/2016/5/9/chartex" xmlns:cx4="http://schemas.microsoft.com/office/drawing/2016/5/10/chartex" xmlns:cx5="http://schemas.microsoft.com/office/drawing/2016/5/11/chartex" xmlns:cx6="http://schemas.microsoft.com/office/drawing/2016/5/12/chartex" xmlns:cx7="http://schemas.microsoft.com/office/drawing/2016/5/13/chartex" xmlns:cx8="http://schemas.microsoft.com/office/drawing/2016/5/14/chartex" xmlns:mc="http://schemas.openxmlformats.org/markup-compatibility/2006" xmlns:aink="http://schemas.microsoft.com/office/drawing/2016/ink" xmlns:am3d="http://schemas.microsoft.com/office/drawing/2017/model3d" xmlns:o="urn:schemas-microsoft-com:office:office" xmlns:oel="http://schemas.microsoft.com/office/2019/extlst" xmlns:r="http://schemas.openxmlformats.org/officeDocument/2006/relationships" xmlns:m="http://schemas.openxmlformats.org/officeDocument/2006/math" xmlns:v="urn:schemas-microsoft-com:vml" xmlns:wp14="http://schemas.microsoft.com/office/word/2010/wordprocessingDrawing" xmlns:wp="http://schemas.openxmlformats.org/drawingml/2006/wordprocessingDrawing" xmlns:w10="urn:schemas-microsoft-com:office:word" xmlns:w="http://schemas.openxmlformats.org/wordprocessingml/2006/main" xmlns:w14="http://schemas.microsoft.com/office/word/2010/wordml" xmlns:w15="http://schemas.microsoft.com/office/word/2012/wordml" xmlns:w16cex="http://schemas.microsoft.com/office/word/2018/wordml/cex" xmlns:w16cid="http://schemas.microsoft.com/office/word/2016/wordml/cid" xmlns:w16="http://schemas.microsoft.com/office/word/2018/wordml" xmlns:w16sdtdh="http://schemas.microsoft.com/office/word/2020/wordml/sdtdatahash" xmlns:w16se="http://schemas.microsoft.com/office/word/2015/wordml/symex" xmlns:wpg="http://schemas.microsoft.com/office/word/2010/wordprocessingGroup" xmlns:wpi="http://schemas.microsoft.com/office/word/2010/wordprocessingInk" xmlns:wne="http://schemas.microsoft.com/office/word/2006/wordml" xmlns:wps="http://schemas.microsoft.com/office/word/2010/wordprocessingShape" mc:Ignorable="w14 w15 w16se w16cid w16 w16cex w16sdtdh wp14">
   <w15:commentEx w15:paraId="2A40DF07" w15:done="0"/>
   <w15:commentEx w15:paraId="31E7C777" w15:done="0"/>
-  <w15:commentEx w15:paraId="089FD622" w15:done="0"/>
+  <w15:commentEx w15:paraId="3FBC7263" w15:done="0"/>
   <w15:commentEx w15:paraId="51F79BB8" w15:done="0"/>
   <w15:commentEx w15:paraId="56C368FD" w15:done="0"/>
   <w15:commentEx w15:paraId="39E18983" w15:done="0"/>
@@ -10250,7 +10390,7 @@
 <w16cex:commentsExtensible xmlns:wpc="http://schemas.microsoft.com/office/word/2010/wordprocessingCanvas" xmlns:cx="http://schemas.microsoft.com/office/drawing/2014/chartex" xmlns:cx1="http://schemas.microsoft.com/office/drawing/2015/9/8/chartex" xmlns:cx2="http://schemas.microsoft.com/office/drawing/2015/10/21/chartex" xmlns:cx3="http://schemas.microsoft.com/office/drawing/2016/5/9/chartex" xmlns:cx4="http://schemas.microsoft.com/office/drawing/2016/5/10/chartex" xmlns:cx5="http://schemas.microsoft.com/office/drawing/2016/5/11/chartex" xmlns:cx6="http://schemas.microsoft.com/office/drawing/2016/5/12/chartex" xmlns:cx7="http://schemas.microsoft.com/office/drawing/2016/5/13/chartex" xmlns:cx8="http://schemas.microsoft.com/office/drawing/2016/5/14/chartex" xmlns:mc="http://schemas.openxmlformats.org/markup-compatibility/2006" xmlns:aink="http://schemas.microsoft.com/office/drawing/2016/ink" xmlns:am3d="http://schemas.microsoft.com/office/drawing/2017/model3d" xmlns:o="urn:schemas-microsoft-com:office:office" xmlns:oel="http://schemas.microsoft.com/office/2019/extlst" xmlns:r="http://schemas.openxmlformats.org/officeDocument/2006/relationships" xmlns:m="http://schemas.openxmlformats.org/officeDocument/2006/math" xmlns:v="urn:schemas-microsoft-com:vml" xmlns:wp14="http://schemas.microsoft.com/office/word/2010/wordprocessingDrawing" xmlns:wp="http://schemas.openxmlformats.org/drawingml/2006/wordprocessingDrawing" xmlns:w10="urn:schemas-microsoft-com:office:word" xmlns:w="http://schemas.openxmlformats.org/wordprocessingml/2006/main" xmlns:w14="http://schemas.microsoft.com/office/word/2010/wordml" xmlns:w15="http://schemas.microsoft.com/office/word/2012/wordml" xmlns:w16cex="http://schemas.microsoft.com/office/word/2018/wordml/cex" xmlns:w16cid="http://schemas.microsoft.com/office/word/2016/wordml/cid" xmlns:w16="http://schemas.microsoft.com/office/word/2018/wordml" xmlns:w16sdtdh="http://schemas.microsoft.com/office/word/2020/wordml/sdtdatahash" xmlns:w16se="http://schemas.microsoft.com/office/word/2015/wordml/symex" xmlns:wpg="http://schemas.microsoft.com/office/word/2010/wordprocessingGroup" xmlns:wpi="http://schemas.microsoft.com/office/word/2010/wordprocessingInk" xmlns:wne="http://schemas.microsoft.com/office/word/2006/wordml" xmlns:wps="http://schemas.microsoft.com/office/word/2010/wordprocessingShape" mc:Ignorable="w14 w15 w16se w16cid w16 w16cex w16sdtdh wp14">
   <w16cex:commentExtensible w16cex:durableId="260FA908" w16cex:dateUtc="2022-04-24T14:46:00Z"/>
   <w16cex:commentExtensible w16cex:durableId="260FE54A" w16cex:dateUtc="2022-04-24T19:03:00Z"/>
-  <w16cex:commentExtensible w16cex:durableId="263CBB82" w16cex:dateUtc="2022-05-28T19:17:00Z"/>
+  <w16cex:commentExtensible w16cex:durableId="263CBF93" w16cex:dateUtc="2022-05-28T19:34:00Z"/>
   <w16cex:commentExtensible w16cex:durableId="262BA295" w16cex:dateUtc="2022-05-15T20:02:00Z"/>
   <w16cex:commentExtensible w16cex:durableId="262BA31B" w16cex:dateUtc="2022-05-15T20:04:00Z"/>
   <w16cex:commentExtensible w16cex:durableId="262BA34C" w16cex:dateUtc="2022-05-15T20:05:00Z"/>
@@ -10268,7 +10408,7 @@
 <w16cid:commentsIds xmlns:wpc="http://schemas.microsoft.com/office/word/2010/wordprocessingCanvas" xmlns:cx="http://schemas.microsoft.com/office/drawing/2014/chartex" xmlns:cx1="http://schemas.microsoft.com/office/drawing/2015/9/8/chartex" xmlns:cx2="http://schemas.microsoft.com/office/drawing/2015/10/21/chartex" xmlns:cx3="http://schemas.microsoft.com/office/drawing/2016/5/9/chartex" xmlns:cx4="http://schemas.microsoft.com/office/drawing/2016/5/10/chartex" xmlns:cx5="http://schemas.microsoft.com/office/drawing/2016/5/11/chartex" xmlns:cx6="http://schemas.microsoft.com/office/drawing/2016/5/12/chartex" xmlns:cx7="http://schemas.microsoft.com/office/drawing/2016/5/13/chartex" xmlns:cx8="http://schemas.microsoft.com/office/drawing/2016/5/14/chartex" xmlns:mc="http://schemas.openxmlformats.org/markup-compatibility/2006" xmlns:aink="http://schemas.microsoft.com/office/drawing/2016/ink" xmlns:am3d="http://schemas.microsoft.com/office/drawing/2017/model3d" xmlns:o="urn:schemas-microsoft-com:office:office" xmlns:oel="http://schemas.microsoft.com/office/2019/extlst" xmlns:r="http://schemas.openxmlformats.org/officeDocument/2006/relationships" xmlns:m="http://schemas.openxmlformats.org/officeDocument/2006/math" xmlns:v="urn:schemas-microsoft-com:vml" xmlns:wp14="http://schemas.microsoft.com/office/word/2010/wordprocessingDrawing" xmlns:wp="http://schemas.openxmlformats.org/drawingml/2006/wordprocessingDrawing" xmlns:w10="urn:schemas-microsoft-com:office:word" xmlns:w="http://schemas.openxmlformats.org/wordprocessingml/2006/main" xmlns:w14="http://schemas.microsoft.com/office/word/2010/wordml" xmlns:w15="http://schemas.microsoft.com/office/word/2012/wordml" xmlns:w16cex="http://schemas.microsoft.com/office/word/2018/wordml/cex" xmlns:w16cid="http://schemas.microsoft.com/office/word/2016/wordml/cid" xmlns:w16="http://schemas.microsoft.com/office/word/2018/wordml" xmlns:w16sdtdh="http://schemas.microsoft.com/office/word/2020/wordml/sdtdatahash" xmlns:w16se="http://schemas.microsoft.com/office/word/2015/wordml/symex" xmlns:wpg="http://schemas.microsoft.com/office/word/2010/wordprocessingGroup" xmlns:wpi="http://schemas.microsoft.com/office/word/2010/wordprocessingInk" xmlns:wne="http://schemas.microsoft.com/office/word/2006/wordml" xmlns:wps="http://schemas.microsoft.com/office/word/2010/wordprocessingShape" mc:Ignorable="w14 w15 w16se w16cid w16 w16cex w16sdtdh wp14">
   <w16cid:commentId w16cid:paraId="2A40DF07" w16cid:durableId="260FA908"/>
   <w16cid:commentId w16cid:paraId="31E7C777" w16cid:durableId="260FE54A"/>
-  <w16cid:commentId w16cid:paraId="089FD622" w16cid:durableId="263CBB82"/>
+  <w16cid:commentId w16cid:paraId="3FBC7263" w16cid:durableId="263CBF93"/>
   <w16cid:commentId w16cid:paraId="51F79BB8" w16cid:durableId="262BA295"/>
   <w16cid:commentId w16cid:paraId="56C368FD" w16cid:durableId="262BA31B"/>
   <w16cid:commentId w16cid:paraId="39E18983" w16cid:durableId="262BA34C"/>
@@ -16533,8 +16673,8 @@
       </dsp:nvSpPr>
       <dsp:spPr>
         <a:xfrm>
-          <a:off x="5760193" y="1105342"/>
-          <a:ext cx="100799" cy="786239"/>
+          <a:off x="5168682" y="925082"/>
+          <a:ext cx="91440" cy="711741"/>
         </a:xfrm>
         <a:custGeom>
           <a:avLst/>
@@ -16545,13 +16685,13 @@
           <a:pathLst>
             <a:path>
               <a:moveTo>
-                <a:pt x="0" y="0"/>
+                <a:pt x="45720" y="0"/>
               </a:moveTo>
               <a:lnTo>
-                <a:pt x="0" y="786239"/>
+                <a:pt x="45720" y="711741"/>
               </a:lnTo>
               <a:lnTo>
-                <a:pt x="100799" y="786239"/>
+                <a:pt x="136968" y="711741"/>
               </a:lnTo>
             </a:path>
           </a:pathLst>
@@ -16592,8 +16732,8 @@
       </dsp:nvSpPr>
       <dsp:spPr>
         <a:xfrm>
-          <a:off x="5760193" y="1105342"/>
-          <a:ext cx="100799" cy="309119"/>
+          <a:off x="5168682" y="925082"/>
+          <a:ext cx="91440" cy="279830"/>
         </a:xfrm>
         <a:custGeom>
           <a:avLst/>
@@ -16604,13 +16744,13 @@
           <a:pathLst>
             <a:path>
               <a:moveTo>
-                <a:pt x="0" y="0"/>
+                <a:pt x="45720" y="0"/>
               </a:moveTo>
               <a:lnTo>
-                <a:pt x="0" y="309119"/>
+                <a:pt x="45720" y="279830"/>
               </a:lnTo>
               <a:lnTo>
-                <a:pt x="100799" y="309119"/>
+                <a:pt x="136968" y="279830"/>
               </a:lnTo>
             </a:path>
           </a:pathLst>
@@ -16651,8 +16791,8 @@
       </dsp:nvSpPr>
       <dsp:spPr>
         <a:xfrm>
-          <a:off x="3386354" y="628222"/>
-          <a:ext cx="2642638" cy="141119"/>
+          <a:off x="3065490" y="493170"/>
+          <a:ext cx="2392242" cy="127748"/>
         </a:xfrm>
         <a:custGeom>
           <a:avLst/>
@@ -16666,13 +16806,13 @@
                 <a:pt x="0" y="0"/>
               </a:moveTo>
               <a:lnTo>
-                <a:pt x="0" y="70559"/>
+                <a:pt x="0" y="63874"/>
               </a:lnTo>
               <a:lnTo>
-                <a:pt x="2642638" y="70559"/>
+                <a:pt x="2392242" y="63874"/>
               </a:lnTo>
               <a:lnTo>
-                <a:pt x="2642638" y="141119"/>
+                <a:pt x="2392242" y="127748"/>
               </a:lnTo>
             </a:path>
           </a:pathLst>
@@ -16713,8 +16853,8 @@
       </dsp:nvSpPr>
       <dsp:spPr>
         <a:xfrm>
-          <a:off x="4947074" y="1582462"/>
-          <a:ext cx="100799" cy="309119"/>
+          <a:off x="4432608" y="1356994"/>
+          <a:ext cx="91440" cy="279830"/>
         </a:xfrm>
         <a:custGeom>
           <a:avLst/>
@@ -16725,13 +16865,13 @@
           <a:pathLst>
             <a:path>
               <a:moveTo>
-                <a:pt x="0" y="0"/>
+                <a:pt x="45720" y="0"/>
               </a:moveTo>
               <a:lnTo>
-                <a:pt x="0" y="309119"/>
+                <a:pt x="45720" y="279830"/>
               </a:lnTo>
               <a:lnTo>
-                <a:pt x="100799" y="309119"/>
+                <a:pt x="136968" y="279830"/>
               </a:lnTo>
             </a:path>
           </a:pathLst>
@@ -16772,8 +16912,8 @@
       </dsp:nvSpPr>
       <dsp:spPr>
         <a:xfrm>
-          <a:off x="4402754" y="1105342"/>
-          <a:ext cx="813119" cy="141119"/>
+          <a:off x="3985583" y="925082"/>
+          <a:ext cx="736074" cy="127748"/>
         </a:xfrm>
         <a:custGeom>
           <a:avLst/>
@@ -16787,13 +16927,13 @@
                 <a:pt x="0" y="0"/>
               </a:moveTo>
               <a:lnTo>
-                <a:pt x="0" y="70559"/>
+                <a:pt x="0" y="63874"/>
               </a:lnTo>
               <a:lnTo>
-                <a:pt x="813119" y="70559"/>
+                <a:pt x="736074" y="63874"/>
               </a:lnTo>
               <a:lnTo>
-                <a:pt x="813119" y="141119"/>
+                <a:pt x="736074" y="127748"/>
               </a:lnTo>
             </a:path>
           </a:pathLst>
@@ -16834,8 +16974,8 @@
       </dsp:nvSpPr>
       <dsp:spPr>
         <a:xfrm>
-          <a:off x="4133954" y="1582462"/>
-          <a:ext cx="100799" cy="309119"/>
+          <a:off x="3696533" y="1356994"/>
+          <a:ext cx="91440" cy="279830"/>
         </a:xfrm>
         <a:custGeom>
           <a:avLst/>
@@ -16846,13 +16986,13 @@
           <a:pathLst>
             <a:path>
               <a:moveTo>
-                <a:pt x="0" y="0"/>
+                <a:pt x="45720" y="0"/>
               </a:moveTo>
               <a:lnTo>
-                <a:pt x="0" y="309119"/>
+                <a:pt x="45720" y="279830"/>
               </a:lnTo>
               <a:lnTo>
-                <a:pt x="100799" y="309119"/>
+                <a:pt x="136968" y="279830"/>
               </a:lnTo>
             </a:path>
           </a:pathLst>
@@ -16893,8 +17033,8 @@
       </dsp:nvSpPr>
       <dsp:spPr>
         <a:xfrm>
-          <a:off x="4357034" y="1105342"/>
-          <a:ext cx="91440" cy="141119"/>
+          <a:off x="3939863" y="925082"/>
+          <a:ext cx="91440" cy="127748"/>
         </a:xfrm>
         <a:custGeom>
           <a:avLst/>
@@ -16908,7 +17048,7 @@
                 <a:pt x="45720" y="0"/>
               </a:moveTo>
               <a:lnTo>
-                <a:pt x="45720" y="141119"/>
+                <a:pt x="45720" y="127748"/>
               </a:lnTo>
             </a:path>
           </a:pathLst>
@@ -16949,8 +17089,8 @@
       </dsp:nvSpPr>
       <dsp:spPr>
         <a:xfrm>
-          <a:off x="3320834" y="1582462"/>
-          <a:ext cx="100799" cy="309119"/>
+          <a:off x="2960458" y="1356994"/>
+          <a:ext cx="91440" cy="279830"/>
         </a:xfrm>
         <a:custGeom>
           <a:avLst/>
@@ -16961,13 +17101,13 @@
           <a:pathLst>
             <a:path>
               <a:moveTo>
-                <a:pt x="0" y="0"/>
+                <a:pt x="45720" y="0"/>
               </a:moveTo>
               <a:lnTo>
-                <a:pt x="0" y="309119"/>
+                <a:pt x="45720" y="279830"/>
               </a:lnTo>
               <a:lnTo>
-                <a:pt x="100799" y="309119"/>
+                <a:pt x="136968" y="279830"/>
               </a:lnTo>
             </a:path>
           </a:pathLst>
@@ -17008,8 +17148,8 @@
       </dsp:nvSpPr>
       <dsp:spPr>
         <a:xfrm>
-          <a:off x="3589634" y="1105342"/>
-          <a:ext cx="813119" cy="141119"/>
+          <a:off x="3249509" y="925082"/>
+          <a:ext cx="736074" cy="127748"/>
         </a:xfrm>
         <a:custGeom>
           <a:avLst/>
@@ -17020,16 +17160,16 @@
           <a:pathLst>
             <a:path>
               <a:moveTo>
-                <a:pt x="813119" y="0"/>
+                <a:pt x="736074" y="0"/>
               </a:moveTo>
               <a:lnTo>
-                <a:pt x="813119" y="70559"/>
+                <a:pt x="736074" y="63874"/>
               </a:lnTo>
               <a:lnTo>
-                <a:pt x="0" y="70559"/>
+                <a:pt x="0" y="63874"/>
               </a:lnTo>
               <a:lnTo>
-                <a:pt x="0" y="141119"/>
+                <a:pt x="0" y="127748"/>
               </a:lnTo>
             </a:path>
           </a:pathLst>
@@ -17070,8 +17210,8 @@
       </dsp:nvSpPr>
       <dsp:spPr>
         <a:xfrm>
-          <a:off x="3386354" y="628222"/>
-          <a:ext cx="1016399" cy="141119"/>
+          <a:off x="3065490" y="493170"/>
+          <a:ext cx="920093" cy="127748"/>
         </a:xfrm>
         <a:custGeom>
           <a:avLst/>
@@ -17085,13 +17225,13 @@
                 <a:pt x="0" y="0"/>
               </a:moveTo>
               <a:lnTo>
-                <a:pt x="0" y="70559"/>
+                <a:pt x="0" y="63874"/>
               </a:lnTo>
               <a:lnTo>
-                <a:pt x="1016399" y="70559"/>
+                <a:pt x="920093" y="63874"/>
               </a:lnTo>
               <a:lnTo>
-                <a:pt x="1016399" y="141119"/>
+                <a:pt x="920093" y="127748"/>
               </a:lnTo>
             </a:path>
           </a:pathLst>
@@ -17132,8 +17272,8 @@
       </dsp:nvSpPr>
       <dsp:spPr>
         <a:xfrm>
-          <a:off x="2507715" y="1582462"/>
-          <a:ext cx="100799" cy="786239"/>
+          <a:off x="2224383" y="1356994"/>
+          <a:ext cx="91440" cy="711741"/>
         </a:xfrm>
         <a:custGeom>
           <a:avLst/>
@@ -17144,13 +17284,13 @@
           <a:pathLst>
             <a:path>
               <a:moveTo>
-                <a:pt x="0" y="0"/>
+                <a:pt x="45720" y="0"/>
               </a:moveTo>
               <a:lnTo>
-                <a:pt x="0" y="786239"/>
+                <a:pt x="45720" y="711741"/>
               </a:lnTo>
               <a:lnTo>
-                <a:pt x="100799" y="786239"/>
+                <a:pt x="136968" y="711741"/>
               </a:lnTo>
             </a:path>
           </a:pathLst>
@@ -17191,8 +17331,8 @@
       </dsp:nvSpPr>
       <dsp:spPr>
         <a:xfrm>
-          <a:off x="2507715" y="1582462"/>
-          <a:ext cx="100799" cy="309119"/>
+          <a:off x="2224383" y="1356994"/>
+          <a:ext cx="91440" cy="279830"/>
         </a:xfrm>
         <a:custGeom>
           <a:avLst/>
@@ -17203,13 +17343,13 @@
           <a:pathLst>
             <a:path>
               <a:moveTo>
-                <a:pt x="0" y="0"/>
+                <a:pt x="45720" y="0"/>
               </a:moveTo>
               <a:lnTo>
-                <a:pt x="0" y="309119"/>
+                <a:pt x="45720" y="279830"/>
               </a:lnTo>
               <a:lnTo>
-                <a:pt x="100799" y="309119"/>
+                <a:pt x="136968" y="279830"/>
               </a:lnTo>
             </a:path>
           </a:pathLst>
@@ -17250,8 +17390,8 @@
       </dsp:nvSpPr>
       <dsp:spPr>
         <a:xfrm>
-          <a:off x="2369955" y="1105342"/>
-          <a:ext cx="406559" cy="141119"/>
+          <a:off x="2145396" y="925082"/>
+          <a:ext cx="368037" cy="127748"/>
         </a:xfrm>
         <a:custGeom>
           <a:avLst/>
@@ -17265,13 +17405,13 @@
                 <a:pt x="0" y="0"/>
               </a:moveTo>
               <a:lnTo>
-                <a:pt x="0" y="70559"/>
+                <a:pt x="0" y="63874"/>
               </a:lnTo>
               <a:lnTo>
-                <a:pt x="406559" y="70559"/>
+                <a:pt x="368037" y="63874"/>
               </a:lnTo>
               <a:lnTo>
-                <a:pt x="406559" y="141119"/>
+                <a:pt x="368037" y="127748"/>
               </a:lnTo>
             </a:path>
           </a:pathLst>
@@ -17312,8 +17452,8 @@
       </dsp:nvSpPr>
       <dsp:spPr>
         <a:xfrm>
-          <a:off x="1694595" y="1582462"/>
-          <a:ext cx="100799" cy="309119"/>
+          <a:off x="1488309" y="1356994"/>
+          <a:ext cx="91440" cy="279830"/>
         </a:xfrm>
         <a:custGeom>
           <a:avLst/>
@@ -17324,13 +17464,13 @@
           <a:pathLst>
             <a:path>
               <a:moveTo>
-                <a:pt x="0" y="0"/>
+                <a:pt x="45720" y="0"/>
               </a:moveTo>
               <a:lnTo>
-                <a:pt x="0" y="309119"/>
+                <a:pt x="45720" y="279830"/>
               </a:lnTo>
               <a:lnTo>
-                <a:pt x="100799" y="309119"/>
+                <a:pt x="136968" y="279830"/>
               </a:lnTo>
             </a:path>
           </a:pathLst>
@@ -17371,8 +17511,8 @@
       </dsp:nvSpPr>
       <dsp:spPr>
         <a:xfrm>
-          <a:off x="1963395" y="1105342"/>
-          <a:ext cx="406559" cy="141119"/>
+          <a:off x="1777359" y="925082"/>
+          <a:ext cx="368037" cy="127748"/>
         </a:xfrm>
         <a:custGeom>
           <a:avLst/>
@@ -17383,16 +17523,16 @@
           <a:pathLst>
             <a:path>
               <a:moveTo>
-                <a:pt x="406559" y="0"/>
+                <a:pt x="368037" y="0"/>
               </a:moveTo>
               <a:lnTo>
-                <a:pt x="406559" y="70559"/>
+                <a:pt x="368037" y="63874"/>
               </a:lnTo>
               <a:lnTo>
-                <a:pt x="0" y="70559"/>
+                <a:pt x="0" y="63874"/>
               </a:lnTo>
               <a:lnTo>
-                <a:pt x="0" y="141119"/>
+                <a:pt x="0" y="127748"/>
               </a:lnTo>
             </a:path>
           </a:pathLst>
@@ -17433,8 +17573,8 @@
       </dsp:nvSpPr>
       <dsp:spPr>
         <a:xfrm>
-          <a:off x="2369955" y="628222"/>
-          <a:ext cx="1016399" cy="141119"/>
+          <a:off x="2145396" y="493170"/>
+          <a:ext cx="920093" cy="127748"/>
         </a:xfrm>
         <a:custGeom>
           <a:avLst/>
@@ -17445,16 +17585,16 @@
           <a:pathLst>
             <a:path>
               <a:moveTo>
-                <a:pt x="1016399" y="0"/>
+                <a:pt x="920093" y="0"/>
               </a:moveTo>
               <a:lnTo>
-                <a:pt x="1016399" y="70559"/>
+                <a:pt x="920093" y="63874"/>
               </a:lnTo>
               <a:lnTo>
-                <a:pt x="0" y="70559"/>
+                <a:pt x="0" y="63874"/>
               </a:lnTo>
               <a:lnTo>
-                <a:pt x="0" y="141119"/>
+                <a:pt x="0" y="127748"/>
               </a:lnTo>
             </a:path>
           </a:pathLst>
@@ -17495,8 +17635,8 @@
       </dsp:nvSpPr>
       <dsp:spPr>
         <a:xfrm>
-          <a:off x="881476" y="1582462"/>
-          <a:ext cx="100799" cy="309119"/>
+          <a:off x="752234" y="1356994"/>
+          <a:ext cx="91440" cy="279830"/>
         </a:xfrm>
         <a:custGeom>
           <a:avLst/>
@@ -17507,13 +17647,13 @@
           <a:pathLst>
             <a:path>
               <a:moveTo>
-                <a:pt x="0" y="0"/>
+                <a:pt x="45720" y="0"/>
               </a:moveTo>
               <a:lnTo>
-                <a:pt x="0" y="309119"/>
+                <a:pt x="45720" y="279830"/>
               </a:lnTo>
               <a:lnTo>
-                <a:pt x="100799" y="309119"/>
+                <a:pt x="136968" y="279830"/>
               </a:lnTo>
             </a:path>
           </a:pathLst>
@@ -17554,8 +17694,8 @@
       </dsp:nvSpPr>
       <dsp:spPr>
         <a:xfrm>
-          <a:off x="743716" y="1105342"/>
-          <a:ext cx="406559" cy="141119"/>
+          <a:off x="673247" y="925082"/>
+          <a:ext cx="368037" cy="127748"/>
         </a:xfrm>
         <a:custGeom>
           <a:avLst/>
@@ -17569,13 +17709,13 @@
                 <a:pt x="0" y="0"/>
               </a:moveTo>
               <a:lnTo>
-                <a:pt x="0" y="70559"/>
+                <a:pt x="0" y="63874"/>
               </a:lnTo>
               <a:lnTo>
-                <a:pt x="406559" y="70559"/>
+                <a:pt x="368037" y="63874"/>
               </a:lnTo>
               <a:lnTo>
-                <a:pt x="406559" y="141119"/>
+                <a:pt x="368037" y="127748"/>
               </a:lnTo>
             </a:path>
           </a:pathLst>
@@ -17616,8 +17756,8 @@
       </dsp:nvSpPr>
       <dsp:spPr>
         <a:xfrm>
-          <a:off x="68356" y="1582462"/>
-          <a:ext cx="100799" cy="786239"/>
+          <a:off x="16159" y="1356994"/>
+          <a:ext cx="91440" cy="711741"/>
         </a:xfrm>
         <a:custGeom>
           <a:avLst/>
@@ -17628,13 +17768,13 @@
           <a:pathLst>
             <a:path>
               <a:moveTo>
-                <a:pt x="0" y="0"/>
+                <a:pt x="45720" y="0"/>
               </a:moveTo>
               <a:lnTo>
-                <a:pt x="0" y="786239"/>
+                <a:pt x="45720" y="711741"/>
               </a:lnTo>
               <a:lnTo>
-                <a:pt x="100799" y="786239"/>
+                <a:pt x="136968" y="711741"/>
               </a:lnTo>
             </a:path>
           </a:pathLst>
@@ -17675,8 +17815,8 @@
       </dsp:nvSpPr>
       <dsp:spPr>
         <a:xfrm>
-          <a:off x="68356" y="1582462"/>
-          <a:ext cx="100799" cy="309119"/>
+          <a:off x="16159" y="1356994"/>
+          <a:ext cx="91440" cy="279830"/>
         </a:xfrm>
         <a:custGeom>
           <a:avLst/>
@@ -17687,13 +17827,13 @@
           <a:pathLst>
             <a:path>
               <a:moveTo>
-                <a:pt x="0" y="0"/>
+                <a:pt x="45720" y="0"/>
               </a:moveTo>
               <a:lnTo>
-                <a:pt x="0" y="309119"/>
+                <a:pt x="45720" y="279830"/>
               </a:lnTo>
               <a:lnTo>
-                <a:pt x="100799" y="309119"/>
+                <a:pt x="136968" y="279830"/>
               </a:lnTo>
             </a:path>
           </a:pathLst>
@@ -17734,8 +17874,8 @@
       </dsp:nvSpPr>
       <dsp:spPr>
         <a:xfrm>
-          <a:off x="337156" y="1105342"/>
-          <a:ext cx="406559" cy="141119"/>
+          <a:off x="305210" y="925082"/>
+          <a:ext cx="368037" cy="127748"/>
         </a:xfrm>
         <a:custGeom>
           <a:avLst/>
@@ -17746,16 +17886,16 @@
           <a:pathLst>
             <a:path>
               <a:moveTo>
-                <a:pt x="406559" y="0"/>
+                <a:pt x="368037" y="0"/>
               </a:moveTo>
               <a:lnTo>
-                <a:pt x="406559" y="70559"/>
+                <a:pt x="368037" y="63874"/>
               </a:lnTo>
               <a:lnTo>
-                <a:pt x="0" y="70559"/>
+                <a:pt x="0" y="63874"/>
               </a:lnTo>
               <a:lnTo>
-                <a:pt x="0" y="141119"/>
+                <a:pt x="0" y="127748"/>
               </a:lnTo>
             </a:path>
           </a:pathLst>
@@ -17796,8 +17936,8 @@
       </dsp:nvSpPr>
       <dsp:spPr>
         <a:xfrm>
-          <a:off x="743716" y="628222"/>
-          <a:ext cx="2642638" cy="141119"/>
+          <a:off x="673247" y="493170"/>
+          <a:ext cx="2392242" cy="127748"/>
         </a:xfrm>
         <a:custGeom>
           <a:avLst/>
@@ -17808,16 +17948,16 @@
           <a:pathLst>
             <a:path>
               <a:moveTo>
-                <a:pt x="2642638" y="0"/>
+                <a:pt x="2392242" y="0"/>
               </a:moveTo>
               <a:lnTo>
-                <a:pt x="2642638" y="70559"/>
+                <a:pt x="2392242" y="63874"/>
               </a:lnTo>
               <a:lnTo>
-                <a:pt x="0" y="70559"/>
+                <a:pt x="0" y="63874"/>
               </a:lnTo>
               <a:lnTo>
-                <a:pt x="0" y="141119"/>
+                <a:pt x="0" y="127748"/>
               </a:lnTo>
             </a:path>
           </a:pathLst>
@@ -17858,8 +17998,8 @@
       </dsp:nvSpPr>
       <dsp:spPr>
         <a:xfrm>
-          <a:off x="3050355" y="292223"/>
-          <a:ext cx="671999" cy="335999"/>
+          <a:off x="2761327" y="189007"/>
+          <a:ext cx="608326" cy="304163"/>
         </a:xfrm>
         <a:prstGeom prst="rect">
           <a:avLst/>
@@ -17901,12 +18041,12 @@
         </a:fontRef>
       </dsp:style>
       <dsp:txBody>
-        <a:bodyPr spcFirstLastPara="0" vert="horz" wrap="square" lIns="5080" tIns="5080" rIns="5080" bIns="5080" numCol="1" spcCol="1270" anchor="ctr" anchorCtr="0">
+        <a:bodyPr spcFirstLastPara="0" vert="horz" wrap="square" lIns="4445" tIns="4445" rIns="4445" bIns="4445" numCol="1" spcCol="1270" anchor="ctr" anchorCtr="0">
           <a:noAutofit/>
         </a:bodyPr>
         <a:lstStyle/>
         <a:p>
-          <a:pPr marL="0" lvl="0" indent="0" algn="ctr" defTabSz="355600">
+          <a:pPr marL="0" lvl="0" indent="0" algn="ctr" defTabSz="311150">
             <a:lnSpc>
               <a:spcPct val="90000"/>
             </a:lnSpc>
@@ -17919,14 +18059,14 @@
             <a:buNone/>
           </a:pPr>
           <a:r>
-            <a:rPr lang="en-US" sz="800" kern="1200"/>
+            <a:rPr lang="en-US" sz="700" kern="1200"/>
             <a:t>Use-Cases</a:t>
           </a:r>
         </a:p>
       </dsp:txBody>
       <dsp:txXfrm>
-        <a:off x="3050355" y="292223"/>
-        <a:ext cx="671999" cy="335999"/>
+        <a:off x="2761327" y="189007"/>
+        <a:ext cx="608326" cy="304163"/>
       </dsp:txXfrm>
     </dsp:sp>
     <dsp:sp modelId="{6694D955-2391-49C9-9AF5-8A7DC7C68FDB}">
@@ -17936,8 +18076,8 @@
       </dsp:nvSpPr>
       <dsp:spPr>
         <a:xfrm>
-          <a:off x="407716" y="769342"/>
-          <a:ext cx="671999" cy="335999"/>
+          <a:off x="369084" y="620919"/>
+          <a:ext cx="608326" cy="304163"/>
         </a:xfrm>
         <a:prstGeom prst="rect">
           <a:avLst/>
@@ -17979,12 +18119,12 @@
         </a:fontRef>
       </dsp:style>
       <dsp:txBody>
-        <a:bodyPr spcFirstLastPara="0" vert="horz" wrap="square" lIns="5080" tIns="5080" rIns="5080" bIns="5080" numCol="1" spcCol="1270" anchor="ctr" anchorCtr="0">
+        <a:bodyPr spcFirstLastPara="0" vert="horz" wrap="square" lIns="4445" tIns="4445" rIns="4445" bIns="4445" numCol="1" spcCol="1270" anchor="ctr" anchorCtr="0">
           <a:noAutofit/>
         </a:bodyPr>
         <a:lstStyle/>
         <a:p>
-          <a:pPr marL="0" lvl="0" indent="0" algn="ctr" defTabSz="355600">
+          <a:pPr marL="0" lvl="0" indent="0" algn="ctr" defTabSz="311150">
             <a:lnSpc>
               <a:spcPct val="90000"/>
             </a:lnSpc>
@@ -17997,14 +18137,14 @@
             <a:buNone/>
           </a:pPr>
           <a:r>
-            <a:rPr lang="en-US" sz="800" kern="1200"/>
+            <a:rPr lang="en-US" sz="700" kern="1200"/>
             <a:t>Safety</a:t>
           </a:r>
         </a:p>
       </dsp:txBody>
       <dsp:txXfrm>
-        <a:off x="407716" y="769342"/>
-        <a:ext cx="671999" cy="335999"/>
+        <a:off x="369084" y="620919"/>
+        <a:ext cx="608326" cy="304163"/>
       </dsp:txXfrm>
     </dsp:sp>
     <dsp:sp modelId="{37FFE4F5-ECE9-4B65-BFBB-3A93067FD053}">
@@ -18014,8 +18154,8 @@
       </dsp:nvSpPr>
       <dsp:spPr>
         <a:xfrm>
-          <a:off x="1156" y="1246462"/>
-          <a:ext cx="671999" cy="335999"/>
+          <a:off x="1046" y="1052830"/>
+          <a:ext cx="608326" cy="304163"/>
         </a:xfrm>
         <a:prstGeom prst="rect">
           <a:avLst/>
@@ -18057,12 +18197,12 @@
         </a:fontRef>
       </dsp:style>
       <dsp:txBody>
-        <a:bodyPr spcFirstLastPara="0" vert="horz" wrap="square" lIns="5080" tIns="5080" rIns="5080" bIns="5080" numCol="1" spcCol="1270" anchor="ctr" anchorCtr="0">
+        <a:bodyPr spcFirstLastPara="0" vert="horz" wrap="square" lIns="4445" tIns="4445" rIns="4445" bIns="4445" numCol="1" spcCol="1270" anchor="ctr" anchorCtr="0">
           <a:noAutofit/>
         </a:bodyPr>
         <a:lstStyle/>
         <a:p>
-          <a:pPr marL="0" lvl="0" indent="0" algn="ctr" defTabSz="355600">
+          <a:pPr marL="0" lvl="0" indent="0" algn="ctr" defTabSz="311150">
             <a:lnSpc>
               <a:spcPct val="90000"/>
             </a:lnSpc>
@@ -18075,14 +18215,14 @@
             <a:buNone/>
           </a:pPr>
           <a:r>
-            <a:rPr lang="en-US" sz="800" kern="1200"/>
+            <a:rPr lang="en-US" sz="700" kern="1200"/>
             <a:t>Object Detection</a:t>
           </a:r>
         </a:p>
       </dsp:txBody>
       <dsp:txXfrm>
-        <a:off x="1156" y="1246462"/>
-        <a:ext cx="671999" cy="335999"/>
+        <a:off x="1046" y="1052830"/>
+        <a:ext cx="608326" cy="304163"/>
       </dsp:txXfrm>
     </dsp:sp>
     <dsp:sp modelId="{8EF201CD-5626-4601-B5EE-C2582D3B9EC2}">
@@ -18092,8 +18232,8 @@
       </dsp:nvSpPr>
       <dsp:spPr>
         <a:xfrm>
-          <a:off x="169156" y="1723582"/>
-          <a:ext cx="671999" cy="335999"/>
+          <a:off x="153128" y="1484742"/>
+          <a:ext cx="608326" cy="304163"/>
         </a:xfrm>
         <a:prstGeom prst="rect">
           <a:avLst/>
@@ -18135,12 +18275,12 @@
         </a:fontRef>
       </dsp:style>
       <dsp:txBody>
-        <a:bodyPr spcFirstLastPara="0" vert="horz" wrap="square" lIns="5080" tIns="5080" rIns="5080" bIns="5080" numCol="1" spcCol="1270" anchor="ctr" anchorCtr="0">
+        <a:bodyPr spcFirstLastPara="0" vert="horz" wrap="square" lIns="4445" tIns="4445" rIns="4445" bIns="4445" numCol="1" spcCol="1270" anchor="ctr" anchorCtr="0">
           <a:noAutofit/>
         </a:bodyPr>
         <a:lstStyle/>
         <a:p>
-          <a:pPr marL="0" lvl="0" indent="0" algn="ctr" defTabSz="355600">
+          <a:pPr marL="0" lvl="0" indent="0" algn="ctr" defTabSz="311150">
             <a:lnSpc>
               <a:spcPct val="90000"/>
             </a:lnSpc>
@@ -18153,14 +18293,14 @@
             <a:buNone/>
           </a:pPr>
           <a:r>
-            <a:rPr lang="en-US" sz="800" kern="1200"/>
+            <a:rPr lang="en-US" sz="700" kern="1200"/>
             <a:t>Pedestrian Avoidance</a:t>
           </a:r>
         </a:p>
       </dsp:txBody>
       <dsp:txXfrm>
-        <a:off x="169156" y="1723582"/>
-        <a:ext cx="671999" cy="335999"/>
+        <a:off x="153128" y="1484742"/>
+        <a:ext cx="608326" cy="304163"/>
       </dsp:txXfrm>
     </dsp:sp>
     <dsp:sp modelId="{EBEBCBF6-F886-4526-ADC1-0C66DA355ADB}">
@@ -18170,8 +18310,8 @@
       </dsp:nvSpPr>
       <dsp:spPr>
         <a:xfrm>
-          <a:off x="169156" y="2200702"/>
-          <a:ext cx="671999" cy="335999"/>
+          <a:off x="153128" y="1916654"/>
+          <a:ext cx="608326" cy="304163"/>
         </a:xfrm>
         <a:prstGeom prst="rect">
           <a:avLst/>
@@ -18213,12 +18353,12 @@
         </a:fontRef>
       </dsp:style>
       <dsp:txBody>
-        <a:bodyPr spcFirstLastPara="0" vert="horz" wrap="square" lIns="5080" tIns="5080" rIns="5080" bIns="5080" numCol="1" spcCol="1270" anchor="ctr" anchorCtr="0">
+        <a:bodyPr spcFirstLastPara="0" vert="horz" wrap="square" lIns="4445" tIns="4445" rIns="4445" bIns="4445" numCol="1" spcCol="1270" anchor="ctr" anchorCtr="0">
           <a:noAutofit/>
         </a:bodyPr>
         <a:lstStyle/>
         <a:p>
-          <a:pPr marL="0" lvl="0" indent="0" algn="ctr" defTabSz="355600">
+          <a:pPr marL="0" lvl="0" indent="0" algn="ctr" defTabSz="311150">
             <a:lnSpc>
               <a:spcPct val="90000"/>
             </a:lnSpc>
@@ -18231,14 +18371,14 @@
             <a:buNone/>
           </a:pPr>
           <a:r>
-            <a:rPr lang="en-US" sz="800" kern="1200"/>
+            <a:rPr lang="en-US" sz="700" kern="1200"/>
             <a:t>Stalled Vehicles</a:t>
           </a:r>
         </a:p>
       </dsp:txBody>
       <dsp:txXfrm>
-        <a:off x="169156" y="2200702"/>
-        <a:ext cx="671999" cy="335999"/>
+        <a:off x="153128" y="1916654"/>
+        <a:ext cx="608326" cy="304163"/>
       </dsp:txXfrm>
     </dsp:sp>
     <dsp:sp modelId="{10A0EFDB-ECEB-42EB-AA19-1198CB582B69}">
@@ -18248,8 +18388,8 @@
       </dsp:nvSpPr>
       <dsp:spPr>
         <a:xfrm>
-          <a:off x="814276" y="1246462"/>
-          <a:ext cx="671999" cy="335999"/>
+          <a:off x="737121" y="1052830"/>
+          <a:ext cx="608326" cy="304163"/>
         </a:xfrm>
         <a:prstGeom prst="rect">
           <a:avLst/>
@@ -18291,12 +18431,12 @@
         </a:fontRef>
       </dsp:style>
       <dsp:txBody>
-        <a:bodyPr spcFirstLastPara="0" vert="horz" wrap="square" lIns="5080" tIns="5080" rIns="5080" bIns="5080" numCol="1" spcCol="1270" anchor="ctr" anchorCtr="0">
+        <a:bodyPr spcFirstLastPara="0" vert="horz" wrap="square" lIns="4445" tIns="4445" rIns="4445" bIns="4445" numCol="1" spcCol="1270" anchor="ctr" anchorCtr="0">
           <a:noAutofit/>
         </a:bodyPr>
         <a:lstStyle/>
         <a:p>
-          <a:pPr marL="0" lvl="0" indent="0" algn="ctr" defTabSz="355600">
+          <a:pPr marL="0" lvl="0" indent="0" algn="ctr" defTabSz="311150">
             <a:lnSpc>
               <a:spcPct val="90000"/>
             </a:lnSpc>
@@ -18309,14 +18449,14 @@
             <a:buNone/>
           </a:pPr>
           <a:r>
-            <a:rPr lang="en-US" sz="800" kern="1200"/>
+            <a:rPr lang="en-US" sz="700" kern="1200"/>
             <a:t>Communication</a:t>
           </a:r>
         </a:p>
       </dsp:txBody>
       <dsp:txXfrm>
-        <a:off x="814276" y="1246462"/>
-        <a:ext cx="671999" cy="335999"/>
+        <a:off x="737121" y="1052830"/>
+        <a:ext cx="608326" cy="304163"/>
       </dsp:txXfrm>
     </dsp:sp>
     <dsp:sp modelId="{09BA1DF9-B4B7-406A-BAAB-9FF891958298}">
@@ -18326,8 +18466,8 @@
       </dsp:nvSpPr>
       <dsp:spPr>
         <a:xfrm>
-          <a:off x="982276" y="1723582"/>
-          <a:ext cx="671999" cy="335999"/>
+          <a:off x="889203" y="1484742"/>
+          <a:ext cx="608326" cy="304163"/>
         </a:xfrm>
         <a:prstGeom prst="rect">
           <a:avLst/>
@@ -18369,12 +18509,12 @@
         </a:fontRef>
       </dsp:style>
       <dsp:txBody>
-        <a:bodyPr spcFirstLastPara="0" vert="horz" wrap="square" lIns="5080" tIns="5080" rIns="5080" bIns="5080" numCol="1" spcCol="1270" anchor="ctr" anchorCtr="0">
+        <a:bodyPr spcFirstLastPara="0" vert="horz" wrap="square" lIns="4445" tIns="4445" rIns="4445" bIns="4445" numCol="1" spcCol="1270" anchor="ctr" anchorCtr="0">
           <a:noAutofit/>
         </a:bodyPr>
         <a:lstStyle/>
         <a:p>
-          <a:pPr marL="0" lvl="0" indent="0" algn="ctr" defTabSz="355600">
+          <a:pPr marL="0" lvl="0" indent="0" algn="ctr" defTabSz="311150">
             <a:lnSpc>
               <a:spcPct val="90000"/>
             </a:lnSpc>
@@ -18387,14 +18527,14 @@
             <a:buNone/>
           </a:pPr>
           <a:r>
-            <a:rPr lang="en-US" sz="800" kern="1200"/>
+            <a:rPr lang="en-US" sz="700" kern="1200"/>
             <a:t>Heads Up Display</a:t>
           </a:r>
         </a:p>
       </dsp:txBody>
       <dsp:txXfrm>
-        <a:off x="982276" y="1723582"/>
-        <a:ext cx="671999" cy="335999"/>
+        <a:off x="889203" y="1484742"/>
+        <a:ext cx="608326" cy="304163"/>
       </dsp:txXfrm>
     </dsp:sp>
     <dsp:sp modelId="{313A2E3A-2A4E-4313-B14F-548EB2F9848C}">
@@ -18404,8 +18544,8 @@
       </dsp:nvSpPr>
       <dsp:spPr>
         <a:xfrm>
-          <a:off x="2033955" y="769342"/>
-          <a:ext cx="671999" cy="335999"/>
+          <a:off x="1841233" y="620919"/>
+          <a:ext cx="608326" cy="304163"/>
         </a:xfrm>
         <a:prstGeom prst="rect">
           <a:avLst/>
@@ -18447,12 +18587,12 @@
         </a:fontRef>
       </dsp:style>
       <dsp:txBody>
-        <a:bodyPr spcFirstLastPara="0" vert="horz" wrap="square" lIns="5080" tIns="5080" rIns="5080" bIns="5080" numCol="1" spcCol="1270" anchor="ctr" anchorCtr="0">
+        <a:bodyPr spcFirstLastPara="0" vert="horz" wrap="square" lIns="4445" tIns="4445" rIns="4445" bIns="4445" numCol="1" spcCol="1270" anchor="ctr" anchorCtr="0">
           <a:noAutofit/>
         </a:bodyPr>
         <a:lstStyle/>
         <a:p>
-          <a:pPr marL="0" lvl="0" indent="0" algn="ctr" defTabSz="355600">
+          <a:pPr marL="0" lvl="0" indent="0" algn="ctr" defTabSz="311150">
             <a:lnSpc>
               <a:spcPct val="90000"/>
             </a:lnSpc>
@@ -18465,14 +18605,14 @@
             <a:buNone/>
           </a:pPr>
           <a:r>
-            <a:rPr lang="en-US" sz="800" kern="1200"/>
+            <a:rPr lang="en-US" sz="700" kern="1200"/>
             <a:t>Convenience</a:t>
           </a:r>
         </a:p>
       </dsp:txBody>
       <dsp:txXfrm>
-        <a:off x="2033955" y="769342"/>
-        <a:ext cx="671999" cy="335999"/>
+        <a:off x="1841233" y="620919"/>
+        <a:ext cx="608326" cy="304163"/>
       </dsp:txXfrm>
     </dsp:sp>
     <dsp:sp modelId="{AC8F89F5-D2B7-4700-9EC8-0360BA855CC7}">
@@ -18482,8 +18622,8 @@
       </dsp:nvSpPr>
       <dsp:spPr>
         <a:xfrm>
-          <a:off x="1627395" y="1246462"/>
-          <a:ext cx="671999" cy="335999"/>
+          <a:off x="1473196" y="1052830"/>
+          <a:ext cx="608326" cy="304163"/>
         </a:xfrm>
         <a:prstGeom prst="rect">
           <a:avLst/>
@@ -18525,12 +18665,12 @@
         </a:fontRef>
       </dsp:style>
       <dsp:txBody>
-        <a:bodyPr spcFirstLastPara="0" vert="horz" wrap="square" lIns="5080" tIns="5080" rIns="5080" bIns="5080" numCol="1" spcCol="1270" anchor="ctr" anchorCtr="0">
+        <a:bodyPr spcFirstLastPara="0" vert="horz" wrap="square" lIns="4445" tIns="4445" rIns="4445" bIns="4445" numCol="1" spcCol="1270" anchor="ctr" anchorCtr="0">
           <a:noAutofit/>
         </a:bodyPr>
         <a:lstStyle/>
         <a:p>
-          <a:pPr marL="0" lvl="0" indent="0" algn="ctr" defTabSz="355600">
+          <a:pPr marL="0" lvl="0" indent="0" algn="ctr" defTabSz="311150">
             <a:lnSpc>
               <a:spcPct val="90000"/>
             </a:lnSpc>
@@ -18543,14 +18683,14 @@
             <a:buNone/>
           </a:pPr>
           <a:r>
-            <a:rPr lang="en-US" sz="800" kern="1200"/>
+            <a:rPr lang="en-US" sz="700" kern="1200"/>
             <a:t>Entertainment</a:t>
           </a:r>
         </a:p>
       </dsp:txBody>
       <dsp:txXfrm>
-        <a:off x="1627395" y="1246462"/>
-        <a:ext cx="671999" cy="335999"/>
+        <a:off x="1473196" y="1052830"/>
+        <a:ext cx="608326" cy="304163"/>
       </dsp:txXfrm>
     </dsp:sp>
     <dsp:sp modelId="{340D9F69-F5B3-46B1-8EE3-D6D45DCCCF56}">
@@ -18560,8 +18700,8 @@
       </dsp:nvSpPr>
       <dsp:spPr>
         <a:xfrm>
-          <a:off x="1795395" y="1723582"/>
-          <a:ext cx="671999" cy="335999"/>
+          <a:off x="1625278" y="1484742"/>
+          <a:ext cx="608326" cy="304163"/>
         </a:xfrm>
         <a:prstGeom prst="rect">
           <a:avLst/>
@@ -18603,12 +18743,12 @@
         </a:fontRef>
       </dsp:style>
       <dsp:txBody>
-        <a:bodyPr spcFirstLastPara="0" vert="horz" wrap="square" lIns="5080" tIns="5080" rIns="5080" bIns="5080" numCol="1" spcCol="1270" anchor="ctr" anchorCtr="0">
+        <a:bodyPr spcFirstLastPara="0" vert="horz" wrap="square" lIns="4445" tIns="4445" rIns="4445" bIns="4445" numCol="1" spcCol="1270" anchor="ctr" anchorCtr="0">
           <a:noAutofit/>
         </a:bodyPr>
         <a:lstStyle/>
         <a:p>
-          <a:pPr marL="0" lvl="0" indent="0" algn="ctr" defTabSz="355600">
+          <a:pPr marL="0" lvl="0" indent="0" algn="ctr" defTabSz="311150">
             <a:lnSpc>
               <a:spcPct val="90000"/>
             </a:lnSpc>
@@ -18621,14 +18761,14 @@
             <a:buNone/>
           </a:pPr>
           <a:r>
-            <a:rPr lang="en-US" sz="800" kern="1200"/>
+            <a:rPr lang="en-US" sz="700" kern="1200"/>
             <a:t>Voice Assistance</a:t>
           </a:r>
         </a:p>
       </dsp:txBody>
       <dsp:txXfrm>
-        <a:off x="1795395" y="1723582"/>
-        <a:ext cx="671999" cy="335999"/>
+        <a:off x="1625278" y="1484742"/>
+        <a:ext cx="608326" cy="304163"/>
       </dsp:txXfrm>
     </dsp:sp>
     <dsp:sp modelId="{457D25BA-45B0-478A-9F8C-137BC597846F}">
@@ -18638,8 +18778,8 @@
       </dsp:nvSpPr>
       <dsp:spPr>
         <a:xfrm>
-          <a:off x="2440515" y="1246462"/>
-          <a:ext cx="671999" cy="335999"/>
+          <a:off x="2209271" y="1052830"/>
+          <a:ext cx="608326" cy="304163"/>
         </a:xfrm>
         <a:prstGeom prst="rect">
           <a:avLst/>
@@ -18681,12 +18821,12 @@
         </a:fontRef>
       </dsp:style>
       <dsp:txBody>
-        <a:bodyPr spcFirstLastPara="0" vert="horz" wrap="square" lIns="5080" tIns="5080" rIns="5080" bIns="5080" numCol="1" spcCol="1270" anchor="ctr" anchorCtr="0">
+        <a:bodyPr spcFirstLastPara="0" vert="horz" wrap="square" lIns="4445" tIns="4445" rIns="4445" bIns="4445" numCol="1" spcCol="1270" anchor="ctr" anchorCtr="0">
           <a:noAutofit/>
         </a:bodyPr>
         <a:lstStyle/>
         <a:p>
-          <a:pPr marL="0" lvl="0" indent="0" algn="ctr" defTabSz="355600">
+          <a:pPr marL="0" lvl="0" indent="0" algn="ctr" defTabSz="311150">
             <a:lnSpc>
               <a:spcPct val="90000"/>
             </a:lnSpc>
@@ -18699,14 +18839,14 @@
             <a:buNone/>
           </a:pPr>
           <a:r>
-            <a:rPr lang="en-US" sz="800" kern="1200"/>
+            <a:rPr lang="en-US" sz="700" kern="1200"/>
             <a:t>Automatous Driving</a:t>
           </a:r>
         </a:p>
       </dsp:txBody>
       <dsp:txXfrm>
-        <a:off x="2440515" y="1246462"/>
-        <a:ext cx="671999" cy="335999"/>
+        <a:off x="2209271" y="1052830"/>
+        <a:ext cx="608326" cy="304163"/>
       </dsp:txXfrm>
     </dsp:sp>
     <dsp:sp modelId="{F6DE0FC4-2E96-4B35-BB98-157BC1FDBF59}">
@@ -18716,8 +18856,8 @@
       </dsp:nvSpPr>
       <dsp:spPr>
         <a:xfrm>
-          <a:off x="2608515" y="1723582"/>
-          <a:ext cx="671999" cy="335999"/>
+          <a:off x="2361352" y="1484742"/>
+          <a:ext cx="608326" cy="304163"/>
         </a:xfrm>
         <a:prstGeom prst="rect">
           <a:avLst/>
@@ -18759,12 +18899,12 @@
         </a:fontRef>
       </dsp:style>
       <dsp:txBody>
-        <a:bodyPr spcFirstLastPara="0" vert="horz" wrap="square" lIns="5080" tIns="5080" rIns="5080" bIns="5080" numCol="1" spcCol="1270" anchor="ctr" anchorCtr="0">
+        <a:bodyPr spcFirstLastPara="0" vert="horz" wrap="square" lIns="4445" tIns="4445" rIns="4445" bIns="4445" numCol="1" spcCol="1270" anchor="ctr" anchorCtr="0">
           <a:noAutofit/>
         </a:bodyPr>
         <a:lstStyle/>
         <a:p>
-          <a:pPr marL="0" lvl="0" indent="0" algn="ctr" defTabSz="355600">
+          <a:pPr marL="0" lvl="0" indent="0" algn="ctr" defTabSz="311150">
             <a:lnSpc>
               <a:spcPct val="90000"/>
             </a:lnSpc>
@@ -18777,14 +18917,14 @@
             <a:buNone/>
           </a:pPr>
           <a:r>
-            <a:rPr lang="en-US" sz="800" kern="1200"/>
+            <a:rPr lang="en-US" sz="700" kern="1200"/>
             <a:t>Navigation</a:t>
           </a:r>
         </a:p>
       </dsp:txBody>
       <dsp:txXfrm>
-        <a:off x="2608515" y="1723582"/>
-        <a:ext cx="671999" cy="335999"/>
+        <a:off x="2361352" y="1484742"/>
+        <a:ext cx="608326" cy="304163"/>
       </dsp:txXfrm>
     </dsp:sp>
     <dsp:sp modelId="{C9460910-B55B-4944-8C3D-A721E20434E1}">
@@ -18794,8 +18934,8 @@
       </dsp:nvSpPr>
       <dsp:spPr>
         <a:xfrm>
-          <a:off x="2608515" y="2200702"/>
-          <a:ext cx="671999" cy="335999"/>
+          <a:off x="2361352" y="1916654"/>
+          <a:ext cx="608326" cy="304163"/>
         </a:xfrm>
         <a:prstGeom prst="rect">
           <a:avLst/>
@@ -18837,12 +18977,12 @@
         </a:fontRef>
       </dsp:style>
       <dsp:txBody>
-        <a:bodyPr spcFirstLastPara="0" vert="horz" wrap="square" lIns="5080" tIns="5080" rIns="5080" bIns="5080" numCol="1" spcCol="1270" anchor="ctr" anchorCtr="0">
+        <a:bodyPr spcFirstLastPara="0" vert="horz" wrap="square" lIns="4445" tIns="4445" rIns="4445" bIns="4445" numCol="1" spcCol="1270" anchor="ctr" anchorCtr="0">
           <a:noAutofit/>
         </a:bodyPr>
         <a:lstStyle/>
         <a:p>
-          <a:pPr marL="0" lvl="0" indent="0" algn="ctr" defTabSz="355600">
+          <a:pPr marL="0" lvl="0" indent="0" algn="ctr" defTabSz="311150">
             <a:lnSpc>
               <a:spcPct val="90000"/>
             </a:lnSpc>
@@ -18855,14 +18995,14 @@
             <a:buNone/>
           </a:pPr>
           <a:r>
-            <a:rPr lang="en-US" sz="800" kern="1200"/>
+            <a:rPr lang="en-US" sz="700" kern="1200"/>
             <a:t>Assisted</a:t>
           </a:r>
         </a:p>
       </dsp:txBody>
       <dsp:txXfrm>
-        <a:off x="2608515" y="2200702"/>
-        <a:ext cx="671999" cy="335999"/>
+        <a:off x="2361352" y="1916654"/>
+        <a:ext cx="608326" cy="304163"/>
       </dsp:txXfrm>
     </dsp:sp>
     <dsp:sp modelId="{FEC08605-94C4-479A-BC1F-CD4EEEE4423F}">
@@ -18872,8 +19012,8 @@
       </dsp:nvSpPr>
       <dsp:spPr>
         <a:xfrm>
-          <a:off x="4066754" y="769342"/>
-          <a:ext cx="671999" cy="335999"/>
+          <a:off x="3681420" y="620919"/>
+          <a:ext cx="608326" cy="304163"/>
         </a:xfrm>
         <a:prstGeom prst="rect">
           <a:avLst/>
@@ -18915,12 +19055,12 @@
         </a:fontRef>
       </dsp:style>
       <dsp:txBody>
-        <a:bodyPr spcFirstLastPara="0" vert="horz" wrap="square" lIns="5080" tIns="5080" rIns="5080" bIns="5080" numCol="1" spcCol="1270" anchor="ctr" anchorCtr="0">
+        <a:bodyPr spcFirstLastPara="0" vert="horz" wrap="square" lIns="4445" tIns="4445" rIns="4445" bIns="4445" numCol="1" spcCol="1270" anchor="ctr" anchorCtr="0">
           <a:noAutofit/>
         </a:bodyPr>
         <a:lstStyle/>
         <a:p>
-          <a:pPr marL="0" lvl="0" indent="0" algn="ctr" defTabSz="355600">
+          <a:pPr marL="0" lvl="0" indent="0" algn="ctr" defTabSz="311150">
             <a:lnSpc>
               <a:spcPct val="90000"/>
             </a:lnSpc>
@@ -18933,14 +19073,14 @@
             <a:buNone/>
           </a:pPr>
           <a:r>
-            <a:rPr lang="en-US" sz="800" kern="1200"/>
+            <a:rPr lang="en-US" sz="700" kern="1200"/>
             <a:t>Optimization</a:t>
           </a:r>
         </a:p>
       </dsp:txBody>
       <dsp:txXfrm>
-        <a:off x="4066754" y="769342"/>
-        <a:ext cx="671999" cy="335999"/>
+        <a:off x="3681420" y="620919"/>
+        <a:ext cx="608326" cy="304163"/>
       </dsp:txXfrm>
     </dsp:sp>
     <dsp:sp modelId="{0D482E74-CC96-477D-AACA-C23C38C5C382}">
@@ -18950,8 +19090,8 @@
       </dsp:nvSpPr>
       <dsp:spPr>
         <a:xfrm>
-          <a:off x="3253635" y="1246462"/>
-          <a:ext cx="671999" cy="335999"/>
+          <a:off x="2945345" y="1052830"/>
+          <a:ext cx="608326" cy="304163"/>
         </a:xfrm>
         <a:prstGeom prst="rect">
           <a:avLst/>
@@ -18993,12 +19133,12 @@
         </a:fontRef>
       </dsp:style>
       <dsp:txBody>
-        <a:bodyPr spcFirstLastPara="0" vert="horz" wrap="square" lIns="5080" tIns="5080" rIns="5080" bIns="5080" numCol="1" spcCol="1270" anchor="ctr" anchorCtr="0">
+        <a:bodyPr spcFirstLastPara="0" vert="horz" wrap="square" lIns="4445" tIns="4445" rIns="4445" bIns="4445" numCol="1" spcCol="1270" anchor="ctr" anchorCtr="0">
           <a:noAutofit/>
         </a:bodyPr>
         <a:lstStyle/>
         <a:p>
-          <a:pPr marL="0" lvl="0" indent="0" algn="ctr" defTabSz="355600">
+          <a:pPr marL="0" lvl="0" indent="0" algn="ctr" defTabSz="311150">
             <a:lnSpc>
               <a:spcPct val="90000"/>
             </a:lnSpc>
@@ -19011,14 +19151,14 @@
             <a:buNone/>
           </a:pPr>
           <a:r>
-            <a:rPr lang="en-US" sz="800" kern="1200"/>
+            <a:rPr lang="en-US" sz="700" kern="1200"/>
             <a:t>Smoothing the Drive</a:t>
           </a:r>
         </a:p>
       </dsp:txBody>
       <dsp:txXfrm>
-        <a:off x="3253635" y="1246462"/>
-        <a:ext cx="671999" cy="335999"/>
+        <a:off x="2945345" y="1052830"/>
+        <a:ext cx="608326" cy="304163"/>
       </dsp:txXfrm>
     </dsp:sp>
     <dsp:sp modelId="{D5DEDF09-6DFB-474A-B5CE-68779FA14849}">
@@ -19028,8 +19168,8 @@
       </dsp:nvSpPr>
       <dsp:spPr>
         <a:xfrm>
-          <a:off x="3421634" y="1723582"/>
-          <a:ext cx="671999" cy="335999"/>
+          <a:off x="3097427" y="1484742"/>
+          <a:ext cx="608326" cy="304163"/>
         </a:xfrm>
         <a:prstGeom prst="rect">
           <a:avLst/>
@@ -19071,12 +19211,12 @@
         </a:fontRef>
       </dsp:style>
       <dsp:txBody>
-        <a:bodyPr spcFirstLastPara="0" vert="horz" wrap="square" lIns="5080" tIns="5080" rIns="5080" bIns="5080" numCol="1" spcCol="1270" anchor="ctr" anchorCtr="0">
+        <a:bodyPr spcFirstLastPara="0" vert="horz" wrap="square" lIns="4445" tIns="4445" rIns="4445" bIns="4445" numCol="1" spcCol="1270" anchor="ctr" anchorCtr="0">
           <a:noAutofit/>
         </a:bodyPr>
         <a:lstStyle/>
         <a:p>
-          <a:pPr marL="0" lvl="0" indent="0" algn="ctr" defTabSz="355600">
+          <a:pPr marL="0" lvl="0" indent="0" algn="ctr" defTabSz="311150">
             <a:lnSpc>
               <a:spcPct val="90000"/>
             </a:lnSpc>
@@ -19089,14 +19229,14 @@
             <a:buNone/>
           </a:pPr>
           <a:r>
-            <a:rPr lang="en-US" sz="800" kern="1200"/>
+            <a:rPr lang="en-US" sz="700" kern="1200"/>
             <a:t>Weather Adaptive</a:t>
           </a:r>
         </a:p>
       </dsp:txBody>
       <dsp:txXfrm>
-        <a:off x="3421634" y="1723582"/>
-        <a:ext cx="671999" cy="335999"/>
+        <a:off x="3097427" y="1484742"/>
+        <a:ext cx="608326" cy="304163"/>
       </dsp:txXfrm>
     </dsp:sp>
     <dsp:sp modelId="{4757DC47-CDBC-4E4E-A286-63E96CAFB803}">
@@ -19106,8 +19246,8 @@
       </dsp:nvSpPr>
       <dsp:spPr>
         <a:xfrm>
-          <a:off x="4066754" y="1246462"/>
-          <a:ext cx="671999" cy="335999"/>
+          <a:off x="3681420" y="1052830"/>
+          <a:ext cx="608326" cy="304163"/>
         </a:xfrm>
         <a:prstGeom prst="rect">
           <a:avLst/>
@@ -19149,12 +19289,12 @@
         </a:fontRef>
       </dsp:style>
       <dsp:txBody>
-        <a:bodyPr spcFirstLastPara="0" vert="horz" wrap="square" lIns="5080" tIns="5080" rIns="5080" bIns="5080" numCol="1" spcCol="1270" anchor="ctr" anchorCtr="0">
+        <a:bodyPr spcFirstLastPara="0" vert="horz" wrap="square" lIns="4445" tIns="4445" rIns="4445" bIns="4445" numCol="1" spcCol="1270" anchor="ctr" anchorCtr="0">
           <a:noAutofit/>
         </a:bodyPr>
         <a:lstStyle/>
         <a:p>
-          <a:pPr marL="0" lvl="0" indent="0" algn="ctr" defTabSz="355600">
+          <a:pPr marL="0" lvl="0" indent="0" algn="ctr" defTabSz="311150">
             <a:lnSpc>
               <a:spcPct val="90000"/>
             </a:lnSpc>
@@ -19167,14 +19307,14 @@
             <a:buNone/>
           </a:pPr>
           <a:r>
-            <a:rPr lang="en-US" sz="800" kern="1200"/>
+            <a:rPr lang="en-US" sz="700" kern="1200"/>
             <a:t>Minimizing Resources</a:t>
           </a:r>
         </a:p>
       </dsp:txBody>
       <dsp:txXfrm>
-        <a:off x="4066754" y="1246462"/>
-        <a:ext cx="671999" cy="335999"/>
+        <a:off x="3681420" y="1052830"/>
+        <a:ext cx="608326" cy="304163"/>
       </dsp:txXfrm>
     </dsp:sp>
     <dsp:sp modelId="{A249B7C0-EEE7-4B17-ADE6-2EDE384D27FC}">
@@ -19184,8 +19324,8 @@
       </dsp:nvSpPr>
       <dsp:spPr>
         <a:xfrm>
-          <a:off x="4234754" y="1723582"/>
-          <a:ext cx="671999" cy="335999"/>
+          <a:off x="3833502" y="1484742"/>
+          <a:ext cx="608326" cy="304163"/>
         </a:xfrm>
         <a:prstGeom prst="rect">
           <a:avLst/>
@@ -19227,12 +19367,12 @@
         </a:fontRef>
       </dsp:style>
       <dsp:txBody>
-        <a:bodyPr spcFirstLastPara="0" vert="horz" wrap="square" lIns="5080" tIns="5080" rIns="5080" bIns="5080" numCol="1" spcCol="1270" anchor="ctr" anchorCtr="0">
+        <a:bodyPr spcFirstLastPara="0" vert="horz" wrap="square" lIns="4445" tIns="4445" rIns="4445" bIns="4445" numCol="1" spcCol="1270" anchor="ctr" anchorCtr="0">
           <a:noAutofit/>
         </a:bodyPr>
         <a:lstStyle/>
         <a:p>
-          <a:pPr marL="0" lvl="0" indent="0" algn="ctr" defTabSz="355600">
+          <a:pPr marL="0" lvl="0" indent="0" algn="ctr" defTabSz="311150">
             <a:lnSpc>
               <a:spcPct val="90000"/>
             </a:lnSpc>
@@ -19245,14 +19385,14 @@
             <a:buNone/>
           </a:pPr>
           <a:r>
-            <a:rPr lang="en-US" sz="800" kern="1200"/>
+            <a:rPr lang="en-US" sz="700" kern="1200"/>
             <a:t>Wear and Tear</a:t>
           </a:r>
         </a:p>
       </dsp:txBody>
       <dsp:txXfrm>
-        <a:off x="4234754" y="1723582"/>
-        <a:ext cx="671999" cy="335999"/>
+        <a:off x="3833502" y="1484742"/>
+        <a:ext cx="608326" cy="304163"/>
       </dsp:txXfrm>
     </dsp:sp>
     <dsp:sp modelId="{35E61991-A817-450C-9D5B-A8FA01D3A16C}">
@@ -19262,8 +19402,8 @@
       </dsp:nvSpPr>
       <dsp:spPr>
         <a:xfrm>
-          <a:off x="4879874" y="1246462"/>
-          <a:ext cx="671999" cy="335999"/>
+          <a:off x="4417495" y="1052830"/>
+          <a:ext cx="608326" cy="304163"/>
         </a:xfrm>
         <a:prstGeom prst="rect">
           <a:avLst/>
@@ -19305,12 +19445,12 @@
         </a:fontRef>
       </dsp:style>
       <dsp:txBody>
-        <a:bodyPr spcFirstLastPara="0" vert="horz" wrap="square" lIns="5080" tIns="5080" rIns="5080" bIns="5080" numCol="1" spcCol="1270" anchor="ctr" anchorCtr="0">
+        <a:bodyPr spcFirstLastPara="0" vert="horz" wrap="square" lIns="4445" tIns="4445" rIns="4445" bIns="4445" numCol="1" spcCol="1270" anchor="ctr" anchorCtr="0">
           <a:noAutofit/>
         </a:bodyPr>
         <a:lstStyle/>
         <a:p>
-          <a:pPr marL="0" lvl="0" indent="0" algn="ctr" defTabSz="355600">
+          <a:pPr marL="0" lvl="0" indent="0" algn="ctr" defTabSz="311150">
             <a:lnSpc>
               <a:spcPct val="90000"/>
             </a:lnSpc>
@@ -19323,14 +19463,14 @@
             <a:buNone/>
           </a:pPr>
           <a:r>
-            <a:rPr lang="en-US" sz="800" kern="1200"/>
+            <a:rPr lang="en-US" sz="700" kern="1200"/>
             <a:t>Preventative Maintenance</a:t>
           </a:r>
         </a:p>
       </dsp:txBody>
       <dsp:txXfrm>
-        <a:off x="4879874" y="1246462"/>
-        <a:ext cx="671999" cy="335999"/>
+        <a:off x="4417495" y="1052830"/>
+        <a:ext cx="608326" cy="304163"/>
       </dsp:txXfrm>
     </dsp:sp>
     <dsp:sp modelId="{D2299305-5B37-4966-BBC2-E9057D3C1FA4}">
@@ -19340,8 +19480,8 @@
       </dsp:nvSpPr>
       <dsp:spPr>
         <a:xfrm>
-          <a:off x="5047874" y="1723582"/>
-          <a:ext cx="671999" cy="335999"/>
+          <a:off x="4569577" y="1484742"/>
+          <a:ext cx="608326" cy="304163"/>
         </a:xfrm>
         <a:prstGeom prst="rect">
           <a:avLst/>
@@ -19383,12 +19523,12 @@
         </a:fontRef>
       </dsp:style>
       <dsp:txBody>
-        <a:bodyPr spcFirstLastPara="0" vert="horz" wrap="square" lIns="5080" tIns="5080" rIns="5080" bIns="5080" numCol="1" spcCol="1270" anchor="ctr" anchorCtr="0">
+        <a:bodyPr spcFirstLastPara="0" vert="horz" wrap="square" lIns="4445" tIns="4445" rIns="4445" bIns="4445" numCol="1" spcCol="1270" anchor="ctr" anchorCtr="0">
           <a:noAutofit/>
         </a:bodyPr>
         <a:lstStyle/>
         <a:p>
-          <a:pPr marL="0" lvl="0" indent="0" algn="ctr" defTabSz="355600">
+          <a:pPr marL="0" lvl="0" indent="0" algn="ctr" defTabSz="311150">
             <a:lnSpc>
               <a:spcPct val="90000"/>
             </a:lnSpc>
@@ -19401,14 +19541,14 @@
             <a:buNone/>
           </a:pPr>
           <a:r>
-            <a:rPr lang="en-US" sz="800" kern="1200"/>
+            <a:rPr lang="en-US" sz="700" kern="1200"/>
             <a:t>Failure Detection</a:t>
           </a:r>
         </a:p>
       </dsp:txBody>
       <dsp:txXfrm>
-        <a:off x="5047874" y="1723582"/>
-        <a:ext cx="671999" cy="335999"/>
+        <a:off x="4569577" y="1484742"/>
+        <a:ext cx="608326" cy="304163"/>
       </dsp:txXfrm>
     </dsp:sp>
     <dsp:sp modelId="{639D2286-0A2D-4085-AF2C-18023D5F5377}">
@@ -19418,8 +19558,8 @@
       </dsp:nvSpPr>
       <dsp:spPr>
         <a:xfrm>
-          <a:off x="5692993" y="769342"/>
-          <a:ext cx="671999" cy="335999"/>
+          <a:off x="5153570" y="620919"/>
+          <a:ext cx="608326" cy="304163"/>
         </a:xfrm>
         <a:prstGeom prst="rect">
           <a:avLst/>
@@ -19461,12 +19601,12 @@
         </a:fontRef>
       </dsp:style>
       <dsp:txBody>
-        <a:bodyPr spcFirstLastPara="0" vert="horz" wrap="square" lIns="5080" tIns="5080" rIns="5080" bIns="5080" numCol="1" spcCol="1270" anchor="ctr" anchorCtr="0">
+        <a:bodyPr spcFirstLastPara="0" vert="horz" wrap="square" lIns="4445" tIns="4445" rIns="4445" bIns="4445" numCol="1" spcCol="1270" anchor="ctr" anchorCtr="0">
           <a:noAutofit/>
         </a:bodyPr>
         <a:lstStyle/>
         <a:p>
-          <a:pPr marL="0" lvl="0" indent="0" algn="ctr" defTabSz="355600">
+          <a:pPr marL="0" lvl="0" indent="0" algn="ctr" defTabSz="311150">
             <a:lnSpc>
               <a:spcPct val="90000"/>
             </a:lnSpc>
@@ -19479,14 +19619,14 @@
             <a:buNone/>
           </a:pPr>
           <a:r>
-            <a:rPr lang="en-US" sz="800" kern="1200"/>
+            <a:rPr lang="en-US" sz="700" kern="1200"/>
             <a:t>Smart cities Integration</a:t>
           </a:r>
         </a:p>
       </dsp:txBody>
       <dsp:txXfrm>
-        <a:off x="5692993" y="769342"/>
-        <a:ext cx="671999" cy="335999"/>
+        <a:off x="5153570" y="620919"/>
+        <a:ext cx="608326" cy="304163"/>
       </dsp:txXfrm>
     </dsp:sp>
     <dsp:sp modelId="{6F7F768C-98FD-44C3-8E24-6562EF812ACB}">
@@ -19496,8 +19636,8 @@
       </dsp:nvSpPr>
       <dsp:spPr>
         <a:xfrm>
-          <a:off x="5860993" y="1246462"/>
-          <a:ext cx="671999" cy="335999"/>
+          <a:off x="5305651" y="1052830"/>
+          <a:ext cx="608326" cy="304163"/>
         </a:xfrm>
         <a:prstGeom prst="rect">
           <a:avLst/>
@@ -19539,12 +19679,12 @@
         </a:fontRef>
       </dsp:style>
       <dsp:txBody>
-        <a:bodyPr spcFirstLastPara="0" vert="horz" wrap="square" lIns="5080" tIns="5080" rIns="5080" bIns="5080" numCol="1" spcCol="1270" anchor="ctr" anchorCtr="0">
+        <a:bodyPr spcFirstLastPara="0" vert="horz" wrap="square" lIns="4445" tIns="4445" rIns="4445" bIns="4445" numCol="1" spcCol="1270" anchor="ctr" anchorCtr="0">
           <a:noAutofit/>
         </a:bodyPr>
         <a:lstStyle/>
         <a:p>
-          <a:pPr marL="0" lvl="0" indent="0" algn="ctr" defTabSz="355600">
+          <a:pPr marL="0" lvl="0" indent="0" algn="ctr" defTabSz="311150">
             <a:lnSpc>
               <a:spcPct val="90000"/>
             </a:lnSpc>
@@ -19557,14 +19697,14 @@
             <a:buNone/>
           </a:pPr>
           <a:r>
-            <a:rPr lang="en-US" sz="800" kern="1200"/>
+            <a:rPr lang="en-US" sz="700" kern="1200"/>
             <a:t>Alternative Paths</a:t>
           </a:r>
         </a:p>
       </dsp:txBody>
       <dsp:txXfrm>
-        <a:off x="5860993" y="1246462"/>
-        <a:ext cx="671999" cy="335999"/>
+        <a:off x="5305651" y="1052830"/>
+        <a:ext cx="608326" cy="304163"/>
       </dsp:txXfrm>
     </dsp:sp>
     <dsp:sp modelId="{F35B96F1-5063-4156-A772-325FEBA1CE11}">
@@ -19574,8 +19714,8 @@
       </dsp:nvSpPr>
       <dsp:spPr>
         <a:xfrm>
-          <a:off x="5860993" y="1723582"/>
-          <a:ext cx="671999" cy="335999"/>
+          <a:off x="5305651" y="1484742"/>
+          <a:ext cx="608326" cy="304163"/>
         </a:xfrm>
         <a:prstGeom prst="rect">
           <a:avLst/>
@@ -19617,12 +19757,12 @@
         </a:fontRef>
       </dsp:style>
       <dsp:txBody>
-        <a:bodyPr spcFirstLastPara="0" vert="horz" wrap="square" lIns="5080" tIns="5080" rIns="5080" bIns="5080" numCol="1" spcCol="1270" anchor="ctr" anchorCtr="0">
+        <a:bodyPr spcFirstLastPara="0" vert="horz" wrap="square" lIns="4445" tIns="4445" rIns="4445" bIns="4445" numCol="1" spcCol="1270" anchor="ctr" anchorCtr="0">
           <a:noAutofit/>
         </a:bodyPr>
         <a:lstStyle/>
         <a:p>
-          <a:pPr marL="0" lvl="0" indent="0" algn="ctr" defTabSz="355600">
+          <a:pPr marL="0" lvl="0" indent="0" algn="ctr" defTabSz="311150">
             <a:lnSpc>
               <a:spcPct val="90000"/>
             </a:lnSpc>
@@ -19635,14 +19775,14 @@
             <a:buNone/>
           </a:pPr>
           <a:r>
-            <a:rPr lang="en-US" sz="800" kern="1200"/>
+            <a:rPr lang="en-US" sz="700" kern="1200"/>
             <a:t>V2X</a:t>
           </a:r>
         </a:p>
       </dsp:txBody>
       <dsp:txXfrm>
-        <a:off x="5860993" y="1723582"/>
-        <a:ext cx="671999" cy="335999"/>
+        <a:off x="5305651" y="1484742"/>
+        <a:ext cx="608326" cy="304163"/>
       </dsp:txXfrm>
     </dsp:sp>
   </dsp:spTree>
@@ -26036,7 +26176,7 @@
     <b:JournalName>Gale General OneFile</b:JournalName>
     <b:Pages>NA</b:Pages>
     <b:Publisher>Right Vision Media</b:Publisher>
-    <b:RefOrder>52</b:RefOrder>
+    <b:RefOrder>53</b:RefOrder>
   </b:Source>
   <b:Source>
     <b:Tag>Pra21</b:Tag>
@@ -26072,7 +26212,7 @@
     <b:Volume>21</b:Volume>
     <b:Issue>3</b:Issue>
     <b:DOI>https://doi.org/10.1007/s13222-021-00386-8</b:DOI>
-    <b:RefOrder>53</b:RefOrder>
+    <b:RefOrder>54</b:RefOrder>
   </b:Source>
   <b:Source>
     <b:Tag>Dic18</b:Tag>
@@ -26199,7 +26339,7 @@
     </b:Author>
     <b:InternetSiteTitle>YouTube</b:InternetSiteTitle>
     <b:URL>https://youtu.be/4MbixFVWwck</b:URL>
-    <b:RefOrder>54</b:RefOrder>
+    <b:RefOrder>55</b:RefOrder>
   </b:Source>
   <b:Source>
     <b:Tag>Hev04</b:Tag>
@@ -26234,7 +26374,7 @@
     <b:Volume>28</b:Volume>
     <b:Issue>1</b:Issue>
     <b:DOI>10.2307/25148625</b:DOI>
-    <b:RefOrder>55</b:RefOrder>
+    <b:RefOrder>56</b:RefOrder>
   </b:Source>
   <b:Source>
     <b:Tag>Iiv20</b:Tag>
@@ -26257,7 +26397,7 @@
     <b:Volume>21</b:Volume>
     <b:Issue>3</b:Issue>
     <b:DOI>doi:10.17705/1jais.00610</b:DOI>
-    <b:RefOrder>56</b:RefOrder>
+    <b:RefOrder>57</b:RefOrder>
   </b:Source>
   <b:Source>
     <b:Tag>Nug18</b:Tag>
@@ -26287,7 +26427,7 @@
     <b:ConferenceName>Biomedical Engineering and Sciences</b:ConferenceName>
     <b:Publisher>IEEE</b:Publisher>
     <b:DOI>10.1109/IECBES.2018.8626710</b:DOI>
-    <b:RefOrder>57</b:RefOrder>
+    <b:RefOrder>58</b:RefOrder>
   </b:Source>
   <b:Source>
     <b:Tag>Ban21</b:Tag>
@@ -26318,7 +26458,7 @@
     <b:City>Erode, India</b:City>
     <b:Publisher>IEEE</b:Publisher>
     <b:DOI>https://doi.org/10.1109/ICCMC51019.2021.9418255</b:DOI>
-    <b:RefOrder>58</b:RefOrder>
+    <b:RefOrder>59</b:RefOrder>
   </b:Source>
   <b:Source>
     <b:Tag>Mar</b:Tag>
@@ -26335,7 +26475,7 @@
         </b:NameList>
       </b:Author>
     </b:Author>
-    <b:RefOrder>59</b:RefOrder>
+    <b:RefOrder>60</b:RefOrder>
   </b:Source>
   <b:Source>
     <b:Tag>Baj88</b:Tag>
@@ -26359,7 +26499,7 @@
     <b:Volume>76</b:Volume>
     <b:Issue>8</b:Issue>
     <b:DOI>10.1109/5.5968</b:DOI>
-    <b:RefOrder>60</b:RefOrder>
+    <b:RefOrder>61</b:RefOrder>
   </b:Source>
   <b:Source>
     <b:Tag>Bal21</b:Tag>
@@ -26387,7 +26527,7 @@
     <b:Volume>13</b:Volume>
     <b:Issue>2</b:Issue>
     <b:DOI>https://doi.org/10.1111/tops.12527</b:DOI>
-    <b:RefOrder>16</b:RefOrder>
+    <b:RefOrder>17</b:RefOrder>
   </b:Source>
   <b:Source>
     <b:Tag>GuF211</b:Tag>
@@ -26430,7 +26570,7 @@
     <b:Publisher>Association for Computing Machinery</b:Publisher>
     <b:Volume>8</b:Volume>
     <b:DOI>https://doi.org/10.1145/3472290</b:DOI>
-    <b:RefOrder>61</b:RefOrder>
+    <b:RefOrder>62</b:RefOrder>
   </b:Source>
   <b:Source>
     <b:Tag>Luk18</b:Tag>
@@ -26590,7 +26730,7 @@
     <b:Month>January</b:Month>
     <b:Day>16</b:Day>
     <b:URL>https://www.youtube.com/watch?v=1L0TKZQcUtA&amp;feature=youtu.be</b:URL>
-    <b:RefOrder>24</b:RefOrder>
+    <b:RefOrder>25</b:RefOrder>
   </b:Source>
   <b:Source>
     <b:Tag>Sne15</b:Tag>
@@ -26612,7 +26752,7 @@
     <b:Pages>477-487</b:Pages>
     <b:Volume>27</b:Volume>
     <b:DOI>10.1080/08982112.2015.1065322</b:DOI>
-    <b:RefOrder>22</b:RefOrder>
+    <b:RefOrder>23</b:RefOrder>
   </b:Source>
   <b:Source>
     <b:Tag>Che18</b:Tag>
@@ -26648,7 +26788,7 @@
     <b:Volume>35</b:Volume>
     <b:Issue>1</b:Issue>
     <b:DOI>https://doi-org.proxy1.ncu.edu/10.1109/MSP.2017.2765695</b:DOI>
-    <b:RefOrder>25</b:RefOrder>
+    <b:RefOrder>26</b:RefOrder>
   </b:Source>
   <b:Source>
     <b:Tag>Wil14</b:Tag>
@@ -26668,7 +26808,7 @@
     </b:Author>
     <b:InternetSiteTitle>Netlogo</b:InternetSiteTitle>
     <b:URL>https://ccl.northwestern.edu/netlogo/models/BeeSmartHiveFinding</b:URL>
-    <b:RefOrder>37</b:RefOrder>
+    <b:RefOrder>38</b:RefOrder>
   </b:Source>
   <b:Source>
     <b:Tag>Dar59</b:Tag>
@@ -26686,7 +26826,7 @@
         </b:NameList>
       </b:Author>
     </b:Author>
-    <b:RefOrder>38</b:RefOrder>
+    <b:RefOrder>39</b:RefOrder>
   </b:Source>
   <b:Source>
     <b:Tag>Mak18</b:Tag>
@@ -26713,7 +26853,7 @@
     <b:Pages>1-4</b:Pages>
     <b:DOI>10.1109/SAIC.2018.8516837</b:DOI>
     <b:ConferenceName>IEEE First International Conference on System Analysis &amp; Intelligent Computing</b:ConferenceName>
-    <b:RefOrder>39</b:RefOrder>
+    <b:RefOrder>40</b:RefOrder>
   </b:Source>
   <b:Source>
     <b:Tag>Kah14</b:Tag>
@@ -26728,7 +26868,7 @@
     </b:Author>
     <b:InternetSiteTitle>Kahn Academy</b:InternetSiteTitle>
     <b:URL>https://www.khanacademy.org/computing/computer-science/informationtheory/moderninfotheory/v/markov_chains</b:URL>
-    <b:RefOrder>17</b:RefOrder>
+    <b:RefOrder>18</b:RefOrder>
   </b:Source>
   <b:Source>
     <b:Tag>NgA16</b:Tag>
@@ -26748,7 +26888,7 @@
     <b:InternetSiteTitle>Coursera</b:InternetSiteTitle>
     <b:Year>2016</b:Year>
     <b:URL>https://www.coursera.org/learn/machine-learning</b:URL>
-    <b:RefOrder>18</b:RefOrder>
+    <b:RefOrder>19</b:RefOrder>
   </b:Source>
   <b:Source>
     <b:Tag>Mas20</b:Tag>
@@ -26770,7 +26910,7 @@
     <b:Month>March</b:Month>
     <b:Day>1</b:Day>
     <b:URL>https://www.opensourceshakespeare.org/views/plays/plays.php</b:URL>
-    <b:RefOrder>62</b:RefOrder>
+    <b:RefOrder>63</b:RefOrder>
   </b:Source>
   <b:Source>
     <b:Tag>Bel07</b:Tag>
@@ -26795,7 +26935,7 @@
     <b:Year>2009</b:Year>
     <b:URL>https://netflixprize.com/assets/GrandPrize2009_BPC_BellKor.pdf</b:URL>
     <b:InternetSiteTitle>Netflix Prize</b:InternetSiteTitle>
-    <b:RefOrder>63</b:RefOrder>
+    <b:RefOrder>64</b:RefOrder>
   </b:Source>
   <b:Source>
     <b:Tag>LiZ19</b:Tag>
@@ -26831,7 +26971,7 @@
     <b:Volume>14</b:Volume>
     <b:Issue>2</b:Issue>
     <b:DOI>10.1109/MCI.2019.2901089</b:DOI>
-    <b:RefOrder>64</b:RefOrder>
+    <b:RefOrder>65</b:RefOrder>
   </b:Source>
   <b:Source>
     <b:Tag>Placeholder1</b:Tag>
@@ -26858,7 +26998,7 @@
     <b:Volume>25</b:Volume>
     <b:Issue>5</b:Issue>
     <b:DOI>10.1080/08839514.2011.570156</b:DOI>
-    <b:RefOrder>19</b:RefOrder>
+    <b:RefOrder>20</b:RefOrder>
   </b:Source>
   <b:Source>
     <b:Tag>Ros19</b:Tag>
@@ -26880,7 +27020,7 @@
     <b:Month>February</b:Month>
     <b:Day>11</b:Day>
     <b:URL>https://www.pyimagesearch.com/2019/02/11/fashion-mnist-with-keras-and-deep-learning/</b:URL>
-    <b:RefOrder>65</b:RefOrder>
+    <b:RefOrder>66</b:RefOrder>
   </b:Source>
   <b:Source>
     <b:Tag>Edu18</b:Tag>
@@ -26897,7 +27037,7 @@
     <b:Month>October</b:Month>
     <b:Day>16</b:Day>
     <b:URL>https://www.youtube.com/watch?v=5ctbvkAMQO4</b:URL>
-    <b:RefOrder>20</b:RefOrder>
+    <b:RefOrder>21</b:RefOrder>
   </b:Source>
   <b:Source>
     <b:Tag>FuZ19</b:Tag>
@@ -26918,7 +27058,7 @@
     <b:Pages>92-104</b:Pages>
     <b:DOI>https://doi-org.proxy1.ncu.edu/10.1109/MLBDBI48998.2019.00025</b:DOI>
     <b:ConferenceName>International Conference on Machine Learning, Big Data and Business Intelligence</b:ConferenceName>
-    <b:RefOrder>21</b:RefOrder>
+    <b:RefOrder>22</b:RefOrder>
   </b:Source>
   <b:Source>
     <b:Tag>Fri20</b:Tag>
@@ -26940,7 +27080,7 @@
     <b:Month>January</b:Month>
     <b:URL>https://youtu.be/0VH1Lim8gL8</b:URL>
     <b:ProductionCompany>Massachusetts Institute of Technology (MIT)</b:ProductionCompany>
-    <b:RefOrder>23</b:RefOrder>
+    <b:RefOrder>24</b:RefOrder>
   </b:Source>
   <b:Source>
     <b:Tag>Als14</b:Tag>
@@ -26971,7 +27111,7 @@
     <b:City>Anchorage, AK</b:City>
     <b:Publisher>The Institute of Electrical and Electronics Engineers</b:Publisher>
     <b:DOI>https://doi-org.proxy1.ncu.edu/10.1109/BigData.Congress.2014.91</b:DOI>
-    <b:RefOrder>66</b:RefOrder>
+    <b:RefOrder>67</b:RefOrder>
   </b:Source>
   <b:Source>
     <b:Tag>CDC16</b:Tag>
@@ -26988,7 +27128,7 @@
     <b:Month>July</b:Month>
     <b:Day>6</b:Day>
     <b:URL>https://www.cdc.gov/vitalsigns/motor-vehicle-safety/index.html</b:URL>
-    <b:RefOrder>27</b:RefOrder>
+    <b:RefOrder>28</b:RefOrder>
   </b:Source>
   <b:Source>
     <b:Tag>For12</b:Tag>
@@ -27010,7 +27150,7 @@
     <b:Month>March</b:Month>
     <b:Day>18</b:Day>
     <b:URL>https://www.nytimes.com/2012/03/18/automobiles/as-cars-are-kept-longer-200000-is-new-100000.html</b:URL>
-    <b:RefOrder>28</b:RefOrder>
+    <b:RefOrder>29</b:RefOrder>
   </b:Source>
   <b:Source>
     <b:Tag>Jac19</b:Tag>
@@ -27037,7 +27177,7 @@
     <b:City>Los Angeles, CA, USA</b:City>
     <b:Publisher>Institute of Electrical and Electronics Engineers</b:Publisher>
     <b:DOI>10.1109/IRI.2019.00019</b:DOI>
-    <b:RefOrder>29</b:RefOrder>
+    <b:RefOrder>30</b:RefOrder>
   </b:Source>
   <b:Source>
     <b:Tag>Coh13</b:Tag>
@@ -27059,7 +27199,7 @@
     <b:Month>November</b:Month>
     <b:Day>14</b:Day>
     <b:URL>https://www.fastcompany.com/3021592/the-10-smartest-cities-in-north-america</b:URL>
-    <b:RefOrder>30</b:RefOrder>
+    <b:RefOrder>31</b:RefOrder>
   </b:Source>
   <b:Source>
     <b:Tag>Hol19</b:Tag>
@@ -27086,7 +27226,7 @@
     <b:Volume>52</b:Volume>
     <b:Issue>8</b:Issue>
     <b:DOI>10.1109/MC.2019.2917455</b:DOI>
-    <b:RefOrder>31</b:RefOrder>
+    <b:RefOrder>32</b:RefOrder>
   </b:Source>
   <b:Source>
     <b:Tag>Tho19</b:Tag>
@@ -27108,7 +27248,7 @@
     <b:City>Austin, Texas</b:City>
     <b:Publisher>SciPy</b:Publisher>
     <b:URL>https://youtu.be/KChtdexd5Jo</b:URL>
-    <b:RefOrder>32</b:RefOrder>
+    <b:RefOrder>33</b:RefOrder>
   </b:Source>
   <b:Source>
     <b:Tag>Kan19</b:Tag>
@@ -27133,7 +27273,7 @@
     <b:Volume>38</b:Volume>
     <b:Issue>1</b:Issue>
     <b:DOI>10.1109/MTS.2019.2894474</b:DOI>
-    <b:RefOrder>33</b:RefOrder>
+    <b:RefOrder>34</b:RefOrder>
   </b:Source>
   <b:Source>
     <b:Tag>Asi42</b:Tag>
@@ -27151,7 +27291,7 @@
         </b:NameList>
       </b:Author>
     </b:Author>
-    <b:RefOrder>34</b:RefOrder>
+    <b:RefOrder>35</b:RefOrder>
   </b:Source>
   <b:Source>
     <b:Tag>Upc18</b:Tag>
@@ -27174,7 +27314,7 @@
     <b:Volume>33</b:Volume>
     <b:Issue>3</b:Issue>
     <b:DOI>10.1111/ntwe.12124</b:DOI>
-    <b:RefOrder>35</b:RefOrder>
+    <b:RefOrder>36</b:RefOrder>
   </b:Source>
   <b:Source>
     <b:Tag>Set18</b:Tag>
@@ -27201,7 +27341,7 @@
     <b:Publisher>Elsevier</b:Publisher>
     <b:Volume>289</b:Volume>
     <b:DOI>10.1016/j.neucom.2018.02.007</b:DOI>
-    <b:RefOrder>36</b:RefOrder>
+    <b:RefOrder>37</b:RefOrder>
   </b:Source>
   <b:Source>
     <b:Tag>Sme19</b:Tag>
@@ -27223,7 +27363,7 @@
     <b:Month>December</b:Month>
     <b:Day>4</b:Day>
     <b:URL>https://youtu.be/eBX7lPk5qmA</b:URL>
-    <b:RefOrder>26</b:RefOrder>
+    <b:RefOrder>27</b:RefOrder>
   </b:Source>
   <b:Source>
     <b:Tag>Riv21</b:Tag>
@@ -27255,7 +27395,7 @@
     <b:Publisher>IEEE</b:Publisher>
     <b:Volume>21</b:Volume>
     <b:DOI>10.1109/QRS54544.2021.00116</b:DOI>
-    <b:RefOrder>40</b:RefOrder>
+    <b:RefOrder>41</b:RefOrder>
   </b:Source>
   <b:Source>
     <b:Tag>Qiu18</b:Tag>
@@ -27286,7 +27426,7 @@
     <b:City>Amsterdam, Netherlands</b:City>
     <b:Publisher>Association for Computing Machinery</b:Publisher>
     <b:DOI>https://doi.org/10.1145/3213846.3213873</b:DOI>
-    <b:RefOrder>67</b:RefOrder>
+    <b:RefOrder>68</b:RefOrder>
   </b:Source>
   <b:Source>
     <b:Tag>Placeholder2</b:Tag>
@@ -27313,7 +27453,7 @@
       </b:Author>
     </b:Author>
     <b:JournalName>ISSTA’18, July 16–21, 2018, Amsterdam, Netherlands</b:JournalName>
-    <b:RefOrder>42</b:RefOrder>
+    <b:RefOrder>43</b:RefOrder>
   </b:Source>
   <b:Source>
     <b:Tag>Kil172</b:Tag>
@@ -27344,7 +27484,7 @@
     <b:City>Wilmington, Delaware</b:City>
     <b:Publisher>IEEE</b:Publisher>
     <b:DOI>10.1109/RWEEK.2017.8088644</b:DOI>
-    <b:RefOrder>41</b:RefOrder>
+    <b:RefOrder>42</b:RefOrder>
   </b:Source>
   <b:Source>
     <b:Tag>Hud21</b:Tag>
@@ -27368,7 +27508,7 @@
     <b:Volume>52</b:Volume>
     <b:Issue>3</b:Issue>
     <b:DOI>https://doi.org/10.1007/s10838-020-09548-w</b:DOI>
-    <b:RefOrder>68</b:RefOrder>
+    <b:RefOrder>69</b:RefOrder>
   </b:Source>
   <b:Source>
     <b:Tag>Ozi21</b:Tag>
@@ -27414,7 +27554,7 @@
     <b:Month>March</b:Month>
     <b:Day>14</b:Day>
     <b:URL>https://news.microsoft.com/innovation-stories/azure-quantum-majorana-topological-qubit/</b:URL>
-    <b:RefOrder>43</b:RefOrder>
+    <b:RefOrder>44</b:RefOrder>
   </b:Source>
   <b:Source>
     <b:Tag>Fro21</b:Tag>
@@ -27438,7 +27578,7 @@
     <b:Volume>592</b:Volume>
     <b:Issue>7854</b:Issue>
     <b:DOI>https://doi.org/10.1038/d41586-021-00954-8</b:DOI>
-    <b:RefOrder>44</b:RefOrder>
+    <b:RefOrder>45</b:RefOrder>
   </b:Source>
   <b:Source>
     <b:Tag>Miy20</b:Tag>
@@ -27461,7 +27601,7 @@
     <b:Volume>13</b:Volume>
     <b:Issue>1</b:Issue>
     <b:DOI>https://doi.org/10.1186/s13041-020-0552-2</b:DOI>
-    <b:RefOrder>45</b:RefOrder>
+    <b:RefOrder>46</b:RefOrder>
   </b:Source>
   <b:Source>
     <b:Tag>Ari09</b:Tag>
@@ -27481,7 +27621,7 @@
     </b:Author>
     <b:Publisher>HarperCollins Publishers</b:Publisher>
     <b:StandardNumber>B007C2KGV2</b:StandardNumber>
-    <b:RefOrder>46</b:RefOrder>
+    <b:RefOrder>47</b:RefOrder>
   </b:Source>
   <b:Source>
     <b:Tag>Dou22</b:Tag>
@@ -27507,7 +27647,7 @@
     <b:JournalName>Journal for General Philosophy of Science</b:JournalName>
     <b:Pages>1-9</b:Pages>
     <b:DOI>https://doi.org/10.1007/s10838-022-09606-5</b:DOI>
-    <b:RefOrder>69</b:RefOrder>
+    <b:RefOrder>70</b:RefOrder>
   </b:Source>
   <b:Source>
     <b:Tag>Das19</b:Tag>
@@ -27531,7 +27671,7 @@
     <b:Volume>48</b:Volume>
     <b:Issue>4</b:Issue>
     <b:DOI>10.1111/fima.12297</b:DOI>
-    <b:RefOrder>47</b:RefOrder>
+    <b:RefOrder>48</b:RefOrder>
   </b:Source>
   <b:Source>
     <b:Tag>Par93</b:Tag>
@@ -27554,7 +27694,7 @@
     <b:Pages>130-138</b:Pages>
     <b:Volume>36</b:Volume>
     <b:Issue>3</b:Issue>
-    <b:RefOrder>70</b:RefOrder>
+    <b:RefOrder>71</b:RefOrder>
   </b:Source>
   <b:Source>
     <b:Tag>Bur15</b:Tag>
@@ -27573,7 +27713,7 @@
       </b:Author>
     </b:Author>
     <b:Publisher>Routledge</b:Publisher>
-    <b:RefOrder>48</b:RefOrder>
+    <b:RefOrder>49</b:RefOrder>
   </b:Source>
   <b:Source>
     <b:Tag>Ger10</b:Tag>
@@ -27594,7 +27734,7 @@
     <b:InternetSiteTitle>Vimeo</b:InternetSiteTitle>
     <b:URL>https://vimeo.com/15676699</b:URL>
     <b:ProductionCompany>The Taos Institute</b:ProductionCompany>
-    <b:RefOrder>49</b:RefOrder>
+    <b:RefOrder>50</b:RefOrder>
   </b:Source>
   <b:Source>
     <b:Tag>Owe17</b:Tag>
@@ -27616,7 +27756,7 @@
     <b:Month>November</b:Month>
     <b:Day>8</b:Day>
     <b:URL>https://www.youtube.com/watch?v=6I6b3ePAZ5M</b:URL>
-    <b:RefOrder>50</b:RefOrder>
+    <b:RefOrder>51</b:RefOrder>
   </b:Source>
   <b:Source>
     <b:Tag>Tan21</b:Tag>
@@ -27639,7 +27779,7 @@
     <b:Volume>31</b:Volume>
     <b:Issue>1</b:Issue>
     <b:URL>https://search-ebscohost-com.proxy1.ncu.edu/login.aspx?direct=true&amp;db=edb&amp;AN=147839336&amp;site=eds-live</b:URL>
-    <b:RefOrder>51</b:RefOrder>
+    <b:RefOrder>52</b:RefOrder>
   </b:Source>
   <b:Source>
     <b:Tag>Off79</b:Tag>
@@ -27654,7 +27794,7 @@
     <b:InternetSiteTitle>U.S. Department of Health and Human Services</b:InternetSiteTitle>
     <b:Year>1979</b:Year>
     <b:URL>https://www.hhs.gov/ohrp/sites/default/files/the-belmont-report-508c_FINAL.pdf</b:URL>
-    <b:RefOrder>71</b:RefOrder>
+    <b:RefOrder>72</b:RefOrder>
   </b:Source>
   <b:Source>
     <b:Tag>Rob21</b:Tag>
@@ -27677,7 +27817,7 @@
     <b:Volume>43</b:Volume>
     <b:Issue>1</b:Issue>
     <b:DOI>10.1002/eahr.500074</b:DOI>
-    <b:RefOrder>72</b:RefOrder>
+    <b:RefOrder>73</b:RefOrder>
   </b:Source>
   <b:Source>
     <b:Tag>Ada18</b:Tag>
@@ -27708,7 +27848,7 @@
     <b:Pages>1345-1348</b:Pages>
     <b:Volume>108</b:Volume>
     <b:Issue>10</b:Issue>
-    <b:RefOrder>73</b:RefOrder>
+    <b:RefOrder>74</b:RefOrder>
   </b:Source>
   <b:Source>
     <b:Tag>Bar191</b:Tag>
@@ -27747,22 +27887,7 @@
     </b:Author>
     <b:InternetSiteTitle>YouTube</b:InternetSiteTitle>
     <b:URL>https://youtu.be/guVvtZ7ZClw</b:URL>
-    <b:RefOrder>74</b:RefOrder>
-  </b:Source>
-  <b:Source>
-    <b:Tag>Gir17</b:Tag>
-    <b:SourceType>JournalArticle</b:SourceType>
-    <b:Guid>{8429F954-E7C2-425D-A126-82BB6C397638}</b:Guid>
-    <b:Author>
-      <b:Author>
-        <b:Corporate>Giraldo Mejia et al.</b:Corporate>
-      </b:Author>
-    </b:Author>
-    <b:Title>Knowledge-based model to support decision-making when choosing between two association data mining techniques</b:Title>
-    <b:JournalName>Revista Lasallista de Investigación. jul-dic 2017, Vol. 14 Issue 2</b:JournalName>
-    <b:Year>2017</b:Year>
-    <b:Pages>41-50</b:Pages>
-    <b:RefOrder>8</b:RefOrder>
+    <b:RefOrder>75</b:RefOrder>
   </b:Source>
   <b:Source>
     <b:Tag>Son18</b:Tag>
@@ -27799,7 +27924,7 @@
     <b:Month>October</b:Month>
     <b:Day>4</b:Day>
     <b:URL>https://www.youtube.com/watch?v=783ZtAF4j5g</b:URL>
-    <b:RefOrder>75</b:RefOrder>
+    <b:RefOrder>76</b:RefOrder>
   </b:Source>
   <b:Source>
     <b:Tag>Lei17</b:Tag>
@@ -27814,7 +27939,7 @@
     </b:Author>
     <b:InternetSiteTitle>YouTube</b:InternetSiteTitle>
     <b:URL>https://www.youtube.com/watch?v=qiKW1qX97qA</b:URL>
-    <b:RefOrder>76</b:RefOrder>
+    <b:RefOrder>77</b:RefOrder>
   </b:Source>
   <b:Source>
     <b:Tag>Sta17</b:Tag>
@@ -27853,7 +27978,7 @@
       </b:Author>
     </b:Author>
     <b:JournalName>Sage Reference: Encyclopedia of Social Psychology</b:JournalName>
-    <b:RefOrder>77</b:RefOrder>
+    <b:RefOrder>78</b:RefOrder>
   </b:Source>
   <b:Source>
     <b:Tag>Fon08</b:Tag>
@@ -27878,7 +28003,7 @@
     <b:Publisher>IEEE</b:Publisher>
     <b:DOI>10.1109/ICIAFS.2008.4783968</b:DOI>
     <b:ConferenceName>4th International Conference on Information and Automation for Sustainability</b:ConferenceName>
-    <b:RefOrder>78</b:RefOrder>
+    <b:RefOrder>79</b:RefOrder>
   </b:Source>
   <b:Source>
     <b:Tag>Bho17</b:Tag>
@@ -27901,13 +28026,96 @@
     <b:Pages>136-141</b:Pages>
     <b:ConferenceName>2017 Third International Conference on Advances in Electrical, Electronics, Information, Communication and Bio-Informatics (AEEICB) </b:ConferenceName>
     <b:Publisher>AEEICB</b:Publisher>
-    <b:RefOrder>79</b:RefOrder>
+    <b:RefOrder>80</b:RefOrder>
+  </b:Source>
+  <b:Source>
+    <b:Tag>Gir17</b:Tag>
+    <b:SourceType>JournalArticle</b:SourceType>
+    <b:Guid>{6F1291CD-F7F2-40CA-9233-A9EC7BB08D17}</b:Guid>
+    <b:Author>
+      <b:Author>
+        <b:NameList>
+          <b:Person>
+            <b:Last>Mejia</b:Last>
+            <b:First>J</b:First>
+          </b:Person>
+          <b:Person>
+            <b:Last>Quintero</b:Last>
+            <b:First>D</b:First>
+          </b:Person>
+          <b:Person>
+            <b:Last>Builes</b:Last>
+            <b:First>J</b:First>
+          </b:Person>
+        </b:NameList>
+      </b:Author>
+    </b:Author>
+    <b:Title>Knowledge-based model to support decision-making when choosing between two association data mining techniques</b:Title>
+    <b:JournalName>Revista Lasallista de Investigación</b:JournalName>
+    <b:Year>2017</b:Year>
+    <b:Pages>41-50</b:Pages>
+    <b:Publisher>Universidad Nacional de Colombia</b:Publisher>
+    <b:Volume>14</b:Volume>
+    <b:Issue>2</b:Issue>
+    <b:DOI>https://doi.org/10.22507/rli.v14n2a4</b:DOI>
+    <b:RefOrder>8</b:RefOrder>
+  </b:Source>
+  <b:Source>
+    <b:Tag>Ros58</b:Tag>
+    <b:SourceType>JournalArticle</b:SourceType>
+    <b:Guid>{58BA8A31-9E27-4D36-8061-EE7F3FDDDF6A}</b:Guid>
+    <b:Title>The perceptron: A probabilistic model for information storage and organization in the brain</b:Title>
+    <b:Pages>386-408</b:Pages>
+    <b:Year>1958</b:Year>
+    <b:Publisher>National Library of Medicine</b:Publisher>
+    <b:Author>
+      <b:Author>
+        <b:NameList>
+          <b:Person>
+            <b:Last>Rosenblatt</b:Last>
+            <b:First>F</b:First>
+          </b:Person>
+        </b:NameList>
+      </b:Author>
+    </b:Author>
+    <b:JournalName>Psychological Review</b:JournalName>
+    <b:Volume>65</b:Volume>
+    <b:Issue>6</b:Issue>
+    <b:DOI>10.1037/h0042519</b:DOI>
+    <b:RefOrder>81</b:RefOrder>
+  </b:Source>
+  <b:Source>
+    <b:Tag>Üna21</b:Tag>
+    <b:SourceType>JournalArticle</b:SourceType>
+    <b:Guid>{BF5C7374-021F-4952-9F0B-F0087FD6E392}</b:Guid>
+    <b:Author>
+      <b:Author>
+        <b:NameList>
+          <b:Person>
+            <b:Last>Ünal</b:Last>
+            <b:First>H</b:First>
+          </b:Person>
+          <b:Person>
+            <b:Last>Başçiftçi</b:Last>
+            <b:First>F.</b:First>
+          </b:Person>
+        </b:NameList>
+      </b:Author>
+    </b:Author>
+    <b:Title>Evolutionary design of neural network architectures: a review of three decades of research</b:Title>
+    <b:JournalName>Artif Intell Rev</b:JournalName>
+    <b:Year>2021</b:Year>
+    <b:Pages>1723-1802</b:Pages>
+    <b:Publisher>Springer Link</b:Publisher>
+    <b:Volume>55</b:Volume>
+    <b:DOI>https://doi.org/10.1007/s10462-021-10049-5</b:DOI>
+    <b:RefOrder>16</b:RefOrder>
   </b:Source>
 </b:Sources>
 </file>
 
 <file path=customXml/itemProps1.xml><?xml version="1.0" encoding="utf-8"?>
-<ds:datastoreItem xmlns:ds="http://schemas.openxmlformats.org/officeDocument/2006/customXml" ds:itemID="{98757E9F-61FA-4072-832C-56D6E6F8A5C9}">
+<ds:datastoreItem xmlns:ds="http://schemas.openxmlformats.org/officeDocument/2006/customXml" ds:itemID="{FC4D4BB9-A2E0-43DA-8672-775966C0C2BA}">
   <ds:schemaRefs>
     <ds:schemaRef ds:uri="http://schemas.openxmlformats.org/officeDocument/2006/bibliography"/>
   </ds:schemaRefs>

</xml_diff>

<commit_message>
see why the next kid is crying
</commit_message>
<xml_diff>
--- a/Chapters/BachmeierNDIS9902.ch2.docx
+++ b/Chapters/BachmeierNDIS9902.ch2.docx
@@ -2288,11 +2288,6 @@
       </w:r>
     </w:p>
     <w:p>
-      <w:pPr>
-        <w:rPr>
-          <w:b/>
-        </w:rPr>
-      </w:pPr>
       <w:r>
         <w:tab/>
         <w:t xml:space="preserve">Perceptron was revolutionary with its weighted signals triggering an activation function. This construct was insufficient for many scenarios and led to Multi-Layer Perceptron, which links a series of activation functions. Semantically, researchers can encode Boolean logic into these gates to derive more sophisticated insights. For instance, a network might contain two gates representing a person’s hunger level and food availability. Now, distinct signals can activate </w:t>
@@ -2303,9 +2298,833 @@
       </w:r>
       <w:proofErr w:type="gramEnd"/>
       <w:r>
-        <w:t xml:space="preserve"> independently. Finally, depending on the activation state of all decision variables, an overarching decision can choose to eat the food.   </w:t>
-      </w:r>
-      <w:r>
+        <w:t xml:space="preserve"> independently. Finally, depending on the activation state of all decision variables, an overarching decision can choose to eat the food.</w:t>
+      </w:r>
+    </w:p>
+    <w:p>
+      <w:r>
+        <w:tab/>
+        <w:t>There are numerous activation functions, and a subset of the most common ones are available in Table 3. Originally researchers began with Sigmoid functions</w:t>
+      </w:r>
+      <w:r>
+        <w:t>,</w:t>
+      </w:r>
+      <w:r>
+        <w:t xml:space="preserve"> which exponentially </w:t>
+      </w:r>
+      <w:r>
+        <w:t xml:space="preserve">become a positive or negative one-value. However, this calculation is complex and slows down model convergence. </w:t>
+      </w:r>
+      <w:r>
+        <w:t xml:space="preserve">A simple performance improvement came from using the </w:t>
+      </w:r>
+      <w:r>
+        <w:rPr>
+          <w:rFonts w:ascii="Courier New" w:hAnsi="Courier New" w:cs="Courier New"/>
+        </w:rPr>
+        <w:t>tanh(x)</w:t>
+      </w:r>
+      <w:r>
+        <w:t xml:space="preserve"> function, </w:t>
+      </w:r>
+      <w:proofErr w:type="gramStart"/>
+      <w:r>
+        <w:t>similar to</w:t>
+      </w:r>
+      <w:proofErr w:type="gramEnd"/>
+      <w:r>
+        <w:t xml:space="preserve"> Sigmoid</w:t>
+      </w:r>
+      <w:sdt>
+        <w:sdtPr>
+          <w:id w:val="636923342"/>
+          <w:citation/>
+        </w:sdtPr>
+        <w:sdtContent>
+          <w:r>
+            <w:fldChar w:fldCharType="begin"/>
+          </w:r>
+          <w:r>
+            <w:instrText xml:space="preserve"> CITATION Metna \l 1033 </w:instrText>
+          </w:r>
+          <w:r>
+            <w:fldChar w:fldCharType="separate"/>
+          </w:r>
+          <w:r>
+            <w:rPr>
+              <w:noProof/>
+            </w:rPr>
+            <w:t xml:space="preserve"> (Meta AI, n.a.)</w:t>
+          </w:r>
+          <w:r>
+            <w:fldChar w:fldCharType="end"/>
+          </w:r>
+        </w:sdtContent>
+      </w:sdt>
+      <w:r>
+        <w:t>. Now, r</w:t>
+      </w:r>
+      <w:r>
+        <w:t>esearchers choose Rectified Linear Unit (</w:t>
+      </w:r>
+      <w:proofErr w:type="spellStart"/>
+      <w:r>
+        <w:t>ReLU</w:t>
+      </w:r>
+      <w:proofErr w:type="spellEnd"/>
+      <w:r>
+        <w:t xml:space="preserve">) as </w:t>
+      </w:r>
+      <w:r>
+        <w:t xml:space="preserve">the most preferred </w:t>
+      </w:r>
+      <w:r>
+        <w:t>industry-standard algorithm</w:t>
+      </w:r>
+      <w:sdt>
+        <w:sdtPr>
+          <w:id w:val="-294834486"/>
+          <w:citation/>
+        </w:sdtPr>
+        <w:sdtContent>
+          <w:r>
+            <w:fldChar w:fldCharType="begin"/>
+          </w:r>
+          <w:r>
+            <w:instrText xml:space="preserve"> CITATION Üna21 \l 1033 </w:instrText>
+          </w:r>
+          <w:r>
+            <w:fldChar w:fldCharType="separate"/>
+          </w:r>
+          <w:r>
+            <w:rPr>
+              <w:noProof/>
+            </w:rPr>
+            <w:t xml:space="preserve"> (Ünal &amp; Başçiftçi, 2021)</w:t>
+          </w:r>
+          <w:r>
+            <w:fldChar w:fldCharType="end"/>
+          </w:r>
+        </w:sdtContent>
+      </w:sdt>
+      <w:r>
+        <w:t>.</w:t>
+      </w:r>
+      <w:r>
+        <w:t xml:space="preserve"> </w:t>
+      </w:r>
+      <w:r>
+        <w:t>S</w:t>
+      </w:r>
+      <w:r>
+        <w:t xml:space="preserve">everal </w:t>
+      </w:r>
+      <w:r>
+        <w:lastRenderedPageBreak/>
+        <w:t xml:space="preserve">scenario-specific variations like Leaky </w:t>
+      </w:r>
+      <w:proofErr w:type="spellStart"/>
+      <w:r>
+        <w:t>ReLU</w:t>
+      </w:r>
+      <w:proofErr w:type="spellEnd"/>
+      <w:r>
+        <w:t xml:space="preserve"> aim to scale and retain negative values versus truncating them entirely.</w:t>
+      </w:r>
+    </w:p>
+    <w:p>
+      <w:pPr>
+        <w:pStyle w:val="Caption"/>
+      </w:pPr>
+      <w:r>
+        <w:t xml:space="preserve">Table </w:t>
+      </w:r>
+      <w:r>
+        <w:t>3</w:t>
+      </w:r>
+      <w:r>
+        <w:t>: Activation Functions</w:t>
+      </w:r>
+    </w:p>
+    <w:tbl>
+      <w:tblPr>
+        <w:tblStyle w:val="GridTable4"/>
+        <w:tblW w:w="0" w:type="auto"/>
+        <w:tblLook w:val="04A0" w:firstRow="1" w:lastRow="0" w:firstColumn="1" w:lastColumn="0" w:noHBand="0" w:noVBand="1"/>
+      </w:tblPr>
+      <w:tblGrid>
+        <w:gridCol w:w="2695"/>
+        <w:gridCol w:w="2790"/>
+        <w:gridCol w:w="3865"/>
+      </w:tblGrid>
+      <w:tr>
+        <w:trPr>
+          <w:cnfStyle w:val="100000000000" w:firstRow="1" w:lastRow="0" w:firstColumn="0" w:lastColumn="0" w:oddVBand="0" w:evenVBand="0" w:oddHBand="0" w:evenHBand="0" w:firstRowFirstColumn="0" w:firstRowLastColumn="0" w:lastRowFirstColumn="0" w:lastRowLastColumn="0"/>
+        </w:trPr>
+        <w:tc>
+          <w:tcPr>
+            <w:cnfStyle w:val="001000000000" w:firstRow="0" w:lastRow="0" w:firstColumn="1" w:lastColumn="0" w:oddVBand="0" w:evenVBand="0" w:oddHBand="0" w:evenHBand="0" w:firstRowFirstColumn="0" w:firstRowLastColumn="0" w:lastRowFirstColumn="0" w:lastRowLastColumn="0"/>
+            <w:tcW w:w="2695" w:type="dxa"/>
+          </w:tcPr>
+          <w:p>
+            <w:pPr>
+              <w:jc w:val="center"/>
+            </w:pPr>
+            <w:r>
+              <w:t>Activation Function</w:t>
+            </w:r>
+          </w:p>
+        </w:tc>
+        <w:tc>
+          <w:tcPr>
+            <w:tcW w:w="2790" w:type="dxa"/>
+          </w:tcPr>
+          <w:p>
+            <w:pPr>
+              <w:jc w:val="center"/>
+              <w:cnfStyle w:val="100000000000" w:firstRow="1" w:lastRow="0" w:firstColumn="0" w:lastColumn="0" w:oddVBand="0" w:evenVBand="0" w:oddHBand="0" w:evenHBand="0" w:firstRowFirstColumn="0" w:firstRowLastColumn="0" w:lastRowFirstColumn="0" w:lastRowLastColumn="0"/>
+            </w:pPr>
+            <w:r>
+              <w:t>Formula</w:t>
+            </w:r>
+          </w:p>
+        </w:tc>
+        <w:tc>
+          <w:tcPr>
+            <w:tcW w:w="3865" w:type="dxa"/>
+          </w:tcPr>
+          <w:p>
+            <w:pPr>
+              <w:jc w:val="center"/>
+              <w:cnfStyle w:val="100000000000" w:firstRow="1" w:lastRow="0" w:firstColumn="0" w:lastColumn="0" w:oddVBand="0" w:evenVBand="0" w:oddHBand="0" w:evenHBand="0" w:firstRowFirstColumn="0" w:firstRowLastColumn="0" w:lastRowFirstColumn="0" w:lastRowLastColumn="0"/>
+            </w:pPr>
+            <w:r>
+              <w:t>Description</w:t>
+            </w:r>
+          </w:p>
+        </w:tc>
+      </w:tr>
+      <w:tr>
+        <w:trPr>
+          <w:cnfStyle w:val="000000100000" w:firstRow="0" w:lastRow="0" w:firstColumn="0" w:lastColumn="0" w:oddVBand="0" w:evenVBand="0" w:oddHBand="1" w:evenHBand="0" w:firstRowFirstColumn="0" w:firstRowLastColumn="0" w:lastRowFirstColumn="0" w:lastRowLastColumn="0"/>
+        </w:trPr>
+        <w:tc>
+          <w:tcPr>
+            <w:cnfStyle w:val="001000000000" w:firstRow="0" w:lastRow="0" w:firstColumn="1" w:lastColumn="0" w:oddVBand="0" w:evenVBand="0" w:oddHBand="0" w:evenHBand="0" w:firstRowFirstColumn="0" w:firstRowLastColumn="0" w:lastRowFirstColumn="0" w:lastRowLastColumn="0"/>
+            <w:tcW w:w="2695" w:type="dxa"/>
+          </w:tcPr>
+          <w:p>
+            <w:r>
+              <w:t>Sigmoid</w:t>
+            </w:r>
+          </w:p>
+        </w:tc>
+        <w:tc>
+          <w:tcPr>
+            <w:tcW w:w="2790" w:type="dxa"/>
+          </w:tcPr>
+          <w:p>
+            <w:pPr>
+              <w:cnfStyle w:val="000000100000" w:firstRow="0" w:lastRow="0" w:firstColumn="0" w:lastColumn="0" w:oddVBand="0" w:evenVBand="0" w:oddHBand="1" w:evenHBand="0" w:firstRowFirstColumn="0" w:firstRowLastColumn="0" w:lastRowFirstColumn="0" w:lastRowLastColumn="0"/>
+            </w:pPr>
+            <m:oMathPara>
+              <m:oMath>
+                <m:r>
+                  <w:rPr>
+                    <w:rFonts w:ascii="Cambria Math" w:hAnsi="Cambria Math"/>
+                  </w:rPr>
+                  <m:t>σ</m:t>
+                </m:r>
+                <m:d>
+                  <m:dPr>
+                    <m:ctrlPr>
+                      <w:rPr>
+                        <w:rFonts w:ascii="Cambria Math" w:hAnsi="Cambria Math"/>
+                      </w:rPr>
+                    </m:ctrlPr>
+                  </m:dPr>
+                  <m:e>
+                    <m:r>
+                      <w:rPr>
+                        <w:rFonts w:ascii="Cambria Math" w:hAnsi="Cambria Math"/>
+                      </w:rPr>
+                      <m:t>x</m:t>
+                    </m:r>
+                  </m:e>
+                </m:d>
+                <m:r>
+                  <w:rPr>
+                    <w:rFonts w:ascii="Cambria Math" w:hAnsi="Cambria Math"/>
+                  </w:rPr>
+                  <m:t>=</m:t>
+                </m:r>
+                <m:f>
+                  <m:fPr>
+                    <m:ctrlPr>
+                      <w:rPr>
+                        <w:rFonts w:ascii="Cambria Math" w:hAnsi="Cambria Math"/>
+                        <w:i/>
+                      </w:rPr>
+                    </m:ctrlPr>
+                  </m:fPr>
+                  <m:num>
+                    <m:r>
+                      <w:rPr>
+                        <w:rFonts w:ascii="Cambria Math" w:hAnsi="Cambria Math"/>
+                      </w:rPr>
+                      <m:t>1</m:t>
+                    </m:r>
+                  </m:num>
+                  <m:den>
+                    <m:r>
+                      <w:rPr>
+                        <w:rFonts w:ascii="Cambria Math" w:hAnsi="Cambria Math"/>
+                      </w:rPr>
+                      <m:t>1+</m:t>
+                    </m:r>
+                    <m:sSup>
+                      <m:sSupPr>
+                        <m:ctrlPr>
+                          <w:rPr>
+                            <w:rFonts w:ascii="Cambria Math" w:hAnsi="Cambria Math"/>
+                            <w:i/>
+                          </w:rPr>
+                        </m:ctrlPr>
+                      </m:sSupPr>
+                      <m:e>
+                        <m:r>
+                          <w:rPr>
+                            <w:rFonts w:ascii="Cambria Math" w:hAnsi="Cambria Math"/>
+                          </w:rPr>
+                          <m:t>e</m:t>
+                        </m:r>
+                      </m:e>
+                      <m:sup>
+                        <m:r>
+                          <w:rPr>
+                            <w:rFonts w:ascii="Cambria Math" w:hAnsi="Cambria Math"/>
+                          </w:rPr>
+                          <m:t>-x</m:t>
+                        </m:r>
+                      </m:sup>
+                    </m:sSup>
+                  </m:den>
+                </m:f>
+              </m:oMath>
+            </m:oMathPara>
+          </w:p>
+        </w:tc>
+        <w:tc>
+          <w:tcPr>
+            <w:tcW w:w="3865" w:type="dxa"/>
+          </w:tcPr>
+          <w:p>
+            <w:pPr>
+              <w:cnfStyle w:val="000000100000" w:firstRow="0" w:lastRow="0" w:firstColumn="0" w:lastColumn="0" w:oddVBand="0" w:evenVBand="0" w:oddHBand="1" w:evenHBand="0" w:firstRowFirstColumn="0" w:firstRowLastColumn="0" w:lastRowFirstColumn="0" w:lastRowLastColumn="0"/>
+              <w:rPr>
+                <w:rFonts w:eastAsia="Calibri"/>
+              </w:rPr>
+            </w:pPr>
+            <w:r>
+              <w:rPr>
+                <w:rFonts w:eastAsia="Calibri"/>
+              </w:rPr>
+              <w:t>Mathematical function having an S-shaped curve with asymptotes at -1 and 1</w:t>
+            </w:r>
+          </w:p>
+        </w:tc>
+      </w:tr>
+      <w:tr>
+        <w:tc>
+          <w:tcPr>
+            <w:cnfStyle w:val="001000000000" w:firstRow="0" w:lastRow="0" w:firstColumn="1" w:lastColumn="0" w:oddVBand="0" w:evenVBand="0" w:oddHBand="0" w:evenHBand="0" w:firstRowFirstColumn="0" w:firstRowLastColumn="0" w:lastRowFirstColumn="0" w:lastRowLastColumn="0"/>
+            <w:tcW w:w="2695" w:type="dxa"/>
+          </w:tcPr>
+          <w:p>
+            <w:r>
+              <w:t>Tanh</w:t>
+            </w:r>
+          </w:p>
+        </w:tc>
+        <w:tc>
+          <w:tcPr>
+            <w:tcW w:w="2790" w:type="dxa"/>
+          </w:tcPr>
+          <w:p>
+            <w:pPr>
+              <w:cnfStyle w:val="000000000000" w:firstRow="0" w:lastRow="0" w:firstColumn="0" w:lastColumn="0" w:oddVBand="0" w:evenVBand="0" w:oddHBand="0" w:evenHBand="0" w:firstRowFirstColumn="0" w:firstRowLastColumn="0" w:lastRowFirstColumn="0" w:lastRowLastColumn="0"/>
+            </w:pPr>
+            <m:oMathPara>
+              <m:oMath>
+                <m:r>
+                  <m:rPr>
+                    <m:sty m:val="p"/>
+                  </m:rPr>
+                  <w:rPr>
+                    <w:rFonts w:ascii="Cambria Math" w:hAnsi="Cambria Math"/>
+                  </w:rPr>
+                  <m:t>tanh⁡</m:t>
+                </m:r>
+                <m:r>
+                  <w:rPr>
+                    <w:rFonts w:ascii="Cambria Math" w:hAnsi="Cambria Math"/>
+                  </w:rPr>
+                  <m:t>(x)</m:t>
+                </m:r>
+              </m:oMath>
+            </m:oMathPara>
+          </w:p>
+        </w:tc>
+        <w:tc>
+          <w:tcPr>
+            <w:tcW w:w="3865" w:type="dxa"/>
+          </w:tcPr>
+          <w:p>
+            <w:pPr>
+              <w:cnfStyle w:val="000000000000" w:firstRow="0" w:lastRow="0" w:firstColumn="0" w:lastColumn="0" w:oddVBand="0" w:evenVBand="0" w:oddHBand="0" w:evenHBand="0" w:firstRowFirstColumn="0" w:firstRowLastColumn="0" w:lastRowFirstColumn="0" w:lastRowLastColumn="0"/>
+              <w:rPr>
+                <w:rFonts w:eastAsia="Calibri"/>
+              </w:rPr>
+            </w:pPr>
+            <w:r>
+              <w:rPr>
+                <w:rFonts w:eastAsia="Calibri"/>
+              </w:rPr>
+              <w:t xml:space="preserve">A hyperbolic function that’s a ratio of </w:t>
+            </w:r>
+            <w:proofErr w:type="spellStart"/>
+            <w:r>
+              <w:rPr>
+                <w:rFonts w:eastAsia="Calibri"/>
+              </w:rPr>
+              <w:t>sinh</w:t>
+            </w:r>
+            <w:proofErr w:type="spellEnd"/>
+            <w:r>
+              <w:rPr>
+                <w:rFonts w:eastAsia="Calibri"/>
+              </w:rPr>
+              <w:t xml:space="preserve"> and </w:t>
+            </w:r>
+            <w:proofErr w:type="spellStart"/>
+            <w:r>
+              <w:rPr>
+                <w:rFonts w:eastAsia="Calibri"/>
+              </w:rPr>
+              <w:t>cosh</w:t>
+            </w:r>
+            <w:proofErr w:type="spellEnd"/>
+          </w:p>
+        </w:tc>
+      </w:tr>
+      <w:tr>
+        <w:trPr>
+          <w:cnfStyle w:val="000000100000" w:firstRow="0" w:lastRow="0" w:firstColumn="0" w:lastColumn="0" w:oddVBand="0" w:evenVBand="0" w:oddHBand="1" w:evenHBand="0" w:firstRowFirstColumn="0" w:firstRowLastColumn="0" w:lastRowFirstColumn="0" w:lastRowLastColumn="0"/>
+        </w:trPr>
+        <w:tc>
+          <w:tcPr>
+            <w:cnfStyle w:val="001000000000" w:firstRow="0" w:lastRow="0" w:firstColumn="1" w:lastColumn="0" w:oddVBand="0" w:evenVBand="0" w:oddHBand="0" w:evenHBand="0" w:firstRowFirstColumn="0" w:firstRowLastColumn="0" w:lastRowFirstColumn="0" w:lastRowLastColumn="0"/>
+            <w:tcW w:w="2695" w:type="dxa"/>
+          </w:tcPr>
+          <w:p>
+            <w:proofErr w:type="spellStart"/>
+            <w:r>
+              <w:t>ReLU</w:t>
+            </w:r>
+            <w:proofErr w:type="spellEnd"/>
+          </w:p>
+        </w:tc>
+        <w:tc>
+          <w:tcPr>
+            <w:tcW w:w="2790" w:type="dxa"/>
+          </w:tcPr>
+          <w:p>
+            <w:pPr>
+              <w:cnfStyle w:val="000000100000" w:firstRow="0" w:lastRow="0" w:firstColumn="0" w:lastColumn="0" w:oddVBand="0" w:evenVBand="0" w:oddHBand="1" w:evenHBand="0" w:firstRowFirstColumn="0" w:firstRowLastColumn="0" w:lastRowFirstColumn="0" w:lastRowLastColumn="0"/>
+            </w:pPr>
+            <m:oMathPara>
+              <m:oMath>
+                <m:r>
+                  <w:rPr>
+                    <w:rFonts w:ascii="Cambria Math" w:hAnsi="Cambria Math"/>
+                  </w:rPr>
+                  <m:t>σ</m:t>
+                </m:r>
+                <m:d>
+                  <m:dPr>
+                    <m:ctrlPr>
+                      <w:rPr>
+                        <w:rFonts w:ascii="Cambria Math" w:hAnsi="Cambria Math"/>
+                      </w:rPr>
+                    </m:ctrlPr>
+                  </m:dPr>
+                  <m:e>
+                    <m:r>
+                      <w:rPr>
+                        <w:rFonts w:ascii="Cambria Math" w:hAnsi="Cambria Math"/>
+                      </w:rPr>
+                      <m:t>x</m:t>
+                    </m:r>
+                  </m:e>
+                </m:d>
+                <m:r>
+                  <w:rPr>
+                    <w:rFonts w:ascii="Cambria Math" w:hAnsi="Cambria Math"/>
+                  </w:rPr>
+                  <m:t>=</m:t>
+                </m:r>
+                <m:func>
+                  <m:funcPr>
+                    <m:ctrlPr>
+                      <w:rPr>
+                        <w:rFonts w:ascii="Cambria Math" w:hAnsi="Cambria Math"/>
+                      </w:rPr>
+                    </m:ctrlPr>
+                  </m:funcPr>
+                  <m:fName>
+                    <m:r>
+                      <m:rPr>
+                        <m:sty m:val="p"/>
+                      </m:rPr>
+                      <w:rPr>
+                        <w:rFonts w:ascii="Cambria Math" w:hAnsi="Cambria Math"/>
+                      </w:rPr>
+                      <m:t>max</m:t>
+                    </m:r>
+                    <m:ctrlPr>
+                      <w:rPr>
+                        <w:rFonts w:ascii="Cambria Math" w:hAnsi="Cambria Math"/>
+                        <w:i/>
+                      </w:rPr>
+                    </m:ctrlPr>
+                  </m:fName>
+                  <m:e>
+                    <m:d>
+                      <m:dPr>
+                        <m:ctrlPr>
+                          <w:rPr>
+                            <w:rFonts w:ascii="Cambria Math" w:hAnsi="Cambria Math"/>
+                            <w:i/>
+                          </w:rPr>
+                        </m:ctrlPr>
+                      </m:dPr>
+                      <m:e>
+                        <m:r>
+                          <w:rPr>
+                            <w:rFonts w:ascii="Cambria Math" w:hAnsi="Cambria Math"/>
+                          </w:rPr>
+                          <m:t>0, x</m:t>
+                        </m:r>
+                      </m:e>
+                    </m:d>
+                  </m:e>
+                </m:func>
+              </m:oMath>
+            </m:oMathPara>
+          </w:p>
+        </w:tc>
+        <w:tc>
+          <w:tcPr>
+            <w:tcW w:w="3865" w:type="dxa"/>
+          </w:tcPr>
+          <w:p>
+            <w:pPr>
+              <w:cnfStyle w:val="000000100000" w:firstRow="0" w:lastRow="0" w:firstColumn="0" w:lastColumn="0" w:oddVBand="0" w:evenVBand="0" w:oddHBand="1" w:evenHBand="0" w:firstRowFirstColumn="0" w:firstRowLastColumn="0" w:lastRowFirstColumn="0" w:lastRowLastColumn="0"/>
+              <w:rPr>
+                <w:rFonts w:eastAsia="Calibri"/>
+              </w:rPr>
+            </w:pPr>
+            <w:r>
+              <w:rPr>
+                <w:rFonts w:eastAsia="Calibri"/>
+              </w:rPr>
+              <w:t>The most popular activation function</w:t>
+            </w:r>
+          </w:p>
+        </w:tc>
+      </w:tr>
+      <w:tr>
+        <w:tc>
+          <w:tcPr>
+            <w:cnfStyle w:val="001000000000" w:firstRow="0" w:lastRow="0" w:firstColumn="1" w:lastColumn="0" w:oddVBand="0" w:evenVBand="0" w:oddHBand="0" w:evenHBand="0" w:firstRowFirstColumn="0" w:firstRowLastColumn="0" w:lastRowFirstColumn="0" w:lastRowLastColumn="0"/>
+            <w:tcW w:w="2695" w:type="dxa"/>
+          </w:tcPr>
+          <w:p>
+            <w:r>
+              <w:t xml:space="preserve">Leaky </w:t>
+            </w:r>
+            <w:proofErr w:type="spellStart"/>
+            <w:r>
+              <w:t>ReLU</w:t>
+            </w:r>
+            <w:proofErr w:type="spellEnd"/>
+          </w:p>
+        </w:tc>
+        <w:tc>
+          <w:tcPr>
+            <w:tcW w:w="2790" w:type="dxa"/>
+          </w:tcPr>
+          <w:p>
+            <w:pPr>
+              <w:cnfStyle w:val="000000000000" w:firstRow="0" w:lastRow="0" w:firstColumn="0" w:lastColumn="0" w:oddVBand="0" w:evenVBand="0" w:oddHBand="0" w:evenHBand="0" w:firstRowFirstColumn="0" w:firstRowLastColumn="0" w:lastRowFirstColumn="0" w:lastRowLastColumn="0"/>
+              <w:rPr>
+                <w:rFonts w:eastAsia="Calibri"/>
+              </w:rPr>
+            </w:pPr>
+            <m:oMathPara>
+              <m:oMath>
+                <m:r>
+                  <w:rPr>
+                    <w:rFonts w:ascii="Cambria Math" w:hAnsi="Cambria Math"/>
+                  </w:rPr>
+                  <m:t>σ</m:t>
+                </m:r>
+                <m:d>
+                  <m:dPr>
+                    <m:ctrlPr>
+                      <w:rPr>
+                        <w:rFonts w:ascii="Cambria Math" w:hAnsi="Cambria Math"/>
+                      </w:rPr>
+                    </m:ctrlPr>
+                  </m:dPr>
+                  <m:e>
+                    <m:r>
+                      <w:rPr>
+                        <w:rFonts w:ascii="Cambria Math" w:hAnsi="Cambria Math"/>
+                      </w:rPr>
+                      <m:t>x</m:t>
+                    </m:r>
+                  </m:e>
+                </m:d>
+                <m:r>
+                  <w:rPr>
+                    <w:rFonts w:ascii="Cambria Math" w:hAnsi="Cambria Math"/>
+                  </w:rPr>
+                  <m:t>=</m:t>
+                </m:r>
+                <m:func>
+                  <m:funcPr>
+                    <m:ctrlPr>
+                      <w:rPr>
+                        <w:rFonts w:ascii="Cambria Math" w:hAnsi="Cambria Math"/>
+                      </w:rPr>
+                    </m:ctrlPr>
+                  </m:funcPr>
+                  <m:fName>
+                    <m:r>
+                      <m:rPr>
+                        <m:sty m:val="p"/>
+                      </m:rPr>
+                      <w:rPr>
+                        <w:rFonts w:ascii="Cambria Math" w:hAnsi="Cambria Math"/>
+                      </w:rPr>
+                      <m:t>max</m:t>
+                    </m:r>
+                    <m:ctrlPr>
+                      <w:rPr>
+                        <w:rFonts w:ascii="Cambria Math" w:hAnsi="Cambria Math"/>
+                        <w:i/>
+                      </w:rPr>
+                    </m:ctrlPr>
+                  </m:fName>
+                  <m:e>
+                    <m:d>
+                      <m:dPr>
+                        <m:ctrlPr>
+                          <w:rPr>
+                            <w:rFonts w:ascii="Cambria Math" w:hAnsi="Cambria Math"/>
+                            <w:i/>
+                          </w:rPr>
+                        </m:ctrlPr>
+                      </m:dPr>
+                      <m:e>
+                        <m:r>
+                          <w:rPr>
+                            <w:rFonts w:ascii="Cambria Math" w:hAnsi="Cambria Math"/>
+                          </w:rPr>
+                          <m:t>0</m:t>
+                        </m:r>
+                        <m:r>
+                          <w:rPr>
+                            <w:rFonts w:ascii="Cambria Math" w:hAnsi="Cambria Math"/>
+                          </w:rPr>
+                          <m:t>.1</m:t>
+                        </m:r>
+                        <m:r>
+                          <w:rPr>
+                            <w:rFonts w:ascii="Cambria Math" w:hAnsi="Cambria Math"/>
+                          </w:rPr>
+                          <m:t>x, x</m:t>
+                        </m:r>
+                      </m:e>
+                    </m:d>
+                  </m:e>
+                </m:func>
+              </m:oMath>
+            </m:oMathPara>
+          </w:p>
+        </w:tc>
+        <w:tc>
+          <w:tcPr>
+            <w:tcW w:w="3865" w:type="dxa"/>
+          </w:tcPr>
+          <w:p>
+            <w:pPr>
+              <w:cnfStyle w:val="000000000000" w:firstRow="0" w:lastRow="0" w:firstColumn="0" w:lastColumn="0" w:oddVBand="0" w:evenVBand="0" w:oddHBand="0" w:evenHBand="0" w:firstRowFirstColumn="0" w:firstRowLastColumn="0" w:lastRowFirstColumn="0" w:lastRowLastColumn="0"/>
+              <w:rPr>
+                <w:rFonts w:eastAsia="Calibri"/>
+              </w:rPr>
+            </w:pPr>
+            <w:r>
+              <w:rPr>
+                <w:rFonts w:eastAsia="Calibri"/>
+              </w:rPr>
+              <w:t xml:space="preserve">An enhanced </w:t>
+            </w:r>
+            <w:proofErr w:type="spellStart"/>
+            <w:r>
+              <w:rPr>
+                <w:rFonts w:eastAsia="Calibri"/>
+              </w:rPr>
+              <w:t>ReLU</w:t>
+            </w:r>
+            <w:proofErr w:type="spellEnd"/>
+            <w:r>
+              <w:rPr>
+                <w:rFonts w:eastAsia="Calibri"/>
+              </w:rPr>
+              <w:t xml:space="preserve"> for incorporating scaled negative values</w:t>
+            </w:r>
+          </w:p>
+        </w:tc>
+      </w:tr>
+    </w:tbl>
+    <w:p/>
+    <w:p>
+      <w:pPr>
+        <w:pStyle w:val="Heading3"/>
+      </w:pPr>
+      <w:r>
+        <w:t>Generalizing the architecture</w:t>
+      </w:r>
+    </w:p>
+    <w:p>
+      <w:r>
+        <w:tab/>
+        <w:t>Simple networks have poor learning abilities and are challenging to generalize to more sophisticated scenarios. Meanwhile, deep neural networks can learn intricate and subtle patterns but require more data before converging</w:t>
+      </w:r>
+      <w:r>
+        <w:t xml:space="preserve"> </w:t>
+      </w:r>
+      <w:sdt>
+        <w:sdtPr>
+          <w:id w:val="452139569"/>
+          <w:citation/>
+        </w:sdtPr>
+        <w:sdtContent>
+          <w:r>
+            <w:fldChar w:fldCharType="begin"/>
+          </w:r>
+          <w:r>
+            <w:instrText xml:space="preserve"> CITATION Üna21 \l 1033 </w:instrText>
+          </w:r>
+          <w:r>
+            <w:fldChar w:fldCharType="separate"/>
+          </w:r>
+          <w:r>
+            <w:rPr>
+              <w:noProof/>
+            </w:rPr>
+            <w:t xml:space="preserve"> (Ünal &amp; Başçiftçi, 2021)</w:t>
+          </w:r>
+          <w:r>
+            <w:fldChar w:fldCharType="end"/>
+          </w:r>
+        </w:sdtContent>
+      </w:sdt>
+      <w:r>
+        <w:t>. This trade-off causes many researchers to follow the principles of Occam’s Razor, which “promotes minimizing complexity and defending reductionism where possible</w:t>
+      </w:r>
+      <w:sdt>
+        <w:sdtPr>
+          <w:id w:val="-406536159"/>
+          <w:citation/>
+        </w:sdtPr>
+        <w:sdtContent>
+          <w:r>
+            <w:fldChar w:fldCharType="begin"/>
+          </w:r>
+          <w:r>
+            <w:instrText xml:space="preserve"> CITATION Oxf22 \l 1033 </w:instrText>
+          </w:r>
+          <w:r>
+            <w:fldChar w:fldCharType="separate"/>
+          </w:r>
+          <w:r>
+            <w:rPr>
+              <w:noProof/>
+            </w:rPr>
+            <w:t xml:space="preserve"> (Oxford, 2022)</w:t>
+          </w:r>
+          <w:r>
+            <w:fldChar w:fldCharType="end"/>
+          </w:r>
+        </w:sdtContent>
+      </w:sdt>
+      <w:r>
+        <w:t xml:space="preserve">.” Calculating the most efficient and minimal network is an open problem that researchers approximate with genetic algorithms. These algorithms aim to converge to an acceptable complexity but won’t necessarily find the ideal global configuration. </w:t>
+      </w:r>
+      <w:r>
+        <w:t>Significant investments into genetic programming have occurred, and numerous open problems remain.</w:t>
+      </w:r>
+    </w:p>
+    <w:p>
+      <w:pPr>
+        <w:pStyle w:val="Heading3"/>
+      </w:pPr>
+      <w:r>
+        <w:t>Deep neural networks</w:t>
+      </w:r>
+    </w:p>
+    <w:p>
+      <w:r>
+        <w:tab/>
+        <w:t>Modern DNN architectures aim to simultaneously solve multiple objectives regarding weight and structural parameters to maximize fitness with minimal design</w:t>
+      </w:r>
+      <w:sdt>
+        <w:sdtPr>
+          <w:id w:val="1688949437"/>
+          <w:citation/>
+        </w:sdtPr>
+        <w:sdtContent>
+          <w:r>
+            <w:fldChar w:fldCharType="begin"/>
+          </w:r>
+          <w:r>
+            <w:instrText xml:space="preserve"> CITATION Üna21 \l 1033 </w:instrText>
+          </w:r>
+          <w:r>
+            <w:fldChar w:fldCharType="separate"/>
+          </w:r>
+          <w:r>
+            <w:rPr>
+              <w:noProof/>
+            </w:rPr>
+            <w:t xml:space="preserve"> (Ünal &amp; Başçiftçi, 2021)</w:t>
+          </w:r>
+          <w:r>
+            <w:fldChar w:fldCharType="end"/>
+          </w:r>
+        </w:sdtContent>
+      </w:sdt>
+      <w:r>
+        <w:t>.</w:t>
+      </w:r>
+      <w:r>
+        <w:rPr>
+          <w:i/>
+          <w:iCs/>
+        </w:rPr>
         <w:br w:type="page"/>
       </w:r>
     </w:p>
@@ -2315,220 +3134,6 @@
       </w:pPr>
       <w:r>
         <w:lastRenderedPageBreak/>
-        <w:t xml:space="preserve">How does computer vision </w:t>
-      </w:r>
-      <w:proofErr w:type="gramStart"/>
-      <w:r>
-        <w:t>work</w:t>
-      </w:r>
-      <w:proofErr w:type="gramEnd"/>
-    </w:p>
-    <w:p>
-      <w:r>
-        <w:tab/>
-        <w:t>Modern CV-based methods emulate primate biology across three distinct subsystems called neural dynamics, embodiment, and awareness</w:t>
-      </w:r>
-      <w:sdt>
-        <w:sdtPr>
-          <w:id w:val="166682409"/>
-          <w:citation/>
-        </w:sdtPr>
-        <w:sdtEndPr/>
-        <w:sdtContent>
-          <w:r>
-            <w:fldChar w:fldCharType="begin"/>
-          </w:r>
-          <w:r>
-            <w:instrText xml:space="preserve"> CITATION Bal21 \l 1033 </w:instrText>
-          </w:r>
-          <w:r>
-            <w:fldChar w:fldCharType="separate"/>
-          </w:r>
-          <w:r>
-            <w:rPr>
-              <w:noProof/>
-            </w:rPr>
-            <w:t xml:space="preserve"> (Ballard &amp; Zhang, 2021)</w:t>
-          </w:r>
-          <w:r>
-            <w:fldChar w:fldCharType="end"/>
-          </w:r>
-        </w:sdtContent>
-      </w:sdt>
-      <w:r>
-        <w:t>.</w:t>
-      </w:r>
-      <w:r>
-        <w:t xml:space="preserve"> Researchers expand on these different subsystems to implement their specific use cases.</w:t>
-      </w:r>
-    </w:p>
-    <w:p>
-      <w:pPr>
-        <w:pStyle w:val="Heading3"/>
-      </w:pPr>
-      <w:r>
-        <w:t>Neural dynamics</w:t>
-      </w:r>
-    </w:p>
-    <w:p>
-      <w:pPr>
-        <w:rPr>
-          <w:rFonts w:eastAsiaTheme="minorEastAsia"/>
-        </w:rPr>
-      </w:pPr>
-      <w:r>
-        <w:tab/>
-        <w:t xml:space="preserve">Primates use retinotopy to map visual input from their retina to neurons. This process incorporates a random sampling and batching procedure to activate those neurons, with different combinations producing unique classifications. Marr (1982) proposed that machines could emulate this behavior to extract intrinsic images and functional constraints. His research shows that for every point within an image </w:t>
-      </w:r>
-      <m:oMath>
-        <m:r>
-          <w:rPr>
-            <w:rFonts w:ascii="Cambria Math" w:eastAsiaTheme="minorEastAsia" w:hAnsi="Cambria Math"/>
-          </w:rPr>
-          <m:t>I(</m:t>
-        </m:r>
-        <m:r>
-          <w:rPr>
-            <w:rFonts w:ascii="Cambria Math" w:hAnsi="Cambria Math"/>
-          </w:rPr>
-          <m:t>x,y,t)</m:t>
-        </m:r>
-      </m:oMath>
-      <w:r>
-        <w:rPr>
-          <w:rFonts w:eastAsiaTheme="minorEastAsia"/>
-        </w:rPr>
-        <w:t>, it is possible to calculate its information level. Then applying a smoothing function can remove the noise and produce object detection masks! Marr’s paradigm remains foundational to modern CV methodologies even forty years later.</w:t>
-      </w:r>
-    </w:p>
-    <w:p>
-      <w:pPr>
-        <w:pStyle w:val="Heading3"/>
-      </w:pPr>
-      <w:r>
-        <w:t>Embodiment</w:t>
-      </w:r>
-    </w:p>
-    <w:p>
-      <w:pPr>
-        <w:rPr>
-          <w:rFonts w:eastAsiaTheme="minorEastAsia"/>
-        </w:rPr>
-      </w:pPr>
-      <w:r>
-        <w:rPr>
-          <w:rFonts w:eastAsiaTheme="minorEastAsia"/>
-        </w:rPr>
-        <w:tab/>
-      </w:r>
-      <w:proofErr w:type="spellStart"/>
-      <w:r>
-        <w:rPr>
-          <w:rFonts w:eastAsiaTheme="minorEastAsia"/>
-        </w:rPr>
-        <w:t>Bajcsy</w:t>
-      </w:r>
-      <w:proofErr w:type="spellEnd"/>
-      <w:r>
-        <w:rPr>
-          <w:rFonts w:eastAsiaTheme="minorEastAsia"/>
-        </w:rPr>
-        <w:t xml:space="preserve"> (1988) proposed that vision is an active process, and a hierarchy of decisions must occur. Each layer within the hierarchical map must encode the likelihood of a prediction within the context of the previous layer. For instance, when a person sees a cat, their brain uses different neuron groups to identify edges-to-shapes, shapes-to-labels, and aggregate labels to object names. Today, AI/ML practitioners call this construct the “hidden layers” within neural network architectures.</w:t>
-      </w:r>
-    </w:p>
-    <w:p>
-      <w:pPr>
-        <w:pStyle w:val="Heading3"/>
-      </w:pPr>
-      <w:r>
-        <w:t>Awareness</w:t>
-      </w:r>
-    </w:p>
-    <w:p>
-      <w:r>
-        <w:tab/>
-        <w:t>Around the mid-90s, researchers began exploring the notion of gaze control and fixation</w:t>
-      </w:r>
-      <w:sdt>
-        <w:sdtPr>
-          <w:id w:val="1269046948"/>
-          <w:citation/>
-        </w:sdtPr>
-        <w:sdtEndPr/>
-        <w:sdtContent>
-          <w:r>
-            <w:fldChar w:fldCharType="begin"/>
-          </w:r>
-          <w:r>
-            <w:instrText xml:space="preserve"> CITATION Bal21 \l 1033 </w:instrText>
-          </w:r>
-          <w:r>
-            <w:fldChar w:fldCharType="separate"/>
-          </w:r>
-          <w:r>
-            <w:rPr>
-              <w:noProof/>
-            </w:rPr>
-            <w:t xml:space="preserve"> (Ballard &amp; Zhang, 2021)</w:t>
-          </w:r>
-          <w:r>
-            <w:fldChar w:fldCharType="end"/>
-          </w:r>
-        </w:sdtContent>
-      </w:sdt>
-      <w:r>
-        <w:t xml:space="preserve">. They discovered that at least six separate systems stabilize objects within primate vision and implement a sophisticated data inventory system. For instance, when </w:t>
-      </w:r>
-      <w:r>
-        <w:lastRenderedPageBreak/>
-        <w:t xml:space="preserve">primates search for </w:t>
-      </w:r>
-      <w:r>
-        <w:rPr>
-          <w:i/>
-          <w:iCs/>
-        </w:rPr>
-        <w:t>a blue ball in the image</w:t>
-      </w:r>
-      <w:r>
-        <w:t>, their brains cache metadata to accelerate the gaze. Another critical service called fixation only persists memories that have an associated high reward. For example, people safely drive to work with</w:t>
-      </w:r>
-      <w:r>
-        <w:t>out recognizing</w:t>
-      </w:r>
-      <w:r>
-        <w:t xml:space="preserve"> the preceding events because the routine operation did not produce new information.</w:t>
-      </w:r>
-    </w:p>
-    <w:p>
-      <w:r>
-        <w:tab/>
-        <w:t xml:space="preserve">In 1996, </w:t>
-      </w:r>
-      <w:proofErr w:type="spellStart"/>
-      <w:r>
-        <w:t>Kaelbling</w:t>
-      </w:r>
-      <w:proofErr w:type="spellEnd"/>
-      <w:r>
-        <w:t xml:space="preserve"> et al. proposed encoding these systems as policy maps that activate through an abstract reward function. Their notion of </w:t>
-      </w:r>
-      <w:r>
-        <w:rPr>
-          <w:i/>
-          <w:iCs/>
-        </w:rPr>
-        <w:t>reinforcement learning</w:t>
-      </w:r>
-      <w:r>
-        <w:t xml:space="preserve"> explains how primates program their brain using visual information. Researchers have since formalized this approach into a multi-process model where “reinforcement threads” combine to produce sophisticated composite decisions. Consider the problem of “should I eat this food?” In this situation, parallel threads predict it is a hotdog, hunger level, and availability of mustard. Their aggregate response invokes an appropriate behavior based on the visual information.</w:t>
-      </w:r>
-    </w:p>
-    <w:p>
-      <w:pPr>
-        <w:pStyle w:val="Heading2"/>
-      </w:pPr>
-      <w:r>
         <w:t>Incorporating Markov Chains</w:t>
       </w:r>
     </w:p>
@@ -2537,20 +3142,13 @@
         <w:ind w:firstLine="720"/>
       </w:pPr>
       <w:r>
-        <w:t xml:space="preserve">A core challenge to applying basic statistics to real-world data is </w:t>
-      </w:r>
-      <w:r>
-        <w:t>assuming</w:t>
-      </w:r>
-      <w:r>
-        <w:t xml:space="preserve"> that each action is independent. However, many scenarios contain a conditional state transition probability dependent on the current state. If the stock market falls 5%, should an investor buy? The binary question requires a contextually sensitive answer that considers their net position (short the market), outlook (2008 financial crisis versus 2017 Trump bump), and similar factors. Markov chains provide the mathematical basis for making statistical models that incorporate these dependencies</w:t>
+        <w:t>A core challenge to applying basic statistics to real-world data is assuming that each action is independent. However, many scenarios contain a conditional state transition probability dependent on the current state. If the stock market falls 5%, should an investor buy? The binary question requires a contextually sensitive answer that considers their net position (short the market), outlook (2008 financial crisis versus 2017 Trump bump), and similar factors. Markov chains provide the mathematical basis for making statistical models that incorporate these dependencies</w:t>
       </w:r>
       <w:sdt>
         <w:sdtPr>
           <w:id w:val="473109469"/>
           <w:citation/>
         </w:sdtPr>
-        <w:sdtEndPr/>
         <w:sdtContent>
           <w:r>
             <w:fldChar w:fldCharType="begin"/>
@@ -2573,11 +3171,7 @@
         </w:sdtContent>
       </w:sdt>
       <w:r>
-        <w:t xml:space="preserve">. Creating the hypothetical purchasing model (see Figure 1) begins with a state diagram representing the different actions available. Then Monte Carlo solutions can approximate each edge’s weight by random sampling and recording the decisions. At the same time, multiple use-cases can follow the same model, the scenario-specific decision weights. For instance, consider the differences between investing in (a) 401k retirement account </w:t>
-      </w:r>
-      <w:r>
-        <w:lastRenderedPageBreak/>
-        <w:t xml:space="preserve">that only adds index funds versus (b) delta-neutral (directionless) options trader. This trait is </w:t>
+        <w:t xml:space="preserve">. Creating the hypothetical purchasing model (see Figure 1) begins with a state diagram representing the different actions available. Then Monte Carlo solutions can approximate each edge’s weight by random sampling and recording the decisions. At the same time, multiple use-cases can follow the same model, the scenario-specific decision weights. For instance, consider the differences between investing in (a) 401k retirement account that only adds index funds versus (b) delta-neutral (directionless) options trader. This trait is </w:t>
       </w:r>
       <w:proofErr w:type="gramStart"/>
       <w:r>
@@ -2613,7 +3207,7 @@
         <w:rPr>
           <w:noProof/>
         </w:rPr>
-        <w:t>1</w:t>
+        <w:t>2</w:t>
       </w:r>
       <w:r>
         <w:rPr>
@@ -2634,7 +3228,7 @@
           <w:noProof/>
         </w:rPr>
         <w:drawing>
-          <wp:inline distT="0" distB="0" distL="0" distR="0" wp14:anchorId="13E0BCF2" wp14:editId="1B47244C">
+          <wp:inline distT="0" distB="0" distL="0" distR="0" wp14:anchorId="3992F4D1" wp14:editId="55C6D7EE">
             <wp:extent cx="4882571" cy="2524125"/>
             <wp:effectExtent l="0" t="0" r="0" b="0"/>
             <wp:docPr id="4" name="Picture 4" descr="Diagram, schematic&#10;&#10;Description automatically generated"/>
@@ -2675,6 +3269,7 @@
         <w:pStyle w:val="Heading3"/>
       </w:pPr>
       <w:r>
+        <w:lastRenderedPageBreak/>
         <w:t>Markov Experiment</w:t>
       </w:r>
     </w:p>
@@ -2720,7 +3315,7 @@
         <w:rPr>
           <w:noProof/>
         </w:rPr>
-        <w:t>2</w:t>
+        <w:t>3</w:t>
       </w:r>
       <w:r>
         <w:rPr>
@@ -2742,7 +3337,7 @@
         </w:rPr>
         <w:lastRenderedPageBreak/>
         <w:drawing>
-          <wp:inline distT="0" distB="0" distL="0" distR="0" wp14:anchorId="4538EDF9" wp14:editId="5306B0A8">
+          <wp:inline distT="0" distB="0" distL="0" distR="0" wp14:anchorId="4856B5C7" wp14:editId="418877D9">
             <wp:extent cx="5845144" cy="4486275"/>
             <wp:effectExtent l="0" t="0" r="3810" b="0"/>
             <wp:docPr id="5" name="Picture 5" descr="Graphical user interface, text, application&#10;&#10;Description automatically generated"/>
@@ -2796,7 +3391,6 @@
           <w:id w:val="-1042279222"/>
           <w:citation/>
         </w:sdtPr>
-        <w:sdtEndPr/>
         <w:sdtContent>
           <w:r>
             <w:fldChar w:fldCharType="begin"/>
@@ -2849,13 +3443,7 @@
         <w:t>ensemble</w:t>
       </w:r>
       <w:r>
-        <w:t xml:space="preserve"> of distinct training subsystems combines. There is no reason to assume that every node is fully connected or has an edge weight above zero (see Figure 3). A logical representation might consider feature ‘x1’ connected to N neurons that regress one output, with feature ‘x2’ implementing some classification pattern. These network segments produce </w:t>
-      </w:r>
-      <w:r>
-        <w:t>collaborative signals</w:t>
-      </w:r>
-      <w:r>
-        <w:t xml:space="preserve"> to provide a more productive inference about the broader topology. These network segment microstructures extrapolate and remain present in more complex architectures. The solutions by both </w:t>
+        <w:t xml:space="preserve"> of distinct training subsystems combines. There is no reason to assume that every node is fully connected or has an edge weight above zero (see Figure 3). A logical representation might consider feature ‘x1’ connected to N neurons that regress one output, with feature ‘x2’ implementing some classification pattern. These network segments produce collaborative signals to provide a more productive inference about the broader topology. These network segment microstructures extrapolate and remain present in more complex architectures. The solutions by both </w:t>
       </w:r>
       <w:proofErr w:type="spellStart"/>
       <w:r>
@@ -2886,7 +3474,7 @@
         <w:rPr>
           <w:noProof/>
         </w:rPr>
-        <w:t>3</w:t>
+        <w:t>4</w:t>
       </w:r>
       <w:r>
         <w:rPr>
@@ -2902,7 +3490,6 @@
           <w:id w:val="53901982"/>
           <w:citation/>
         </w:sdtPr>
-        <w:sdtEndPr/>
         <w:sdtContent>
           <w:r>
             <w:fldChar w:fldCharType="begin"/>
@@ -2934,7 +3521,7 @@
           <w:noProof/>
         </w:rPr>
         <w:drawing>
-          <wp:inline distT="0" distB="0" distL="0" distR="0" wp14:anchorId="22A5C75E" wp14:editId="03173968">
+          <wp:inline distT="0" distB="0" distL="0" distR="0" wp14:anchorId="2B6A9088" wp14:editId="32377CEF">
             <wp:extent cx="5748911" cy="4191000"/>
             <wp:effectExtent l="0" t="0" r="4445" b="0"/>
             <wp:docPr id="6" name="Picture 6" descr="Diagram&#10;&#10;Description automatically generated"/>
@@ -3039,7 +3626,7 @@
         <w:rPr>
           <w:noProof/>
         </w:rPr>
-        <w:t>4</w:t>
+        <w:t>5</w:t>
       </w:r>
       <w:r>
         <w:rPr>
@@ -3060,7 +3647,7 @@
           <w:noProof/>
         </w:rPr>
         <w:drawing>
-          <wp:inline distT="0" distB="0" distL="0" distR="0" wp14:anchorId="03FFD3CB" wp14:editId="12F280AC">
+          <wp:inline distT="0" distB="0" distL="0" distR="0" wp14:anchorId="15C0BA43" wp14:editId="1DB66339">
             <wp:extent cx="5162550" cy="2797380"/>
             <wp:effectExtent l="0" t="0" r="0" b="3175"/>
             <wp:docPr id="7" name="Picture 7" descr="Diagram, schematic&#10;&#10;Description automatically generated"/>
@@ -3109,29 +3696,229 @@
         <w:ind w:firstLine="720"/>
       </w:pPr>
       <w:r>
-        <w:t xml:space="preserve">The first and most critical step in any data mining exercise is </w:t>
-      </w:r>
-      <w:r>
-        <w:t>determining the question and discovering</w:t>
-      </w:r>
-      <w:r>
-        <w:t xml:space="preserve"> supporting evidence. Until this action occurs, the business is unlikely to have a </w:t>
+        <w:t xml:space="preserve">The first and most critical step in any data mining exercise is determining the question and discovering supporting evidence. Until this action occurs, the business is unlikely to have a </w:t>
       </w:r>
       <w:r>
         <w:lastRenderedPageBreak/>
-        <w:t xml:space="preserve">successful deliverable and will spend excessive resources investigating irrelevant materials. After clearly articulating the business value, the engineer teams can perform broad filtration of data sources based on their ability to address those questions. During filtration, having a logical framework can improve the search process through partition pruning of the relevant data stores. For instance, if the business operates in Michigan, there is potentially minimal value in exploring Texas-specific data. After coalescing the supporting facts into a central location, cleaning and curation processes </w:t>
-      </w:r>
-      <w:r>
-        <w:t>must</w:t>
-      </w:r>
-      <w:r>
-        <w:t xml:space="preserve"> confirm that the data is complete and pristine. Perfect information needs to be both the right size and volume, or it might be incompatible with the analysis algorithms. For example, an instance learning algorithm expects individual records, not aggregate counts.</w:t>
+        <w:t>successful deliverable and will spend excessive resources investigating irrelevant materials. After clearly articulating the business value, the engineer teams can perform broad filtration of data sources based on their ability to address those questions. During filtration, having a logical framework can improve the search process through partition pruning of the relevant data stores. For instance, if the business operates in Michigan, there is potentially minimal value in exploring Texas-specific data. After coalescing the supporting facts into a central location, cleaning and curation processes must confirm that the data is complete and pristine. Perfect information needs to be both the right size and volume, or it might be incompatible with the analysis algorithms. For example, an instance learning algorithm expects individual records, not aggregate counts.</w:t>
       </w:r>
     </w:p>
     <w:p>
       <w:r>
         <w:tab/>
         <w:t>Markov Chains and Neural Networks are two strategies for making predictions on data through graph-like structures. Unlike basis statistics, Markov removes the need for actions to be independent and instead expresses them as weighted state machines. These state machines can improve accuracy in workflows, such as guessing the next word in a sentence. Neural Networks and related MLP algorithms rely on weighted graphs and backpropagation to make predictions. While there is some artfulness, an alternative perspective asks if these are ensembles of small network segments. Evidence towards this interpretation exists in multiple advanced papers and helps to demystify the “machine learning black box.”  It also means that several related concepts, patterns, and practices of data processing networks should also appear within more advanced neural network architectures.</w:t>
+      </w:r>
+    </w:p>
+    <w:p>
+      <w:pPr>
+        <w:pStyle w:val="Heading2"/>
+      </w:pPr>
+      <w:r>
+        <w:t xml:space="preserve">How does computer vision </w:t>
+      </w:r>
+      <w:proofErr w:type="gramStart"/>
+      <w:r>
+        <w:t>work</w:t>
+      </w:r>
+      <w:proofErr w:type="gramEnd"/>
+    </w:p>
+    <w:p>
+      <w:r>
+        <w:tab/>
+        <w:t>Modern CV-based methods emulate primate biology across three distinct subsystems called neural dynamics, embodiment, and awareness</w:t>
+      </w:r>
+      <w:sdt>
+        <w:sdtPr>
+          <w:id w:val="166682409"/>
+          <w:citation/>
+        </w:sdtPr>
+        <w:sdtEndPr/>
+        <w:sdtContent>
+          <w:r>
+            <w:fldChar w:fldCharType="begin"/>
+          </w:r>
+          <w:r>
+            <w:instrText xml:space="preserve"> CITATION Bal21 \l 1033 </w:instrText>
+          </w:r>
+          <w:r>
+            <w:fldChar w:fldCharType="separate"/>
+          </w:r>
+          <w:r>
+            <w:rPr>
+              <w:noProof/>
+            </w:rPr>
+            <w:t xml:space="preserve"> (Ballard &amp; Zhang, 2021)</w:t>
+          </w:r>
+          <w:r>
+            <w:fldChar w:fldCharType="end"/>
+          </w:r>
+        </w:sdtContent>
+      </w:sdt>
+      <w:r>
+        <w:t>.</w:t>
+      </w:r>
+      <w:r>
+        <w:t xml:space="preserve"> Researchers expand on these different subsystems to implement their specific use cases.</w:t>
+      </w:r>
+    </w:p>
+    <w:p>
+      <w:pPr>
+        <w:pStyle w:val="Heading3"/>
+      </w:pPr>
+      <w:r>
+        <w:lastRenderedPageBreak/>
+        <w:t>Neural dynamics</w:t>
+      </w:r>
+    </w:p>
+    <w:p>
+      <w:pPr>
+        <w:rPr>
+          <w:rFonts w:eastAsiaTheme="minorEastAsia"/>
+        </w:rPr>
+      </w:pPr>
+      <w:r>
+        <w:tab/>
+        <w:t xml:space="preserve">Primates use retinotopy to map visual input from their retina to neurons. This process incorporates a random sampling and batching procedure to activate those neurons, with different combinations producing unique classifications. Marr (1982) proposed that machines could emulate this behavior to extract intrinsic images and functional constraints. His research shows that for every point within an image </w:t>
+      </w:r>
+      <m:oMath>
+        <m:r>
+          <w:rPr>
+            <w:rFonts w:ascii="Cambria Math" w:eastAsiaTheme="minorEastAsia" w:hAnsi="Cambria Math"/>
+          </w:rPr>
+          <m:t>I(</m:t>
+        </m:r>
+        <m:r>
+          <w:rPr>
+            <w:rFonts w:ascii="Cambria Math" w:hAnsi="Cambria Math"/>
+          </w:rPr>
+          <m:t>x,y,t)</m:t>
+        </m:r>
+      </m:oMath>
+      <w:r>
+        <w:rPr>
+          <w:rFonts w:eastAsiaTheme="minorEastAsia"/>
+        </w:rPr>
+        <w:t>, it is possible to calculate its information level. Then applying a smoothing function can remove the noise and produce object detection masks! Marr’s paradigm remains foundational to modern CV methodologies even forty years later.</w:t>
+      </w:r>
+    </w:p>
+    <w:p>
+      <w:pPr>
+        <w:pStyle w:val="Heading3"/>
+      </w:pPr>
+      <w:r>
+        <w:t>Embodiment</w:t>
+      </w:r>
+    </w:p>
+    <w:p>
+      <w:pPr>
+        <w:rPr>
+          <w:rFonts w:eastAsiaTheme="minorEastAsia"/>
+        </w:rPr>
+      </w:pPr>
+      <w:r>
+        <w:rPr>
+          <w:rFonts w:eastAsiaTheme="minorEastAsia"/>
+        </w:rPr>
+        <w:tab/>
+      </w:r>
+      <w:proofErr w:type="spellStart"/>
+      <w:r>
+        <w:rPr>
+          <w:rFonts w:eastAsiaTheme="minorEastAsia"/>
+        </w:rPr>
+        <w:t>Bajcsy</w:t>
+      </w:r>
+      <w:proofErr w:type="spellEnd"/>
+      <w:r>
+        <w:rPr>
+          <w:rFonts w:eastAsiaTheme="minorEastAsia"/>
+        </w:rPr>
+        <w:t xml:space="preserve"> (1988) proposed that vision is an active process, and a hierarchy of decisions must occur. Each layer within the hierarchical map must encode the likelihood of a prediction within the context of the previous layer. For instance, when a person sees a cat, their brain uses different neuron groups to identify edges-to-shapes, shapes-to-labels, and aggregate labels to object names. Today, AI/ML practitioners call this construct the “hidden layers” within neural network architectures.</w:t>
+      </w:r>
+    </w:p>
+    <w:p>
+      <w:pPr>
+        <w:pStyle w:val="Heading3"/>
+      </w:pPr>
+      <w:r>
+        <w:t>Awareness</w:t>
+      </w:r>
+    </w:p>
+    <w:p>
+      <w:r>
+        <w:tab/>
+        <w:t>Around the mid-90s, researchers began exploring the notion of gaze control and fixation</w:t>
+      </w:r>
+      <w:sdt>
+        <w:sdtPr>
+          <w:id w:val="1269046948"/>
+          <w:citation/>
+        </w:sdtPr>
+        <w:sdtEndPr/>
+        <w:sdtContent>
+          <w:r>
+            <w:fldChar w:fldCharType="begin"/>
+          </w:r>
+          <w:r>
+            <w:instrText xml:space="preserve"> CITATION Bal21 \l 1033 </w:instrText>
+          </w:r>
+          <w:r>
+            <w:fldChar w:fldCharType="separate"/>
+          </w:r>
+          <w:r>
+            <w:rPr>
+              <w:noProof/>
+            </w:rPr>
+            <w:t xml:space="preserve"> (Ballard &amp; Zhang, 2021)</w:t>
+          </w:r>
+          <w:r>
+            <w:fldChar w:fldCharType="end"/>
+          </w:r>
+        </w:sdtContent>
+      </w:sdt>
+      <w:r>
+        <w:t xml:space="preserve">. They discovered that at least six separate systems stabilize objects within primate vision and implement a sophisticated data inventory system. For instance, when primates search for </w:t>
+      </w:r>
+      <w:r>
+        <w:rPr>
+          <w:i/>
+          <w:iCs/>
+        </w:rPr>
+        <w:t>a blue ball in the image</w:t>
+      </w:r>
+      <w:r>
+        <w:t>, their brains cache metadata to accelerate the gaze. Another critical service called fixation only persists memories that have an associated high reward. For example, people safely drive to work with</w:t>
+      </w:r>
+      <w:r>
+        <w:t>out recognizing</w:t>
+      </w:r>
+      <w:r>
+        <w:t xml:space="preserve"> the preceding events because the routine operation did not produce new information.</w:t>
+      </w:r>
+    </w:p>
+    <w:p>
+      <w:r>
+        <w:lastRenderedPageBreak/>
+        <w:tab/>
+        <w:t xml:space="preserve">In 1996, </w:t>
+      </w:r>
+      <w:proofErr w:type="spellStart"/>
+      <w:r>
+        <w:t>Kaelbling</w:t>
+      </w:r>
+      <w:proofErr w:type="spellEnd"/>
+      <w:r>
+        <w:t xml:space="preserve"> et al. proposed encoding these systems as policy maps that activate through an abstract reward function. Their notion of </w:t>
+      </w:r>
+      <w:r>
+        <w:rPr>
+          <w:i/>
+          <w:iCs/>
+        </w:rPr>
+        <w:t>reinforcement learning</w:t>
+      </w:r>
+      <w:r>
+        <w:t xml:space="preserve"> explains how primates program their brain using visual information. Researchers have since formalized this approach into a multi-process model where “reinforcement threads” combine to produce sophisticated composite decisions. Consider the problem of “should I eat this food?” In this situation, parallel threads predict it is a hotdog, hunger level, and availability of mustard. Their aggregate response invokes an appropriate behavior based on the visual information.</w:t>
       </w:r>
     </w:p>
     <w:p>
@@ -3179,7 +3966,6 @@
         <w:ind w:firstLine="720"/>
       </w:pPr>
       <w:r>
-        <w:lastRenderedPageBreak/>
         <w:t>NLP systems typically begin with sentence normalization, combining and annotating tokens, and finally performing custom business logic (see Figure 1)</w:t>
       </w:r>
       <w:sdt>
@@ -3242,6 +4028,7 @@
         <w:rPr>
           <w:noProof/>
         </w:rPr>
+        <w:lastRenderedPageBreak/>
         <w:drawing>
           <wp:inline distT="0" distB="0" distL="0" distR="0" wp14:anchorId="40362E98" wp14:editId="251E3A3C">
             <wp:extent cx="5736553" cy="4257675"/>
@@ -3289,7 +4076,6 @@
     </w:p>
     <w:p>
       <w:r>
-        <w:lastRenderedPageBreak/>
         <w:tab/>
         <w:t>NLP appears across various use cases like language translation, speech-to-text, and sentiment analysis. In biology, animal brains accomplish these tasks through meshes of neurons that transmit signals across connected synaptic (transforming) and activation (filtering) links</w:t>
       </w:r>
@@ -3378,6 +4164,7 @@
         <w:pStyle w:val="Caption"/>
       </w:pPr>
       <w:r>
+        <w:lastRenderedPageBreak/>
         <w:t>Table 1: Example progressions of N.N. architecture complexity</w:t>
       </w:r>
     </w:p>
@@ -3537,7 +4324,6 @@
         <w:rPr>
           <w:noProof/>
         </w:rPr>
-        <w:lastRenderedPageBreak/>
         <w:drawing>
           <wp:inline distT="0" distB="0" distL="0" distR="0" wp14:anchorId="7AA94BAC" wp14:editId="4BC90D7B">
             <wp:extent cx="5407882" cy="3940935"/>
@@ -3624,7 +4410,11 @@
       </w:r>
       <w:proofErr w:type="spellEnd"/>
       <w:r>
-        <w:t xml:space="preserve"> et al. (2014) built an NLP system for predicting where the user was during the submission (e.g., restaurant or nightclub). Their approach extracts keywords from Yelp reviews (using term frequency), business metadata (e.g., name and location), and tweet metadata (e.g., timestamp). These features flow into a random forest classifier that determines the user’s location with a 74% accuracy. However, using only the business metadata produces an 88% accuracy, indicating that these additional details provide negative value.</w:t>
+        <w:t xml:space="preserve"> et al. (2014) built an NLP system for predicting where the user was during the submission (e.g., restaurant or nightclub). </w:t>
+      </w:r>
+      <w:r>
+        <w:lastRenderedPageBreak/>
+        <w:t>Their approach extracts keywords from Yelp reviews (using term frequency), business metadata (e.g., name and location), and tweet metadata (e.g., timestamp). These features flow into a random forest classifier that determines the user’s location with a 74% accuracy. However, using only the business metadata produces an 88% accuracy, indicating that these additional details provide negative value.</w:t>
       </w:r>
     </w:p>
     <w:p>
@@ -3643,11 +4433,7 @@
         <w:commentReference w:id="6"/>
       </w:r>
       <w:r>
-        <w:t xml:space="preserve">has specific requirements to model social media users’ speech patterns and creates new content in their voices. The Feature Extraction Process must therefore consider the user’s </w:t>
-      </w:r>
-      <w:r>
-        <w:lastRenderedPageBreak/>
-        <w:t>metadata (e.g., age and locale), the online community properties (e.g., forum name), the posted content, and any quality ratings (e.g., Facebook Likes). There are several considerations to augment this process. For instance, adding a filtration step to remove comments with negative ratings might create more well-liked personalities. However, it could also be advantageous to generate trolls that argue an alternative position, reinforcing NPAC’s position that the other side is illegitimate or less sophisticated.</w:t>
+        <w:t>has specific requirements to model social media users’ speech patterns and creates new content in their voices. The Feature Extraction Process must therefore consider the user’s metadata (e.g., age and locale), the online community properties (e.g., forum name), the posted content, and any quality ratings (e.g., Facebook Likes). There are several considerations to augment this process. For instance, adding a filtration step to remove comments with negative ratings might create more well-liked personalities. However, it could also be advantageous to generate trolls that argue an alternative position, reinforcing NPAC’s position that the other side is illegitimate or less sophisticated.</w:t>
       </w:r>
     </w:p>
     <w:p>
@@ -3699,7 +4485,11 @@
       </w:r>
       <w:proofErr w:type="spellEnd"/>
       <w:r>
-        <w:t xml:space="preserve"> (2020), detecting Deep Fakes is an arms race because any advances in DNN naturally improve GNN results. NPAC leverages this methodology for self-teaching its systems to deliver more accurate content (see Figure 4). The organization’s solution uses the NLP transformer to improve parallelization over LSTM and a second RNN classification network. Periodic snapshots archive the content and model state for offline troubleshooting use cases during the training process.  </w:t>
+        <w:t xml:space="preserve"> (2020), detecting Deep Fakes is an arms race because any advances in DNN naturally improve GNN results. NPAC leverages this methodology for self-teaching its systems to deliver more accurate content (see Figure 4). The organization’s solution uses the NLP transformer to improve parallelization over LSTM and a </w:t>
+      </w:r>
+      <w:r>
+        <w:lastRenderedPageBreak/>
+        <w:t xml:space="preserve">second RNN classification network. Periodic snapshots archive the content and model state for offline troubleshooting use cases during the training process.  </w:t>
       </w:r>
     </w:p>
     <w:p>
@@ -3718,7 +4508,6 @@
         <w:rPr>
           <w:noProof/>
         </w:rPr>
-        <w:lastRenderedPageBreak/>
         <w:drawing>
           <wp:inline distT="0" distB="0" distL="0" distR="0" wp14:anchorId="6D2C1EFB" wp14:editId="50AD723A">
             <wp:extent cx="5346485" cy="3013656"/>
@@ -3802,6 +4591,7 @@
     </w:p>
     <w:p>
       <w:r>
+        <w:lastRenderedPageBreak/>
         <w:tab/>
         <w:t>A preceding section examined the biological constructs that enable primates’ vision</w:t>
       </w:r>
@@ -3814,7 +4604,6 @@
         <w:ind w:firstLine="360"/>
       </w:pPr>
       <w:r>
-        <w:lastRenderedPageBreak/>
         <w:t xml:space="preserve">A neural network consists of three building blocks' input, hidden, and output layers. For instance, an animal image classification system might assign 64x64 pixel images into ten predetermined categories. This example requires an input layer with 4096 neurons, an output layer of ten neurons, and some hidden layers in the middle. Adding more hidden layers enables extracting more details from the image, </w:t>
       </w:r>
       <w:proofErr w:type="gramStart"/>
@@ -5058,9 +5847,6 @@
         <w:t>uman activity recognition</w:t>
       </w:r>
       <w:r>
-        <w:t xml:space="preserve"> (HAR)</w:t>
-      </w:r>
-      <w:r>
         <w:t xml:space="preserve"> </w:t>
       </w:r>
       <w:proofErr w:type="gramStart"/>
@@ -5230,614 +6016,6 @@
         <w:br w:type="page"/>
       </w:r>
     </w:p>
-    <w:p>
-      <w:pPr>
-        <w:pStyle w:val="Heading2"/>
-      </w:pPr>
-      <w:r>
-        <w:lastRenderedPageBreak/>
-        <w:t xml:space="preserve">Ethical </w:t>
-      </w:r>
-      <w:commentRangeStart w:id="9"/>
-      <w:r>
-        <w:t>considerations of A</w:t>
-      </w:r>
-      <w:commentRangeEnd w:id="9"/>
-      <w:r>
-        <w:t>.I.</w:t>
-      </w:r>
-      <w:r>
-        <w:rPr>
-          <w:rStyle w:val="CommentReference"/>
-          <w:b w:val="0"/>
-        </w:rPr>
-        <w:commentReference w:id="9"/>
-      </w:r>
-    </w:p>
-    <w:p>
-      <w:r>
-        <w:t>Artificial intelligence is a scary black box that spreads malicious propaganda, destroys jobs, and seeks to destabilize honest citizens’ values. This statement is intentionally farcical, yet it also touches on fundamental concerns of ethical A</w:t>
-      </w:r>
-      <w:r>
-        <w:t>.I.</w:t>
-      </w:r>
-      <w:r>
-        <w:t xml:space="preserve"> designs. People fear what they do not understand and use science-fiction to fill these gaps. Within those futuristic worlds, machines become the dominant species that control every decision of an enslaved human population. However, several challenges prevent this transition of power from becoming a reality, such as intelligent systems that lack actual </w:t>
-      </w:r>
-      <w:r>
-        <w:rPr>
-          <w:i/>
-          <w:iCs/>
-        </w:rPr>
-        <w:t>intelligence</w:t>
-      </w:r>
-      <w:r>
-        <w:t xml:space="preserve"> (</w:t>
-      </w:r>
-      <w:proofErr w:type="spellStart"/>
-      <w:r>
-        <w:t>Wildberger</w:t>
-      </w:r>
-      <w:proofErr w:type="spellEnd"/>
-      <w:r>
-        <w:t>, 1996; Hole &amp; Ahmad, 2019; Upchurch, 2018). Instead, organizations need to assess these tools rationally, explore applications that enhance human capabilities, and remove undifferentiating overhead.</w:t>
-      </w:r>
-    </w:p>
-    <w:p>
-      <w:pPr>
-        <w:pStyle w:val="Heading3"/>
-      </w:pPr>
-      <w:r>
-        <w:t>Roles of Artificial Intelligence</w:t>
-      </w:r>
-    </w:p>
-    <w:p>
-      <w:r>
-        <w:tab/>
-        <w:t>Despite artificial intelligence already being well-entrenched in everyday life, there are concerns about its role. First, does the advancement of machine learning mean fewer jobs? Second, of those remaining jobs, are humans giving away control unnecessarily? Third, are those machines capable of manipulating the public to steal dominion?</w:t>
-      </w:r>
-    </w:p>
-    <w:p>
-      <w:pPr>
-        <w:pStyle w:val="Heading4"/>
-      </w:pPr>
-      <w:r>
-        <w:t>Role in Employment</w:t>
-      </w:r>
-    </w:p>
-    <w:p>
-      <w:r>
-        <w:tab/>
-        <w:t xml:space="preserve">Before 1949, digging a ditch would take hours or even days with a crew of manual workers. After the invention of the backhoe, these jobs required less time with fewer employees. From the organization’s perspective, these efficiencies translate into faster time to market at lower costs. Meanwhile, the former diggers became displaced into new roles, repairing, operating, and supervising the machinery. Each of these positions requires entire supply chains of support. For instance, it takes factories to produce the backhoe parts, each staffed with </w:t>
-      </w:r>
-      <w:r>
-        <w:lastRenderedPageBreak/>
-        <w:t>hundreds of blue-collar jobs. Cities must also build universities and technical schools to train team members to fill these roles, expanding the job market.</w:t>
-      </w:r>
-    </w:p>
-    <w:p>
-      <w:r>
-        <w:tab/>
-        <w:t>Similarly, modern businesses are actively seeking methods that reduce costs and improve efficiencies through automation. The most powerful artificial intelligence applications use machines to enhance human capabilities rather than replace them (</w:t>
-      </w:r>
-      <w:proofErr w:type="spellStart"/>
-      <w:r>
-        <w:t>Heer</w:t>
-      </w:r>
-      <w:proofErr w:type="spellEnd"/>
-      <w:r>
-        <w:t xml:space="preserve">, 2019; </w:t>
-      </w:r>
-      <w:proofErr w:type="spellStart"/>
-      <w:r>
-        <w:t>Boire</w:t>
-      </w:r>
-      <w:proofErr w:type="spellEnd"/>
-      <w:r>
-        <w:t xml:space="preserve">, 2017). For instance, a person can write a more profound business case than a machine; however, the same device will have fewer grammatical errors. This </w:t>
-      </w:r>
-      <w:r>
-        <w:t>dichotomy</w:t>
-      </w:r>
-      <w:r>
-        <w:t xml:space="preserve"> exists because humans specialize in contextualizing thought versus using patterns to make predictions (</w:t>
-      </w:r>
-      <w:proofErr w:type="spellStart"/>
-      <w:r>
-        <w:t>Schleer</w:t>
-      </w:r>
-      <w:proofErr w:type="spellEnd"/>
-      <w:r>
-        <w:t xml:space="preserve"> et al., 2019). Many professions exist as a combination of decision-making, pattern recognition, and mechanical tasks. Expert systems address specific aspects of the job requirements; however, superseding the soft skills that unify these role components is challenging (Huang et al., 2019).</w:t>
-      </w:r>
-    </w:p>
-    <w:p>
-      <w:r>
-        <w:tab/>
-        <w:t>Specific low-skilled jobs,</w:t>
-      </w:r>
-      <w:r>
-        <w:t xml:space="preserve"> </w:t>
-      </w:r>
-      <w:r>
-        <w:t>such as bank tellers and office clerical staff, are at risk of being replaced (Hamid et al., 2017). Similarly, expert pattern matching tasks like identifying tumors in MRI (</w:t>
-      </w:r>
-      <w:r>
-        <w:t>Magnetic Resonance Imaging</w:t>
-      </w:r>
-      <w:r>
-        <w:t>) becomes commoditized through A</w:t>
-      </w:r>
-      <w:r>
-        <w:t>.I.</w:t>
-      </w:r>
-      <w:r>
-        <w:t xml:space="preserve"> systems. Given the lower entry barrier, some low-skilled workers will transition to better-paying jobs that operate those sophisticated and commoditized systems. For instance, many workers cannot access foreign markets due to language and communication limitations. Artificial intelligence can aid these in these translation scenarios while leaving control with humans.</w:t>
-      </w:r>
-    </w:p>
-    <w:p>
-      <w:pPr>
-        <w:pStyle w:val="Heading4"/>
-      </w:pPr>
-      <w:r>
-        <w:t>Role in Decision Making</w:t>
-      </w:r>
-    </w:p>
-    <w:p>
-      <w:r>
-        <w:tab/>
-        <w:t xml:space="preserve">Many decision-making processes can benefit from machines providing recommendations and validations. For instance, a court judge could use an intelligent system to assess how their sentencing aligns with existing norms. Perhaps the device predicts the defendant should receive five years of probation, while a judge considers fifteen years in prison. When the validation </w:t>
-      </w:r>
-      <w:r>
-        <w:lastRenderedPageBreak/>
-        <w:t xml:space="preserve">check expresses such a difference in opinions, it could suggest that </w:t>
-      </w:r>
-      <w:r>
-        <w:t>unconscious bias</w:t>
-      </w:r>
-      <w:r>
-        <w:t xml:space="preserve"> is taking place and warrants additional considerations. That bias either provides ammunition for appeals processes or incarcerates people unjustifiably long.  </w:t>
-      </w:r>
-    </w:p>
-    <w:p>
-      <w:pPr>
-        <w:ind w:firstLine="720"/>
-      </w:pPr>
-      <w:r>
-        <w:t>While this approach has much potential, there are concerns that professionals arbitrarily accept recommendations. However, these challenges occur everywhere that automation controls the ‘last mile’ of decision making. If the suggestion comes from a machine or peer, the person in charge of the process must be accountable for the final call. Blindly delegating control to machines is dangerous because learning algorithms are greedy, brittle, rigid, and opaque</w:t>
-      </w:r>
-      <w:sdt>
-        <w:sdtPr>
-          <w:id w:val="-539667817"/>
-          <w:citation/>
-        </w:sdtPr>
-        <w:sdtEndPr/>
-        <w:sdtContent>
-          <w:r>
-            <w:fldChar w:fldCharType="begin"/>
-          </w:r>
-          <w:r>
-            <w:instrText xml:space="preserve"> CITATION Hol19 \l 1033 </w:instrText>
-          </w:r>
-          <w:r>
-            <w:fldChar w:fldCharType="separate"/>
-          </w:r>
-          <w:r>
-            <w:rPr>
-              <w:noProof/>
-            </w:rPr>
-            <w:t xml:space="preserve"> (Hole &amp; Ahmad, 2019)</w:t>
-          </w:r>
-          <w:r>
-            <w:fldChar w:fldCharType="end"/>
-          </w:r>
-        </w:sdtContent>
-      </w:sdt>
-      <w:r>
-        <w:t>. Until artificial brains can rationalize abstract thought, humans must perform this task.</w:t>
-      </w:r>
-    </w:p>
-    <w:p>
-      <w:pPr>
-        <w:pStyle w:val="Heading4"/>
-      </w:pPr>
-      <w:r>
-        <w:t>Role in Manipulation</w:t>
-      </w:r>
-    </w:p>
-    <w:p>
-      <w:r>
-        <w:tab/>
-        <w:t>Modern censorship does not restrict free speech; instead, it increases the noise and drowns the signal</w:t>
-      </w:r>
-      <w:sdt>
-        <w:sdtPr>
-          <w:id w:val="-214885721"/>
-          <w:citation/>
-        </w:sdtPr>
-        <w:sdtEndPr/>
-        <w:sdtContent>
-          <w:r>
-            <w:fldChar w:fldCharType="begin"/>
-          </w:r>
-          <w:r>
-            <w:instrText xml:space="preserve"> CITATION Tho19 \l 1033 </w:instrText>
-          </w:r>
-          <w:r>
-            <w:fldChar w:fldCharType="separate"/>
-          </w:r>
-          <w:r>
-            <w:rPr>
-              <w:noProof/>
-            </w:rPr>
-            <w:t xml:space="preserve"> (Thomas, 2019)</w:t>
-          </w:r>
-          <w:r>
-            <w:fldChar w:fldCharType="end"/>
-          </w:r>
-        </w:sdtContent>
-      </w:sdt>
-      <w:r>
-        <w:t>. Fundamentally, marketing campaigns and propaganda machines follow the same process of Segmentation, Targeting, and Positioning (STP)</w:t>
-      </w:r>
-      <w:r>
-        <w:t xml:space="preserve"> </w:t>
-      </w:r>
-      <w:sdt>
-        <w:sdtPr>
-          <w:id w:val="608696840"/>
-          <w:citation/>
-        </w:sdtPr>
-        <w:sdtEndPr/>
-        <w:sdtContent>
-          <w:r>
-            <w:fldChar w:fldCharType="begin"/>
-          </w:r>
-          <w:r>
-            <w:instrText xml:space="preserve"> CITATION Kan19 \l 1033 </w:instrText>
-          </w:r>
-          <w:r>
-            <w:fldChar w:fldCharType="separate"/>
-          </w:r>
-          <w:r>
-            <w:rPr>
-              <w:noProof/>
-            </w:rPr>
-            <w:t>(Kane, 2019)</w:t>
-          </w:r>
-          <w:r>
-            <w:fldChar w:fldCharType="end"/>
-          </w:r>
-        </w:sdtContent>
-      </w:sdt>
-      <w:r>
-        <w:t>. Delivering on this objective requires pattern matching, content delivery, and human intuition. Automation is well-suited for these tasks and can use social media channels, like Facebook and Twitter, to connect with billions of people and manage significant portions of those interactions.</w:t>
-      </w:r>
-    </w:p>
-    <w:p>
-      <w:pPr>
-        <w:ind w:firstLine="720"/>
-      </w:pPr>
-      <w:r>
-        <w:t>Congressional and media sources raise ethical questions around the ease of access to these capabilities for political manipulation. Unfortunately, these questions are mostly talking points rather than a call for action. Artificial intelligence comes with many abstract concepts that do not fit within the complex and opaque legal language (</w:t>
-      </w:r>
-      <w:proofErr w:type="spellStart"/>
-      <w:r>
-        <w:t>Guiffrida</w:t>
-      </w:r>
-      <w:proofErr w:type="spellEnd"/>
-      <w:r>
-        <w:t xml:space="preserve"> et al., 2018). For instance, machines cannot reason about their instructions, so can the courts hold </w:t>
-      </w:r>
-      <w:r>
-        <w:rPr>
-          <w:i/>
-          <w:iCs/>
-        </w:rPr>
-        <w:t>them</w:t>
-      </w:r>
-      <w:r>
-        <w:t xml:space="preserve"> accountable? </w:t>
-      </w:r>
-      <w:r>
-        <w:lastRenderedPageBreak/>
-        <w:t>Perhaps the system designers should be responsible for their creations. However, the algorithms are primarily algebraic formulas controlled by end-users. Without a mechanism to define and enforce a standard operating behavior, it is impossible to expect a different outcome.</w:t>
-      </w:r>
-    </w:p>
-    <w:p>
-      <w:pPr>
-        <w:pStyle w:val="Heading3"/>
-      </w:pPr>
-      <w:r>
-        <w:t>Design Considerations</w:t>
-      </w:r>
-    </w:p>
-    <w:p>
-      <w:pPr>
-        <w:ind w:firstLine="720"/>
-      </w:pPr>
-      <w:r>
-        <w:t>Two recent attempts to define this process for ensuring ethical A</w:t>
-      </w:r>
-      <w:r>
-        <w:t>.I.</w:t>
-      </w:r>
-      <w:r>
-        <w:t xml:space="preserve"> are the European Union’s Ethics Guidelines for Trustworthy A</w:t>
-      </w:r>
-      <w:r>
-        <w:t>.I.</w:t>
-      </w:r>
-      <w:r>
-        <w:t xml:space="preserve"> and the OECD’s Principals of Ethical A</w:t>
-      </w:r>
-      <w:r>
-        <w:t>.I.</w:t>
-      </w:r>
-      <w:r>
-        <w:t xml:space="preserve"> (E</w:t>
-      </w:r>
-      <w:r>
-        <w:t>.U.</w:t>
-      </w:r>
-      <w:r>
-        <w:t>, 2019; OECD, 2019). Both documents describe the need for artificially intelligent systems to be human-centric, transparent, explainable, robust, and secure.</w:t>
-      </w:r>
-    </w:p>
-    <w:p>
-      <w:pPr>
-        <w:pStyle w:val="Heading3"/>
-      </w:pPr>
-      <w:r>
-        <w:t>Human-Centric</w:t>
-      </w:r>
-    </w:p>
-    <w:p>
-      <w:r>
-        <w:tab/>
-      </w:r>
-      <w:proofErr w:type="spellStart"/>
-      <w:r>
-        <w:t>Robotics’s</w:t>
-      </w:r>
-      <w:proofErr w:type="spellEnd"/>
-      <w:r>
-        <w:t xml:space="preserve"> Three Law states that automation should not injure humans, ignore people’s commands, and protect their existence</w:t>
-      </w:r>
-      <w:sdt>
-        <w:sdtPr>
-          <w:id w:val="1259026374"/>
-          <w:citation/>
-        </w:sdtPr>
-        <w:sdtEndPr/>
-        <w:sdtContent>
-          <w:r>
-            <w:fldChar w:fldCharType="begin"/>
-          </w:r>
-          <w:r>
-            <w:instrText xml:space="preserve"> CITATION Asi42 \l 1033 </w:instrText>
-          </w:r>
-          <w:r>
-            <w:fldChar w:fldCharType="separate"/>
-          </w:r>
-          <w:r>
-            <w:rPr>
-              <w:noProof/>
-            </w:rPr>
-            <w:t xml:space="preserve"> (Asimov, 1942)</w:t>
-          </w:r>
-          <w:r>
-            <w:fldChar w:fldCharType="end"/>
-          </w:r>
-        </w:sdtContent>
-      </w:sdt>
-      <w:r>
-        <w:t xml:space="preserve">. These rules lay a foundation </w:t>
-      </w:r>
-      <w:r>
-        <w:t>for</w:t>
-      </w:r>
-      <w:r>
-        <w:t xml:space="preserve"> </w:t>
-      </w:r>
-      <w:r>
-        <w:t xml:space="preserve">the </w:t>
-      </w:r>
-      <w:r>
-        <w:t>idea that devices exist to cooperate and enhance humanity. Unfortunately, the machines cannot reason and are bound to their program designs. Since machines cannot devise these criteria independently, it becomes the system engineers’ responsibility to enforce these requirements. Those decisions are predominately a matter of business priorities and vary across different use-cases. For instance, Lockheed Martin, a military weapons designer, views its human-centric role as protecting American interests at foreign nations’ expense. This perspective is radically different from other organizations yet equally valid.</w:t>
-      </w:r>
-    </w:p>
-    <w:p>
-      <w:pPr>
-        <w:pStyle w:val="Heading3"/>
-      </w:pPr>
-      <w:r>
-        <w:t>Transparent and Explainable</w:t>
-      </w:r>
-    </w:p>
-    <w:p>
-      <w:r>
-        <w:tab/>
-        <w:t xml:space="preserve">Artificial brains often rely on deep learning techniques through neural network solutions. These networks approximate a function that maps inputs and outputs through multiple non-parametric transforms. While data scientists can perform experiments to verify the model’s accuracy, they often cannot explain it (Gilpin et al., 2018). This limitation prevents broader </w:t>
-      </w:r>
-      <w:r>
-        <w:lastRenderedPageBreak/>
-        <w:t xml:space="preserve">adoption in places like the European Union, where the General Data Protection Regulation (GDPR) grants citizens a Right to Explanation.  </w:t>
-      </w:r>
-    </w:p>
-    <w:p>
-      <w:pPr>
-        <w:ind w:firstLine="720"/>
-      </w:pPr>
-      <w:r>
-        <w:t xml:space="preserve">Further complicating matters, neural networks learn the patterns we </w:t>
-      </w:r>
-      <w:r>
-        <w:rPr>
-          <w:i/>
-          <w:iCs/>
-        </w:rPr>
-        <w:t>ask</w:t>
-      </w:r>
-      <w:r>
-        <w:t xml:space="preserve">, not necessarily the ones we </w:t>
-      </w:r>
-      <w:r>
-        <w:rPr>
-          <w:i/>
-          <w:iCs/>
-        </w:rPr>
-        <w:t>mean</w:t>
-      </w:r>
-      <w:r>
-        <w:t>. For instance, Beauty.ai, an algorithm for rating female attractiveness, lost credibility due to only giving high scores to light-skinned candidates</w:t>
-      </w:r>
-      <w:sdt>
-        <w:sdtPr>
-          <w:id w:val="-916170117"/>
-          <w:citation/>
-        </w:sdtPr>
-        <w:sdtEndPr/>
-        <w:sdtContent>
-          <w:r>
-            <w:fldChar w:fldCharType="begin"/>
-          </w:r>
-          <w:r>
-            <w:instrText xml:space="preserve"> CITATION Upc18 \l 1033 </w:instrText>
-          </w:r>
-          <w:r>
-            <w:fldChar w:fldCharType="separate"/>
-          </w:r>
-          <w:r>
-            <w:rPr>
-              <w:noProof/>
-            </w:rPr>
-            <w:t xml:space="preserve"> (Upchurch, 2018)</w:t>
-          </w:r>
-          <w:r>
-            <w:fldChar w:fldCharType="end"/>
-          </w:r>
-        </w:sdtContent>
-      </w:sdt>
-      <w:r>
-        <w:t>. This outcome was not intentionally malicious but the byproduct of not sufficiently representing minorities in the training set. Similar imbalanced issues occur across many real-world domains and require sophisticated data handling strategies (Kaur et al., 2019). Even with expert data scientists, it is possible to miss these edge cases and produce invalid predictions.</w:t>
-      </w:r>
-    </w:p>
-    <w:p>
-      <w:pPr>
-        <w:pStyle w:val="Heading3"/>
-      </w:pPr>
-      <w:r>
-        <w:t>Robust and Secure</w:t>
-      </w:r>
-    </w:p>
-    <w:p>
-      <w:r>
-        <w:tab/>
-        <w:t xml:space="preserve">Engineers who become data scientists follow a different curriculum than their peers who become security specialists. This distinction in training is most evident in the lack of controls across artificially intelligent solutions (Lin et al., 2018; Sethi &amp; </w:t>
-      </w:r>
-      <w:proofErr w:type="spellStart"/>
-      <w:r>
-        <w:t>Kantardzic</w:t>
-      </w:r>
-      <w:proofErr w:type="spellEnd"/>
-      <w:r>
-        <w:t>, 2018). Malicious actors can influence these predicted decisions by either inserting erroneous samples into the training set or directly attacking the probability distributions. For instance, researchers have shown that applying tiny amounts of distortion to images can change the graphic’s predicted class (e.g., cat versus dog)</w:t>
-      </w:r>
-      <w:sdt>
-        <w:sdtPr>
-          <w:id w:val="921684708"/>
-          <w:citation/>
-        </w:sdtPr>
-        <w:sdtEndPr/>
-        <w:sdtContent>
-          <w:r>
-            <w:fldChar w:fldCharType="begin"/>
-          </w:r>
-          <w:r>
-            <w:instrText xml:space="preserve"> CITATION Set18 \l 1033 </w:instrText>
-          </w:r>
-          <w:r>
-            <w:fldChar w:fldCharType="separate"/>
-          </w:r>
-          <w:r>
-            <w:rPr>
-              <w:noProof/>
-            </w:rPr>
-            <w:t xml:space="preserve"> (Sethi &amp; Kantardzic, 2018)</w:t>
-          </w:r>
-          <w:r>
-            <w:fldChar w:fldCharType="end"/>
-          </w:r>
-        </w:sdtContent>
-      </w:sdt>
-      <w:r>
-        <w:t>. If people cannot trust the classification algorithms' integrity, how can mission-critical environments effectively use them?</w:t>
-      </w:r>
-    </w:p>
-    <w:p>
-      <w:pPr>
-        <w:pStyle w:val="Heading3"/>
-      </w:pPr>
-      <w:r>
-        <w:t>Observations</w:t>
-      </w:r>
-    </w:p>
-    <w:p>
-      <w:r>
-        <w:tab/>
-        <w:t xml:space="preserve">Artificial intelligence is a tool that can automate mechanical tasks, pattern match data, and enhance human capabilities. Organizations can use these means to improve efficiency and reduce wastefulness. These innovations deprecate the need for specific skill sets and lower the entry barrier into other expert systems. While this causes an initial </w:t>
-      </w:r>
-      <w:proofErr w:type="gramStart"/>
-      <w:r>
-        <w:t>decrease</w:t>
-      </w:r>
-      <w:proofErr w:type="gramEnd"/>
-      <w:r>
-        <w:t xml:space="preserve"> number of jobs </w:t>
-      </w:r>
-      <w:r>
-        <w:lastRenderedPageBreak/>
-        <w:t>necessary, entirely new industries follow shortly afterward. This promotion justifies the short-term pain when a society can replace low-paying jobs with high-paying alternatives.</w:t>
-      </w:r>
-    </w:p>
-    <w:p>
-      <w:r>
-        <w:tab/>
-        <w:t xml:space="preserve">Machine learning technology is too immature to delegate business-critical decisions. Instead, professionals should consider these technologies for initial recommendations and verify that their choices are free of unconscious biases. For example, a court judge should assess their sentencing aligns with a regression algorithm’s prediction, not blindly issue that verdict. Humans must maintain control of our actions and consequences. However, it can be challenging to prevent machines from manipulating our free will.  </w:t>
-      </w:r>
-    </w:p>
-    <w:p>
-      <w:pPr>
-        <w:ind w:firstLine="720"/>
-      </w:pPr>
-      <w:r>
-        <w:t xml:space="preserve">Laws cannot keep up with technology’s high-velocity innovation, causing businesses to define and self-regulate their ethical behavior. Without an official solution for maintaining accountability, this moral desire must compete against existing business priorities. Those priorities will vary significantly between organizations, as defining ‘human-centric systems’ is ambiguous. Moving past those challenges are issues with the fundamental integrity of neural network technologies. Implementing transparency and </w:t>
-      </w:r>
-      <w:proofErr w:type="spellStart"/>
-      <w:r>
-        <w:t>explainability</w:t>
-      </w:r>
-      <w:proofErr w:type="spellEnd"/>
-      <w:r>
-        <w:t xml:space="preserve"> are open research problems for all but the most trivial systems. After solving those issues, ensuring </w:t>
-      </w:r>
-      <w:r>
-        <w:t xml:space="preserve">the use of only </w:t>
-      </w:r>
-      <w:r>
-        <w:t>inclusive training data requires significant investments into unverifiable results.</w:t>
-      </w:r>
-    </w:p>
-    <w:p>
-      <w:pPr>
-        <w:ind w:firstLine="720"/>
-      </w:pPr>
-      <w:r>
-        <w:t>These limitations bring the discussion around full circle to the beginning. Artificial intelligent systems are not ethical, evil, or corrupt. They are tools that automate everyday tasks and lower the barrier to entry. Users of that tool need to be cognizant of what these predictions mean and how they influence decisions. However, that is not the same thing as delegating control with impunity. After all, would you trust big business to do the right thing in a world that lacks accountability and legal enforcement?</w:t>
-      </w:r>
-    </w:p>
-    <w:p/>
     <w:p>
       <w:pPr>
         <w:pStyle w:val="Heading2"/>
@@ -7284,16 +7462,16 @@
       <w:pPr>
         <w:ind w:firstLine="720"/>
       </w:pPr>
-      <w:commentRangeStart w:id="10"/>
+      <w:commentRangeStart w:id="9"/>
       <w:r>
         <w:t xml:space="preserve">Researchers </w:t>
       </w:r>
-      <w:commentRangeEnd w:id="10"/>
+      <w:commentRangeEnd w:id="9"/>
       <w:r>
         <w:rPr>
           <w:rStyle w:val="CommentReference"/>
         </w:rPr>
-        <w:commentReference w:id="10"/>
+        <w:commentReference w:id="9"/>
       </w:r>
       <w:r>
         <w:t xml:space="preserve">need to manage ethical challenges that arise from their work. These issues originate from societal norms and internal biases. While several frameworks exist to guide the conversation, they can be ambiguous or focus on a subset of the problem. </w:t>
@@ -7376,11 +7554,11 @@
       <w:r>
         <w:t xml:space="preserve">Internal </w:t>
       </w:r>
-      <w:commentRangeStart w:id="11"/>
+      <w:commentRangeStart w:id="10"/>
       <w:r>
         <w:t>biases</w:t>
       </w:r>
-      <w:commentRangeEnd w:id="11"/>
+      <w:commentRangeEnd w:id="10"/>
       <w:r>
         <w:rPr>
           <w:rStyle w:val="CommentReference"/>
@@ -7388,7 +7566,7 @@
           <w:i w:val="0"/>
           <w:iCs w:val="0"/>
         </w:rPr>
-        <w:commentReference w:id="11"/>
+        <w:commentReference w:id="10"/>
       </w:r>
     </w:p>
     <w:p>
@@ -7559,47 +7737,47 @@
         <w:tab/>
         <w:t xml:space="preserve">Many academic and business communities embrace Diversity, Equity, and Inclusion (DEI) concepts. These ideas are becoming mainstream, and that will cause them to become shared truths and social norms. Researchers that fight against this force are likely to find exclusion and </w:t>
       </w:r>
+      <w:commentRangeStart w:id="11"/>
+      <w:r>
+        <w:t>isolation</w:t>
+      </w:r>
+      <w:commentRangeEnd w:id="11"/>
+      <w:r>
+        <w:t xml:space="preserve"> (Owen, 2017; </w:t>
+      </w:r>
+      <w:proofErr w:type="spellStart"/>
+      <w:r>
+        <w:t>Adashi</w:t>
+      </w:r>
+      <w:proofErr w:type="spellEnd"/>
+      <w:r>
+        <w:t xml:space="preserve"> et al., 2018)</w:t>
+      </w:r>
+      <w:r>
+        <w:rPr>
+          <w:rStyle w:val="CommentReference"/>
+        </w:rPr>
+        <w:commentReference w:id="11"/>
+      </w:r>
+      <w:r>
+        <w:t xml:space="preserve">. Instead, they should adopt the social standards and assume “people are people.”  However, this is often easier said than done. Human data sets contain </w:t>
+      </w:r>
+      <w:r>
+        <w:t xml:space="preserve">numerous </w:t>
+      </w:r>
+      <w:r>
+        <w:t xml:space="preserve">highly correlated variables (e.g., race and income). These statical properties prevent merely dropping an individual column and making the results racially </w:t>
+      </w:r>
       <w:commentRangeStart w:id="12"/>
       <w:r>
-        <w:t>isolation</w:t>
+        <w:t>neutral</w:t>
       </w:r>
       <w:commentRangeEnd w:id="12"/>
-      <w:r>
-        <w:t xml:space="preserve"> (Owen, 2017; </w:t>
-      </w:r>
-      <w:proofErr w:type="spellStart"/>
-      <w:r>
-        <w:t>Adashi</w:t>
-      </w:r>
-      <w:proofErr w:type="spellEnd"/>
-      <w:r>
-        <w:t xml:space="preserve"> et al., 2018)</w:t>
-      </w:r>
       <w:r>
         <w:rPr>
           <w:rStyle w:val="CommentReference"/>
         </w:rPr>
         <w:commentReference w:id="12"/>
-      </w:r>
-      <w:r>
-        <w:t xml:space="preserve">. Instead, they should adopt the social standards and assume “people are people.”  However, this is often easier said than done. Human data sets contain </w:t>
-      </w:r>
-      <w:r>
-        <w:t xml:space="preserve">numerous </w:t>
-      </w:r>
-      <w:r>
-        <w:t xml:space="preserve">highly correlated variables (e.g., race and income). These statical properties prevent merely dropping an individual column and making the results racially </w:t>
-      </w:r>
-      <w:commentRangeStart w:id="13"/>
-      <w:r>
-        <w:t>neutral</w:t>
-      </w:r>
-      <w:commentRangeEnd w:id="13"/>
-      <w:r>
-        <w:rPr>
-          <w:rStyle w:val="CommentReference"/>
-        </w:rPr>
-        <w:commentReference w:id="13"/>
       </w:r>
       <w:r>
         <w:t>. Researchers can explicitly call out the risk in their findings, but fully addressing this situation is an open problem.</w:t>
@@ -7698,6 +7876,554 @@
         <w:br w:type="page"/>
       </w:r>
     </w:p>
+    <w:p>
+      <w:pPr>
+        <w:pStyle w:val="Heading2"/>
+      </w:pPr>
+      <w:r>
+        <w:lastRenderedPageBreak/>
+        <w:t xml:space="preserve">Ethical </w:t>
+      </w:r>
+      <w:commentRangeStart w:id="13"/>
+      <w:r>
+        <w:t>considerations of A</w:t>
+      </w:r>
+      <w:commentRangeEnd w:id="13"/>
+      <w:r>
+        <w:t>.I.</w:t>
+      </w:r>
+      <w:r>
+        <w:rPr>
+          <w:rStyle w:val="CommentReference"/>
+          <w:b w:val="0"/>
+        </w:rPr>
+        <w:commentReference w:id="13"/>
+      </w:r>
+    </w:p>
+    <w:p>
+      <w:r>
+        <w:t xml:space="preserve">Artificial intelligence is a scary black box that spreads malicious propaganda, destroys jobs, and seeks to destabilize honest citizens’ values. This statement is intentionally farcical, yet it also touches on fundamental concerns of ethical A.I. designs. People fear what they do not understand and use science-fiction to fill these gaps. Within those futuristic worlds, machines become the dominant species that control every decision of an enslaved human population. However, several challenges prevent this transition of power from becoming a reality, such as intelligent systems that lack actual </w:t>
+      </w:r>
+      <w:r>
+        <w:rPr>
+          <w:i/>
+          <w:iCs/>
+        </w:rPr>
+        <w:t>intelligence</w:t>
+      </w:r>
+      <w:r>
+        <w:t xml:space="preserve"> (</w:t>
+      </w:r>
+      <w:proofErr w:type="spellStart"/>
+      <w:r>
+        <w:t>Wildberger</w:t>
+      </w:r>
+      <w:proofErr w:type="spellEnd"/>
+      <w:r>
+        <w:t>, 1996; Hole &amp; Ahmad, 2019; Upchurch, 2018). Instead, organizations need to assess these tools rationally, explore applications that enhance human capabilities, and remove undifferentiating overhead.</w:t>
+      </w:r>
+    </w:p>
+    <w:p>
+      <w:pPr>
+        <w:pStyle w:val="Heading3"/>
+      </w:pPr>
+      <w:r>
+        <w:t>Roles of Artificial Intelligence</w:t>
+      </w:r>
+    </w:p>
+    <w:p>
+      <w:r>
+        <w:tab/>
+        <w:t>Despite artificial intelligence already being well-entrenched in everyday life, there are concerns about its role. First, does the advancement of machine learning mean fewer jobs? Second, of those remaining jobs, are humans giving away control unnecessarily? Third, are those machines capable of manipulating the public to steal dominion?</w:t>
+      </w:r>
+    </w:p>
+    <w:p>
+      <w:pPr>
+        <w:pStyle w:val="Heading4"/>
+      </w:pPr>
+      <w:r>
+        <w:t>Role in Employment</w:t>
+      </w:r>
+    </w:p>
+    <w:p>
+      <w:r>
+        <w:tab/>
+        <w:t xml:space="preserve">Before 1949, digging a ditch would take hours or even days with a crew of manual workers. After the invention of the backhoe, these jobs required less time with fewer employees. From the organization’s perspective, these efficiencies translate into faster time to market at lower costs. Meanwhile, the former diggers became displaced into new roles, repairing, operating, and supervising the machinery. Each of these positions requires entire supply chains of support. For instance, it takes factories to produce the backhoe parts, each staffed with </w:t>
+      </w:r>
+      <w:r>
+        <w:lastRenderedPageBreak/>
+        <w:t>hundreds of blue-collar jobs. Cities must also build universities and technical schools to train team members to fill these roles, expanding the job market.</w:t>
+      </w:r>
+    </w:p>
+    <w:p>
+      <w:r>
+        <w:tab/>
+        <w:t>Similarly, modern businesses are actively seeking methods that reduce costs and improve efficiencies through automation. The most powerful artificial intelligence applications use machines to enhance human capabilities rather than replace them (</w:t>
+      </w:r>
+      <w:proofErr w:type="spellStart"/>
+      <w:r>
+        <w:t>Heer</w:t>
+      </w:r>
+      <w:proofErr w:type="spellEnd"/>
+      <w:r>
+        <w:t xml:space="preserve">, 2019; </w:t>
+      </w:r>
+      <w:proofErr w:type="spellStart"/>
+      <w:r>
+        <w:t>Boire</w:t>
+      </w:r>
+      <w:proofErr w:type="spellEnd"/>
+      <w:r>
+        <w:t xml:space="preserve">, 2017). For instance, a person can write a more profound business case than a machine; however, the same device will have fewer grammatical errors. This </w:t>
+      </w:r>
+      <w:r>
+        <w:t>dichotomy</w:t>
+      </w:r>
+      <w:r>
+        <w:t xml:space="preserve"> exists because humans specialize in contextualizing thought versus using patterns to make predictions (</w:t>
+      </w:r>
+      <w:proofErr w:type="spellStart"/>
+      <w:r>
+        <w:t>Schleer</w:t>
+      </w:r>
+      <w:proofErr w:type="spellEnd"/>
+      <w:r>
+        <w:t xml:space="preserve"> et al., 2019). Many professions exist as a combination of decision-making, pattern recognition, and mechanical tasks. Expert systems address specific aspects of the job requirements; however, superseding the soft skills that unify these role components is challenging (Huang et al., 2019).</w:t>
+      </w:r>
+    </w:p>
+    <w:p>
+      <w:r>
+        <w:tab/>
+        <w:t>Specific low-skilled jobs,</w:t>
+      </w:r>
+      <w:r>
+        <w:t xml:space="preserve"> </w:t>
+      </w:r>
+      <w:r>
+        <w:t>such as bank tellers and office clerical staff, are at risk of being replaced (Hamid et al., 2017). Similarly, expert pattern matching tasks like identifying tumors in MRI (</w:t>
+      </w:r>
+      <w:r>
+        <w:t>Magnetic Resonance Imaging</w:t>
+      </w:r>
+      <w:r>
+        <w:t>) becomes commoditized through A.I. systems. Given the lower entry barrier, some low-skilled workers will transition to better-paying jobs that operate those sophisticated and commoditized systems. For instance, many workers cannot access foreign markets due to language and communication limitations. Artificial intelligence can aid these in these translation scenarios while leaving control with humans.</w:t>
+      </w:r>
+    </w:p>
+    <w:p>
+      <w:pPr>
+        <w:pStyle w:val="Heading4"/>
+      </w:pPr>
+      <w:r>
+        <w:t>Role in Decision Making</w:t>
+      </w:r>
+    </w:p>
+    <w:p>
+      <w:r>
+        <w:tab/>
+        <w:t xml:space="preserve">Many decision-making processes can benefit from machines providing recommendations and validations. For instance, a court judge could use an intelligent system to assess how their sentencing aligns with existing norms. Perhaps the device predicts the defendant should receive five years of probation, while a judge considers fifteen years in prison. When the validation </w:t>
+      </w:r>
+      <w:r>
+        <w:lastRenderedPageBreak/>
+        <w:t xml:space="preserve">check expresses such a difference in opinions, it could suggest that </w:t>
+      </w:r>
+      <w:r>
+        <w:t>unconscious bias</w:t>
+      </w:r>
+      <w:r>
+        <w:t xml:space="preserve"> is taking place and warrants additional considerations. That bias either provides ammunition for appeals processes or incarcerates people unjustifiably long.  </w:t>
+      </w:r>
+    </w:p>
+    <w:p>
+      <w:pPr>
+        <w:ind w:firstLine="720"/>
+      </w:pPr>
+      <w:r>
+        <w:t>While this approach has much potential, there are concerns that professionals arbitrarily accept recommendations. However, these challenges occur everywhere that automation controls the ‘last mile’ of decision making. If the suggestion comes from a machine or peer, the person in charge of the process must be accountable for the final call. Blindly delegating control to machines is dangerous because learning algorithms are greedy, brittle, rigid, and opaque</w:t>
+      </w:r>
+      <w:sdt>
+        <w:sdtPr>
+          <w:id w:val="-539667817"/>
+          <w:citation/>
+        </w:sdtPr>
+        <w:sdtContent>
+          <w:r>
+            <w:fldChar w:fldCharType="begin"/>
+          </w:r>
+          <w:r>
+            <w:instrText xml:space="preserve"> CITATION Hol19 \l 1033 </w:instrText>
+          </w:r>
+          <w:r>
+            <w:fldChar w:fldCharType="separate"/>
+          </w:r>
+          <w:r>
+            <w:rPr>
+              <w:noProof/>
+            </w:rPr>
+            <w:t xml:space="preserve"> (Hole &amp; Ahmad, 2019)</w:t>
+          </w:r>
+          <w:r>
+            <w:fldChar w:fldCharType="end"/>
+          </w:r>
+        </w:sdtContent>
+      </w:sdt>
+      <w:r>
+        <w:t>. Until artificial brains can rationalize abstract thought, humans must perform this task.</w:t>
+      </w:r>
+    </w:p>
+    <w:p>
+      <w:pPr>
+        <w:pStyle w:val="Heading4"/>
+      </w:pPr>
+      <w:r>
+        <w:t>Role in Manipulation</w:t>
+      </w:r>
+    </w:p>
+    <w:p>
+      <w:r>
+        <w:tab/>
+        <w:t>Modern censorship does not restrict free speech; instead, it increases the noise and drowns the signal</w:t>
+      </w:r>
+      <w:sdt>
+        <w:sdtPr>
+          <w:id w:val="-214885721"/>
+          <w:citation/>
+        </w:sdtPr>
+        <w:sdtContent>
+          <w:r>
+            <w:fldChar w:fldCharType="begin"/>
+          </w:r>
+          <w:r>
+            <w:instrText xml:space="preserve"> CITATION Tho19 \l 1033 </w:instrText>
+          </w:r>
+          <w:r>
+            <w:fldChar w:fldCharType="separate"/>
+          </w:r>
+          <w:r>
+            <w:rPr>
+              <w:noProof/>
+            </w:rPr>
+            <w:t xml:space="preserve"> (Thomas, 2019)</w:t>
+          </w:r>
+          <w:r>
+            <w:fldChar w:fldCharType="end"/>
+          </w:r>
+        </w:sdtContent>
+      </w:sdt>
+      <w:r>
+        <w:t>. Fundamentally, marketing campaigns and propaganda machines follow the same process of Segmentation, Targeting, and Positioning (STP)</w:t>
+      </w:r>
+      <w:r>
+        <w:t xml:space="preserve"> </w:t>
+      </w:r>
+      <w:sdt>
+        <w:sdtPr>
+          <w:id w:val="608696840"/>
+          <w:citation/>
+        </w:sdtPr>
+        <w:sdtContent>
+          <w:r>
+            <w:fldChar w:fldCharType="begin"/>
+          </w:r>
+          <w:r>
+            <w:instrText xml:space="preserve"> CITATION Kan19 \l 1033 </w:instrText>
+          </w:r>
+          <w:r>
+            <w:fldChar w:fldCharType="separate"/>
+          </w:r>
+          <w:r>
+            <w:rPr>
+              <w:noProof/>
+            </w:rPr>
+            <w:t>(Kane, 2019)</w:t>
+          </w:r>
+          <w:r>
+            <w:fldChar w:fldCharType="end"/>
+          </w:r>
+        </w:sdtContent>
+      </w:sdt>
+      <w:r>
+        <w:t>. Delivering on this objective requires pattern matching, content delivery, and human intuition. Automation is well-suited for these tasks and can use social media channels, like Facebook and Twitter, to connect with billions of people and manage significant portions of those interactions.</w:t>
+      </w:r>
+    </w:p>
+    <w:p>
+      <w:pPr>
+        <w:ind w:firstLine="720"/>
+      </w:pPr>
+      <w:r>
+        <w:t>Congressional and media sources raise ethical questions around the ease of access to these capabilities for political manipulation. Unfortunately, these questions are mostly talking points rather than a call for action. Artificial intelligence comes with many abstract concepts that do not fit within the complex and opaque legal language (</w:t>
+      </w:r>
+      <w:proofErr w:type="spellStart"/>
+      <w:r>
+        <w:t>Guiffrida</w:t>
+      </w:r>
+      <w:proofErr w:type="spellEnd"/>
+      <w:r>
+        <w:t xml:space="preserve"> et al., 2018). For instance, machines cannot reason about their instructions, so can the courts hold </w:t>
+      </w:r>
+      <w:r>
+        <w:rPr>
+          <w:i/>
+          <w:iCs/>
+        </w:rPr>
+        <w:t>them</w:t>
+      </w:r>
+      <w:r>
+        <w:t xml:space="preserve"> accountable? </w:t>
+      </w:r>
+      <w:r>
+        <w:lastRenderedPageBreak/>
+        <w:t>Perhaps the system designers should be responsible for their creations. However, the algorithms are primarily algebraic formulas controlled by end-users. Without a mechanism to define and enforce a standard operating behavior, it is impossible to expect a different outcome.</w:t>
+      </w:r>
+    </w:p>
+    <w:p>
+      <w:pPr>
+        <w:pStyle w:val="Heading3"/>
+      </w:pPr>
+      <w:r>
+        <w:t>Design Considerations</w:t>
+      </w:r>
+    </w:p>
+    <w:p>
+      <w:pPr>
+        <w:ind w:firstLine="720"/>
+      </w:pPr>
+      <w:r>
+        <w:t>Two recent attempts to define this process for ensuring ethical A.I. are the European Union’s Ethics Guidelines for Trustworthy A.I. and the OECD’s Principals of Ethical A.I. (E.U., 2019; OECD, 2019). Both documents describe the need for artificially intelligent systems to be human-centric, transparent, explainable, robust, and secure.</w:t>
+      </w:r>
+    </w:p>
+    <w:p>
+      <w:pPr>
+        <w:pStyle w:val="Heading3"/>
+      </w:pPr>
+      <w:r>
+        <w:t>Human-Centric</w:t>
+      </w:r>
+    </w:p>
+    <w:p>
+      <w:r>
+        <w:tab/>
+      </w:r>
+      <w:proofErr w:type="spellStart"/>
+      <w:r>
+        <w:t>Robotics’s</w:t>
+      </w:r>
+      <w:proofErr w:type="spellEnd"/>
+      <w:r>
+        <w:t xml:space="preserve"> Three Law states that automation should not injure humans, ignore people’s commands, and protect their existence</w:t>
+      </w:r>
+      <w:sdt>
+        <w:sdtPr>
+          <w:id w:val="1259026374"/>
+          <w:citation/>
+        </w:sdtPr>
+        <w:sdtContent>
+          <w:r>
+            <w:fldChar w:fldCharType="begin"/>
+          </w:r>
+          <w:r>
+            <w:instrText xml:space="preserve"> CITATION Asi42 \l 1033 </w:instrText>
+          </w:r>
+          <w:r>
+            <w:fldChar w:fldCharType="separate"/>
+          </w:r>
+          <w:r>
+            <w:rPr>
+              <w:noProof/>
+            </w:rPr>
+            <w:t xml:space="preserve"> (Asimov, 1942)</w:t>
+          </w:r>
+          <w:r>
+            <w:fldChar w:fldCharType="end"/>
+          </w:r>
+        </w:sdtContent>
+      </w:sdt>
+      <w:r>
+        <w:t>. These rules lay a foundation for the idea that devices exist to cooperate and enhance humanity. Unfortunately, the machines cannot reason and are bound to their program designs. Since machines cannot devise these criteria independently, it becomes the system engineers’ responsibility to enforce these requirements. Those decisions are predominately a matter of business priorities and vary across different use-cases. For instance, Lockheed Martin, a military weapons designer, views its human-centric role as protecting American interests at foreign nations’ expense. This perspective is radically different from other organizations yet equally valid.</w:t>
+      </w:r>
+    </w:p>
+    <w:p>
+      <w:pPr>
+        <w:pStyle w:val="Heading3"/>
+      </w:pPr>
+      <w:r>
+        <w:t>Transparent and Explainable</w:t>
+      </w:r>
+    </w:p>
+    <w:p>
+      <w:r>
+        <w:tab/>
+        <w:t xml:space="preserve">Artificial brains often rely on deep learning techniques through neural network solutions. These networks approximate a function that maps inputs and outputs through multiple non-parametric transforms. While data scientists can perform experiments to verify the model’s accuracy, they often cannot explain it (Gilpin et al., 2018). This limitation prevents broader </w:t>
+      </w:r>
+      <w:r>
+        <w:lastRenderedPageBreak/>
+        <w:t xml:space="preserve">adoption in places like the European Union, where the General Data Protection Regulation (GDPR) grants citizens a Right to Explanation.  </w:t>
+      </w:r>
+    </w:p>
+    <w:p>
+      <w:pPr>
+        <w:ind w:firstLine="720"/>
+      </w:pPr>
+      <w:r>
+        <w:t xml:space="preserve">Further complicating matters, neural networks learn the patterns we </w:t>
+      </w:r>
+      <w:r>
+        <w:rPr>
+          <w:i/>
+          <w:iCs/>
+        </w:rPr>
+        <w:t>ask</w:t>
+      </w:r>
+      <w:r>
+        <w:t xml:space="preserve">, not necessarily the ones we </w:t>
+      </w:r>
+      <w:r>
+        <w:rPr>
+          <w:i/>
+          <w:iCs/>
+        </w:rPr>
+        <w:t>mean</w:t>
+      </w:r>
+      <w:r>
+        <w:t>. For instance, Beauty.ai, an algorithm for rating female attractiveness, lost credibility due to only giving high scores to light-skinned candidates</w:t>
+      </w:r>
+      <w:sdt>
+        <w:sdtPr>
+          <w:id w:val="-916170117"/>
+          <w:citation/>
+        </w:sdtPr>
+        <w:sdtContent>
+          <w:r>
+            <w:fldChar w:fldCharType="begin"/>
+          </w:r>
+          <w:r>
+            <w:instrText xml:space="preserve"> CITATION Upc18 \l 1033 </w:instrText>
+          </w:r>
+          <w:r>
+            <w:fldChar w:fldCharType="separate"/>
+          </w:r>
+          <w:r>
+            <w:rPr>
+              <w:noProof/>
+            </w:rPr>
+            <w:t xml:space="preserve"> (Upchurch, 2018)</w:t>
+          </w:r>
+          <w:r>
+            <w:fldChar w:fldCharType="end"/>
+          </w:r>
+        </w:sdtContent>
+      </w:sdt>
+      <w:r>
+        <w:t>. This outcome was not intentionally malicious but the byproduct of not sufficiently representing minorities in the training set. Similar imbalanced issues occur across many real-world domains and require sophisticated data handling strategies (Kaur et al., 2019). Even with expert data scientists, it is possible to miss these edge cases and produce invalid predictions.</w:t>
+      </w:r>
+    </w:p>
+    <w:p>
+      <w:pPr>
+        <w:pStyle w:val="Heading3"/>
+      </w:pPr>
+      <w:r>
+        <w:t>Robust and Secure</w:t>
+      </w:r>
+    </w:p>
+    <w:p>
+      <w:r>
+        <w:tab/>
+        <w:t xml:space="preserve">Engineers who become data scientists follow a different curriculum than their peers who become security specialists. This distinction in training is most evident in the lack of controls across artificially intelligent solutions (Lin et al., 2018; Sethi &amp; </w:t>
+      </w:r>
+      <w:proofErr w:type="spellStart"/>
+      <w:r>
+        <w:t>Kantardzic</w:t>
+      </w:r>
+      <w:proofErr w:type="spellEnd"/>
+      <w:r>
+        <w:t>, 2018). Malicious actors can influence these predicted decisions by either inserting erroneous samples into the training set or directly attacking the probability distributions. For instance, researchers have shown that applying tiny amounts of distortion to images can change the graphic’s predicted class (e.g., cat versus dog)</w:t>
+      </w:r>
+      <w:sdt>
+        <w:sdtPr>
+          <w:id w:val="921684708"/>
+          <w:citation/>
+        </w:sdtPr>
+        <w:sdtContent>
+          <w:r>
+            <w:fldChar w:fldCharType="begin"/>
+          </w:r>
+          <w:r>
+            <w:instrText xml:space="preserve"> CITATION Set18 \l 1033 </w:instrText>
+          </w:r>
+          <w:r>
+            <w:fldChar w:fldCharType="separate"/>
+          </w:r>
+          <w:r>
+            <w:rPr>
+              <w:noProof/>
+            </w:rPr>
+            <w:t xml:space="preserve"> (Sethi &amp; Kantardzic, 2018)</w:t>
+          </w:r>
+          <w:r>
+            <w:fldChar w:fldCharType="end"/>
+          </w:r>
+        </w:sdtContent>
+      </w:sdt>
+      <w:r>
+        <w:t>. If people cannot trust the classification algorithms' integrity, how can mission-critical environments effectively use them?</w:t>
+      </w:r>
+    </w:p>
+    <w:p>
+      <w:pPr>
+        <w:pStyle w:val="Heading3"/>
+      </w:pPr>
+      <w:r>
+        <w:t>Observations</w:t>
+      </w:r>
+    </w:p>
+    <w:p>
+      <w:r>
+        <w:tab/>
+        <w:t xml:space="preserve">Artificial intelligence is a tool that can automate mechanical tasks, pattern match data, and enhance human capabilities. Organizations can use these means to improve efficiency and reduce wastefulness. These innovations deprecate the need for specific skill sets and lower the entry barrier into other expert systems. While this causes an initial </w:t>
+      </w:r>
+      <w:proofErr w:type="gramStart"/>
+      <w:r>
+        <w:t>decrease</w:t>
+      </w:r>
+      <w:proofErr w:type="gramEnd"/>
+      <w:r>
+        <w:t xml:space="preserve"> number of jobs </w:t>
+      </w:r>
+      <w:r>
+        <w:lastRenderedPageBreak/>
+        <w:t>necessary, entirely new industries follow shortly afterward. This promotion justifies the short-term pain when a society can replace low-paying jobs with high-paying alternatives.</w:t>
+      </w:r>
+    </w:p>
+    <w:p>
+      <w:r>
+        <w:tab/>
+        <w:t xml:space="preserve">Machine learning technology is too immature to delegate business-critical decisions. Instead, professionals should consider these technologies for initial recommendations and verify that their choices are free of unconscious biases. For example, a court judge should assess their sentencing aligns with a regression algorithm’s prediction, not blindly issue that verdict. Humans must maintain control of our actions and consequences. However, it can be challenging to prevent machines from manipulating our free will.  </w:t>
+      </w:r>
+    </w:p>
+    <w:p>
+      <w:pPr>
+        <w:ind w:firstLine="720"/>
+      </w:pPr>
+      <w:r>
+        <w:t xml:space="preserve">Laws cannot keep up with technology’s high-velocity innovation, causing businesses to define and self-regulate their ethical behavior. Without an official solution for maintaining accountability, this moral desire must compete against existing business priorities. Those priorities will vary significantly between organizations, as defining ‘human-centric systems’ is ambiguous. Moving past those challenges are issues with the fundamental integrity of neural network technologies. Implementing transparency and </w:t>
+      </w:r>
+      <w:proofErr w:type="spellStart"/>
+      <w:r>
+        <w:t>explainability</w:t>
+      </w:r>
+      <w:proofErr w:type="spellEnd"/>
+      <w:r>
+        <w:t xml:space="preserve"> are open research problems for all but the most trivial systems. After solving those issues, ensuring the use of only inclusive training data requires significant investments into unverifiable results.</w:t>
+      </w:r>
+    </w:p>
+    <w:p>
+      <w:pPr>
+        <w:ind w:firstLine="720"/>
+      </w:pPr>
+      <w:r>
+        <w:t>These limitations bring the discussion around full circle to the beginning. Artificial intelligent systems are not ethical, evil, or corrupt. They are tools that automate everyday tasks and lower the barrier to entry. Users of that tool need to be cognizant of what these predictions mean and how they influence decisions. However, that is not the same thing as delegating control with impunity. After all, would you trust big business to do the right thing in a world that lacks accountability and legal enforcement?</w:t>
+      </w:r>
+    </w:p>
+    <w:p/>
     <w:sdt>
       <w:sdtPr>
         <w:rPr>
@@ -10269,23 +10995,7 @@
       </w:r>
     </w:p>
   </w:comment>
-  <w:comment w:id="9" w:author="nate nate" w:date="2022-05-15T22:22:00Z" w:initials="nn">
-    <w:p>
-      <w:pPr>
-        <w:pStyle w:val="CommentText"/>
-      </w:pPr>
-      <w:r>
-        <w:rPr>
-          <w:rStyle w:val="CommentReference"/>
-        </w:rPr>
-        <w:annotationRef/>
-      </w:r>
-      <w:r>
-        <w:t>TIM8150-7</w:t>
-      </w:r>
-    </w:p>
-  </w:comment>
-  <w:comment w:id="10" w:author="nate nate" w:date="2022-05-28T14:30:00Z" w:initials="nn">
+  <w:comment w:id="9" w:author="nate nate" w:date="2022-05-28T14:30:00Z" w:initials="nn">
     <w:p>
       <w:pPr>
         <w:pStyle w:val="CommentText"/>
@@ -10312,7 +11022,7 @@
       </w:pPr>
     </w:p>
   </w:comment>
-  <w:comment w:id="11" w:author="nate nate" w:date="2022-05-28T14:38:00Z" w:initials="nn">
+  <w:comment w:id="10" w:author="nate nate" w:date="2022-05-28T14:38:00Z" w:initials="nn">
     <w:p>
       <w:pPr>
         <w:pStyle w:val="CommentText"/>
@@ -10328,7 +11038,7 @@
       </w:r>
     </w:p>
   </w:comment>
-  <w:comment w:id="12" w:author="nate nate" w:date="2022-05-28T14:42:00Z" w:initials="nn">
+  <w:comment w:id="11" w:author="nate nate" w:date="2022-05-28T14:42:00Z" w:initials="nn">
     <w:p>
       <w:pPr>
         <w:pStyle w:val="CommentText"/>
@@ -10344,7 +11054,7 @@
       </w:r>
     </w:p>
   </w:comment>
-  <w:comment w:id="13" w:author="nate nate" w:date="2022-05-28T14:53:00Z" w:initials="nn">
+  <w:comment w:id="12" w:author="nate nate" w:date="2022-05-28T14:53:00Z" w:initials="nn">
     <w:p>
       <w:pPr>
         <w:pStyle w:val="CommentText"/>
@@ -10362,6 +11072,22 @@
       <w:proofErr w:type="spellEnd"/>
       <w:r>
         <w:t xml:space="preserve"> from stats capstone interesting to add here?</w:t>
+      </w:r>
+    </w:p>
+  </w:comment>
+  <w:comment w:id="13" w:author="nate nate" w:date="2022-05-15T22:22:00Z" w:initials="nn">
+    <w:p>
+      <w:pPr>
+        <w:pStyle w:val="CommentText"/>
+      </w:pPr>
+      <w:r>
+        <w:rPr>
+          <w:rStyle w:val="CommentReference"/>
+        </w:rPr>
+        <w:annotationRef/>
+      </w:r>
+      <w:r>
+        <w:t>TIM8150-7</w:t>
       </w:r>
     </w:p>
   </w:comment>
@@ -10378,11 +11104,11 @@
   <w15:commentEx w15:paraId="39E18983" w15:done="0"/>
   <w15:commentEx w15:paraId="664BB513" w15:done="0"/>
   <w15:commentEx w15:paraId="7799D1E0" w15:done="0"/>
-  <w15:commentEx w15:paraId="7346C38E" w15:done="0"/>
   <w15:commentEx w15:paraId="5417D0DD" w15:done="0"/>
   <w15:commentEx w15:paraId="68BBE23B" w15:done="0"/>
   <w15:commentEx w15:paraId="77C08903" w15:done="0"/>
   <w15:commentEx w15:paraId="1D094890" w15:done="0"/>
+  <w15:commentEx w15:paraId="0FD46CBC" w15:done="0"/>
 </w15:commentsEx>
 </file>
 
@@ -10396,11 +11122,11 @@
   <w16cex:commentExtensible w16cex:durableId="262BA34C" w16cex:dateUtc="2022-05-15T20:05:00Z"/>
   <w16cex:commentExtensible w16cex:durableId="262BF7BA" w16cex:dateUtc="2022-05-16T02:05:00Z"/>
   <w16cex:commentExtensible w16cex:durableId="262C000F" w16cex:dateUtc="2022-05-16T02:41:00Z"/>
-  <w16cex:commentExtensible w16cex:durableId="262BFB8C" w16cex:dateUtc="2022-05-16T02:22:00Z"/>
   <w16cex:commentExtensible w16cex:durableId="263CB06A" w16cex:dateUtc="2022-05-28T18:30:00Z"/>
   <w16cex:commentExtensible w16cex:durableId="263CB24C" w16cex:dateUtc="2022-05-28T18:38:00Z"/>
   <w16cex:commentExtensible w16cex:durableId="263CB358" w16cex:dateUtc="2022-05-28T18:42:00Z"/>
   <w16cex:commentExtensible w16cex:durableId="263CB5D6" w16cex:dateUtc="2022-05-28T18:53:00Z"/>
+  <w16cex:commentExtensible w16cex:durableId="262BFB8C" w16cex:dateUtc="2022-05-16T02:22:00Z"/>
 </w16cex:commentsExtensible>
 </file>
 
@@ -10414,11 +11140,11 @@
   <w16cid:commentId w16cid:paraId="39E18983" w16cid:durableId="262BA34C"/>
   <w16cid:commentId w16cid:paraId="664BB513" w16cid:durableId="262BF7BA"/>
   <w16cid:commentId w16cid:paraId="7799D1E0" w16cid:durableId="262C000F"/>
-  <w16cid:commentId w16cid:paraId="7346C38E" w16cid:durableId="262BFB8C"/>
   <w16cid:commentId w16cid:paraId="5417D0DD" w16cid:durableId="263CB06A"/>
   <w16cid:commentId w16cid:paraId="68BBE23B" w16cid:durableId="263CB24C"/>
   <w16cid:commentId w16cid:paraId="77C08903" w16cid:durableId="263CB358"/>
   <w16cid:commentId w16cid:paraId="1D094890" w16cid:durableId="263CB5D6"/>
+  <w16cid:commentId w16cid:paraId="0FD46CBC" w16cid:durableId="262BFB8C"/>
 </w16cid:commentsIds>
 </file>
 
@@ -10974,6 +11700,111 @@
     </w:lvl>
   </w:abstractNum>
   <w:abstractNum w:abstractNumId="4" w15:restartNumberingAfterBreak="0">
+    <w:nsid w:val="6C3F7EE1"/>
+    <w:multiLevelType w:val="multilevel"/>
+    <w:tmpl w:val="A480478C"/>
+    <w:lvl w:ilvl="0">
+      <w:start w:val="1"/>
+      <w:numFmt w:val="decimal"/>
+      <w:lvlText w:val="%1."/>
+      <w:lvlJc w:val="left"/>
+      <w:pPr>
+        <w:tabs>
+          <w:tab w:val="num" w:pos="720"/>
+        </w:tabs>
+        <w:ind w:left="720" w:hanging="360"/>
+      </w:pPr>
+    </w:lvl>
+    <w:lvl w:ilvl="1" w:tentative="1">
+      <w:numFmt w:val="decimal"/>
+      <w:lvlText w:val="%2."/>
+      <w:lvlJc w:val="left"/>
+      <w:pPr>
+        <w:tabs>
+          <w:tab w:val="num" w:pos="1440"/>
+        </w:tabs>
+        <w:ind w:left="1440" w:hanging="360"/>
+      </w:pPr>
+    </w:lvl>
+    <w:lvl w:ilvl="2" w:tentative="1">
+      <w:numFmt w:val="decimal"/>
+      <w:lvlText w:val="%3."/>
+      <w:lvlJc w:val="left"/>
+      <w:pPr>
+        <w:tabs>
+          <w:tab w:val="num" w:pos="2160"/>
+        </w:tabs>
+        <w:ind w:left="2160" w:hanging="360"/>
+      </w:pPr>
+    </w:lvl>
+    <w:lvl w:ilvl="3" w:tentative="1">
+      <w:numFmt w:val="decimal"/>
+      <w:lvlText w:val="%4."/>
+      <w:lvlJc w:val="left"/>
+      <w:pPr>
+        <w:tabs>
+          <w:tab w:val="num" w:pos="2880"/>
+        </w:tabs>
+        <w:ind w:left="2880" w:hanging="360"/>
+      </w:pPr>
+    </w:lvl>
+    <w:lvl w:ilvl="4" w:tentative="1">
+      <w:numFmt w:val="decimal"/>
+      <w:lvlText w:val="%5."/>
+      <w:lvlJc w:val="left"/>
+      <w:pPr>
+        <w:tabs>
+          <w:tab w:val="num" w:pos="3600"/>
+        </w:tabs>
+        <w:ind w:left="3600" w:hanging="360"/>
+      </w:pPr>
+    </w:lvl>
+    <w:lvl w:ilvl="5" w:tentative="1">
+      <w:numFmt w:val="decimal"/>
+      <w:lvlText w:val="%6."/>
+      <w:lvlJc w:val="left"/>
+      <w:pPr>
+        <w:tabs>
+          <w:tab w:val="num" w:pos="4320"/>
+        </w:tabs>
+        <w:ind w:left="4320" w:hanging="360"/>
+      </w:pPr>
+    </w:lvl>
+    <w:lvl w:ilvl="6" w:tentative="1">
+      <w:numFmt w:val="decimal"/>
+      <w:lvlText w:val="%7."/>
+      <w:lvlJc w:val="left"/>
+      <w:pPr>
+        <w:tabs>
+          <w:tab w:val="num" w:pos="5040"/>
+        </w:tabs>
+        <w:ind w:left="5040" w:hanging="360"/>
+      </w:pPr>
+    </w:lvl>
+    <w:lvl w:ilvl="7" w:tentative="1">
+      <w:numFmt w:val="decimal"/>
+      <w:lvlText w:val="%8."/>
+      <w:lvlJc w:val="left"/>
+      <w:pPr>
+        <w:tabs>
+          <w:tab w:val="num" w:pos="5760"/>
+        </w:tabs>
+        <w:ind w:left="5760" w:hanging="360"/>
+      </w:pPr>
+    </w:lvl>
+    <w:lvl w:ilvl="8" w:tentative="1">
+      <w:numFmt w:val="decimal"/>
+      <w:lvlText w:val="%9."/>
+      <w:lvlJc w:val="left"/>
+      <w:pPr>
+        <w:tabs>
+          <w:tab w:val="num" w:pos="6480"/>
+        </w:tabs>
+        <w:ind w:left="6480" w:hanging="360"/>
+      </w:pPr>
+    </w:lvl>
+  </w:abstractNum>
+  <w:abstractNum w:abstractNumId="5" w15:restartNumberingAfterBreak="0">
     <w:nsid w:val="72E16CD4"/>
     <w:multiLevelType w:val="hybridMultilevel"/>
     <w:tmpl w:val="21121098"/>
@@ -11099,6 +11930,9 @@
     <w:abstractNumId w:val="1"/>
   </w:num>
   <w:num w:numId="5" w16cid:durableId="1289778295">
+    <w:abstractNumId w:val="5"/>
+  </w:num>
+  <w:num w:numId="6" w16cid:durableId="286930917">
     <w:abstractNumId w:val="4"/>
   </w:num>
 </w:numbering>
@@ -11971,6 +12805,18 @@
       <w:color w:val="2F5496" w:themeColor="accent1" w:themeShade="BF"/>
       <w:sz w:val="24"/>
       <w:szCs w:val="24"/>
+    </w:rPr>
+  </w:style>
+  <w:style w:type="character" w:styleId="Hyperlink">
+    <w:name w:val="Hyperlink"/>
+    <w:basedOn w:val="DefaultParagraphFont"/>
+    <w:uiPriority w:val="99"/>
+    <w:semiHidden/>
+    <w:unhideWhenUsed/>
+    <w:rsid w:val="003D6881"/>
+    <w:rPr>
+      <w:color w:val="0000FF"/>
+      <w:u w:val="single"/>
     </w:rPr>
   </w:style>
 </w:styles>
@@ -26176,7 +27022,7 @@
     <b:JournalName>Gale General OneFile</b:JournalName>
     <b:Pages>NA</b:Pages>
     <b:Publisher>Right Vision Media</b:Publisher>
-    <b:RefOrder>53</b:RefOrder>
+    <b:RefOrder>55</b:RefOrder>
   </b:Source>
   <b:Source>
     <b:Tag>Pra21</b:Tag>
@@ -26212,7 +27058,7 @@
     <b:Volume>21</b:Volume>
     <b:Issue>3</b:Issue>
     <b:DOI>https://doi.org/10.1007/s13222-021-00386-8</b:DOI>
-    <b:RefOrder>54</b:RefOrder>
+    <b:RefOrder>56</b:RefOrder>
   </b:Source>
   <b:Source>
     <b:Tag>Dic18</b:Tag>
@@ -26339,7 +27185,7 @@
     </b:Author>
     <b:InternetSiteTitle>YouTube</b:InternetSiteTitle>
     <b:URL>https://youtu.be/4MbixFVWwck</b:URL>
-    <b:RefOrder>55</b:RefOrder>
+    <b:RefOrder>57</b:RefOrder>
   </b:Source>
   <b:Source>
     <b:Tag>Hev04</b:Tag>
@@ -26374,7 +27220,7 @@
     <b:Volume>28</b:Volume>
     <b:Issue>1</b:Issue>
     <b:DOI>10.2307/25148625</b:DOI>
-    <b:RefOrder>56</b:RefOrder>
+    <b:RefOrder>58</b:RefOrder>
   </b:Source>
   <b:Source>
     <b:Tag>Iiv20</b:Tag>
@@ -26397,7 +27243,7 @@
     <b:Volume>21</b:Volume>
     <b:Issue>3</b:Issue>
     <b:DOI>doi:10.17705/1jais.00610</b:DOI>
-    <b:RefOrder>57</b:RefOrder>
+    <b:RefOrder>59</b:RefOrder>
   </b:Source>
   <b:Source>
     <b:Tag>Nug18</b:Tag>
@@ -26427,7 +27273,7 @@
     <b:ConferenceName>Biomedical Engineering and Sciences</b:ConferenceName>
     <b:Publisher>IEEE</b:Publisher>
     <b:DOI>10.1109/IECBES.2018.8626710</b:DOI>
-    <b:RefOrder>58</b:RefOrder>
+    <b:RefOrder>60</b:RefOrder>
   </b:Source>
   <b:Source>
     <b:Tag>Ban21</b:Tag>
@@ -26458,7 +27304,7 @@
     <b:City>Erode, India</b:City>
     <b:Publisher>IEEE</b:Publisher>
     <b:DOI>https://doi.org/10.1109/ICCMC51019.2021.9418255</b:DOI>
-    <b:RefOrder>59</b:RefOrder>
+    <b:RefOrder>61</b:RefOrder>
   </b:Source>
   <b:Source>
     <b:Tag>Mar</b:Tag>
@@ -26475,7 +27321,7 @@
         </b:NameList>
       </b:Author>
     </b:Author>
-    <b:RefOrder>60</b:RefOrder>
+    <b:RefOrder>62</b:RefOrder>
   </b:Source>
   <b:Source>
     <b:Tag>Baj88</b:Tag>
@@ -26499,7 +27345,7 @@
     <b:Volume>76</b:Volume>
     <b:Issue>8</b:Issue>
     <b:DOI>10.1109/5.5968</b:DOI>
-    <b:RefOrder>61</b:RefOrder>
+    <b:RefOrder>63</b:RefOrder>
   </b:Source>
   <b:Source>
     <b:Tag>Bal21</b:Tag>
@@ -26527,7 +27373,7 @@
     <b:Volume>13</b:Volume>
     <b:Issue>2</b:Issue>
     <b:DOI>https://doi.org/10.1111/tops.12527</b:DOI>
-    <b:RefOrder>17</b:RefOrder>
+    <b:RefOrder>22</b:RefOrder>
   </b:Source>
   <b:Source>
     <b:Tag>GuF211</b:Tag>
@@ -26570,7 +27416,7 @@
     <b:Publisher>Association for Computing Machinery</b:Publisher>
     <b:Volume>8</b:Volume>
     <b:DOI>https://doi.org/10.1145/3472290</b:DOI>
-    <b:RefOrder>62</b:RefOrder>
+    <b:RefOrder>64</b:RefOrder>
   </b:Source>
   <b:Source>
     <b:Tag>Luk18</b:Tag>
@@ -26730,7 +27576,7 @@
     <b:Month>January</b:Month>
     <b:Day>16</b:Day>
     <b:URL>https://www.youtube.com/watch?v=1L0TKZQcUtA&amp;feature=youtu.be</b:URL>
-    <b:RefOrder>25</b:RefOrder>
+    <b:RefOrder>27</b:RefOrder>
   </b:Source>
   <b:Source>
     <b:Tag>Sne15</b:Tag>
@@ -26752,7 +27598,7 @@
     <b:Pages>477-487</b:Pages>
     <b:Volume>27</b:Volume>
     <b:DOI>10.1080/08982112.2015.1065322</b:DOI>
-    <b:RefOrder>23</b:RefOrder>
+    <b:RefOrder>25</b:RefOrder>
   </b:Source>
   <b:Source>
     <b:Tag>Che18</b:Tag>
@@ -26788,7 +27634,7 @@
     <b:Volume>35</b:Volume>
     <b:Issue>1</b:Issue>
     <b:DOI>https://doi-org.proxy1.ncu.edu/10.1109/MSP.2017.2765695</b:DOI>
-    <b:RefOrder>26</b:RefOrder>
+    <b:RefOrder>28</b:RefOrder>
   </b:Source>
   <b:Source>
     <b:Tag>Wil14</b:Tag>
@@ -26808,7 +27654,7 @@
     </b:Author>
     <b:InternetSiteTitle>Netlogo</b:InternetSiteTitle>
     <b:URL>https://ccl.northwestern.edu/netlogo/models/BeeSmartHiveFinding</b:URL>
-    <b:RefOrder>38</b:RefOrder>
+    <b:RefOrder>34</b:RefOrder>
   </b:Source>
   <b:Source>
     <b:Tag>Dar59</b:Tag>
@@ -26826,7 +27672,7 @@
         </b:NameList>
       </b:Author>
     </b:Author>
-    <b:RefOrder>39</b:RefOrder>
+    <b:RefOrder>35</b:RefOrder>
   </b:Source>
   <b:Source>
     <b:Tag>Mak18</b:Tag>
@@ -26853,7 +27699,7 @@
     <b:Pages>1-4</b:Pages>
     <b:DOI>10.1109/SAIC.2018.8516837</b:DOI>
     <b:ConferenceName>IEEE First International Conference on System Analysis &amp; Intelligent Computing</b:ConferenceName>
-    <b:RefOrder>40</b:RefOrder>
+    <b:RefOrder>36</b:RefOrder>
   </b:Source>
   <b:Source>
     <b:Tag>Kah14</b:Tag>
@@ -26868,7 +27714,7 @@
     </b:Author>
     <b:InternetSiteTitle>Kahn Academy</b:InternetSiteTitle>
     <b:URL>https://www.khanacademy.org/computing/computer-science/informationtheory/moderninfotheory/v/markov_chains</b:URL>
-    <b:RefOrder>18</b:RefOrder>
+    <b:RefOrder>19</b:RefOrder>
   </b:Source>
   <b:Source>
     <b:Tag>NgA16</b:Tag>
@@ -26888,7 +27734,7 @@
     <b:InternetSiteTitle>Coursera</b:InternetSiteTitle>
     <b:Year>2016</b:Year>
     <b:URL>https://www.coursera.org/learn/machine-learning</b:URL>
-    <b:RefOrder>19</b:RefOrder>
+    <b:RefOrder>20</b:RefOrder>
   </b:Source>
   <b:Source>
     <b:Tag>Mas20</b:Tag>
@@ -26910,7 +27756,7 @@
     <b:Month>March</b:Month>
     <b:Day>1</b:Day>
     <b:URL>https://www.opensourceshakespeare.org/views/plays/plays.php</b:URL>
-    <b:RefOrder>63</b:RefOrder>
+    <b:RefOrder>65</b:RefOrder>
   </b:Source>
   <b:Source>
     <b:Tag>Bel07</b:Tag>
@@ -26935,7 +27781,7 @@
     <b:Year>2009</b:Year>
     <b:URL>https://netflixprize.com/assets/GrandPrize2009_BPC_BellKor.pdf</b:URL>
     <b:InternetSiteTitle>Netflix Prize</b:InternetSiteTitle>
-    <b:RefOrder>64</b:RefOrder>
+    <b:RefOrder>66</b:RefOrder>
   </b:Source>
   <b:Source>
     <b:Tag>LiZ19</b:Tag>
@@ -26971,7 +27817,7 @@
     <b:Volume>14</b:Volume>
     <b:Issue>2</b:Issue>
     <b:DOI>10.1109/MCI.2019.2901089</b:DOI>
-    <b:RefOrder>65</b:RefOrder>
+    <b:RefOrder>67</b:RefOrder>
   </b:Source>
   <b:Source>
     <b:Tag>Placeholder1</b:Tag>
@@ -26998,7 +27844,7 @@
     <b:Volume>25</b:Volume>
     <b:Issue>5</b:Issue>
     <b:DOI>10.1080/08839514.2011.570156</b:DOI>
-    <b:RefOrder>20</b:RefOrder>
+    <b:RefOrder>21</b:RefOrder>
   </b:Source>
   <b:Source>
     <b:Tag>Ros19</b:Tag>
@@ -27020,7 +27866,7 @@
     <b:Month>February</b:Month>
     <b:Day>11</b:Day>
     <b:URL>https://www.pyimagesearch.com/2019/02/11/fashion-mnist-with-keras-and-deep-learning/</b:URL>
-    <b:RefOrder>66</b:RefOrder>
+    <b:RefOrder>68</b:RefOrder>
   </b:Source>
   <b:Source>
     <b:Tag>Edu18</b:Tag>
@@ -27037,7 +27883,7 @@
     <b:Month>October</b:Month>
     <b:Day>16</b:Day>
     <b:URL>https://www.youtube.com/watch?v=5ctbvkAMQO4</b:URL>
-    <b:RefOrder>21</b:RefOrder>
+    <b:RefOrder>23</b:RefOrder>
   </b:Source>
   <b:Source>
     <b:Tag>FuZ19</b:Tag>
@@ -27058,7 +27904,7 @@
     <b:Pages>92-104</b:Pages>
     <b:DOI>https://doi-org.proxy1.ncu.edu/10.1109/MLBDBI48998.2019.00025</b:DOI>
     <b:ConferenceName>International Conference on Machine Learning, Big Data and Business Intelligence</b:ConferenceName>
-    <b:RefOrder>22</b:RefOrder>
+    <b:RefOrder>24</b:RefOrder>
   </b:Source>
   <b:Source>
     <b:Tag>Fri20</b:Tag>
@@ -27080,7 +27926,7 @@
     <b:Month>January</b:Month>
     <b:URL>https://youtu.be/0VH1Lim8gL8</b:URL>
     <b:ProductionCompany>Massachusetts Institute of Technology (MIT)</b:ProductionCompany>
-    <b:RefOrder>24</b:RefOrder>
+    <b:RefOrder>26</b:RefOrder>
   </b:Source>
   <b:Source>
     <b:Tag>Als14</b:Tag>
@@ -27111,7 +27957,7 @@
     <b:City>Anchorage, AK</b:City>
     <b:Publisher>The Institute of Electrical and Electronics Engineers</b:Publisher>
     <b:DOI>https://doi-org.proxy1.ncu.edu/10.1109/BigData.Congress.2014.91</b:DOI>
-    <b:RefOrder>67</b:RefOrder>
+    <b:RefOrder>69</b:RefOrder>
   </b:Source>
   <b:Source>
     <b:Tag>CDC16</b:Tag>
@@ -27128,7 +27974,7 @@
     <b:Month>July</b:Month>
     <b:Day>6</b:Day>
     <b:URL>https://www.cdc.gov/vitalsigns/motor-vehicle-safety/index.html</b:URL>
-    <b:RefOrder>28</b:RefOrder>
+    <b:RefOrder>30</b:RefOrder>
   </b:Source>
   <b:Source>
     <b:Tag>For12</b:Tag>
@@ -27150,7 +27996,7 @@
     <b:Month>March</b:Month>
     <b:Day>18</b:Day>
     <b:URL>https://www.nytimes.com/2012/03/18/automobiles/as-cars-are-kept-longer-200000-is-new-100000.html</b:URL>
-    <b:RefOrder>29</b:RefOrder>
+    <b:RefOrder>31</b:RefOrder>
   </b:Source>
   <b:Source>
     <b:Tag>Jac19</b:Tag>
@@ -27177,7 +28023,7 @@
     <b:City>Los Angeles, CA, USA</b:City>
     <b:Publisher>Institute of Electrical and Electronics Engineers</b:Publisher>
     <b:DOI>10.1109/IRI.2019.00019</b:DOI>
-    <b:RefOrder>30</b:RefOrder>
+    <b:RefOrder>32</b:RefOrder>
   </b:Source>
   <b:Source>
     <b:Tag>Coh13</b:Tag>
@@ -27199,7 +28045,7 @@
     <b:Month>November</b:Month>
     <b:Day>14</b:Day>
     <b:URL>https://www.fastcompany.com/3021592/the-10-smartest-cities-in-north-america</b:URL>
-    <b:RefOrder>31</b:RefOrder>
+    <b:RefOrder>33</b:RefOrder>
   </b:Source>
   <b:Source>
     <b:Tag>Hol19</b:Tag>
@@ -27226,7 +28072,7 @@
     <b:Volume>52</b:Volume>
     <b:Issue>8</b:Issue>
     <b:DOI>10.1109/MC.2019.2917455</b:DOI>
-    <b:RefOrder>32</b:RefOrder>
+    <b:RefOrder>49</b:RefOrder>
   </b:Source>
   <b:Source>
     <b:Tag>Tho19</b:Tag>
@@ -27248,7 +28094,7 @@
     <b:City>Austin, Texas</b:City>
     <b:Publisher>SciPy</b:Publisher>
     <b:URL>https://youtu.be/KChtdexd5Jo</b:URL>
-    <b:RefOrder>33</b:RefOrder>
+    <b:RefOrder>50</b:RefOrder>
   </b:Source>
   <b:Source>
     <b:Tag>Kan19</b:Tag>
@@ -27273,7 +28119,7 @@
     <b:Volume>38</b:Volume>
     <b:Issue>1</b:Issue>
     <b:DOI>10.1109/MTS.2019.2894474</b:DOI>
-    <b:RefOrder>34</b:RefOrder>
+    <b:RefOrder>51</b:RefOrder>
   </b:Source>
   <b:Source>
     <b:Tag>Asi42</b:Tag>
@@ -27291,7 +28137,7 @@
         </b:NameList>
       </b:Author>
     </b:Author>
-    <b:RefOrder>35</b:RefOrder>
+    <b:RefOrder>52</b:RefOrder>
   </b:Source>
   <b:Source>
     <b:Tag>Upc18</b:Tag>
@@ -27314,7 +28160,7 @@
     <b:Volume>33</b:Volume>
     <b:Issue>3</b:Issue>
     <b:DOI>10.1111/ntwe.12124</b:DOI>
-    <b:RefOrder>36</b:RefOrder>
+    <b:RefOrder>53</b:RefOrder>
   </b:Source>
   <b:Source>
     <b:Tag>Set18</b:Tag>
@@ -27341,7 +28187,7 @@
     <b:Publisher>Elsevier</b:Publisher>
     <b:Volume>289</b:Volume>
     <b:DOI>10.1016/j.neucom.2018.02.007</b:DOI>
-    <b:RefOrder>37</b:RefOrder>
+    <b:RefOrder>54</b:RefOrder>
   </b:Source>
   <b:Source>
     <b:Tag>Sme19</b:Tag>
@@ -27363,7 +28209,7 @@
     <b:Month>December</b:Month>
     <b:Day>4</b:Day>
     <b:URL>https://youtu.be/eBX7lPk5qmA</b:URL>
-    <b:RefOrder>27</b:RefOrder>
+    <b:RefOrder>29</b:RefOrder>
   </b:Source>
   <b:Source>
     <b:Tag>Riv21</b:Tag>
@@ -27395,7 +28241,7 @@
     <b:Publisher>IEEE</b:Publisher>
     <b:Volume>21</b:Volume>
     <b:DOI>10.1109/QRS54544.2021.00116</b:DOI>
-    <b:RefOrder>41</b:RefOrder>
+    <b:RefOrder>37</b:RefOrder>
   </b:Source>
   <b:Source>
     <b:Tag>Qiu18</b:Tag>
@@ -27426,7 +28272,7 @@
     <b:City>Amsterdam, Netherlands</b:City>
     <b:Publisher>Association for Computing Machinery</b:Publisher>
     <b:DOI>https://doi.org/10.1145/3213846.3213873</b:DOI>
-    <b:RefOrder>68</b:RefOrder>
+    <b:RefOrder>70</b:RefOrder>
   </b:Source>
   <b:Source>
     <b:Tag>Placeholder2</b:Tag>
@@ -27453,7 +28299,7 @@
       </b:Author>
     </b:Author>
     <b:JournalName>ISSTA’18, July 16–21, 2018, Amsterdam, Netherlands</b:JournalName>
-    <b:RefOrder>43</b:RefOrder>
+    <b:RefOrder>39</b:RefOrder>
   </b:Source>
   <b:Source>
     <b:Tag>Kil172</b:Tag>
@@ -27484,7 +28330,7 @@
     <b:City>Wilmington, Delaware</b:City>
     <b:Publisher>IEEE</b:Publisher>
     <b:DOI>10.1109/RWEEK.2017.8088644</b:DOI>
-    <b:RefOrder>42</b:RefOrder>
+    <b:RefOrder>38</b:RefOrder>
   </b:Source>
   <b:Source>
     <b:Tag>Hud21</b:Tag>
@@ -27508,7 +28354,7 @@
     <b:Volume>52</b:Volume>
     <b:Issue>3</b:Issue>
     <b:DOI>https://doi.org/10.1007/s10838-020-09548-w</b:DOI>
-    <b:RefOrder>69</b:RefOrder>
+    <b:RefOrder>71</b:RefOrder>
   </b:Source>
   <b:Source>
     <b:Tag>Ozi21</b:Tag>
@@ -27554,7 +28400,7 @@
     <b:Month>March</b:Month>
     <b:Day>14</b:Day>
     <b:URL>https://news.microsoft.com/innovation-stories/azure-quantum-majorana-topological-qubit/</b:URL>
-    <b:RefOrder>44</b:RefOrder>
+    <b:RefOrder>40</b:RefOrder>
   </b:Source>
   <b:Source>
     <b:Tag>Fro21</b:Tag>
@@ -27578,7 +28424,7 @@
     <b:Volume>592</b:Volume>
     <b:Issue>7854</b:Issue>
     <b:DOI>https://doi.org/10.1038/d41586-021-00954-8</b:DOI>
-    <b:RefOrder>45</b:RefOrder>
+    <b:RefOrder>41</b:RefOrder>
   </b:Source>
   <b:Source>
     <b:Tag>Miy20</b:Tag>
@@ -27601,7 +28447,7 @@
     <b:Volume>13</b:Volume>
     <b:Issue>1</b:Issue>
     <b:DOI>https://doi.org/10.1186/s13041-020-0552-2</b:DOI>
-    <b:RefOrder>46</b:RefOrder>
+    <b:RefOrder>42</b:RefOrder>
   </b:Source>
   <b:Source>
     <b:Tag>Ari09</b:Tag>
@@ -27621,7 +28467,7 @@
     </b:Author>
     <b:Publisher>HarperCollins Publishers</b:Publisher>
     <b:StandardNumber>B007C2KGV2</b:StandardNumber>
-    <b:RefOrder>47</b:RefOrder>
+    <b:RefOrder>43</b:RefOrder>
   </b:Source>
   <b:Source>
     <b:Tag>Dou22</b:Tag>
@@ -27647,7 +28493,7 @@
     <b:JournalName>Journal for General Philosophy of Science</b:JournalName>
     <b:Pages>1-9</b:Pages>
     <b:DOI>https://doi.org/10.1007/s10838-022-09606-5</b:DOI>
-    <b:RefOrder>70</b:RefOrder>
+    <b:RefOrder>72</b:RefOrder>
   </b:Source>
   <b:Source>
     <b:Tag>Das19</b:Tag>
@@ -27671,7 +28517,7 @@
     <b:Volume>48</b:Volume>
     <b:Issue>4</b:Issue>
     <b:DOI>10.1111/fima.12297</b:DOI>
-    <b:RefOrder>48</b:RefOrder>
+    <b:RefOrder>44</b:RefOrder>
   </b:Source>
   <b:Source>
     <b:Tag>Par93</b:Tag>
@@ -27694,7 +28540,7 @@
     <b:Pages>130-138</b:Pages>
     <b:Volume>36</b:Volume>
     <b:Issue>3</b:Issue>
-    <b:RefOrder>71</b:RefOrder>
+    <b:RefOrder>73</b:RefOrder>
   </b:Source>
   <b:Source>
     <b:Tag>Bur15</b:Tag>
@@ -27713,7 +28559,7 @@
       </b:Author>
     </b:Author>
     <b:Publisher>Routledge</b:Publisher>
-    <b:RefOrder>49</b:RefOrder>
+    <b:RefOrder>45</b:RefOrder>
   </b:Source>
   <b:Source>
     <b:Tag>Ger10</b:Tag>
@@ -27734,7 +28580,7 @@
     <b:InternetSiteTitle>Vimeo</b:InternetSiteTitle>
     <b:URL>https://vimeo.com/15676699</b:URL>
     <b:ProductionCompany>The Taos Institute</b:ProductionCompany>
-    <b:RefOrder>50</b:RefOrder>
+    <b:RefOrder>46</b:RefOrder>
   </b:Source>
   <b:Source>
     <b:Tag>Owe17</b:Tag>
@@ -27756,7 +28602,7 @@
     <b:Month>November</b:Month>
     <b:Day>8</b:Day>
     <b:URL>https://www.youtube.com/watch?v=6I6b3ePAZ5M</b:URL>
-    <b:RefOrder>51</b:RefOrder>
+    <b:RefOrder>47</b:RefOrder>
   </b:Source>
   <b:Source>
     <b:Tag>Tan21</b:Tag>
@@ -27779,7 +28625,7 @@
     <b:Volume>31</b:Volume>
     <b:Issue>1</b:Issue>
     <b:URL>https://search-ebscohost-com.proxy1.ncu.edu/login.aspx?direct=true&amp;db=edb&amp;AN=147839336&amp;site=eds-live</b:URL>
-    <b:RefOrder>52</b:RefOrder>
+    <b:RefOrder>48</b:RefOrder>
   </b:Source>
   <b:Source>
     <b:Tag>Off79</b:Tag>
@@ -27794,7 +28640,7 @@
     <b:InternetSiteTitle>U.S. Department of Health and Human Services</b:InternetSiteTitle>
     <b:Year>1979</b:Year>
     <b:URL>https://www.hhs.gov/ohrp/sites/default/files/the-belmont-report-508c_FINAL.pdf</b:URL>
-    <b:RefOrder>72</b:RefOrder>
+    <b:RefOrder>74</b:RefOrder>
   </b:Source>
   <b:Source>
     <b:Tag>Rob21</b:Tag>
@@ -27817,7 +28663,7 @@
     <b:Volume>43</b:Volume>
     <b:Issue>1</b:Issue>
     <b:DOI>10.1002/eahr.500074</b:DOI>
-    <b:RefOrder>73</b:RefOrder>
+    <b:RefOrder>75</b:RefOrder>
   </b:Source>
   <b:Source>
     <b:Tag>Ada18</b:Tag>
@@ -27848,7 +28694,7 @@
     <b:Pages>1345-1348</b:Pages>
     <b:Volume>108</b:Volume>
     <b:Issue>10</b:Issue>
-    <b:RefOrder>74</b:RefOrder>
+    <b:RefOrder>76</b:RefOrder>
   </b:Source>
   <b:Source>
     <b:Tag>Bar191</b:Tag>
@@ -27887,7 +28733,7 @@
     </b:Author>
     <b:InternetSiteTitle>YouTube</b:InternetSiteTitle>
     <b:URL>https://youtu.be/guVvtZ7ZClw</b:URL>
-    <b:RefOrder>75</b:RefOrder>
+    <b:RefOrder>77</b:RefOrder>
   </b:Source>
   <b:Source>
     <b:Tag>Son18</b:Tag>
@@ -27924,7 +28770,7 @@
     <b:Month>October</b:Month>
     <b:Day>4</b:Day>
     <b:URL>https://www.youtube.com/watch?v=783ZtAF4j5g</b:URL>
-    <b:RefOrder>76</b:RefOrder>
+    <b:RefOrder>78</b:RefOrder>
   </b:Source>
   <b:Source>
     <b:Tag>Lei17</b:Tag>
@@ -27939,7 +28785,7 @@
     </b:Author>
     <b:InternetSiteTitle>YouTube</b:InternetSiteTitle>
     <b:URL>https://www.youtube.com/watch?v=qiKW1qX97qA</b:URL>
-    <b:RefOrder>77</b:RefOrder>
+    <b:RefOrder>79</b:RefOrder>
   </b:Source>
   <b:Source>
     <b:Tag>Sta17</b:Tag>
@@ -27978,7 +28824,7 @@
       </b:Author>
     </b:Author>
     <b:JournalName>Sage Reference: Encyclopedia of Social Psychology</b:JournalName>
-    <b:RefOrder>78</b:RefOrder>
+    <b:RefOrder>80</b:RefOrder>
   </b:Source>
   <b:Source>
     <b:Tag>Fon08</b:Tag>
@@ -28003,7 +28849,7 @@
     <b:Publisher>IEEE</b:Publisher>
     <b:DOI>10.1109/ICIAFS.2008.4783968</b:DOI>
     <b:ConferenceName>4th International Conference on Information and Automation for Sustainability</b:ConferenceName>
-    <b:RefOrder>79</b:RefOrder>
+    <b:RefOrder>81</b:RefOrder>
   </b:Source>
   <b:Source>
     <b:Tag>Bho17</b:Tag>
@@ -28026,7 +28872,7 @@
     <b:Pages>136-141</b:Pages>
     <b:ConferenceName>2017 Third International Conference on Advances in Electrical, Electronics, Information, Communication and Bio-Informatics (AEEICB) </b:ConferenceName>
     <b:Publisher>AEEICB</b:Publisher>
-    <b:RefOrder>80</b:RefOrder>
+    <b:RefOrder>82</b:RefOrder>
   </b:Source>
   <b:Source>
     <b:Tag>Gir17</b:Tag>
@@ -28082,7 +28928,7 @@
     <b:Volume>65</b:Volume>
     <b:Issue>6</b:Issue>
     <b:DOI>10.1037/h0042519</b:DOI>
-    <b:RefOrder>81</b:RefOrder>
+    <b:RefOrder>83</b:RefOrder>
   </b:Source>
   <b:Source>
     <b:Tag>Üna21</b:Tag>
@@ -28111,11 +28957,41 @@
     <b:DOI>https://doi.org/10.1007/s10462-021-10049-5</b:DOI>
     <b:RefOrder>16</b:RefOrder>
   </b:Source>
+  <b:Source>
+    <b:Tag>Metna</b:Tag>
+    <b:SourceType>InternetSite</b:SourceType>
+    <b:Guid>{79BB121A-F346-4F73-B7E5-672090EC9C49}</b:Guid>
+    <b:Title>Tanh Activation</b:Title>
+    <b:Year>n.a.</b:Year>
+    <b:Author>
+      <b:Author>
+        <b:Corporate>Meta AI</b:Corporate>
+      </b:Author>
+    </b:Author>
+    <b:InternetSiteTitle>Papers with Code</b:InternetSiteTitle>
+    <b:URL>https://paperswithcode.com/method/tanh-activation</b:URL>
+    <b:RefOrder>17</b:RefOrder>
+  </b:Source>
+  <b:Source>
+    <b:Tag>Oxf22</b:Tag>
+    <b:SourceType>InternetSite</b:SourceType>
+    <b:Guid>{E2F440AC-4C4B-4D40-B1E9-6F7CBE1BB380}</b:Guid>
+    <b:Author>
+      <b:Author>
+        <b:Corporate>Oxford</b:Corporate>
+      </b:Author>
+    </b:Author>
+    <b:Title>Occam's razor</b:Title>
+    <b:InternetSiteTitle>Lexico</b:InternetSiteTitle>
+    <b:Year>2022</b:Year>
+    <b:URL>https://www.lexico.com/en/definition/occam's_razor</b:URL>
+    <b:RefOrder>18</b:RefOrder>
+  </b:Source>
 </b:Sources>
 </file>
 
 <file path=customXml/itemProps1.xml><?xml version="1.0" encoding="utf-8"?>
-<ds:datastoreItem xmlns:ds="http://schemas.openxmlformats.org/officeDocument/2006/customXml" ds:itemID="{FC4D4BB9-A2E0-43DA-8672-775966C0C2BA}">
+<ds:datastoreItem xmlns:ds="http://schemas.openxmlformats.org/officeDocument/2006/customXml" ds:itemID="{D62AF375-77A0-4D5B-BD07-516681982755}">
   <ds:schemaRefs>
     <ds:schemaRef ds:uri="http://schemas.openxmlformats.org/officeDocument/2006/bibliography"/>
   </ds:schemaRefs>

</xml_diff>

<commit_message>
taking a break so the wife can eat her soup
</commit_message>
<xml_diff>
--- a/Chapters/BachmeierNDIS9902.ch2.docx
+++ b/Chapters/BachmeierNDIS9902.ch2.docx
@@ -3413,12 +3413,82 @@
     </w:p>
     <w:p>
       <w:pPr>
-        <w:rPr>
-          <w:b/>
-        </w:rPr>
+        <w:pStyle w:val="Heading3"/>
       </w:pPr>
       <w:r>
-        <w:br w:type="page"/>
+        <w:t>Scaling to millions of parameters</w:t>
+      </w:r>
+    </w:p>
+    <w:p>
+      <w:pPr>
+        <w:ind w:firstLine="720"/>
+      </w:pPr>
+      <w:r>
+        <w:t xml:space="preserve">Recently, titans of the industry like Google Brain Team, </w:t>
+      </w:r>
+      <w:proofErr w:type="spellStart"/>
+      <w:r>
+        <w:t>OpenAI</w:t>
+      </w:r>
+      <w:proofErr w:type="spellEnd"/>
+      <w:r>
+        <w:t>, and Uber Labs are scaling their evolutionary algorithms to millions of parameters without human intervention. Discovering the optimal architecture for CV and NLP problems at this scale is improbable due to its combinatorial nature and high costs per iteration</w:t>
+      </w:r>
+      <w:sdt>
+        <w:sdtPr>
+          <w:id w:val="-724764320"/>
+          <w:citation/>
+        </w:sdtPr>
+        <w:sdtContent>
+          <w:r>
+            <w:fldChar w:fldCharType="begin"/>
+          </w:r>
+          <w:r>
+            <w:instrText xml:space="preserve"> CITATION Lui18 \l 1033 </w:instrText>
+          </w:r>
+          <w:r>
+            <w:fldChar w:fldCharType="separate"/>
+          </w:r>
+          <w:r>
+            <w:rPr>
+              <w:noProof/>
+            </w:rPr>
+            <w:t xml:space="preserve"> (Lui, K, Fernando, &amp; Kavukcuoglu, 2018)</w:t>
+          </w:r>
+          <w:r>
+            <w:fldChar w:fldCharType="end"/>
+          </w:r>
+        </w:sdtContent>
+      </w:sdt>
+      <w:r>
+        <w:t>. Instead, automation must represent the network as a traditional graph G consisting of nodes and weighted edges. Next, multi-level motifs augment the connectivity hierarchy to discover the impact of broad and narrow changes. For instance, these mutations might inject high-level filters or split the N-</w:t>
+      </w:r>
+      <w:proofErr w:type="spellStart"/>
+      <w:r>
+        <w:t>th</w:t>
+      </w:r>
+      <w:proofErr w:type="spellEnd"/>
+      <w:r>
+        <w:t xml:space="preserve"> hidden layer. In many ways, this is analogous to traditional fuzz testing, which exploits software through bit flipping.</w:t>
+      </w:r>
+    </w:p>
+    <w:p>
+      <w:pPr>
+        <w:ind w:firstLine="720"/>
+      </w:pPr>
+      <w:r>
+        <w:t>Google DeepMind (2018</w:t>
+      </w:r>
+      <w:proofErr w:type="gramStart"/>
+      <w:r>
+        <w:t>)  implements</w:t>
+      </w:r>
+      <w:proofErr w:type="gramEnd"/>
+      <w:r>
+        <w:t xml:space="preserve"> its search algorithm based on tournament selection.</w:t>
+      </w:r>
+      <w:r>
+        <w:t xml:space="preserve"> Each round begins by selecting the top 5% of the population and applying permutations from a discrete action space. After mutating the networks, only the superior offspring survive to the next round. This random search process is a genetic algorithm with an RL model steering its evolution to deliver the best of the breed through a simple search model.</w:t>
       </w:r>
     </w:p>
     <w:p>
@@ -3521,9 +3591,9 @@
           <w:noProof/>
         </w:rPr>
         <w:drawing>
-          <wp:inline distT="0" distB="0" distL="0" distR="0" wp14:anchorId="3992F4D1" wp14:editId="71CA69EB">
-            <wp:extent cx="4639844" cy="2398643"/>
-            <wp:effectExtent l="0" t="0" r="8890" b="1905"/>
+          <wp:inline distT="0" distB="0" distL="0" distR="0" wp14:anchorId="3992F4D1" wp14:editId="227432EB">
+            <wp:extent cx="5152535" cy="2663687"/>
+            <wp:effectExtent l="0" t="0" r="0" b="3810"/>
             <wp:docPr id="4" name="Picture 4" descr="Diagram, schematic&#10;&#10;Description automatically generated"/>
             <wp:cNvGraphicFramePr>
               <a:graphicFrameLocks xmlns:a="http://schemas.openxmlformats.org/drawingml/2006/main" noChangeAspect="1"/>
@@ -3544,7 +3614,7 @@
                   <pic:spPr>
                     <a:xfrm>
                       <a:off x="0" y="0"/>
-                      <a:ext cx="4768496" cy="2465152"/>
+                      <a:ext cx="5296012" cy="2737860"/>
                     </a:xfrm>
                     <a:prstGeom prst="rect">
                       <a:avLst/>
@@ -3562,12 +3632,12 @@
         <w:pStyle w:val="Heading3"/>
       </w:pPr>
       <w:r>
+        <w:lastRenderedPageBreak/>
         <w:t>Markov Experiment</w:t>
       </w:r>
     </w:p>
     <w:p>
       <w:r>
-        <w:lastRenderedPageBreak/>
         <w:tab/>
         <w:t xml:space="preserve">Many online tutorials recommend exploring Markov chains as a solution to predict the next token in a sequence. Mason (2020) maintains an open-source repository </w:t>
       </w:r>
@@ -3628,11 +3698,10 @@
         <w:rPr>
           <w:noProof/>
         </w:rPr>
-        <w:lastRenderedPageBreak/>
         <w:drawing>
-          <wp:inline distT="0" distB="0" distL="0" distR="0" wp14:anchorId="4856B5C7" wp14:editId="418877D9">
-            <wp:extent cx="5845144" cy="4486275"/>
-            <wp:effectExtent l="0" t="0" r="3810" b="0"/>
+          <wp:inline distT="0" distB="0" distL="0" distR="0" wp14:anchorId="4856B5C7" wp14:editId="065386BD">
+            <wp:extent cx="5024459" cy="3856383"/>
+            <wp:effectExtent l="0" t="0" r="5080" b="0"/>
             <wp:docPr id="5" name="Picture 5" descr="Graphical user interface, text, application&#10;&#10;Description automatically generated"/>
             <wp:cNvGraphicFramePr>
               <a:graphicFrameLocks xmlns:a="http://schemas.openxmlformats.org/drawingml/2006/main" noChangeAspect="1"/>
@@ -3653,7 +3722,7 @@
                   <pic:spPr>
                     <a:xfrm>
                       <a:off x="0" y="0"/>
-                      <a:ext cx="6068538" cy="4657735"/>
+                      <a:ext cx="5224200" cy="4009689"/>
                     </a:xfrm>
                     <a:prstGeom prst="rect">
                       <a:avLst/>
@@ -3671,6 +3740,7 @@
         <w:pStyle w:val="Heading3"/>
       </w:pPr>
       <w:r>
+        <w:lastRenderedPageBreak/>
         <w:t>Neural Networks</w:t>
       </w:r>
     </w:p>
@@ -3714,11 +3784,7 @@
       </w:r>
       <w:proofErr w:type="spellEnd"/>
       <w:r>
-        <w:t xml:space="preserve"> (2017), backpropagation is a recursive process of taking the partial derivative of two logic gates and applying a weighted update. He expands on the idea of these connected graphs with an example of image classification passing through several three layers (extracting edges, corners, object </w:t>
-      </w:r>
-      <w:r>
-        <w:lastRenderedPageBreak/>
-        <w:t>parts, and object identities). While the mathematical basis and engineering steps are somewhat procedural, the efficient design of the network architecture requires both art and science.</w:t>
+        <w:t xml:space="preserve"> (2017), backpropagation is a recursive process of taking the partial derivative of two logic gates and applying a weighted update. He expands on the idea of these connected graphs with an example of image classification passing through several three layers (extracting edges, corners, object parts, and object identities). While the mathematical basis and engineering steps are somewhat procedural, the efficient design of the network architecture requires both art and science.</w:t>
       </w:r>
     </w:p>
     <w:p>
@@ -3813,6 +3879,7 @@
         <w:rPr>
           <w:noProof/>
         </w:rPr>
+        <w:lastRenderedPageBreak/>
         <w:drawing>
           <wp:inline distT="0" distB="0" distL="0" distR="0" wp14:anchorId="2B6A9088" wp14:editId="32377CEF">
             <wp:extent cx="5748911" cy="4191000"/>
@@ -3855,7 +3922,6 @@
         <w:pStyle w:val="Heading3"/>
       </w:pPr>
       <w:r>
-        <w:lastRenderedPageBreak/>
         <w:t>Neural Network Experiment</w:t>
       </w:r>
     </w:p>
@@ -3904,6 +3970,7 @@
         <w:pStyle w:val="Caption"/>
       </w:pPr>
       <w:r>
+        <w:lastRenderedPageBreak/>
         <w:t xml:space="preserve">Figure </w:t>
       </w:r>
       <w:r>
@@ -3989,17 +4056,17 @@
         <w:ind w:firstLine="720"/>
       </w:pPr>
       <w:r>
-        <w:t xml:space="preserve">The first and most critical step in any data mining exercise is determining the question and discovering supporting evidence. Until this action occurs, the business is unlikely to have a </w:t>
-      </w:r>
-      <w:r>
-        <w:lastRenderedPageBreak/>
-        <w:t>successful deliverable and will spend excessive resources investigating irrelevant materials. After clearly articulating the business value, the engineer teams can perform broad filtration of data sources based on their ability to address those questions. During filtration, having a logical framework can improve the search process through partition pruning of the relevant data stores. For instance, if the business operates in Michigan, there is potentially minimal value in exploring Texas-specific data. After coalescing the supporting facts into a central location, cleaning and curation processes must confirm that the data is complete and pristine. Perfect information needs to be both the right size and volume, or it might be incompatible with the analysis algorithms. For example, an instance learning algorithm expects individual records, not aggregate counts.</w:t>
+        <w:t>The first and most critical step in any data mining exercise is determining the question and discovering supporting evidence. Until this action occurs, the business is unlikely to have a successful deliverable and will spend excessive resources investigating irrelevant materials. After clearly articulating the business value, the engineer teams can perform broad filtration of data sources based on their ability to address those questions. During filtration, having a logical framework can improve the search process through partition pruning of the relevant data stores. For instance, if the business operates in Michigan, there is potentially minimal value in exploring Texas-specific data. After coalescing the supporting facts into a central location, cleaning and curation processes must confirm that the data is complete and pristine. Perfect information needs to be both the right size and volume, or it might be incompatible with the analysis algorithms. For example, an instance learning algorithm expects individual records, not aggregate counts.</w:t>
       </w:r>
     </w:p>
     <w:p>
       <w:r>
         <w:tab/>
-        <w:t>Markov Chains and Neural Networks are two strategies for making predictions on data through graph-like structures. Unlike basis statistics, Markov removes the need for actions to be independent and instead expresses them as weighted state machines. These state machines can improve accuracy in workflows, such as guessing the next word in a sentence. Neural Networks and related MLP algorithms rely on weighted graphs and backpropagation to make predictions. While there is some artfulness, an alternative perspective asks if these are ensembles of small network segments. Evidence towards this interpretation exists in multiple advanced papers and helps to demystify the “machine learning black box.”  It also means that several related concepts, patterns, and practices of data processing networks should also appear within more advanced neural network architectures.</w:t>
+        <w:t xml:space="preserve">Markov Chains and Neural Networks are two strategies for making predictions on data through graph-like structures. Unlike basis statistics, Markov removes the need for actions to be </w:t>
+      </w:r>
+      <w:r>
+        <w:lastRenderedPageBreak/>
+        <w:t>independent and instead expresses them as weighted state machines. These state machines can improve accuracy in workflows, such as guessing the next word in a sentence. Neural Networks and related MLP algorithms rely on weighted graphs and backpropagation to make predictions. While there is some artfulness, an alternative perspective asks if these are ensembles of small network segments. Evidence towards this interpretation exists in multiple advanced papers and helps to demystify the “machine learning black box.”  It also means that several related concepts, patterns, and practices of data processing networks should also appear within more advanced neural network architectures.</w:t>
       </w:r>
     </w:p>
     <w:p>
@@ -4059,7 +4126,6 @@
         <w:pStyle w:val="Heading3"/>
       </w:pPr>
       <w:r>
-        <w:lastRenderedPageBreak/>
         <w:t>Neural dynamics</w:t>
       </w:r>
     </w:p>
@@ -4126,7 +4192,14 @@
         <w:rPr>
           <w:rFonts w:eastAsiaTheme="minorEastAsia"/>
         </w:rPr>
-        <w:t xml:space="preserve"> (1988) proposed that vision is an active process, and a hierarchy of decisions must occur. Each layer within the hierarchical map must encode the likelihood of a prediction within the context of the previous layer. For instance, when a person sees a cat, their brain uses different neuron groups to identify edges-to-shapes, shapes-to-labels, and aggregate labels to object names. Today, AI/ML practitioners call this construct the “hidden layers” within neural network architectures.</w:t>
+        <w:t xml:space="preserve"> (1988) proposed that vision is an active process, and a hierarchy of decisions must occur. Each layer within the hierarchical map must encode the likelihood of a prediction within </w:t>
+      </w:r>
+      <w:r>
+        <w:rPr>
+          <w:rFonts w:eastAsiaTheme="minorEastAsia"/>
+        </w:rPr>
+        <w:lastRenderedPageBreak/>
+        <w:t>the context of the previous layer. For instance, when a person sees a cat, their brain uses different neuron groups to identify edges-to-shapes, shapes-to-labels, and aggregate labels to object names. Today, AI/ML practitioners call this construct the “hidden layers” within neural network architectures.</w:t>
       </w:r>
     </w:p>
     <w:p>
@@ -4191,7 +4264,6 @@
     </w:p>
     <w:p>
       <w:r>
-        <w:lastRenderedPageBreak/>
         <w:tab/>
         <w:t xml:space="preserve">In 1996, </w:t>
       </w:r>
@@ -4259,6 +4331,7 @@
         <w:ind w:firstLine="720"/>
       </w:pPr>
       <w:r>
+        <w:lastRenderedPageBreak/>
         <w:t>NLP systems typically begin with sentence normalization, combining and annotating tokens, and finally performing custom business logic (see Figure 1)</w:t>
       </w:r>
       <w:sdt>
@@ -4321,10 +4394,9 @@
         <w:rPr>
           <w:noProof/>
         </w:rPr>
-        <w:lastRenderedPageBreak/>
         <w:drawing>
-          <wp:inline distT="0" distB="0" distL="0" distR="0" wp14:anchorId="40362E98" wp14:editId="251E3A3C">
-            <wp:extent cx="5736553" cy="4257675"/>
+          <wp:inline distT="0" distB="0" distL="0" distR="0" wp14:anchorId="40362E98" wp14:editId="3626C483">
+            <wp:extent cx="6195767" cy="4598504"/>
             <wp:effectExtent l="0" t="0" r="0" b="0"/>
             <wp:docPr id="8" name="Picture 8" descr="Diagram&#10;&#10;Description automatically generated with medium confidence"/>
             <wp:cNvGraphicFramePr>
@@ -4346,7 +4418,7 @@
                   <pic:spPr>
                     <a:xfrm>
                       <a:off x="0" y="0"/>
-                      <a:ext cx="5859083" cy="4348617"/>
+                      <a:ext cx="6336328" cy="4702829"/>
                     </a:xfrm>
                     <a:prstGeom prst="rect">
                       <a:avLst/>
@@ -4364,6 +4436,7 @@
         <w:pStyle w:val="Heading3"/>
       </w:pPr>
       <w:r>
+        <w:lastRenderedPageBreak/>
         <w:t>Deep Learning</w:t>
       </w:r>
     </w:p>
@@ -4457,7 +4530,6 @@
         <w:pStyle w:val="Caption"/>
       </w:pPr>
       <w:r>
-        <w:lastRenderedPageBreak/>
         <w:t>Table 1: Example progressions of N.N. architecture complexity</w:t>
       </w:r>
     </w:p>
@@ -4617,6 +4689,7 @@
         <w:rPr>
           <w:noProof/>
         </w:rPr>
+        <w:lastRenderedPageBreak/>
         <w:drawing>
           <wp:inline distT="0" distB="0" distL="0" distR="0" wp14:anchorId="7AA94BAC" wp14:editId="4BC90D7B">
             <wp:extent cx="5407882" cy="3940935"/>
@@ -4703,11 +4776,7 @@
       </w:r>
       <w:proofErr w:type="spellEnd"/>
       <w:r>
-        <w:t xml:space="preserve"> et al. (2014) built an NLP system for predicting where the user was during the submission (e.g., restaurant or nightclub). </w:t>
-      </w:r>
-      <w:r>
-        <w:lastRenderedPageBreak/>
-        <w:t>Their approach extracts keywords from Yelp reviews (using term frequency), business metadata (e.g., name and location), and tweet metadata (e.g., timestamp). These features flow into a random forest classifier that determines the user’s location with a 74% accuracy. However, using only the business metadata produces an 88% accuracy, indicating that these additional details provide negative value.</w:t>
+        <w:t xml:space="preserve"> et al. (2014) built an NLP system for predicting where the user was during the submission (e.g., restaurant or nightclub). Their approach extracts keywords from Yelp reviews (using term frequency), business metadata (e.g., name and location), and tweet metadata (e.g., timestamp). These features flow into a random forest classifier that determines the user’s location with a 74% accuracy. However, using only the business metadata produces an 88% accuracy, indicating that these additional details provide negative value.</w:t>
       </w:r>
     </w:p>
     <w:p>
@@ -4726,7 +4795,11 @@
         <w:commentReference w:id="6"/>
       </w:r>
       <w:r>
-        <w:t>has specific requirements to model social media users’ speech patterns and creates new content in their voices. The Feature Extraction Process must therefore consider the user’s metadata (e.g., age and locale), the online community properties (e.g., forum name), the posted content, and any quality ratings (e.g., Facebook Likes). There are several considerations to augment this process. For instance, adding a filtration step to remove comments with negative ratings might create more well-liked personalities. However, it could also be advantageous to generate trolls that argue an alternative position, reinforcing NPAC’s position that the other side is illegitimate or less sophisticated.</w:t>
+        <w:t xml:space="preserve">has specific requirements to model social media users’ speech patterns and creates new content in their voices. The Feature Extraction Process must therefore consider the user’s </w:t>
+      </w:r>
+      <w:r>
+        <w:lastRenderedPageBreak/>
+        <w:t>metadata (e.g., age and locale), the online community properties (e.g., forum name), the posted content, and any quality ratings (e.g., Facebook Likes). There are several considerations to augment this process. For instance, adding a filtration step to remove comments with negative ratings might create more well-liked personalities. However, it could also be advantageous to generate trolls that argue an alternative position, reinforcing NPAC’s position that the other side is illegitimate or less sophisticated.</w:t>
       </w:r>
     </w:p>
     <w:p>
@@ -4778,11 +4851,7 @@
       </w:r>
       <w:proofErr w:type="spellEnd"/>
       <w:r>
-        <w:t xml:space="preserve"> (2020), detecting Deep Fakes is an arms race because any advances in DNN naturally improve GNN results. NPAC leverages this methodology for self-teaching its systems to deliver more accurate content (see Figure 4). The organization’s solution uses the NLP transformer to improve parallelization over LSTM and a </w:t>
-      </w:r>
-      <w:r>
-        <w:lastRenderedPageBreak/>
-        <w:t xml:space="preserve">second RNN classification network. Periodic snapshots archive the content and model state for offline troubleshooting use cases during the training process.  </w:t>
+        <w:t xml:space="preserve"> (2020), detecting Deep Fakes is an arms race because any advances in DNN naturally improve GNN results. NPAC leverages this methodology for self-teaching its systems to deliver more accurate content (see Figure 4). The organization’s solution uses the NLP transformer to improve parallelization over LSTM and a second RNN classification network. Periodic snapshots archive the content and model state for offline troubleshooting use cases during the training process.  </w:t>
       </w:r>
     </w:p>
     <w:p>
@@ -4801,6 +4870,7 @@
         <w:rPr>
           <w:noProof/>
         </w:rPr>
+        <w:lastRenderedPageBreak/>
         <w:drawing>
           <wp:inline distT="0" distB="0" distL="0" distR="0" wp14:anchorId="6D2C1EFB" wp14:editId="50AD723A">
             <wp:extent cx="5346485" cy="3013656"/>
@@ -4884,7 +4954,6 @@
     </w:p>
     <w:p>
       <w:r>
-        <w:lastRenderedPageBreak/>
         <w:tab/>
         <w:t>A preceding section examined the biological constructs that enable primates’ vision</w:t>
       </w:r>
@@ -4897,6 +4966,7 @@
         <w:ind w:firstLine="360"/>
       </w:pPr>
       <w:r>
+        <w:lastRenderedPageBreak/>
         <w:t xml:space="preserve">A neural network consists of three building blocks' input, hidden, and output layers. For instance, an animal image classification system might assign 64x64 pixel images into ten predetermined categories. This example requires an input layer with 4096 neurons, an output layer of ten neurons, and some hidden layers in the middle. Adding more hidden layers enables extracting more details from the image, </w:t>
       </w:r>
       <w:proofErr w:type="gramStart"/>
@@ -27379,7 +27449,7 @@
     <b:JournalName>Gale General OneFile</b:JournalName>
     <b:Pages>NA</b:Pages>
     <b:Publisher>Right Vision Media</b:Publisher>
-    <b:RefOrder>57</b:RefOrder>
+    <b:RefOrder>58</b:RefOrder>
   </b:Source>
   <b:Source>
     <b:Tag>Pra21</b:Tag>
@@ -27415,7 +27485,7 @@
     <b:Volume>21</b:Volume>
     <b:Issue>3</b:Issue>
     <b:DOI>https://doi.org/10.1007/s13222-021-00386-8</b:DOI>
-    <b:RefOrder>58</b:RefOrder>
+    <b:RefOrder>59</b:RefOrder>
   </b:Source>
   <b:Source>
     <b:Tag>Dic18</b:Tag>
@@ -27542,7 +27612,7 @@
     </b:Author>
     <b:InternetSiteTitle>YouTube</b:InternetSiteTitle>
     <b:URL>https://youtu.be/4MbixFVWwck</b:URL>
-    <b:RefOrder>59</b:RefOrder>
+    <b:RefOrder>60</b:RefOrder>
   </b:Source>
   <b:Source>
     <b:Tag>Hev04</b:Tag>
@@ -27577,7 +27647,7 @@
     <b:Volume>28</b:Volume>
     <b:Issue>1</b:Issue>
     <b:DOI>10.2307/25148625</b:DOI>
-    <b:RefOrder>60</b:RefOrder>
+    <b:RefOrder>61</b:RefOrder>
   </b:Source>
   <b:Source>
     <b:Tag>Iiv20</b:Tag>
@@ -27600,7 +27670,7 @@
     <b:Volume>21</b:Volume>
     <b:Issue>3</b:Issue>
     <b:DOI>doi:10.17705/1jais.00610</b:DOI>
-    <b:RefOrder>61</b:RefOrder>
+    <b:RefOrder>62</b:RefOrder>
   </b:Source>
   <b:Source>
     <b:Tag>Nug18</b:Tag>
@@ -27630,7 +27700,7 @@
     <b:ConferenceName>Biomedical Engineering and Sciences</b:ConferenceName>
     <b:Publisher>IEEE</b:Publisher>
     <b:DOI>10.1109/IECBES.2018.8626710</b:DOI>
-    <b:RefOrder>62</b:RefOrder>
+    <b:RefOrder>63</b:RefOrder>
   </b:Source>
   <b:Source>
     <b:Tag>Ban21</b:Tag>
@@ -27661,7 +27731,7 @@
     <b:City>Erode, India</b:City>
     <b:Publisher>IEEE</b:Publisher>
     <b:DOI>https://doi.org/10.1109/ICCMC51019.2021.9418255</b:DOI>
-    <b:RefOrder>63</b:RefOrder>
+    <b:RefOrder>64</b:RefOrder>
   </b:Source>
   <b:Source>
     <b:Tag>Mar</b:Tag>
@@ -27678,7 +27748,7 @@
         </b:NameList>
       </b:Author>
     </b:Author>
-    <b:RefOrder>64</b:RefOrder>
+    <b:RefOrder>65</b:RefOrder>
   </b:Source>
   <b:Source>
     <b:Tag>Baj88</b:Tag>
@@ -27702,7 +27772,7 @@
     <b:Volume>76</b:Volume>
     <b:Issue>8</b:Issue>
     <b:DOI>10.1109/5.5968</b:DOI>
-    <b:RefOrder>65</b:RefOrder>
+    <b:RefOrder>66</b:RefOrder>
   </b:Source>
   <b:Source>
     <b:Tag>Bal21</b:Tag>
@@ -27730,7 +27800,7 @@
     <b:Volume>13</b:Volume>
     <b:Issue>2</b:Issue>
     <b:DOI>https://doi.org/10.1111/tops.12527</b:DOI>
-    <b:RefOrder>24</b:RefOrder>
+    <b:RefOrder>25</b:RefOrder>
   </b:Source>
   <b:Source>
     <b:Tag>GuF211</b:Tag>
@@ -27773,7 +27843,7 @@
     <b:Publisher>Association for Computing Machinery</b:Publisher>
     <b:Volume>8</b:Volume>
     <b:DOI>https://doi.org/10.1145/3472290</b:DOI>
-    <b:RefOrder>66</b:RefOrder>
+    <b:RefOrder>67</b:RefOrder>
   </b:Source>
   <b:Source>
     <b:Tag>Luk18</b:Tag>
@@ -27933,7 +28003,7 @@
     <b:Month>January</b:Month>
     <b:Day>16</b:Day>
     <b:URL>https://www.youtube.com/watch?v=1L0TKZQcUtA&amp;feature=youtu.be</b:URL>
-    <b:RefOrder>29</b:RefOrder>
+    <b:RefOrder>30</b:RefOrder>
   </b:Source>
   <b:Source>
     <b:Tag>Sne15</b:Tag>
@@ -27955,7 +28025,7 @@
     <b:Pages>477-487</b:Pages>
     <b:Volume>27</b:Volume>
     <b:DOI>10.1080/08982112.2015.1065322</b:DOI>
-    <b:RefOrder>27</b:RefOrder>
+    <b:RefOrder>28</b:RefOrder>
   </b:Source>
   <b:Source>
     <b:Tag>Che18</b:Tag>
@@ -27991,7 +28061,7 @@
     <b:Volume>35</b:Volume>
     <b:Issue>1</b:Issue>
     <b:DOI>https://doi-org.proxy1.ncu.edu/10.1109/MSP.2017.2765695</b:DOI>
-    <b:RefOrder>30</b:RefOrder>
+    <b:RefOrder>31</b:RefOrder>
   </b:Source>
   <b:Source>
     <b:Tag>Wil14</b:Tag>
@@ -28011,7 +28081,7 @@
     </b:Author>
     <b:InternetSiteTitle>Netlogo</b:InternetSiteTitle>
     <b:URL>https://ccl.northwestern.edu/netlogo/models/BeeSmartHiveFinding</b:URL>
-    <b:RefOrder>36</b:RefOrder>
+    <b:RefOrder>37</b:RefOrder>
   </b:Source>
   <b:Source>
     <b:Tag>Dar59</b:Tag>
@@ -28029,7 +28099,7 @@
         </b:NameList>
       </b:Author>
     </b:Author>
-    <b:RefOrder>37</b:RefOrder>
+    <b:RefOrder>38</b:RefOrder>
   </b:Source>
   <b:Source>
     <b:Tag>Mak18</b:Tag>
@@ -28056,7 +28126,7 @@
     <b:Pages>1-4</b:Pages>
     <b:DOI>10.1109/SAIC.2018.8516837</b:DOI>
     <b:ConferenceName>IEEE First International Conference on System Analysis &amp; Intelligent Computing</b:ConferenceName>
-    <b:RefOrder>38</b:RefOrder>
+    <b:RefOrder>39</b:RefOrder>
   </b:Source>
   <b:Source>
     <b:Tag>Kah14</b:Tag>
@@ -28071,7 +28141,7 @@
     </b:Author>
     <b:InternetSiteTitle>Kahn Academy</b:InternetSiteTitle>
     <b:URL>https://www.khanacademy.org/computing/computer-science/informationtheory/moderninfotheory/v/markov_chains</b:URL>
-    <b:RefOrder>21</b:RefOrder>
+    <b:RefOrder>22</b:RefOrder>
   </b:Source>
   <b:Source>
     <b:Tag>NgA16</b:Tag>
@@ -28091,7 +28161,7 @@
     <b:InternetSiteTitle>Coursera</b:InternetSiteTitle>
     <b:Year>2016</b:Year>
     <b:URL>https://www.coursera.org/learn/machine-learning</b:URL>
-    <b:RefOrder>22</b:RefOrder>
+    <b:RefOrder>23</b:RefOrder>
   </b:Source>
   <b:Source>
     <b:Tag>Mas20</b:Tag>
@@ -28113,7 +28183,7 @@
     <b:Month>March</b:Month>
     <b:Day>1</b:Day>
     <b:URL>https://www.opensourceshakespeare.org/views/plays/plays.php</b:URL>
-    <b:RefOrder>67</b:RefOrder>
+    <b:RefOrder>68</b:RefOrder>
   </b:Source>
   <b:Source>
     <b:Tag>Bel07</b:Tag>
@@ -28138,7 +28208,7 @@
     <b:Year>2009</b:Year>
     <b:URL>https://netflixprize.com/assets/GrandPrize2009_BPC_BellKor.pdf</b:URL>
     <b:InternetSiteTitle>Netflix Prize</b:InternetSiteTitle>
-    <b:RefOrder>68</b:RefOrder>
+    <b:RefOrder>69</b:RefOrder>
   </b:Source>
   <b:Source>
     <b:Tag>LiZ19</b:Tag>
@@ -28174,7 +28244,7 @@
     <b:Volume>14</b:Volume>
     <b:Issue>2</b:Issue>
     <b:DOI>10.1109/MCI.2019.2901089</b:DOI>
-    <b:RefOrder>69</b:RefOrder>
+    <b:RefOrder>70</b:RefOrder>
   </b:Source>
   <b:Source>
     <b:Tag>Placeholder1</b:Tag>
@@ -28201,7 +28271,7 @@
     <b:Volume>25</b:Volume>
     <b:Issue>5</b:Issue>
     <b:DOI>10.1080/08839514.2011.570156</b:DOI>
-    <b:RefOrder>23</b:RefOrder>
+    <b:RefOrder>24</b:RefOrder>
   </b:Source>
   <b:Source>
     <b:Tag>Ros19</b:Tag>
@@ -28223,7 +28293,7 @@
     <b:Month>February</b:Month>
     <b:Day>11</b:Day>
     <b:URL>https://www.pyimagesearch.com/2019/02/11/fashion-mnist-with-keras-and-deep-learning/</b:URL>
-    <b:RefOrder>70</b:RefOrder>
+    <b:RefOrder>71</b:RefOrder>
   </b:Source>
   <b:Source>
     <b:Tag>Edu18</b:Tag>
@@ -28240,7 +28310,7 @@
     <b:Month>October</b:Month>
     <b:Day>16</b:Day>
     <b:URL>https://www.youtube.com/watch?v=5ctbvkAMQO4</b:URL>
-    <b:RefOrder>25</b:RefOrder>
+    <b:RefOrder>26</b:RefOrder>
   </b:Source>
   <b:Source>
     <b:Tag>FuZ19</b:Tag>
@@ -28261,7 +28331,7 @@
     <b:Pages>92-104</b:Pages>
     <b:DOI>https://doi-org.proxy1.ncu.edu/10.1109/MLBDBI48998.2019.00025</b:DOI>
     <b:ConferenceName>International Conference on Machine Learning, Big Data and Business Intelligence</b:ConferenceName>
-    <b:RefOrder>26</b:RefOrder>
+    <b:RefOrder>27</b:RefOrder>
   </b:Source>
   <b:Source>
     <b:Tag>Fri20</b:Tag>
@@ -28283,7 +28353,7 @@
     <b:Month>January</b:Month>
     <b:URL>https://youtu.be/0VH1Lim8gL8</b:URL>
     <b:ProductionCompany>Massachusetts Institute of Technology (MIT)</b:ProductionCompany>
-    <b:RefOrder>28</b:RefOrder>
+    <b:RefOrder>29</b:RefOrder>
   </b:Source>
   <b:Source>
     <b:Tag>Als14</b:Tag>
@@ -28314,7 +28384,7 @@
     <b:City>Anchorage, AK</b:City>
     <b:Publisher>The Institute of Electrical and Electronics Engineers</b:Publisher>
     <b:DOI>https://doi-org.proxy1.ncu.edu/10.1109/BigData.Congress.2014.91</b:DOI>
-    <b:RefOrder>71</b:RefOrder>
+    <b:RefOrder>72</b:RefOrder>
   </b:Source>
   <b:Source>
     <b:Tag>CDC16</b:Tag>
@@ -28331,7 +28401,7 @@
     <b:Month>July</b:Month>
     <b:Day>6</b:Day>
     <b:URL>https://www.cdc.gov/vitalsigns/motor-vehicle-safety/index.html</b:URL>
-    <b:RefOrder>32</b:RefOrder>
+    <b:RefOrder>33</b:RefOrder>
   </b:Source>
   <b:Source>
     <b:Tag>For12</b:Tag>
@@ -28353,7 +28423,7 @@
     <b:Month>March</b:Month>
     <b:Day>18</b:Day>
     <b:URL>https://www.nytimes.com/2012/03/18/automobiles/as-cars-are-kept-longer-200000-is-new-100000.html</b:URL>
-    <b:RefOrder>33</b:RefOrder>
+    <b:RefOrder>34</b:RefOrder>
   </b:Source>
   <b:Source>
     <b:Tag>Jac19</b:Tag>
@@ -28380,7 +28450,7 @@
     <b:City>Los Angeles, CA, USA</b:City>
     <b:Publisher>Institute of Electrical and Electronics Engineers</b:Publisher>
     <b:DOI>10.1109/IRI.2019.00019</b:DOI>
-    <b:RefOrder>34</b:RefOrder>
+    <b:RefOrder>35</b:RefOrder>
   </b:Source>
   <b:Source>
     <b:Tag>Coh13</b:Tag>
@@ -28402,7 +28472,7 @@
     <b:Month>November</b:Month>
     <b:Day>14</b:Day>
     <b:URL>https://www.fastcompany.com/3021592/the-10-smartest-cities-in-north-america</b:URL>
-    <b:RefOrder>35</b:RefOrder>
+    <b:RefOrder>36</b:RefOrder>
   </b:Source>
   <b:Source>
     <b:Tag>Hol19</b:Tag>
@@ -28429,7 +28499,7 @@
     <b:Volume>52</b:Volume>
     <b:Issue>8</b:Issue>
     <b:DOI>10.1109/MC.2019.2917455</b:DOI>
-    <b:RefOrder>51</b:RefOrder>
+    <b:RefOrder>52</b:RefOrder>
   </b:Source>
   <b:Source>
     <b:Tag>Tho19</b:Tag>
@@ -28451,7 +28521,7 @@
     <b:City>Austin, Texas</b:City>
     <b:Publisher>SciPy</b:Publisher>
     <b:URL>https://youtu.be/KChtdexd5Jo</b:URL>
-    <b:RefOrder>52</b:RefOrder>
+    <b:RefOrder>53</b:RefOrder>
   </b:Source>
   <b:Source>
     <b:Tag>Kan19</b:Tag>
@@ -28476,7 +28546,7 @@
     <b:Volume>38</b:Volume>
     <b:Issue>1</b:Issue>
     <b:DOI>10.1109/MTS.2019.2894474</b:DOI>
-    <b:RefOrder>53</b:RefOrder>
+    <b:RefOrder>54</b:RefOrder>
   </b:Source>
   <b:Source>
     <b:Tag>Asi42</b:Tag>
@@ -28494,7 +28564,7 @@
         </b:NameList>
       </b:Author>
     </b:Author>
-    <b:RefOrder>54</b:RefOrder>
+    <b:RefOrder>55</b:RefOrder>
   </b:Source>
   <b:Source>
     <b:Tag>Upc18</b:Tag>
@@ -28517,7 +28587,7 @@
     <b:Volume>33</b:Volume>
     <b:Issue>3</b:Issue>
     <b:DOI>10.1111/ntwe.12124</b:DOI>
-    <b:RefOrder>55</b:RefOrder>
+    <b:RefOrder>56</b:RefOrder>
   </b:Source>
   <b:Source>
     <b:Tag>Set18</b:Tag>
@@ -28544,7 +28614,7 @@
     <b:Publisher>Elsevier</b:Publisher>
     <b:Volume>289</b:Volume>
     <b:DOI>10.1016/j.neucom.2018.02.007</b:DOI>
-    <b:RefOrder>56</b:RefOrder>
+    <b:RefOrder>57</b:RefOrder>
   </b:Source>
   <b:Source>
     <b:Tag>Sme19</b:Tag>
@@ -28566,7 +28636,7 @@
     <b:Month>December</b:Month>
     <b:Day>4</b:Day>
     <b:URL>https://youtu.be/eBX7lPk5qmA</b:URL>
-    <b:RefOrder>31</b:RefOrder>
+    <b:RefOrder>32</b:RefOrder>
   </b:Source>
   <b:Source>
     <b:Tag>Riv21</b:Tag>
@@ -28598,7 +28668,7 @@
     <b:Publisher>IEEE</b:Publisher>
     <b:Volume>21</b:Volume>
     <b:DOI>10.1109/QRS54544.2021.00116</b:DOI>
-    <b:RefOrder>39</b:RefOrder>
+    <b:RefOrder>40</b:RefOrder>
   </b:Source>
   <b:Source>
     <b:Tag>Qiu18</b:Tag>
@@ -28629,7 +28699,7 @@
     <b:City>Amsterdam, Netherlands</b:City>
     <b:Publisher>Association for Computing Machinery</b:Publisher>
     <b:DOI>https://doi.org/10.1145/3213846.3213873</b:DOI>
-    <b:RefOrder>72</b:RefOrder>
+    <b:RefOrder>73</b:RefOrder>
   </b:Source>
   <b:Source>
     <b:Tag>Placeholder2</b:Tag>
@@ -28656,7 +28726,7 @@
       </b:Author>
     </b:Author>
     <b:JournalName>ISSTA’18, July 16–21, 2018, Amsterdam, Netherlands</b:JournalName>
-    <b:RefOrder>41</b:RefOrder>
+    <b:RefOrder>42</b:RefOrder>
   </b:Source>
   <b:Source>
     <b:Tag>Kil172</b:Tag>
@@ -28687,7 +28757,7 @@
     <b:City>Wilmington, Delaware</b:City>
     <b:Publisher>IEEE</b:Publisher>
     <b:DOI>10.1109/RWEEK.2017.8088644</b:DOI>
-    <b:RefOrder>40</b:RefOrder>
+    <b:RefOrder>41</b:RefOrder>
   </b:Source>
   <b:Source>
     <b:Tag>Hud21</b:Tag>
@@ -28711,7 +28781,7 @@
     <b:Volume>52</b:Volume>
     <b:Issue>3</b:Issue>
     <b:DOI>https://doi.org/10.1007/s10838-020-09548-w</b:DOI>
-    <b:RefOrder>73</b:RefOrder>
+    <b:RefOrder>74</b:RefOrder>
   </b:Source>
   <b:Source>
     <b:Tag>Ozi21</b:Tag>
@@ -28757,7 +28827,7 @@
     <b:Month>March</b:Month>
     <b:Day>14</b:Day>
     <b:URL>https://news.microsoft.com/innovation-stories/azure-quantum-majorana-topological-qubit/</b:URL>
-    <b:RefOrder>42</b:RefOrder>
+    <b:RefOrder>43</b:RefOrder>
   </b:Source>
   <b:Source>
     <b:Tag>Fro21</b:Tag>
@@ -28781,7 +28851,7 @@
     <b:Volume>592</b:Volume>
     <b:Issue>7854</b:Issue>
     <b:DOI>https://doi.org/10.1038/d41586-021-00954-8</b:DOI>
-    <b:RefOrder>43</b:RefOrder>
+    <b:RefOrder>44</b:RefOrder>
   </b:Source>
   <b:Source>
     <b:Tag>Miy20</b:Tag>
@@ -28804,7 +28874,7 @@
     <b:Volume>13</b:Volume>
     <b:Issue>1</b:Issue>
     <b:DOI>https://doi.org/10.1186/s13041-020-0552-2</b:DOI>
-    <b:RefOrder>44</b:RefOrder>
+    <b:RefOrder>45</b:RefOrder>
   </b:Source>
   <b:Source>
     <b:Tag>Ari09</b:Tag>
@@ -28824,7 +28894,7 @@
     </b:Author>
     <b:Publisher>HarperCollins Publishers</b:Publisher>
     <b:StandardNumber>B007C2KGV2</b:StandardNumber>
-    <b:RefOrder>45</b:RefOrder>
+    <b:RefOrder>46</b:RefOrder>
   </b:Source>
   <b:Source>
     <b:Tag>Dou22</b:Tag>
@@ -28850,7 +28920,7 @@
     <b:JournalName>Journal for General Philosophy of Science</b:JournalName>
     <b:Pages>1-9</b:Pages>
     <b:DOI>https://doi.org/10.1007/s10838-022-09606-5</b:DOI>
-    <b:RefOrder>74</b:RefOrder>
+    <b:RefOrder>75</b:RefOrder>
   </b:Source>
   <b:Source>
     <b:Tag>Das19</b:Tag>
@@ -28874,7 +28944,7 @@
     <b:Volume>48</b:Volume>
     <b:Issue>4</b:Issue>
     <b:DOI>10.1111/fima.12297</b:DOI>
-    <b:RefOrder>46</b:RefOrder>
+    <b:RefOrder>47</b:RefOrder>
   </b:Source>
   <b:Source>
     <b:Tag>Par93</b:Tag>
@@ -28897,7 +28967,7 @@
     <b:Pages>130-138</b:Pages>
     <b:Volume>36</b:Volume>
     <b:Issue>3</b:Issue>
-    <b:RefOrder>75</b:RefOrder>
+    <b:RefOrder>76</b:RefOrder>
   </b:Source>
   <b:Source>
     <b:Tag>Bur15</b:Tag>
@@ -28916,7 +28986,7 @@
       </b:Author>
     </b:Author>
     <b:Publisher>Routledge</b:Publisher>
-    <b:RefOrder>47</b:RefOrder>
+    <b:RefOrder>48</b:RefOrder>
   </b:Source>
   <b:Source>
     <b:Tag>Ger10</b:Tag>
@@ -28937,7 +29007,7 @@
     <b:InternetSiteTitle>Vimeo</b:InternetSiteTitle>
     <b:URL>https://vimeo.com/15676699</b:URL>
     <b:ProductionCompany>The Taos Institute</b:ProductionCompany>
-    <b:RefOrder>48</b:RefOrder>
+    <b:RefOrder>49</b:RefOrder>
   </b:Source>
   <b:Source>
     <b:Tag>Owe17</b:Tag>
@@ -28959,7 +29029,7 @@
     <b:Month>November</b:Month>
     <b:Day>8</b:Day>
     <b:URL>https://www.youtube.com/watch?v=6I6b3ePAZ5M</b:URL>
-    <b:RefOrder>49</b:RefOrder>
+    <b:RefOrder>50</b:RefOrder>
   </b:Source>
   <b:Source>
     <b:Tag>Tan21</b:Tag>
@@ -28982,7 +29052,7 @@
     <b:Volume>31</b:Volume>
     <b:Issue>1</b:Issue>
     <b:URL>https://search-ebscohost-com.proxy1.ncu.edu/login.aspx?direct=true&amp;db=edb&amp;AN=147839336&amp;site=eds-live</b:URL>
-    <b:RefOrder>50</b:RefOrder>
+    <b:RefOrder>51</b:RefOrder>
   </b:Source>
   <b:Source>
     <b:Tag>Off79</b:Tag>
@@ -28997,7 +29067,7 @@
     <b:InternetSiteTitle>U.S. Department of Health and Human Services</b:InternetSiteTitle>
     <b:Year>1979</b:Year>
     <b:URL>https://www.hhs.gov/ohrp/sites/default/files/the-belmont-report-508c_FINAL.pdf</b:URL>
-    <b:RefOrder>76</b:RefOrder>
+    <b:RefOrder>77</b:RefOrder>
   </b:Source>
   <b:Source>
     <b:Tag>Rob21</b:Tag>
@@ -29020,7 +29090,7 @@
     <b:Volume>43</b:Volume>
     <b:Issue>1</b:Issue>
     <b:DOI>10.1002/eahr.500074</b:DOI>
-    <b:RefOrder>77</b:RefOrder>
+    <b:RefOrder>78</b:RefOrder>
   </b:Source>
   <b:Source>
     <b:Tag>Ada18</b:Tag>
@@ -29051,7 +29121,7 @@
     <b:Pages>1345-1348</b:Pages>
     <b:Volume>108</b:Volume>
     <b:Issue>10</b:Issue>
-    <b:RefOrder>78</b:RefOrder>
+    <b:RefOrder>79</b:RefOrder>
   </b:Source>
   <b:Source>
     <b:Tag>Bar191</b:Tag>
@@ -29090,7 +29160,7 @@
     </b:Author>
     <b:InternetSiteTitle>YouTube</b:InternetSiteTitle>
     <b:URL>https://youtu.be/guVvtZ7ZClw</b:URL>
-    <b:RefOrder>79</b:RefOrder>
+    <b:RefOrder>80</b:RefOrder>
   </b:Source>
   <b:Source>
     <b:Tag>Son18</b:Tag>
@@ -29127,7 +29197,7 @@
     <b:Month>October</b:Month>
     <b:Day>4</b:Day>
     <b:URL>https://www.youtube.com/watch?v=783ZtAF4j5g</b:URL>
-    <b:RefOrder>80</b:RefOrder>
+    <b:RefOrder>81</b:RefOrder>
   </b:Source>
   <b:Source>
     <b:Tag>Lei17</b:Tag>
@@ -29142,7 +29212,7 @@
     </b:Author>
     <b:InternetSiteTitle>YouTube</b:InternetSiteTitle>
     <b:URL>https://www.youtube.com/watch?v=qiKW1qX97qA</b:URL>
-    <b:RefOrder>81</b:RefOrder>
+    <b:RefOrder>82</b:RefOrder>
   </b:Source>
   <b:Source>
     <b:Tag>Sta17</b:Tag>
@@ -29181,7 +29251,7 @@
       </b:Author>
     </b:Author>
     <b:JournalName>Sage Reference: Encyclopedia of Social Psychology</b:JournalName>
-    <b:RefOrder>82</b:RefOrder>
+    <b:RefOrder>83</b:RefOrder>
   </b:Source>
   <b:Source>
     <b:Tag>Fon08</b:Tag>
@@ -29206,7 +29276,7 @@
     <b:Publisher>IEEE</b:Publisher>
     <b:DOI>10.1109/ICIAFS.2008.4783968</b:DOI>
     <b:ConferenceName>4th International Conference on Information and Automation for Sustainability</b:ConferenceName>
-    <b:RefOrder>83</b:RefOrder>
+    <b:RefOrder>84</b:RefOrder>
   </b:Source>
   <b:Source>
     <b:Tag>Bho17</b:Tag>
@@ -29229,7 +29299,7 @@
     <b:Pages>136-141</b:Pages>
     <b:ConferenceName>2017 Third International Conference on Advances in Electrical, Electronics, Information, Communication and Bio-Informatics (AEEICB) </b:ConferenceName>
     <b:Publisher>AEEICB</b:Publisher>
-    <b:RefOrder>84</b:RefOrder>
+    <b:RefOrder>85</b:RefOrder>
   </b:Source>
   <b:Source>
     <b:Tag>Gir17</b:Tag>
@@ -29285,7 +29355,7 @@
     <b:Volume>65</b:Volume>
     <b:Issue>6</b:Issue>
     <b:DOI>10.1037/h0042519</b:DOI>
-    <b:RefOrder>85</b:RefOrder>
+    <b:RefOrder>86</b:RefOrder>
   </b:Source>
   <b:Source>
     <b:Tag>Üna21</b:Tag>
@@ -29398,11 +29468,47 @@
     <b:DOI>10.1109/PuneCon52575.2021.9686489</b:DOI>
     <b:RefOrder>20</b:RefOrder>
   </b:Source>
+  <b:Source>
+    <b:Tag>Lui18</b:Tag>
+    <b:SourceType>ConferenceProceedings</b:SourceType>
+    <b:Guid>{014FF219-7C57-4F20-89FA-D171671C80F2}</b:Guid>
+    <b:Title>Hierarchical representations for efficient architecture search</b:Title>
+    <b:Pages>1-13</b:Pages>
+    <b:Year>2018</b:Year>
+    <b:ConferenceName>International Conference on Learning Representations</b:ConferenceName>
+    <b:City>Vancouver, WA</b:City>
+    <b:Publisher>Carnegie Mellon University</b:Publisher>
+    <b:Author>
+      <b:Author>
+        <b:NameList>
+          <b:Person>
+            <b:Last>Lui</b:Last>
+            <b:First>H</b:First>
+          </b:Person>
+          <b:Person>
+            <b:Last>K</b:Last>
+            <b:First>Simonyan</b:First>
+          </b:Person>
+          <b:Person>
+            <b:Last>Fernando</b:Last>
+            <b:First>C</b:First>
+          </b:Person>
+          <b:Person>
+            <b:Last>Kavukcuoglu</b:Last>
+            <b:First>K</b:First>
+          </b:Person>
+        </b:NameList>
+      </b:Author>
+    </b:Author>
+    <b:JournalName>Cornell University arXiv</b:JournalName>
+    <b:DOI>https://doi.org/10.48550/arXiv.1711.00436</b:DOI>
+    <b:RefOrder>21</b:RefOrder>
+  </b:Source>
 </b:Sources>
 </file>
 
 <file path=customXml/itemProps1.xml><?xml version="1.0" encoding="utf-8"?>
-<ds:datastoreItem xmlns:ds="http://schemas.openxmlformats.org/officeDocument/2006/customXml" ds:itemID="{819DF7F6-178F-424D-9495-5437BF6DCFDA}">
+<ds:datastoreItem xmlns:ds="http://schemas.openxmlformats.org/officeDocument/2006/customXml" ds:itemID="{023ECEFA-B80D-4436-8193-63D3D6829496}">
   <ds:schemaRefs>
     <ds:schemaRef ds:uri="http://schemas.openxmlformats.org/officeDocument/2006/bibliography"/>
   </ds:schemaRefs>

</xml_diff>

<commit_message>
start section on autoencoder
</commit_message>
<xml_diff>
--- a/Chapters/BachmeierNDIS9902.ch2.docx
+++ b/Chapters/BachmeierNDIS9902.ch2.docx
@@ -2249,6 +2249,806 @@
         <w:pStyle w:val="Heading2"/>
       </w:pPr>
       <w:r>
+        <w:t xml:space="preserve">How does computer vision </w:t>
+      </w:r>
+      <w:proofErr w:type="gramStart"/>
+      <w:r>
+        <w:t>work</w:t>
+      </w:r>
+      <w:proofErr w:type="gramEnd"/>
+    </w:p>
+    <w:p>
+      <w:r>
+        <w:tab/>
+        <w:t>Modern CV-based methods emulate primate biology across three distinct subsystems called neural dynamics, embodiment, and awareness</w:t>
+      </w:r>
+      <w:sdt>
+        <w:sdtPr>
+          <w:id w:val="166682409"/>
+          <w:citation/>
+        </w:sdtPr>
+        <w:sdtContent>
+          <w:r>
+            <w:fldChar w:fldCharType="begin"/>
+          </w:r>
+          <w:r>
+            <w:instrText xml:space="preserve"> CITATION Bal21 \l 1033 </w:instrText>
+          </w:r>
+          <w:r>
+            <w:fldChar w:fldCharType="separate"/>
+          </w:r>
+          <w:r>
+            <w:rPr>
+              <w:noProof/>
+            </w:rPr>
+            <w:t xml:space="preserve"> (Ballard &amp; Zhang, 2021)</w:t>
+          </w:r>
+          <w:r>
+            <w:fldChar w:fldCharType="end"/>
+          </w:r>
+        </w:sdtContent>
+      </w:sdt>
+      <w:r>
+        <w:t>. Researchers expand on these different subsystems to implement their specific use cases.</w:t>
+      </w:r>
+    </w:p>
+    <w:p>
+      <w:pPr>
+        <w:pStyle w:val="Heading3"/>
+      </w:pPr>
+      <w:r>
+        <w:lastRenderedPageBreak/>
+        <w:t>Neural dynamics</w:t>
+      </w:r>
+    </w:p>
+    <w:p>
+      <w:pPr>
+        <w:rPr>
+          <w:rFonts w:eastAsiaTheme="minorEastAsia"/>
+        </w:rPr>
+      </w:pPr>
+      <w:r>
+        <w:tab/>
+        <w:t xml:space="preserve">Primates use retinotopy to map visual input from their retina to neurons. This process incorporates a random sampling and batching procedure to activate those neurons, with different combinations producing unique classifications. Marr (1982) proposed that machines could emulate this behavior to extract intrinsic images and functional constraints. His research shows that for every point within an image </w:t>
+      </w:r>
+      <m:oMath>
+        <m:r>
+          <w:rPr>
+            <w:rFonts w:ascii="Cambria Math" w:eastAsiaTheme="minorEastAsia" w:hAnsi="Cambria Math"/>
+          </w:rPr>
+          <m:t>I(</m:t>
+        </m:r>
+        <m:r>
+          <w:rPr>
+            <w:rFonts w:ascii="Cambria Math" w:hAnsi="Cambria Math"/>
+          </w:rPr>
+          <m:t>x,y,t)</m:t>
+        </m:r>
+      </m:oMath>
+      <w:r>
+        <w:rPr>
+          <w:rFonts w:eastAsiaTheme="minorEastAsia"/>
+        </w:rPr>
+        <w:t>, it is possible to calculate its information level. Then applying a smoothing function can remove the noise and produce object detection masks! Marr’s paradigm remains foundational to modern CV methodologies even forty years later.</w:t>
+      </w:r>
+    </w:p>
+    <w:p>
+      <w:pPr>
+        <w:pStyle w:val="Heading3"/>
+      </w:pPr>
+      <w:r>
+        <w:t>Embodiment</w:t>
+      </w:r>
+    </w:p>
+    <w:p>
+      <w:pPr>
+        <w:rPr>
+          <w:rFonts w:eastAsiaTheme="minorEastAsia"/>
+        </w:rPr>
+      </w:pPr>
+      <w:r>
+        <w:rPr>
+          <w:rFonts w:eastAsiaTheme="minorEastAsia"/>
+        </w:rPr>
+        <w:tab/>
+      </w:r>
+      <w:proofErr w:type="spellStart"/>
+      <w:r>
+        <w:rPr>
+          <w:rFonts w:eastAsiaTheme="minorEastAsia"/>
+        </w:rPr>
+        <w:t>Bajcsy</w:t>
+      </w:r>
+      <w:proofErr w:type="spellEnd"/>
+      <w:r>
+        <w:rPr>
+          <w:rFonts w:eastAsiaTheme="minorEastAsia"/>
+        </w:rPr>
+        <w:t xml:space="preserve"> (1988) proposed that vision is an active process, and a hierarchy of decisions must occur. Each layer within the hierarchical map must encode the likelihood of a prediction within the context of the previous layer. For instance, when a person sees a cat, their brain uses different neuron groups to identify edges-to-shapes, shapes-to-labels, and aggregate labels to object names. Today, AI/ML practitioners call this construct the “hidden layers” within neural network architectures.</w:t>
+      </w:r>
+    </w:p>
+    <w:p>
+      <w:pPr>
+        <w:pStyle w:val="Heading3"/>
+      </w:pPr>
+      <w:r>
+        <w:t>Awareness</w:t>
+      </w:r>
+    </w:p>
+    <w:p>
+      <w:r>
+        <w:tab/>
+        <w:t>Around the mid-90s, researchers began exploring the notion of gaze control and fixation</w:t>
+      </w:r>
+      <w:sdt>
+        <w:sdtPr>
+          <w:id w:val="1269046948"/>
+          <w:citation/>
+        </w:sdtPr>
+        <w:sdtContent>
+          <w:r>
+            <w:fldChar w:fldCharType="begin"/>
+          </w:r>
+          <w:r>
+            <w:instrText xml:space="preserve"> CITATION Bal21 \l 1033 </w:instrText>
+          </w:r>
+          <w:r>
+            <w:fldChar w:fldCharType="separate"/>
+          </w:r>
+          <w:r>
+            <w:rPr>
+              <w:noProof/>
+            </w:rPr>
+            <w:t xml:space="preserve"> (Ballard &amp; Zhang, 2021)</w:t>
+          </w:r>
+          <w:r>
+            <w:fldChar w:fldCharType="end"/>
+          </w:r>
+        </w:sdtContent>
+      </w:sdt>
+      <w:r>
+        <w:t xml:space="preserve">. They discovered that at least six separate systems stabilize objects within primate vision and implement a sophisticated data inventory system. For instance, when primates search for </w:t>
+      </w:r>
+      <w:r>
+        <w:rPr>
+          <w:i/>
+          <w:iCs/>
+        </w:rPr>
+        <w:t>a blue ball in the image</w:t>
+      </w:r>
+      <w:r>
+        <w:t>, their brains cache metadata to accelerate the gaze. Another critical service called fixation only persists memories that have an associated high reward. For example, people safely drive to work without recognizing the preceding events because the routine operation did not produce new information.</w:t>
+      </w:r>
+    </w:p>
+    <w:p>
+      <w:r>
+        <w:lastRenderedPageBreak/>
+        <w:tab/>
+        <w:t xml:space="preserve">In 1996, </w:t>
+      </w:r>
+      <w:proofErr w:type="spellStart"/>
+      <w:r>
+        <w:t>Kaelbling</w:t>
+      </w:r>
+      <w:proofErr w:type="spellEnd"/>
+      <w:r>
+        <w:t xml:space="preserve"> et al. proposed encoding these systems as policy maps that activate through an abstract reward function. Their notion of </w:t>
+      </w:r>
+      <w:r>
+        <w:rPr>
+          <w:i/>
+          <w:iCs/>
+        </w:rPr>
+        <w:t>reinforcement learning</w:t>
+      </w:r>
+      <w:r>
+        <w:t xml:space="preserve"> explains how primates program their brain using visual information. Researchers have since formalized this approach into a multi-process model where “reinforcement threads” combine to produce sophisticated composite decisions. Consider the problem of “should I eat this food?” In this situation, parallel threads predict it is a hotdog, hunger level, and availability of mustard. Their aggregate response invokes an appropriate behavior based on the visual information.</w:t>
+      </w:r>
+    </w:p>
+    <w:p>
+      <w:pPr>
+        <w:pStyle w:val="Heading2"/>
+      </w:pPr>
+      <w:r>
+        <w:t xml:space="preserve">What’s the role of Markov </w:t>
+      </w:r>
+      <w:proofErr w:type="gramStart"/>
+      <w:r>
+        <w:t>chains</w:t>
+      </w:r>
+      <w:proofErr w:type="gramEnd"/>
+    </w:p>
+    <w:p>
+      <w:pPr>
+        <w:ind w:firstLine="720"/>
+      </w:pPr>
+      <w:r>
+        <w:t>A core challenge to applying basic statistics to real-world data is assuming that each action is independent. However, many scenarios contain a conditional state transition probability dependent on the current state. If the stock market falls 5%, should an investor buy? The binary question requires a contextually sensitive answer that considers their net position (short the market), outlook (2008 financial crisis versus 2017 Trump bump), and similar factors. Markov chains provide the mathematical basis for making statistical models that incorporate these dependencies</w:t>
+      </w:r>
+      <w:sdt>
+        <w:sdtPr>
+          <w:id w:val="473109469"/>
+          <w:citation/>
+        </w:sdtPr>
+        <w:sdtContent>
+          <w:r>
+            <w:fldChar w:fldCharType="begin"/>
+          </w:r>
+          <w:r>
+            <w:instrText xml:space="preserve"> CITATION Kah14 \l 1033 </w:instrText>
+          </w:r>
+          <w:r>
+            <w:fldChar w:fldCharType="separate"/>
+          </w:r>
+          <w:r>
+            <w:rPr>
+              <w:noProof/>
+            </w:rPr>
+            <w:t xml:space="preserve"> (Kahn Academy, 2014)</w:t>
+          </w:r>
+          <w:r>
+            <w:fldChar w:fldCharType="end"/>
+          </w:r>
+        </w:sdtContent>
+      </w:sdt>
+      <w:r>
+        <w:t xml:space="preserve">. Creating the hypothetical purchasing model (see Figure 1) begins with a state diagram representing the different actions available. Then Monte Carlo solutions can approximate each edge’s weight by random sampling and recording the decisions. At the same time, multiple use-cases can follow the same model, the scenario-specific decision weights. For instance, consider the differences between investing in (a) 401k retirement account that only adds index funds versus (b) delta-neutral (directionless) options trader. This trait is </w:t>
+      </w:r>
+      <w:proofErr w:type="gramStart"/>
+      <w:r>
+        <w:t>similar to</w:t>
+      </w:r>
+      <w:proofErr w:type="gramEnd"/>
+      <w:r>
+        <w:t xml:space="preserve"> other algorithms where efficient training requires relevant facts to specific questions.</w:t>
+      </w:r>
+    </w:p>
+    <w:p>
+      <w:pPr>
+        <w:pStyle w:val="Caption"/>
+      </w:pPr>
+    </w:p>
+    <w:p>
+      <w:pPr>
+        <w:pStyle w:val="Caption"/>
+      </w:pPr>
+      <w:r>
+        <w:t xml:space="preserve">Figure </w:t>
+      </w:r>
+      <w:r>
+        <w:fldChar w:fldCharType="begin"/>
+      </w:r>
+      <w:r>
+        <w:instrText xml:space="preserve"> SEQ Figure \* ARABIC </w:instrText>
+      </w:r>
+      <w:r>
+        <w:fldChar w:fldCharType="separate"/>
+      </w:r>
+      <w:r>
+        <w:rPr>
+          <w:noProof/>
+        </w:rPr>
+        <w:t>3</w:t>
+      </w:r>
+      <w:r>
+        <w:rPr>
+          <w:noProof/>
+        </w:rPr>
+        <w:fldChar w:fldCharType="end"/>
+      </w:r>
+      <w:r>
+        <w:t>: Purchasing Model</w:t>
+      </w:r>
+    </w:p>
+    <w:p>
+      <w:pPr>
+        <w:jc w:val="center"/>
+      </w:pPr>
+      <w:r>
+        <w:rPr>
+          <w:noProof/>
+        </w:rPr>
+        <w:lastRenderedPageBreak/>
+        <w:drawing>
+          <wp:inline distT="0" distB="0" distL="0" distR="0" wp14:anchorId="27573257" wp14:editId="57330534">
+            <wp:extent cx="5152535" cy="2663687"/>
+            <wp:effectExtent l="0" t="0" r="0" b="3810"/>
+            <wp:docPr id="4" name="Picture 4" descr="Diagram, schematic&#10;&#10;Description automatically generated"/>
+            <wp:cNvGraphicFramePr>
+              <a:graphicFrameLocks xmlns:a="http://schemas.openxmlformats.org/drawingml/2006/main" noChangeAspect="1"/>
+            </wp:cNvGraphicFramePr>
+            <a:graphic xmlns:a="http://schemas.openxmlformats.org/drawingml/2006/main">
+              <a:graphicData uri="http://schemas.openxmlformats.org/drawingml/2006/picture">
+                <pic:pic xmlns:pic="http://schemas.openxmlformats.org/drawingml/2006/picture">
+                  <pic:nvPicPr>
+                    <pic:cNvPr id="4" name="Picture 4" descr="Diagram, schematic&#10;&#10;Description automatically generated"/>
+                    <pic:cNvPicPr/>
+                  </pic:nvPicPr>
+                  <pic:blipFill>
+                    <a:blip r:embed="rId12"/>
+                    <a:stretch>
+                      <a:fillRect/>
+                    </a:stretch>
+                  </pic:blipFill>
+                  <pic:spPr>
+                    <a:xfrm>
+                      <a:off x="0" y="0"/>
+                      <a:ext cx="5296012" cy="2737860"/>
+                    </a:xfrm>
+                    <a:prstGeom prst="rect">
+                      <a:avLst/>
+                    </a:prstGeom>
+                  </pic:spPr>
+                </pic:pic>
+              </a:graphicData>
+            </a:graphic>
+          </wp:inline>
+        </w:drawing>
+      </w:r>
+    </w:p>
+    <w:p>
+      <w:pPr>
+        <w:pStyle w:val="Heading3"/>
+      </w:pPr>
+      <w:r>
+        <w:t>Markov Experiment</w:t>
+      </w:r>
+    </w:p>
+    <w:p>
+      <w:r>
+        <w:tab/>
+        <w:t xml:space="preserve">Many online tutorials recommend exploring Markov chains as a solution to predict the next token in a sequence. Mason (2020) maintains an open-source repository </w:t>
+      </w:r>
+      <w:proofErr w:type="gramStart"/>
+      <w:r>
+        <w:t>of  Shakespeare</w:t>
+      </w:r>
+      <w:proofErr w:type="gramEnd"/>
+      <w:r>
+        <w:t xml:space="preserve"> plays, which is easy to mine for different related sentences. An experiment began with downloading each script and normalizing the text into a corpus of lowercase words. Next, an iterator constructs a </w:t>
+      </w:r>
+      <w:proofErr w:type="spellStart"/>
+      <w:r>
+        <w:t>word_dictionary</w:t>
+      </w:r>
+      <w:proofErr w:type="spellEnd"/>
+      <w:r>
+        <w:t xml:space="preserve"> that maps n-gram tuples to a word bag of immediately following values. Then traversal of the Markov model chooses a random starting point, then selects a random next word, iterating until a stop condition. Across the test iterations, tests of different n-gram sizes (degrees of freedom) ranged from one to six. The higher the count, the more natural the sentences sound, primarily due to overfitting. Even at low n-gram terms, a frequent challenge arose from many unique words causing long sequences of static choices. </w:t>
+      </w:r>
+    </w:p>
+    <w:p>
+      <w:pPr>
+        <w:pStyle w:val="Caption"/>
+      </w:pPr>
+      <w:r>
+        <w:t xml:space="preserve">Figure </w:t>
+      </w:r>
+      <w:r>
+        <w:fldChar w:fldCharType="begin"/>
+      </w:r>
+      <w:r>
+        <w:instrText xml:space="preserve"> SEQ Figure \* ARABIC </w:instrText>
+      </w:r>
+      <w:r>
+        <w:fldChar w:fldCharType="separate"/>
+      </w:r>
+      <w:r>
+        <w:rPr>
+          <w:noProof/>
+        </w:rPr>
+        <w:t>4</w:t>
+      </w:r>
+      <w:r>
+        <w:rPr>
+          <w:noProof/>
+        </w:rPr>
+        <w:fldChar w:fldCharType="end"/>
+      </w:r>
+      <w:r>
+        <w:t xml:space="preserve"> n-gram Examples</w:t>
+      </w:r>
+    </w:p>
+    <w:p>
+      <w:pPr>
+        <w:jc w:val="center"/>
+      </w:pPr>
+      <w:r>
+        <w:rPr>
+          <w:noProof/>
+        </w:rPr>
+        <w:lastRenderedPageBreak/>
+        <w:drawing>
+          <wp:inline distT="0" distB="0" distL="0" distR="0" wp14:anchorId="5B5B6E4F" wp14:editId="5DA3C568">
+            <wp:extent cx="5024459" cy="3856383"/>
+            <wp:effectExtent l="0" t="0" r="5080" b="0"/>
+            <wp:docPr id="5" name="Picture 5" descr="Graphical user interface, text, application&#10;&#10;Description automatically generated"/>
+            <wp:cNvGraphicFramePr>
+              <a:graphicFrameLocks xmlns:a="http://schemas.openxmlformats.org/drawingml/2006/main" noChangeAspect="1"/>
+            </wp:cNvGraphicFramePr>
+            <a:graphic xmlns:a="http://schemas.openxmlformats.org/drawingml/2006/main">
+              <a:graphicData uri="http://schemas.openxmlformats.org/drawingml/2006/picture">
+                <pic:pic xmlns:pic="http://schemas.openxmlformats.org/drawingml/2006/picture">
+                  <pic:nvPicPr>
+                    <pic:cNvPr id="5" name="Picture 5" descr="Graphical user interface, text, application&#10;&#10;Description automatically generated"/>
+                    <pic:cNvPicPr/>
+                  </pic:nvPicPr>
+                  <pic:blipFill>
+                    <a:blip r:embed="rId13"/>
+                    <a:stretch>
+                      <a:fillRect/>
+                    </a:stretch>
+                  </pic:blipFill>
+                  <pic:spPr>
+                    <a:xfrm>
+                      <a:off x="0" y="0"/>
+                      <a:ext cx="5224200" cy="4009689"/>
+                    </a:xfrm>
+                    <a:prstGeom prst="rect">
+                      <a:avLst/>
+                    </a:prstGeom>
+                  </pic:spPr>
+                </pic:pic>
+              </a:graphicData>
+            </a:graphic>
+          </wp:inline>
+        </w:drawing>
+      </w:r>
+    </w:p>
+    <w:p>
+      <w:pPr>
+        <w:pStyle w:val="Heading3"/>
+      </w:pPr>
+      <w:r>
+        <w:t>Neural Networks</w:t>
+      </w:r>
+    </w:p>
+    <w:p>
+      <w:r>
+        <w:tab/>
+        <w:t>A Multi-Layer Perceptron (MLP) algorithm aims to map a non-parametric set of inputs to a parametric set of outputs by approximating an intermediary mapping function (the hidden layer). A fully connected graph can represent this structure. All inputs connect to the hidden layer, which connects to all outputs. Next, an iterative process forward-feeds examples through the network. Lastly, backpropagation updates the network weights and performs error corrections concerning the expected value</w:t>
+      </w:r>
+      <w:sdt>
+        <w:sdtPr>
+          <w:id w:val="-1042279222"/>
+          <w:citation/>
+        </w:sdtPr>
+        <w:sdtContent>
+          <w:r>
+            <w:fldChar w:fldCharType="begin"/>
+          </w:r>
+          <w:r>
+            <w:instrText xml:space="preserve"> CITATION NgA16 \l 1033 </w:instrText>
+          </w:r>
+          <w:r>
+            <w:fldChar w:fldCharType="separate"/>
+          </w:r>
+          <w:r>
+            <w:rPr>
+              <w:noProof/>
+            </w:rPr>
+            <w:t xml:space="preserve"> (Ng, 2016)</w:t>
+          </w:r>
+          <w:r>
+            <w:fldChar w:fldCharType="end"/>
+          </w:r>
+        </w:sdtContent>
+      </w:sdt>
+      <w:r>
+        <w:t xml:space="preserve">. According to </w:t>
+      </w:r>
+      <w:proofErr w:type="spellStart"/>
+      <w:r>
+        <w:t>Fridman</w:t>
+      </w:r>
+      <w:proofErr w:type="spellEnd"/>
+      <w:r>
+        <w:t xml:space="preserve"> (2017), backpropagation is a recursive process of taking the partial derivative of two logic gates and applying a weighted update. He expands on the idea of these connected graphs with an example of image classification passing through several three layers (extracting edges, corners, object parts, and object identities). While the mathematical basis and engineering steps are somewhat procedural, the efficient design of the network architecture requires both art and science.</w:t>
+      </w:r>
+    </w:p>
+    <w:p>
+      <w:pPr>
+        <w:ind w:firstLine="720"/>
+      </w:pPr>
+      <w:r>
+        <w:lastRenderedPageBreak/>
+        <w:t xml:space="preserve">Perhaps the artfulness comes from a lack of planning or awareness of how the </w:t>
+      </w:r>
+      <w:r>
+        <w:rPr>
+          <w:i/>
+          <w:iCs/>
+        </w:rPr>
+        <w:t>ensemble</w:t>
+      </w:r>
+      <w:r>
+        <w:t xml:space="preserve"> of distinct training subsystems combines. There is no reason to assume that every node is fully connected or has an edge weight above zero (see Figure 3). A logical representation might consider feature ‘x1’ connected to N neurons that regress one output, with feature ‘x2’ implementing some classification pattern. These network segments produce collaborative signals to provide a more productive inference about the broader topology. These </w:t>
+      </w:r>
+      <w:commentRangeStart w:id="5"/>
+      <w:r>
+        <w:t>network</w:t>
+      </w:r>
+      <w:commentRangeEnd w:id="5"/>
+      <w:r>
+        <w:rPr>
+          <w:rStyle w:val="CommentReference"/>
+        </w:rPr>
+        <w:commentReference w:id="5"/>
+      </w:r>
+      <w:r>
+        <w:t xml:space="preserve"> segment microstructures extrapolate and remain present in more complex architectures. The solutions by both </w:t>
+      </w:r>
+      <w:proofErr w:type="spellStart"/>
+      <w:r>
+        <w:t>BellKor</w:t>
+      </w:r>
+      <w:proofErr w:type="spellEnd"/>
+      <w:r>
+        <w:t xml:space="preserve"> (2007) and Li et al. (2019) suggest that this assumption is generally accurate. </w:t>
+      </w:r>
+    </w:p>
+    <w:p>
+      <w:pPr>
+        <w:pStyle w:val="Caption"/>
+      </w:pPr>
+      <w:r>
+        <w:t xml:space="preserve">Figure </w:t>
+      </w:r>
+      <w:r>
+        <w:fldChar w:fldCharType="begin"/>
+      </w:r>
+      <w:r>
+        <w:instrText xml:space="preserve"> SEQ Figure \* ARABIC </w:instrText>
+      </w:r>
+      <w:r>
+        <w:fldChar w:fldCharType="separate"/>
+      </w:r>
+      <w:r>
+        <w:rPr>
+          <w:noProof/>
+        </w:rPr>
+        <w:t>5</w:t>
+      </w:r>
+      <w:r>
+        <w:rPr>
+          <w:noProof/>
+        </w:rPr>
+        <w:fldChar w:fldCharType="end"/>
+      </w:r>
+      <w:r>
+        <w:t xml:space="preserve"> GANN Architecture </w:t>
+      </w:r>
+      <w:sdt>
+        <w:sdtPr>
+          <w:id w:val="53901982"/>
+          <w:citation/>
+        </w:sdtPr>
+        <w:sdtContent>
+          <w:r>
+            <w:fldChar w:fldCharType="begin"/>
+          </w:r>
+          <w:r>
+            <w:instrText xml:space="preserve">CITATION Placeholder1 \p 399 \l 1033 </w:instrText>
+          </w:r>
+          <w:r>
+            <w:fldChar w:fldCharType="separate"/>
+          </w:r>
+          <w:r>
+            <w:rPr>
+              <w:noProof/>
+            </w:rPr>
+            <w:t>(de Waal &amp; du Toit, 2011, p. 399)</w:t>
+          </w:r>
+          <w:r>
+            <w:fldChar w:fldCharType="end"/>
+          </w:r>
+        </w:sdtContent>
+      </w:sdt>
+    </w:p>
+    <w:p>
+      <w:pPr>
+        <w:jc w:val="center"/>
+      </w:pPr>
+      <w:r>
+        <w:rPr>
+          <w:noProof/>
+        </w:rPr>
+        <w:drawing>
+          <wp:inline distT="0" distB="0" distL="0" distR="0" wp14:anchorId="6ED91885" wp14:editId="198E9C2E">
+            <wp:extent cx="5317744" cy="3876675"/>
+            <wp:effectExtent l="0" t="0" r="0" b="0"/>
+            <wp:docPr id="6" name="Picture 6" descr="Diagram&#10;&#10;Description automatically generated"/>
+            <wp:cNvGraphicFramePr>
+              <a:graphicFrameLocks xmlns:a="http://schemas.openxmlformats.org/drawingml/2006/main" noChangeAspect="1"/>
+            </wp:cNvGraphicFramePr>
+            <a:graphic xmlns:a="http://schemas.openxmlformats.org/drawingml/2006/main">
+              <a:graphicData uri="http://schemas.openxmlformats.org/drawingml/2006/picture">
+                <pic:pic xmlns:pic="http://schemas.openxmlformats.org/drawingml/2006/picture">
+                  <pic:nvPicPr>
+                    <pic:cNvPr id="6" name="Picture 6" descr="Diagram&#10;&#10;Description automatically generated"/>
+                    <pic:cNvPicPr/>
+                  </pic:nvPicPr>
+                  <pic:blipFill>
+                    <a:blip r:embed="rId14"/>
+                    <a:stretch>
+                      <a:fillRect/>
+                    </a:stretch>
+                  </pic:blipFill>
+                  <pic:spPr>
+                    <a:xfrm>
+                      <a:off x="0" y="0"/>
+                      <a:ext cx="5460625" cy="3980836"/>
+                    </a:xfrm>
+                    <a:prstGeom prst="rect">
+                      <a:avLst/>
+                    </a:prstGeom>
+                  </pic:spPr>
+                </pic:pic>
+              </a:graphicData>
+            </a:graphic>
+          </wp:inline>
+        </w:drawing>
+      </w:r>
+    </w:p>
+    <w:p>
+      <w:pPr>
+        <w:pStyle w:val="Heading3"/>
+      </w:pPr>
+      <w:r>
+        <w:t>Neural Network Experiment</w:t>
+      </w:r>
+    </w:p>
+    <w:p>
+      <w:pPr>
+        <w:ind w:firstLine="720"/>
+      </w:pPr>
+      <w:r>
+        <w:t xml:space="preserve">Consider the scenario of mapping 28x28 images of clothing to ten categorical labels (e.g., hats versus coats). The number of input features (neurons) is 784, and there will be ten output </w:t>
+      </w:r>
+      <w:r>
+        <w:lastRenderedPageBreak/>
+        <w:t xml:space="preserve">neurons—how many neurons should exist in the middle? </w:t>
+      </w:r>
+      <w:proofErr w:type="spellStart"/>
+      <w:r>
+        <w:t>Rosebrock</w:t>
+      </w:r>
+      <w:proofErr w:type="spellEnd"/>
+      <w:r>
+        <w:t xml:space="preserve"> (2019) provides an example solution (see Figure 4) to Fashion MNIST that begins with feature reduction through two max-pooling hidden layers and batch normalization. After cleaning, the solution uses a single 512-neuron hidden layer to predict one of ten output categories (with </w:t>
+      </w:r>
+      <w:proofErr w:type="spellStart"/>
+      <w:r>
+        <w:t>softmax</w:t>
+      </w:r>
+      <w:proofErr w:type="spellEnd"/>
+      <w:r>
+        <w:t xml:space="preserve">). Reducing the hidden layer's size to 128 or 256 has minimal impact on the cross-validation scores, though </w:t>
+      </w:r>
+      <w:proofErr w:type="gramStart"/>
+      <w:r>
+        <w:t>really low</w:t>
+      </w:r>
+      <w:proofErr w:type="gramEnd"/>
+      <w:r>
+        <w:t xml:space="preserve"> values of 5 to 16 negatively impact accuracy. In this specific example, changing the activation functions (e.g., </w:t>
+      </w:r>
+      <w:proofErr w:type="spellStart"/>
+      <w:r>
+        <w:t>softmax</w:t>
+      </w:r>
+      <w:proofErr w:type="spellEnd"/>
+      <w:r>
+        <w:t xml:space="preserve"> to tan-h) creates more performance fluctuation than any other knob, with model accuracy ranging from 20 to 85%. </w:t>
+      </w:r>
+    </w:p>
+    <w:p>
+      <w:pPr>
+        <w:pStyle w:val="Caption"/>
+      </w:pPr>
+      <w:r>
+        <w:t xml:space="preserve">Figure </w:t>
+      </w:r>
+      <w:r>
+        <w:fldChar w:fldCharType="begin"/>
+      </w:r>
+      <w:r>
+        <w:instrText xml:space="preserve"> SEQ Figure \* ARABIC </w:instrText>
+      </w:r>
+      <w:r>
+        <w:fldChar w:fldCharType="separate"/>
+      </w:r>
+      <w:r>
+        <w:rPr>
+          <w:noProof/>
+        </w:rPr>
+        <w:t>6</w:t>
+      </w:r>
+      <w:r>
+        <w:rPr>
+          <w:noProof/>
+        </w:rPr>
+        <w:fldChar w:fldCharType="end"/>
+      </w:r>
+      <w:r>
+        <w:t>: Fashion MNIST</w:t>
+      </w:r>
+    </w:p>
+    <w:p>
+      <w:pPr>
+        <w:jc w:val="center"/>
+      </w:pPr>
+      <w:r>
+        <w:rPr>
+          <w:noProof/>
+        </w:rPr>
+        <w:drawing>
+          <wp:inline distT="0" distB="0" distL="0" distR="0" wp14:anchorId="0F0A5FEA" wp14:editId="1C0E4743">
+            <wp:extent cx="5162550" cy="2797380"/>
+            <wp:effectExtent l="0" t="0" r="0" b="3175"/>
+            <wp:docPr id="7" name="Picture 7" descr="Diagram, schematic&#10;&#10;Description automatically generated"/>
+            <wp:cNvGraphicFramePr>
+              <a:graphicFrameLocks xmlns:a="http://schemas.openxmlformats.org/drawingml/2006/main" noChangeAspect="1"/>
+            </wp:cNvGraphicFramePr>
+            <a:graphic xmlns:a="http://schemas.openxmlformats.org/drawingml/2006/main">
+              <a:graphicData uri="http://schemas.openxmlformats.org/drawingml/2006/picture">
+                <pic:pic xmlns:pic="http://schemas.openxmlformats.org/drawingml/2006/picture">
+                  <pic:nvPicPr>
+                    <pic:cNvPr id="7" name="Picture 7" descr="Diagram, schematic&#10;&#10;Description automatically generated"/>
+                    <pic:cNvPicPr/>
+                  </pic:nvPicPr>
+                  <pic:blipFill>
+                    <a:blip r:embed="rId15"/>
+                    <a:stretch>
+                      <a:fillRect/>
+                    </a:stretch>
+                  </pic:blipFill>
+                  <pic:spPr>
+                    <a:xfrm>
+                      <a:off x="0" y="0"/>
+                      <a:ext cx="5569449" cy="3017862"/>
+                    </a:xfrm>
+                    <a:prstGeom prst="rect">
+                      <a:avLst/>
+                    </a:prstGeom>
+                  </pic:spPr>
+                </pic:pic>
+              </a:graphicData>
+            </a:graphic>
+          </wp:inline>
+        </w:drawing>
+      </w:r>
+    </w:p>
+    <w:p>
+      <w:pPr>
+        <w:pStyle w:val="Heading3"/>
+      </w:pPr>
+      <w:r>
+        <w:t>Observations</w:t>
+      </w:r>
+    </w:p>
+    <w:p>
+      <w:pPr>
+        <w:ind w:firstLine="720"/>
+      </w:pPr>
+      <w:r>
+        <w:t xml:space="preserve">The first and most critical step in any data mining exercise is determining the question and discovering supporting evidence. Until this action occurs, the business is unlikely to have a successful deliverable and will spend excessive resources investigating irrelevant materials. After clearly articulating the business value, the engineer teams can perform broad filtration of data sources based on their ability to address those questions. During filtration, having a logical </w:t>
+      </w:r>
+      <w:r>
+        <w:lastRenderedPageBreak/>
+        <w:t>framework can improve the search process through partition pruning of the relevant data stores. For instance, if the business operates in Michigan, there is potentially minimal value in exploring Texas-specific data. After coalescing the supporting facts into a central location, cleaning and curation processes must confirm that the data is complete and pristine. Perfect information needs to be both the right size and volume, or it might be incompatible with the analysis algorithms. For example, an instance learning algorithm expects individual records, not aggregate counts.</w:t>
+      </w:r>
+    </w:p>
+    <w:p>
+      <w:r>
+        <w:tab/>
+        <w:t>Markov Chains and Neural Networks are two strategies for making predictions on data through graph-like structures. Unlike basis statistics, Markov removes the need for actions to be independent and instead expresses them as weighted state machines. These state machines can improve accuracy in workflows, such as guessing the next word in a sentence. Neural Networks and related MLP algorithms rely on weighted graphs and backpropagation to make predictions. While there is some artfulness, an alternative perspective asks if these are ensembles of small network segments. Evidence towards this interpretation exists in multiple advanced papers and helps to demystify the “machine learning black box.”  It also means that several related concepts, patterns, and practices of data processing networks should also appear within more advanced neural network architectures.</w:t>
+      </w:r>
+    </w:p>
+    <w:p>
+      <w:pPr>
+        <w:pStyle w:val="Heading2"/>
+      </w:pPr>
+      <w:r>
         <w:t xml:space="preserve">How </w:t>
       </w:r>
       <w:r>
@@ -2292,14 +3092,17 @@
           <w:i/>
           <w:iCs/>
         </w:rPr>
+        <w:t>one</w:t>
+      </w:r>
+      <w:r>
+        <w:t xml:space="preserve"> learning circuit. Mechanical devices can replicate that implementation and train the connected weights to emulate animal intelligence with noisy data.</w:t>
+      </w:r>
+      <w:r>
+        <w:t xml:space="preserve"> Since this seminal paper, researchers have expanded deep neural networks to incorporate hundreds to thousands of </w:t>
+      </w:r>
+      <w:r>
         <w:lastRenderedPageBreak/>
-        <w:t>one</w:t>
-      </w:r>
-      <w:r>
-        <w:t xml:space="preserve"> learning circuit. Mechanical devices can replicate that implementation and train the connected weights to emulate animal intelligence with noisy data.</w:t>
-      </w:r>
-      <w:r>
-        <w:t xml:space="preserve"> Since this seminal paper, researchers have expanded deep neural networks to incorporate hundreds to thousands of connectivity layers.</w:t>
+        <w:t>connectivity layers.</w:t>
       </w:r>
       <w:r>
         <w:t xml:space="preserve"> However, the specific configuration remains more art than science, with researchers manually iterating through </w:t>
@@ -2523,11 +3326,7 @@
         <w:t>S</w:t>
       </w:r>
       <w:r>
-        <w:t xml:space="preserve">everal </w:t>
-      </w:r>
-      <w:r>
-        <w:lastRenderedPageBreak/>
-        <w:t xml:space="preserve">scenario-specific variations like Leaky </w:t>
+        <w:t xml:space="preserve">everal scenario-specific variations like Leaky </w:t>
       </w:r>
       <w:proofErr w:type="spellStart"/>
       <w:r>
@@ -2621,6 +3420,7 @@
           </w:tcPr>
           <w:p>
             <w:r>
+              <w:lastRenderedPageBreak/>
               <w:t>Sigmoid</w:t>
             </w:r>
           </w:p>
@@ -3270,11 +4070,7 @@
         <w:t xml:space="preserve"> </w:t>
       </w:r>
       <w:r>
-        <w:t xml:space="preserve">Researchers can optimize various dimensions of the problem concurrently using ensemble </w:t>
-      </w:r>
-      <w:r>
-        <w:lastRenderedPageBreak/>
-        <w:t>methods, provided those subtasks have similar but not overlapping objectives</w:t>
+        <w:t>Researchers can optimize various dimensions of the problem concurrently using ensemble methods, provided those subtasks have similar but not overlapping objectives</w:t>
       </w:r>
       <w:sdt>
         <w:sdtPr>
@@ -3314,14 +4110,27 @@
       <w:r>
         <w:t xml:space="preserve">Figure </w:t>
       </w:r>
-      <w:fldSimple w:instr=" SEQ Figure \* ARABIC ">
-        <w:r>
-          <w:rPr>
-            <w:noProof/>
-          </w:rPr>
-          <w:t>1</w:t>
-        </w:r>
-      </w:fldSimple>
+      <w:r>
+        <w:fldChar w:fldCharType="begin"/>
+      </w:r>
+      <w:r>
+        <w:instrText xml:space="preserve"> SEQ Figure \* ARABIC </w:instrText>
+      </w:r>
+      <w:r>
+        <w:fldChar w:fldCharType="separate"/>
+      </w:r>
+      <w:r>
+        <w:rPr>
+          <w:noProof/>
+        </w:rPr>
+        <w:t>1</w:t>
+      </w:r>
+      <w:r>
+        <w:rPr>
+          <w:noProof/>
+        </w:rPr>
+        <w:fldChar w:fldCharType="end"/>
+      </w:r>
       <w:r>
         <w:t xml:space="preserve">: </w:t>
       </w:r>
@@ -3366,6 +4175,7 @@
         <w:rPr>
           <w:noProof/>
         </w:rPr>
+        <w:lastRenderedPageBreak/>
         <w:drawing>
           <wp:inline distT="0" distB="0" distL="0" distR="0" wp14:anchorId="246B03AF" wp14:editId="15B11E14">
             <wp:extent cx="6240477" cy="3924300"/>
@@ -3382,7 +4192,7 @@
                     <pic:cNvPicPr/>
                   </pic:nvPicPr>
                   <pic:blipFill>
-                    <a:blip r:embed="rId12"/>
+                    <a:blip r:embed="rId16"/>
                     <a:stretch>
                       <a:fillRect/>
                     </a:stretch>
@@ -3454,26 +4264,9 @@
       <w:r>
         <w:t xml:space="preserve"> incorporated graphic processing units (GPUs), reducing the error rate by 50% over previous CV architectures. Today, using GPUs over CPUs is table stakes and has opened the door to training across </w:t>
       </w:r>
-      <w:commentRangeStart w:id="5"/>
+      <w:commentRangeStart w:id="6"/>
       <w:r>
         <w:t>big data sets.</w:t>
-      </w:r>
-      <w:commentRangeEnd w:id="5"/>
-      <w:r>
-        <w:rPr>
-          <w:rStyle w:val="CommentReference"/>
-        </w:rPr>
-        <w:commentReference w:id="5"/>
-      </w:r>
-    </w:p>
-    <w:p>
-      <w:r>
-        <w:lastRenderedPageBreak/>
-        <w:tab/>
-      </w:r>
-      <w:commentRangeStart w:id="6"/>
-      <w:r>
-        <w:t xml:space="preserve">DNN </w:t>
       </w:r>
       <w:commentRangeEnd w:id="6"/>
       <w:r>
@@ -3481,6 +4274,22 @@
           <w:rStyle w:val="CommentReference"/>
         </w:rPr>
         <w:commentReference w:id="6"/>
+      </w:r>
+    </w:p>
+    <w:p>
+      <w:r>
+        <w:tab/>
+      </w:r>
+      <w:commentRangeStart w:id="7"/>
+      <w:r>
+        <w:t xml:space="preserve">DNN </w:t>
+      </w:r>
+      <w:commentRangeEnd w:id="7"/>
+      <w:r>
+        <w:rPr>
+          <w:rStyle w:val="CommentReference"/>
+        </w:rPr>
+        <w:commentReference w:id="7"/>
       </w:r>
       <w:r>
         <w:t>architectures contain multiple kernels, regularization, and hyperparameters</w:t>
@@ -3525,7 +4334,11 @@
         <w:t>.</w:t>
       </w:r>
       <w:r>
-        <w:t xml:space="preserve"> These options influence several critical aspects of the final model, such as its sensitivity and degree of overfitting. Additionally, incorrect values can negatively impact training performance </w:t>
+        <w:t xml:space="preserve"> These options influence several critical aspects of the final </w:t>
+      </w:r>
+      <w:r>
+        <w:lastRenderedPageBreak/>
+        <w:t xml:space="preserve">model, such as its sensitivity and degree of overfitting. Additionally, incorrect values can negatively impact training performance </w:t>
       </w:r>
       <w:r>
         <w:t xml:space="preserve">and </w:t>
@@ -3592,208 +4405,6 @@
         <w:pStyle w:val="Heading2"/>
       </w:pPr>
       <w:r>
-        <w:t xml:space="preserve">How does computer vision </w:t>
-      </w:r>
-      <w:proofErr w:type="gramStart"/>
-      <w:r>
-        <w:t>work</w:t>
-      </w:r>
-      <w:proofErr w:type="gramEnd"/>
-    </w:p>
-    <w:p>
-      <w:r>
-        <w:tab/>
-        <w:t>Modern CV-based methods emulate primate biology across three distinct subsystems called neural dynamics, embodiment, and awareness</w:t>
-      </w:r>
-      <w:sdt>
-        <w:sdtPr>
-          <w:id w:val="166682409"/>
-          <w:citation/>
-        </w:sdtPr>
-        <w:sdtContent>
-          <w:r>
-            <w:fldChar w:fldCharType="begin"/>
-          </w:r>
-          <w:r>
-            <w:instrText xml:space="preserve"> CITATION Bal21 \l 1033 </w:instrText>
-          </w:r>
-          <w:r>
-            <w:fldChar w:fldCharType="separate"/>
-          </w:r>
-          <w:r>
-            <w:rPr>
-              <w:noProof/>
-            </w:rPr>
-            <w:t xml:space="preserve"> (Ballard &amp; Zhang, 2021)</w:t>
-          </w:r>
-          <w:r>
-            <w:fldChar w:fldCharType="end"/>
-          </w:r>
-        </w:sdtContent>
-      </w:sdt>
-      <w:r>
-        <w:t>. Researchers expand on these different subsystems to implement their specific use cases.</w:t>
-      </w:r>
-    </w:p>
-    <w:p>
-      <w:pPr>
-        <w:pStyle w:val="Heading3"/>
-      </w:pPr>
-      <w:r>
-        <w:t>Neural dynamics</w:t>
-      </w:r>
-    </w:p>
-    <w:p>
-      <w:pPr>
-        <w:rPr>
-          <w:rFonts w:eastAsiaTheme="minorEastAsia"/>
-        </w:rPr>
-      </w:pPr>
-      <w:r>
-        <w:tab/>
-        <w:t xml:space="preserve">Primates use retinotopy to map visual input from their retina to neurons. This process incorporates a random sampling and batching procedure to activate those neurons, with different combinations producing unique classifications. Marr (1982) proposed that machines could emulate this behavior to extract intrinsic images and functional constraints. His research shows that for every point within an image </w:t>
-      </w:r>
-      <m:oMath>
-        <m:r>
-          <w:rPr>
-            <w:rFonts w:ascii="Cambria Math" w:eastAsiaTheme="minorEastAsia" w:hAnsi="Cambria Math"/>
-          </w:rPr>
-          <m:t>I(</m:t>
-        </m:r>
-        <m:r>
-          <w:rPr>
-            <w:rFonts w:ascii="Cambria Math" w:hAnsi="Cambria Math"/>
-          </w:rPr>
-          <m:t>x,y,t)</m:t>
-        </m:r>
-      </m:oMath>
-      <w:r>
-        <w:rPr>
-          <w:rFonts w:eastAsiaTheme="minorEastAsia"/>
-        </w:rPr>
-        <w:t>, it is possible to calculate its information level. Then applying a smoothing function can remove the noise and produce object detection masks! Marr’s paradigm remains foundational to modern CV methodologies even forty years later.</w:t>
-      </w:r>
-    </w:p>
-    <w:p>
-      <w:pPr>
-        <w:pStyle w:val="Heading3"/>
-      </w:pPr>
-      <w:r>
-        <w:lastRenderedPageBreak/>
-        <w:t>Embodiment</w:t>
-      </w:r>
-    </w:p>
-    <w:p>
-      <w:pPr>
-        <w:rPr>
-          <w:rFonts w:eastAsiaTheme="minorEastAsia"/>
-        </w:rPr>
-      </w:pPr>
-      <w:r>
-        <w:rPr>
-          <w:rFonts w:eastAsiaTheme="minorEastAsia"/>
-        </w:rPr>
-        <w:tab/>
-      </w:r>
-      <w:proofErr w:type="spellStart"/>
-      <w:r>
-        <w:rPr>
-          <w:rFonts w:eastAsiaTheme="minorEastAsia"/>
-        </w:rPr>
-        <w:t>Bajcsy</w:t>
-      </w:r>
-      <w:proofErr w:type="spellEnd"/>
-      <w:r>
-        <w:rPr>
-          <w:rFonts w:eastAsiaTheme="minorEastAsia"/>
-        </w:rPr>
-        <w:t xml:space="preserve"> (1988) proposed that vision is an active process, and a hierarchy of decisions must occur. Each layer within the hierarchical map must encode the likelihood of a prediction within the context of the previous layer. For instance, when a person sees a cat, their brain uses different neuron groups to identify edges-to-shapes, shapes-to-labels, and aggregate labels to object names. Today, AI/ML practitioners call this construct the “hidden layers” within neural network architectures.</w:t>
-      </w:r>
-    </w:p>
-    <w:p>
-      <w:pPr>
-        <w:pStyle w:val="Heading3"/>
-      </w:pPr>
-      <w:r>
-        <w:t>Awareness</w:t>
-      </w:r>
-    </w:p>
-    <w:p>
-      <w:r>
-        <w:tab/>
-        <w:t>Around the mid-90s, researchers began exploring the notion of gaze control and fixation</w:t>
-      </w:r>
-      <w:sdt>
-        <w:sdtPr>
-          <w:id w:val="1269046948"/>
-          <w:citation/>
-        </w:sdtPr>
-        <w:sdtContent>
-          <w:r>
-            <w:fldChar w:fldCharType="begin"/>
-          </w:r>
-          <w:r>
-            <w:instrText xml:space="preserve"> CITATION Bal21 \l 1033 </w:instrText>
-          </w:r>
-          <w:r>
-            <w:fldChar w:fldCharType="separate"/>
-          </w:r>
-          <w:r>
-            <w:rPr>
-              <w:noProof/>
-            </w:rPr>
-            <w:t xml:space="preserve"> (Ballard &amp; Zhang, 2021)</w:t>
-          </w:r>
-          <w:r>
-            <w:fldChar w:fldCharType="end"/>
-          </w:r>
-        </w:sdtContent>
-      </w:sdt>
-      <w:r>
-        <w:t xml:space="preserve">. They discovered that at least six separate systems stabilize objects within primate vision and implement a sophisticated data inventory system. For instance, when primates search for </w:t>
-      </w:r>
-      <w:r>
-        <w:rPr>
-          <w:i/>
-          <w:iCs/>
-        </w:rPr>
-        <w:t>a blue ball in the image</w:t>
-      </w:r>
-      <w:r>
-        <w:t>, their brains cache metadata to accelerate the gaze. Another critical service called fixation only persists memories that have an associated high reward. For example, people safely drive to work without recognizing the preceding events because the routine operation did not produce new information.</w:t>
-      </w:r>
-    </w:p>
-    <w:p>
-      <w:r>
-        <w:tab/>
-        <w:t xml:space="preserve">In 1996, </w:t>
-      </w:r>
-      <w:proofErr w:type="spellStart"/>
-      <w:r>
-        <w:t>Kaelbling</w:t>
-      </w:r>
-      <w:proofErr w:type="spellEnd"/>
-      <w:r>
-        <w:t xml:space="preserve"> et al. proposed encoding these systems as policy maps that activate through an abstract reward function. Their notion of </w:t>
-      </w:r>
-      <w:r>
-        <w:rPr>
-          <w:i/>
-          <w:iCs/>
-        </w:rPr>
-        <w:t>reinforcement learning</w:t>
-      </w:r>
-      <w:r>
-        <w:t xml:space="preserve"> explains how primates program their brain using visual information. Researchers have since formalized this approach into a multi-process model where “reinforcement threads” combine to produce sophisticated composite decisions. Consider the problem of “should I eat this food?” In this situation, parallel threads predict it is a hotdog, hunger level, and availability of mustard. Their aggregate response invokes an appropriate behavior based on the visual information.</w:t>
-      </w:r>
-    </w:p>
-    <w:p/>
-    <w:p>
-      <w:pPr>
-        <w:pStyle w:val="Heading2"/>
-      </w:pPr>
-      <w:r>
-        <w:lastRenderedPageBreak/>
         <w:t>How are they s</w:t>
       </w:r>
       <w:r>
@@ -3866,32 +4477,9 @@
       <w:r>
         <w:t>Google DeepMind (</w:t>
       </w:r>
-      <w:commentRangeStart w:id="7"/>
+      <w:commentRangeStart w:id="8"/>
       <w:r>
         <w:t>2018</w:t>
-      </w:r>
-      <w:commentRangeEnd w:id="7"/>
-      <w:r>
-        <w:rPr>
-          <w:rStyle w:val="CommentReference"/>
-        </w:rPr>
-        <w:commentReference w:id="7"/>
-      </w:r>
-      <w:r>
-        <w:t>)  implements its search algorithm based on tournament selection.</w:t>
-      </w:r>
-      <w:r>
-        <w:t xml:space="preserve"> Each round begins by selecting the top 5% of the population and applying permutations from a discrete action space. After mutating the networks, only the superior offspring survive to the next round. This random search process is a genetic algorithm with an R</w:t>
-      </w:r>
-      <w:r>
-        <w:t>.L.</w:t>
-      </w:r>
-      <w:r>
-        <w:t xml:space="preserve"> model steering its evolution to deliver the best of the breed through a simple search </w:t>
-      </w:r>
-      <w:commentRangeStart w:id="8"/>
-      <w:r>
-        <w:t>model</w:t>
       </w:r>
       <w:commentRangeEnd w:id="8"/>
       <w:r>
@@ -3899,6 +4487,29 @@
           <w:rStyle w:val="CommentReference"/>
         </w:rPr>
         <w:commentReference w:id="8"/>
+      </w:r>
+      <w:r>
+        <w:t>)  implements its search algorithm based on tournament selection.</w:t>
+      </w:r>
+      <w:r>
+        <w:t xml:space="preserve"> Each round begins by selecting the top 5% of the population and applying permutations from a discrete action space. After mutating the networks, only the superior offspring survive to the next round. This random search process is a genetic algorithm with an R</w:t>
+      </w:r>
+      <w:r>
+        <w:t>.L.</w:t>
+      </w:r>
+      <w:r>
+        <w:t xml:space="preserve"> model steering its evolution to deliver the best of the breed through a simple search </w:t>
+      </w:r>
+      <w:commentRangeStart w:id="9"/>
+      <w:r>
+        <w:t>model</w:t>
+      </w:r>
+      <w:commentRangeEnd w:id="9"/>
+      <w:r>
+        <w:rPr>
+          <w:rStyle w:val="CommentReference"/>
+        </w:rPr>
+        <w:commentReference w:id="9"/>
       </w:r>
       <w:r>
         <w:t>.</w:t>
@@ -3920,6 +4531,7 @@
         </w:rPr>
       </w:pPr>
       <w:r>
+        <w:lastRenderedPageBreak/>
         <w:tab/>
       </w:r>
       <w:r>
@@ -3932,104 +4544,110 @@
     </w:p>
     <w:p>
       <w:pPr>
-        <w:pStyle w:val="Heading3"/>
+        <w:pStyle w:val="Heading2"/>
       </w:pPr>
       <w:r>
-        <w:t>Outcomes and next steps</w:t>
+        <w:t>What is autoencoding</w:t>
+      </w:r>
+    </w:p>
+    <w:p>
+      <w:r>
+        <w:tab/>
+      </w:r>
+      <w:r>
+        <w:t>In its simpl</w:t>
+      </w:r>
+      <w:r>
+        <w:t>e</w:t>
+      </w:r>
+      <w:r>
+        <w:t xml:space="preserve">st form, </w:t>
+      </w:r>
+      <w:r>
+        <w:t>“</w:t>
+      </w:r>
+      <w:r>
+        <w:t>an autoenco</w:t>
+      </w:r>
+      <w:r>
+        <w:t>d</w:t>
+      </w:r>
+      <w:r>
+        <w:t>er learns the representation or code by trying to copy the input to the output by encoding the input’s distribution into a low-dimensional vector</w:t>
+      </w:r>
+      <w:sdt>
+        <w:sdtPr>
+          <w:id w:val="606310982"/>
+          <w:citation/>
+        </w:sdtPr>
+        <w:sdtContent>
+          <w:r>
+            <w:fldChar w:fldCharType="begin"/>
+          </w:r>
+          <w:r>
+            <w:instrText xml:space="preserve">CITATION Ati18 \p 78 \l 1033 </w:instrText>
+          </w:r>
+          <w:r>
+            <w:fldChar w:fldCharType="separate"/>
+          </w:r>
+          <w:r>
+            <w:rPr>
+              <w:noProof/>
+            </w:rPr>
+            <w:t xml:space="preserve"> (Atienza, 2018, p. 78)</w:t>
+          </w:r>
+          <w:r>
+            <w:fldChar w:fldCharType="end"/>
+          </w:r>
+        </w:sdtContent>
+      </w:sdt>
+      <w:r>
+        <w:t>.</w:t>
+      </w:r>
+      <w:r>
+        <w:t>”</w:t>
+      </w:r>
+      <w:r>
+        <w:t xml:space="preserve"> </w:t>
+      </w:r>
+      <w:r>
+        <w:t xml:space="preserve">Figure 2 contains an </w:t>
+      </w:r>
+      <w:r>
+        <w:t xml:space="preserve">example architecture </w:t>
+      </w:r>
+      <w:r>
+        <w:t>illustration</w:t>
+      </w:r>
+      <w:r>
+        <w:t xml:space="preserve"> with three features compress</w:t>
+      </w:r>
+      <w:r>
+        <w:t>ed</w:t>
+      </w:r>
+      <w:r>
+        <w:t xml:space="preserve"> into one parameter before expanding into three new features. </w:t>
+      </w:r>
+      <w:r>
+        <w:t>The precise connectivity graph depends on the specific situation. For instance, researchers can use this process for scenarios such as colorizing images, denoising, replicating artistic styles, and intrusion detection, among other</w:t>
+      </w:r>
+      <w:r>
+        <w:t xml:space="preserve"> </w:t>
+      </w:r>
+      <w:r>
+        <w:t>condi</w:t>
+      </w:r>
+      <w:r>
+        <w:t xml:space="preserve">tions.  </w:t>
       </w:r>
     </w:p>
     <w:p>
       <w:pPr>
+        <w:pStyle w:val="Caption"/>
         <w:rPr>
           <w:i/>
           <w:iCs/>
         </w:rPr>
-      </w:pPr>
-      <w:r>
-        <w:tab/>
-      </w:r>
-      <w:r>
-        <w:rPr>
-          <w:i/>
-          <w:iCs/>
-        </w:rPr>
-        <w:t>This is awesome, explain why here. How can you expand on that concept?</w:t>
-      </w:r>
-    </w:p>
-    <w:p>
-      <w:pPr>
-        <w:pStyle w:val="Heading2"/>
-      </w:pPr>
-      <w:r>
-        <w:t xml:space="preserve">What’s the role of Markov </w:t>
-      </w:r>
-      <w:proofErr w:type="gramStart"/>
-      <w:r>
-        <w:t>c</w:t>
-      </w:r>
-      <w:r>
-        <w:t>hains</w:t>
-      </w:r>
-      <w:proofErr w:type="gramEnd"/>
-    </w:p>
-    <w:p>
-      <w:pPr>
-        <w:ind w:firstLine="720"/>
-      </w:pPr>
-      <w:r>
-        <w:t xml:space="preserve">A core challenge to applying basic statistics to real-world data is assuming that each action is independent. However, many scenarios contain a conditional state transition probability dependent on the current state. If the stock market falls 5%, should an investor buy? The binary </w:t>
-      </w:r>
-      <w:r>
-        <w:lastRenderedPageBreak/>
-        <w:t>question requires a contextually sensitive answer that considers their net position (short the market), outlook (2008 financial crisis versus 2017 Trump bump), and similar factors. Markov chains provide the mathematical basis for making statistical models that incorporate these dependencies</w:t>
-      </w:r>
-      <w:sdt>
-        <w:sdtPr>
-          <w:id w:val="473109469"/>
-          <w:citation/>
-        </w:sdtPr>
-        <w:sdtEndPr/>
-        <w:sdtContent>
-          <w:r>
-            <w:fldChar w:fldCharType="begin"/>
-          </w:r>
-          <w:r>
-            <w:instrText xml:space="preserve"> CITATION Kah14 \l 1033 </w:instrText>
-          </w:r>
-          <w:r>
-            <w:fldChar w:fldCharType="separate"/>
-          </w:r>
-          <w:r>
-            <w:rPr>
-              <w:noProof/>
-            </w:rPr>
-            <w:t xml:space="preserve"> (Kahn Academy, 2014)</w:t>
-          </w:r>
-          <w:r>
-            <w:fldChar w:fldCharType="end"/>
-          </w:r>
-        </w:sdtContent>
-      </w:sdt>
-      <w:r>
-        <w:t xml:space="preserve">. Creating the hypothetical purchasing model (see Figure 1) begins with a state diagram representing the different actions available. Then Monte Carlo solutions can approximate each edge’s weight by random sampling and recording the decisions. At the same time, multiple use-cases can follow the same model, the scenario-specific decision weights. For instance, consider the differences between investing in (a) 401k retirement account that only adds index funds versus (b) delta-neutral (directionless) options trader. This trait is </w:t>
-      </w:r>
-      <w:proofErr w:type="gramStart"/>
-      <w:r>
-        <w:t>similar to</w:t>
-      </w:r>
-      <w:proofErr w:type="gramEnd"/>
-      <w:r>
-        <w:t xml:space="preserve"> other algorithms where efficient training requires relevant facts to specific questions.</w:t>
-      </w:r>
-    </w:p>
-    <w:p>
-      <w:pPr>
-        <w:pStyle w:val="Caption"/>
-      </w:pPr>
-    </w:p>
-    <w:p>
-      <w:pPr>
-        <w:pStyle w:val="Caption"/>
       </w:pPr>
       <w:r>
         <w:t xml:space="preserve">Figure </w:t>
@@ -4043,22 +4661,27 @@
         </w:r>
       </w:fldSimple>
       <w:r>
-        <w:t>: Purchasing Model</w:t>
+        <w:t>: Autoencoding architecture</w:t>
       </w:r>
     </w:p>
     <w:p>
       <w:pPr>
         <w:jc w:val="center"/>
+        <w:rPr>
+          <w:i/>
+          <w:iCs/>
+        </w:rPr>
       </w:pPr>
       <w:r>
         <w:rPr>
-          <w:noProof/>
+          <w:i/>
+          <w:iCs/>
         </w:rPr>
         <w:drawing>
-          <wp:inline distT="0" distB="0" distL="0" distR="0" wp14:anchorId="3992F4D1" wp14:editId="227432EB">
-            <wp:extent cx="5152535" cy="2663687"/>
-            <wp:effectExtent l="0" t="0" r="0" b="3810"/>
-            <wp:docPr id="4" name="Picture 4" descr="Diagram, schematic&#10;&#10;Description automatically generated"/>
+          <wp:inline distT="0" distB="0" distL="0" distR="0" wp14:anchorId="51CC2C66" wp14:editId="7D54FE7E">
+            <wp:extent cx="4276725" cy="3226301"/>
+            <wp:effectExtent l="0" t="0" r="0" b="0"/>
+            <wp:docPr id="18" name="Picture 18" descr="Diagram&#10;&#10;Description automatically generated"/>
             <wp:cNvGraphicFramePr>
               <a:graphicFrameLocks xmlns:a="http://schemas.openxmlformats.org/drawingml/2006/main" noChangeAspect="1"/>
             </wp:cNvGraphicFramePr>
@@ -4066,11 +4689,11 @@
               <a:graphicData uri="http://schemas.openxmlformats.org/drawingml/2006/picture">
                 <pic:pic xmlns:pic="http://schemas.openxmlformats.org/drawingml/2006/picture">
                   <pic:nvPicPr>
-                    <pic:cNvPr id="4" name="Picture 4" descr="Diagram, schematic&#10;&#10;Description automatically generated"/>
+                    <pic:cNvPr id="18" name="Picture 18" descr="Diagram&#10;&#10;Description automatically generated"/>
                     <pic:cNvPicPr/>
                   </pic:nvPicPr>
                   <pic:blipFill>
-                    <a:blip r:embed="rId13"/>
+                    <a:blip r:embed="rId17"/>
                     <a:stretch>
                       <a:fillRect/>
                     </a:stretch>
@@ -4078,7 +4701,7 @@
                   <pic:spPr>
                     <a:xfrm>
                       <a:off x="0" y="0"/>
-                      <a:ext cx="5296012" cy="2737860"/>
+                      <a:ext cx="4280793" cy="3229369"/>
                     </a:xfrm>
                     <a:prstGeom prst="rect">
                       <a:avLst/>
@@ -4093,473 +4716,6 @@
     </w:p>
     <w:p>
       <w:pPr>
-        <w:pStyle w:val="Heading3"/>
-      </w:pPr>
-      <w:r>
-        <w:t>Markov Experiment</w:t>
-      </w:r>
-    </w:p>
-    <w:p>
-      <w:r>
-        <w:tab/>
-        <w:t xml:space="preserve">Many online tutorials recommend exploring Markov chains as a solution to predict the next token in a sequence. Mason (2020) maintains an open-source repository </w:t>
-      </w:r>
-      <w:proofErr w:type="gramStart"/>
-      <w:r>
-        <w:t>of  Shakespeare</w:t>
-      </w:r>
-      <w:proofErr w:type="gramEnd"/>
-      <w:r>
-        <w:t xml:space="preserve"> plays, which is easy to mine for different related sentences. An experiment began with </w:t>
-      </w:r>
-      <w:r>
-        <w:lastRenderedPageBreak/>
-        <w:t xml:space="preserve">downloading each script and normalizing the text into a corpus of lowercase words. Next, an iterator constructs a </w:t>
-      </w:r>
-      <w:proofErr w:type="spellStart"/>
-      <w:r>
-        <w:t>word_dictionary</w:t>
-      </w:r>
-      <w:proofErr w:type="spellEnd"/>
-      <w:r>
-        <w:t xml:space="preserve"> that maps n-gram tuples to a word bag of immediately following values. Then traversal of the Markov model chooses a random starting point, then selects a random next word, iterating until a stop condition. Across the test iterations, tests of different n-gram sizes (degrees of freedom) ranged from one to six. The higher the count, the more natural the sentences sound, primarily due to overfitting. Even at low n-gram terms, a frequent challenge arose from many unique words causing long sequences of static choices. </w:t>
-      </w:r>
-    </w:p>
-    <w:p>
-      <w:pPr>
-        <w:pStyle w:val="Caption"/>
-      </w:pPr>
-      <w:r>
-        <w:t xml:space="preserve">Figure </w:t>
-      </w:r>
-      <w:fldSimple w:instr=" SEQ Figure \* ARABIC ">
-        <w:r>
-          <w:rPr>
-            <w:noProof/>
-          </w:rPr>
-          <w:t>3</w:t>
-        </w:r>
-      </w:fldSimple>
-      <w:r>
-        <w:t xml:space="preserve"> n-gram Examples</w:t>
-      </w:r>
-    </w:p>
-    <w:p>
-      <w:pPr>
-        <w:jc w:val="center"/>
-      </w:pPr>
-      <w:r>
-        <w:rPr>
-          <w:noProof/>
-        </w:rPr>
-        <w:drawing>
-          <wp:inline distT="0" distB="0" distL="0" distR="0" wp14:anchorId="4856B5C7" wp14:editId="065386BD">
-            <wp:extent cx="5024459" cy="3856383"/>
-            <wp:effectExtent l="0" t="0" r="5080" b="0"/>
-            <wp:docPr id="5" name="Picture 5" descr="Graphical user interface, text, application&#10;&#10;Description automatically generated"/>
-            <wp:cNvGraphicFramePr>
-              <a:graphicFrameLocks xmlns:a="http://schemas.openxmlformats.org/drawingml/2006/main" noChangeAspect="1"/>
-            </wp:cNvGraphicFramePr>
-            <a:graphic xmlns:a="http://schemas.openxmlformats.org/drawingml/2006/main">
-              <a:graphicData uri="http://schemas.openxmlformats.org/drawingml/2006/picture">
-                <pic:pic xmlns:pic="http://schemas.openxmlformats.org/drawingml/2006/picture">
-                  <pic:nvPicPr>
-                    <pic:cNvPr id="5" name="Picture 5" descr="Graphical user interface, text, application&#10;&#10;Description automatically generated"/>
-                    <pic:cNvPicPr/>
-                  </pic:nvPicPr>
-                  <pic:blipFill>
-                    <a:blip r:embed="rId14"/>
-                    <a:stretch>
-                      <a:fillRect/>
-                    </a:stretch>
-                  </pic:blipFill>
-                  <pic:spPr>
-                    <a:xfrm>
-                      <a:off x="0" y="0"/>
-                      <a:ext cx="5224200" cy="4009689"/>
-                    </a:xfrm>
-                    <a:prstGeom prst="rect">
-                      <a:avLst/>
-                    </a:prstGeom>
-                  </pic:spPr>
-                </pic:pic>
-              </a:graphicData>
-            </a:graphic>
-          </wp:inline>
-        </w:drawing>
-      </w:r>
-    </w:p>
-    <w:p>
-      <w:pPr>
-        <w:pStyle w:val="Heading3"/>
-      </w:pPr>
-      <w:r>
-        <w:t>Neural Networks</w:t>
-      </w:r>
-    </w:p>
-    <w:p>
-      <w:r>
-        <w:tab/>
-        <w:t xml:space="preserve">A Multi-Layer Perceptron (MLP) algorithm aims to map a non-parametric set of inputs to a parametric set of outputs by approximating an intermediary mapping function (the hidden layer). A fully connected graph can represent this structure. All inputs connect to the hidden </w:t>
-      </w:r>
-      <w:r>
-        <w:lastRenderedPageBreak/>
-        <w:t>layer, which connects to all outputs. Next, an iterative process forward-feeds examples through the network. Lastly, backpropagation updates the network weights and performs error corrections concerning the expected value</w:t>
-      </w:r>
-      <w:sdt>
-        <w:sdtPr>
-          <w:id w:val="-1042279222"/>
-          <w:citation/>
-        </w:sdtPr>
-        <w:sdtEndPr/>
-        <w:sdtContent>
-          <w:r>
-            <w:fldChar w:fldCharType="begin"/>
-          </w:r>
-          <w:r>
-            <w:instrText xml:space="preserve"> CITATION NgA16 \l 1033 </w:instrText>
-          </w:r>
-          <w:r>
-            <w:fldChar w:fldCharType="separate"/>
-          </w:r>
-          <w:r>
-            <w:rPr>
-              <w:noProof/>
-            </w:rPr>
-            <w:t xml:space="preserve"> (Ng, 2016)</w:t>
-          </w:r>
-          <w:r>
-            <w:fldChar w:fldCharType="end"/>
-          </w:r>
-        </w:sdtContent>
-      </w:sdt>
-      <w:r>
-        <w:t xml:space="preserve">. According to </w:t>
-      </w:r>
-      <w:proofErr w:type="spellStart"/>
-      <w:r>
-        <w:t>Fridman</w:t>
-      </w:r>
-      <w:proofErr w:type="spellEnd"/>
-      <w:r>
-        <w:t xml:space="preserve"> (2017), backpropagation is a recursive process of taking the partial derivative of two logic gates and applying a weighted update. He expands on the idea of these connected graphs with an example of image classification passing through several three layers (extracting edges, corners, object parts, and object identities). While the mathematical basis and engineering steps are somewhat procedural, the efficient design of the network architecture requires both art and science.</w:t>
-      </w:r>
-    </w:p>
-    <w:p>
-      <w:pPr>
-        <w:ind w:firstLine="720"/>
-      </w:pPr>
-      <w:r>
-        <w:t xml:space="preserve">Perhaps the artfulness comes from a lack of planning or awareness of how the </w:t>
-      </w:r>
-      <w:r>
-        <w:rPr>
-          <w:i/>
-          <w:iCs/>
-        </w:rPr>
-        <w:t>ensemble</w:t>
-      </w:r>
-      <w:r>
-        <w:t xml:space="preserve"> of distinct training subsystems combines. There is no reason to assume that every node is fully connected or has an edge weight above zero (see Figure 3). A logical representation might consider feature ‘x1’ connected to N neurons that regress one output, with feature ‘x2’ implementing some classification pattern. These network segments produce collaborative signals to provide a more productive inference about the broader topology. These </w:t>
-      </w:r>
-      <w:commentRangeStart w:id="9"/>
-      <w:r>
-        <w:t>network</w:t>
-      </w:r>
-      <w:commentRangeEnd w:id="9"/>
-      <w:r>
-        <w:rPr>
-          <w:rStyle w:val="CommentReference"/>
-        </w:rPr>
-        <w:commentReference w:id="9"/>
-      </w:r>
-      <w:r>
-        <w:t xml:space="preserve"> segment microstructures extrapolate and remain present in more complex architectures. The solutions by both </w:t>
-      </w:r>
-      <w:proofErr w:type="spellStart"/>
-      <w:r>
-        <w:t>BellKor</w:t>
-      </w:r>
-      <w:proofErr w:type="spellEnd"/>
-      <w:r>
-        <w:t xml:space="preserve"> (2007) and Li et al. (2019) suggest that this assumption is generally accurate. </w:t>
-      </w:r>
-    </w:p>
-    <w:p>
-      <w:pPr>
-        <w:pStyle w:val="Caption"/>
-      </w:pPr>
-      <w:r>
-        <w:t xml:space="preserve">Figure </w:t>
-      </w:r>
-      <w:fldSimple w:instr=" SEQ Figure \* ARABIC ">
-        <w:r>
-          <w:rPr>
-            <w:noProof/>
-          </w:rPr>
-          <w:t>4</w:t>
-        </w:r>
-      </w:fldSimple>
-      <w:r>
-        <w:t xml:space="preserve"> GANN Architecture </w:t>
-      </w:r>
-      <w:sdt>
-        <w:sdtPr>
-          <w:id w:val="53901982"/>
-          <w:citation/>
-        </w:sdtPr>
-        <w:sdtEndPr/>
-        <w:sdtContent>
-          <w:r>
-            <w:fldChar w:fldCharType="begin"/>
-          </w:r>
-          <w:r>
-            <w:instrText xml:space="preserve">CITATION Placeholder1 \p 399 \l 1033 </w:instrText>
-          </w:r>
-          <w:r>
-            <w:fldChar w:fldCharType="separate"/>
-          </w:r>
-          <w:r>
-            <w:rPr>
-              <w:noProof/>
-            </w:rPr>
-            <w:t>(de Waal &amp; du Toit, 2011, p. 399)</w:t>
-          </w:r>
-          <w:r>
-            <w:fldChar w:fldCharType="end"/>
-          </w:r>
-        </w:sdtContent>
-      </w:sdt>
-    </w:p>
-    <w:p>
-      <w:pPr>
-        <w:jc w:val="center"/>
-      </w:pPr>
-      <w:r>
-        <w:rPr>
-          <w:noProof/>
-        </w:rPr>
-        <w:lastRenderedPageBreak/>
-        <w:drawing>
-          <wp:inline distT="0" distB="0" distL="0" distR="0" wp14:anchorId="2B6A9088" wp14:editId="319BFE81">
-            <wp:extent cx="5317744" cy="3876675"/>
-            <wp:effectExtent l="0" t="0" r="0" b="0"/>
-            <wp:docPr id="6" name="Picture 6" descr="Diagram&#10;&#10;Description automatically generated"/>
-            <wp:cNvGraphicFramePr>
-              <a:graphicFrameLocks xmlns:a="http://schemas.openxmlformats.org/drawingml/2006/main" noChangeAspect="1"/>
-            </wp:cNvGraphicFramePr>
-            <a:graphic xmlns:a="http://schemas.openxmlformats.org/drawingml/2006/main">
-              <a:graphicData uri="http://schemas.openxmlformats.org/drawingml/2006/picture">
-                <pic:pic xmlns:pic="http://schemas.openxmlformats.org/drawingml/2006/picture">
-                  <pic:nvPicPr>
-                    <pic:cNvPr id="6" name="Picture 6" descr="Diagram&#10;&#10;Description automatically generated"/>
-                    <pic:cNvPicPr/>
-                  </pic:nvPicPr>
-                  <pic:blipFill>
-                    <a:blip r:embed="rId15"/>
-                    <a:stretch>
-                      <a:fillRect/>
-                    </a:stretch>
-                  </pic:blipFill>
-                  <pic:spPr>
-                    <a:xfrm>
-                      <a:off x="0" y="0"/>
-                      <a:ext cx="5460625" cy="3980836"/>
-                    </a:xfrm>
-                    <a:prstGeom prst="rect">
-                      <a:avLst/>
-                    </a:prstGeom>
-                  </pic:spPr>
-                </pic:pic>
-              </a:graphicData>
-            </a:graphic>
-          </wp:inline>
-        </w:drawing>
-      </w:r>
-    </w:p>
-    <w:p>
-      <w:pPr>
-        <w:pStyle w:val="Heading3"/>
-      </w:pPr>
-      <w:r>
-        <w:t>Neural Network Experiment</w:t>
-      </w:r>
-    </w:p>
-    <w:p>
-      <w:pPr>
-        <w:ind w:firstLine="720"/>
-      </w:pPr>
-      <w:r>
-        <w:t xml:space="preserve">Consider the scenario of mapping 28x28 images of clothing to ten categorical labels (e.g., hats versus coats). The number of input features (neurons) is 784, and there will be ten output neurons—how many neurons should exist in the middle? </w:t>
-      </w:r>
-      <w:proofErr w:type="spellStart"/>
-      <w:r>
-        <w:t>Rosebrock</w:t>
-      </w:r>
-      <w:proofErr w:type="spellEnd"/>
-      <w:r>
-        <w:t xml:space="preserve"> (2019) provides an example solution (see Figure 4) to Fashion MNIST that begins with feature reduction through two max-pooling hidden layers and batch normalization. After cleaning, the solution uses a single 512-neuron hidden layer to predict one of ten output categories (with </w:t>
-      </w:r>
-      <w:proofErr w:type="spellStart"/>
-      <w:r>
-        <w:t>softmax</w:t>
-      </w:r>
-      <w:proofErr w:type="spellEnd"/>
-      <w:r>
-        <w:t xml:space="preserve">). Reducing the hidden layer's size to 128 or 256 has minimal impact on the cross-validation scores, though </w:t>
-      </w:r>
-      <w:proofErr w:type="gramStart"/>
-      <w:r>
-        <w:t>really low</w:t>
-      </w:r>
-      <w:proofErr w:type="gramEnd"/>
-      <w:r>
-        <w:t xml:space="preserve"> values of 5 to 16 negatively impact accuracy. In this specific example, changing the activation functions (e.g., </w:t>
-      </w:r>
-      <w:proofErr w:type="spellStart"/>
-      <w:r>
-        <w:t>softmax</w:t>
-      </w:r>
-      <w:proofErr w:type="spellEnd"/>
-      <w:r>
-        <w:t xml:space="preserve"> to tan-h) creates more performance fluctuation than any other knob, with model accuracy ranging from 20 to 85%. </w:t>
-      </w:r>
-    </w:p>
-    <w:p>
-      <w:pPr>
-        <w:pStyle w:val="Caption"/>
-      </w:pPr>
-      <w:r>
-        <w:t xml:space="preserve">Figure </w:t>
-      </w:r>
-      <w:fldSimple w:instr=" SEQ Figure \* ARABIC ">
-        <w:r>
-          <w:rPr>
-            <w:noProof/>
-          </w:rPr>
-          <w:t>5</w:t>
-        </w:r>
-      </w:fldSimple>
-      <w:r>
-        <w:t>: Fashion MNIST</w:t>
-      </w:r>
-    </w:p>
-    <w:p>
-      <w:pPr>
-        <w:jc w:val="center"/>
-      </w:pPr>
-      <w:r>
-        <w:rPr>
-          <w:noProof/>
-        </w:rPr>
-        <w:lastRenderedPageBreak/>
-        <w:drawing>
-          <wp:inline distT="0" distB="0" distL="0" distR="0" wp14:anchorId="15C0BA43" wp14:editId="1DB66339">
-            <wp:extent cx="5162550" cy="2797380"/>
-            <wp:effectExtent l="0" t="0" r="0" b="3175"/>
-            <wp:docPr id="7" name="Picture 7" descr="Diagram, schematic&#10;&#10;Description automatically generated"/>
-            <wp:cNvGraphicFramePr>
-              <a:graphicFrameLocks xmlns:a="http://schemas.openxmlformats.org/drawingml/2006/main" noChangeAspect="1"/>
-            </wp:cNvGraphicFramePr>
-            <a:graphic xmlns:a="http://schemas.openxmlformats.org/drawingml/2006/main">
-              <a:graphicData uri="http://schemas.openxmlformats.org/drawingml/2006/picture">
-                <pic:pic xmlns:pic="http://schemas.openxmlformats.org/drawingml/2006/picture">
-                  <pic:nvPicPr>
-                    <pic:cNvPr id="7" name="Picture 7" descr="Diagram, schematic&#10;&#10;Description automatically generated"/>
-                    <pic:cNvPicPr/>
-                  </pic:nvPicPr>
-                  <pic:blipFill>
-                    <a:blip r:embed="rId16"/>
-                    <a:stretch>
-                      <a:fillRect/>
-                    </a:stretch>
-                  </pic:blipFill>
-                  <pic:spPr>
-                    <a:xfrm>
-                      <a:off x="0" y="0"/>
-                      <a:ext cx="5569449" cy="3017862"/>
-                    </a:xfrm>
-                    <a:prstGeom prst="rect">
-                      <a:avLst/>
-                    </a:prstGeom>
-                  </pic:spPr>
-                </pic:pic>
-              </a:graphicData>
-            </a:graphic>
-          </wp:inline>
-        </w:drawing>
-      </w:r>
-    </w:p>
-    <w:p>
-      <w:pPr>
-        <w:pStyle w:val="Heading3"/>
-      </w:pPr>
-      <w:r>
-        <w:t>Observations</w:t>
-      </w:r>
-    </w:p>
-    <w:p>
-      <w:pPr>
-        <w:ind w:firstLine="720"/>
-      </w:pPr>
-      <w:r>
-        <w:t>The first and most critical step in any data mining exercise is determining the question and discovering supporting evidence. Until this action occurs, the business is unlikely to have a successful deliverable and will spend excessive resources investigating irrelevant materials. After clearly articulating the business value, the engineer teams can perform broad filtration of data sources based on their ability to address those questions. During filtration, having a logical framework can improve the search process through partition pruning of the relevant data stores. For instance, if the business operates in Michigan, there is potentially minimal value in exploring Texas-specific data. After coalescing the supporting facts into a central location, cleaning and curation processes must confirm that the data is complete and pristine. Perfect information needs to be both the right size and volume, or it might be incompatible with the analysis algorithms. For example, an instance learning algorithm expects individual records, not aggregate counts.</w:t>
-      </w:r>
-    </w:p>
-    <w:p>
-      <w:r>
-        <w:tab/>
-        <w:t xml:space="preserve">Markov Chains and Neural Networks are two strategies for making predictions on data through graph-like structures. Unlike basis statistics, Markov removes the need for actions to be independent and instead expresses them as weighted state machines. These state machines can </w:t>
-      </w:r>
-      <w:r>
-        <w:lastRenderedPageBreak/>
-        <w:t>improve accuracy in workflows, such as guessing the next word in a sentence. Neural Networks and related MLP algorithms rely on weighted graphs and backpropagation to make predictions. While there is some artfulness, an alternative perspective asks if these are ensembles of small network segments. Evidence towards this interpretation exists in multiple advanced papers and helps to demystify the “machine learning black box.”  It also means that several related concepts, patterns, and practices of data processing networks should also appear within more advanced neural network architectures.</w:t>
-      </w:r>
-    </w:p>
-    <w:p>
-      <w:pPr>
-        <w:pStyle w:val="Heading2"/>
-      </w:pPr>
-      <w:r>
-        <w:t>What is autoencoding</w:t>
-      </w:r>
-    </w:p>
-    <w:p>
-      <w:pPr>
-        <w:rPr>
-          <w:i/>
-          <w:iCs/>
-        </w:rPr>
-      </w:pPr>
-      <w:r>
-        <w:tab/>
-      </w:r>
-      <w:r>
-        <w:rPr>
-          <w:i/>
-          <w:iCs/>
-        </w:rPr>
-        <w:t xml:space="preserve">In this section I left off at evolving neural networks page 60. It needs an explanation of </w:t>
-      </w:r>
-      <w:proofErr w:type="spellStart"/>
-      <w:r>
-        <w:rPr>
-          <w:i/>
-          <w:iCs/>
-        </w:rPr>
-        <w:t>autoecoding</w:t>
-      </w:r>
-      <w:proofErr w:type="spellEnd"/>
-      <w:r>
-        <w:rPr>
-          <w:i/>
-          <w:iCs/>
-        </w:rPr>
-        <w:t xml:space="preserve"> and how that’s influencing efficient design.</w:t>
-      </w:r>
-    </w:p>
-    <w:p>
-      <w:pPr>
         <w:pStyle w:val="Heading2"/>
       </w:pPr>
       <w:r>
@@ -4603,6 +4759,7 @@
         <w:ind w:firstLine="720"/>
       </w:pPr>
       <w:r>
+        <w:lastRenderedPageBreak/>
         <w:t>NLP systems typically begin with sentence normalization, combining and annotating tokens, and finally performing custom business logic (see Figure 1)</w:t>
       </w:r>
       <w:sdt>
@@ -4648,24 +4805,7 @@
       <w:pPr>
         <w:pStyle w:val="Caption"/>
       </w:pPr>
-    </w:p>
-    <w:p>
-      <w:pPr>
-        <w:rPr>
-          <w:sz w:val="18"/>
-          <w:szCs w:val="18"/>
-        </w:rPr>
-      </w:pPr>
-      <w:r>
-        <w:br w:type="page"/>
-      </w:r>
-    </w:p>
-    <w:p>
-      <w:pPr>
-        <w:pStyle w:val="Caption"/>
-      </w:pPr>
-      <w:r>
-        <w:lastRenderedPageBreak/>
+      <w:r>
         <w:t>Figure 1: NLP Process</w:t>
       </w:r>
     </w:p>
@@ -4693,7 +4833,7 @@
                     <pic:cNvPicPr/>
                   </pic:nvPicPr>
                   <pic:blipFill>
-                    <a:blip r:embed="rId17"/>
+                    <a:blip r:embed="rId18"/>
                     <a:stretch>
                       <a:fillRect/>
                     </a:stretch>
@@ -4747,7 +4887,14 @@
             <w:rPr>
               <w:noProof/>
             </w:rPr>
-            <w:t xml:space="preserve"> (Keller, Liu, &amp; Fogel, 2016)</w:t>
+            <w:t xml:space="preserve"> </w:t>
+          </w:r>
+          <w:r>
+            <w:rPr>
+              <w:noProof/>
+            </w:rPr>
+            <w:lastRenderedPageBreak/>
+            <w:t>(Keller, Liu, &amp; Fogel, 2016)</w:t>
           </w:r>
           <w:r>
             <w:fldChar w:fldCharType="end"/>
@@ -4806,24 +4953,7 @@
       <w:pPr>
         <w:pStyle w:val="Caption"/>
       </w:pPr>
-    </w:p>
-    <w:p>
-      <w:pPr>
-        <w:rPr>
-          <w:sz w:val="18"/>
-          <w:szCs w:val="18"/>
-        </w:rPr>
-      </w:pPr>
-      <w:r>
-        <w:br w:type="page"/>
-      </w:r>
-    </w:p>
-    <w:p>
-      <w:pPr>
-        <w:pStyle w:val="Caption"/>
-      </w:pPr>
-      <w:r>
-        <w:lastRenderedPageBreak/>
+      <w:r>
         <w:t>Table 1: Example progressions of N.N. architecture complexity</w:t>
       </w:r>
     </w:p>
@@ -4999,7 +5129,7 @@
                     <pic:cNvPicPr/>
                   </pic:nvPicPr>
                   <pic:blipFill>
-                    <a:blip r:embed="rId18"/>
+                    <a:blip r:embed="rId19"/>
                     <a:stretch>
                       <a:fillRect/>
                     </a:stretch>
@@ -5025,6 +5155,7 @@
         <w:pStyle w:val="Heading3"/>
       </w:pPr>
       <w:r>
+        <w:lastRenderedPageBreak/>
         <w:t>Feature Extraction Process</w:t>
       </w:r>
     </w:p>
@@ -5069,11 +5200,7 @@
       </w:r>
       <w:proofErr w:type="spellEnd"/>
       <w:r>
-        <w:t xml:space="preserve"> et al. (2014) built an NLP system for predicting where the user was during the submission (e.g., restaurant or nightclub). Their approach extracts keywords from Yelp reviews (using term frequency), business metadata </w:t>
-      </w:r>
-      <w:r>
-        <w:lastRenderedPageBreak/>
-        <w:t>(e.g., name and location), and tweet metadata (e.g., timestamp). These features flow into a random forest classifier that determines the user’s location with a 74% accuracy. However, using only the business metadata produces an 88% accuracy, indicating that these additional details provide negative value.</w:t>
+        <w:t xml:space="preserve"> et al. (2014) built an NLP system for predicting where the user was during the submission (e.g., restaurant or nightclub). Their approach extracts keywords from Yelp reviews (using term frequency), business metadata (e.g., name and location), and tweet metadata (e.g., timestamp). These features flow into a random forest classifier that determines the user’s location with a 74% accuracy. However, using only the business metadata produces an 88% accuracy, indicating that these additional details provide negative value.</w:t>
       </w:r>
     </w:p>
     <w:p>
@@ -5136,7 +5263,11 @@
         </w:sdtContent>
       </w:sdt>
       <w:r>
-        <w:t xml:space="preserve">. These systems utilize a feedback loop between a Generative N.N. (GNN) and Discriminator N.N. (DNN). Each iteration outputs a ‘Deep-Fake’ asset and assesses its likelihood of being legitimate. This process enables both systems to learn from one another, continuously improving. According to </w:t>
+        <w:t xml:space="preserve">. These systems utilize a feedback loop between a Generative N.N. (GNN) and Discriminator N.N. (DNN). Each iteration outputs a ‘Deep-Fake’ asset and assesses its </w:t>
+      </w:r>
+      <w:r>
+        <w:lastRenderedPageBreak/>
+        <w:t xml:space="preserve">likelihood of being legitimate. This process enables both systems to learn from one another, continuously improving. According to </w:t>
       </w:r>
       <w:proofErr w:type="spellStart"/>
       <w:r>
@@ -5144,11 +5275,7 @@
       </w:r>
       <w:proofErr w:type="spellEnd"/>
       <w:r>
-        <w:t xml:space="preserve"> (2020), detecting Deep Fakes is an arms race because any advances in DNN naturally improve GNN results. NPAC leverages this methodology for self-teaching its systems to deliver more accurate content (see Figure 4). The organization’s solution uses the NLP transformer to improve parallelization over LSTM and a </w:t>
-      </w:r>
-      <w:r>
-        <w:lastRenderedPageBreak/>
-        <w:t xml:space="preserve">second RNN classification network. Periodic snapshots archive the content and model state for offline troubleshooting use cases during the training process.  </w:t>
+        <w:t xml:space="preserve"> (2020), detecting Deep Fakes is an arms race because any advances in DNN naturally improve GNN results. NPAC leverages this methodology for self-teaching its systems to deliver more accurate content (see Figure 4). The organization’s solution uses the NLP transformer to improve parallelization over LSTM and a second RNN classification network. Periodic snapshots archive the content and model state for offline troubleshooting use cases during the training process.  </w:t>
       </w:r>
     </w:p>
     <w:p>
@@ -5183,7 +5310,7 @@
                     <pic:cNvPicPr/>
                   </pic:nvPicPr>
                   <pic:blipFill>
-                    <a:blip r:embed="rId19"/>
+                    <a:blip r:embed="rId20"/>
                     <a:stretch>
                       <a:fillRect/>
                     </a:stretch>
@@ -5302,6 +5429,7 @@
         </w:rPr>
       </w:pPr>
       <w:r>
+        <w:lastRenderedPageBreak/>
         <w:t>Survey on DNN for HAR (2021)</w:t>
       </w:r>
     </w:p>
@@ -5324,11 +5452,7 @@
     <w:p>
       <w:r>
         <w:tab/>
-        <w:t xml:space="preserve">One critical application of CV is to detect human activities from photos, images, and video streams. This capability is essential for personalizing systems across the healthcare, smart </w:t>
-      </w:r>
-      <w:r>
-        <w:lastRenderedPageBreak/>
-        <w:t xml:space="preserve">home, and safety industries (Gu et al., 2021). Adapting traditional ML tactics to human activity recognition (HAR) is laborious, error-prone, and challenging. Researchers mitigate these issues with deep learning models (Gu et al., 2021; </w:t>
+        <w:t xml:space="preserve">One critical application of CV is to detect human activities from photos, images, and video streams. This capability is essential for personalizing systems across the healthcare, smart home, and safety industries (Gu et al., 2021). Adapting traditional ML tactics to human activity recognition (HAR) is laborious, error-prone, and challenging. Researchers mitigate these issues with deep learning models (Gu et al., 2021; </w:t>
       </w:r>
       <w:proofErr w:type="spellStart"/>
       <w:r>
@@ -5421,6 +5545,7 @@
         <w:ind w:firstLine="360"/>
       </w:pPr>
       <w:r>
+        <w:lastRenderedPageBreak/>
         <w:t>Experts suggest that a fully trained model requires at least ten observations per parameter</w:t>
       </w:r>
       <w:sdt>
@@ -5481,11 +5606,7 @@
         </w:sdtContent>
       </w:sdt>
       <w:r>
-        <w:t xml:space="preserve">. For instance, the input layer could feed into a series of pooling transforms that downgrade the resolution by averaging every 2x2 pixels. Another tactic might focus on connecting and evaluating local </w:t>
-      </w:r>
-      <w:r>
-        <w:lastRenderedPageBreak/>
-        <w:t xml:space="preserve">segments of neurons before outputting into global join constructs and prognostication output (see Figure </w:t>
+        <w:t xml:space="preserve">. For instance, the input layer could feed into a series of pooling transforms that downgrade the resolution by averaging every 2x2 pixels. Another tactic might focus on connecting and evaluating local segments of neurons before outputting into global join constructs and prognostication output (see Figure </w:t>
       </w:r>
       <w:r>
         <w:t>5</w:t>
@@ -5534,7 +5655,7 @@
                     </pic:cNvPicPr>
                   </pic:nvPicPr>
                   <pic:blipFill>
-                    <a:blip r:embed="rId20" cstate="print">
+                    <a:blip r:embed="rId21" cstate="print">
                       <a:extLst>
                         <a:ext uri="{28A0092B-C50C-407E-A947-70E740481C1C}">
                           <a14:useLocalDpi xmlns:a14="http://schemas.microsoft.com/office/drawing/2010/main" val="0"/>
@@ -5599,18 +5720,6 @@
       </w:pPr>
       <w:r>
         <w:t>Graph Convolutional Neural Networks (G-CNN)</w:t>
-      </w:r>
-    </w:p>
-    <w:p>
-      <w:pPr>
-        <w:rPr>
-          <w:b/>
-          <w:i/>
-          <w:iCs/>
-        </w:rPr>
-      </w:pPr>
-      <w:r>
-        <w:br w:type="page"/>
       </w:r>
     </w:p>
     <w:p>
@@ -6086,6 +6195,7 @@
           <w:id w:val="282005456"/>
           <w:citation/>
         </w:sdtPr>
+        <w:sdtEndPr/>
         <w:sdtContent>
           <w:r>
             <w:fldChar w:fldCharType="begin"/>
@@ -6143,6 +6253,7 @@
           <w:id w:val="1031689376"/>
           <w:citation/>
         </w:sdtPr>
+        <w:sdtEndPr/>
         <w:sdtContent>
           <w:r>
             <w:fldChar w:fldCharType="begin"/>
@@ -6189,7 +6300,7 @@
                     <pic:cNvPicPr/>
                   </pic:nvPicPr>
                   <pic:blipFill>
-                    <a:blip r:embed="rId21"/>
+                    <a:blip r:embed="rId22"/>
                     <a:stretch>
                       <a:fillRect/>
                     </a:stretch>
@@ -6294,6 +6405,7 @@
           <w:id w:val="-1167330100"/>
           <w:citation/>
         </w:sdtPr>
+        <w:sdtEndPr/>
         <w:sdtContent>
           <w:r>
             <w:fldChar w:fldCharType="begin"/>
@@ -6355,7 +6467,7 @@
                     <pic:cNvPicPr/>
                   </pic:nvPicPr>
                   <pic:blipFill>
-                    <a:blip r:embed="rId22"/>
+                    <a:blip r:embed="rId23"/>
                     <a:stretch>
                       <a:fillRect/>
                     </a:stretch>
@@ -6417,6 +6529,7 @@
           <w:id w:val="2037301974"/>
           <w:citation/>
         </w:sdtPr>
+        <w:sdtEndPr/>
         <w:sdtContent>
           <w:r>
             <w:fldChar w:fldCharType="begin"/>
@@ -6603,7 +6716,7 @@
             <wp:cNvGraphicFramePr/>
             <a:graphic xmlns:a="http://schemas.openxmlformats.org/drawingml/2006/main">
               <a:graphicData uri="http://schemas.openxmlformats.org/drawingml/2006/diagram">
-                <dgm:relIds xmlns:dgm="http://schemas.openxmlformats.org/drawingml/2006/diagram" xmlns:r="http://schemas.openxmlformats.org/officeDocument/2006/relationships" r:dm="rId23" r:lo="rId24" r:qs="rId25" r:cs="rId26"/>
+                <dgm:relIds xmlns:dgm="http://schemas.openxmlformats.org/drawingml/2006/diagram" xmlns:r="http://schemas.openxmlformats.org/officeDocument/2006/relationships" r:dm="rId24" r:lo="rId25" r:qs="rId26" r:cs="rId27"/>
               </a:graphicData>
             </a:graphic>
           </wp:inline>
@@ -6684,7 +6797,7 @@
                     <pic:cNvPicPr/>
                   </pic:nvPicPr>
                   <pic:blipFill>
-                    <a:blip r:embed="rId28"/>
+                    <a:blip r:embed="rId29"/>
                     <a:stretch>
                       <a:fillRect/>
                     </a:stretch>
@@ -6776,7 +6889,7 @@
                     <pic:cNvPicPr/>
                   </pic:nvPicPr>
                   <pic:blipFill>
-                    <a:blip r:embed="rId29"/>
+                    <a:blip r:embed="rId30"/>
                     <a:stretch>
                       <a:fillRect/>
                     </a:stretch>
@@ -6835,7 +6948,6 @@
         <w:t>. First, a collection of features (e.g., car shape and weather data) load into the GNN and its simulation environment. Next, the output flows into a DNN, assessing the solution’s feasibility (e.g., wind drag and safety requirements). Then, the GNN modifies the solution’s parameters to search for a higher score (e.g., faster car). After executing thousands of cycles, both networks converge with optimal solutions to deliver innovation (GNN) or detect problems (DNN).</w:t>
       </w:r>
     </w:p>
-    <w:p/>
     <w:p>
       <w:pPr>
         <w:pStyle w:val="Heading3"/>
@@ -6879,11 +6991,7 @@
         </w:sdtContent>
       </w:sdt>
       <w:r>
-        <w:t xml:space="preserve">. These statistics are unacceptably high and require innovations that increase all participants’ safety on the road (see Figure 2). Artificial intelligence can assist in these scenarios by collecting sensor data and predicting risks and opportunities. However, numerous </w:t>
-      </w:r>
-      <w:r>
-        <w:lastRenderedPageBreak/>
-        <w:t>open problems exist throughout the safety domain. These challenges should not discourage investments in these areas as they are essential to public safety.</w:t>
+        <w:t>. These statistics are unacceptably high and require innovations that increase all participants’ safety on the road (see Figure 2). Artificial intelligence can assist in these scenarios by collecting sensor data and predicting risks and opportunities. However, numerous open problems exist throughout the safety domain. These challenges should not discourage investments in these areas as they are essential to public safety.</w:t>
       </w:r>
     </w:p>
     <w:p>
@@ -6891,6 +6999,7 @@
         <w:pStyle w:val="Caption"/>
       </w:pPr>
       <w:r>
+        <w:lastRenderedPageBreak/>
         <w:t>Figure 2: Taxonomy of Participants and Example Challenges</w:t>
       </w:r>
     </w:p>
@@ -6910,7 +7019,7 @@
             <wp:cNvGraphicFramePr/>
             <a:graphic xmlns:a="http://schemas.openxmlformats.org/drawingml/2006/main">
               <a:graphicData uri="http://schemas.openxmlformats.org/drawingml/2006/diagram">
-                <dgm:relIds xmlns:dgm="http://schemas.openxmlformats.org/drawingml/2006/diagram" xmlns:r="http://schemas.openxmlformats.org/officeDocument/2006/relationships" r:dm="rId30" r:lo="rId31" r:qs="rId32" r:cs="rId33"/>
+                <dgm:relIds xmlns:dgm="http://schemas.openxmlformats.org/drawingml/2006/diagram" xmlns:r="http://schemas.openxmlformats.org/officeDocument/2006/relationships" r:dm="rId31" r:lo="rId32" r:qs="rId33" r:cs="rId34"/>
               </a:graphicData>
             </a:graphic>
           </wp:inline>
@@ -6951,9 +7060,12 @@
     </w:p>
     <w:p>
       <w:r>
+        <w:tab/>
+        <w:t xml:space="preserve">There are often long monotonous segments necessary to arrive at the destination during a road trip. This requirement forces the driver to expel significant amounts of concentration </w:t>
+      </w:r>
+      <w:r>
         <w:lastRenderedPageBreak/>
-        <w:tab/>
-        <w:t>There are often long monotonous segments necessary to arrive at the destination during a road trip. This requirement forces the driver to expel significant amounts of concentration relative to the mundane task. Instead, auto-pilot systems can take the wheel and allow the motorist to relax and participate in leisure activities (e.g., conversing with passengers). Some manufacturers tackle these needs with adaptive cruise control technologies. This approach is helpful in static environments (e.g., open highways) but encounters limitations in more dynamic environments (e.g., urban cities). Researchers are closing this gap by including more sensors that feed into sophisticated reinforcement learning algorithms (</w:t>
+        <w:t>relative to the mundane task. Instead, auto-pilot systems can take the wheel and allow the motorist to relax and participate in leisure activities (e.g., conversing with passengers). Some manufacturers tackle these needs with adaptive cruise control technologies. This approach is helpful in static environments (e.g., open highways) but encounters limitations in more dynamic environments (e.g., urban cities). Researchers are closing this gap by including more sensors that feed into sophisticated reinforcement learning algorithms (</w:t>
       </w:r>
       <w:proofErr w:type="spellStart"/>
       <w:r>
@@ -6996,7 +7108,7 @@
                     <pic:cNvPicPr/>
                   </pic:nvPicPr>
                   <pic:blipFill>
-                    <a:blip r:embed="rId35"/>
+                    <a:blip r:embed="rId36"/>
                     <a:stretch>
                       <a:fillRect/>
                     </a:stretch>
@@ -7034,11 +7146,11 @@
       </w:r>
       <w:proofErr w:type="gramEnd"/>
       <w:r>
-        <w:t xml:space="preserve"> Open Racing Car Simulation) and other modern architectures address these issues using ensemble and multi-task learning methods (Li et al., 2019). Consider a decision process that feeds camera frames into an image classification Convolutional Neural Network (CNN) to extract objects and contextualize the environment (see Figure 3). CNN algorithms mimic an eye’s biological structures by normalizing neighboring pixel blocks to derive structure (Keller et al., 2016). These results flow into various expert subsystems that control the car, such as turning the wheel or accelerating. An ensemble of subsystem </w:t>
+        <w:t xml:space="preserve"> Open Racing Car Simulation) and other modern architectures address these issues using ensemble and multi-task learning methods (Li et al., 2019). Consider a decision process that feeds camera frames into an image classification Convolutional Neural Network (CNN) to extract objects and contextualize the environment (see Figure 3). CNN algorithms mimic an eye’s biological structures by normalizing neighboring pixel blocks to derive structure (Keller et al., 2016). These results flow into various expert subsystems that control the car, such as turning the wheel or accelerating. An ensemble of subsystem observations merges into a broader system-wide decision model that contains one or more I/O (Input/Output) controllers. Like other microsystem architectures, each subsystem’s </w:t>
       </w:r>
       <w:r>
         <w:lastRenderedPageBreak/>
-        <w:t>observations merges into a broader system-wide decision model that contains one or more I/O (Input/Output) controllers. Like other microsystem architectures, each subsystem’s implementation can evolve independently of peer components—enabling greater agility and innovation.</w:t>
+        <w:t>implementation can evolve independently of peer components—enabling greater agility and innovation.</w:t>
       </w:r>
     </w:p>
     <w:p>
@@ -7348,11 +7460,7 @@
         <w:ind w:firstLine="720"/>
       </w:pPr>
       <w:r>
-        <w:t xml:space="preserve">When the driver has advance notice that a component is likely to fail, they can schedule the maintenance and minimize costs. Preventative Maintenance Systems (PMS) provides this capability by collecting component-level telemetry and looking for anomalous metrics (see Figure 4). For instance, an engine monitoring solution might observe the RPMs (Revolutions per Minute) and the electrical output. Sensor time series data are noisy and require a curation process </w:t>
-      </w:r>
-      <w:r>
-        <w:lastRenderedPageBreak/>
-        <w:t>(e.g., Kalman filter) to derive a stable moving average signal</w:t>
+        <w:t>When the driver has advance notice that a component is likely to fail, they can schedule the maintenance and minimize costs. Preventative Maintenance Systems (PMS) provides this capability by collecting component-level telemetry and looking for anomalous metrics (see Figure 4). For instance, an engine monitoring solution might observe the RPMs (Revolutions per Minute) and the electrical output. Sensor time series data are noisy and require a curation process (e.g., Kalman filter) to derive a stable moving average signal</w:t>
       </w:r>
       <w:sdt>
         <w:sdtPr>
@@ -7388,7 +7496,11 @@
         <w:t>cal</w:t>
       </w:r>
       <w:r>
-        <w:t>l flows into a Recurrent Neural Network (RNN), which uses sequences of previous tokens to predict future values (Keller et al., 2016). An anomaly exists when new observations deviate from these predictions and needs to surface in a decision control process.</w:t>
+        <w:t xml:space="preserve">l flows into a Recurrent Neural Network (RNN), which uses sequences of previous </w:t>
+      </w:r>
+      <w:r>
+        <w:lastRenderedPageBreak/>
+        <w:t>tokens to predict future values (Keller et al., 2016). An anomaly exists when new observations deviate from these predictions and needs to surface in a decision control process.</w:t>
       </w:r>
     </w:p>
     <w:p>
@@ -7423,7 +7535,7 @@
                     <pic:cNvPicPr/>
                   </pic:nvPicPr>
                   <pic:blipFill>
-                    <a:blip r:embed="rId36"/>
+                    <a:blip r:embed="rId37"/>
                     <a:stretch>
                       <a:fillRect/>
                     </a:stretch>
@@ -7463,11 +7575,7 @@
       </w:r>
       <w:proofErr w:type="spellEnd"/>
       <w:r>
-        <w:t xml:space="preserve"> et al., 2018). The autonomous vehicle is a central participant in this ecosystem, as it transmits metrics to infrastructure (V2I) and other vehicles (V2V). These metadata feeds will enable more efficient traffic shaping, alertness to potential risks, and more insights into driver patterns (Tong et al., 2019). For instance, each driver inputs their GPS destination and follows the route in an isolated silo. Tomorrow, aspects of those routing decisions can become centralized, resulting in less route congestion. While ideas of this ideal state are already coming </w:t>
-      </w:r>
-      <w:r>
-        <w:lastRenderedPageBreak/>
-        <w:t>to life in major cities like Seattle, Boston, and New York, the large-scale implementation is still years out</w:t>
+        <w:t xml:space="preserve"> et al., 2018). The autonomous vehicle is a central participant in this ecosystem, as it transmits metrics to infrastructure (V2I) and other vehicles (V2V). These metadata feeds will enable more efficient traffic shaping, alertness to potential risks, and more insights into driver patterns (Tong et al., 2019). For instance, each driver inputs their GPS destination and follows the route in an isolated silo. Tomorrow, aspects of those routing decisions can become centralized, resulting in less route congestion. While ideas of this ideal state are already coming to life in major cities like Seattle, Boston, and New York, the large-scale implementation is still years out</w:t>
       </w:r>
       <w:sdt>
         <w:sdtPr>
@@ -7497,7 +7605,11 @@
         </w:sdtContent>
       </w:sdt>
       <w:r>
-        <w:t>. Completely modernizing these areas will require significant infrastructure investments, consensus on V2X communication protocols, and machines that implement those standards. Machine learning technologies will need to synthesize those capabilities by making predictions by pairing vehicle-local sensors with ubiquitous cloud services.</w:t>
+        <w:t xml:space="preserve">. Completely modernizing these areas will require significant </w:t>
+      </w:r>
+      <w:r>
+        <w:lastRenderedPageBreak/>
+        <w:t>infrastructure investments, consensus on V2X communication protocols, and machines that implement those standards. Machine learning technologies will need to synthesize those capabilities by making predictions by pairing vehicle-local sensors with ubiquitous cloud services.</w:t>
       </w:r>
     </w:p>
     <w:p>
@@ -7543,7 +7655,6 @@
         </w:rPr>
       </w:pPr>
       <w:r>
-        <w:lastRenderedPageBreak/>
         <w:tab/>
       </w:r>
       <w:r>
@@ -7562,12 +7673,12 @@
         <w:t>Hardware acceleration</w:t>
       </w:r>
     </w:p>
-    <w:p/>
     <w:p>
       <w:pPr>
         <w:pStyle w:val="Heading3"/>
       </w:pPr>
       <w:r>
+        <w:lastRenderedPageBreak/>
         <w:t>Continuous Learning</w:t>
       </w:r>
     </w:p>
@@ -9243,6 +9354,35 @@
                 <w:rPr>
                   <w:noProof/>
                 </w:rPr>
+                <w:t xml:space="preserve">Atienza, R. (2018). </w:t>
+              </w:r>
+              <w:r>
+                <w:rPr>
+                  <w:i/>
+                  <w:iCs/>
+                  <w:noProof/>
+                </w:rPr>
+                <w:t>Advanced deep learning with Tensorflow 2 and Keras.</w:t>
+              </w:r>
+              <w:r>
+                <w:rPr>
+                  <w:noProof/>
+                </w:rPr>
+                <w:t xml:space="preserve"> Birminghan, UK: Packt Publishing.</w:t>
+              </w:r>
+            </w:p>
+            <w:p>
+              <w:pPr>
+                <w:pStyle w:val="Bibliography"/>
+                <w:ind w:left="720" w:hanging="720"/>
+                <w:rPr>
+                  <w:noProof/>
+                </w:rPr>
+              </w:pPr>
+              <w:r>
+                <w:rPr>
+                  <w:noProof/>
+                </w:rPr>
                 <w:t xml:space="preserve">Bajcsy, R. (1988). Active perception. </w:t>
               </w:r>
               <w:r>
@@ -9330,6 +9470,7 @@
                 <w:rPr>
                   <w:noProof/>
                 </w:rPr>
+                <w:lastRenderedPageBreak/>
                 <w:t xml:space="preserve">Barua, H., &amp; Mondal, K. (2019). A Comprehensive Survey on Cloud Data Mining (CDM) Frameworks and Algorithms. </w:t>
               </w:r>
               <w:r>
@@ -9359,7 +9500,6 @@
                 <w:rPr>
                   <w:noProof/>
                 </w:rPr>
-                <w:lastRenderedPageBreak/>
                 <w:t xml:space="preserve">Bell, Koren, &amp; Volinsky. (2009). </w:t>
               </w:r>
               <w:r>
@@ -9455,23 +9595,7 @@
                   <w:iCs/>
                   <w:noProof/>
                 </w:rPr>
-                <w:t>A</w:t>
-              </w:r>
-              <w:r>
-                <w:rPr>
-                  <w:i/>
-                  <w:iCs/>
-                  <w:noProof/>
-                </w:rPr>
-                <w:t>.I.</w:t>
-              </w:r>
-              <w:r>
-                <w:rPr>
-                  <w:i/>
-                  <w:iCs/>
-                  <w:noProof/>
-                </w:rPr>
-                <w:t xml:space="preserve"> Magazine, 26</w:t>
+                <w:t>AI Magazine, 26</w:t>
               </w:r>
               <w:r>
                 <w:rPr>
@@ -9608,6 +9732,7 @@
                 <w:rPr>
                   <w:noProof/>
                 </w:rPr>
+                <w:lastRenderedPageBreak/>
                 <w:t xml:space="preserve">Cohen, B. (2013, November 14). </w:t>
               </w:r>
               <w:r>
@@ -9666,7 +9791,6 @@
                 <w:rPr>
                   <w:noProof/>
                 </w:rPr>
-                <w:lastRenderedPageBreak/>
                 <w:t xml:space="preserve">Das, S. (2019). The future of fintech. </w:t>
               </w:r>
               <w:r>
@@ -9841,6 +9965,7 @@
                 <w:rPr>
                   <w:noProof/>
                 </w:rPr>
+                <w:lastRenderedPageBreak/>
                 <w:t xml:space="preserve">Fonskea, &amp; Liyanage. (2008). A Data mining algorithm to analyse stock market data using lagged correlation. </w:t>
               </w:r>
               <w:r>
@@ -9870,7 +9995,6 @@
                 <w:rPr>
                   <w:noProof/>
                 </w:rPr>
-                <w:lastRenderedPageBreak/>
                 <w:t xml:space="preserve">Ford, D. (2012, March 18). </w:t>
               </w:r>
               <w:r>
@@ -10074,6 +10198,7 @@
                 <w:rPr>
                   <w:noProof/>
                 </w:rPr>
+                <w:lastRenderedPageBreak/>
                 <w:t xml:space="preserve">Hevner, A., March, S., Park, J., &amp; Ram, S. (2004). Design science in information systems research. </w:t>
               </w:r>
               <w:r>
@@ -10103,7 +10228,6 @@
                 <w:rPr>
                   <w:noProof/>
                 </w:rPr>
-                <w:lastRenderedPageBreak/>
                 <w:t xml:space="preserve">Hole, H., &amp; Ahmad, S. (2019). Biologically driven artificial intelligence. </w:t>
               </w:r>
               <w:r>
@@ -10336,6 +10460,7 @@
                 <w:rPr>
                   <w:noProof/>
                 </w:rPr>
+                <w:lastRenderedPageBreak/>
                 <w:t xml:space="preserve">Keller, J., Liu, D., &amp; Fogel, D. (2016). </w:t>
               </w:r>
               <w:r>
@@ -10365,7 +10490,6 @@
                 <w:rPr>
                   <w:noProof/>
                 </w:rPr>
-                <w:lastRenderedPageBreak/>
                 <w:t xml:space="preserve">Kilgallon, S., De la Rosa, L., &amp; Cavazos, J. (2017). Improving the effectiveness and efficiency of dynamic malware analysis with machine learning. </w:t>
               </w:r>
               <w:r>
@@ -10540,6 +10664,7 @@
                 <w:rPr>
                   <w:noProof/>
                 </w:rPr>
+                <w:lastRenderedPageBreak/>
                 <w:t xml:space="preserve">Lukac, D., Milic, M., &amp; Nikolic, J. (2018). From artificial intelligence to augmented age an overview. </w:t>
               </w:r>
               <w:r>
@@ -10569,7 +10694,6 @@
                 <w:rPr>
                   <w:noProof/>
                 </w:rPr>
-                <w:lastRenderedPageBreak/>
                 <w:t xml:space="preserve">Makarenko, O., &amp; Osaulenko, V. (2018). Application of cellular automates in some models of artificial intelligence. </w:t>
               </w:r>
               <w:r>
@@ -10802,6 +10926,7 @@
                 <w:rPr>
                   <w:noProof/>
                 </w:rPr>
+                <w:lastRenderedPageBreak/>
                 <w:t xml:space="preserve">Nugroho, H., Harmanto, D., &amp; Al-Absi, H. (2018). On the Development of Smart Home Care: Application of Deep Learning for Pain Detection. </w:t>
               </w:r>
               <w:r>
@@ -10831,7 +10956,6 @@
                 <w:rPr>
                   <w:noProof/>
                 </w:rPr>
-                <w:lastRenderedPageBreak/>
                 <w:t xml:space="preserve">Office of the Secretary. (1979). </w:t>
               </w:r>
               <w:r>
@@ -11035,6 +11159,7 @@
                 <w:rPr>
                   <w:noProof/>
                 </w:rPr>
+                <w:lastRenderedPageBreak/>
                 <w:t xml:space="preserve">Qiu, L., Wang, Y., &amp; Rubin, J. (2018). Analyzing the Analyzers: FlowDroid/IccTA, AmanDroid, and. </w:t>
               </w:r>
               <w:r>
@@ -11064,7 +11189,6 @@
                 <w:rPr>
                   <w:noProof/>
                 </w:rPr>
-                <w:lastRenderedPageBreak/>
                 <w:t xml:space="preserve">Qiu, L., Wang, Y., &amp; Rubin, J. (2018). Analyzing the analyzers: FlowDroid/IccTA, AmanDroid, and DroidSafe. </w:t>
               </w:r>
               <w:r>
@@ -11282,6 +11406,7 @@
                 <w:rPr>
                   <w:noProof/>
                 </w:rPr>
+                <w:lastRenderedPageBreak/>
                 <w:t xml:space="preserve">Silvestrini, R. P., &amp; Sammito, G. (2012). Design of Experiments for Information Technology Systems. </w:t>
               </w:r>
               <w:r>
@@ -11311,7 +11436,6 @@
                 <w:rPr>
                   <w:noProof/>
                 </w:rPr>
-                <w:lastRenderedPageBreak/>
                 <w:t xml:space="preserve">Smedley, R. (2019, December 4). </w:t>
               </w:r>
               <w:r>
@@ -11370,19 +11494,7 @@
                 <w:rPr>
                   <w:noProof/>
                 </w:rPr>
-                <w:t>Sonmez et al. (2018). Anomaly Detection Using Data Mining Methods in I</w:t>
-              </w:r>
-              <w:r>
-                <w:rPr>
-                  <w:noProof/>
-                </w:rPr>
-                <w:t>.T.</w:t>
-              </w:r>
-              <w:r>
-                <w:rPr>
-                  <w:noProof/>
-                </w:rPr>
-                <w:t xml:space="preserve"> Systems: A Decision Support Application. </w:t>
+                <w:t xml:space="preserve">Sonmez et al. (2018). Anomaly Detection Using Data Mining Methods in IT Systems: A Decision Support Application. </w:t>
               </w:r>
               <w:r>
                 <w:rPr>
@@ -11556,19 +11668,8 @@
                 <w:rPr>
                   <w:noProof/>
                 </w:rPr>
-                <w:t>Upchurch, M. (2018). Robots and A</w:t>
-              </w:r>
-              <w:r>
-                <w:rPr>
-                  <w:noProof/>
-                </w:rPr>
-                <w:t>.I.</w:t>
-              </w:r>
-              <w:r>
-                <w:rPr>
-                  <w:noProof/>
-                </w:rPr>
-                <w:t xml:space="preserve"> at work: the propects for singularity. </w:t>
+                <w:lastRenderedPageBreak/>
+                <w:t xml:space="preserve">Upchurch, M. (2018). Robots and AI at work: the propects for singularity. </w:t>
               </w:r>
               <w:r>
                 <w:rPr>
@@ -11597,7 +11698,6 @@
                 <w:rPr>
                   <w:noProof/>
                 </w:rPr>
-                <w:lastRenderedPageBreak/>
                 <w:t xml:space="preserve">Waal, d., &amp; Toit, d. (2011, May/June). Automation of generalized additive neural networks for predictive data mining. </w:t>
               </w:r>
               <w:r>
@@ -11689,7 +11789,7 @@
     </w:sdt>
     <w:p/>
     <w:sectPr>
-      <w:headerReference w:type="default" r:id="rId37"/>
+      <w:headerReference w:type="default" r:id="rId38"/>
       <w:pgSz w:w="12240" w:h="15840"/>
       <w:pgMar w:top="1440" w:right="1440" w:bottom="1440" w:left="1440" w:header="720" w:footer="720" w:gutter="0"/>
       <w:pgNumType w:start="1"/>
@@ -11769,7 +11869,7 @@
       </w:r>
     </w:p>
   </w:comment>
-  <w:comment w:id="5" w:author="nate nate" w:date="2022-05-29T02:13:00Z" w:initials="nn">
+  <w:comment w:id="5" w:author="nate nate" w:date="2022-05-28T23:45:00Z" w:initials="nn">
     <w:p>
       <w:pPr>
         <w:pStyle w:val="CommentText"/>
@@ -11781,11 +11881,11 @@
         <w:annotationRef/>
       </w:r>
       <w:r>
-        <w:t>Link to TIM-8130 Week 2? Usefulness of data mining and big data</w:t>
+        <w:t>The paper already explains microstructures…? Or should have hrmm..</w:t>
       </w:r>
     </w:p>
   </w:comment>
-  <w:comment w:id="6" w:author="nate nate" w:date="2022-05-28T23:21:00Z" w:initials="nn">
+  <w:comment w:id="6" w:author="nate nate" w:date="2022-05-29T02:13:00Z" w:initials="nn">
     <w:p>
       <w:pPr>
         <w:pStyle w:val="CommentText"/>
@@ -11797,7 +11897,7 @@
         <w:annotationRef/>
       </w:r>
       <w:r>
-        <w:t>This paragraph was written during discovery. Rewrite</w:t>
+        <w:t>Link to TIM-8130 Week 2? Usefulness of data mining and big data</w:t>
       </w:r>
     </w:p>
   </w:comment>
@@ -11813,11 +11913,11 @@
         <w:annotationRef/>
       </w:r>
       <w:r>
-        <w:t>This isn’t a valid citation</w:t>
+        <w:t>This paragraph was written during discovery. Rewrite</w:t>
       </w:r>
     </w:p>
   </w:comment>
-  <w:comment w:id="8" w:author="nate nate" w:date="2022-05-28T23:22:00Z" w:initials="nn">
+  <w:comment w:id="8" w:author="nate nate" w:date="2022-05-28T23:21:00Z" w:initials="nn">
     <w:p>
       <w:pPr>
         <w:pStyle w:val="CommentText"/>
@@ -11829,11 +11929,11 @@
         <w:annotationRef/>
       </w:r>
       <w:r>
-        <w:t>Add sequence diagram and another 2-senteneces</w:t>
+        <w:t>This isn’t a valid citation</w:t>
       </w:r>
     </w:p>
   </w:comment>
-  <w:comment w:id="9" w:author="nate nate" w:date="2022-05-28T23:45:00Z" w:initials="nn">
+  <w:comment w:id="9" w:author="nate nate" w:date="2022-05-28T23:22:00Z" w:initials="nn">
     <w:p>
       <w:pPr>
         <w:pStyle w:val="CommentText"/>
@@ -11845,18 +11945,8 @@
         <w:annotationRef/>
       </w:r>
       <w:r>
-        <w:t xml:space="preserve">The paper already explains microstructures…? Or should have </w:t>
-      </w:r>
-      <w:proofErr w:type="spellStart"/>
-      <w:proofErr w:type="gramStart"/>
-      <w:r>
-        <w:t>hrmm</w:t>
-      </w:r>
-      <w:proofErr w:type="spellEnd"/>
-      <w:r>
-        <w:t>..</w:t>
-      </w:r>
-      <w:proofErr w:type="gramEnd"/>
+        <w:t>Add sequence diagram and another 2-senteneces</w:t>
+      </w:r>
     </w:p>
   </w:comment>
   <w:comment w:id="10" w:author="nate nate" w:date="2022-05-15T16:02:00Z" w:initials="nn">
@@ -12025,13 +12115,8 @@
         </w:rPr>
         <w:annotationRef/>
       </w:r>
-      <w:proofErr w:type="spellStart"/>
-      <w:r>
-        <w:t>Anythin</w:t>
-      </w:r>
-      <w:proofErr w:type="spellEnd"/>
-      <w:r>
-        <w:t xml:space="preserve"> from stats capstone interesting to add here?</w:t>
+      <w:r>
+        <w:t>Anythin from stats capstone interesting to add here?</w:t>
       </w:r>
     </w:p>
   </w:comment>
@@ -12060,11 +12145,11 @@
   <w15:commentEx w15:paraId="31E7C777" w15:done="0"/>
   <w15:commentEx w15:paraId="3FBC7263" w15:done="0"/>
   <w15:commentEx w15:paraId="57D6C68F" w15:done="0"/>
+  <w15:commentEx w15:paraId="6AD0921B" w15:done="0"/>
   <w15:commentEx w15:paraId="4CBA0B88" w15:done="0"/>
   <w15:commentEx w15:paraId="340DA856" w15:done="0"/>
   <w15:commentEx w15:paraId="0D8D3E1D" w15:done="0"/>
   <w15:commentEx w15:paraId="06C91BBF" w15:done="0"/>
-  <w15:commentEx w15:paraId="6EF79C0E" w15:done="0"/>
   <w15:commentEx w15:paraId="51F79BB8" w15:done="0"/>
   <w15:commentEx w15:paraId="56C368FD" w15:done="0"/>
   <w15:commentEx w15:paraId="39E18983" w15:done="0"/>
@@ -12085,11 +12170,11 @@
   <w16cex:commentExtensible w16cex:durableId="260FE54A" w16cex:dateUtc="2022-04-24T19:03:00Z"/>
   <w16cex:commentExtensible w16cex:durableId="263CBF93" w16cex:dateUtc="2022-05-28T19:34:00Z"/>
   <w16cex:commentExtensible w16cex:durableId="263D15C5" w16cex:dateUtc="2022-05-29T01:42:00Z"/>
+  <w16cex:commentExtensible w16cex:durableId="263D3285" w16cex:dateUtc="2022-05-29T03:45:00Z"/>
   <w16cex:commentExtensible w16cex:durableId="263D554D" w16cex:dateUtc="2022-05-29T06:13:00Z"/>
   <w16cex:commentExtensible w16cex:durableId="263D2CEE" w16cex:dateUtc="2022-05-29T03:21:00Z"/>
   <w16cex:commentExtensible w16cex:durableId="263D2D07" w16cex:dateUtc="2022-05-29T03:21:00Z"/>
   <w16cex:commentExtensible w16cex:durableId="263D2D1D" w16cex:dateUtc="2022-05-29T03:22:00Z"/>
-  <w16cex:commentExtensible w16cex:durableId="263D3285" w16cex:dateUtc="2022-05-29T03:45:00Z"/>
   <w16cex:commentExtensible w16cex:durableId="262BA295" w16cex:dateUtc="2022-05-15T20:02:00Z"/>
   <w16cex:commentExtensible w16cex:durableId="262BA31B" w16cex:dateUtc="2022-05-15T20:04:00Z"/>
   <w16cex:commentExtensible w16cex:durableId="262BA34C" w16cex:dateUtc="2022-05-15T20:05:00Z"/>
@@ -12110,11 +12195,11 @@
   <w16cid:commentId w16cid:paraId="31E7C777" w16cid:durableId="260FE54A"/>
   <w16cid:commentId w16cid:paraId="3FBC7263" w16cid:durableId="263CBF93"/>
   <w16cid:commentId w16cid:paraId="57D6C68F" w16cid:durableId="263D15C5"/>
+  <w16cid:commentId w16cid:paraId="6AD0921B" w16cid:durableId="263D3285"/>
   <w16cid:commentId w16cid:paraId="4CBA0B88" w16cid:durableId="263D554D"/>
   <w16cid:commentId w16cid:paraId="340DA856" w16cid:durableId="263D2CEE"/>
   <w16cid:commentId w16cid:paraId="0D8D3E1D" w16cid:durableId="263D2D07"/>
   <w16cid:commentId w16cid:paraId="06C91BBF" w16cid:durableId="263D2D1D"/>
-  <w16cid:commentId w16cid:paraId="6EF79C0E" w16cid:durableId="263D3285"/>
   <w16cid:commentId w16cid:paraId="51F79BB8" w16cid:durableId="262BA295"/>
   <w16cid:commentId w16cid:paraId="56C368FD" w16cid:durableId="262BA31B"/>
   <w16cid:commentId w16cid:paraId="39E18983" w16cid:durableId="262BA34C"/>
@@ -17303,7 +17388,7 @@
   <dgm:whole/>
   <dgm:extLst>
     <a:ext uri="http://schemas.microsoft.com/office/drawing/2008/diagram">
-      <dsp:dataModelExt xmlns:dsp="http://schemas.microsoft.com/office/drawing/2008/diagram" relId="rId27" minVer="http://schemas.openxmlformats.org/drawingml/2006/diagram"/>
+      <dsp:dataModelExt xmlns:dsp="http://schemas.microsoft.com/office/drawing/2008/diagram" relId="rId28" minVer="http://schemas.openxmlformats.org/drawingml/2006/diagram"/>
     </a:ext>
   </dgm:extLst>
 </dgm:dataModel>
@@ -18479,7 +18564,7 @@
   <dgm:whole/>
   <dgm:extLst>
     <a:ext uri="http://schemas.microsoft.com/office/drawing/2008/diagram">
-      <dsp:dataModelExt xmlns:dsp="http://schemas.microsoft.com/office/drawing/2008/diagram" relId="rId34" minVer="http://schemas.openxmlformats.org/drawingml/2006/diagram"/>
+      <dsp:dataModelExt xmlns:dsp="http://schemas.microsoft.com/office/drawing/2008/diagram" relId="rId35" minVer="http://schemas.openxmlformats.org/drawingml/2006/diagram"/>
     </a:ext>
   </dgm:extLst>
 </dgm:dataModel>
@@ -28003,7 +28088,7 @@
     <b:JournalName>Gale General OneFile</b:JournalName>
     <b:Pages>NA</b:Pages>
     <b:Publisher>Right Vision Media</b:Publisher>
-    <b:RefOrder>58</b:RefOrder>
+    <b:RefOrder>59</b:RefOrder>
   </b:Source>
   <b:Source>
     <b:Tag>Pra21</b:Tag>
@@ -28039,7 +28124,7 @@
     <b:Volume>21</b:Volume>
     <b:Issue>3</b:Issue>
     <b:DOI>https://doi.org/10.1007/s13222-021-00386-8</b:DOI>
-    <b:RefOrder>59</b:RefOrder>
+    <b:RefOrder>60</b:RefOrder>
   </b:Source>
   <b:Source>
     <b:Tag>Dic18</b:Tag>
@@ -28166,7 +28251,7 @@
     </b:Author>
     <b:InternetSiteTitle>YouTube</b:InternetSiteTitle>
     <b:URL>https://youtu.be/4MbixFVWwck</b:URL>
-    <b:RefOrder>60</b:RefOrder>
+    <b:RefOrder>61</b:RefOrder>
   </b:Source>
   <b:Source>
     <b:Tag>Hev04</b:Tag>
@@ -28201,7 +28286,7 @@
     <b:Volume>28</b:Volume>
     <b:Issue>1</b:Issue>
     <b:DOI>10.2307/25148625</b:DOI>
-    <b:RefOrder>61</b:RefOrder>
+    <b:RefOrder>62</b:RefOrder>
   </b:Source>
   <b:Source>
     <b:Tag>Iiv20</b:Tag>
@@ -28224,7 +28309,7 @@
     <b:Volume>21</b:Volume>
     <b:Issue>3</b:Issue>
     <b:DOI>doi:10.17705/1jais.00610</b:DOI>
-    <b:RefOrder>62</b:RefOrder>
+    <b:RefOrder>63</b:RefOrder>
   </b:Source>
   <b:Source>
     <b:Tag>Nug18</b:Tag>
@@ -28254,7 +28339,7 @@
     <b:ConferenceName>Biomedical Engineering and Sciences</b:ConferenceName>
     <b:Publisher>IEEE</b:Publisher>
     <b:DOI>10.1109/IECBES.2018.8626710</b:DOI>
-    <b:RefOrder>63</b:RefOrder>
+    <b:RefOrder>64</b:RefOrder>
   </b:Source>
   <b:Source>
     <b:Tag>Ban21</b:Tag>
@@ -28285,7 +28370,7 @@
     <b:City>Erode, India</b:City>
     <b:Publisher>IEEE</b:Publisher>
     <b:DOI>https://doi.org/10.1109/ICCMC51019.2021.9418255</b:DOI>
-    <b:RefOrder>64</b:RefOrder>
+    <b:RefOrder>65</b:RefOrder>
   </b:Source>
   <b:Source>
     <b:Tag>Mar</b:Tag>
@@ -28302,7 +28387,7 @@
         </b:NameList>
       </b:Author>
     </b:Author>
-    <b:RefOrder>65</b:RefOrder>
+    <b:RefOrder>66</b:RefOrder>
   </b:Source>
   <b:Source>
     <b:Tag>Baj88</b:Tag>
@@ -28326,7 +28411,7 @@
     <b:Volume>76</b:Volume>
     <b:Issue>8</b:Issue>
     <b:DOI>10.1109/5.5968</b:DOI>
-    <b:RefOrder>66</b:RefOrder>
+    <b:RefOrder>67</b:RefOrder>
   </b:Source>
   <b:Source>
     <b:Tag>Bal21</b:Tag>
@@ -28354,7 +28439,7 @@
     <b:Volume>13</b:Volume>
     <b:Issue>2</b:Issue>
     <b:DOI>https://doi.org/10.1111/tops.12527</b:DOI>
-    <b:RefOrder>25</b:RefOrder>
+    <b:RefOrder>21</b:RefOrder>
   </b:Source>
   <b:Source>
     <b:Tag>GuF211</b:Tag>
@@ -28397,7 +28482,7 @@
     <b:Publisher>Association for Computing Machinery</b:Publisher>
     <b:Volume>8</b:Volume>
     <b:DOI>https://doi.org/10.1145/3472290</b:DOI>
-    <b:RefOrder>67</b:RefOrder>
+    <b:RefOrder>68</b:RefOrder>
   </b:Source>
   <b:Source>
     <b:Tag>Luk18</b:Tag>
@@ -28557,7 +28642,7 @@
     <b:Month>January</b:Month>
     <b:Day>16</b:Day>
     <b:URL>https://www.youtube.com/watch?v=1L0TKZQcUtA&amp;feature=youtu.be</b:URL>
-    <b:RefOrder>30</b:RefOrder>
+    <b:RefOrder>31</b:RefOrder>
   </b:Source>
   <b:Source>
     <b:Tag>Sne15</b:Tag>
@@ -28579,7 +28664,7 @@
     <b:Pages>477-487</b:Pages>
     <b:Volume>27</b:Volume>
     <b:DOI>10.1080/08982112.2015.1065322</b:DOI>
-    <b:RefOrder>28</b:RefOrder>
+    <b:RefOrder>29</b:RefOrder>
   </b:Source>
   <b:Source>
     <b:Tag>Che18</b:Tag>
@@ -28615,7 +28700,7 @@
     <b:Volume>35</b:Volume>
     <b:Issue>1</b:Issue>
     <b:DOI>https://doi-org.proxy1.ncu.edu/10.1109/MSP.2017.2765695</b:DOI>
-    <b:RefOrder>31</b:RefOrder>
+    <b:RefOrder>32</b:RefOrder>
   </b:Source>
   <b:Source>
     <b:Tag>Wil14</b:Tag>
@@ -28635,7 +28720,7 @@
     </b:Author>
     <b:InternetSiteTitle>Netlogo</b:InternetSiteTitle>
     <b:URL>https://ccl.northwestern.edu/netlogo/models/BeeSmartHiveFinding</b:URL>
-    <b:RefOrder>37</b:RefOrder>
+    <b:RefOrder>33</b:RefOrder>
   </b:Source>
   <b:Source>
     <b:Tag>Dar59</b:Tag>
@@ -28653,7 +28738,7 @@
         </b:NameList>
       </b:Author>
     </b:Author>
-    <b:RefOrder>38</b:RefOrder>
+    <b:RefOrder>34</b:RefOrder>
   </b:Source>
   <b:Source>
     <b:Tag>Mak18</b:Tag>
@@ -28680,7 +28765,7 @@
     <b:Pages>1-4</b:Pages>
     <b:DOI>10.1109/SAIC.2018.8516837</b:DOI>
     <b:ConferenceName>IEEE First International Conference on System Analysis &amp; Intelligent Computing</b:ConferenceName>
-    <b:RefOrder>39</b:RefOrder>
+    <b:RefOrder>35</b:RefOrder>
   </b:Source>
   <b:Source>
     <b:Tag>Kah14</b:Tag>
@@ -28695,7 +28780,7 @@
     </b:Author>
     <b:InternetSiteTitle>Kahn Academy</b:InternetSiteTitle>
     <b:URL>https://www.khanacademy.org/computing/computer-science/informationtheory/moderninfotheory/v/markov_chains</b:URL>
-    <b:RefOrder>22</b:RefOrder>
+    <b:RefOrder>24</b:RefOrder>
   </b:Source>
   <b:Source>
     <b:Tag>NgA16</b:Tag>
@@ -28715,7 +28800,7 @@
     <b:InternetSiteTitle>Coursera</b:InternetSiteTitle>
     <b:Year>2016</b:Year>
     <b:URL>https://www.coursera.org/learn/machine-learning</b:URL>
-    <b:RefOrder>23</b:RefOrder>
+    <b:RefOrder>25</b:RefOrder>
   </b:Source>
   <b:Source>
     <b:Tag>Mas20</b:Tag>
@@ -28737,7 +28822,7 @@
     <b:Month>March</b:Month>
     <b:Day>1</b:Day>
     <b:URL>https://www.opensourceshakespeare.org/views/plays/plays.php</b:URL>
-    <b:RefOrder>68</b:RefOrder>
+    <b:RefOrder>69</b:RefOrder>
   </b:Source>
   <b:Source>
     <b:Tag>Bel07</b:Tag>
@@ -28762,7 +28847,7 @@
     <b:Year>2009</b:Year>
     <b:URL>https://netflixprize.com/assets/GrandPrize2009_BPC_BellKor.pdf</b:URL>
     <b:InternetSiteTitle>Netflix Prize</b:InternetSiteTitle>
-    <b:RefOrder>69</b:RefOrder>
+    <b:RefOrder>70</b:RefOrder>
   </b:Source>
   <b:Source>
     <b:Tag>LiZ19</b:Tag>
@@ -28798,7 +28883,7 @@
     <b:Volume>14</b:Volume>
     <b:Issue>2</b:Issue>
     <b:DOI>10.1109/MCI.2019.2901089</b:DOI>
-    <b:RefOrder>70</b:RefOrder>
+    <b:RefOrder>71</b:RefOrder>
   </b:Source>
   <b:Source>
     <b:Tag>Placeholder1</b:Tag>
@@ -28825,7 +28910,7 @@
     <b:Volume>25</b:Volume>
     <b:Issue>5</b:Issue>
     <b:DOI>10.1080/08839514.2011.570156</b:DOI>
-    <b:RefOrder>24</b:RefOrder>
+    <b:RefOrder>26</b:RefOrder>
   </b:Source>
   <b:Source>
     <b:Tag>Ros19</b:Tag>
@@ -28847,7 +28932,7 @@
     <b:Month>February</b:Month>
     <b:Day>11</b:Day>
     <b:URL>https://www.pyimagesearch.com/2019/02/11/fashion-mnist-with-keras-and-deep-learning/</b:URL>
-    <b:RefOrder>71</b:RefOrder>
+    <b:RefOrder>72</b:RefOrder>
   </b:Source>
   <b:Source>
     <b:Tag>Edu18</b:Tag>
@@ -28864,7 +28949,7 @@
     <b:Month>October</b:Month>
     <b:Day>16</b:Day>
     <b:URL>https://www.youtube.com/watch?v=5ctbvkAMQO4</b:URL>
-    <b:RefOrder>26</b:RefOrder>
+    <b:RefOrder>27</b:RefOrder>
   </b:Source>
   <b:Source>
     <b:Tag>FuZ19</b:Tag>
@@ -28885,7 +28970,7 @@
     <b:Pages>92-104</b:Pages>
     <b:DOI>https://doi-org.proxy1.ncu.edu/10.1109/MLBDBI48998.2019.00025</b:DOI>
     <b:ConferenceName>International Conference on Machine Learning, Big Data and Business Intelligence</b:ConferenceName>
-    <b:RefOrder>27</b:RefOrder>
+    <b:RefOrder>28</b:RefOrder>
   </b:Source>
   <b:Source>
     <b:Tag>Fri20</b:Tag>
@@ -28907,7 +28992,7 @@
     <b:Month>January</b:Month>
     <b:URL>https://youtu.be/0VH1Lim8gL8</b:URL>
     <b:ProductionCompany>Massachusetts Institute of Technology (MIT)</b:ProductionCompany>
-    <b:RefOrder>29</b:RefOrder>
+    <b:RefOrder>30</b:RefOrder>
   </b:Source>
   <b:Source>
     <b:Tag>Als14</b:Tag>
@@ -28938,7 +29023,7 @@
     <b:City>Anchorage, AK</b:City>
     <b:Publisher>The Institute of Electrical and Electronics Engineers</b:Publisher>
     <b:DOI>https://doi-org.proxy1.ncu.edu/10.1109/BigData.Congress.2014.91</b:DOI>
-    <b:RefOrder>72</b:RefOrder>
+    <b:RefOrder>73</b:RefOrder>
   </b:Source>
   <b:Source>
     <b:Tag>CDC16</b:Tag>
@@ -28955,7 +29040,7 @@
     <b:Month>July</b:Month>
     <b:Day>6</b:Day>
     <b:URL>https://www.cdc.gov/vitalsigns/motor-vehicle-safety/index.html</b:URL>
-    <b:RefOrder>33</b:RefOrder>
+    <b:RefOrder>37</b:RefOrder>
   </b:Source>
   <b:Source>
     <b:Tag>For12</b:Tag>
@@ -28977,7 +29062,7 @@
     <b:Month>March</b:Month>
     <b:Day>18</b:Day>
     <b:URL>https://www.nytimes.com/2012/03/18/automobiles/as-cars-are-kept-longer-200000-is-new-100000.html</b:URL>
-    <b:RefOrder>34</b:RefOrder>
+    <b:RefOrder>38</b:RefOrder>
   </b:Source>
   <b:Source>
     <b:Tag>Jac19</b:Tag>
@@ -29004,7 +29089,7 @@
     <b:City>Los Angeles, CA, USA</b:City>
     <b:Publisher>Institute of Electrical and Electronics Engineers</b:Publisher>
     <b:DOI>10.1109/IRI.2019.00019</b:DOI>
-    <b:RefOrder>35</b:RefOrder>
+    <b:RefOrder>39</b:RefOrder>
   </b:Source>
   <b:Source>
     <b:Tag>Coh13</b:Tag>
@@ -29026,7 +29111,7 @@
     <b:Month>November</b:Month>
     <b:Day>14</b:Day>
     <b:URL>https://www.fastcompany.com/3021592/the-10-smartest-cities-in-north-america</b:URL>
-    <b:RefOrder>36</b:RefOrder>
+    <b:RefOrder>40</b:RefOrder>
   </b:Source>
   <b:Source>
     <b:Tag>Hol19</b:Tag>
@@ -29053,7 +29138,7 @@
     <b:Volume>52</b:Volume>
     <b:Issue>8</b:Issue>
     <b:DOI>10.1109/MC.2019.2917455</b:DOI>
-    <b:RefOrder>52</b:RefOrder>
+    <b:RefOrder>53</b:RefOrder>
   </b:Source>
   <b:Source>
     <b:Tag>Tho19</b:Tag>
@@ -29075,7 +29160,7 @@
     <b:City>Austin, Texas</b:City>
     <b:Publisher>SciPy</b:Publisher>
     <b:URL>https://youtu.be/KChtdexd5Jo</b:URL>
-    <b:RefOrder>53</b:RefOrder>
+    <b:RefOrder>54</b:RefOrder>
   </b:Source>
   <b:Source>
     <b:Tag>Kan19</b:Tag>
@@ -29100,7 +29185,7 @@
     <b:Volume>38</b:Volume>
     <b:Issue>1</b:Issue>
     <b:DOI>10.1109/MTS.2019.2894474</b:DOI>
-    <b:RefOrder>54</b:RefOrder>
+    <b:RefOrder>55</b:RefOrder>
   </b:Source>
   <b:Source>
     <b:Tag>Asi42</b:Tag>
@@ -29118,7 +29203,7 @@
         </b:NameList>
       </b:Author>
     </b:Author>
-    <b:RefOrder>55</b:RefOrder>
+    <b:RefOrder>56</b:RefOrder>
   </b:Source>
   <b:Source>
     <b:Tag>Upc18</b:Tag>
@@ -29141,7 +29226,7 @@
     <b:Volume>33</b:Volume>
     <b:Issue>3</b:Issue>
     <b:DOI>10.1111/ntwe.12124</b:DOI>
-    <b:RefOrder>56</b:RefOrder>
+    <b:RefOrder>57</b:RefOrder>
   </b:Source>
   <b:Source>
     <b:Tag>Set18</b:Tag>
@@ -29168,7 +29253,7 @@
     <b:Publisher>Elsevier</b:Publisher>
     <b:Volume>289</b:Volume>
     <b:DOI>10.1016/j.neucom.2018.02.007</b:DOI>
-    <b:RefOrder>57</b:RefOrder>
+    <b:RefOrder>58</b:RefOrder>
   </b:Source>
   <b:Source>
     <b:Tag>Sme19</b:Tag>
@@ -29190,7 +29275,7 @@
     <b:Month>December</b:Month>
     <b:Day>4</b:Day>
     <b:URL>https://youtu.be/eBX7lPk5qmA</b:URL>
-    <b:RefOrder>32</b:RefOrder>
+    <b:RefOrder>36</b:RefOrder>
   </b:Source>
   <b:Source>
     <b:Tag>Riv21</b:Tag>
@@ -29222,7 +29307,7 @@
     <b:Publisher>IEEE</b:Publisher>
     <b:Volume>21</b:Volume>
     <b:DOI>10.1109/QRS54544.2021.00116</b:DOI>
-    <b:RefOrder>40</b:RefOrder>
+    <b:RefOrder>41</b:RefOrder>
   </b:Source>
   <b:Source>
     <b:Tag>Qiu18</b:Tag>
@@ -29253,7 +29338,7 @@
     <b:City>Amsterdam, Netherlands</b:City>
     <b:Publisher>Association for Computing Machinery</b:Publisher>
     <b:DOI>https://doi.org/10.1145/3213846.3213873</b:DOI>
-    <b:RefOrder>73</b:RefOrder>
+    <b:RefOrder>74</b:RefOrder>
   </b:Source>
   <b:Source>
     <b:Tag>Placeholder2</b:Tag>
@@ -29280,7 +29365,7 @@
       </b:Author>
     </b:Author>
     <b:JournalName>ISSTA’18, July 16–21, 2018, Amsterdam, Netherlands</b:JournalName>
-    <b:RefOrder>42</b:RefOrder>
+    <b:RefOrder>43</b:RefOrder>
   </b:Source>
   <b:Source>
     <b:Tag>Kil172</b:Tag>
@@ -29311,7 +29396,7 @@
     <b:City>Wilmington, Delaware</b:City>
     <b:Publisher>IEEE</b:Publisher>
     <b:DOI>10.1109/RWEEK.2017.8088644</b:DOI>
-    <b:RefOrder>41</b:RefOrder>
+    <b:RefOrder>42</b:RefOrder>
   </b:Source>
   <b:Source>
     <b:Tag>Hud21</b:Tag>
@@ -29335,7 +29420,7 @@
     <b:Volume>52</b:Volume>
     <b:Issue>3</b:Issue>
     <b:DOI>https://doi.org/10.1007/s10838-020-09548-w</b:DOI>
-    <b:RefOrder>74</b:RefOrder>
+    <b:RefOrder>75</b:RefOrder>
   </b:Source>
   <b:Source>
     <b:Tag>Ozi21</b:Tag>
@@ -29381,7 +29466,7 @@
     <b:Month>March</b:Month>
     <b:Day>14</b:Day>
     <b:URL>https://news.microsoft.com/innovation-stories/azure-quantum-majorana-topological-qubit/</b:URL>
-    <b:RefOrder>43</b:RefOrder>
+    <b:RefOrder>44</b:RefOrder>
   </b:Source>
   <b:Source>
     <b:Tag>Fro21</b:Tag>
@@ -29405,7 +29490,7 @@
     <b:Volume>592</b:Volume>
     <b:Issue>7854</b:Issue>
     <b:DOI>https://doi.org/10.1038/d41586-021-00954-8</b:DOI>
-    <b:RefOrder>44</b:RefOrder>
+    <b:RefOrder>45</b:RefOrder>
   </b:Source>
   <b:Source>
     <b:Tag>Miy20</b:Tag>
@@ -29428,7 +29513,7 @@
     <b:Volume>13</b:Volume>
     <b:Issue>1</b:Issue>
     <b:DOI>https://doi.org/10.1186/s13041-020-0552-2</b:DOI>
-    <b:RefOrder>45</b:RefOrder>
+    <b:RefOrder>46</b:RefOrder>
   </b:Source>
   <b:Source>
     <b:Tag>Ari09</b:Tag>
@@ -29448,7 +29533,7 @@
     </b:Author>
     <b:Publisher>HarperCollins Publishers</b:Publisher>
     <b:StandardNumber>B007C2KGV2</b:StandardNumber>
-    <b:RefOrder>46</b:RefOrder>
+    <b:RefOrder>47</b:RefOrder>
   </b:Source>
   <b:Source>
     <b:Tag>Dou22</b:Tag>
@@ -29474,7 +29559,7 @@
     <b:JournalName>Journal for General Philosophy of Science</b:JournalName>
     <b:Pages>1-9</b:Pages>
     <b:DOI>https://doi.org/10.1007/s10838-022-09606-5</b:DOI>
-    <b:RefOrder>75</b:RefOrder>
+    <b:RefOrder>76</b:RefOrder>
   </b:Source>
   <b:Source>
     <b:Tag>Das19</b:Tag>
@@ -29498,7 +29583,7 @@
     <b:Volume>48</b:Volume>
     <b:Issue>4</b:Issue>
     <b:DOI>10.1111/fima.12297</b:DOI>
-    <b:RefOrder>47</b:RefOrder>
+    <b:RefOrder>48</b:RefOrder>
   </b:Source>
   <b:Source>
     <b:Tag>Par93</b:Tag>
@@ -29521,7 +29606,7 @@
     <b:Pages>130-138</b:Pages>
     <b:Volume>36</b:Volume>
     <b:Issue>3</b:Issue>
-    <b:RefOrder>76</b:RefOrder>
+    <b:RefOrder>77</b:RefOrder>
   </b:Source>
   <b:Source>
     <b:Tag>Bur15</b:Tag>
@@ -29540,7 +29625,7 @@
       </b:Author>
     </b:Author>
     <b:Publisher>Routledge</b:Publisher>
-    <b:RefOrder>48</b:RefOrder>
+    <b:RefOrder>49</b:RefOrder>
   </b:Source>
   <b:Source>
     <b:Tag>Ger10</b:Tag>
@@ -29561,7 +29646,7 @@
     <b:InternetSiteTitle>Vimeo</b:InternetSiteTitle>
     <b:URL>https://vimeo.com/15676699</b:URL>
     <b:ProductionCompany>The Taos Institute</b:ProductionCompany>
-    <b:RefOrder>49</b:RefOrder>
+    <b:RefOrder>50</b:RefOrder>
   </b:Source>
   <b:Source>
     <b:Tag>Owe17</b:Tag>
@@ -29583,7 +29668,7 @@
     <b:Month>November</b:Month>
     <b:Day>8</b:Day>
     <b:URL>https://www.youtube.com/watch?v=6I6b3ePAZ5M</b:URL>
-    <b:RefOrder>50</b:RefOrder>
+    <b:RefOrder>51</b:RefOrder>
   </b:Source>
   <b:Source>
     <b:Tag>Tan21</b:Tag>
@@ -29606,7 +29691,7 @@
     <b:Volume>31</b:Volume>
     <b:Issue>1</b:Issue>
     <b:URL>https://search-ebscohost-com.proxy1.ncu.edu/login.aspx?direct=true&amp;db=edb&amp;AN=147839336&amp;site=eds-live</b:URL>
-    <b:RefOrder>51</b:RefOrder>
+    <b:RefOrder>52</b:RefOrder>
   </b:Source>
   <b:Source>
     <b:Tag>Off79</b:Tag>
@@ -29621,7 +29706,7 @@
     <b:InternetSiteTitle>U.S. Department of Health and Human Services</b:InternetSiteTitle>
     <b:Year>1979</b:Year>
     <b:URL>https://www.hhs.gov/ohrp/sites/default/files/the-belmont-report-508c_FINAL.pdf</b:URL>
-    <b:RefOrder>77</b:RefOrder>
+    <b:RefOrder>78</b:RefOrder>
   </b:Source>
   <b:Source>
     <b:Tag>Rob21</b:Tag>
@@ -29644,7 +29729,7 @@
     <b:Volume>43</b:Volume>
     <b:Issue>1</b:Issue>
     <b:DOI>10.1002/eahr.500074</b:DOI>
-    <b:RefOrder>78</b:RefOrder>
+    <b:RefOrder>79</b:RefOrder>
   </b:Source>
   <b:Source>
     <b:Tag>Ada18</b:Tag>
@@ -29675,7 +29760,7 @@
     <b:Pages>1345-1348</b:Pages>
     <b:Volume>108</b:Volume>
     <b:Issue>10</b:Issue>
-    <b:RefOrder>79</b:RefOrder>
+    <b:RefOrder>80</b:RefOrder>
   </b:Source>
   <b:Source>
     <b:Tag>Bar191</b:Tag>
@@ -29714,7 +29799,7 @@
     </b:Author>
     <b:InternetSiteTitle>YouTube</b:InternetSiteTitle>
     <b:URL>https://youtu.be/guVvtZ7ZClw</b:URL>
-    <b:RefOrder>80</b:RefOrder>
+    <b:RefOrder>81</b:RefOrder>
   </b:Source>
   <b:Source>
     <b:Tag>Son18</b:Tag>
@@ -29751,7 +29836,7 @@
     <b:Month>October</b:Month>
     <b:Day>4</b:Day>
     <b:URL>https://www.youtube.com/watch?v=783ZtAF4j5g</b:URL>
-    <b:RefOrder>81</b:RefOrder>
+    <b:RefOrder>82</b:RefOrder>
   </b:Source>
   <b:Source>
     <b:Tag>Lei17</b:Tag>
@@ -29766,7 +29851,7 @@
     </b:Author>
     <b:InternetSiteTitle>YouTube</b:InternetSiteTitle>
     <b:URL>https://www.youtube.com/watch?v=qiKW1qX97qA</b:URL>
-    <b:RefOrder>82</b:RefOrder>
+    <b:RefOrder>83</b:RefOrder>
   </b:Source>
   <b:Source>
     <b:Tag>Sta17</b:Tag>
@@ -29805,7 +29890,7 @@
       </b:Author>
     </b:Author>
     <b:JournalName>Sage Reference: Encyclopedia of Social Psychology</b:JournalName>
-    <b:RefOrder>83</b:RefOrder>
+    <b:RefOrder>84</b:RefOrder>
   </b:Source>
   <b:Source>
     <b:Tag>Fon08</b:Tag>
@@ -29830,7 +29915,7 @@
     <b:Publisher>IEEE</b:Publisher>
     <b:DOI>10.1109/ICIAFS.2008.4783968</b:DOI>
     <b:ConferenceName>4th International Conference on Information and Automation for Sustainability</b:ConferenceName>
-    <b:RefOrder>84</b:RefOrder>
+    <b:RefOrder>85</b:RefOrder>
   </b:Source>
   <b:Source>
     <b:Tag>Bho17</b:Tag>
@@ -29853,7 +29938,7 @@
     <b:Pages>136-141</b:Pages>
     <b:ConferenceName>2017 Third International Conference on Advances in Electrical, Electronics, Information, Communication and Bio-Informatics (AEEICB) </b:ConferenceName>
     <b:Publisher>AEEICB</b:Publisher>
-    <b:RefOrder>85</b:RefOrder>
+    <b:RefOrder>86</b:RefOrder>
   </b:Source>
   <b:Source>
     <b:Tag>Gir17</b:Tag>
@@ -29909,7 +29994,7 @@
     <b:Volume>65</b:Volume>
     <b:Issue>6</b:Issue>
     <b:DOI>10.1037/h0042519</b:DOI>
-    <b:RefOrder>86</b:RefOrder>
+    <b:RefOrder>87</b:RefOrder>
   </b:Source>
   <b:Source>
     <b:Tag>Üna21</b:Tag>
@@ -30056,13 +30141,34 @@
     </b:Author>
     <b:JournalName>Cornell University arXiv</b:JournalName>
     <b:DOI>https://doi.org/10.48550/arXiv.1711.00436</b:DOI>
-    <b:RefOrder>21</b:RefOrder>
+    <b:RefOrder>22</b:RefOrder>
+  </b:Source>
+  <b:Source>
+    <b:Tag>Ati18</b:Tag>
+    <b:SourceType>Book</b:SourceType>
+    <b:Guid>{889BDF73-29B8-492D-8202-868360C03357}</b:Guid>
+    <b:Title>Advanced deep learning with Tensorflow 2 and Keras</b:Title>
+    <b:Year>2018</b:Year>
+    <b:City>Birminghan, UK</b:City>
+    <b:Publisher>Packt Publishing</b:Publisher>
+    <b:Author>
+      <b:Author>
+        <b:NameList>
+          <b:Person>
+            <b:Last>Atienza</b:Last>
+            <b:First>R</b:First>
+          </b:Person>
+        </b:NameList>
+      </b:Author>
+    </b:Author>
+    <b:StandardNumber>978-1-83882-165-4</b:StandardNumber>
+    <b:RefOrder>23</b:RefOrder>
   </b:Source>
 </b:Sources>
 </file>
 
 <file path=customXml/itemProps1.xml><?xml version="1.0" encoding="utf-8"?>
-<ds:datastoreItem xmlns:ds="http://schemas.openxmlformats.org/officeDocument/2006/customXml" ds:itemID="{023ECEFA-B80D-4436-8193-63D3D6829496}">
+<ds:datastoreItem xmlns:ds="http://schemas.openxmlformats.org/officeDocument/2006/customXml" ds:itemID="{D0FBB8BF-72B4-4204-9E73-27DC63A285EE}">
   <ds:schemaRefs>
     <ds:schemaRef ds:uri="http://schemas.openxmlformats.org/officeDocument/2006/bibliography"/>
   </ds:schemaRefs>

</xml_diff>

<commit_message>
prep for next subsection
</commit_message>
<xml_diff>
--- a/Chapters/BachmeierNDIS9902.ch2.docx
+++ b/Chapters/BachmeierNDIS9902.ch2.docx
@@ -4678,8 +4678,8 @@
           <w:iCs/>
         </w:rPr>
         <w:drawing>
-          <wp:inline distT="0" distB="0" distL="0" distR="0" wp14:anchorId="51CC2C66" wp14:editId="7D54FE7E">
-            <wp:extent cx="4276725" cy="3226301"/>
+          <wp:inline distT="0" distB="0" distL="0" distR="0" wp14:anchorId="51CC2C66" wp14:editId="45B36BF8">
+            <wp:extent cx="3486150" cy="2629902"/>
             <wp:effectExtent l="0" t="0" r="0" b="0"/>
             <wp:docPr id="18" name="Picture 18" descr="Diagram&#10;&#10;Description automatically generated"/>
             <wp:cNvGraphicFramePr>
@@ -4701,7 +4701,7 @@
                   <pic:spPr>
                     <a:xfrm>
                       <a:off x="0" y="0"/>
-                      <a:ext cx="4280793" cy="3229369"/>
+                      <a:ext cx="3491033" cy="2633586"/>
                     </a:xfrm>
                     <a:prstGeom prst="rect">
                       <a:avLst/>
@@ -4716,6 +4716,70 @@
     </w:p>
     <w:p>
       <w:pPr>
+        <w:pStyle w:val="Heading3"/>
+      </w:pPr>
+      <w:r>
+        <w:t>Example usages</w:t>
+      </w:r>
+    </w:p>
+    <w:p>
+      <w:pPr>
+        <w:rPr>
+          <w:i/>
+          <w:iCs/>
+        </w:rPr>
+      </w:pPr>
+      <w:r>
+        <w:tab/>
+      </w:r>
+      <w:r>
+        <w:rPr>
+          <w:i/>
+          <w:iCs/>
+        </w:rPr>
+        <w:t>Include a summary of the art stylizer paper</w:t>
+      </w:r>
+    </w:p>
+    <w:p>
+      <w:pPr>
+        <w:ind w:firstLine="720"/>
+        <w:rPr>
+          <w:i/>
+          <w:iCs/>
+        </w:rPr>
+      </w:pPr>
+      <w:r>
+        <w:rPr>
+          <w:i/>
+          <w:iCs/>
+        </w:rPr>
+        <w:t xml:space="preserve">Include the summary of DACNN here from </w:t>
+      </w:r>
+      <w:r>
+        <w:rPr>
+          <w:i/>
+          <w:iCs/>
+        </w:rPr>
+        <w:t xml:space="preserve">the </w:t>
+      </w:r>
+      <w:r>
+        <w:rPr>
+          <w:i/>
+          <w:iCs/>
+        </w:rPr>
+        <w:t>intrusion detection paper.</w:t>
+      </w:r>
+      <w:r>
+        <w:rPr>
+          <w:i/>
+          <w:iCs/>
+        </w:rPr>
+        <w:tab/>
+        <w:t xml:space="preserve"> </w:t>
+      </w:r>
+    </w:p>
+    <w:p>
+      <w:pPr>
         <w:pStyle w:val="Heading2"/>
       </w:pPr>
       <w:r>
@@ -4751,6 +4815,7 @@
         <w:pStyle w:val="Heading3"/>
       </w:pPr>
       <w:r>
+        <w:lastRenderedPageBreak/>
         <w:t>Language Parsing</w:t>
       </w:r>
     </w:p>
@@ -4759,7 +4824,6 @@
         <w:ind w:firstLine="720"/>
       </w:pPr>
       <w:r>
-        <w:lastRenderedPageBreak/>
         <w:t>NLP systems typically begin with sentence normalization, combining and annotating tokens, and finally performing custom business logic (see Figure 1)</w:t>
       </w:r>
       <w:sdt>
@@ -4865,7 +4929,11 @@
     <w:p>
       <w:r>
         <w:tab/>
-        <w:t>NLP appears across various use cases like language translation, speech-to-text, and sentiment analysis. In biology, animal brains accomplish these tasks through meshes of neurons that transmit signals across connected synaptic (transforming) and activation (filtering) links</w:t>
+        <w:t xml:space="preserve">NLP appears across various use cases like language translation, speech-to-text, and sentiment analysis. In biology, animal brains accomplish these tasks through meshes of neurons </w:t>
+      </w:r>
+      <w:r>
+        <w:lastRenderedPageBreak/>
+        <w:t>that transmit signals across connected synaptic (transforming) and activation (filtering) links</w:t>
       </w:r>
       <w:sdt>
         <w:sdtPr>
@@ -4887,14 +4955,7 @@
             <w:rPr>
               <w:noProof/>
             </w:rPr>
-            <w:t xml:space="preserve"> </w:t>
-          </w:r>
-          <w:r>
-            <w:rPr>
-              <w:noProof/>
-            </w:rPr>
-            <w:lastRenderedPageBreak/>
-            <w:t>(Keller, Liu, &amp; Fogel, 2016)</w:t>
+            <w:t xml:space="preserve"> (Keller, Liu, &amp; Fogel, 2016)</w:t>
           </w:r>
           <w:r>
             <w:fldChar w:fldCharType="end"/>
@@ -5113,6 +5174,7 @@
         <w:rPr>
           <w:noProof/>
         </w:rPr>
+        <w:lastRenderedPageBreak/>
         <w:drawing>
           <wp:inline distT="0" distB="0" distL="0" distR="0" wp14:anchorId="7AA94BAC" wp14:editId="689F00CE">
             <wp:extent cx="4943475" cy="3602503"/>
@@ -5155,7 +5217,6 @@
         <w:pStyle w:val="Heading3"/>
       </w:pPr>
       <w:r>
-        <w:lastRenderedPageBreak/>
         <w:t>Feature Extraction Process</w:t>
       </w:r>
     </w:p>
@@ -5219,7 +5280,11 @@
         <w:commentReference w:id="12"/>
       </w:r>
       <w:r>
-        <w:t>has specific requirements to model social media users’ speech patterns and creates new content in their voices. The Feature Extraction Process must therefore consider the user’s metadata (e.g., age and locale), the online community properties (e.g., forum name), the posted content, and any quality ratings (e.g., Facebook Likes). There are several considerations to augment this process. For instance, adding a filtration step to remove comments with negative ratings might create more well-liked personalities. However, it could also be advantageous to generate trolls that argue an alternative position, reinforcing NPAC’s position that the other side is illegitimate or less sophisticated.</w:t>
+        <w:t xml:space="preserve">has specific requirements to model social media users’ speech patterns and creates new content in their voices. The Feature Extraction Process must therefore consider the user’s metadata (e.g., age and locale), the online community properties (e.g., forum name), the posted </w:t>
+      </w:r>
+      <w:r>
+        <w:lastRenderedPageBreak/>
+        <w:t>content, and any quality ratings (e.g., Facebook Likes). There are several considerations to augment this process. For instance, adding a filtration step to remove comments with negative ratings might create more well-liked personalities. However, it could also be advantageous to generate trolls that argue an alternative position, reinforcing NPAC’s position that the other side is illegitimate or less sophisticated.</w:t>
       </w:r>
     </w:p>
     <w:p>
@@ -5263,11 +5328,7 @@
         </w:sdtContent>
       </w:sdt>
       <w:r>
-        <w:t xml:space="preserve">. These systems utilize a feedback loop between a Generative N.N. (GNN) and Discriminator N.N. (DNN). Each iteration outputs a ‘Deep-Fake’ asset and assesses its </w:t>
-      </w:r>
-      <w:r>
-        <w:lastRenderedPageBreak/>
-        <w:t xml:space="preserve">likelihood of being legitimate. This process enables both systems to learn from one another, continuously improving. According to </w:t>
+        <w:t xml:space="preserve">. These systems utilize a feedback loop between a Generative N.N. (GNN) and Discriminator N.N. (DNN). Each iteration outputs a ‘Deep-Fake’ asset and assesses its likelihood of being legitimate. This process enables both systems to learn from one another, continuously improving. According to </w:t>
       </w:r>
       <w:proofErr w:type="spellStart"/>
       <w:r>
@@ -5294,6 +5355,7 @@
         <w:rPr>
           <w:noProof/>
         </w:rPr>
+        <w:lastRenderedPageBreak/>
         <w:drawing>
           <wp:inline distT="0" distB="0" distL="0" distR="0" wp14:anchorId="6D2C1EFB" wp14:editId="50AD723A">
             <wp:extent cx="5346485" cy="3013656"/>
@@ -5429,7 +5491,6 @@
         </w:rPr>
       </w:pPr>
       <w:r>
-        <w:lastRenderedPageBreak/>
         <w:t>Survey on DNN for HAR (2021)</w:t>
       </w:r>
     </w:p>
@@ -5452,7 +5513,11 @@
     <w:p>
       <w:r>
         <w:tab/>
-        <w:t xml:space="preserve">One critical application of CV is to detect human activities from photos, images, and video streams. This capability is essential for personalizing systems across the healthcare, smart home, and safety industries (Gu et al., 2021). Adapting traditional ML tactics to human activity recognition (HAR) is laborious, error-prone, and challenging. Researchers mitigate these issues with deep learning models (Gu et al., 2021; </w:t>
+        <w:t xml:space="preserve">One critical application of CV is to detect human activities from photos, images, and video streams. This capability is essential for personalizing systems across the healthcare, smart home, and safety industries (Gu et al., 2021). Adapting traditional ML tactics to human activity recognition (HAR) is laborious, error-prone, and challenging. Researchers mitigate these issues </w:t>
+      </w:r>
+      <w:r>
+        <w:lastRenderedPageBreak/>
+        <w:t xml:space="preserve">with deep learning models (Gu et al., 2021; </w:t>
       </w:r>
       <w:proofErr w:type="spellStart"/>
       <w:r>
@@ -5545,7 +5610,6 @@
         <w:ind w:firstLine="360"/>
       </w:pPr>
       <w:r>
-        <w:lastRenderedPageBreak/>
         <w:t>Experts suggest that a fully trained model requires at least ten observations per parameter</w:t>
       </w:r>
       <w:sdt>
@@ -5612,7 +5676,11 @@
         <w:t>5</w:t>
       </w:r>
       <w:r>
-        <w:t>). Meanwhile, other situations like estimating housing prices perform better with fully connected shallow pipelines. While standard architectures exist for many classes of predictions, some experimentation is necessary.</w:t>
+        <w:t xml:space="preserve">). Meanwhile, other situations like estimating housing prices perform better with fully </w:t>
+      </w:r>
+      <w:r>
+        <w:lastRenderedPageBreak/>
+        <w:t>connected shallow pipelines. While standard architectures exist for many classes of predictions, some experimentation is necessary.</w:t>
       </w:r>
     </w:p>
     <w:p>
@@ -5727,7 +5795,6 @@
         <w:pStyle w:val="Heading2"/>
       </w:pPr>
       <w:r>
-        <w:lastRenderedPageBreak/>
         <w:t>Intelligent Agent Modeling</w:t>
       </w:r>
     </w:p>
@@ -5847,6 +5914,7 @@
                 <w:b w:val="0"/>
                 <w:bCs w:val="0"/>
               </w:rPr>
+              <w:lastRenderedPageBreak/>
               <w:t>Simulation</w:t>
             </w:r>
           </w:p>

</xml_diff>

<commit_message>
few hours closer to the end
</commit_message>
<xml_diff>
--- a/Chapters/BachmeierNDIS9902.ch2.docx
+++ b/Chapters/BachmeierNDIS9902.ch2.docx
@@ -99,7 +99,7 @@
         <w:ind w:firstLine="720"/>
       </w:pPr>
       <w:r>
-        <w:t>The problem to be addressed in this study is implementing a quality assurance process for an autonomous assistant for elderly and special needs care. This research theorizes that using computer vision (CV) can provide a consistent experience across a diverse global audience. Building autonomous assistants is challenging due to requiring multiple domain specializations like computer networking, embedded technologies, AI/ML, and distributed computing</w:t>
+        <w:t>The problem to be addressed in this study is implementing a quality assurance process for an autonomous assistant for elderly and special needs care. This research theorizes that computer vision (CV) can provide a consistent experience across a diverse global audience. Building autonomous assistants is challenging due to requiring multiple domain specializations like computer networking, embedded technologies, AI/ML, and distributed computing</w:t>
       </w:r>
       <w:sdt>
         <w:sdtPr>
@@ -129,7 +129,7 @@
         </w:sdtContent>
       </w:sdt>
       <w:r>
-        <w:t xml:space="preserve">. Beyond technical constraints, potential privacy and safety from video monitoring create barriers to locating volunteer patients. Furthermore, those difficulties limit other researchers from reproducing the results. These factors slow down innovation and restrict the value researchers can contribute to the body of knowledge. </w:t>
+        <w:t xml:space="preserve">. Beyond technical constraints, potential privacy and safety from video monitoring create barriers to locating volunteer patients. Furthermore, those difficulties limit other researchers from reproducing the results. These factors slow innovation and restrict the value researchers can contribute to the body of knowledge. </w:t>
       </w:r>
     </w:p>
     <w:p>
@@ -182,9 +182,20 @@
           <w:iCs/>
         </w:rPr>
       </w:pPr>
+      <w:commentRangeStart w:id="0"/>
       <w:r>
         <w:lastRenderedPageBreak/>
-        <w:t>Bringing together evidence across studies first requires a search of the literature; this is one of the early steps in what is sometimes called a “systematic review.” With a set of studies in hand, the next step in the review may (or may not) be a statistical approach to analyzing the published findings, usually called “</w:t>
+        <w:t>Bringing</w:t>
+      </w:r>
+      <w:commentRangeEnd w:id="0"/>
+      <w:r>
+        <w:rPr>
+          <w:rStyle w:val="CommentReference"/>
+        </w:rPr>
+        <w:commentReference w:id="0"/>
+      </w:r>
+      <w:r>
+        <w:t xml:space="preserve"> together evidence across studies first requires a search of the literature; this is one of the early steps in what is sometimes called a “systematic review.” With a set of studies in hand, the next step in the review may (or may not) be a statistical approach to analyzing the published findings, usually called “</w:t>
       </w:r>
       <w:proofErr w:type="spellStart"/>
       <w:r>
@@ -255,7 +266,13 @@
     <w:p>
       <w:r>
         <w:tab/>
-        <w:t xml:space="preserve">This literature review used the Northcentral University Library (NCUL) to identify relevant peer-reviewed articles and books published from 2019 to 2022. It also includes foundational papers for historical context and generally accepted process standards outside this period. Students use NCUL’s Roadrunner search to aggregate results from industry-standard sources like the Institute of Electrical and Electronics Engineers (IEEE), Association for Computer Machinery (ACM), Springer Publishing, John Wiley &amp; Sons ProQuest, among others. </w:t>
+        <w:t>This literature review used the Northcentral University Library (NCUL) to identify relevant peer-reviewed articles and books published from 2019 to 2022. It also includes foundational papers for historical context and generally accepted process standards outside this period. Students use NCUL’s Roadrunner search to aggregate results from industry-standard sources like the Institute of Electrical and Electronics Engineers (IEEE), Association for Computer Machinery (ACM), Springer Publishing, John Wiley &amp; Sons</w:t>
+      </w:r>
+      <w:r>
+        <w:t>, and</w:t>
+      </w:r>
+      <w:r>
+        <w:t xml:space="preserve"> ProQuest, among others. </w:t>
       </w:r>
     </w:p>
     <w:p>
@@ -535,6 +552,7 @@
           </w:tcPr>
           <w:p>
             <w:r>
+              <w:lastRenderedPageBreak/>
               <w:t>Machine Learning (ML) Training</w:t>
             </w:r>
           </w:p>
@@ -582,7 +600,6 @@
           </w:tcPr>
           <w:p>
             <w:r>
-              <w:lastRenderedPageBreak/>
               <w:t>Physics simulation</w:t>
             </w:r>
           </w:p>
@@ -643,18 +660,18 @@
       <w:pPr>
         <w:pStyle w:val="Heading2"/>
       </w:pPr>
-      <w:commentRangeStart w:id="0"/>
+      <w:commentRangeStart w:id="1"/>
       <w:r>
         <w:lastRenderedPageBreak/>
         <w:t>Conceptual Framework</w:t>
       </w:r>
-      <w:commentRangeEnd w:id="0"/>
+      <w:commentRangeEnd w:id="1"/>
       <w:r>
         <w:rPr>
           <w:rStyle w:val="CommentReference"/>
           <w:b w:val="0"/>
         </w:rPr>
-        <w:commentReference w:id="0"/>
+        <w:commentReference w:id="1"/>
       </w:r>
     </w:p>
     <w:p>
@@ -996,11 +1013,11 @@
       <w:pPr>
         <w:pStyle w:val="Heading3"/>
       </w:pPr>
-      <w:bookmarkStart w:id="1" w:name="_Toc79709053"/>
+      <w:bookmarkStart w:id="2" w:name="_Toc79709053"/>
       <w:r>
         <w:t>Fundamental Approach</w:t>
       </w:r>
-      <w:bookmarkEnd w:id="1"/>
+      <w:bookmarkEnd w:id="2"/>
     </w:p>
     <w:p>
       <w:r>
@@ -1223,7 +1240,13 @@
         <w:t xml:space="preserve"> </w:t>
       </w:r>
       <w:r>
-        <w:t xml:space="preserve">First, would an alternative virtual instrument be more appropriate? Instead, this study could predict HAR with accelerometers and gyroscopes (Gu et al., 2021). There are several advantages to wearable sensors, such as they follow the patient within the world. Researchers have also demonstrated </w:t>
+        <w:t xml:space="preserve">First, would an alternative virtual instrument be more appropriate? Instead, this study could predict HAR with accelerometers and gyroscopes (Gu et al., 2021). </w:t>
+      </w:r>
+      <w:r>
+        <w:t>Wearable sensors have several advantages, such as following</w:t>
+      </w:r>
+      <w:r>
+        <w:t xml:space="preserve"> the patient within the world. Researchers have also demonstrated </w:t>
       </w:r>
       <w:r>
         <w:t>applying these sensors to</w:t>
@@ -1238,7 +1261,13 @@
         <w:t>.</w:t>
       </w:r>
       <w:r>
-        <w:t xml:space="preserve"> However, CV-based agents can extract more context from those same behaviors. For instance, a biosensor might predict that a patient is eating, but not the food type.</w:t>
+        <w:t xml:space="preserve"> However, CV-based agents can extract more context from those same behaviors. For instance, a biosensor might predict </w:t>
+      </w:r>
+      <w:r>
+        <w:t xml:space="preserve">the </w:t>
+      </w:r>
+      <w:r>
+        <w:t>patient is eating, but not the food type.</w:t>
       </w:r>
       <w:r>
         <w:t xml:space="preserve"> Instead of directly competing technologies, future solutions must integrate these heterogeneous sources.</w:t>
@@ -1251,16 +1280,16 @@
       <w:r>
         <w:t xml:space="preserve">Second, an argument </w:t>
       </w:r>
-      <w:commentRangeStart w:id="2"/>
+      <w:commentRangeStart w:id="3"/>
       <w:r>
         <w:t>might exist</w:t>
       </w:r>
-      <w:commentRangeEnd w:id="2"/>
+      <w:commentRangeEnd w:id="3"/>
       <w:r>
         <w:rPr>
           <w:rStyle w:val="CommentReference"/>
         </w:rPr>
-        <w:commentReference w:id="2"/>
+        <w:commentReference w:id="3"/>
       </w:r>
       <w:r>
         <w:t xml:space="preserve"> that using humanoids is nonsensical and advocate for training the HAR models with public video repositories (e.g., YouTube). This approach has several benefits, such as realistic action depictions and freely available labeled data. However, it might be more challenging to train models on this real-world basis versus the controlled and sterile simulation process.</w:t>
@@ -1619,19 +1648,25 @@
       <w:r>
         <w:t xml:space="preserve"> (</w:t>
       </w:r>
-      <w:commentRangeStart w:id="3"/>
+      <w:commentRangeStart w:id="4"/>
       <w:r>
         <w:t>2008</w:t>
       </w:r>
-      <w:commentRangeEnd w:id="3"/>
+      <w:commentRangeEnd w:id="4"/>
       <w:r>
         <w:rPr>
           <w:rStyle w:val="CommentReference"/>
         </w:rPr>
-        <w:commentReference w:id="3"/>
-      </w:r>
-      <w:r>
-        <w:t xml:space="preserve">) propose a data mining strategy that tracks related companies' correlation (e.g., FedEx and UPS) and profits from deviations. In this case, both shipping companies are likely to experience similar political and economic headwinds. </w:t>
+        <w:commentReference w:id="4"/>
+      </w:r>
+      <w:r>
+        <w:t xml:space="preserve">) propose a data mining strategy that tracks related companies' correlation (e.g., FedEx and UPS) and profits from deviations. In this case, both shipping companies </w:t>
+      </w:r>
+      <w:r>
+        <w:t>will likely</w:t>
+      </w:r>
+      <w:r>
+        <w:t xml:space="preserve"> experience similar political and economic headwinds. </w:t>
       </w:r>
       <w:proofErr w:type="spellStart"/>
       <w:r>
@@ -1783,11 +1818,11 @@
       <w:r>
         <w:t xml:space="preserve">Enabling Machine </w:t>
       </w:r>
-      <w:commentRangeStart w:id="4"/>
+      <w:commentRangeStart w:id="5"/>
       <w:r>
         <w:t>Learning</w:t>
       </w:r>
-      <w:commentRangeEnd w:id="4"/>
+      <w:commentRangeEnd w:id="5"/>
       <w:r>
         <w:rPr>
           <w:rStyle w:val="CommentReference"/>
@@ -1795,7 +1830,7 @@
           <w:i w:val="0"/>
           <w:iCs w:val="0"/>
         </w:rPr>
-        <w:commentReference w:id="4"/>
+        <w:commentReference w:id="5"/>
       </w:r>
     </w:p>
     <w:p>
@@ -2330,7 +2365,19 @@
         <w:rPr>
           <w:rFonts w:eastAsiaTheme="minorEastAsia"/>
         </w:rPr>
-        <w:t>, it is possible to calculate its information level. Then applying a smoothing function can remove the noise and produce object detection masks! Marr’s paradigm remains foundational to modern CV methodologies even forty years later.</w:t>
+        <w:t>, it is possible to calculate its information level. Then</w:t>
+      </w:r>
+      <w:r>
+        <w:rPr>
+          <w:rFonts w:eastAsiaTheme="minorEastAsia"/>
+        </w:rPr>
+        <w:t>,</w:t>
+      </w:r>
+      <w:r>
+        <w:rPr>
+          <w:rFonts w:eastAsiaTheme="minorEastAsia"/>
+        </w:rPr>
+        <w:t xml:space="preserve"> a smoothing function can remove the noise and produce object detection masks! Marr’s paradigm remains foundational to modern CV methodologies even forty years later.</w:t>
       </w:r>
     </w:p>
     <w:p>
@@ -2444,7 +2491,7 @@
         <w:t>reinforcement learning</w:t>
       </w:r>
       <w:r>
-        <w:t xml:space="preserve"> explains how primates program their brain using visual information. Researchers have since formalized this approach into a multi-process model where “reinforcement threads” combine to produce sophisticated composite decisions. Consider the problem of “should I eat this food?” In this situation, parallel threads predict it is a hotdog, hunger level, and availability of mustard. Their aggregate response invokes an appropriate behavior based on the visual information.</w:t>
+        <w:t xml:space="preserve"> explains how primates program their brain using visual information. Researchers have formalized this approach into a multi-process model where “reinforcement threads” combine to produce sophisticated composite decisions. Consider the problem of “should I eat this food?” In this situation, parallel threads predict it is a hotdog, hunger level, and availability of mustard. Their aggregate response invokes an appropriate behavior based on the visual information.</w:t>
       </w:r>
     </w:p>
     <w:p>
@@ -2465,7 +2512,13 @@
         <w:ind w:firstLine="720"/>
       </w:pPr>
       <w:r>
-        <w:t>A core challenge to applying basic statistics to real-world data is assuming that each action is independent. However, many scenarios contain a conditional state transition probability dependent on the current state. If the stock market falls 5%, should an investor buy? The binary question requires a contextually sensitive answer that considers their net position (short the market), outlook (2008 financial crisis versus 2017 Trump bump), and similar factors. Markov chains provide the mathematical basis for making statistical models that incorporate these dependencies</w:t>
+        <w:t xml:space="preserve">A core challenge to applying basic statistics to real-world data is assuming that each action is independent. However, many scenarios contain a conditional state transition probability dependent on the current state. If the stock market falls 5%, should an investor buy? The binary question requires a contextually sensitive answer that considers their net position (short the market), outlook (2008 financial crisis versus 2017 Trump bump), and similar factors. Markov chains provide the mathematical basis for making statistical models </w:t>
+      </w:r>
+      <w:r>
+        <w:t>incorporating</w:t>
+      </w:r>
+      <w:r>
+        <w:t xml:space="preserve"> these dependencies</w:t>
       </w:r>
       <w:sdt>
         <w:sdtPr>
@@ -2518,14 +2571,27 @@
       <w:r>
         <w:t xml:space="preserve">Figure </w:t>
       </w:r>
-      <w:fldSimple w:instr=" SEQ Figure \* ARABIC ">
-        <w:r>
-          <w:rPr>
-            <w:noProof/>
-          </w:rPr>
-          <w:t>3</w:t>
-        </w:r>
-      </w:fldSimple>
+      <w:r>
+        <w:fldChar w:fldCharType="begin"/>
+      </w:r>
+      <w:r>
+        <w:instrText xml:space="preserve"> SEQ Figure \* ARABIC </w:instrText>
+      </w:r>
+      <w:r>
+        <w:fldChar w:fldCharType="separate"/>
+      </w:r>
+      <w:r>
+        <w:rPr>
+          <w:noProof/>
+        </w:rPr>
+        <w:t>3</w:t>
+      </w:r>
+      <w:r>
+        <w:rPr>
+          <w:noProof/>
+        </w:rPr>
+        <w:fldChar w:fldCharType="end"/>
+      </w:r>
       <w:r>
         <w:t>: Purchasing Model</w:t>
       </w:r>
@@ -2603,7 +2669,7 @@
       </w:r>
       <w:proofErr w:type="spellEnd"/>
       <w:r>
-        <w:t xml:space="preserve"> that maps n-gram tuples to a word bag of immediately following values. Then traversal of the Markov model chooses a random starting point, then selects a random next word, iterating until a stop condition. Across the test iterations, tests of different n-gram sizes (degrees of freedom) ranged from one to six. The higher the count, the more natural the sentences sound, primarily due to overfitting. Even at low n-gram terms, a frequent challenge arose from many unique words causing long sequences of static choices. </w:t>
+        <w:t xml:space="preserve"> that maps n-gram tuples to a word bag of immediately following values. Then traversal of the Markov model chooses a random starting point, then selects a random next word, iterating until a stop condition. Across the test iterations, tests of different n-gram sizes (degrees of freedom) ranged from one to six. The higher the count, the more natural the sentences sound due to overfitting. Even at low n-gram terms, a frequent challenge arose from many unique words causing long sequences of static choices. </w:t>
       </w:r>
     </w:p>
     <w:p>
@@ -2613,14 +2679,27 @@
       <w:r>
         <w:t xml:space="preserve">Figure </w:t>
       </w:r>
-      <w:fldSimple w:instr=" SEQ Figure \* ARABIC ">
-        <w:r>
-          <w:rPr>
-            <w:noProof/>
-          </w:rPr>
-          <w:t>4</w:t>
-        </w:r>
-      </w:fldSimple>
+      <w:r>
+        <w:fldChar w:fldCharType="begin"/>
+      </w:r>
+      <w:r>
+        <w:instrText xml:space="preserve"> SEQ Figure \* ARABIC </w:instrText>
+      </w:r>
+      <w:r>
+        <w:fldChar w:fldCharType="separate"/>
+      </w:r>
+      <w:r>
+        <w:rPr>
+          <w:noProof/>
+        </w:rPr>
+        <w:t>4</w:t>
+      </w:r>
+      <w:r>
+        <w:rPr>
+          <w:noProof/>
+        </w:rPr>
+        <w:fldChar w:fldCharType="end"/>
+      </w:r>
       <w:r>
         <w:t xml:space="preserve"> n-gram Examples</w:t>
       </w:r>
@@ -2720,7 +2799,13 @@
       </w:r>
       <w:proofErr w:type="spellEnd"/>
       <w:r>
-        <w:t xml:space="preserve"> (2017), backpropagation is a recursive process of taking the partial derivative of two logic gates and applying a weighted update. He expands on the idea of these connected graphs with an example of image classification passing through several three layers (extracting edges, corners, object parts, and object identities). While the mathematical basis and engineering steps are somewhat procedural, the efficient design of the network architecture requires both art and science.</w:t>
+        <w:t xml:space="preserve"> (2017), backpropagation is a recursive process of taking the partial derivative of two logic gates and applying a weighted update. He expands on the idea of these connected graphs with an example of image classification passing through several three layers (extracting edges, corners, object parts, and object identities). While the mathematical basis and engineering steps are somewhat procedural, the </w:t>
+      </w:r>
+      <w:r>
+        <w:t>network architecture's efficient design requires</w:t>
+      </w:r>
+      <w:r>
+        <w:t xml:space="preserve"> art and science.</w:t>
       </w:r>
     </w:p>
     <w:p>
@@ -2741,16 +2826,16 @@
       <w:r>
         <w:t xml:space="preserve"> of distinct training subsystems combines. There is no reason to assume that every node is fully connected or has an edge weight above zero (see Figure 3). A logical representation might consider feature ‘x1’ connected to N neurons that regress one output, with feature ‘x2’ implementing some classification pattern. These network segments produce collaborative signals to provide a more productive inference about the broader topology. These </w:t>
       </w:r>
-      <w:commentRangeStart w:id="5"/>
+      <w:commentRangeStart w:id="6"/>
       <w:r>
         <w:t>network</w:t>
       </w:r>
-      <w:commentRangeEnd w:id="5"/>
+      <w:commentRangeEnd w:id="6"/>
       <w:r>
         <w:rPr>
           <w:rStyle w:val="CommentReference"/>
         </w:rPr>
-        <w:commentReference w:id="5"/>
+        <w:commentReference w:id="6"/>
       </w:r>
       <w:r>
         <w:t xml:space="preserve"> segment microstructures extrapolate and remain present in more complex architectures. The solutions by both </w:t>
@@ -2771,14 +2856,27 @@
       <w:r>
         <w:t xml:space="preserve">Figure </w:t>
       </w:r>
-      <w:fldSimple w:instr=" SEQ Figure \* ARABIC ">
-        <w:r>
-          <w:rPr>
-            <w:noProof/>
-          </w:rPr>
-          <w:t>5</w:t>
-        </w:r>
-      </w:fldSimple>
+      <w:r>
+        <w:fldChar w:fldCharType="begin"/>
+      </w:r>
+      <w:r>
+        <w:instrText xml:space="preserve"> SEQ Figure \* ARABIC </w:instrText>
+      </w:r>
+      <w:r>
+        <w:fldChar w:fldCharType="separate"/>
+      </w:r>
+      <w:r>
+        <w:rPr>
+          <w:noProof/>
+        </w:rPr>
+        <w:t>5</w:t>
+      </w:r>
+      <w:r>
+        <w:rPr>
+          <w:noProof/>
+        </w:rPr>
+        <w:fldChar w:fldCharType="end"/>
+      </w:r>
       <w:r>
         <w:t xml:space="preserve"> GANN Architecture </w:t>
       </w:r>
@@ -2896,7 +2994,7 @@
       </w:r>
       <w:proofErr w:type="gramEnd"/>
       <w:r>
-        <w:t xml:space="preserve"> values of 5 to 16 negatively impact accuracy. In this specific example, changing the activation functions (e.g., </w:t>
+        <w:t xml:space="preserve"> values of 5 to 16 negatively impact accuracy. In this example, changing the activation functions (e.g., </w:t>
       </w:r>
       <w:proofErr w:type="spellStart"/>
       <w:r>
@@ -2914,14 +3012,27 @@
       <w:r>
         <w:t xml:space="preserve">Figure </w:t>
       </w:r>
-      <w:fldSimple w:instr=" SEQ Figure \* ARABIC ">
-        <w:r>
-          <w:rPr>
-            <w:noProof/>
-          </w:rPr>
-          <w:t>6</w:t>
-        </w:r>
-      </w:fldSimple>
+      <w:r>
+        <w:fldChar w:fldCharType="begin"/>
+      </w:r>
+      <w:r>
+        <w:instrText xml:space="preserve"> SEQ Figure \* ARABIC </w:instrText>
+      </w:r>
+      <w:r>
+        <w:fldChar w:fldCharType="separate"/>
+      </w:r>
+      <w:r>
+        <w:rPr>
+          <w:noProof/>
+        </w:rPr>
+        <w:t>6</w:t>
+      </w:r>
+      <w:r>
+        <w:rPr>
+          <w:noProof/>
+        </w:rPr>
+        <w:fldChar w:fldCharType="end"/>
+      </w:r>
       <w:r>
         <w:t>: Fashion MNIST</w:t>
       </w:r>
@@ -2994,7 +3105,13 @@
     <w:p>
       <w:r>
         <w:tab/>
-        <w:t>Markov Chains and Neural Networks are two strategies for making predictions on data through graph-like structures. Unlike basis statistics, Markov removes the need for actions to be independent and instead expresses them as weighted state machines. These state machines can improve accuracy in workflows, such as guessing the next word in a sentence. Neural Networks and related MLP algorithms rely on weighted graphs and backpropagation to make predictions. While there is some artfulness, an alternative perspective asks if these are ensembles of small network segments. Evidence towards this interpretation exists in multiple advanced papers and helps to demystify the “machine learning black box.”  It also means that several related concepts, patterns, and practices of data processing networks should also appear within more advanced neural network architectures.</w:t>
+        <w:t xml:space="preserve">Markov Chains and Neural Networks are two strategies for making predictions on data through graph-like structures. Unlike basis statistics, Markov removes the need for actions to be independent and instead expresses them as weighted state machines. These state machines can improve </w:t>
+      </w:r>
+      <w:r>
+        <w:t>workflow accuracy</w:t>
+      </w:r>
+      <w:r>
+        <w:t>, such as guessing the next word in a sentence. Neural Networks and related MLP algorithms rely on weighted graphs and backpropagation to make predictions. While there is some artfulness, an alternative perspective asks if these are ensembles of small network segments. Evidence towards this interpretation exists in multiple advanced papers and helps to demystify the “machine learning black box.”  It also means that several related concepts, patterns, and practices of data processing networks should also appear within more advanced neural network architectures.</w:t>
       </w:r>
     </w:p>
     <w:p>
@@ -4023,7 +4140,13 @@
         <w:t xml:space="preserve"> </w:t>
       </w:r>
       <w:r>
-        <w:t>Researchers can optimize various dimensions of the problem concurrently using ensemble methods, provided those subtasks have similar but not overlapping objectives</w:t>
+        <w:t xml:space="preserve">Researchers can optimize various </w:t>
+      </w:r>
+      <w:r>
+        <w:t>problem dimensions</w:t>
+      </w:r>
+      <w:r>
+        <w:t xml:space="preserve"> concurrently using ensemble methods, provided those subtasks have similar but not overlapping objectives</w:t>
       </w:r>
       <w:sdt>
         <w:sdtPr>
@@ -4063,14 +4186,27 @@
       <w:r>
         <w:t xml:space="preserve">Figure </w:t>
       </w:r>
-      <w:fldSimple w:instr=" SEQ Figure \* ARABIC ">
-        <w:r>
-          <w:rPr>
-            <w:noProof/>
-          </w:rPr>
-          <w:t>1</w:t>
-        </w:r>
-      </w:fldSimple>
+      <w:r>
+        <w:fldChar w:fldCharType="begin"/>
+      </w:r>
+      <w:r>
+        <w:instrText xml:space="preserve"> SEQ Figure \* ARABIC </w:instrText>
+      </w:r>
+      <w:r>
+        <w:fldChar w:fldCharType="separate"/>
+      </w:r>
+      <w:r>
+        <w:rPr>
+          <w:noProof/>
+        </w:rPr>
+        <w:t>1</w:t>
+      </w:r>
+      <w:r>
+        <w:rPr>
+          <w:noProof/>
+        </w:rPr>
+        <w:fldChar w:fldCharType="end"/>
+      </w:r>
       <w:r>
         <w:t xml:space="preserve">: </w:t>
       </w:r>
@@ -4204,25 +4340,9 @@
       <w:r>
         <w:t xml:space="preserve"> incorporated graphic processing units (GPUs), reducing the error rate by 50% over previous CV architectures. Today, using GPUs over CPUs is table stakes and has opened the door to training across </w:t>
       </w:r>
-      <w:commentRangeStart w:id="6"/>
+      <w:commentRangeStart w:id="7"/>
       <w:r>
         <w:t>big data sets.</w:t>
-      </w:r>
-      <w:commentRangeEnd w:id="6"/>
-      <w:r>
-        <w:rPr>
-          <w:rStyle w:val="CommentReference"/>
-        </w:rPr>
-        <w:commentReference w:id="6"/>
-      </w:r>
-    </w:p>
-    <w:p>
-      <w:r>
-        <w:tab/>
-      </w:r>
-      <w:commentRangeStart w:id="7"/>
-      <w:r>
-        <w:t xml:space="preserve">DNN </w:t>
       </w:r>
       <w:commentRangeEnd w:id="7"/>
       <w:r>
@@ -4230,6 +4350,22 @@
           <w:rStyle w:val="CommentReference"/>
         </w:rPr>
         <w:commentReference w:id="7"/>
+      </w:r>
+    </w:p>
+    <w:p>
+      <w:r>
+        <w:tab/>
+      </w:r>
+      <w:commentRangeStart w:id="8"/>
+      <w:r>
+        <w:t xml:space="preserve">DNN </w:t>
+      </w:r>
+      <w:commentRangeEnd w:id="8"/>
+      <w:r>
+        <w:rPr>
+          <w:rStyle w:val="CommentReference"/>
+        </w:rPr>
+        <w:commentReference w:id="8"/>
       </w:r>
       <w:r>
         <w:t>architectures contain multiple kernels, regularization, and hyperparameters</w:t>
@@ -4345,25 +4481,7 @@
         <w:pStyle w:val="Heading2"/>
       </w:pPr>
       <w:r>
-        <w:t>How does i</w:t>
-      </w:r>
-      <w:r>
-        <w:t xml:space="preserve">ntelligent </w:t>
-      </w:r>
-      <w:r>
-        <w:t>a</w:t>
-      </w:r>
-      <w:r>
-        <w:t xml:space="preserve">gent </w:t>
-      </w:r>
-      <w:r>
-        <w:t>m</w:t>
-      </w:r>
-      <w:r>
-        <w:t>odeling</w:t>
-      </w:r>
-      <w:r>
-        <w:t xml:space="preserve"> </w:t>
+        <w:t xml:space="preserve">How does intelligent agent modeling </w:t>
       </w:r>
       <w:proofErr w:type="gramStart"/>
       <w:r>
@@ -4835,6 +4953,7 @@
           <w:id w:val="282005456"/>
           <w:citation/>
         </w:sdtPr>
+        <w:sdtEndPr/>
         <w:sdtContent>
           <w:r>
             <w:fldChar w:fldCharType="begin"/>
@@ -4884,6 +5003,7 @@
           <w:id w:val="1031689376"/>
           <w:citation/>
         </w:sdtPr>
+        <w:sdtEndPr/>
         <w:sdtContent>
           <w:r>
             <w:fldChar w:fldCharType="begin"/>
@@ -5042,6 +5162,7 @@
           <w:id w:val="-1167330100"/>
           <w:citation/>
         </w:sdtPr>
+        <w:sdtEndPr/>
         <w:sdtContent>
           <w:r>
             <w:fldChar w:fldCharType="begin"/>
@@ -5164,6 +5285,7 @@
           <w:id w:val="2037301974"/>
           <w:citation/>
         </w:sdtPr>
+        <w:sdtEndPr/>
         <w:sdtContent>
           <w:r>
             <w:fldChar w:fldCharType="begin"/>
@@ -5221,7 +5343,12 @@
     <w:p>
       <w:r>
         <w:tab/>
-        <w:t>The objective of model training is to estimate the weights and connectivity structure for mapping a set of inputs to prediction outputs. This process requires optimizing a cost function using a series of forward-feeding data operations followed by backpropagation</w:t>
+      </w:r>
+      <w:r>
+        <w:t>Model training aim</w:t>
+      </w:r>
+      <w:r>
+        <w:t>s to estimate the weights and connectivity structure for mapping a set of inputs to prediction outputs. This process requires optimizing a cost function using a series of forward-feeding data operations followed by backpropagation</w:t>
       </w:r>
       <w:sdt>
         <w:sdtPr>
@@ -5251,13 +5378,10 @@
         </w:sdtContent>
       </w:sdt>
       <w:r>
-        <w:t xml:space="preserve">. Backpropagation is a mathematical procedure that compares the expected versus actual outputs. </w:t>
+        <w:t xml:space="preserve">. Backpropagation is a mathematical procedure that compares the expected versus actual outputs. Next, it calculates </w:t>
       </w:r>
       <w:r>
         <w:lastRenderedPageBreak/>
-        <w:t xml:space="preserve">Next, it calculates </w:t>
-      </w:r>
-      <w:r>
         <w:t xml:space="preserve">each parameter's partial derivatives and cascades updates to </w:t>
       </w:r>
       <w:r>
@@ -5268,6 +5392,7 @@
           <w:id w:val="49195192"/>
           <w:citation/>
         </w:sdtPr>
+        <w:sdtEndPr/>
         <w:sdtContent>
           <w:r>
             <w:fldChar w:fldCharType="begin"/>
@@ -5306,17 +5431,17 @@
       <w:r>
         <w:t xml:space="preserve">How are they scaling to millions of </w:t>
       </w:r>
-      <w:commentRangeStart w:id="8"/>
+      <w:commentRangeStart w:id="9"/>
       <w:r>
         <w:t>parameters</w:t>
       </w:r>
-      <w:commentRangeEnd w:id="8"/>
+      <w:commentRangeEnd w:id="9"/>
       <w:r>
         <w:rPr>
           <w:rStyle w:val="CommentReference"/>
           <w:b w:val="0"/>
         </w:rPr>
-        <w:commentReference w:id="8"/>
+        <w:commentReference w:id="9"/>
       </w:r>
     </w:p>
     <w:p>
@@ -5380,23 +5505,9 @@
       <w:r>
         <w:t>Google DeepMind (</w:t>
       </w:r>
-      <w:commentRangeStart w:id="9"/>
+      <w:commentRangeStart w:id="10"/>
       <w:r>
         <w:t>2018</w:t>
-      </w:r>
-      <w:commentRangeEnd w:id="9"/>
-      <w:r>
-        <w:rPr>
-          <w:rStyle w:val="CommentReference"/>
-        </w:rPr>
-        <w:commentReference w:id="9"/>
-      </w:r>
-      <w:r>
-        <w:t xml:space="preserve">)  implements its search algorithm based on tournament selection. Each round begins by selecting the top 5% of the population and applying permutations from a discrete action space. After mutating the networks, only the superior offspring survive to the next round. This random search process is a genetic algorithm with an R.L. model steering its evolution to deliver the best of the breed through a simple search </w:t>
-      </w:r>
-      <w:commentRangeStart w:id="10"/>
-      <w:r>
-        <w:t>model</w:t>
       </w:r>
       <w:commentRangeEnd w:id="10"/>
       <w:r>
@@ -5404,6 +5515,20 @@
           <w:rStyle w:val="CommentReference"/>
         </w:rPr>
         <w:commentReference w:id="10"/>
+      </w:r>
+      <w:r>
+        <w:t xml:space="preserve">)  implements its search algorithm based on tournament selection. Each round begins by selecting the top 5% of the population and applying permutations from a discrete action space. After mutating the networks, only the superior offspring survive to the next round. This random search process is a genetic algorithm with an R.L. model steering its evolution to deliver the best of the breed through a simple search </w:t>
+      </w:r>
+      <w:commentRangeStart w:id="11"/>
+      <w:r>
+        <w:t>model</w:t>
+      </w:r>
+      <w:commentRangeEnd w:id="11"/>
+      <w:r>
+        <w:rPr>
+          <w:rStyle w:val="CommentReference"/>
+        </w:rPr>
+        <w:commentReference w:id="11"/>
       </w:r>
       <w:r>
         <w:t>.</w:t>
@@ -5442,14 +5567,7 @@
             <w:rPr>
               <w:noProof/>
             </w:rPr>
-            <w:t xml:space="preserve"> (Krizhevshy, </w:t>
-          </w:r>
-          <w:r>
-            <w:rPr>
-              <w:noProof/>
-            </w:rPr>
-            <w:lastRenderedPageBreak/>
-            <w:t>Sutskever, &amp; Hinton, 2012)</w:t>
+            <w:t xml:space="preserve"> (Krizhevshy, Sutskever, &amp; Hinton, 2012)</w:t>
           </w:r>
           <w:r>
             <w:fldChar w:fldCharType="end"/>
@@ -5457,7 +5575,11 @@
         </w:sdtContent>
       </w:sdt>
       <w:r>
-        <w:t>. According to some estimates, this hardware change leaped the state-of-the-art Deep Learning a decade</w:t>
+        <w:t>. According to some estimates, this hardware change leaped the state-</w:t>
+      </w:r>
+      <w:r>
+        <w:lastRenderedPageBreak/>
+        <w:t>of-the-art Deep Learning a decade</w:t>
       </w:r>
       <w:sdt>
         <w:sdtPr>
@@ -5523,7 +5645,12 @@
     <w:p>
       <w:r>
         <w:tab/>
-        <w:t xml:space="preserve">There are several practical limitations to </w:t>
+      </w:r>
+      <w:r>
+        <w:t>Several practical limitations exist</w:t>
+      </w:r>
+      <w:r>
+        <w:t xml:space="preserve"> to </w:t>
       </w:r>
       <w:r>
         <w:rPr>
@@ -5589,7 +5716,13 @@
         </w:sdtContent>
       </w:sdt>
       <w:r>
-        <w:t>. The orchestrator, parameter server, and the worker node are three essential roles within these compute clusters. Worker nodes communicate with the orchestration process to determine which training operation is next in the queue. Then, it fetches the shared parameter state and performs its work. Eventually, the operation completes, and the calculated gradients push to the parameter server. The parameter server is responsible for merging worker node updates into the shared state. This cycle repeats until the orchestrator determines that no more work is necessary.</w:t>
+        <w:t xml:space="preserve">. The orchestrator, parameter server, and the worker node are three essential roles within these compute clusters. Worker nodes communicate with the orchestration process to determine </w:t>
+      </w:r>
+      <w:r>
+        <w:t>the next training operation</w:t>
+      </w:r>
+      <w:r>
+        <w:t xml:space="preserve"> in the queue. Then, it fetches the shared parameter state and performs its work. Eventually, the operation completes, and the calculated gradients push to the parameter server. The parameter server is responsible for merging worker node updates into the shared state. This cycle repeats until the orchestrator determines that no more work is necessary.</w:t>
       </w:r>
     </w:p>
     <w:p>
@@ -5599,11 +5732,11 @@
       <w:r>
         <w:t>Fault-</w:t>
       </w:r>
-      <w:commentRangeStart w:id="11"/>
+      <w:commentRangeStart w:id="12"/>
       <w:r>
         <w:t>tolerant</w:t>
       </w:r>
-      <w:commentRangeEnd w:id="11"/>
+      <w:commentRangeEnd w:id="12"/>
       <w:r>
         <w:rPr>
           <w:rStyle w:val="CommentReference"/>
@@ -5611,7 +5744,7 @@
           <w:i w:val="0"/>
           <w:iCs w:val="0"/>
         </w:rPr>
-        <w:commentReference w:id="11"/>
+        <w:commentReference w:id="12"/>
       </w:r>
       <w:r>
         <w:t xml:space="preserve"> design requirements</w:t>
@@ -5628,7 +5761,6 @@
         <w:pStyle w:val="Heading4"/>
       </w:pPr>
       <w:r>
-        <w:lastRenderedPageBreak/>
         <w:t>Influence of Hierarchy</w:t>
       </w:r>
     </w:p>
@@ -5642,7 +5774,11 @@
       </w:r>
       <w:proofErr w:type="gramEnd"/>
       <w:r>
-        <w:t xml:space="preserve"> are two mechanisms for modeling distributed systems, lists and trees. A list can efficiently manage small groups of related nodes; however, it can become cumbersome with more massive sets. Trees allow for more expansive designs as the system can hierarchically describe the problem through multiple levels of control. Consider the difference between Domain Name Services (DNS, tree) and NetBIOS (list). NetBIOS can easily manage a small branch office, not the Internet, because its simple flat list structure is </w:t>
+        <w:t xml:space="preserve"> are two mechanisms for modeling distributed systems, lists and trees. A list can efficiently manage small groups of related nodes; however, it can become cumbersome with more massive sets. Trees allow for more expansive designs as the system can </w:t>
+      </w:r>
+      <w:r>
+        <w:lastRenderedPageBreak/>
+        <w:t xml:space="preserve">hierarchically describe the problem through multiple levels of control. Consider the difference between Domain Name Services (DNS, tree) and NetBIOS (list). NetBIOS can easily manage a small branch office, not the Internet, because its simple flat list structure is </w:t>
       </w:r>
       <w:r>
         <w:rPr>
@@ -5720,7 +5856,19 @@
         <w:ind w:firstLine="720"/>
       </w:pPr>
       <w:r>
-        <w:t>When these outages occur, other nodes need to Setup, Challenge, and Repair (SCR) the missing data efficiently</w:t>
+        <w:t xml:space="preserve">When these outages occur, other nodes </w:t>
+      </w:r>
+      <w:r>
+        <w:t>must efficiently S</w:t>
+      </w:r>
+      <w:r>
+        <w:t>et</w:t>
+      </w:r>
+      <w:r>
+        <w:t xml:space="preserve"> </w:t>
+      </w:r>
+      <w:r>
+        <w:t>up, Challenge, and Repair (SCR) the missing data</w:t>
       </w:r>
       <w:sdt>
         <w:sdtPr>
@@ -5750,11 +5898,13 @@
         </w:sdtContent>
       </w:sdt>
       <w:r>
-        <w:t xml:space="preserve">. The time necessary to perform that repair operation is proportional to the size of each block and the system’s ability to scale the reconstruction over multiple peers horizontally. Assume that 1TB of the dataset has entered a failed state and needs to recover across a 10GB/s network (see Table 1). If only one virtual peer has a copy of the data, the system will heal in 102.4 seconds. Then contrast that with the smaller </w:t>
-      </w:r>
-      <w:r>
-        <w:lastRenderedPageBreak/>
-        <w:t>block size of 128GB and which can economically be sprawled across many servers, reaching an MTTR of under a second.</w:t>
+        <w:t>. The time necessary to perform that repair operation is proportional to the size of each block and the system’s ability to scale the reconstruction over multiple peers horizontally. Assume that 1TB of the dataset has entered a failed state and needs to recover across a 10GB/s network (see Table 1). If only one virtual peer has a copy of the data, the system will heal in 102.4 seconds. Then contrast that with the smaller block size of 128GB</w:t>
+      </w:r>
+      <w:r>
+        <w:t>,</w:t>
+      </w:r>
+      <w:r>
+        <w:t xml:space="preserve"> which can economically be sprawled across many servers, reaching an MTTR of under a second.</w:t>
       </w:r>
     </w:p>
     <w:tbl>
@@ -6391,6 +6541,7 @@
                 <w:sz w:val="22"/>
                 <w:szCs w:val="22"/>
               </w:rPr>
+              <w:lastRenderedPageBreak/>
               <w:t>512</w:t>
             </w:r>
           </w:p>
@@ -7530,14 +7681,27 @@
       <w:r>
         <w:t xml:space="preserve">Table </w:t>
       </w:r>
-      <w:fldSimple w:instr=" SEQ Table \* ARABIC ">
-        <w:r>
-          <w:rPr>
-            <w:noProof/>
-          </w:rPr>
-          <w:t>1</w:t>
-        </w:r>
-      </w:fldSimple>
+      <w:r>
+        <w:fldChar w:fldCharType="begin"/>
+      </w:r>
+      <w:r>
+        <w:instrText xml:space="preserve"> SEQ Table \* ARABIC </w:instrText>
+      </w:r>
+      <w:r>
+        <w:fldChar w:fldCharType="separate"/>
+      </w:r>
+      <w:r>
+        <w:rPr>
+          <w:noProof/>
+        </w:rPr>
+        <w:t>1</w:t>
+      </w:r>
+      <w:r>
+        <w:rPr>
+          <w:noProof/>
+        </w:rPr>
+        <w:fldChar w:fldCharType="end"/>
+      </w:r>
       <w:r>
         <w:t>: Mean Time to Recover</w:t>
       </w:r>
@@ -7564,7 +7728,7 @@
         </w:rPr>
       </w:pPr>
       <w:r>
-        <w:t>A recovery policy could also exist to manage any Service Level Objectives (SLO) of the backend application. For instance, if the backend application needs to be highly available, the broker could be augmented to trap specific exceptions and automatically route to another node. Other systems need to optimize across different metrics, such as more consistent response time, and choose completely different behaviors.</w:t>
+        <w:t>A recovery policy could also exist to manage any Service Level Objectives (SLO) of the backend application. For instance, if the backend application needs to be highly available, the broker could be augmented to trap specific exceptions and automatically route to another node. Other systems need to optimize different metrics, such as more consistent response time, and choose completely different behaviors.</w:t>
       </w:r>
     </w:p>
     <w:p>
@@ -7623,14 +7787,27 @@
       <w:r>
         <w:t xml:space="preserve">Figure </w:t>
       </w:r>
-      <w:fldSimple w:instr=" SEQ Figure \* ARABIC ">
-        <w:r>
-          <w:rPr>
-            <w:noProof/>
-          </w:rPr>
-          <w:t>1</w:t>
-        </w:r>
-      </w:fldSimple>
+      <w:r>
+        <w:fldChar w:fldCharType="begin"/>
+      </w:r>
+      <w:r>
+        <w:instrText xml:space="preserve"> SEQ Figure \* ARABIC </w:instrText>
+      </w:r>
+      <w:r>
+        <w:fldChar w:fldCharType="separate"/>
+      </w:r>
+      <w:r>
+        <w:rPr>
+          <w:noProof/>
+        </w:rPr>
+        <w:t>1</w:t>
+      </w:r>
+      <w:r>
+        <w:rPr>
+          <w:noProof/>
+        </w:rPr>
+        <w:fldChar w:fldCharType="end"/>
+      </w:r>
       <w:r>
         <w:t>: Broker Fail-Over</w:t>
       </w:r>
@@ -7646,7 +7823,7 @@
     <w:p>
       <w:r>
         <w:tab/>
-        <w:t xml:space="preserve">Cloud Service Providers (CSP) allow fault tolerance across multiple physical regions, so that entire data centers can fail without impacting applications uptime (see Figure 2). The scheme starts with deploying the service stack into two or more locations like Seattle and New York. Next, data store replication enables the sites to be kept in sync. Finally, the user can discover the most performant service stack instance from a </w:t>
+        <w:t xml:space="preserve">Cloud Service Providers (CSP) allow fault tolerance across multiple physical regions, so that entire data centers can fail without impacting uptime (see Figure 2). The scheme starts with deploying the service stack into two or more locations like Seattle and New York. Next, data store replication enables the sites to be kept in sync. Finally, the user can discover the most performant service stack instance from a </w:t>
       </w:r>
       <w:proofErr w:type="gramStart"/>
       <w:r>
@@ -7730,14 +7907,27 @@
       <w:r>
         <w:t xml:space="preserve">Figure </w:t>
       </w:r>
-      <w:fldSimple w:instr=" SEQ Figure \* ARABIC ">
-        <w:r>
-          <w:rPr>
-            <w:noProof/>
-          </w:rPr>
-          <w:t>2</w:t>
-        </w:r>
-      </w:fldSimple>
+      <w:r>
+        <w:fldChar w:fldCharType="begin"/>
+      </w:r>
+      <w:r>
+        <w:instrText xml:space="preserve"> SEQ Figure \* ARABIC </w:instrText>
+      </w:r>
+      <w:r>
+        <w:fldChar w:fldCharType="separate"/>
+      </w:r>
+      <w:r>
+        <w:rPr>
+          <w:noProof/>
+        </w:rPr>
+        <w:t>2</w:t>
+      </w:r>
+      <w:r>
+        <w:rPr>
+          <w:noProof/>
+        </w:rPr>
+        <w:fldChar w:fldCharType="end"/>
+      </w:r>
       <w:r>
         <w:t>: Multi-Region Deployment</w:t>
       </w:r>
@@ -7837,7 +8027,19 @@
       </w:r>
       <w:proofErr w:type="spellEnd"/>
       <w:r>
-        <w:t xml:space="preserve"> (see Figure 3), multiple rounds of preparation, acceptance, and learning phases take place to gain consensus. This elegant protocol can efficiently reconcile a single systems image, provided none of the nodes are malicious. If malicious or erroneous nodes exist, 3f +1 cross-validations need to occur</w:t>
+        <w:t xml:space="preserve"> (see Figure 3), multiple rounds of preparation, acceptance, and learning phases </w:t>
+      </w:r>
+      <w:r>
+        <w:t>occur</w:t>
+      </w:r>
+      <w:r>
+        <w:t xml:space="preserve"> to gain consensus. This elegant protocol can efficiently reconcile a single systems image, provided none of the nodes are malicious. If malicious or erroneous nodes exist, 3f +1 cross-validations </w:t>
+      </w:r>
+      <w:r>
+        <w:t>must</w:t>
+      </w:r>
+      <w:r>
+        <w:t xml:space="preserve"> occur</w:t>
       </w:r>
       <w:sdt>
         <w:sdtPr>
@@ -7927,14 +8129,27 @@
       <w:r>
         <w:t xml:space="preserve">Figure </w:t>
       </w:r>
-      <w:fldSimple w:instr=" SEQ Figure \* ARABIC ">
-        <w:r>
-          <w:rPr>
-            <w:noProof/>
-          </w:rPr>
-          <w:t>3</w:t>
-        </w:r>
-      </w:fldSimple>
+      <w:r>
+        <w:fldChar w:fldCharType="begin"/>
+      </w:r>
+      <w:r>
+        <w:instrText xml:space="preserve"> SEQ Figure \* ARABIC </w:instrText>
+      </w:r>
+      <w:r>
+        <w:fldChar w:fldCharType="separate"/>
+      </w:r>
+      <w:r>
+        <w:rPr>
+          <w:noProof/>
+        </w:rPr>
+        <w:t>3</w:t>
+      </w:r>
+      <w:r>
+        <w:rPr>
+          <w:noProof/>
+        </w:rPr>
+        <w:fldChar w:fldCharType="end"/>
+      </w:r>
       <w:r>
         <w:t xml:space="preserve">: </w:t>
       </w:r>
@@ -8003,7 +8218,13 @@
     <w:p>
       <w:r>
         <w:tab/>
-        <w:t>Message passing between components can either use reliable or unreliable communication. Unreliable handoff can be helpful for best-effort or performance-critical systems, such as real-time video or sampled telemetry reporting. Reliable handoff is crucial for scenarios that mandate full and consistent accounting, such as user data or financial records. These fault tolerance decisions are not limited to the low-level transport protocol differences between User Datagram Protocol (UDP) and Transmission Control Protocol (TCP). They also appear at higher application levels (see Figure 4). The actor can notify the Alice service directly; however, the message could become lost due to a network failure. Instead, they can first place the payload into a command queue and remove it only after the server-side acknowledgment. When Alice accepts the event, she needs to receive confirmation from Bob and Charlie before returning success. Bob chooses to store the event in a durable command queue, whereas Charlie executes it directly. In either scenario, the client can reliably infer that handoff has occurred.</w:t>
+        <w:t xml:space="preserve">Message passing between components can either use reliable or unreliable communication. Unreliable handoff can be helpful for best-effort or performance-critical systems, such as real-time video or sampled telemetry reporting. Reliable handoff is crucial for scenarios that mandate full and consistent accounting, such as user data or financial records. These fault tolerance decisions are not limited to the low-level transport protocol differences between User Datagram Protocol (UDP) and Transmission Control Protocol (TCP). They also appear at higher application levels (see Figure 4). The actor can notify the Alice service directly; however, the message could become lost due to a network failure. Instead, they can first place the payload into a command queue and remove it only after the server-side acknowledgment. When Alice accepts the event, she needs to receive confirmation from Bob and Charlie before returning success. Bob </w:t>
+      </w:r>
+      <w:r>
+        <w:t>stores</w:t>
+      </w:r>
+      <w:r>
+        <w:t xml:space="preserve"> the event in a durable command queue, whereas Charlie executes it directly. In either scenario, the client can reliably infer that handoff has occurred.</w:t>
       </w:r>
     </w:p>
     <w:p>
@@ -8066,14 +8287,27 @@
       <w:r>
         <w:t xml:space="preserve">Figure </w:t>
       </w:r>
-      <w:fldSimple w:instr=" SEQ Figure \* ARABIC ">
-        <w:r>
-          <w:rPr>
-            <w:noProof/>
-          </w:rPr>
-          <w:t>4</w:t>
-        </w:r>
-      </w:fldSimple>
+      <w:r>
+        <w:fldChar w:fldCharType="begin"/>
+      </w:r>
+      <w:r>
+        <w:instrText xml:space="preserve"> SEQ Figure \* ARABIC </w:instrText>
+      </w:r>
+      <w:r>
+        <w:fldChar w:fldCharType="separate"/>
+      </w:r>
+      <w:r>
+        <w:rPr>
+          <w:noProof/>
+        </w:rPr>
+        <w:t>4</w:t>
+      </w:r>
+      <w:r>
+        <w:rPr>
+          <w:noProof/>
+        </w:rPr>
+        <w:fldChar w:fldCharType="end"/>
+      </w:r>
       <w:r>
         <w:t>: Handoff Protocol</w:t>
       </w:r>
@@ -8226,6 +8460,7 @@
           <w:id w:val="1730871179"/>
           <w:citation/>
         </w:sdtPr>
+        <w:sdtEndPr/>
         <w:sdtContent>
           <w:r>
             <w:fldChar w:fldCharType="begin"/>
@@ -8260,22 +8495,13 @@
     <w:p>
       <w:r>
         <w:tab/>
-        <w:t xml:space="preserve">There are several essential advantages to this design pattern. First, the cloud-based training process does most calculations and has significantly more resources than an individual device. Next, the device-based training process can </w:t>
-      </w:r>
-      <w:r>
-        <w:t>maintain data privacy and residency requirements</w:t>
-      </w:r>
-      <w:r>
-        <w:t xml:space="preserve"> because the personal data doesn’t need to be in the public data set. This characteristic could help overcome specific privacy concerns in regulated industries like healthcare. Third, the decoupled training processes </w:t>
-      </w:r>
-      <w:r>
-        <w:t>enable the refreshing</w:t>
+        <w:t xml:space="preserve">There are several essential advantages to this design pattern. First, the cloud-based training process does most calculations and has significantly more resources than an individual device. Next, the device-based training process can maintain data privacy and residency requirements because the personal data doesn’t need to be in the public data set. This characteristic could help overcome specific privacy concerns in regulated industries like healthcare. Third, the decoupled training processes </w:t>
+      </w:r>
+      <w:r>
+        <w:t>refresh</w:t>
       </w:r>
       <w:r>
         <w:t xml:space="preserve"> </w:t>
-      </w:r>
-      <w:r>
-        <w:t xml:space="preserve">of </w:t>
       </w:r>
       <w:r>
         <w:t>both models at a higher frequency.</w:t>
@@ -8286,6 +8512,9 @@
         <w:jc w:val="center"/>
       </w:pPr>
       <w:r>
+        <w:rPr>
+          <w:noProof/>
+        </w:rPr>
         <w:lastRenderedPageBreak/>
         <w:drawing>
           <wp:inline distT="0" distB="0" distL="0" distR="0" wp14:anchorId="75AEE7DB" wp14:editId="51E06958">
@@ -8447,27 +8676,14 @@
       <w:r>
         <w:t xml:space="preserve">Figure </w:t>
       </w:r>
-      <w:r>
-        <w:fldChar w:fldCharType="begin"/>
-      </w:r>
-      <w:r>
-        <w:instrText xml:space="preserve"> SEQ Figure \* ARABIC </w:instrText>
-      </w:r>
-      <w:r>
-        <w:fldChar w:fldCharType="separate"/>
-      </w:r>
-      <w:r>
-        <w:rPr>
-          <w:noProof/>
-        </w:rPr>
-        <w:t>2</w:t>
-      </w:r>
-      <w:r>
-        <w:rPr>
-          <w:noProof/>
-        </w:rPr>
-        <w:fldChar w:fldCharType="end"/>
-      </w:r>
+      <w:fldSimple w:instr=" SEQ Figure \* ARABIC ">
+        <w:r>
+          <w:rPr>
+            <w:noProof/>
+          </w:rPr>
+          <w:t>2</w:t>
+        </w:r>
+      </w:fldSimple>
       <w:r>
         <w:t>: Autoencoding architecture</w:t>
       </w:r>
@@ -8604,16 +8820,16 @@
       <w:pPr>
         <w:ind w:firstLine="720"/>
       </w:pPr>
-      <w:commentRangeStart w:id="12"/>
+      <w:commentRangeStart w:id="13"/>
       <w:r>
         <w:t xml:space="preserve">Natural </w:t>
       </w:r>
-      <w:commentRangeEnd w:id="12"/>
+      <w:commentRangeEnd w:id="13"/>
       <w:r>
         <w:rPr>
           <w:rStyle w:val="CommentReference"/>
         </w:rPr>
-        <w:commentReference w:id="12"/>
+        <w:commentReference w:id="13"/>
       </w:r>
       <w:r>
         <w:t>Language Processing (NLP) sits at the intersection of artificial intelligence, human language, and computer science.</w:t>
@@ -8777,16 +8993,16 @@
       <w:r>
         <w:t>. Computer scientists mimic this behavior with Deep Learning on Neural Networks, essentially weighted graphs. Generally, NLP architectures use Recurrent Neural Network (RNN) structures containing connectivity loops to previous layers (see Figure 2). More advanced designs include subnets for memory retention (</w:t>
       </w:r>
-      <w:commentRangeStart w:id="13"/>
+      <w:commentRangeStart w:id="14"/>
       <w:r>
         <w:t xml:space="preserve">see Table 1), </w:t>
       </w:r>
-      <w:commentRangeEnd w:id="13"/>
+      <w:commentRangeEnd w:id="14"/>
       <w:r>
         <w:rPr>
           <w:rStyle w:val="CommentReference"/>
         </w:rPr>
-        <w:commentReference w:id="13"/>
+        <w:commentReference w:id="14"/>
       </w:r>
       <w:r>
         <w:t>encoding and decoding segments, and greater parallelization from attention vectors</w:t>
@@ -8963,7 +9179,13 @@
               <w:cnfStyle w:val="000000100000" w:firstRow="0" w:lastRow="0" w:firstColumn="0" w:lastColumn="0" w:oddVBand="0" w:evenVBand="0" w:oddHBand="1" w:evenHBand="0" w:firstRowFirstColumn="0" w:firstRowLastColumn="0" w:lastRowFirstColumn="0" w:lastRowLastColumn="0"/>
             </w:pPr>
             <w:r>
-              <w:t>State of the art solution for massively parallel NLP through attention vectors and position encoding</w:t>
+              <w:t>State</w:t>
+            </w:r>
+            <w:r>
+              <w:t>-of-the-</w:t>
+            </w:r>
+            <w:r>
+              <w:t>art solution for massively parallel NLP through attention vectors and position encoding</w:t>
             </w:r>
           </w:p>
         </w:tc>
@@ -9080,16 +9302,16 @@
       <w:r>
         <w:tab/>
       </w:r>
-      <w:commentRangeStart w:id="14"/>
+      <w:commentRangeStart w:id="15"/>
       <w:r>
         <w:t xml:space="preserve">NPAC </w:t>
       </w:r>
-      <w:commentRangeEnd w:id="14"/>
+      <w:commentRangeEnd w:id="15"/>
       <w:r>
         <w:rPr>
           <w:rStyle w:val="CommentReference"/>
         </w:rPr>
-        <w:commentReference w:id="14"/>
+        <w:commentReference w:id="15"/>
       </w:r>
       <w:r>
         <w:t>has specific requirements to model social media users’ speech patterns and create new content in their voices. The Feature Extraction Process must therefore consider the user’s metadata (e.g., age and locale), the online community properties (e.g., forum name), the posted content, and any quality ratings (e.g., Facebook Likes). There are several considerations to augment this process. For instance, adding a filtration step to remove comments with negative ratings might create more well-liked personalities. However, it could also be advantageous to generate trolls that argue an alternative position, reinforcing NPAC’s position that the other side is illegitimate or less sophisticated.</w:t>
@@ -9449,7 +9671,19 @@
         </w:sdtContent>
       </w:sdt>
       <w:r>
-        <w:t>. Depending on the connectivity configuration, this can become too expensive and require model compression strategies</w:t>
+        <w:t xml:space="preserve">. </w:t>
+      </w:r>
+      <w:r>
+        <w:t>Thi</w:t>
+      </w:r>
+      <w:r>
+        <w:t xml:space="preserve">s </w:t>
+      </w:r>
+      <w:r>
+        <w:t xml:space="preserve">situation </w:t>
+      </w:r>
+      <w:r>
+        <w:t>can become too expensive and require model compression strategies</w:t>
       </w:r>
       <w:sdt>
         <w:sdtPr>
@@ -9600,7 +9834,6 @@
         <w:pStyle w:val="Heading2"/>
       </w:pPr>
       <w:r>
-        <w:lastRenderedPageBreak/>
         <w:t xml:space="preserve">How do dynamic environment simulations </w:t>
       </w:r>
       <w:proofErr w:type="gramStart"/>
@@ -9647,17 +9880,17 @@
         <w:lastRenderedPageBreak/>
         <w:t xml:space="preserve">Computer vision and autonomous </w:t>
       </w:r>
-      <w:commentRangeStart w:id="15"/>
+      <w:commentRangeStart w:id="16"/>
       <w:r>
         <w:t>driving</w:t>
       </w:r>
-      <w:commentRangeEnd w:id="15"/>
+      <w:commentRangeEnd w:id="16"/>
       <w:r>
         <w:rPr>
           <w:rStyle w:val="CommentReference"/>
           <w:b w:val="0"/>
         </w:rPr>
-        <w:commentReference w:id="15"/>
+        <w:commentReference w:id="16"/>
       </w:r>
     </w:p>
     <w:p>
@@ -9755,11 +9988,11 @@
       <w:r>
         <w:t xml:space="preserve">Data collection </w:t>
       </w:r>
-      <w:commentRangeStart w:id="16"/>
+      <w:commentRangeStart w:id="17"/>
       <w:r>
         <w:t>process</w:t>
       </w:r>
-      <w:commentRangeEnd w:id="16"/>
+      <w:commentRangeEnd w:id="17"/>
       <w:r>
         <w:rPr>
           <w:rStyle w:val="CommentReference"/>
@@ -9767,7 +10000,7 @@
           <w:i w:val="0"/>
           <w:iCs w:val="0"/>
         </w:rPr>
-        <w:commentReference w:id="16"/>
+        <w:commentReference w:id="17"/>
       </w:r>
     </w:p>
     <w:p>
@@ -10056,7 +10289,19 @@
         <w:ind w:firstLine="720"/>
       </w:pPr>
       <w:r>
-        <w:t xml:space="preserve">For example, several manufacturers, like Subaru and Lexus, include audible collision alerts during lane changes or reversing. While these capabilities exist today, they are often incomplete models due to the high volume of edge cases, such as children fetching a ball from the street. Several open problems span ethical and philosophical debate even after detecting the example child. Lex (2017) </w:t>
+        <w:t xml:space="preserve">For example, </w:t>
+      </w:r>
+      <w:r>
+        <w:t>manufacturers like Subaru and Lexus</w:t>
+      </w:r>
+      <w:r>
+        <w:t xml:space="preserve"> include audible collision alerts during lane changes or reversing. While these capabilities exist today, they are often incomplete models due to the high volume of edge cases, such as children fetching a ball from the street. </w:t>
+      </w:r>
+      <w:r>
+        <w:t>Even after detecting the example child, several open problems span ethical and philosophical debates</w:t>
+      </w:r>
+      <w:r>
+        <w:t xml:space="preserve">. Lex (2017) </w:t>
       </w:r>
       <w:r>
         <w:t>asks</w:t>
@@ -10086,11 +10331,16 @@
     <w:p>
       <w:r>
         <w:tab/>
-        <w:t xml:space="preserve">There are often long monotonous segments necessary to arrive at the destination during a road trip. This requirement forces the driver to expel significant amounts of concentration </w:t>
+      </w:r>
+      <w:r>
+        <w:t>Long monotonous segments are often</w:t>
+      </w:r>
+      <w:r>
+        <w:t xml:space="preserve"> necessary to arrive at the destination during a road trip. This requirement forces the driver to expel significant concentration relative to the mundane task. Instead, auto-pilot systems can take the wheel and allow the motorist to relax and </w:t>
       </w:r>
       <w:r>
         <w:lastRenderedPageBreak/>
-        <w:t>relative to the mundane task. Instead, auto-pilot systems can take the wheel and allow the motorist to relax and participate in leisure activities (e.g., conversing with passengers). Some manufacturers tackle these needs with adaptive cruise control technologies. This approach is helpful in static environments (e.g., open highways) but encounters limitations in more dynamic environments (e.g., urban cities). Researchers are closing this gap by including more sensors that feed into sophisticated reinforcement learning algorithms (</w:t>
+        <w:t>participate in leisure activities (e.g., conversing with passengers). Some manufacturers tackle these needs with adaptive cruise control technologies. This approach is helpful in static environments (e.g., open highways) but encounters limitations in more dynamic environments (e.g., urban cities). Researchers are closing this gap by including more sensors that feed into sophisticated reinforcement learning algorithms (</w:t>
       </w:r>
       <w:proofErr w:type="spellStart"/>
       <w:r>
@@ -10171,11 +10421,13 @@
       </w:r>
       <w:proofErr w:type="gramEnd"/>
       <w:r>
-        <w:t xml:space="preserve"> Open Racing Car Simulation) and other modern architectures address these issues using ensemble and multi-task learning methods (Li et al., 2019). Consider a decision process that feeds camera frames into an image classification Convolutional Neural Network (CNN) to extract objects and contextualize the environment (see Figure 3). CNN algorithms mimic an eye’s biological structures by normalizing neighboring pixel blocks to derive structure (Keller et al., 2016). These results flow into various expert subsystems that control the car, such as turning the wheel or accelerating. An ensemble of subsystem observations merges into a broader system-wide decision model that contains one or more I/O (Input/Output) controllers. Like other microsystem architectures, each subsystem’s </w:t>
-      </w:r>
-      <w:r>
-        <w:lastRenderedPageBreak/>
-        <w:t>implementation can evolve independently of peer components—enabling greater agility and innovation.</w:t>
+        <w:t xml:space="preserve"> Open Racing Car Simulation) and other modern architectures address these issues using ensemble and multi-task learning methods (Li et al., 2019). Consider a decision process that feeds camera frames into an image classification Convolutional Neural Network (CNN) to extract objects and contextualize the environment (see Figure 3). CNN algorithms mimic an eye’s biological structures by normalizing neighboring pixel blocks to derive structure (Keller et al., 2016). These results flow into </w:t>
+      </w:r>
+      <w:r>
+        <w:t>expert subsystems controlling</w:t>
+      </w:r>
+      <w:r>
+        <w:t xml:space="preserve"> the car, such as turning the wheel or accelerating. An ensemble of subsystem observations merges into a broader system-wide decision model that contains one or more I/O (Input/Output) controllers. Like other microsystem architectures, each subsystem’s implementation can evolve independently of peer components—enabling greater agility and innovation.</w:t>
       </w:r>
     </w:p>
     <w:p>
@@ -10183,6 +10435,7 @@
         <w:pStyle w:val="Heading3"/>
       </w:pPr>
       <w:r>
+        <w:lastRenderedPageBreak/>
         <w:t>Optimization Systems</w:t>
       </w:r>
     </w:p>
@@ -10334,7 +10587,7 @@
               </w:rPr>
               <w:t>x $2.</w:t>
             </w:r>
-            <w:commentRangeStart w:id="17"/>
+            <w:commentRangeStart w:id="18"/>
             <w:r>
               <w:rPr>
                 <w:b w:val="0"/>
@@ -10342,14 +10595,14 @@
               </w:rPr>
               <w:t>50</w:t>
             </w:r>
-            <w:commentRangeEnd w:id="17"/>
+            <w:commentRangeEnd w:id="18"/>
             <w:r>
               <w:rPr>
                 <w:rStyle w:val="CommentReference"/>
                 <w:b w:val="0"/>
                 <w:bCs w:val="0"/>
               </w:rPr>
-              <w:commentReference w:id="17"/>
+              <w:commentReference w:id="18"/>
             </w:r>
             <w:r>
               <w:rPr>
@@ -10533,11 +10786,7 @@
         <w:t>cal</w:t>
       </w:r>
       <w:r>
-        <w:t xml:space="preserve">l flows into a Recurrent Neural Network (RNN), which uses sequences of previous </w:t>
-      </w:r>
-      <w:r>
-        <w:lastRenderedPageBreak/>
-        <w:t>tokens to predict future values (Keller et al., 2016). An anomaly exists when new observations deviate from these predictions and needs to surface in a decision control process.</w:t>
+        <w:t>l flows into a Recurrent Neural Network (RNN), which uses sequences of previous tokens to predict future values (Keller et al., 2016). An anomaly exists when new observations deviate from these predictions and needs to surface in a decision control process.</w:t>
       </w:r>
     </w:p>
     <w:p>
@@ -10545,6 +10794,7 @@
         <w:pStyle w:val="Caption"/>
       </w:pPr>
       <w:r>
+        <w:lastRenderedPageBreak/>
         <w:t>Figure 4: Preventative Maintenance System</w:t>
       </w:r>
     </w:p>
@@ -10642,11 +10892,17 @@
         </w:sdtContent>
       </w:sdt>
       <w:r>
-        <w:t xml:space="preserve">. Completely modernizing these areas will require significant </w:t>
+        <w:t xml:space="preserve">. </w:t>
+      </w:r>
+      <w:r>
+        <w:t>M</w:t>
+      </w:r>
+      <w:r>
+        <w:t xml:space="preserve">odernizing these areas will require significant infrastructure investments, consensus on V2X communication protocols, and machines that implement those </w:t>
       </w:r>
       <w:r>
         <w:lastRenderedPageBreak/>
-        <w:t>infrastructure investments, consensus on V2X communication protocols, and machines that implement those standards. Machine learning technologies will need to synthesize those capabilities by making predictions by pairing vehicle-local sensors with ubiquitous cloud services.</w:t>
+        <w:t>standards. Machine learning technologies will need to synthesize those capabilities by making predictions by pairing vehicle-local sensors with ubiquitous cloud services.</w:t>
       </w:r>
     </w:p>
     <w:p>
@@ -10668,7 +10924,19 @@
         <w:ind w:firstLine="720"/>
       </w:pPr>
       <w:r>
-        <w:t>The most powerful artificial intelligence applications use machines to enhance human capabilities rather than replace them. Motor vehicles contain many integration points. Machine learning can handle tedious aspects of the journey with greater precision and accuracy than humans. After freeing the driver from the burden of mundane work, she can focus on value-differentiating traveling qualities, such as talking with passengers and thinking about the day ahead. Meanwhile, intelligent systems remain vigilant in the background looking for risks like a child running into the road. Another collection of machine learning tasks revolves around cruise control capabilities. These systems keep us out of harm’s way and reduce wear-and-tear on internal parts. Looking further into the future, the integration of intelligent vehicles within smart cities promises more efficient traffic shaping and risk awareness. However, the necessary infrastructure investments are unlikely to arise in the next decade. Instead, machine learning will pair vehicular telemetry into ubiquitous cloud computing to provide a similar experience.</w:t>
+        <w:t xml:space="preserve">The most powerful artificial intelligence applications use machines to enhance human capabilities rather than replace them. Motor vehicles contain many integration points. Machine learning can handle tedious aspects of the journey with greater precision and accuracy than humans. After freeing the driver from the burden of mundane work, she can focus on value-differentiating traveling qualities, such as talking with passengers and thinking about the day ahead. Meanwhile, intelligent systems remain vigilant in the background looking for risks like a child running into the road. Another collection of machine learning tasks revolves around cruise control capabilities. These systems keep us out of harm’s way and reduce wear-and-tear on internal parts. Looking further into the future, </w:t>
+      </w:r>
+      <w:r>
+        <w:t>integrating</w:t>
+      </w:r>
+      <w:r>
+        <w:t xml:space="preserve"> intelligent vehicles within smart cities promises more efficient traffic shaping and risk awareness. However, the necessary infrastructure investments </w:t>
+      </w:r>
+      <w:r>
+        <w:t>will unlikely</w:t>
+      </w:r>
+      <w:r>
+        <w:t xml:space="preserve"> arise in the next decade. Instead, machine learning will pair vehicular telemetry into ubiquitous cloud computing to provide a similar experience.</w:t>
       </w:r>
     </w:p>
     <w:p>
@@ -10833,7 +11101,13 @@
         </w:sdtContent>
       </w:sdt>
       <w:r>
-        <w:t xml:space="preserve">. When researchers publish new techniques, they present their findings against existing open-source products like </w:t>
+        <w:t xml:space="preserve">. </w:t>
+      </w:r>
+      <w:r>
+        <w:t>Researchers publish new techniques and</w:t>
+      </w:r>
+      <w:r>
+        <w:t xml:space="preserve"> present their findings against existing open-source products like </w:t>
       </w:r>
       <w:proofErr w:type="spellStart"/>
       <w:r>
@@ -11151,18 +11425,20 @@
         <w:lastRenderedPageBreak/>
         <w:t>repeatable studies. However, it is impractical for those practitioners to wait for results to be flawless, as this means science no longer evolves. Put another way, “all models are wrong, but some are useful</w:t>
       </w:r>
+      <w:r>
+        <w:t xml:space="preserve"> </w:t>
+      </w:r>
       <w:sdt>
         <w:sdtPr>
-          <w:id w:val="-1358189373"/>
+          <w:id w:val="28848924"/>
           <w:citation/>
         </w:sdtPr>
-        <w:sdtEndPr/>
         <w:sdtContent>
           <w:r>
             <w:fldChar w:fldCharType="begin"/>
           </w:r>
           <w:r>
-            <w:instrText xml:space="preserve"> CITATION Das19 \l 1033 </w:instrText>
+            <w:instrText xml:space="preserve">CITATION Den15 \p 3 \l 1033 </w:instrText>
           </w:r>
           <w:r>
             <w:fldChar w:fldCharType="separate"/>
@@ -11171,7 +11447,7 @@
             <w:rPr>
               <w:noProof/>
             </w:rPr>
-            <w:t xml:space="preserve"> (Das, 2019)</w:t>
+            <w:t xml:space="preserve"> (Denis, 2015, p. 3)</w:t>
           </w:r>
           <w:r>
             <w:fldChar w:fldCharType="end"/>
@@ -11179,7 +11455,21 @@
         </w:sdtContent>
       </w:sdt>
       <w:r>
-        <w:t>.” Academics should perceive the book of knowledge as continually developing principles and tenants, where more precise instruments will eventually supersede those ideas.</w:t>
+        <w:t xml:space="preserve">.” </w:t>
+      </w:r>
+      <w:r>
+        <w:t>The quote infers that it can be challenging to include all aspects of the environment. These external factors can create deltas between expectations and reality</w:t>
+      </w:r>
+      <w:r>
+        <w:t xml:space="preserve">. </w:t>
+      </w:r>
+      <w:proofErr w:type="spellStart"/>
+      <w:r>
+        <w:t>Academics</w:t>
+      </w:r>
+      <w:proofErr w:type="spellEnd"/>
+      <w:r>
+        <w:t xml:space="preserve"> should perceive the book of knowledge as continually developing principles and tenants, where more precise instruments will eventually supersede those ideas.</w:t>
       </w:r>
     </w:p>
     <w:p>
@@ -11194,16 +11484,16 @@
       <w:pPr>
         <w:ind w:firstLine="720"/>
       </w:pPr>
-      <w:commentRangeStart w:id="18"/>
+      <w:commentRangeStart w:id="19"/>
       <w:r>
         <w:t xml:space="preserve">Researchers </w:t>
       </w:r>
-      <w:commentRangeEnd w:id="18"/>
+      <w:commentRangeEnd w:id="19"/>
       <w:r>
         <w:rPr>
           <w:rStyle w:val="CommentReference"/>
         </w:rPr>
-        <w:commentReference w:id="18"/>
+        <w:commentReference w:id="19"/>
       </w:r>
       <w:r>
         <w:t xml:space="preserve">need to manage ethical challenges that arise from their work. These issues originate from societal norms and internal biases. While several frameworks exist to guide the conversation, they can be ambiguous or focus on a subset of the problem. </w:t>
@@ -11272,7 +11562,13 @@
         </w:sdtContent>
       </w:sdt>
       <w:r>
-        <w:t>. Consider a project that seeks to prove that men are superior to women. Within a chauvinistic cohort, these results align with their world views and are ethical. However, a diverse group would chastise the very idea, regardless of methodology. Further complicating the matter, ethical identities are dynamic and evolve (or regress) over time.</w:t>
+        <w:t>. Consider a project that seeks to prove that men are superior to women. Within a chauvinistic cohort, these results align with their world</w:t>
+      </w:r>
+      <w:r>
+        <w:t>view</w:t>
+      </w:r>
+      <w:r>
+        <w:t xml:space="preserve"> and are ethical. However, a diverse group would chastise the very idea, regardless of methodology. Further complicating the matter, ethical identities are dynamic and evolve (or regress) over time.</w:t>
       </w:r>
     </w:p>
     <w:p>
@@ -11286,13 +11582,13 @@
         <w:pStyle w:val="Heading3"/>
       </w:pPr>
       <w:r>
-        <w:t xml:space="preserve">Internal </w:t>
-      </w:r>
-      <w:commentRangeStart w:id="19"/>
-      <w:r>
-        <w:t>biases</w:t>
-      </w:r>
-      <w:commentRangeEnd w:id="19"/>
+        <w:t xml:space="preserve">Threats to </w:t>
+      </w:r>
+      <w:commentRangeStart w:id="20"/>
+      <w:r>
+        <w:t>validity</w:t>
+      </w:r>
+      <w:commentRangeEnd w:id="20"/>
       <w:r>
         <w:rPr>
           <w:rStyle w:val="CommentReference"/>
@@ -11300,7 +11596,363 @@
           <w:i w:val="0"/>
           <w:iCs w:val="0"/>
         </w:rPr>
-        <w:commentReference w:id="19"/>
+        <w:commentReference w:id="20"/>
+      </w:r>
+    </w:p>
+    <w:p>
+      <w:pPr>
+        <w:ind w:firstLine="720"/>
+      </w:pPr>
+      <w:r>
+        <w:t xml:space="preserve">Four major categorical threats exist to </w:t>
+      </w:r>
+      <w:r>
+        <w:t xml:space="preserve">making </w:t>
+      </w:r>
+      <w:r>
+        <w:t>statistical</w:t>
+      </w:r>
+      <w:r>
+        <w:t>ly accurate</w:t>
+      </w:r>
+      <w:r>
+        <w:t xml:space="preserve"> conclusions</w:t>
+      </w:r>
+      <w:r>
+        <w:t xml:space="preserve">, leading to false, </w:t>
+      </w:r>
+      <w:r>
+        <w:t>erroneous results</w:t>
+      </w:r>
+      <w:sdt>
+        <w:sdtPr>
+          <w:id w:val="874967783"/>
+          <w:citation/>
+        </w:sdtPr>
+        <w:sdtContent>
+          <w:r>
+            <w:fldChar w:fldCharType="begin"/>
+          </w:r>
+          <w:r>
+            <w:instrText xml:space="preserve"> CITATION Par93 \l 1033 </w:instrText>
+          </w:r>
+          <w:r>
+            <w:fldChar w:fldCharType="separate"/>
+          </w:r>
+          <w:r>
+            <w:rPr>
+              <w:noProof/>
+            </w:rPr>
+            <w:t xml:space="preserve"> (Parker, 1993)</w:t>
+          </w:r>
+          <w:r>
+            <w:fldChar w:fldCharType="end"/>
+          </w:r>
+        </w:sdtContent>
+      </w:sdt>
+      <w:r>
+        <w:t xml:space="preserve">. When designing high-quality experiments, the </w:t>
+      </w:r>
+      <w:r>
+        <w:lastRenderedPageBreak/>
+        <w:t>designers must be cognizant of these issues and their sources (see Table 1). Fundamentally, these challenges represent a degradation of the experiment's confidentiality, integrity, and availability. These limitations prevent the generalization and reproducibility of research, resulting in the discrediting of publications and professional embarrassment</w:t>
+      </w:r>
+      <w:sdt>
+        <w:sdtPr>
+          <w:id w:val="-1032878071"/>
+          <w:citation/>
+        </w:sdtPr>
+        <w:sdtContent>
+          <w:r>
+            <w:fldChar w:fldCharType="begin"/>
+          </w:r>
+          <w:r>
+            <w:instrText xml:space="preserve"> CITATION Gar12 \l 1033 </w:instrText>
+          </w:r>
+          <w:r>
+            <w:fldChar w:fldCharType="separate"/>
+          </w:r>
+          <w:r>
+            <w:rPr>
+              <w:noProof/>
+            </w:rPr>
+            <w:t xml:space="preserve"> (García-Pérez, 2012)</w:t>
+          </w:r>
+          <w:r>
+            <w:fldChar w:fldCharType="end"/>
+          </w:r>
+        </w:sdtContent>
+      </w:sdt>
+      <w:r>
+        <w:t>. Instead, researchers must decide on controls and procedures before even beginning data collection.</w:t>
+      </w:r>
+    </w:p>
+    <w:p>
+      <w:pPr>
+        <w:pStyle w:val="Caption"/>
+      </w:pPr>
+      <w:r>
+        <w:t>Table 1: Threat Sources</w:t>
+      </w:r>
+    </w:p>
+    <w:tbl>
+      <w:tblPr>
+        <w:tblStyle w:val="GridTable4"/>
+        <w:tblW w:w="0" w:type="auto"/>
+        <w:tblLook w:val="04A0" w:firstRow="1" w:lastRow="0" w:firstColumn="1" w:lastColumn="0" w:noHBand="0" w:noVBand="1"/>
+      </w:tblPr>
+      <w:tblGrid>
+        <w:gridCol w:w="4675"/>
+        <w:gridCol w:w="4675"/>
+      </w:tblGrid>
+      <w:tr>
+        <w:trPr>
+          <w:cnfStyle w:val="100000000000" w:firstRow="1" w:lastRow="0" w:firstColumn="0" w:lastColumn="0" w:oddVBand="0" w:evenVBand="0" w:oddHBand="0" w:evenHBand="0" w:firstRowFirstColumn="0" w:firstRowLastColumn="0" w:lastRowFirstColumn="0" w:lastRowLastColumn="0"/>
+        </w:trPr>
+        <w:tc>
+          <w:tcPr>
+            <w:cnfStyle w:val="001000000000" w:firstRow="0" w:lastRow="0" w:firstColumn="1" w:lastColumn="0" w:oddVBand="0" w:evenVBand="0" w:oddHBand="0" w:evenHBand="0" w:firstRowFirstColumn="0" w:firstRowLastColumn="0" w:lastRowFirstColumn="0" w:lastRowLastColumn="0"/>
+            <w:tcW w:w="4675" w:type="dxa"/>
+          </w:tcPr>
+          <w:p>
+            <w:r>
+              <w:t>Source</w:t>
+            </w:r>
+          </w:p>
+        </w:tc>
+        <w:tc>
+          <w:tcPr>
+            <w:tcW w:w="4675" w:type="dxa"/>
+          </w:tcPr>
+          <w:p>
+            <w:pPr>
+              <w:cnfStyle w:val="100000000000" w:firstRow="1" w:lastRow="0" w:firstColumn="0" w:lastColumn="0" w:oddVBand="0" w:evenVBand="0" w:oddHBand="0" w:evenHBand="0" w:firstRowFirstColumn="0" w:firstRowLastColumn="0" w:lastRowFirstColumn="0" w:lastRowLastColumn="0"/>
+            </w:pPr>
+            <w:r>
+              <w:t>Description</w:t>
+            </w:r>
+          </w:p>
+        </w:tc>
+      </w:tr>
+      <w:tr>
+        <w:trPr>
+          <w:cnfStyle w:val="000000100000" w:firstRow="0" w:lastRow="0" w:firstColumn="0" w:lastColumn="0" w:oddVBand="0" w:evenVBand="0" w:oddHBand="1" w:evenHBand="0" w:firstRowFirstColumn="0" w:firstRowLastColumn="0" w:lastRowFirstColumn="0" w:lastRowLastColumn="0"/>
+        </w:trPr>
+        <w:tc>
+          <w:tcPr>
+            <w:cnfStyle w:val="001000000000" w:firstRow="0" w:lastRow="0" w:firstColumn="1" w:lastColumn="0" w:oddVBand="0" w:evenVBand="0" w:oddHBand="0" w:evenHBand="0" w:firstRowFirstColumn="0" w:firstRowLastColumn="0" w:lastRowFirstColumn="0" w:lastRowLastColumn="0"/>
+            <w:tcW w:w="4675" w:type="dxa"/>
+          </w:tcPr>
+          <w:p>
+            <w:pPr>
+              <w:rPr>
+                <w:b w:val="0"/>
+                <w:bCs w:val="0"/>
+              </w:rPr>
+            </w:pPr>
+            <w:r>
+              <w:rPr>
+                <w:b w:val="0"/>
+                <w:bCs w:val="0"/>
+              </w:rPr>
+              <w:t>Internal Threat</w:t>
+            </w:r>
+          </w:p>
+        </w:tc>
+        <w:tc>
+          <w:tcPr>
+            <w:tcW w:w="4675" w:type="dxa"/>
+          </w:tcPr>
+          <w:p>
+            <w:pPr>
+              <w:cnfStyle w:val="000000100000" w:firstRow="0" w:lastRow="0" w:firstColumn="0" w:lastColumn="0" w:oddVBand="0" w:evenVBand="0" w:oddHBand="1" w:evenHBand="0" w:firstRowFirstColumn="0" w:firstRowLastColumn="0" w:lastRowFirstColumn="0" w:lastRowLastColumn="0"/>
+            </w:pPr>
+            <w:r>
+              <w:t>Contamination by the research team</w:t>
+            </w:r>
+          </w:p>
+        </w:tc>
+      </w:tr>
+      <w:tr>
+        <w:tc>
+          <w:tcPr>
+            <w:cnfStyle w:val="001000000000" w:firstRow="0" w:lastRow="0" w:firstColumn="1" w:lastColumn="0" w:oddVBand="0" w:evenVBand="0" w:oddHBand="0" w:evenHBand="0" w:firstRowFirstColumn="0" w:firstRowLastColumn="0" w:lastRowFirstColumn="0" w:lastRowLastColumn="0"/>
+            <w:tcW w:w="4675" w:type="dxa"/>
+          </w:tcPr>
+          <w:p>
+            <w:pPr>
+              <w:rPr>
+                <w:b w:val="0"/>
+                <w:bCs w:val="0"/>
+              </w:rPr>
+            </w:pPr>
+            <w:r>
+              <w:rPr>
+                <w:b w:val="0"/>
+                <w:bCs w:val="0"/>
+              </w:rPr>
+              <w:t>External Threat</w:t>
+            </w:r>
+          </w:p>
+        </w:tc>
+        <w:tc>
+          <w:tcPr>
+            <w:tcW w:w="4675" w:type="dxa"/>
+          </w:tcPr>
+          <w:p>
+            <w:pPr>
+              <w:cnfStyle w:val="000000000000" w:firstRow="0" w:lastRow="0" w:firstColumn="0" w:lastColumn="0" w:oddVBand="0" w:evenVBand="0" w:oddHBand="0" w:evenHBand="0" w:firstRowFirstColumn="0" w:firstRowLastColumn="0" w:lastRowFirstColumn="0" w:lastRowLastColumn="0"/>
+            </w:pPr>
+            <w:r>
+              <w:t>Contamination outside of the study’s controls</w:t>
+            </w:r>
+          </w:p>
+        </w:tc>
+      </w:tr>
+      <w:tr>
+        <w:trPr>
+          <w:cnfStyle w:val="000000100000" w:firstRow="0" w:lastRow="0" w:firstColumn="0" w:lastColumn="0" w:oddVBand="0" w:evenVBand="0" w:oddHBand="1" w:evenHBand="0" w:firstRowFirstColumn="0" w:firstRowLastColumn="0" w:lastRowFirstColumn="0" w:lastRowLastColumn="0"/>
+        </w:trPr>
+        <w:tc>
+          <w:tcPr>
+            <w:cnfStyle w:val="001000000000" w:firstRow="0" w:lastRow="0" w:firstColumn="1" w:lastColumn="0" w:oddVBand="0" w:evenVBand="0" w:oddHBand="0" w:evenHBand="0" w:firstRowFirstColumn="0" w:firstRowLastColumn="0" w:lastRowFirstColumn="0" w:lastRowLastColumn="0"/>
+            <w:tcW w:w="4675" w:type="dxa"/>
+          </w:tcPr>
+          <w:p>
+            <w:pPr>
+              <w:rPr>
+                <w:b w:val="0"/>
+                <w:bCs w:val="0"/>
+              </w:rPr>
+            </w:pPr>
+            <w:r>
+              <w:rPr>
+                <w:b w:val="0"/>
+                <w:bCs w:val="0"/>
+              </w:rPr>
+              <w:t>Statistical Conclusion Validity</w:t>
+            </w:r>
+          </w:p>
+        </w:tc>
+        <w:tc>
+          <w:tcPr>
+            <w:tcW w:w="4675" w:type="dxa"/>
+          </w:tcPr>
+          <w:p>
+            <w:pPr>
+              <w:cnfStyle w:val="000000100000" w:firstRow="0" w:lastRow="0" w:firstColumn="0" w:lastColumn="0" w:oddVBand="0" w:evenVBand="0" w:oddHBand="1" w:evenHBand="0" w:firstRowFirstColumn="0" w:firstRowLastColumn="0" w:lastRowFirstColumn="0" w:lastRowLastColumn="0"/>
+            </w:pPr>
+            <w:r>
+              <w:t>Results are arbitrary or non-reproducible</w:t>
+            </w:r>
+          </w:p>
+        </w:tc>
+      </w:tr>
+      <w:tr>
+        <w:tc>
+          <w:tcPr>
+            <w:cnfStyle w:val="001000000000" w:firstRow="0" w:lastRow="0" w:firstColumn="1" w:lastColumn="0" w:oddVBand="0" w:evenVBand="0" w:oddHBand="0" w:evenHBand="0" w:firstRowFirstColumn="0" w:firstRowLastColumn="0" w:lastRowFirstColumn="0" w:lastRowLastColumn="0"/>
+            <w:tcW w:w="4675" w:type="dxa"/>
+          </w:tcPr>
+          <w:p>
+            <w:pPr>
+              <w:rPr>
+                <w:b w:val="0"/>
+                <w:bCs w:val="0"/>
+              </w:rPr>
+            </w:pPr>
+            <w:r>
+              <w:rPr>
+                <w:b w:val="0"/>
+                <w:bCs w:val="0"/>
+              </w:rPr>
+              <w:t>Construct Validity</w:t>
+            </w:r>
+          </w:p>
+        </w:tc>
+        <w:tc>
+          <w:tcPr>
+            <w:tcW w:w="4675" w:type="dxa"/>
+          </w:tcPr>
+          <w:p>
+            <w:pPr>
+              <w:cnfStyle w:val="000000000000" w:firstRow="0" w:lastRow="0" w:firstColumn="0" w:lastColumn="0" w:oddVBand="0" w:evenVBand="0" w:oddHBand="0" w:evenHBand="0" w:firstRowFirstColumn="0" w:firstRowLastColumn="0" w:lastRowFirstColumn="0" w:lastRowLastColumn="0"/>
+            </w:pPr>
+            <w:r>
+              <w:t>Controls are not enforceable or consistent</w:t>
+            </w:r>
+          </w:p>
+        </w:tc>
+      </w:tr>
+    </w:tbl>
+    <w:p/>
+    <w:p>
+      <w:r>
+        <w:tab/>
+        <w:t xml:space="preserve">For example, if a participant needs to provide personally sensitive information, the data collection must convey trustworthiness (construct validity). Otherwise, the candidate will likely hold back data like side-effects that are highly relevant to the research project. Without trust, the contributor might engage in activities that directly go at odds with the study (external threats). The research team might lack a plan to deal with these confounding variables and deviate arbitrarily exclude group members (internal threats). Since these results are now arbitrary, shoehorning outcomes into various statistical models </w:t>
+      </w:r>
+      <w:r>
+        <w:t xml:space="preserve">until it </w:t>
+      </w:r>
+      <w:r>
+        <w:t xml:space="preserve">lines up (statistical conclusion validity). An unlimited number of these permutations exist, and it is impossible to remove </w:t>
+      </w:r>
+      <w:r>
+        <w:t xml:space="preserve">all of </w:t>
+      </w:r>
+      <w:r>
+        <w:t>them</w:t>
+      </w:r>
+      <w:sdt>
+        <w:sdtPr>
+          <w:id w:val="929465018"/>
+          <w:citation/>
+        </w:sdtPr>
+        <w:sdtContent>
+          <w:r>
+            <w:fldChar w:fldCharType="begin"/>
+          </w:r>
+          <w:r>
+            <w:instrText xml:space="preserve"> CITATION Par93 \l 1033 </w:instrText>
+          </w:r>
+          <w:r>
+            <w:fldChar w:fldCharType="separate"/>
+          </w:r>
+          <w:r>
+            <w:rPr>
+              <w:noProof/>
+            </w:rPr>
+            <w:t xml:space="preserve"> (Parker, 1993)</w:t>
+          </w:r>
+          <w:r>
+            <w:fldChar w:fldCharType="end"/>
+          </w:r>
+        </w:sdtContent>
+      </w:sdt>
+      <w:r>
+        <w:t>. However, any procedure that reduces the influence of garbage-in/garbage-out experimentation is ideal.</w:t>
+      </w:r>
+    </w:p>
+    <w:p>
+      <w:pPr>
+        <w:pStyle w:val="Heading3"/>
+      </w:pPr>
+      <w:r>
+        <w:t xml:space="preserve">Internal </w:t>
+      </w:r>
+      <w:commentRangeStart w:id="21"/>
+      <w:r>
+        <w:t>biases</w:t>
+      </w:r>
+      <w:commentRangeEnd w:id="21"/>
+      <w:r>
+        <w:rPr>
+          <w:rStyle w:val="CommentReference"/>
+          <w:b w:val="0"/>
+          <w:i w:val="0"/>
+          <w:iCs w:val="0"/>
+        </w:rPr>
+        <w:commentReference w:id="21"/>
       </w:r>
     </w:p>
     <w:p>
@@ -11473,11 +12125,11 @@
         <w:tab/>
         <w:t xml:space="preserve">Many academic and business communities embrace Diversity, Equity, and Inclusion (DEI) concepts. These ideas are becoming mainstream, and that will cause them to become shared truths and social norms. Researchers that fight against this force are likely to find exclusion and </w:t>
       </w:r>
-      <w:commentRangeStart w:id="20"/>
+      <w:commentRangeStart w:id="22"/>
       <w:r>
         <w:t>isolation</w:t>
       </w:r>
-      <w:commentRangeEnd w:id="20"/>
+      <w:commentRangeEnd w:id="22"/>
       <w:r>
         <w:t xml:space="preserve"> (Owen, 2017; </w:t>
       </w:r>
@@ -11493,7 +12145,7 @@
         <w:rPr>
           <w:rStyle w:val="CommentReference"/>
         </w:rPr>
-        <w:commentReference w:id="20"/>
+        <w:commentReference w:id="22"/>
       </w:r>
       <w:r>
         <w:t xml:space="preserve">. Instead, they should adopt the social standards and assume “people are people.”  However, this is often easier said than done. Human data sets contain </w:t>
@@ -11504,16 +12156,16 @@
       <w:r>
         <w:t xml:space="preserve">highly correlated variables (e.g., race and income). These statical properties prevent merely dropping an individual column and making the results racially </w:t>
       </w:r>
-      <w:commentRangeStart w:id="21"/>
+      <w:commentRangeStart w:id="23"/>
       <w:r>
         <w:t>neutral</w:t>
       </w:r>
-      <w:commentRangeEnd w:id="21"/>
+      <w:commentRangeEnd w:id="23"/>
       <w:r>
         <w:rPr>
           <w:rStyle w:val="CommentReference"/>
         </w:rPr>
-        <w:commentReference w:id="21"/>
+        <w:commentReference w:id="23"/>
       </w:r>
       <w:r>
         <w:t>. Researchers can explicitly call out the risk in their findings, but fully addressing this situation is an open problem.</w:t>
@@ -11620,11 +12272,11 @@
         <w:lastRenderedPageBreak/>
         <w:t xml:space="preserve">Ethical </w:t>
       </w:r>
-      <w:commentRangeStart w:id="22"/>
+      <w:commentRangeStart w:id="24"/>
       <w:r>
         <w:t>considerations of A</w:t>
       </w:r>
-      <w:commentRangeEnd w:id="22"/>
+      <w:commentRangeEnd w:id="24"/>
       <w:r>
         <w:t>.I.</w:t>
       </w:r>
@@ -11633,7 +12285,7 @@
           <w:rStyle w:val="CommentReference"/>
           <w:b w:val="0"/>
         </w:rPr>
-        <w:commentReference w:id="22"/>
+        <w:commentReference w:id="24"/>
       </w:r>
     </w:p>
     <w:p>
@@ -11694,7 +12346,13 @@
     <w:p>
       <w:r>
         <w:tab/>
-        <w:t>Similarly, modern businesses are actively seeking methods that reduce costs and improve efficiencies through automation. The most powerful artificial intelligence applications use machines to enhance human capabilities rather than replace them (</w:t>
+        <w:t>Similarly, modern businesses a</w:t>
+      </w:r>
+      <w:r>
+        <w:t>ctively seek methods to</w:t>
+      </w:r>
+      <w:r>
+        <w:t xml:space="preserve"> reduce costs and improve efficiencies through automation. The most powerful artificial intelligence applications use machines to enhance human capabilities rather than replace them (</w:t>
       </w:r>
       <w:proofErr w:type="spellStart"/>
       <w:r>
@@ -11742,7 +12400,13 @@
         <w:t>Magnetic Resonance Imaging</w:t>
       </w:r>
       <w:r>
-        <w:t>) becomes commoditized through A.I. systems. Given the lower entry barrier, some low-skilled workers will transition to better-paying jobs that operate those sophisticated and commoditized systems. For instance, many workers cannot access foreign markets due to language and communication limitations. Artificial intelligence can aid these in these translation scenarios while leaving control with humans.</w:t>
+        <w:t xml:space="preserve">) becomes commoditized through A.I. systems. Given the lower entry barrier, some low-skilled workers will transition to better-paying jobs </w:t>
+      </w:r>
+      <w:r>
+        <w:t>operating</w:t>
+      </w:r>
+      <w:r>
+        <w:t xml:space="preserve"> sophisticated and commoditized systems. For instance, many workers cannot access foreign markets due to language and communication limitations. Artificial intelligence can aid these in these translation scenarios while leaving control with humans.</w:t>
       </w:r>
     </w:p>
     <w:p>
@@ -11889,7 +12553,13 @@
         <w:ind w:firstLine="720"/>
       </w:pPr>
       <w:r>
-        <w:t>Congressional and media sources raise ethical questions around the ease of access to these capabilities for political manipulation. Unfortunately, these questions are mostly talking points rather than a call for action. Artificial intelligence comes with many abstract concepts that do not fit within the complex and opaque legal language (</w:t>
+        <w:t xml:space="preserve">Congressional and media sources raise ethical questions around the ease of access to these capabilities for political manipulation. Unfortunately, these questions are mostly talking points rather than a call for action. Artificial intelligence </w:t>
+      </w:r>
+      <w:r>
+        <w:t>has</w:t>
+      </w:r>
+      <w:r>
+        <w:t xml:space="preserve"> many abstract concepts that do not fit within the complex and opaque legal language (</w:t>
       </w:r>
       <w:proofErr w:type="spellStart"/>
       <w:r>
@@ -11907,11 +12577,11 @@
         <w:t>them</w:t>
       </w:r>
       <w:r>
-        <w:t xml:space="preserve"> accountable? </w:t>
+        <w:t xml:space="preserve"> accountable? Perhaps the </w:t>
       </w:r>
       <w:r>
         <w:lastRenderedPageBreak/>
-        <w:t>Perhaps the system designers should be responsible for their creations. However, the algorithms are primarily algebraic formulas controlled by end-users. Without a mechanism to define and enforce a standard operating behavior, it is impossible to expect a different outcome.</w:t>
+        <w:t>system designers should be responsible for their creations. However, the algorithms are primarily algebraic formulas controlled by end-users. Without a mechanism to define and enforce a standard operating behavior, it is impossible to expect a different outcome.</w:t>
       </w:r>
     </w:p>
     <w:p>
@@ -12076,7 +12746,7 @@
       </w:r>
       <w:proofErr w:type="spellEnd"/>
       <w:r>
-        <w:t>, 2018). Malicious actors can influence these predicted decisions by either inserting erroneous samples into the training set or directly attacking the probability distributions. For instance, researchers have shown that applying tiny amounts of distortion to images can change the graphic’s predicted class (e.g., cat versus dog)</w:t>
+        <w:t>, 2018). Malicious actors can influence these predicted decisions by inserting erroneous samples into the training set or directly attacking the probability distributions. For instance, researchers have shown that applying tiny amounts of distortion to images can change the graphic’s predicted class (e.g., cat versus dog)</w:t>
       </w:r>
       <w:sdt>
         <w:sdtPr>
@@ -12120,25 +12790,35 @@
     <w:p>
       <w:r>
         <w:tab/>
-        <w:t xml:space="preserve">Artificial intelligence is a tool that can automate mechanical tasks, pattern match data, and enhance human capabilities. Organizations can use these means to improve efficiency and reduce wastefulness. These innovations deprecate the need for specific skill sets and lower the entry barrier into other expert systems. While this causes an initial </w:t>
-      </w:r>
-      <w:proofErr w:type="gramStart"/>
-      <w:r>
-        <w:t>decrease</w:t>
-      </w:r>
-      <w:proofErr w:type="gramEnd"/>
-      <w:r>
-        <w:t xml:space="preserve"> number of jobs </w:t>
+        <w:t xml:space="preserve">Artificial intelligence is a tool that can automate mechanical tasks, pattern match data, and enhance human capabilities. Organizations can use these means to improve efficiency and reduce wastefulness. These innovations deprecate the need for specific skill sets and lower the entry barrier into other expert systems. While this causes an initial decrease </w:t>
+      </w:r>
+      <w:r>
+        <w:t>in</w:t>
+      </w:r>
+      <w:r>
+        <w:t xml:space="preserve"> jobs necessary, </w:t>
       </w:r>
       <w:r>
         <w:lastRenderedPageBreak/>
-        <w:t>necessary, entirely new industries follow shortly afterward. This promotion justifies the short-term pain when a society can replace low-paying jobs with high-paying alternatives.</w:t>
+        <w:t>entirely new industries follow shortly afterward. This promotion justifies the short-term pain when a society can replace low-paying jobs with high-paying alternatives.</w:t>
       </w:r>
     </w:p>
     <w:p>
       <w:r>
         <w:tab/>
-        <w:t xml:space="preserve">Machine learning technology is too immature to delegate business-critical decisions. Instead, professionals should consider these technologies for initial recommendations and verify that their choices are free of unconscious biases. For example, a court judge should assess their sentencing aligns with a regression algorithm’s prediction, not blindly issue that verdict. Humans must maintain control of our actions and consequences. However, it can be challenging to prevent machines from manipulating our free will.  </w:t>
+        <w:t>Machine learning technology is too immature to delegate business-critical decisions. Instead, professionals should consider these technologies for initial recommendations and verify that their choices are free of unconscious biases. For example, a court judge should assess their sentencing align</w:t>
+      </w:r>
+      <w:r>
+        <w:t>ing with a regression algorithm’s prediction and</w:t>
+      </w:r>
+      <w:r>
+        <w:t xml:space="preserve"> not blindly issue that verdict. Humans must maintain control of our actions and consequences. However, </w:t>
+      </w:r>
+      <w:r>
+        <w:t>preventing machines from manipulating our free will can be challenging</w:t>
+      </w:r>
+      <w:r>
+        <w:t xml:space="preserve">.  </w:t>
       </w:r>
     </w:p>
     <w:p>
@@ -12154,7 +12834,13 @@
       </w:r>
       <w:proofErr w:type="spellEnd"/>
       <w:r>
-        <w:t xml:space="preserve"> are open research problems for all but the most trivial systems. After solving those issues, ensuring the use of only inclusive training data requires significant investments into unverifiable results.</w:t>
+        <w:t xml:space="preserve"> are open research problems for all but the most trivial systems. After solving those issues, ensuring </w:t>
+      </w:r>
+      <w:r>
+        <w:t>only inclusive training data use</w:t>
+      </w:r>
+      <w:r>
+        <w:t xml:space="preserve"> requires significant investments into unverifiable results.</w:t>
       </w:r>
     </w:p>
     <w:p>
@@ -12162,7 +12848,13 @@
         <w:ind w:firstLine="720"/>
       </w:pPr>
       <w:r>
-        <w:t>These limitations bring the discussion around full circle to the beginning. Artificial intelligent systems are not ethical, evil, or corrupt. They are tools that automate everyday tasks and lower the barrier to entry. Users of that tool need to be cognizant of what these predictions mean and how they influence decisions. However, that is not the same thing as delegating control with impunity. After all, would you trust big business to do the right thing in a world that lacks accountability and legal enforcement?</w:t>
+        <w:t xml:space="preserve">These limitations bring the discussion around full circle to the beginning. Artificial intelligent systems are not ethical, evil, or corrupt. They are tools that automate everyday tasks and lower the barrier to entry. Users of that tool </w:t>
+      </w:r>
+      <w:r>
+        <w:t>must</w:t>
+      </w:r>
+      <w:r>
+        <w:t xml:space="preserve"> be cognizant of what these predictions mean and how they influence decisions. However, that is not the same thing as delegating control with impunity. After all, would you trust big business to do the right thing in a world that lacks accountability and legal enforcement?</w:t>
       </w:r>
     </w:p>
     <w:p/>
@@ -15055,7 +15747,7 @@
 
 <file path=word/comments.xml><?xml version="1.0" encoding="utf-8"?>
 <w:comments xmlns:wpc="http://schemas.microsoft.com/office/word/2010/wordprocessingCanvas" xmlns:cx="http://schemas.microsoft.com/office/drawing/2014/chartex" xmlns:cx1="http://schemas.microsoft.com/office/drawing/2015/9/8/chartex" xmlns:cx2="http://schemas.microsoft.com/office/drawing/2015/10/21/chartex" xmlns:cx3="http://schemas.microsoft.com/office/drawing/2016/5/9/chartex" xmlns:cx4="http://schemas.microsoft.com/office/drawing/2016/5/10/chartex" xmlns:cx5="http://schemas.microsoft.com/office/drawing/2016/5/11/chartex" xmlns:cx6="http://schemas.microsoft.com/office/drawing/2016/5/12/chartex" xmlns:cx7="http://schemas.microsoft.com/office/drawing/2016/5/13/chartex" xmlns:cx8="http://schemas.microsoft.com/office/drawing/2016/5/14/chartex" xmlns:mc="http://schemas.openxmlformats.org/markup-compatibility/2006" xmlns:aink="http://schemas.microsoft.com/office/drawing/2016/ink" xmlns:am3d="http://schemas.microsoft.com/office/drawing/2017/model3d" xmlns:o="urn:schemas-microsoft-com:office:office" xmlns:oel="http://schemas.microsoft.com/office/2019/extlst" xmlns:r="http://schemas.openxmlformats.org/officeDocument/2006/relationships" xmlns:m="http://schemas.openxmlformats.org/officeDocument/2006/math" xmlns:v="urn:schemas-microsoft-com:vml" xmlns:wp14="http://schemas.microsoft.com/office/word/2010/wordprocessingDrawing" xmlns:wp="http://schemas.openxmlformats.org/drawingml/2006/wordprocessingDrawing" xmlns:w10="urn:schemas-microsoft-com:office:word" xmlns:w="http://schemas.openxmlformats.org/wordprocessingml/2006/main" xmlns:w14="http://schemas.microsoft.com/office/word/2010/wordml" xmlns:w15="http://schemas.microsoft.com/office/word/2012/wordml" xmlns:w16cex="http://schemas.microsoft.com/office/word/2018/wordml/cex" xmlns:w16cid="http://schemas.microsoft.com/office/word/2016/wordml/cid" xmlns:w16="http://schemas.microsoft.com/office/word/2018/wordml" xmlns:w16sdtdh="http://schemas.microsoft.com/office/word/2020/wordml/sdtdatahash" xmlns:w16se="http://schemas.microsoft.com/office/word/2015/wordml/symex" xmlns:wpg="http://schemas.microsoft.com/office/word/2010/wordprocessingGroup" xmlns:wpi="http://schemas.microsoft.com/office/word/2010/wordprocessingInk" xmlns:wne="http://schemas.microsoft.com/office/word/2006/wordml" xmlns:wps="http://schemas.microsoft.com/office/word/2010/wordprocessingShape" mc:Ignorable="w14 w15 w16se w16cid w16 w16cex w16sdtdh wp14">
-  <w:comment w:id="0" w:author="nate nate" w:date="2022-04-24T10:46:00Z" w:initials="nn">
+  <w:comment w:id="0" w:author="nate nate" w:date="2022-06-11T15:12:00Z" w:initials="nn">
     <w:p>
       <w:pPr>
         <w:pStyle w:val="CommentText"/>
@@ -15067,11 +15759,11 @@
         <w:annotationRef/>
       </w:r>
       <w:r>
-        <w:t>5-pages</w:t>
+        <w:t>This was a good quote and should appear somewhere in this subsection</w:t>
       </w:r>
     </w:p>
   </w:comment>
-  <w:comment w:id="2" w:author="nate nate" w:date="2022-04-24T15:03:00Z" w:initials="nn">
+  <w:comment w:id="1" w:author="nate nate" w:date="2022-04-24T10:46:00Z" w:initials="nn">
     <w:p>
       <w:pPr>
         <w:pStyle w:val="CommentText"/>
@@ -15083,11 +15775,11 @@
         <w:annotationRef/>
       </w:r>
       <w:r>
-        <w:t>Reference?</w:t>
+        <w:t>5-pages</w:t>
       </w:r>
     </w:p>
   </w:comment>
-  <w:comment w:id="3" w:author="nate nate" w:date="2022-05-28T15:34:00Z" w:initials="nn">
+  <w:comment w:id="3" w:author="nate nate" w:date="2022-04-24T15:03:00Z" w:initials="nn">
     <w:p>
       <w:pPr>
         <w:pStyle w:val="CommentText"/>
@@ -15099,6 +15791,22 @@
         <w:annotationRef/>
       </w:r>
       <w:r>
+        <w:t>Reference?</w:t>
+      </w:r>
+    </w:p>
+  </w:comment>
+  <w:comment w:id="4" w:author="nate nate" w:date="2022-05-28T15:34:00Z" w:initials="nn">
+    <w:p>
+      <w:pPr>
+        <w:pStyle w:val="CommentText"/>
+      </w:pPr>
+      <w:r>
+        <w:rPr>
+          <w:rStyle w:val="CommentReference"/>
+        </w:rPr>
+        <w:annotationRef/>
+      </w:r>
+      <w:r>
         <w:rPr>
           <w:rStyle w:val="CommentReference"/>
         </w:rPr>
@@ -15106,7 +15814,7 @@
       </w:r>
     </w:p>
   </w:comment>
-  <w:comment w:id="4" w:author="nate nate" w:date="2022-05-28T21:42:00Z" w:initials="nn">
+  <w:comment w:id="5" w:author="nate nate" w:date="2022-05-28T21:42:00Z" w:initials="nn">
     <w:p>
       <w:pPr>
         <w:pStyle w:val="CommentText"/>
@@ -15122,7 +15830,7 @@
       </w:r>
     </w:p>
   </w:comment>
-  <w:comment w:id="5" w:author="nate nate" w:date="2022-05-28T23:45:00Z" w:initials="nn">
+  <w:comment w:id="6" w:author="nate nate" w:date="2022-05-28T23:45:00Z" w:initials="nn">
     <w:p>
       <w:pPr>
         <w:pStyle w:val="CommentText"/>
@@ -15138,7 +15846,7 @@
       </w:r>
     </w:p>
   </w:comment>
-  <w:comment w:id="6" w:author="nate nate" w:date="2022-05-29T02:13:00Z" w:initials="nn">
+  <w:comment w:id="7" w:author="nate nate" w:date="2022-05-29T02:13:00Z" w:initials="nn">
     <w:p>
       <w:pPr>
         <w:pStyle w:val="CommentText"/>
@@ -15154,7 +15862,7 @@
       </w:r>
     </w:p>
   </w:comment>
-  <w:comment w:id="7" w:author="nate nate" w:date="2022-05-28T23:21:00Z" w:initials="nn">
+  <w:comment w:id="8" w:author="nate nate" w:date="2022-05-28T23:21:00Z" w:initials="nn">
     <w:p>
       <w:pPr>
         <w:pStyle w:val="CommentText"/>
@@ -15170,7 +15878,7 @@
       </w:r>
     </w:p>
   </w:comment>
-  <w:comment w:id="8" w:author="nate nate" w:date="2022-06-04T17:33:00Z" w:initials="nn">
+  <w:comment w:id="9" w:author="nate nate" w:date="2022-06-04T17:33:00Z" w:initials="nn">
     <w:p>
       <w:pPr>
         <w:pStyle w:val="CommentText"/>
@@ -15186,7 +15894,7 @@
       </w:r>
     </w:p>
   </w:comment>
-  <w:comment w:id="9" w:author="nate nate" w:date="2022-05-28T23:21:00Z" w:initials="nn">
+  <w:comment w:id="10" w:author="nate nate" w:date="2022-05-28T23:21:00Z" w:initials="nn">
     <w:p>
       <w:pPr>
         <w:pStyle w:val="CommentText"/>
@@ -15202,7 +15910,7 @@
       </w:r>
     </w:p>
   </w:comment>
-  <w:comment w:id="10" w:author="nate nate" w:date="2022-05-28T23:22:00Z" w:initials="nn">
+  <w:comment w:id="11" w:author="nate nate" w:date="2022-05-28T23:22:00Z" w:initials="nn">
     <w:p>
       <w:pPr>
         <w:pStyle w:val="CommentText"/>
@@ -15218,7 +15926,7 @@
       </w:r>
     </w:p>
   </w:comment>
-  <w:comment w:id="11" w:author="nate nate" w:date="2022-06-04T17:19:00Z" w:initials="nn">
+  <w:comment w:id="12" w:author="nate nate" w:date="2022-06-04T17:19:00Z" w:initials="nn">
     <w:p>
       <w:pPr>
         <w:pStyle w:val="CommentText"/>
@@ -15234,7 +15942,7 @@
       </w:r>
     </w:p>
   </w:comment>
-  <w:comment w:id="12" w:author="nate nate" w:date="2022-05-15T16:02:00Z" w:initials="nn">
+  <w:comment w:id="13" w:author="nate nate" w:date="2022-05-15T16:02:00Z" w:initials="nn">
     <w:p>
       <w:pPr>
         <w:pStyle w:val="CommentText"/>
@@ -15250,7 +15958,7 @@
       </w:r>
     </w:p>
   </w:comment>
-  <w:comment w:id="13" w:author="nate nate" w:date="2022-05-15T16:04:00Z" w:initials="nn">
+  <w:comment w:id="14" w:author="nate nate" w:date="2022-05-15T16:04:00Z" w:initials="nn">
     <w:p>
       <w:pPr>
         <w:pStyle w:val="CommentText"/>
@@ -15266,7 +15974,7 @@
       </w:r>
     </w:p>
   </w:comment>
-  <w:comment w:id="14" w:author="nate nate" w:date="2022-05-15T16:05:00Z" w:initials="nn">
+  <w:comment w:id="15" w:author="nate nate" w:date="2022-05-15T16:05:00Z" w:initials="nn">
     <w:p>
       <w:pPr>
         <w:pStyle w:val="CommentText"/>
@@ -15282,7 +15990,7 @@
       </w:r>
     </w:p>
   </w:comment>
-  <w:comment w:id="15" w:author="nate nate" w:date="2022-05-15T22:05:00Z" w:initials="nn">
+  <w:comment w:id="16" w:author="nate nate" w:date="2022-05-15T22:05:00Z" w:initials="nn">
     <w:p>
       <w:pPr>
         <w:pStyle w:val="CommentText"/>
@@ -15298,7 +16006,7 @@
       </w:r>
     </w:p>
   </w:comment>
-  <w:comment w:id="16" w:author="nate nate" w:date="2022-05-15T22:41:00Z" w:initials="nn">
+  <w:comment w:id="17" w:author="nate nate" w:date="2022-05-15T22:41:00Z" w:initials="nn">
     <w:p>
       <w:pPr>
         <w:pStyle w:val="CommentText"/>
@@ -15314,7 +16022,7 @@
       </w:r>
     </w:p>
   </w:comment>
-  <w:comment w:id="17" w:author="nate nate" w:date="2022-05-29T00:26:00Z" w:initials="nn">
+  <w:comment w:id="18" w:author="nate nate" w:date="2022-05-29T00:26:00Z" w:initials="nn">
     <w:p>
       <w:pPr>
         <w:pStyle w:val="CommentText"/>
@@ -15330,7 +16038,7 @@
       </w:r>
     </w:p>
   </w:comment>
-  <w:comment w:id="18" w:author="nate nate" w:date="2022-05-28T14:30:00Z" w:initials="nn">
+  <w:comment w:id="19" w:author="nate nate" w:date="2022-05-28T14:30:00Z" w:initials="nn">
     <w:p>
       <w:pPr>
         <w:pStyle w:val="CommentText"/>
@@ -15357,7 +16065,7 @@
       </w:pPr>
     </w:p>
   </w:comment>
-  <w:comment w:id="19" w:author="nate nate" w:date="2022-05-28T14:38:00Z" w:initials="nn">
+  <w:comment w:id="20" w:author="nate nate" w:date="2022-06-11T14:58:00Z" w:initials="nn">
     <w:p>
       <w:pPr>
         <w:pStyle w:val="CommentText"/>
@@ -15369,11 +16077,11 @@
         <w:annotationRef/>
       </w:r>
       <w:r>
-        <w:t>Replace this with section on Parks (1993)</w:t>
+        <w:t>TIM7101-3</w:t>
       </w:r>
     </w:p>
   </w:comment>
-  <w:comment w:id="20" w:author="nate nate" w:date="2022-05-28T14:42:00Z" w:initials="nn">
+  <w:comment w:id="21" w:author="nate nate" w:date="2022-05-28T14:38:00Z" w:initials="nn">
     <w:p>
       <w:pPr>
         <w:pStyle w:val="CommentText"/>
@@ -15385,11 +16093,11 @@
         <w:annotationRef/>
       </w:r>
       <w:r>
-        <w:t>Source?</w:t>
+        <w:t>Replace this with section on Parks (1993)</w:t>
       </w:r>
     </w:p>
   </w:comment>
-  <w:comment w:id="21" w:author="nate nate" w:date="2022-05-28T14:53:00Z" w:initials="nn">
+  <w:comment w:id="22" w:author="nate nate" w:date="2022-05-28T14:42:00Z" w:initials="nn">
     <w:p>
       <w:pPr>
         <w:pStyle w:val="CommentText"/>
@@ -15401,11 +16109,27 @@
         <w:annotationRef/>
       </w:r>
       <w:r>
-        <w:t>Anythin from stats capstone interesting to add here?</w:t>
+        <w:t>Source?</w:t>
       </w:r>
     </w:p>
   </w:comment>
-  <w:comment w:id="22" w:author="nate nate" w:date="2022-05-15T22:22:00Z" w:initials="nn">
+  <w:comment w:id="23" w:author="nate nate" w:date="2022-05-28T14:53:00Z" w:initials="nn">
+    <w:p>
+      <w:pPr>
+        <w:pStyle w:val="CommentText"/>
+      </w:pPr>
+      <w:r>
+        <w:rPr>
+          <w:rStyle w:val="CommentReference"/>
+        </w:rPr>
+        <w:annotationRef/>
+      </w:r>
+      <w:r>
+        <w:t>Anythin from stats capstone interesting to add here?</w:t>
+      </w:r>
+    </w:p>
+  </w:comment>
+  <w:comment w:id="24" w:author="nate nate" w:date="2022-05-15T22:22:00Z" w:initials="nn">
     <w:p>
       <w:pPr>
         <w:pStyle w:val="CommentText"/>
@@ -15426,6 +16150,7 @@
 
 <file path=word/commentsExtended.xml><?xml version="1.0" encoding="utf-8"?>
 <w15:commentsEx xmlns:wpc="http://schemas.microsoft.com/office/word/2010/wordprocessingCanvas" xmlns:cx="http://schemas.microsoft.com/office/drawing/2014/chartex" xmlns:cx1="http://schemas.microsoft.com/office/drawing/2015/9/8/chartex" xmlns:cx2="http://schemas.microsoft.com/office/drawing/2015/10/21/chartex" xmlns:cx3="http://schemas.microsoft.com/office/drawing/2016/5/9/chartex" xmlns:cx4="http://schemas.microsoft.com/office/drawing/2016/5/10/chartex" xmlns:cx5="http://schemas.microsoft.com/office/drawing/2016/5/11/chartex" xmlns:cx6="http://schemas.microsoft.com/office/drawing/2016/5/12/chartex" xmlns:cx7="http://schemas.microsoft.com/office/drawing/2016/5/13/chartex" xmlns:cx8="http://schemas.microsoft.com/office/drawing/2016/5/14/chartex" xmlns:mc="http://schemas.openxmlformats.org/markup-compatibility/2006" xmlns:aink="http://schemas.microsoft.com/office/drawing/2016/ink" xmlns:am3d="http://schemas.microsoft.com/office/drawing/2017/model3d" xmlns:o="urn:schemas-microsoft-com:office:office" xmlns:oel="http://schemas.microsoft.com/office/2019/extlst" xmlns:r="http://schemas.openxmlformats.org/officeDocument/2006/relationships" xmlns:m="http://schemas.openxmlformats.org/officeDocument/2006/math" xmlns:v="urn:schemas-microsoft-com:vml" xmlns:wp14="http://schemas.microsoft.com/office/word/2010/wordprocessingDrawing" xmlns:wp="http://schemas.openxmlformats.org/drawingml/2006/wordprocessingDrawing" xmlns:w10="urn:schemas-microsoft-com:office:word" xmlns:w="http://schemas.openxmlformats.org/wordprocessingml/2006/main" xmlns:w14="http://schemas.microsoft.com/office/word/2010/wordml" xmlns:w15="http://schemas.microsoft.com/office/word/2012/wordml" xmlns:w16cex="http://schemas.microsoft.com/office/word/2018/wordml/cex" xmlns:w16cid="http://schemas.microsoft.com/office/word/2016/wordml/cid" xmlns:w16="http://schemas.microsoft.com/office/word/2018/wordml" xmlns:w16sdtdh="http://schemas.microsoft.com/office/word/2020/wordml/sdtdatahash" xmlns:w16se="http://schemas.microsoft.com/office/word/2015/wordml/symex" xmlns:wpg="http://schemas.microsoft.com/office/word/2010/wordprocessingGroup" xmlns:wpi="http://schemas.microsoft.com/office/word/2010/wordprocessingInk" xmlns:wne="http://schemas.microsoft.com/office/word/2006/wordml" xmlns:wps="http://schemas.microsoft.com/office/word/2010/wordprocessingShape" mc:Ignorable="w14 w15 w16se w16cid w16 w16cex w16sdtdh wp14">
+  <w15:commentEx w15:paraId="627F984B" w15:done="0"/>
   <w15:commentEx w15:paraId="2A40DF07" w15:done="0"/>
   <w15:commentEx w15:paraId="31E7C777" w15:done="0"/>
   <w15:commentEx w15:paraId="3FBC7263" w15:done="0"/>
@@ -15444,6 +16169,7 @@
   <w15:commentEx w15:paraId="7799D1E0" w15:done="0"/>
   <w15:commentEx w15:paraId="121B5F4E" w15:done="0"/>
   <w15:commentEx w15:paraId="5417D0DD" w15:done="0"/>
+  <w15:commentEx w15:paraId="66C2F6D2" w15:done="0"/>
   <w15:commentEx w15:paraId="68BBE23B" w15:done="0"/>
   <w15:commentEx w15:paraId="77C08903" w15:done="0"/>
   <w15:commentEx w15:paraId="1D094890" w15:done="0"/>
@@ -15453,6 +16179,7 @@
 
 <file path=word/commentsExtensible.xml><?xml version="1.0" encoding="utf-8"?>
 <w16cex:commentsExtensible xmlns:wpc="http://schemas.microsoft.com/office/word/2010/wordprocessingCanvas" xmlns:cx="http://schemas.microsoft.com/office/drawing/2014/chartex" xmlns:cx1="http://schemas.microsoft.com/office/drawing/2015/9/8/chartex" xmlns:cx2="http://schemas.microsoft.com/office/drawing/2015/10/21/chartex" xmlns:cx3="http://schemas.microsoft.com/office/drawing/2016/5/9/chartex" xmlns:cx4="http://schemas.microsoft.com/office/drawing/2016/5/10/chartex" xmlns:cx5="http://schemas.microsoft.com/office/drawing/2016/5/11/chartex" xmlns:cx6="http://schemas.microsoft.com/office/drawing/2016/5/12/chartex" xmlns:cx7="http://schemas.microsoft.com/office/drawing/2016/5/13/chartex" xmlns:cx8="http://schemas.microsoft.com/office/drawing/2016/5/14/chartex" xmlns:mc="http://schemas.openxmlformats.org/markup-compatibility/2006" xmlns:aink="http://schemas.microsoft.com/office/drawing/2016/ink" xmlns:am3d="http://schemas.microsoft.com/office/drawing/2017/model3d" xmlns:o="urn:schemas-microsoft-com:office:office" xmlns:oel="http://schemas.microsoft.com/office/2019/extlst" xmlns:r="http://schemas.openxmlformats.org/officeDocument/2006/relationships" xmlns:m="http://schemas.openxmlformats.org/officeDocument/2006/math" xmlns:v="urn:schemas-microsoft-com:vml" xmlns:wp14="http://schemas.microsoft.com/office/word/2010/wordprocessingDrawing" xmlns:wp="http://schemas.openxmlformats.org/drawingml/2006/wordprocessingDrawing" xmlns:w10="urn:schemas-microsoft-com:office:word" xmlns:w="http://schemas.openxmlformats.org/wordprocessingml/2006/main" xmlns:w14="http://schemas.microsoft.com/office/word/2010/wordml" xmlns:w15="http://schemas.microsoft.com/office/word/2012/wordml" xmlns:w16cex="http://schemas.microsoft.com/office/word/2018/wordml/cex" xmlns:w16cid="http://schemas.microsoft.com/office/word/2016/wordml/cid" xmlns:w16="http://schemas.microsoft.com/office/word/2018/wordml" xmlns:w16sdtdh="http://schemas.microsoft.com/office/word/2020/wordml/sdtdatahash" xmlns:w16se="http://schemas.microsoft.com/office/word/2015/wordml/symex" xmlns:wpg="http://schemas.microsoft.com/office/word/2010/wordprocessingGroup" xmlns:wpi="http://schemas.microsoft.com/office/word/2010/wordprocessingInk" xmlns:wne="http://schemas.microsoft.com/office/word/2006/wordml" xmlns:wps="http://schemas.microsoft.com/office/word/2010/wordprocessingShape" mc:Ignorable="w14 w15 w16se w16cid w16 w16cex w16sdtdh wp14">
+  <w16cex:commentExtensible w16cex:durableId="264F2F43" w16cex:dateUtc="2022-06-11T19:12:00Z"/>
   <w16cex:commentExtensible w16cex:durableId="260FA908" w16cex:dateUtc="2022-04-24T14:46:00Z"/>
   <w16cex:commentExtensible w16cex:durableId="260FE54A" w16cex:dateUtc="2022-04-24T19:03:00Z"/>
   <w16cex:commentExtensible w16cex:durableId="263CBF93" w16cex:dateUtc="2022-05-28T19:34:00Z"/>
@@ -15471,6 +16198,7 @@
   <w16cex:commentExtensible w16cex:durableId="262C000F" w16cex:dateUtc="2022-05-16T02:41:00Z"/>
   <w16cex:commentExtensible w16cex:durableId="263D3C2B" w16cex:dateUtc="2022-05-29T04:26:00Z"/>
   <w16cex:commentExtensible w16cex:durableId="263CB06A" w16cex:dateUtc="2022-05-28T18:30:00Z"/>
+  <w16cex:commentExtensible w16cex:durableId="264F2C03" w16cex:dateUtc="2022-06-11T18:58:00Z"/>
   <w16cex:commentExtensible w16cex:durableId="263CB24C" w16cex:dateUtc="2022-05-28T18:38:00Z"/>
   <w16cex:commentExtensible w16cex:durableId="263CB358" w16cex:dateUtc="2022-05-28T18:42:00Z"/>
   <w16cex:commentExtensible w16cex:durableId="263CB5D6" w16cex:dateUtc="2022-05-28T18:53:00Z"/>
@@ -15480,6 +16208,7 @@
 
 <file path=word/commentsIds.xml><?xml version="1.0" encoding="utf-8"?>
 <w16cid:commentsIds xmlns:wpc="http://schemas.microsoft.com/office/word/2010/wordprocessingCanvas" xmlns:cx="http://schemas.microsoft.com/office/drawing/2014/chartex" xmlns:cx1="http://schemas.microsoft.com/office/drawing/2015/9/8/chartex" xmlns:cx2="http://schemas.microsoft.com/office/drawing/2015/10/21/chartex" xmlns:cx3="http://schemas.microsoft.com/office/drawing/2016/5/9/chartex" xmlns:cx4="http://schemas.microsoft.com/office/drawing/2016/5/10/chartex" xmlns:cx5="http://schemas.microsoft.com/office/drawing/2016/5/11/chartex" xmlns:cx6="http://schemas.microsoft.com/office/drawing/2016/5/12/chartex" xmlns:cx7="http://schemas.microsoft.com/office/drawing/2016/5/13/chartex" xmlns:cx8="http://schemas.microsoft.com/office/drawing/2016/5/14/chartex" xmlns:mc="http://schemas.openxmlformats.org/markup-compatibility/2006" xmlns:aink="http://schemas.microsoft.com/office/drawing/2016/ink" xmlns:am3d="http://schemas.microsoft.com/office/drawing/2017/model3d" xmlns:o="urn:schemas-microsoft-com:office:office" xmlns:oel="http://schemas.microsoft.com/office/2019/extlst" xmlns:r="http://schemas.openxmlformats.org/officeDocument/2006/relationships" xmlns:m="http://schemas.openxmlformats.org/officeDocument/2006/math" xmlns:v="urn:schemas-microsoft-com:vml" xmlns:wp14="http://schemas.microsoft.com/office/word/2010/wordprocessingDrawing" xmlns:wp="http://schemas.openxmlformats.org/drawingml/2006/wordprocessingDrawing" xmlns:w10="urn:schemas-microsoft-com:office:word" xmlns:w="http://schemas.openxmlformats.org/wordprocessingml/2006/main" xmlns:w14="http://schemas.microsoft.com/office/word/2010/wordml" xmlns:w15="http://schemas.microsoft.com/office/word/2012/wordml" xmlns:w16cex="http://schemas.microsoft.com/office/word/2018/wordml/cex" xmlns:w16cid="http://schemas.microsoft.com/office/word/2016/wordml/cid" xmlns:w16="http://schemas.microsoft.com/office/word/2018/wordml" xmlns:w16sdtdh="http://schemas.microsoft.com/office/word/2020/wordml/sdtdatahash" xmlns:w16se="http://schemas.microsoft.com/office/word/2015/wordml/symex" xmlns:wpg="http://schemas.microsoft.com/office/word/2010/wordprocessingGroup" xmlns:wpi="http://schemas.microsoft.com/office/word/2010/wordprocessingInk" xmlns:wne="http://schemas.microsoft.com/office/word/2006/wordml" xmlns:wps="http://schemas.microsoft.com/office/word/2010/wordprocessingShape" mc:Ignorable="w14 w15 w16se w16cid w16 w16cex w16sdtdh wp14">
+  <w16cid:commentId w16cid:paraId="627F984B" w16cid:durableId="264F2F43"/>
   <w16cid:commentId w16cid:paraId="2A40DF07" w16cid:durableId="260FA908"/>
   <w16cid:commentId w16cid:paraId="31E7C777" w16cid:durableId="260FE54A"/>
   <w16cid:commentId w16cid:paraId="3FBC7263" w16cid:durableId="263CBF93"/>
@@ -15498,6 +16227,7 @@
   <w16cid:commentId w16cid:paraId="7799D1E0" w16cid:durableId="262C000F"/>
   <w16cid:commentId w16cid:paraId="121B5F4E" w16cid:durableId="263D3C2B"/>
   <w16cid:commentId w16cid:paraId="5417D0DD" w16cid:durableId="263CB06A"/>
+  <w16cid:commentId w16cid:paraId="66C2F6D2" w16cid:durableId="264F2C03"/>
   <w16cid:commentId w16cid:paraId="68BBE23B" w16cid:durableId="263CB24C"/>
   <w16cid:commentId w16cid:paraId="77C08903" w16cid:durableId="263CB358"/>
   <w16cid:commentId w16cid:paraId="1D094890" w16cid:durableId="263CB5D6"/>
@@ -33780,11 +34510,53 @@
     <b:DOI>https://doi.org/10.1109/OJSSCS.2021.3119554</b:DOI>
     <b:RefOrder>26</b:RefOrder>
   </b:Source>
+  <b:Source>
+    <b:Tag>Gar12</b:Tag>
+    <b:SourceType>JournalArticle</b:SourceType>
+    <b:Guid>{2B7295C9-E203-4362-8F94-5CFDF6D6D465}</b:Guid>
+    <b:Author>
+      <b:Author>
+        <b:NameList>
+          <b:Person>
+            <b:Last>García-Pérez</b:Last>
+            <b:First>M.</b:First>
+            <b:Middle>A.</b:Middle>
+          </b:Person>
+        </b:NameList>
+      </b:Author>
+    </b:Author>
+    <b:Title>Statistical conclusion validity</b:Title>
+    <b:JournalName>Frontiers in Psychology</b:JournalName>
+    <b:Year>2012</b:Year>
+    <b:Volume>3</b:Volume>
+    <b:DOI>https://doi.org/10.3389/fpsyg.2012.00325</b:DOI>
+    <b:RefOrder>9</b:RefOrder>
+  </b:Source>
+  <b:Source>
+    <b:Tag>Den15</b:Tag>
+    <b:SourceType>Book</b:SourceType>
+    <b:Guid>{52C9D7BC-64E6-4330-948E-B51B3A0FA4C5}</b:Guid>
+    <b:Title>Applied Univariate, Bivariate, and Multivariate Statistics</b:Title>
+    <b:Year>2015</b:Year>
+    <b:Author>
+      <b:Author>
+        <b:NameList>
+          <b:Person>
+            <b:Last>Denis</b:Last>
+            <b:First>D</b:First>
+          </b:Person>
+        </b:NameList>
+      </b:Author>
+    </b:Author>
+    <b:Publisher>John Wiley &amp; Sons, Incorporated</b:Publisher>
+    <b:Edition>1st</b:Edition>
+    <b:RefOrder>10</b:RefOrder>
+  </b:Source>
 </b:Sources>
 </file>
 
 <file path=customXml/itemProps1.xml><?xml version="1.0" encoding="utf-8"?>
-<ds:datastoreItem xmlns:ds="http://schemas.openxmlformats.org/officeDocument/2006/customXml" ds:itemID="{B338BADD-60E0-4C97-8FBC-68C3452C898E}">
+<ds:datastoreItem xmlns:ds="http://schemas.openxmlformats.org/officeDocument/2006/customXml" ds:itemID="{7A5C7345-DD03-484A-8CBC-8CE31922E9B5}">
   <ds:schemaRefs>
     <ds:schemaRef ds:uri="http://schemas.openxmlformats.org/officeDocument/2006/bibliography"/>
   </ds:schemaRefs>

</xml_diff>

<commit_message>
bunch of data analysis section
</commit_message>
<xml_diff>
--- a/Chapters/BachmeierNDIS9902.ch2.docx
+++ b/Chapters/BachmeierNDIS9902.ch2.docx
@@ -1202,7 +1202,7 @@
     <w:p>
       <w:r>
         <w:tab/>
-        <w:t xml:space="preserve">The proposed framework establishes capabilities that align them with the business challenge of improving elderly care and special needs. It also </w:t>
+        <w:t xml:space="preserve">The proposed framework establishes capabilities that align with the business challenge of improving elderly care and special needs. It </w:t>
       </w:r>
       <w:r>
         <w:t>uses</w:t>
@@ -1214,8 +1214,11 @@
         <w:t xml:space="preserve">camera </w:t>
       </w:r>
       <w:r>
+        <w:t xml:space="preserve">instruments for CV </w:t>
+      </w:r>
+      <w:r>
         <w:lastRenderedPageBreak/>
-        <w:t>instruments for CV and HAR experimentation with humanoid agents.</w:t>
+        <w:t>and HAR experimentation with humanoid agents.</w:t>
       </w:r>
       <w:r>
         <w:t xml:space="preserve"> Aspects of this framework appear in other publications (Gu et al., 2021; </w:t>
@@ -1246,7 +1249,13 @@
         <w:t>Wearable sensors have several advantages, such as following</w:t>
       </w:r>
       <w:r>
-        <w:t xml:space="preserve"> the patient within the world. Researchers have also demonstrated </w:t>
+        <w:t xml:space="preserve"> the patient w</w:t>
+      </w:r>
+      <w:r>
+        <w:t>orldwide</w:t>
+      </w:r>
+      <w:r>
+        <w:t xml:space="preserve">. Researchers have also demonstrated </w:t>
       </w:r>
       <w:r>
         <w:t>applying these sensors to</w:t>
@@ -1262,6 +1271,9 @@
       </w:r>
       <w:r>
         <w:t xml:space="preserve"> However, CV-based agents can extract more context from those same behaviors. For instance, a biosensor might predict </w:t>
+      </w:r>
+      <w:r>
+        <w:t xml:space="preserve">that </w:t>
       </w:r>
       <w:r>
         <w:t xml:space="preserve">the </w:t>
@@ -1439,7 +1451,19 @@
         <w:t>,</w:t>
       </w:r>
       <w:r>
-        <w:t xml:space="preserve"> such as a person buying bread (X) is likely also to purchase butter (Y). Clustering and classification are related strategies that attempt to group similar items into buckets. The critical difference is that classification knows the bucket labels ahead of time (supervised) while clustering does not (unsupervised). For instance, a teacher gives their class a quiz and then maps them into groups by their assessment score (e.g., A, B) is a classification problem. Suppose they mapped the students on their favorite color. In that case, the groups are not deterministic, and it is a clustering scenario. Regression modeling tries to find a mathematical equation that explains the observations. A classic example estimates housing prices by considering square footage, house age, and room count, among other features.</w:t>
+        <w:t xml:space="preserve"> such as a person buying bread (X) is likely to purchase butter (Y). Clustering and classification are related strategies that attempt to group similar items into buckets. The critical difference is that classification knows the bucket labels ahead of time (supervised) while clustering does not (unsupervised). For instance, a teacher gives their class a quiz and then maps them into groups by their assessment score (e.g., A, B) is a classification problem. Suppose they mapped the students on their favorite color. In that case, the groups are not deterministic, </w:t>
+      </w:r>
+      <w:r>
+        <w:t>which</w:t>
+      </w:r>
+      <w:r>
+        <w:t xml:space="preserve"> is a clustering scenario. Regression modeling tries to find a mathematical equation that explains the observations. A classic example estimates housing prices </w:t>
+      </w:r>
+      <w:r>
+        <w:t>us</w:t>
+      </w:r>
+      <w:r>
+        <w:t>ing square footage, house age, and room count, among other features.</w:t>
       </w:r>
     </w:p>
     <w:p>
@@ -1852,7 +1876,13 @@
         <w:ind w:firstLine="720"/>
       </w:pPr>
       <w:r>
-        <w:t>Dreams of artificial intelligence can trace back to philosophical debates in ancient Greece. Prometheus would mold handfuls of clay into images of the gods and later gave life. The sprouting of ideas came from mathematics, biology, and computer science before eventually producing modern artificial intelligence. While these different domains have unique perspectives, they collectively land in four categories of intelligent systems</w:t>
+        <w:t xml:space="preserve">Dreams of artificial intelligence can trace back to philosophical debates in ancient Greece. Prometheus would mold handfuls of clay into images of the gods and later gave life. </w:t>
+      </w:r>
+      <w:r>
+        <w:t>Ideas sprouted</w:t>
+      </w:r>
+      <w:r>
+        <w:t xml:space="preserve"> from mathematics, biology, and computer science before eventually producing modern artificial intelligence. While these different domains have unique perspectives, they collectively land in four categories of intelligent systems</w:t>
       </w:r>
       <w:sdt>
         <w:sdtPr>
@@ -1938,7 +1968,13 @@
         <w:ind w:firstLine="720"/>
       </w:pPr>
       <w:r>
-        <w:t>There are three high-level categories of artificial intelligence, specifically rules and heuristics, machine learning, and deep understanding</w:t>
+        <w:t>There are three high-level categories of artificial intelligence</w:t>
+      </w:r>
+      <w:r>
+        <w:t>: r</w:t>
+      </w:r>
+      <w:r>
+        <w:t>ules and heuristics, machine learning, and deep understanding</w:t>
       </w:r>
       <w:sdt>
         <w:sdtPr>
@@ -2003,7 +2039,13 @@
         <w:t>Computers and Thought</w:t>
       </w:r>
       <w:r>
-        <w:t xml:space="preserve"> centralized many ideas across the computing industry. Their literature and new programming paradigms, such as McCarthy’s LISP, lay the foundation that became machine learning. Researchers use these tools to build statistical models that represent a situation. For instance, if a customer purchases bread, what else could you recommend? Perhaps butter, jam, and deli meat.</w:t>
+        <w:t xml:space="preserve"> centralized many ideas across the computing industry. Their literature and new programming paradigms, such as McCarthy’s LISP, lay the foundation that became machine learning. Researchers use these tools to build statistical models that represent a situation. For instance, </w:t>
+      </w:r>
+      <w:r>
+        <w:t>what else could you recommend if a customer purchases brea</w:t>
+      </w:r>
+      <w:r>
+        <w:t>d? Perhaps butter, jam, and deli meat.</w:t>
       </w:r>
     </w:p>
     <w:p>
@@ -2669,7 +2711,13 @@
       </w:r>
       <w:proofErr w:type="spellEnd"/>
       <w:r>
-        <w:t xml:space="preserve"> that maps n-gram tuples to a word bag of immediately following values. Then traversal of the Markov model chooses a random starting point, then selects a random next word, iterating until a stop condition. Across the test iterations, tests of different n-gram sizes (degrees of freedom) ranged from one to six. The higher the count, the more natural the sentences sound due to overfitting. Even at low n-gram terms, a frequent challenge arose from many unique words causing long sequences of static choices. </w:t>
+        <w:t xml:space="preserve"> that maps n-gram tuples to a word bag </w:t>
+      </w:r>
+      <w:r>
+        <w:t>to</w:t>
+      </w:r>
+      <w:r>
+        <w:t xml:space="preserve"> immediately following values. Then traversal of the Markov model chooses a random starting point, then selects a random next word, iterating until a stop condition. Across the test iterations, tests of different n-gram sizes (degrees of freedom) ranged from one to six. The higher the count, the more natural the sentences sound due to overfitting. Even at low n-gram terms, a frequent challenge arose from many unique words causing long sequences of static choices. </w:t>
       </w:r>
     </w:p>
     <w:p>
@@ -2761,7 +2809,31 @@
     <w:p>
       <w:r>
         <w:tab/>
-        <w:t>A Multi-Layer Perceptron (MLP) algorithm aims to map a non-parametric set of inputs to a parametric set of outputs by approximating an intermediary mapping function (the hidden layer). A fully connected graph can represent this structure. All inputs connect to the hidden layer, which connects to all outputs. Next, an iterative process forward-feeds examples through the network. Lastly, backpropagation updates the network weights and performs error corrections concerning the expected value</w:t>
+        <w:t xml:space="preserve">A Multi-Layer Perceptron (MLP) algorithm aims to map </w:t>
+      </w:r>
+      <w:r>
+        <w:t xml:space="preserve">input features to </w:t>
+      </w:r>
+      <w:r>
+        <w:t xml:space="preserve">a non-parametric </w:t>
+      </w:r>
+      <w:r>
+        <w:t xml:space="preserve">function that approximates a </w:t>
+      </w:r>
+      <w:r>
+        <w:t xml:space="preserve">set of outputs </w:t>
+      </w:r>
+      <w:r>
+        <w:t xml:space="preserve">via an </w:t>
+      </w:r>
+      <w:r>
+        <w:t xml:space="preserve">intermediary mapping function (the hidden layer). A fully connected graph can represent this structure. All inputs connect to the hidden layer, which connects to all outputs. Next, an iterative process forward-feeds examples through the network. </w:t>
+      </w:r>
+      <w:r>
+        <w:t>B</w:t>
+      </w:r>
+      <w:r>
+        <w:t>ackpropagation updates the network weights and performs error corrections concerning the expected value</w:t>
       </w:r>
       <w:sdt>
         <w:sdtPr>
@@ -2791,21 +2863,7 @@
         </w:sdtContent>
       </w:sdt>
       <w:r>
-        <w:t xml:space="preserve">. According to </w:t>
-      </w:r>
-      <w:proofErr w:type="spellStart"/>
-      <w:r>
-        <w:t>Fridman</w:t>
-      </w:r>
-      <w:proofErr w:type="spellEnd"/>
-      <w:r>
-        <w:t xml:space="preserve"> (2017), backpropagation is a recursive process of taking the partial derivative of two logic gates and applying a weighted update. He expands on the idea of these connected graphs with an example of image classification passing through several three layers (extracting edges, corners, object parts, and object identities). While the mathematical basis and engineering steps are somewhat procedural, the </w:t>
-      </w:r>
-      <w:r>
-        <w:t>network architecture's efficient design requires</w:t>
-      </w:r>
-      <w:r>
-        <w:t xml:space="preserve"> art and science.</w:t>
+        <w:t xml:space="preserve">. </w:t>
       </w:r>
     </w:p>
     <w:p>
@@ -2813,7 +2871,32 @@
         <w:ind w:firstLine="720"/>
       </w:pPr>
       <w:r>
+        <w:t xml:space="preserve">According to </w:t>
+      </w:r>
+      <w:proofErr w:type="spellStart"/>
+      <w:r>
+        <w:t>Fridman</w:t>
+      </w:r>
+      <w:proofErr w:type="spellEnd"/>
+      <w:r>
+        <w:t xml:space="preserve"> (2017), backpropagation is a recursive process of taking the partial derivative of two logic gates and applying a weighted update. He expands on the idea of these connected graphs with an example of image classification passing through several three layers (extracting edges, corners, object parts, and object identities). While the mathematical basis and </w:t>
+      </w:r>
+      <w:r>
         <w:lastRenderedPageBreak/>
+        <w:t xml:space="preserve">engineering steps are somewhat procedural, the </w:t>
+      </w:r>
+      <w:r>
+        <w:t>network architecture's efficient design requires</w:t>
+      </w:r>
+      <w:r>
+        <w:t xml:space="preserve"> art and science.</w:t>
+      </w:r>
+    </w:p>
+    <w:p>
+      <w:pPr>
+        <w:ind w:firstLine="720"/>
+      </w:pPr>
+      <w:r>
         <w:t xml:space="preserve">Perhaps the artfulness comes from a lack of planning or awareness of how the </w:t>
       </w:r>
       <w:r>
@@ -2966,11 +3049,8 @@
         <w:ind w:firstLine="720"/>
       </w:pPr>
       <w:r>
-        <w:t xml:space="preserve">Consider the scenario of mapping 28x28 images of clothing to ten categorical labels (e.g., hats versus coats). The number of input features (neurons) is 784, and there will be ten output </w:t>
-      </w:r>
-      <w:r>
         <w:lastRenderedPageBreak/>
-        <w:t xml:space="preserve">neurons—how many neurons should exist in the middle? </w:t>
+        <w:t xml:space="preserve">Consider the scenario of mapping 28x28 images of clothing to ten categorical labels (e.g., hats versus coats). The number of input features (neurons) is 784, and there will be ten output neurons—how many neurons should exist in the middle? </w:t>
       </w:r>
       <w:proofErr w:type="spellStart"/>
       <w:r>
@@ -3095,11 +3175,11 @@
         <w:ind w:firstLine="720"/>
       </w:pPr>
       <w:r>
-        <w:t xml:space="preserve">The first and most critical step in any data mining exercise is determining the question and discovering supporting evidence. Until this action occurs, the business is unlikely to have a successful deliverable and will spend excessive resources investigating irrelevant materials. After clearly articulating the business value, the engineer teams can perform broad filtration of data sources based on their ability to address those questions. During filtration, having a logical </w:t>
+        <w:t xml:space="preserve">The first and most critical step in any data mining exercise is determining the question and discovering supporting evidence. Until this action occurs, the business is unlikely to have a successful deliverable and will spend excessive resources investigating irrelevant materials. </w:t>
       </w:r>
       <w:r>
         <w:lastRenderedPageBreak/>
-        <w:t>framework can improve the search process through partition pruning of the relevant data stores. For instance, if the business operates in Michigan, there is potentially minimal value in exploring Texas-specific data. After coalescing the supporting facts into a central location, cleaning and curation processes must confirm that the data is complete and pristine. Perfect information needs to be both the right size and volume, or it might be incompatible with the analysis algorithms. For example, an instance learning algorithm expects individual records, not aggregate counts.</w:t>
+        <w:t>After clearly articulating the business value, the engineer teams can perform broad filtration of data sources based on their ability to address those questions. During filtration, having a logical framework can improve the search process through partition pruning of the relevant data stores. For instance, if the business operates in Michigan, there is potentially minimal value in exploring Texas-specific data. After coalescing the supporting facts into a central location, cleaning and curation processes must confirm that the data is complete and pristine. Perfect information needs to be both the right size and volume, or it might be incompatible with the analysis algorithms. For example, an instance learning algorithm expects individual records, not aggregate counts.</w:t>
       </w:r>
     </w:p>
     <w:p>
@@ -3111,7 +3191,10 @@
         <w:t>workflow accuracy</w:t>
       </w:r>
       <w:r>
-        <w:t>, such as guessing the next word in a sentence. Neural Networks and related MLP algorithms rely on weighted graphs and backpropagation to make predictions. While there is some artfulness, an alternative perspective asks if these are ensembles of small network segments. Evidence towards this interpretation exists in multiple advanced papers and helps to demystify the “machine learning black box.”  It also means that several related concepts, patterns, and practices of data processing networks should also appear within more advanced neural network architectures.</w:t>
+        <w:t xml:space="preserve"> by</w:t>
+      </w:r>
+      <w:r>
+        <w:t xml:space="preserve"> guessing the next word in a sentence. Neural Networks and related MLP algorithms rely on weighted graphs and backpropagation to make predictions. While there is some artfulness, an alternative perspective asks if these are ensembles of small network segments. Evidence towards this interpretation exists in multiple advanced papers and helps to demystify the “machine learning black box.”  It also means that several related concepts, patterns, and practices of data processing networks should also appear within more advanced neural network architectures.</w:t>
       </w:r>
     </w:p>
     <w:p>
@@ -3165,14 +3248,14 @@
         <w:t>one</w:t>
       </w:r>
       <w:r>
-        <w:t xml:space="preserve"> learning circuit. Mechanical devices can replicate that implementation and train the connected weights to emulate animal intelligence with noisy data.</w:t>
-      </w:r>
-      <w:r>
-        <w:t xml:space="preserve"> Since this seminal paper, researchers have expanded deep neural networks to incorporate hundreds to thousands of </w:t>
+        <w:t xml:space="preserve"> learning circuit. Mechanical devices can replicate that implementation and train the </w:t>
       </w:r>
       <w:r>
         <w:lastRenderedPageBreak/>
-        <w:t>connectivity layers.</w:t>
+        <w:t>connected weights to emulate animal intelligence with noisy data.</w:t>
+      </w:r>
+      <w:r>
+        <w:t xml:space="preserve"> Since this seminal paper, researchers have expanded deep neural networks to incorporate hundreds to thousands of connectivity layers.</w:t>
       </w:r>
       <w:r>
         <w:t xml:space="preserve"> However, the specific configuration remains more art than science, with researchers manually iterating through </w:t>
@@ -3396,7 +3479,11 @@
         <w:t>S</w:t>
       </w:r>
       <w:r>
-        <w:t xml:space="preserve">everal scenario-specific variations like Leaky </w:t>
+        <w:t xml:space="preserve">everal </w:t>
+      </w:r>
+      <w:r>
+        <w:lastRenderedPageBreak/>
+        <w:t xml:space="preserve">scenario-specific variations like Leaky </w:t>
       </w:r>
       <w:proofErr w:type="spellStart"/>
       <w:r>
@@ -3490,7 +3577,6 @@
           </w:tcPr>
           <w:p>
             <w:r>
-              <w:lastRenderedPageBreak/>
               <w:t>Sigmoid</w:t>
             </w:r>
           </w:p>
@@ -4146,7 +4232,11 @@
         <w:t>problem dimensions</w:t>
       </w:r>
       <w:r>
-        <w:t xml:space="preserve"> concurrently using ensemble methods, provided those subtasks have similar but not overlapping objectives</w:t>
+        <w:t xml:space="preserve"> concurrently using ensemble </w:t>
+      </w:r>
+      <w:r>
+        <w:lastRenderedPageBreak/>
+        <w:t>methods, provided those subtasks have similar but not overlapping objectives</w:t>
       </w:r>
       <w:sdt>
         <w:sdtPr>
@@ -4251,7 +4341,6 @@
         <w:rPr>
           <w:noProof/>
         </w:rPr>
-        <w:lastRenderedPageBreak/>
         <w:drawing>
           <wp:inline distT="0" distB="0" distL="0" distR="0" wp14:anchorId="246B03AF" wp14:editId="15B11E14">
             <wp:extent cx="6240477" cy="3924300"/>
@@ -4354,6 +4443,7 @@
     </w:p>
     <w:p>
       <w:r>
+        <w:lastRenderedPageBreak/>
         <w:tab/>
       </w:r>
       <w:commentRangeStart w:id="8"/>
@@ -4410,11 +4500,7 @@
         <w:t>.</w:t>
       </w:r>
       <w:r>
-        <w:t xml:space="preserve"> These options influence several critical aspects of the final </w:t>
-      </w:r>
-      <w:r>
-        <w:lastRenderedPageBreak/>
-        <w:t xml:space="preserve">model, such as its sensitivity and degree of overfitting. Additionally, incorrect values can negatively impact training performance </w:t>
+        <w:t xml:space="preserve"> These options influence several critical aspects of the final model, such as its sensitivity and degree of overfitting. Additionally, incorrect values can negatively impact training performance </w:t>
       </w:r>
       <w:r>
         <w:t xml:space="preserve">and </w:t>
@@ -4494,7 +4580,13 @@
         <w:ind w:firstLine="720"/>
       </w:pPr>
       <w:r>
-        <w:t xml:space="preserve">Engineers consistently find that maintaining monolithic technologies requires substantial overhead. Alternatively, using microsystem architectures enables them to build and replace components rapidly in isolation. A similar idea exists with simulations with a decomposition of the environment into multiple intelligent agents (see Table 3). </w:t>
+        <w:t xml:space="preserve">Engineers consistently find that maintaining monolithic technologies requires substantial overhead. Alternatively, using microsystem architectures enables them to build and replace components rapidly in isolation. A similar idea exists with simulations </w:t>
+      </w:r>
+      <w:r>
+        <w:t>that decompose</w:t>
+      </w:r>
+      <w:r>
+        <w:t xml:space="preserve"> the environment into multiple intelligent agents (see Table 3). </w:t>
       </w:r>
     </w:p>
     <w:p>
@@ -4930,6 +5022,7 @@
         <w:ind w:firstLine="720"/>
       </w:pPr>
       <w:r>
+        <w:lastRenderedPageBreak/>
         <w:t xml:space="preserve">A simulation experiment first identifies the environment, participants, and one or more objectives. Each participant, called an agent, attempts to complete their aim under guiding rules and principles. For instance, </w:t>
       </w:r>
       <w:proofErr w:type="spellStart"/>
@@ -4976,11 +5069,7 @@
         </w:sdtContent>
       </w:sdt>
       <w:r>
-        <w:t xml:space="preserve">. </w:t>
-      </w:r>
-      <w:r>
-        <w:lastRenderedPageBreak/>
-        <w:t>Initially, the swarm fumbles around until it discovers a food source. After some time, the colony will divide across multiple honey pots and compare site values with neighboring peers. Eventually, the bees converge to the optimal configuration that provides the maximum food for the hive.</w:t>
+        <w:t>. Initially, the swarm fumbles around until it discovers a food source. After some time, the colony will divide across multiple honey pots and compare site values with neighboring peers. Eventually, the bees converge to the optimal configuration that provides the maximum food for the hive.</w:t>
       </w:r>
     </w:p>
     <w:p>
@@ -5087,6 +5176,7 @@
         <w:pStyle w:val="Heading3"/>
       </w:pPr>
       <w:r>
+        <w:lastRenderedPageBreak/>
         <w:t>Genetic Algorithms (G.A.)</w:t>
       </w:r>
     </w:p>
@@ -5145,14 +5235,7 @@
         <w:rPr>
           <w:rFonts w:eastAsiaTheme="minorEastAsia"/>
         </w:rPr>
-        <w:t xml:space="preserve"> (Keller et al., </w:t>
-      </w:r>
-      <w:r>
-        <w:rPr>
-          <w:rFonts w:eastAsiaTheme="minorEastAsia"/>
-        </w:rPr>
-        <w:lastRenderedPageBreak/>
-        <w:t>2016)</w:t>
+        <w:t xml:space="preserve"> (Keller et al., 2016)</w:t>
       </w:r>
       <w:r>
         <w:t>. As the simulation continues to scale out, it requires a mechanism to prune that search space and quickly discover the optimal answers. The Theory of Evolution states that biology weeds out inferior strains through the Natural Selection Process</w:t>
@@ -5243,6 +5326,7 @@
     </w:p>
     <w:p>
       <w:r>
+        <w:lastRenderedPageBreak/>
         <w:tab/>
         <w:t xml:space="preserve">The solution begins by modeling a potential answer as a vector of classification features. First, hundreds to thousands of randomly initialized instances run through the simulation to compute a per-instance score. Then a TOP-N ranking keeps the best instances, discarding the remainder. Next, a </w:t>
       </w:r>
@@ -5252,11 +5336,7 @@
       </w:r>
       <w:proofErr w:type="gramEnd"/>
       <w:r>
-        <w:t xml:space="preserve"> and mutation process mixes features from the fittest </w:t>
-      </w:r>
-      <w:r>
-        <w:lastRenderedPageBreak/>
-        <w:t>combinations to produce the offspring. Those offspring cycle through this system thousands of times until only superior specimens remain.</w:t>
+        <w:t xml:space="preserve"> and mutation process mixes features from the fittest combinations to produce the offspring. Those offspring cycle through this system thousands of times until only superior specimens remain.</w:t>
       </w:r>
     </w:p>
     <w:p>
@@ -5316,7 +5396,13 @@
         <w:ind w:firstLine="720"/>
       </w:pPr>
       <w:r>
-        <w:t>For instance, a financial market environment has individual buy-and-sell participants who react to supply-and-demand fluctuations (see Figure 3). This specific example simulation contains thousands of personal portfolio accounts (agents) that frequently make rational transactions. An analysis could apply C.A. across these portfolios by aggregating the multitude of data points to improve the data’s usability for professional traders. However, an inefficiency exists within this design because some individual portfolios (agent states) are nearly identical. Like the risk-free rate, other aspects do not require the fidelity that swarms of agents produce. These situations can rely on ML-ABM to approximate irrelevant details (e.g., with caches) and enable fine-grained influence over critical decisions (e.g., with swarms of agents) (</w:t>
+        <w:t xml:space="preserve">For instance, a financial market environment has individual buy-and-sell participants who react to supply-and-demand fluctuations (see Figure 3). This specific example simulation contains thousands of personal portfolio accounts (agents) that frequently make rational transactions. An analysis could apply C.A. across these portfolios by aggregating </w:t>
+      </w:r>
+      <w:r>
+        <w:t>many</w:t>
+      </w:r>
+      <w:r>
+        <w:t xml:space="preserve"> data points to improve the data’s usability for professional traders. However, an inefficiency exists within this design because some individual portfolios (agent states) are nearly identical. Like the risk-free rate, other aspects do not require the fidelity that swarms of agents produce. These situations can rely on ML-ABM to approximate irrelevant details (e.g., with caches) and enable fine-grained influence over critical decisions (e.g., with swarms of agents) (</w:t>
       </w:r>
       <w:proofErr w:type="spellStart"/>
       <w:r>
@@ -5342,6 +5428,7 @@
     </w:p>
     <w:p>
       <w:r>
+        <w:lastRenderedPageBreak/>
         <w:tab/>
       </w:r>
       <w:r>
@@ -5381,7 +5468,6 @@
         <w:t xml:space="preserve">. Backpropagation is a mathematical procedure that compares the expected versus actual outputs. Next, it calculates </w:t>
       </w:r>
       <w:r>
-        <w:lastRenderedPageBreak/>
         <w:t xml:space="preserve">each parameter's partial derivatives and cascades updates to </w:t>
       </w:r>
       <w:r>
@@ -5544,6 +5630,7 @@
     </w:p>
     <w:p>
       <w:r>
+        <w:lastRenderedPageBreak/>
         <w:tab/>
         <w:t>The sheer volume of matrix-based computations introduces challenges in scaling the training systems. Around 2012, researchers began using Graphical Processing Units (GPUs) over Central Processing Units (CPUs) to expedite model convergence significantly</w:t>
       </w:r>
@@ -5575,11 +5662,7 @@
         </w:sdtContent>
       </w:sdt>
       <w:r>
-        <w:t>. According to some estimates, this hardware change leaped the state-</w:t>
-      </w:r>
-      <w:r>
-        <w:lastRenderedPageBreak/>
-        <w:t>of-the-art Deep Learning a decade</w:t>
+        <w:t>. According to some estimates, this hardware change leaped the state-of-the-art Deep Learning a decade</w:t>
       </w:r>
       <w:sdt>
         <w:sdtPr>
@@ -5761,6 +5844,7 @@
         <w:pStyle w:val="Heading4"/>
       </w:pPr>
       <w:r>
+        <w:lastRenderedPageBreak/>
         <w:t>Influence of Hierarchy</w:t>
       </w:r>
     </w:p>
@@ -5774,11 +5858,7 @@
       </w:r>
       <w:proofErr w:type="gramEnd"/>
       <w:r>
-        <w:t xml:space="preserve"> are two mechanisms for modeling distributed systems, lists and trees. A list can efficiently manage small groups of related nodes; however, it can become cumbersome with more massive sets. Trees allow for more expansive designs as the system can </w:t>
-      </w:r>
-      <w:r>
-        <w:lastRenderedPageBreak/>
-        <w:t xml:space="preserve">hierarchically describe the problem through multiple levels of control. Consider the difference between Domain Name Services (DNS, tree) and NetBIOS (list). NetBIOS can easily manage a small branch office, not the Internet, because its simple flat list structure is </w:t>
+        <w:t xml:space="preserve"> are two mechanisms for modeling distributed systems, lists and trees. A list can efficiently manage small groups of related nodes; however, it can become cumbersome with more massive sets. Trees allow for more expansive designs as the system can hierarchically describe the problem through multiple levels of control. Consider the difference between Domain Name Services (DNS, tree) and NetBIOS (list). NetBIOS can easily manage a small branch office, not the Internet, because its simple flat list structure is </w:t>
       </w:r>
       <w:r>
         <w:rPr>
@@ -5898,7 +5978,11 @@
         </w:sdtContent>
       </w:sdt>
       <w:r>
-        <w:t>. The time necessary to perform that repair operation is proportional to the size of each block and the system’s ability to scale the reconstruction over multiple peers horizontally. Assume that 1TB of the dataset has entered a failed state and needs to recover across a 10GB/s network (see Table 1). If only one virtual peer has a copy of the data, the system will heal in 102.4 seconds. Then contrast that with the smaller block size of 128GB</w:t>
+        <w:t xml:space="preserve">. The time necessary to perform that repair operation is proportional to the size of each block and the system’s ability to scale the reconstruction over multiple peers horizontally. Assume that 1TB of the dataset has entered a failed state and needs to recover across a 10GB/s network (see Table 1). If only one virtual peer has a copy of the data, the system will heal in 102.4 seconds. Then contrast that with the smaller </w:t>
+      </w:r>
+      <w:r>
+        <w:lastRenderedPageBreak/>
+        <w:t>block size of 128GB</w:t>
       </w:r>
       <w:r>
         <w:t>,</w:t>
@@ -6541,7 +6625,6 @@
                 <w:sz w:val="22"/>
                 <w:szCs w:val="22"/>
               </w:rPr>
-              <w:lastRenderedPageBreak/>
               <w:t>512</w:t>
             </w:r>
           </w:p>
@@ -8676,14 +8759,27 @@
       <w:r>
         <w:t xml:space="preserve">Figure </w:t>
       </w:r>
-      <w:fldSimple w:instr=" SEQ Figure \* ARABIC ">
-        <w:r>
-          <w:rPr>
-            <w:noProof/>
-          </w:rPr>
-          <w:t>2</w:t>
-        </w:r>
-      </w:fldSimple>
+      <w:r>
+        <w:fldChar w:fldCharType="begin"/>
+      </w:r>
+      <w:r>
+        <w:instrText xml:space="preserve"> SEQ Figure \* ARABIC </w:instrText>
+      </w:r>
+      <w:r>
+        <w:fldChar w:fldCharType="separate"/>
+      </w:r>
+      <w:r>
+        <w:rPr>
+          <w:noProof/>
+        </w:rPr>
+        <w:t>2</w:t>
+      </w:r>
+      <w:r>
+        <w:rPr>
+          <w:noProof/>
+        </w:rPr>
+        <w:fldChar w:fldCharType="end"/>
+      </w:r>
       <w:r>
         <w:t>: Autoencoding architecture</w:t>
       </w:r>
@@ -10862,7 +10958,7 @@
       </w:r>
       <w:proofErr w:type="spellEnd"/>
       <w:r>
-        <w:t xml:space="preserve"> et al., 2018). The autonomous vehicle is a central participant in this ecosystem, as it transmits metrics to infrastructure (V2I) and other vehicles (V2V). These metadata feeds will enable more efficient traffic shaping, alertness to potential risks, and more insights into driver patterns (Tong et al., 2019). For instance, each driver inputs their GPS destination and follows the route in an isolated silo. Tomorrow, aspects of those routing decisions can become centralized, resulting in less route congestion. While ideas of this ideal state are already coming to life in major cities like Seattle, Boston, and New York, the large-scale implementation is still years out</w:t>
+        <w:t xml:space="preserve"> et al., 2018). The autonomous vehicle is a central participant in this ecosystem, as it transmits metrics to infrastructure (V2I) and other vehicles (V2V). These metadata feeds will enable more efficient traffic shaping, alertness to potential risks, and insights into driver patterns (Tong et al., 2019). For instance, each driver inputs their GPS destination and follows the route in an isolated silo. Tomorrow, aspects of those routing decisions can become centralized, resulting in less route congestion. While ideas of this ideal state are already coming to life in major cities like Seattle, Boston, and New York, the large-scale implementation is still years out</w:t>
       </w:r>
       <w:sdt>
         <w:sdtPr>
@@ -10898,11 +10994,17 @@
         <w:t>M</w:t>
       </w:r>
       <w:r>
-        <w:t xml:space="preserve">odernizing these areas will require significant infrastructure investments, consensus on V2X communication protocols, and machines that implement those </w:t>
+        <w:t xml:space="preserve">odernizing these areas will require significant infrastructure investments, consensus on V2X communication protocols, and machines </w:t>
+      </w:r>
+      <w:r>
+        <w:t>implementing</w:t>
+      </w:r>
+      <w:r>
+        <w:t xml:space="preserve"> those standards. </w:t>
       </w:r>
       <w:r>
         <w:lastRenderedPageBreak/>
-        <w:t>standards. Machine learning technologies will need to synthesize those capabilities by making predictions by pairing vehicle-local sensors with ubiquitous cloud services.</w:t>
+        <w:t>Machine learning technologies will need to synthesize those capabilities by making predictions by pairing vehicle-local sensors with ubiquitous cloud services.</w:t>
       </w:r>
     </w:p>
     <w:p>
@@ -11447,7 +11549,7 @@
             <w:rPr>
               <w:noProof/>
             </w:rPr>
-            <w:t xml:space="preserve"> (Denis, 2015, p. 3)</w:t>
+            <w:t>(Denis, 2015, p. 3)</w:t>
           </w:r>
           <w:r>
             <w:fldChar w:fldCharType="end"/>
@@ -11463,13 +11565,8 @@
       <w:r>
         <w:t xml:space="preserve">. </w:t>
       </w:r>
-      <w:proofErr w:type="spellStart"/>
-      <w:r>
-        <w:t>Academics</w:t>
-      </w:r>
-      <w:proofErr w:type="spellEnd"/>
-      <w:r>
-        <w:t xml:space="preserve"> should perceive the book of knowledge as continually developing principles and tenants, where more precise instruments will eventually supersede those ideas.</w:t>
+      <w:r>
+        <w:t>Academics should perceive the book of knowledge as continually developing principles and tenants, where more precise instruments will eventually supersede those ideas.</w:t>
       </w:r>
     </w:p>
     <w:p>
@@ -12210,6 +12307,7 @@
         <w:rPr>
           <w:i/>
           <w:iCs/>
+          <w:strike/>
         </w:rPr>
         <w:t xml:space="preserve">. He says that there’s a lot of challenges with statistical methods and that </w:t>
       </w:r>
@@ -12218,6 +12316,7 @@
         <w:rPr>
           <w:i/>
           <w:iCs/>
+          <w:strike/>
         </w:rPr>
         <w:t>segways</w:t>
       </w:r>
@@ -12226,15 +12325,9 @@
         <w:rPr>
           <w:i/>
           <w:iCs/>
+          <w:strike/>
         </w:rPr>
-        <w:t xml:space="preserve"> into Parker and </w:t>
-      </w:r>
-      <w:r>
-        <w:rPr>
-          <w:i/>
-          <w:iCs/>
-        </w:rPr>
-        <w:t>BachmeierNTIM7101-5.docx</w:t>
+        <w:t xml:space="preserve"> into Parker and BachmeierNTIM7101-5.docx</w:t>
       </w:r>
       <w:r>
         <w:rPr>
@@ -13584,6 +13677,35 @@
                 <w:rPr>
                   <w:noProof/>
                 </w:rPr>
+                <w:t xml:space="preserve">Denis, D. (2015). </w:t>
+              </w:r>
+              <w:r>
+                <w:rPr>
+                  <w:i/>
+                  <w:iCs/>
+                  <w:noProof/>
+                </w:rPr>
+                <w:t>Applied Univariate, Bivariate, and Multivariate Statistics</w:t>
+              </w:r>
+              <w:r>
+                <w:rPr>
+                  <w:noProof/>
+                </w:rPr>
+                <w:t xml:space="preserve"> (1st ed.). John Wiley &amp; Sons, Incorporated.</w:t>
+              </w:r>
+            </w:p>
+            <w:p>
+              <w:pPr>
+                <w:pStyle w:val="Bibliography"/>
+                <w:ind w:left="720" w:hanging="720"/>
+                <w:rPr>
+                  <w:noProof/>
+                </w:rPr>
+              </w:pPr>
+              <w:r>
+                <w:rPr>
+                  <w:noProof/>
+                </w:rPr>
                 <w:t xml:space="preserve">Dickson, A., Emad, H., &amp; Adu-Agyum, J. (2018). Theoetical and conceptual framework: mandatory ingredients of quality research. </w:t>
               </w:r>
               <w:r>
@@ -13642,6 +13764,7 @@
                 <w:rPr>
                   <w:noProof/>
                 </w:rPr>
+                <w:lastRenderedPageBreak/>
                 <w:t xml:space="preserve">Edureka. (2016). </w:t>
               </w:r>
               <w:r>
@@ -13671,7 +13794,6 @@
                 <w:rPr>
                   <w:noProof/>
                 </w:rPr>
-                <w:lastRenderedPageBreak/>
                 <w:t xml:space="preserve">Edureka. (2018, October 16). </w:t>
               </w:r>
               <w:r>
@@ -13883,7 +14005,16 @@
                   <w:iCs/>
                   <w:noProof/>
                 </w:rPr>
-                <w:t>International Conference on Machine Learning, Big Data and Business Intelligence</w:t>
+                <w:t xml:space="preserve">International Conference on Machine Learning, Big Data and </w:t>
+              </w:r>
+              <w:r>
+                <w:rPr>
+                  <w:i/>
+                  <w:iCs/>
+                  <w:noProof/>
+                </w:rPr>
+                <w:lastRenderedPageBreak/>
+                <w:t>Business Intelligence</w:t>
               </w:r>
               <w:r>
                 <w:rPr>
@@ -13904,7 +14035,35 @@
                 <w:rPr>
                   <w:noProof/>
                 </w:rPr>
-                <w:lastRenderedPageBreak/>
+                <w:t xml:space="preserve">García-Pérez, M. A. (2012). Statistical conclusion validity. </w:t>
+              </w:r>
+              <w:r>
+                <w:rPr>
+                  <w:i/>
+                  <w:iCs/>
+                  <w:noProof/>
+                </w:rPr>
+                <w:t>Frontiers in Psychology, 3</w:t>
+              </w:r>
+              <w:r>
+                <w:rPr>
+                  <w:noProof/>
+                </w:rPr>
+                <w:t>. doi:https://doi.org/10.3389/fpsyg.2012.00325</w:t>
+              </w:r>
+            </w:p>
+            <w:p>
+              <w:pPr>
+                <w:pStyle w:val="Bibliography"/>
+                <w:ind w:left="720" w:hanging="720"/>
+                <w:rPr>
+                  <w:noProof/>
+                </w:rPr>
+              </w:pPr>
+              <w:r>
+                <w:rPr>
+                  <w:noProof/>
+                </w:rPr>
                 <w:t xml:space="preserve">Gergen, K. (2010). </w:t>
               </w:r>
               <w:r>
@@ -14116,7 +14275,16 @@
                   <w:iCs/>
                   <w:noProof/>
                 </w:rPr>
-                <w:t>IEEE 20th International Conference on Information Reuse and Integration for Data Science</w:t>
+                <w:t xml:space="preserve">IEEE 20th International Conference on Information Reuse and Integration for Data </w:t>
+              </w:r>
+              <w:r>
+                <w:rPr>
+                  <w:i/>
+                  <w:iCs/>
+                  <w:noProof/>
+                </w:rPr>
+                <w:lastRenderedPageBreak/>
+                <w:t>Science</w:t>
               </w:r>
               <w:r>
                 <w:rPr>
@@ -14166,7 +14334,6 @@
                 <w:rPr>
                   <w:noProof/>
                 </w:rPr>
-                <w:lastRenderedPageBreak/>
                 <w:t xml:space="preserve">Kahn Academy. (2014). </w:t>
               </w:r>
               <w:r>
@@ -14341,6 +14508,7 @@
                 <w:rPr>
                   <w:noProof/>
                 </w:rPr>
+                <w:lastRenderedPageBreak/>
                 <w:t xml:space="preserve">Langer, M., He, H. Z., Rahayu, W., &amp; Xue, Y. (2020). Distributed training of deep learning models: a taxonomic perspective. </w:t>
               </w:r>
               <w:r>
@@ -14384,14 +14552,7 @@
                 <w:rPr>
                   <w:noProof/>
                 </w:rPr>
-                <w:t xml:space="preserve">. Retrieved from Microsoft </w:t>
-              </w:r>
-              <w:r>
-                <w:rPr>
-                  <w:noProof/>
-                </w:rPr>
-                <w:lastRenderedPageBreak/>
-                <w:t>Innovation Stories: https://news.microsoft.com/innovation-stories/azure-quantum-majorana-topological-qubit/</w:t>
+                <w:t>. Retrieved from Microsoft Innovation Stories: https://news.microsoft.com/innovation-stories/azure-quantum-majorana-topological-qubit/</w:t>
               </w:r>
             </w:p>
             <w:p>
@@ -14551,6 +14712,7 @@
                 <w:rPr>
                   <w:noProof/>
                 </w:rPr>
+                <w:lastRenderedPageBreak/>
                 <w:t xml:space="preserve">Makarenko, O., &amp; Osaulenko, V. (2018). Application of cellular automates in some models of artificial intelligence. </w:t>
               </w:r>
               <w:r>
@@ -14609,7 +14771,6 @@
                 <w:rPr>
                   <w:noProof/>
                 </w:rPr>
-                <w:lastRenderedPageBreak/>
                 <w:t xml:space="preserve">Mason, G. (2020, March 1). </w:t>
               </w:r>
               <w:r>
@@ -14813,6 +14974,7 @@
                 <w:rPr>
                   <w:noProof/>
                 </w:rPr>
+                <w:lastRenderedPageBreak/>
                 <w:t xml:space="preserve">Office of the Secretary. (1979). </w:t>
               </w:r>
               <w:r>
@@ -14900,7 +15062,6 @@
                 <w:rPr>
                   <w:noProof/>
                 </w:rPr>
-                <w:lastRenderedPageBreak/>
                 <w:t xml:space="preserve">Ozier, O. (2021). Replication redux: the reproducibility crisis and the case of deworming. </w:t>
               </w:r>
               <w:r>
@@ -15046,6 +15207,7 @@
                 <w:rPr>
                   <w:noProof/>
                 </w:rPr>
+                <w:lastRenderedPageBreak/>
                 <w:t xml:space="preserve">Qiu, L., Wang, Y., &amp; Rubin, J. (2018). Analyzing the analyzers: FlowDroid/IccTA, AmanDroid, and DroidSafe. </w:t>
               </w:r>
               <w:r>
@@ -15104,7 +15266,6 @@
                 <w:rPr>
                   <w:noProof/>
                 </w:rPr>
-                <w:lastRenderedPageBreak/>
                 <w:t xml:space="preserve">Rivera-Landos, E., Khomh, F., &amp; Nikanjam, A. (2021). The challenge of reproducible ML. </w:t>
               </w:r>
               <w:r>
@@ -15293,6 +15454,7 @@
                 <w:rPr>
                   <w:noProof/>
                 </w:rPr>
+                <w:lastRenderedPageBreak/>
                 <w:t xml:space="preserve">Smedley, R. (2019, December 4). </w:t>
               </w:r>
               <w:r>
@@ -15409,7 +15571,6 @@
                 <w:rPr>
                   <w:noProof/>
                 </w:rPr>
-                <w:lastRenderedPageBreak/>
                 <w:t xml:space="preserve">Tan, Z. (2021). Ethics Events and Conditions of Possibility. </w:t>
               </w:r>
               <w:r>
@@ -15555,6 +15716,7 @@
                 <w:rPr>
                   <w:noProof/>
                 </w:rPr>
+                <w:lastRenderedPageBreak/>
                 <w:t xml:space="preserve">Upchurch, M. (2018). Robots and AI at work: the propects for singularity. </w:t>
               </w:r>
               <w:r>
@@ -15642,7 +15804,6 @@
                 <w:rPr>
                   <w:noProof/>
                 </w:rPr>
-                <w:lastRenderedPageBreak/>
                 <w:t xml:space="preserve">Wilensky, U. (2014). </w:t>
               </w:r>
               <w:r>
@@ -16171,7 +16332,7 @@
   <w15:commentEx w15:paraId="5417D0DD" w15:done="0"/>
   <w15:commentEx w15:paraId="66C2F6D2" w15:done="0"/>
   <w15:commentEx w15:paraId="68BBE23B" w15:done="0"/>
-  <w15:commentEx w15:paraId="77C08903" w15:done="0"/>
+  <w15:commentEx w15:paraId="77C08903" w15:done="1"/>
   <w15:commentEx w15:paraId="1D094890" w15:done="0"/>
   <w15:commentEx w15:paraId="0FD46CBC" w15:done="0"/>
 </w15:commentsEx>
@@ -17495,18 +17656,18 @@
     <w:uiPriority w:val="9"/>
     <w:unhideWhenUsed/>
     <w:qFormat/>
-    <w:rsid w:val="00FC042A"/>
+    <w:rsid w:val="000203E9"/>
     <w:pPr>
       <w:keepNext/>
       <w:keepLines/>
       <w:spacing w:before="40"/>
+      <w:ind w:firstLine="720"/>
       <w:outlineLvl w:val="3"/>
     </w:pPr>
     <w:rPr>
-      <w:rFonts w:asciiTheme="majorHAnsi" w:eastAsiaTheme="majorEastAsia" w:hAnsiTheme="majorHAnsi" w:cstheme="majorBidi"/>
-      <w:i/>
-      <w:iCs/>
-      <w:color w:val="2F5496" w:themeColor="accent1" w:themeShade="BF"/>
+      <w:rFonts w:eastAsiaTheme="majorEastAsia"/>
+      <w:b/>
+      <w:bCs/>
     </w:rPr>
   </w:style>
   <w:style w:type="character" w:default="1" w:styleId="DefaultParagraphFont">
@@ -17884,12 +18045,11 @@
     <w:basedOn w:val="DefaultParagraphFont"/>
     <w:link w:val="Heading4"/>
     <w:uiPriority w:val="9"/>
-    <w:rsid w:val="00FC042A"/>
+    <w:rsid w:val="000203E9"/>
     <w:rPr>
-      <w:rFonts w:asciiTheme="majorHAnsi" w:eastAsiaTheme="majorEastAsia" w:hAnsiTheme="majorHAnsi" w:cstheme="majorBidi"/>
-      <w:i/>
-      <w:iCs/>
-      <w:color w:val="2F5496" w:themeColor="accent1" w:themeShade="BF"/>
+      <w:rFonts w:ascii="Times New Roman" w:eastAsiaTheme="majorEastAsia" w:hAnsi="Times New Roman" w:cs="Times New Roman"/>
+      <w:b/>
+      <w:bCs/>
       <w:sz w:val="24"/>
       <w:szCs w:val="24"/>
     </w:rPr>
@@ -32166,7 +32326,7 @@
     <b:JournalName>Gale General OneFile</b:JournalName>
     <b:Pages>NA</b:Pages>
     <b:Publisher>Right Vision Media</b:Publisher>
-    <b:RefOrder>67</b:RefOrder>
+    <b:RefOrder>69</b:RefOrder>
   </b:Source>
   <b:Source>
     <b:Tag>Pra21</b:Tag>
@@ -32202,7 +32362,7 @@
     <b:Volume>21</b:Volume>
     <b:Issue>3</b:Issue>
     <b:DOI>https://doi.org/10.1007/s13222-021-00386-8</b:DOI>
-    <b:RefOrder>68</b:RefOrder>
+    <b:RefOrder>70</b:RefOrder>
   </b:Source>
   <b:Source>
     <b:Tag>Dic18</b:Tag>
@@ -32329,7 +32489,7 @@
     </b:Author>
     <b:InternetSiteTitle>YouTube</b:InternetSiteTitle>
     <b:URL>https://youtu.be/4MbixFVWwck</b:URL>
-    <b:RefOrder>69</b:RefOrder>
+    <b:RefOrder>71</b:RefOrder>
   </b:Source>
   <b:Source>
     <b:Tag>Hev04</b:Tag>
@@ -32364,7 +32524,7 @@
     <b:Volume>28</b:Volume>
     <b:Issue>1</b:Issue>
     <b:DOI>10.2307/25148625</b:DOI>
-    <b:RefOrder>70</b:RefOrder>
+    <b:RefOrder>72</b:RefOrder>
   </b:Source>
   <b:Source>
     <b:Tag>Iiv20</b:Tag>
@@ -32387,7 +32547,7 @@
     <b:Volume>21</b:Volume>
     <b:Issue>3</b:Issue>
     <b:DOI>doi:10.17705/1jais.00610</b:DOI>
-    <b:RefOrder>71</b:RefOrder>
+    <b:RefOrder>73</b:RefOrder>
   </b:Source>
   <b:Source>
     <b:Tag>Nug18</b:Tag>
@@ -32417,7 +32577,7 @@
     <b:ConferenceName>Biomedical Engineering and Sciences</b:ConferenceName>
     <b:Publisher>IEEE</b:Publisher>
     <b:DOI>10.1109/IECBES.2018.8626710</b:DOI>
-    <b:RefOrder>72</b:RefOrder>
+    <b:RefOrder>74</b:RefOrder>
   </b:Source>
   <b:Source>
     <b:Tag>Ban21</b:Tag>
@@ -32448,7 +32608,7 @@
     <b:City>Erode, India</b:City>
     <b:Publisher>IEEE</b:Publisher>
     <b:DOI>https://doi.org/10.1109/ICCMC51019.2021.9418255</b:DOI>
-    <b:RefOrder>73</b:RefOrder>
+    <b:RefOrder>75</b:RefOrder>
   </b:Source>
   <b:Source>
     <b:Tag>Mar</b:Tag>
@@ -32465,7 +32625,7 @@
         </b:NameList>
       </b:Author>
     </b:Author>
-    <b:RefOrder>74</b:RefOrder>
+    <b:RefOrder>76</b:RefOrder>
   </b:Source>
   <b:Source>
     <b:Tag>Baj88</b:Tag>
@@ -32489,7 +32649,7 @@
     <b:Volume>76</b:Volume>
     <b:Issue>8</b:Issue>
     <b:DOI>10.1109/5.5968</b:DOI>
-    <b:RefOrder>75</b:RefOrder>
+    <b:RefOrder>77</b:RefOrder>
   </b:Source>
   <b:Source>
     <b:Tag>Bal21</b:Tag>
@@ -32560,7 +32720,7 @@
     <b:Publisher>Association for Computing Machinery</b:Publisher>
     <b:Volume>8</b:Volume>
     <b:DOI>https://doi.org/10.1145/3472290</b:DOI>
-    <b:RefOrder>76</b:RefOrder>
+    <b:RefOrder>78</b:RefOrder>
   </b:Source>
   <b:Source>
     <b:Tag>Luk18</b:Tag>
@@ -32720,7 +32880,7 @@
     <b:Month>January</b:Month>
     <b:Day>16</b:Day>
     <b:URL>https://www.youtube.com/watch?v=1L0TKZQcUtA&amp;feature=youtu.be</b:URL>
-    <b:RefOrder>39</b:RefOrder>
+    <b:RefOrder>42</b:RefOrder>
   </b:Source>
   <b:Source>
     <b:Tag>Sne15</b:Tag>
@@ -32742,7 +32902,7 @@
     <b:Pages>477-487</b:Pages>
     <b:Volume>27</b:Volume>
     <b:DOI>10.1080/08982112.2015.1065322</b:DOI>
-    <b:RefOrder>38</b:RefOrder>
+    <b:RefOrder>41</b:RefOrder>
   </b:Source>
   <b:Source>
     <b:Tag>Che18</b:Tag>
@@ -32778,7 +32938,7 @@
     <b:Volume>35</b:Volume>
     <b:Issue>1</b:Issue>
     <b:DOI>https://doi-org.proxy1.ncu.edu/10.1109/MSP.2017.2765695</b:DOI>
-    <b:RefOrder>40</b:RefOrder>
+    <b:RefOrder>43</b:RefOrder>
   </b:Source>
   <b:Source>
     <b:Tag>Wil14</b:Tag>
@@ -32798,7 +32958,7 @@
     </b:Author>
     <b:InternetSiteTitle>Netlogo</b:InternetSiteTitle>
     <b:URL>https://ccl.northwestern.edu/netlogo/models/BeeSmartHiveFinding</b:URL>
-    <b:RefOrder>41</b:RefOrder>
+    <b:RefOrder>25</b:RefOrder>
   </b:Source>
   <b:Source>
     <b:Tag>Dar59</b:Tag>
@@ -32816,7 +32976,7 @@
         </b:NameList>
       </b:Author>
     </b:Author>
-    <b:RefOrder>42</b:RefOrder>
+    <b:RefOrder>26</b:RefOrder>
   </b:Source>
   <b:Source>
     <b:Tag>Mak18</b:Tag>
@@ -32843,7 +33003,7 @@
     <b:Pages>1-4</b:Pages>
     <b:DOI>10.1109/SAIC.2018.8516837</b:DOI>
     <b:ConferenceName>IEEE First International Conference on System Analysis &amp; Intelligent Computing</b:ConferenceName>
-    <b:RefOrder>43</b:RefOrder>
+    <b:RefOrder>27</b:RefOrder>
   </b:Source>
   <b:Source>
     <b:Tag>Kah14</b:Tag>
@@ -32900,7 +33060,7 @@
     <b:Month>March</b:Month>
     <b:Day>1</b:Day>
     <b:URL>https://www.opensourceshakespeare.org/views/plays/plays.php</b:URL>
-    <b:RefOrder>77</b:RefOrder>
+    <b:RefOrder>79</b:RefOrder>
   </b:Source>
   <b:Source>
     <b:Tag>Bel07</b:Tag>
@@ -32925,7 +33085,7 @@
     <b:Year>2009</b:Year>
     <b:URL>https://netflixprize.com/assets/GrandPrize2009_BPC_BellKor.pdf</b:URL>
     <b:InternetSiteTitle>Netflix Prize</b:InternetSiteTitle>
-    <b:RefOrder>78</b:RefOrder>
+    <b:RefOrder>80</b:RefOrder>
   </b:Source>
   <b:Source>
     <b:Tag>LiZ19</b:Tag>
@@ -32961,7 +33121,7 @@
     <b:Volume>14</b:Volume>
     <b:Issue>2</b:Issue>
     <b:DOI>10.1109/MCI.2019.2901089</b:DOI>
-    <b:RefOrder>79</b:RefOrder>
+    <b:RefOrder>81</b:RefOrder>
   </b:Source>
   <b:Source>
     <b:Tag>Placeholder1</b:Tag>
@@ -33010,7 +33170,7 @@
     <b:Month>February</b:Month>
     <b:Day>11</b:Day>
     <b:URL>https://www.pyimagesearch.com/2019/02/11/fashion-mnist-with-keras-and-deep-learning/</b:URL>
-    <b:RefOrder>80</b:RefOrder>
+    <b:RefOrder>82</b:RefOrder>
   </b:Source>
   <b:Source>
     <b:Tag>Edu18</b:Tag>
@@ -33027,7 +33187,7 @@
     <b:Month>October</b:Month>
     <b:Day>16</b:Day>
     <b:URL>https://www.youtube.com/watch?v=5ctbvkAMQO4</b:URL>
-    <b:RefOrder>36</b:RefOrder>
+    <b:RefOrder>39</b:RefOrder>
   </b:Source>
   <b:Source>
     <b:Tag>FuZ19</b:Tag>
@@ -33048,7 +33208,7 @@
     <b:Pages>92-104</b:Pages>
     <b:DOI>https://doi-org.proxy1.ncu.edu/10.1109/MLBDBI48998.2019.00025</b:DOI>
     <b:ConferenceName>International Conference on Machine Learning, Big Data and Business Intelligence</b:ConferenceName>
-    <b:RefOrder>37</b:RefOrder>
+    <b:RefOrder>40</b:RefOrder>
   </b:Source>
   <b:Source>
     <b:Tag>Fri20</b:Tag>
@@ -33070,7 +33230,7 @@
     <b:Month>January</b:Month>
     <b:URL>https://youtu.be/0VH1Lim8gL8</b:URL>
     <b:ProductionCompany>Massachusetts Institute of Technology (MIT)</b:ProductionCompany>
-    <b:RefOrder>25</b:RefOrder>
+    <b:RefOrder>28</b:RefOrder>
   </b:Source>
   <b:Source>
     <b:Tag>Als14</b:Tag>
@@ -33101,7 +33261,7 @@
     <b:City>Anchorage, AK</b:City>
     <b:Publisher>The Institute of Electrical and Electronics Engineers</b:Publisher>
     <b:DOI>https://doi-org.proxy1.ncu.edu/10.1109/BigData.Congress.2014.91</b:DOI>
-    <b:RefOrder>81</b:RefOrder>
+    <b:RefOrder>83</b:RefOrder>
   </b:Source>
   <b:Source>
     <b:Tag>CDC16</b:Tag>
@@ -33216,7 +33376,7 @@
     <b:Volume>52</b:Volume>
     <b:Issue>8</b:Issue>
     <b:DOI>10.1109/MC.2019.2917455</b:DOI>
-    <b:RefOrder>61</b:RefOrder>
+    <b:RefOrder>63</b:RefOrder>
   </b:Source>
   <b:Source>
     <b:Tag>Tho19</b:Tag>
@@ -33238,7 +33398,7 @@
     <b:City>Austin, Texas</b:City>
     <b:Publisher>SciPy</b:Publisher>
     <b:URL>https://youtu.be/KChtdexd5Jo</b:URL>
-    <b:RefOrder>62</b:RefOrder>
+    <b:RefOrder>64</b:RefOrder>
   </b:Source>
   <b:Source>
     <b:Tag>Kan19</b:Tag>
@@ -33263,7 +33423,7 @@
     <b:Volume>38</b:Volume>
     <b:Issue>1</b:Issue>
     <b:DOI>10.1109/MTS.2019.2894474</b:DOI>
-    <b:RefOrder>63</b:RefOrder>
+    <b:RefOrder>65</b:RefOrder>
   </b:Source>
   <b:Source>
     <b:Tag>Asi42</b:Tag>
@@ -33281,7 +33441,7 @@
         </b:NameList>
       </b:Author>
     </b:Author>
-    <b:RefOrder>64</b:RefOrder>
+    <b:RefOrder>66</b:RefOrder>
   </b:Source>
   <b:Source>
     <b:Tag>Upc18</b:Tag>
@@ -33304,7 +33464,7 @@
     <b:Volume>33</b:Volume>
     <b:Issue>3</b:Issue>
     <b:DOI>10.1111/ntwe.12124</b:DOI>
-    <b:RefOrder>65</b:RefOrder>
+    <b:RefOrder>67</b:RefOrder>
   </b:Source>
   <b:Source>
     <b:Tag>Set18</b:Tag>
@@ -33331,7 +33491,7 @@
     <b:Publisher>Elsevier</b:Publisher>
     <b:Volume>289</b:Volume>
     <b:DOI>10.1016/j.neucom.2018.02.007</b:DOI>
-    <b:RefOrder>66</b:RefOrder>
+    <b:RefOrder>68</b:RefOrder>
   </b:Source>
   <b:Source>
     <b:Tag>Sme19</b:Tag>
@@ -33416,7 +33576,7 @@
     <b:City>Amsterdam, Netherlands</b:City>
     <b:Publisher>Association for Computing Machinery</b:Publisher>
     <b:DOI>https://doi.org/10.1145/3213846.3213873</b:DOI>
-    <b:RefOrder>82</b:RefOrder>
+    <b:RefOrder>84</b:RefOrder>
   </b:Source>
   <b:Source>
     <b:Tag>Placeholder2</b:Tag>
@@ -33498,7 +33658,7 @@
     <b:Volume>52</b:Volume>
     <b:Issue>3</b:Issue>
     <b:DOI>https://doi.org/10.1007/s10838-020-09548-w</b:DOI>
-    <b:RefOrder>83</b:RefOrder>
+    <b:RefOrder>85</b:RefOrder>
   </b:Source>
   <b:Source>
     <b:Tag>Ozi21</b:Tag>
@@ -33637,7 +33797,7 @@
     <b:JournalName>Journal for General Philosophy of Science</b:JournalName>
     <b:Pages>1-9</b:Pages>
     <b:DOI>https://doi.org/10.1007/s10838-022-09606-5</b:DOI>
-    <b:RefOrder>84</b:RefOrder>
+    <b:RefOrder>86</b:RefOrder>
   </b:Source>
   <b:Source>
     <b:Tag>Das19</b:Tag>
@@ -33661,7 +33821,7 @@
     <b:Volume>48</b:Volume>
     <b:Issue>4</b:Issue>
     <b:DOI>10.1111/fima.12297</b:DOI>
-    <b:RefOrder>56</b:RefOrder>
+    <b:RefOrder>87</b:RefOrder>
   </b:Source>
   <b:Source>
     <b:Tag>Par93</b:Tag>
@@ -33684,7 +33844,7 @@
     <b:Pages>130-138</b:Pages>
     <b:Volume>36</b:Volume>
     <b:Issue>3</b:Issue>
-    <b:RefOrder>85</b:RefOrder>
+    <b:RefOrder>59</b:RefOrder>
   </b:Source>
   <b:Source>
     <b:Tag>Bur15</b:Tag>
@@ -33746,7 +33906,7 @@
     <b:Month>November</b:Month>
     <b:Day>8</b:Day>
     <b:URL>https://www.youtube.com/watch?v=6I6b3ePAZ5M</b:URL>
-    <b:RefOrder>59</b:RefOrder>
+    <b:RefOrder>61</b:RefOrder>
   </b:Source>
   <b:Source>
     <b:Tag>Tan21</b:Tag>
@@ -33769,7 +33929,7 @@
     <b:Volume>31</b:Volume>
     <b:Issue>1</b:Issue>
     <b:URL>https://search-ebscohost-com.proxy1.ncu.edu/login.aspx?direct=true&amp;db=edb&amp;AN=147839336&amp;site=eds-live</b:URL>
-    <b:RefOrder>60</b:RefOrder>
+    <b:RefOrder>62</b:RefOrder>
   </b:Source>
   <b:Source>
     <b:Tag>Off79</b:Tag>
@@ -33784,7 +33944,7 @@
     <b:InternetSiteTitle>U.S. Department of Health and Human Services</b:InternetSiteTitle>
     <b:Year>1979</b:Year>
     <b:URL>https://www.hhs.gov/ohrp/sites/default/files/the-belmont-report-508c_FINAL.pdf</b:URL>
-    <b:RefOrder>86</b:RefOrder>
+    <b:RefOrder>88</b:RefOrder>
   </b:Source>
   <b:Source>
     <b:Tag>Rob21</b:Tag>
@@ -33807,7 +33967,7 @@
     <b:Volume>43</b:Volume>
     <b:Issue>1</b:Issue>
     <b:DOI>10.1002/eahr.500074</b:DOI>
-    <b:RefOrder>87</b:RefOrder>
+    <b:RefOrder>89</b:RefOrder>
   </b:Source>
   <b:Source>
     <b:Tag>Ada18</b:Tag>
@@ -33838,7 +33998,7 @@
     <b:Pages>1345-1348</b:Pages>
     <b:Volume>108</b:Volume>
     <b:Issue>10</b:Issue>
-    <b:RefOrder>88</b:RefOrder>
+    <b:RefOrder>90</b:RefOrder>
   </b:Source>
   <b:Source>
     <b:Tag>Bar191</b:Tag>
@@ -33877,7 +34037,7 @@
     </b:Author>
     <b:InternetSiteTitle>YouTube</b:InternetSiteTitle>
     <b:URL>https://youtu.be/guVvtZ7ZClw</b:URL>
-    <b:RefOrder>89</b:RefOrder>
+    <b:RefOrder>91</b:RefOrder>
   </b:Source>
   <b:Source>
     <b:Tag>Son18</b:Tag>
@@ -33914,7 +34074,7 @@
     <b:Month>October</b:Month>
     <b:Day>4</b:Day>
     <b:URL>https://www.youtube.com/watch?v=783ZtAF4j5g</b:URL>
-    <b:RefOrder>90</b:RefOrder>
+    <b:RefOrder>92</b:RefOrder>
   </b:Source>
   <b:Source>
     <b:Tag>Lei17</b:Tag>
@@ -33929,7 +34089,7 @@
     </b:Author>
     <b:InternetSiteTitle>YouTube</b:InternetSiteTitle>
     <b:URL>https://www.youtube.com/watch?v=qiKW1qX97qA</b:URL>
-    <b:RefOrder>91</b:RefOrder>
+    <b:RefOrder>93</b:RefOrder>
   </b:Source>
   <b:Source>
     <b:Tag>Sta17</b:Tag>
@@ -33968,7 +34128,7 @@
       </b:Author>
     </b:Author>
     <b:JournalName>Sage Reference: Encyclopedia of Social Psychology</b:JournalName>
-    <b:RefOrder>92</b:RefOrder>
+    <b:RefOrder>94</b:RefOrder>
   </b:Source>
   <b:Source>
     <b:Tag>Fon08</b:Tag>
@@ -33993,7 +34153,7 @@
     <b:Publisher>IEEE</b:Publisher>
     <b:DOI>10.1109/ICIAFS.2008.4783968</b:DOI>
     <b:ConferenceName>4th International Conference on Information and Automation for Sustainability</b:ConferenceName>
-    <b:RefOrder>93</b:RefOrder>
+    <b:RefOrder>95</b:RefOrder>
   </b:Source>
   <b:Source>
     <b:Tag>Bho17</b:Tag>
@@ -34016,7 +34176,7 @@
     <b:Pages>136-141</b:Pages>
     <b:ConferenceName>2017 Third International Conference on Advances in Electrical, Electronics, Information, Communication and Bio-Informatics (AEEICB) </b:ConferenceName>
     <b:Publisher>AEEICB</b:Publisher>
-    <b:RefOrder>94</b:RefOrder>
+    <b:RefOrder>96</b:RefOrder>
   </b:Source>
   <b:Source>
     <b:Tag>Gir17</b:Tag>
@@ -34072,7 +34232,7 @@
     <b:Volume>65</b:Volume>
     <b:Issue>6</b:Issue>
     <b:DOI>10.1037/h0042519</b:DOI>
-    <b:RefOrder>95</b:RefOrder>
+    <b:RefOrder>97</b:RefOrder>
   </b:Source>
   <b:Source>
     <b:Tag>Üna21</b:Tag>
@@ -34219,7 +34379,7 @@
     </b:Author>
     <b:JournalName>Cornell University arXiv</b:JournalName>
     <b:DOI>https://doi.org/10.48550/arXiv.1711.00436</b:DOI>
-    <b:RefOrder>27</b:RefOrder>
+    <b:RefOrder>30</b:RefOrder>
   </b:Source>
   <b:Source>
     <b:Tag>Ati18</b:Tag>
@@ -34240,7 +34400,7 @@
       </b:Author>
     </b:Author>
     <b:StandardNumber>978-1-83882-165-4</b:StandardNumber>
-    <b:RefOrder>35</b:RefOrder>
+    <b:RefOrder>38</b:RefOrder>
   </b:Source>
   <b:Source>
     <b:Tag>Kri12</b:Tag>
@@ -34271,7 +34431,7 @@
     <b:Pages>1097-1105</b:Pages>
     <b:ConferenceName>25th International Conference on Neural Information Processing Systems</b:ConferenceName>
     <b:DOI>https://dl.acm.org/doi/10.5555/2999134.2999257</b:DOI>
-    <b:RefOrder>28</b:RefOrder>
+    <b:RefOrder>31</b:RefOrder>
   </b:Source>
   <b:Source>
     <b:Tag>Bro20</b:Tag>
@@ -34304,7 +34464,7 @@
     <b:URL>https://arxiv.org/abs/2005.14165</b:URL>
     <b:InternetSiteTitle>arXiv</b:InternetSiteTitle>
     <b:ProductionCompany>OpenAI</b:ProductionCompany>
-    <b:RefOrder>96</b:RefOrder>
+    <b:RefOrder>98</b:RefOrder>
   </b:Source>
   <b:Source>
     <b:Tag>Fed22</b:Tag>
@@ -34343,7 +34503,7 @@
     <b:Publisher>Google</b:Publisher>
     <b:Volume>23</b:Volume>
     <b:DOI>https://jmlr.org/papers/v23/21-0998.html</b:DOI>
-    <b:RefOrder>29</b:RefOrder>
+    <b:RefOrder>32</b:RefOrder>
   </b:Source>
   <b:Source>
     <b:Tag>Lan20</b:Tag>
@@ -34380,7 +34540,7 @@
     <b:Volume>31</b:Volume>
     <b:Issue>12</b:Issue>
     <b:DOI>https://doi.org/10.1109/TPDS.2020.3003307</b:DOI>
-    <b:RefOrder>30</b:RefOrder>
+    <b:RefOrder>33</b:RefOrder>
   </b:Source>
   <b:Source>
     <b:Tag>Vos18</b:Tag>
@@ -34402,7 +34562,7 @@
     <b:Month>November</b:Month>
     <b:Day>27</b:Day>
     <b:URL>https://youtu.be/swQbA4zub20</b:URL>
-    <b:RefOrder>31</b:RefOrder>
+    <b:RefOrder>34</b:RefOrder>
   </b:Source>
   <b:Source>
     <b:Tag>Che17</b:Tag>
@@ -34426,7 +34586,7 @@
     <b:JournalName>Journal of Computer Security 25</b:JournalName>
     <b:Year>2017</b:Year>
     <b:Pages>537-584</b:Pages>
-    <b:RefOrder>32</b:RefOrder>
+    <b:RefOrder>35</b:RefOrder>
   </b:Source>
   <b:Source>
     <b:Tag>Zha14</b:Tag>
@@ -34445,7 +34605,7 @@
       </b:Author>
     </b:Author>
     <b:Publisher>John Wiley &amp; Sons, Incorporated</b:Publisher>
-    <b:RefOrder>33</b:RefOrder>
+    <b:RefOrder>36</b:RefOrder>
   </b:Source>
   <b:Source>
     <b:Tag>Tin14</b:Tag>
@@ -34481,7 +34641,7 @@
     <b:JournalName>Mathematical Problems in Engineering Volume 2014, Article ID 731980</b:JournalName>
     <b:Year>2014</b:Year>
     <b:Pages>1-19</b:Pages>
-    <b:RefOrder>34</b:RefOrder>
+    <b:RefOrder>37</b:RefOrder>
   </b:Source>
   <b:Source>
     <b:Tag>Lee21</b:Tag>
@@ -34508,7 +34668,7 @@
     <b:Publisher>IEEE</b:Publisher>
     <b:Volume>1</b:Volume>
     <b:DOI>https://doi.org/10.1109/OJSSCS.2021.3119554</b:DOI>
-    <b:RefOrder>26</b:RefOrder>
+    <b:RefOrder>29</b:RefOrder>
   </b:Source>
   <b:Source>
     <b:Tag>Gar12</b:Tag>
@@ -34530,7 +34690,7 @@
     <b:Year>2012</b:Year>
     <b:Volume>3</b:Volume>
     <b:DOI>https://doi.org/10.3389/fpsyg.2012.00325</b:DOI>
-    <b:RefOrder>9</b:RefOrder>
+    <b:RefOrder>60</b:RefOrder>
   </b:Source>
   <b:Source>
     <b:Tag>Den15</b:Tag>
@@ -34550,13 +34710,13 @@
     </b:Author>
     <b:Publisher>John Wiley &amp; Sons, Incorporated</b:Publisher>
     <b:Edition>1st</b:Edition>
-    <b:RefOrder>10</b:RefOrder>
+    <b:RefOrder>56</b:RefOrder>
   </b:Source>
 </b:Sources>
 </file>
 
 <file path=customXml/itemProps1.xml><?xml version="1.0" encoding="utf-8"?>
-<ds:datastoreItem xmlns:ds="http://schemas.openxmlformats.org/officeDocument/2006/customXml" ds:itemID="{7A5C7345-DD03-484A-8CBC-8CE31922E9B5}">
+<ds:datastoreItem xmlns:ds="http://schemas.openxmlformats.org/officeDocument/2006/customXml" ds:itemID="{7BBAEAE3-9A7A-412E-820C-78402844CECE}">
   <ds:schemaRefs>
     <ds:schemaRef ds:uri="http://schemas.openxmlformats.org/officeDocument/2006/bibliography"/>
   </ds:schemaRefs>

</xml_diff>